<commit_message>
added image to the right docx file, and altered it again subtly
</commit_message>
<xml_diff>
--- a/Design and Implementation of a web-based platform to present designer-portfolios_CP.docx
+++ b/Design and Implementation of a web-based platform to present designer-portfolios_CP.docx
@@ -6284,12 +6284,12 @@
       <w:pPr>
         <w:pStyle w:val="berschrift3"/>
       </w:pPr>
-      <w:bookmarkStart w:id="34" w:name="_Toc164715193"/>
+      <w:bookmarkStart w:id="33" w:name="_Toc164715193"/>
       <w:r>
         <w:lastRenderedPageBreak/>
         <w:t>1.2.1 Traditional</w:t>
       </w:r>
-      <w:bookmarkEnd w:id="34"/>
+      <w:bookmarkEnd w:id="33"/>
     </w:p>
     <w:p>
       <w:pPr>
@@ -6523,11 +6523,11 @@
       <w:pPr>
         <w:pStyle w:val="berschrift3"/>
       </w:pPr>
-      <w:bookmarkStart w:id="35" w:name="_Toc164715194"/>
+      <w:bookmarkStart w:id="34" w:name="_Toc164715194"/>
       <w:r>
         <w:t>1.2.2 Single Page</w:t>
       </w:r>
-      <w:bookmarkEnd w:id="35"/>
+      <w:bookmarkEnd w:id="34"/>
     </w:p>
     <w:p>
       <w:pPr>
@@ -6541,13 +6541,13 @@
         <mc:AlternateContent>
           <mc:Choice Requires="wps">
             <w:drawing>
-              <wp:anchor distT="0" distB="0" distL="114300" distR="114300" simplePos="0" relativeHeight="251661312" behindDoc="0" locked="0" layoutInCell="1" allowOverlap="1" wp14:anchorId="5E526BDF" wp14:editId="77D88A42">
+              <wp:anchor distT="0" distB="0" distL="114300" distR="114300" simplePos="0" relativeHeight="251661312" behindDoc="0" locked="0" layoutInCell="1" allowOverlap="1" wp14:anchorId="5E526BDF" wp14:editId="68641771">
                 <wp:simplePos x="0" y="0"/>
                 <wp:positionH relativeFrom="column">
                   <wp:posOffset>-114300</wp:posOffset>
                 </wp:positionH>
                 <wp:positionV relativeFrom="paragraph">
-                  <wp:posOffset>2635885</wp:posOffset>
+                  <wp:posOffset>2478405</wp:posOffset>
                 </wp:positionV>
                 <wp:extent cx="4686300" cy="342900"/>
                 <wp:effectExtent l="0" t="0" r="0" b="12700"/>
@@ -6630,7 +6630,7 @@
           </mc:Choice>
           <mc:Fallback>
             <w:pict>
-              <v:shape id="Textfeld 5" o:spid="_x0000_s1033" type="#_x0000_t202" style="position:absolute;margin-left:-8.95pt;margin-top:207.55pt;width:369pt;height:27pt;z-index:251661312;visibility:visible;mso-wrap-style:square;mso-width-percent:0;mso-height-percent:0;mso-wrap-distance-left:9pt;mso-wrap-distance-top:0;mso-wrap-distance-right:9pt;mso-wrap-distance-bottom:0;mso-position-horizontal:absolute;mso-position-horizontal-relative:text;mso-position-vertical:absolute;mso-position-vertical-relative:text;mso-width-percent:0;mso-height-percent:0;mso-width-relative:margin;mso-height-relative:margin;v-text-anchor:top" o:gfxdata="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" filled="f" stroked="f">
+              <v:shape id="Textfeld 5" o:spid="_x0000_s1033" type="#_x0000_t202" style="position:absolute;margin-left:-8.95pt;margin-top:195.15pt;width:369pt;height:27pt;z-index:251661312;visibility:visible;mso-wrap-style:square;mso-width-percent:0;mso-height-percent:0;mso-wrap-distance-left:9pt;mso-wrap-distance-top:0;mso-wrap-distance-right:9pt;mso-wrap-distance-bottom:0;mso-position-horizontal:absolute;mso-position-horizontal-relative:text;mso-position-vertical:absolute;mso-position-vertical-relative:text;mso-width-percent:0;mso-height-percent:0;mso-width-relative:margin;mso-height-relative:margin;v-text-anchor:top" o:gfxdata="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" filled="f" stroked="f">
                 <v:textbox>
                   <w:txbxContent>
                     <w:p>
@@ -6656,15 +6656,11 @@
         </mc:AlternateContent>
       </w:r>
       <w:r>
-        <w:rPr>
-          <w:noProof/>
-          <w:lang w:val="de-DE"/>
-        </w:rPr>
         <w:drawing>
-          <wp:inline distT="0" distB="0" distL="0" distR="0" wp14:anchorId="74785F8F" wp14:editId="4C4B0C0C">
-            <wp:extent cx="5750560" cy="2682240"/>
+          <wp:inline distT="0" distB="0" distL="0" distR="0" wp14:anchorId="1413411D" wp14:editId="736798F6">
+            <wp:extent cx="5750560" cy="2432929"/>
             <wp:effectExtent l="0" t="0" r="0" b="0"/>
-            <wp:docPr id="2" name="Bild 2" descr="jan:Documents:Bachelorthesis:assets:SPWArequestflow.png"/>
+            <wp:docPr id="2" name="Bild 2"/>
             <wp:cNvGraphicFramePr>
               <a:graphicFrameLocks xmlns:a="http://schemas.openxmlformats.org/drawingml/2006/main" noChangeAspect="1"/>
             </wp:cNvGraphicFramePr>
@@ -6685,7 +6681,6 @@
                         </a:ext>
                       </a:extLst>
                     </a:blip>
-                    <a:srcRect/>
                     <a:stretch>
                       <a:fillRect/>
                     </a:stretch>
@@ -6693,7 +6688,7 @@
                   <pic:spPr bwMode="auto">
                     <a:xfrm>
                       <a:off x="0" y="0"/>
-                      <a:ext cx="5750560" cy="2682240"/>
+                      <a:ext cx="5750560" cy="2432929"/>
                     </a:xfrm>
                     <a:prstGeom prst="rect">
                       <a:avLst/>
@@ -6720,7 +6715,12 @@
         <w:spacing w:line="360" w:lineRule="auto"/>
       </w:pPr>
       <w:r>
-        <w:t>The Single Page request-flow is initialized by a "#-change" of the current URL, rather than by a normal URL change (see chapter “</w:t>
+        <w:t>The Single Page reques</w:t>
+      </w:r>
+      <w:bookmarkStart w:id="35" w:name="_GoBack"/>
+      <w:bookmarkEnd w:id="35"/>
+      <w:r>
+        <w:t>t-flow is initialized by a "#-change" of the current URL, rather than by a normal URL change (see chapter “</w:t>
       </w:r>
       <w:hyperlink w:anchor="_2.1_URLs" w:history="1">
         <w:r>
@@ -8006,7 +8006,7 @@
         <w:rStyle w:val="Seitenzahl"/>
         <w:noProof/>
       </w:rPr>
-      <w:t>32</w:t>
+      <w:t>20</w:t>
     </w:r>
     <w:r>
       <w:rPr>
@@ -8463,8 +8463,6 @@
       <w:r>
         <w:t>s</w:t>
       </w:r>
-      <w:bookmarkStart w:id="33" w:name="_GoBack"/>
-      <w:bookmarkEnd w:id="33"/>
     </w:p>
   </w:footnote>
   <w:footnote w:id="17">
@@ -8754,7 +8752,7 @@
               <w:noProof/>
               <w:lang w:val="de-DE"/>
             </w:rPr>
-            <w:t>32</w:t>
+            <w:t>20</w:t>
           </w:r>
           <w:r>
             <w:rPr>
@@ -11913,7 +11911,7 @@
 </file>
 
 <file path=customXml/itemProps1.xml><?xml version="1.0" encoding="utf-8"?>
-<ds:datastoreItem xmlns:ds="http://schemas.openxmlformats.org/officeDocument/2006/customXml" ds:itemID="{84D479DD-D5B2-4A41-8C1F-947A85758254}">
+<ds:datastoreItem xmlns:ds="http://schemas.openxmlformats.org/officeDocument/2006/customXml" ds:itemID="{975E4C44-9C14-6F40-AEF6-B873307C8076}">
   <ds:schemaRefs>
     <ds:schemaRef ds:uri="http://schemas.openxmlformats.org/officeDocument/2006/bibliography"/>
   </ds:schemaRefs>

</xml_diff>

<commit_message>
abstract + literature index
</commit_message>
<xml_diff>
--- a/Design and Implementation of a web-based platform to present designer-portfolios_CP.docx
+++ b/Design and Implementation of a web-based platform to present designer-portfolios_CP.docx
@@ -6,7 +6,7 @@
       <w:pPr>
         <w:pStyle w:val="berschrift1"/>
       </w:pPr>
-      <w:bookmarkStart w:id="0" w:name="_Toc164715164"/>
+      <w:bookmarkStart w:id="0" w:name="_Toc164758419"/>
       <w:r>
         <w:t>Affidavit</w:t>
       </w:r>
@@ -88,7 +88,7 @@
       <w:pPr>
         <w:pStyle w:val="berschrift1"/>
       </w:pPr>
-      <w:bookmarkStart w:id="3" w:name="_Toc164715165"/>
+      <w:bookmarkStart w:id="3" w:name="_Toc164758420"/>
       <w:r>
         <w:lastRenderedPageBreak/>
         <w:t>Table of Contents</w:t>
@@ -151,7 +151,7 @@
         <w:rPr>
           <w:noProof/>
         </w:rPr>
-        <w:instrText xml:space="preserve"> PAGEREF _Toc164715164 \h </w:instrText>
+        <w:instrText xml:space="preserve"> PAGEREF _Toc164758419 \h </w:instrText>
       </w:r>
       <w:r>
         <w:rPr>
@@ -214,7 +214,7 @@
         <w:rPr>
           <w:noProof/>
         </w:rPr>
-        <w:instrText xml:space="preserve"> PAGEREF _Toc164715165 \h </w:instrText>
+        <w:instrText xml:space="preserve"> PAGEREF _Toc164758420 \h </w:instrText>
       </w:r>
       <w:r>
         <w:rPr>
@@ -277,7 +277,7 @@
         <w:rPr>
           <w:noProof/>
         </w:rPr>
-        <w:instrText xml:space="preserve"> PAGEREF _Toc164715166 \h </w:instrText>
+        <w:instrText xml:space="preserve"> PAGEREF _Toc164758421 \h </w:instrText>
       </w:r>
       <w:r>
         <w:rPr>
@@ -320,6 +320,69 @@
       </w:pPr>
       <w:r>
         <w:rPr>
+          <w:noProof/>
+        </w:rPr>
+        <w:t>Structure</w:t>
+      </w:r>
+      <w:r>
+        <w:rPr>
+          <w:noProof/>
+        </w:rPr>
+        <w:tab/>
+      </w:r>
+      <w:r>
+        <w:rPr>
+          <w:noProof/>
+        </w:rPr>
+        <w:fldChar w:fldCharType="begin"/>
+      </w:r>
+      <w:r>
+        <w:rPr>
+          <w:noProof/>
+        </w:rPr>
+        <w:instrText xml:space="preserve"> PAGEREF _Toc164758422 \h </w:instrText>
+      </w:r>
+      <w:r>
+        <w:rPr>
+          <w:noProof/>
+        </w:rPr>
+      </w:r>
+      <w:r>
+        <w:rPr>
+          <w:noProof/>
+        </w:rPr>
+        <w:fldChar w:fldCharType="separate"/>
+      </w:r>
+      <w:r>
+        <w:rPr>
+          <w:noProof/>
+        </w:rPr>
+        <w:t>3</w:t>
+      </w:r>
+      <w:r>
+        <w:rPr>
+          <w:noProof/>
+        </w:rPr>
+        <w:fldChar w:fldCharType="end"/>
+      </w:r>
+    </w:p>
+    <w:p>
+      <w:pPr>
+        <w:pStyle w:val="Verzeichnis1"/>
+        <w:tabs>
+          <w:tab w:val="right" w:pos="9056"/>
+        </w:tabs>
+        <w:rPr>
+          <w:b w:val="0"/>
+          <w:caps w:val="0"/>
+          <w:noProof/>
+          <w:sz w:val="24"/>
+          <w:szCs w:val="24"/>
+          <w:lang w:eastAsia="ja-JP"/>
+        </w:rPr>
+      </w:pPr>
+      <w:r>
+        <w:rPr>
           <w:rFonts w:ascii="Times" w:hAnsi="Times"/>
           <w:noProof/>
         </w:rPr>
@@ -347,7 +410,7 @@
         <w:rPr>
           <w:noProof/>
         </w:rPr>
-        <w:instrText xml:space="preserve"> PAGEREF _Toc164715167 \h </w:instrText>
+        <w:instrText xml:space="preserve"> PAGEREF _Toc164758423 \h </w:instrText>
       </w:r>
       <w:r>
         <w:rPr>
@@ -391,7 +454,13 @@
         <w:rPr>
           <w:noProof/>
         </w:rPr>
-        <w:t>1. Overview</w:t>
+        <w:t>1.</w:t>
+      </w:r>
+      <w:r>
+        <w:rPr>
+          <w:noProof/>
+        </w:rPr>
+        <w:t xml:space="preserve"> Overview</w:t>
       </w:r>
       <w:r>
         <w:rPr>
@@ -409,7 +478,7 @@
         <w:rPr>
           <w:noProof/>
         </w:rPr>
-        <w:instrText xml:space="preserve"> PAGEREF _Toc164715168 \h </w:instrText>
+        <w:instrText xml:space="preserve"> PAGEREF _Toc164758424 \h </w:instrText>
       </w:r>
       <w:r>
         <w:rPr>
@@ -471,7 +540,7 @@
         <w:rPr>
           <w:noProof/>
         </w:rPr>
-        <w:instrText xml:space="preserve"> PAGEREF _Toc164715169 \h </w:instrText>
+        <w:instrText xml:space="preserve"> PAGEREF _Toc164758425 \h </w:instrText>
       </w:r>
       <w:r>
         <w:rPr>
@@ -515,7 +584,7 @@
         <w:rPr>
           <w:noProof/>
         </w:rPr>
-        <w:t>3. Implementation</w:t>
+        <w:t>3. The Platform</w:t>
       </w:r>
       <w:r>
         <w:rPr>
@@ -533,7 +602,7 @@
         <w:rPr>
           <w:noProof/>
         </w:rPr>
-        <w:instrText xml:space="preserve"> PAGEREF _Toc164715170 \h </w:instrText>
+        <w:instrText xml:space="preserve"> PAGEREF _Toc164758426 \h </w:instrText>
       </w:r>
       <w:r>
         <w:rPr>
@@ -595,7 +664,7 @@
         <w:rPr>
           <w:noProof/>
         </w:rPr>
-        <w:instrText xml:space="preserve"> PAGEREF _Toc164715171 \h </w:instrText>
+        <w:instrText xml:space="preserve"> PAGEREF _Toc164758427 \h </w:instrText>
       </w:r>
       <w:r>
         <w:rPr>
@@ -657,7 +726,7 @@
         <w:rPr>
           <w:noProof/>
         </w:rPr>
-        <w:instrText xml:space="preserve"> PAGEREF _Toc164715172 \h </w:instrText>
+        <w:instrText xml:space="preserve"> PAGEREF _Toc164758428 \h </w:instrText>
       </w:r>
       <w:r>
         <w:rPr>
@@ -701,7 +770,7 @@
         <w:rPr>
           <w:noProof/>
         </w:rPr>
-        <w:t>3.3 Navigation</w:t>
+        <w:t>3.3 Navigation concept</w:t>
       </w:r>
       <w:r>
         <w:rPr>
@@ -719,7 +788,7 @@
         <w:rPr>
           <w:noProof/>
         </w:rPr>
-        <w:instrText xml:space="preserve"> PAGEREF _Toc164715173 \h </w:instrText>
+        <w:instrText xml:space="preserve"> PAGEREF _Toc164758429 \h </w:instrText>
       </w:r>
       <w:r>
         <w:rPr>
@@ -781,7 +850,7 @@
         <w:rPr>
           <w:noProof/>
         </w:rPr>
-        <w:instrText xml:space="preserve"> PAGEREF _Toc164715174 \h </w:instrText>
+        <w:instrText xml:space="preserve"> PAGEREF _Toc164758430 \h </w:instrText>
       </w:r>
       <w:r>
         <w:rPr>
@@ -843,7 +912,7 @@
         <w:rPr>
           <w:noProof/>
         </w:rPr>
-        <w:instrText xml:space="preserve"> PAGEREF _Toc164715175 \h </w:instrText>
+        <w:instrText xml:space="preserve"> PAGEREF _Toc164758431 \h </w:instrText>
       </w:r>
       <w:r>
         <w:rPr>
@@ -904,7 +973,7 @@
         <w:rPr>
           <w:noProof/>
         </w:rPr>
-        <w:instrText xml:space="preserve"> PAGEREF _Toc164715176 \h </w:instrText>
+        <w:instrText xml:space="preserve"> PAGEREF _Toc164758432 \h </w:instrText>
       </w:r>
       <w:r>
         <w:rPr>
@@ -965,7 +1034,7 @@
         <w:rPr>
           <w:noProof/>
         </w:rPr>
-        <w:instrText xml:space="preserve"> PAGEREF _Toc164715177 \h </w:instrText>
+        <w:instrText xml:space="preserve"> PAGEREF _Toc164758433 \h </w:instrText>
       </w:r>
       <w:r>
         <w:rPr>
@@ -1026,7 +1095,7 @@
         <w:rPr>
           <w:noProof/>
         </w:rPr>
-        <w:instrText xml:space="preserve"> PAGEREF _Toc164715178 \h </w:instrText>
+        <w:instrText xml:space="preserve"> PAGEREF _Toc164758434 \h </w:instrText>
       </w:r>
       <w:r>
         <w:rPr>
@@ -1087,7 +1156,7 @@
         <w:rPr>
           <w:noProof/>
         </w:rPr>
-        <w:instrText xml:space="preserve"> PAGEREF _Toc164715179 \h </w:instrText>
+        <w:instrText xml:space="preserve"> PAGEREF _Toc164758435 \h </w:instrText>
       </w:r>
       <w:r>
         <w:rPr>
@@ -1148,7 +1217,7 @@
         <w:rPr>
           <w:noProof/>
         </w:rPr>
-        <w:instrText xml:space="preserve"> PAGEREF _Toc164715180 \h </w:instrText>
+        <w:instrText xml:space="preserve"> PAGEREF _Toc164758436 \h </w:instrText>
       </w:r>
       <w:r>
         <w:rPr>
@@ -1209,7 +1278,7 @@
         <w:rPr>
           <w:noProof/>
         </w:rPr>
-        <w:instrText xml:space="preserve"> PAGEREF _Toc164715181 \h </w:instrText>
+        <w:instrText xml:space="preserve"> PAGEREF _Toc164758437 \h </w:instrText>
       </w:r>
       <w:r>
         <w:rPr>
@@ -1270,7 +1339,7 @@
         <w:rPr>
           <w:noProof/>
         </w:rPr>
-        <w:instrText xml:space="preserve"> PAGEREF _Toc164715182 \h </w:instrText>
+        <w:instrText xml:space="preserve"> PAGEREF _Toc164758438 \h </w:instrText>
       </w:r>
       <w:r>
         <w:rPr>
@@ -1331,7 +1400,7 @@
         <w:rPr>
           <w:noProof/>
         </w:rPr>
-        <w:instrText xml:space="preserve"> PAGEREF _Toc164715183 \h </w:instrText>
+        <w:instrText xml:space="preserve"> PAGEREF _Toc164758439 \h </w:instrText>
       </w:r>
       <w:r>
         <w:rPr>
@@ -1392,7 +1461,7 @@
         <w:rPr>
           <w:noProof/>
         </w:rPr>
-        <w:instrText xml:space="preserve"> PAGEREF _Toc164715184 \h </w:instrText>
+        <w:instrText xml:space="preserve"> PAGEREF _Toc164758440 \h </w:instrText>
       </w:r>
       <w:r>
         <w:rPr>
@@ -1454,7 +1523,7 @@
         <w:rPr>
           <w:noProof/>
         </w:rPr>
-        <w:instrText xml:space="preserve"> PAGEREF _Toc164715185 \h </w:instrText>
+        <w:instrText xml:space="preserve"> PAGEREF _Toc164758441 \h </w:instrText>
       </w:r>
       <w:r>
         <w:rPr>
@@ -1516,7 +1585,7 @@
         <w:rPr>
           <w:noProof/>
         </w:rPr>
-        <w:instrText xml:space="preserve"> PAGEREF _Toc164715186 \h </w:instrText>
+        <w:instrText xml:space="preserve"> PAGEREF _Toc164758442 \h </w:instrText>
       </w:r>
       <w:r>
         <w:rPr>
@@ -1533,7 +1602,7 @@
         <w:rPr>
           <w:noProof/>
         </w:rPr>
-        <w:t>14</w:t>
+        <w:t>15</w:t>
       </w:r>
       <w:r>
         <w:rPr>
@@ -1578,7 +1647,7 @@
         <w:rPr>
           <w:noProof/>
         </w:rPr>
-        <w:instrText xml:space="preserve"> PAGEREF _Toc164715187 \h </w:instrText>
+        <w:instrText xml:space="preserve"> PAGEREF _Toc164758443 \h </w:instrText>
       </w:r>
       <w:r>
         <w:rPr>
@@ -1640,7 +1709,7 @@
         <w:rPr>
           <w:noProof/>
         </w:rPr>
-        <w:instrText xml:space="preserve"> PAGEREF _Toc164715188 \h </w:instrText>
+        <w:instrText xml:space="preserve"> PAGEREF _Toc164758444 \h </w:instrText>
       </w:r>
       <w:r>
         <w:rPr>
@@ -1657,7 +1726,7 @@
         <w:rPr>
           <w:noProof/>
         </w:rPr>
-        <w:t>17</w:t>
+        <w:t>18</w:t>
       </w:r>
       <w:r>
         <w:rPr>
@@ -1710,7 +1779,7 @@
         <w:rPr>
           <w:noProof/>
         </w:rPr>
-        <w:instrText xml:space="preserve"> PAGEREF _Toc164715189 \h </w:instrText>
+        <w:instrText xml:space="preserve"> PAGEREF _Toc164758445 \h </w:instrText>
       </w:r>
       <w:r>
         <w:rPr>
@@ -1772,7 +1841,7 @@
         <w:rPr>
           <w:noProof/>
         </w:rPr>
-        <w:instrText xml:space="preserve"> PAGEREF _Toc164715190 \h </w:instrText>
+        <w:instrText xml:space="preserve"> PAGEREF _Toc164758446 \h </w:instrText>
       </w:r>
       <w:r>
         <w:rPr>
@@ -1834,7 +1903,7 @@
         <w:rPr>
           <w:noProof/>
         </w:rPr>
-        <w:instrText xml:space="preserve"> PAGEREF _Toc164715191 \h </w:instrText>
+        <w:instrText xml:space="preserve"> PAGEREF _Toc164758447 \h </w:instrText>
       </w:r>
       <w:r>
         <w:rPr>
@@ -1896,7 +1965,7 @@
         <w:rPr>
           <w:noProof/>
         </w:rPr>
-        <w:instrText xml:space="preserve"> PAGEREF _Toc164715192 \h </w:instrText>
+        <w:instrText xml:space="preserve"> PAGEREF _Toc164758448 \h </w:instrText>
       </w:r>
       <w:r>
         <w:rPr>
@@ -1913,7 +1982,7 @@
         <w:rPr>
           <w:noProof/>
         </w:rPr>
-        <w:t>18</w:t>
+        <w:t>19</w:t>
       </w:r>
       <w:r>
         <w:rPr>
@@ -1958,7 +2027,7 @@
         <w:rPr>
           <w:noProof/>
         </w:rPr>
-        <w:instrText xml:space="preserve"> PAGEREF _Toc164715193 \h </w:instrText>
+        <w:instrText xml:space="preserve"> PAGEREF _Toc164758449 \h </w:instrText>
       </w:r>
       <w:r>
         <w:rPr>
@@ -1975,7 +2044,7 @@
         <w:rPr>
           <w:noProof/>
         </w:rPr>
-        <w:t>19</w:t>
+        <w:t>20</w:t>
       </w:r>
       <w:r>
         <w:rPr>
@@ -2020,7 +2089,7 @@
         <w:rPr>
           <w:noProof/>
         </w:rPr>
-        <w:instrText xml:space="preserve"> PAGEREF _Toc164715194 \h </w:instrText>
+        <w:instrText xml:space="preserve"> PAGEREF _Toc164758450 \h </w:instrText>
       </w:r>
       <w:r>
         <w:rPr>
@@ -2082,7 +2151,7 @@
         <w:rPr>
           <w:noProof/>
         </w:rPr>
-        <w:instrText xml:space="preserve"> PAGEREF _Toc164715195 \h </w:instrText>
+        <w:instrText xml:space="preserve"> PAGEREF _Toc164758451 \h </w:instrText>
       </w:r>
       <w:r>
         <w:rPr>
@@ -2099,7 +2168,7 @@
         <w:rPr>
           <w:noProof/>
         </w:rPr>
-        <w:t>20</w:t>
+        <w:t>21</w:t>
       </w:r>
       <w:r>
         <w:rPr>
@@ -2144,7 +2213,7 @@
         <w:rPr>
           <w:noProof/>
         </w:rPr>
-        <w:instrText xml:space="preserve"> PAGEREF _Toc164715196 \h </w:instrText>
+        <w:instrText xml:space="preserve"> PAGEREF _Toc164758452 \h </w:instrText>
       </w:r>
       <w:r>
         <w:rPr>
@@ -2206,7 +2275,7 @@
         <w:rPr>
           <w:noProof/>
         </w:rPr>
-        <w:instrText xml:space="preserve"> PAGEREF _Toc164715197 \h </w:instrText>
+        <w:instrText xml:space="preserve"> PAGEREF _Toc164758453 \h </w:instrText>
       </w:r>
       <w:r>
         <w:rPr>
@@ -2223,7 +2292,7 @@
         <w:rPr>
           <w:noProof/>
         </w:rPr>
-        <w:t>21</w:t>
+        <w:t>22</w:t>
       </w:r>
       <w:r>
         <w:rPr>
@@ -2268,7 +2337,7 @@
         <w:rPr>
           <w:noProof/>
         </w:rPr>
-        <w:instrText xml:space="preserve"> PAGEREF _Toc164715198 \h </w:instrText>
+        <w:instrText xml:space="preserve"> PAGEREF _Toc164758454 \h </w:instrText>
       </w:r>
       <w:r>
         <w:rPr>
@@ -2285,7 +2354,7 @@
         <w:rPr>
           <w:noProof/>
         </w:rPr>
-        <w:t>22</w:t>
+        <w:t>23</w:t>
       </w:r>
       <w:r>
         <w:rPr>
@@ -2330,7 +2399,7 @@
         <w:rPr>
           <w:noProof/>
         </w:rPr>
-        <w:instrText xml:space="preserve"> PAGEREF _Toc164715199 \h </w:instrText>
+        <w:instrText xml:space="preserve"> PAGEREF _Toc164758455 \h </w:instrText>
       </w:r>
       <w:r>
         <w:rPr>
@@ -2347,7 +2416,7 @@
         <w:rPr>
           <w:noProof/>
         </w:rPr>
-        <w:t>22</w:t>
+        <w:t>23</w:t>
       </w:r>
       <w:r>
         <w:rPr>
@@ -2392,7 +2461,7 @@
         <w:rPr>
           <w:noProof/>
         </w:rPr>
-        <w:instrText xml:space="preserve"> PAGEREF _Toc164715200 \h </w:instrText>
+        <w:instrText xml:space="preserve"> PAGEREF _Toc164758456 \h </w:instrText>
       </w:r>
       <w:r>
         <w:rPr>
@@ -2409,7 +2478,7 @@
         <w:rPr>
           <w:noProof/>
         </w:rPr>
-        <w:t>23</w:t>
+        <w:t>24</w:t>
       </w:r>
       <w:r>
         <w:rPr>
@@ -2454,7 +2523,7 @@
         <w:rPr>
           <w:noProof/>
         </w:rPr>
-        <w:instrText xml:space="preserve"> PAGEREF _Toc164715201 \h </w:instrText>
+        <w:instrText xml:space="preserve"> PAGEREF _Toc164758457 \h </w:instrText>
       </w:r>
       <w:r>
         <w:rPr>
@@ -2471,7 +2540,7 @@
         <w:rPr>
           <w:noProof/>
         </w:rPr>
-        <w:t>23</w:t>
+        <w:t>25</w:t>
       </w:r>
       <w:r>
         <w:rPr>
@@ -2516,7 +2585,7 @@
         <w:rPr>
           <w:noProof/>
         </w:rPr>
-        <w:instrText xml:space="preserve"> PAGEREF _Toc164715202 \h </w:instrText>
+        <w:instrText xml:space="preserve"> PAGEREF _Toc164758458 \h </w:instrText>
       </w:r>
       <w:r>
         <w:rPr>
@@ -2533,7 +2602,7 @@
         <w:rPr>
           <w:noProof/>
         </w:rPr>
-        <w:t>24</w:t>
+        <w:t>25</w:t>
       </w:r>
       <w:r>
         <w:rPr>
@@ -2578,7 +2647,7 @@
         <w:rPr>
           <w:noProof/>
         </w:rPr>
-        <w:instrText xml:space="preserve"> PAGEREF _Toc164715203 \h </w:instrText>
+        <w:instrText xml:space="preserve"> PAGEREF _Toc164758459 \h </w:instrText>
       </w:r>
       <w:r>
         <w:rPr>
@@ -2595,7 +2664,7 @@
         <w:rPr>
           <w:noProof/>
         </w:rPr>
-        <w:t>24</w:t>
+        <w:t>25</w:t>
       </w:r>
       <w:r>
         <w:rPr>
@@ -2640,7 +2709,7 @@
         <w:rPr>
           <w:noProof/>
         </w:rPr>
-        <w:instrText xml:space="preserve"> PAGEREF _Toc164715204 \h </w:instrText>
+        <w:instrText xml:space="preserve"> PAGEREF _Toc164758460 \h </w:instrText>
       </w:r>
       <w:r>
         <w:rPr>
@@ -2657,7 +2726,7 @@
         <w:rPr>
           <w:noProof/>
         </w:rPr>
-        <w:t>25</w:t>
+        <w:t>26</w:t>
       </w:r>
       <w:r>
         <w:rPr>
@@ -2702,7 +2771,7 @@
         <w:rPr>
           <w:noProof/>
         </w:rPr>
-        <w:instrText xml:space="preserve"> PAGEREF _Toc164715205 \h </w:instrText>
+        <w:instrText xml:space="preserve"> PAGEREF _Toc164758461 \h </w:instrText>
       </w:r>
       <w:r>
         <w:rPr>
@@ -2719,7 +2788,7 @@
         <w:rPr>
           <w:noProof/>
         </w:rPr>
-        <w:t>25</w:t>
+        <w:t>26</w:t>
       </w:r>
       <w:r>
         <w:rPr>
@@ -2764,7 +2833,7 @@
         <w:rPr>
           <w:noProof/>
         </w:rPr>
-        <w:instrText xml:space="preserve"> PAGEREF _Toc164715206 \h </w:instrText>
+        <w:instrText xml:space="preserve"> PAGEREF _Toc164758462 \h </w:instrText>
       </w:r>
       <w:r>
         <w:rPr>
@@ -2781,7 +2850,7 @@
         <w:rPr>
           <w:noProof/>
         </w:rPr>
-        <w:t>27</w:t>
+        <w:t>28</w:t>
       </w:r>
       <w:r>
         <w:rPr>
@@ -2826,7 +2895,7 @@
         <w:rPr>
           <w:noProof/>
         </w:rPr>
-        <w:instrText xml:space="preserve"> PAGEREF _Toc164715207 \h </w:instrText>
+        <w:instrText xml:space="preserve"> PAGEREF _Toc164758463 \h </w:instrText>
       </w:r>
       <w:r>
         <w:rPr>
@@ -2843,7 +2912,7 @@
         <w:rPr>
           <w:noProof/>
         </w:rPr>
-        <w:t>27</w:t>
+        <w:t>28</w:t>
       </w:r>
       <w:r>
         <w:rPr>
@@ -2888,7 +2957,7 @@
         <w:rPr>
           <w:noProof/>
         </w:rPr>
-        <w:instrText xml:space="preserve"> PAGEREF _Toc164715208 \h </w:instrText>
+        <w:instrText xml:space="preserve"> PAGEREF _Toc164758464 \h </w:instrText>
       </w:r>
       <w:r>
         <w:rPr>
@@ -2905,7 +2974,7 @@
         <w:rPr>
           <w:noProof/>
         </w:rPr>
-        <w:t>28</w:t>
+        <w:t>29</w:t>
       </w:r>
       <w:r>
         <w:rPr>
@@ -2950,7 +3019,7 @@
         <w:rPr>
           <w:noProof/>
         </w:rPr>
-        <w:instrText xml:space="preserve"> PAGEREF _Toc164715209 \h </w:instrText>
+        <w:instrText xml:space="preserve"> PAGEREF _Toc164758465 \h </w:instrText>
       </w:r>
       <w:r>
         <w:rPr>
@@ -2967,7 +3036,7 @@
         <w:rPr>
           <w:noProof/>
         </w:rPr>
-        <w:t>29</w:t>
+        <w:t>30</w:t>
       </w:r>
       <w:r>
         <w:rPr>
@@ -3012,7 +3081,7 @@
         <w:rPr>
           <w:noProof/>
         </w:rPr>
-        <w:instrText xml:space="preserve"> PAGEREF _Toc164715210 \h </w:instrText>
+        <w:instrText xml:space="preserve"> PAGEREF _Toc164758466 \h </w:instrText>
       </w:r>
       <w:r>
         <w:rPr>
@@ -3029,7 +3098,7 @@
         <w:rPr>
           <w:noProof/>
         </w:rPr>
-        <w:t>30</w:t>
+        <w:t>31</w:t>
       </w:r>
       <w:r>
         <w:rPr>
@@ -3074,7 +3143,7 @@
         <w:rPr>
           <w:noProof/>
         </w:rPr>
-        <w:instrText xml:space="preserve"> PAGEREF _Toc164715211 \h </w:instrText>
+        <w:instrText xml:space="preserve"> PAGEREF _Toc164758467 \h </w:instrText>
       </w:r>
       <w:r>
         <w:rPr>
@@ -3091,7 +3160,7 @@
         <w:rPr>
           <w:noProof/>
         </w:rPr>
-        <w:t>30</w:t>
+        <w:t>32</w:t>
       </w:r>
       <w:r>
         <w:rPr>
@@ -3137,7 +3206,7 @@
         <w:rPr>
           <w:noProof/>
         </w:rPr>
-        <w:instrText xml:space="preserve"> PAGEREF _Toc164715212 \h </w:instrText>
+        <w:instrText xml:space="preserve"> PAGEREF _Toc164758468 \h </w:instrText>
       </w:r>
       <w:r>
         <w:rPr>
@@ -3154,7 +3223,7 @@
         <w:rPr>
           <w:noProof/>
         </w:rPr>
-        <w:t>32</w:t>
+        <w:t>33</w:t>
       </w:r>
       <w:r>
         <w:rPr>
@@ -3173,13 +3242,70 @@
       <w:pPr>
         <w:pStyle w:val="berschrift1"/>
       </w:pPr>
-      <w:bookmarkStart w:id="5" w:name="_Toc164715166"/>
+      <w:bookmarkStart w:id="5" w:name="_Toc164758421"/>
       <w:r>
         <w:t>Abstract</w:t>
       </w:r>
       <w:bookmarkEnd w:id="5"/>
     </w:p>
     <w:p>
+      <w:pPr>
+        <w:spacing w:line="360" w:lineRule="auto"/>
+      </w:pPr>
+      <w:r>
+        <w:t>The Internet has become a medium that is used by more and more people on a daily basis. In the beginning websites used to be static HTML pages whose only purpose was to provide information to the users. The image of websites has changed a lot recently and websites have become more than jus</w:t>
+      </w:r>
+      <w:r>
+        <w:t xml:space="preserve">t accumulations of information. </w:t>
+      </w:r>
+    </w:p>
+    <w:p>
+      <w:pPr>
+        <w:spacing w:line="360" w:lineRule="auto"/>
+      </w:pPr>
+      <w:r>
+        <w:t>Websites have become a lot more interactive and content is very often not just created by dedicated authors but by the users themselves. Although the usage of websites has changed over the time, the development of websites still is similar to the development in the beginning. Most work is done on servers and clients are mainly needed to display HTML. This architecture complicates the development of highly interactive websites.</w:t>
+      </w:r>
+    </w:p>
+    <w:p>
+      <w:pPr>
+        <w:spacing w:line="360" w:lineRule="auto"/>
+      </w:pPr>
+    </w:p>
+    <w:p>
+      <w:pPr>
+        <w:spacing w:line="360" w:lineRule="auto"/>
+      </w:pPr>
+      <w:r>
+        <w:t>Single Page Web Apps is a novel architectural style for websites, that let's developers write interactive websites in a more integrated and efficient way. Their approach is to assign duties that have been typically placed in the backend in traditional websites to the frontend.</w:t>
+      </w:r>
+    </w:p>
+    <w:p>
+      <w:pPr>
+        <w:spacing w:line="360" w:lineRule="auto"/>
+      </w:pPr>
+    </w:p>
+    <w:p>
+      <w:pPr>
+        <w:spacing w:line="360" w:lineRule="auto"/>
+      </w:pPr>
+      <w:r>
+        <w:t>This work will describe an implementation of a website that has been developed as a Single Page Web App to create a unique interactive User Experience and it will furthermore give an in-depth description and discussion of Single Page Web Apps in general.</w:t>
+      </w:r>
+      <w:bookmarkStart w:id="6" w:name="_GoBack"/>
+      <w:bookmarkEnd w:id="6"/>
+    </w:p>
+    <w:p>
+      <w:pPr>
+        <w:pStyle w:val="berschrift1"/>
+      </w:pPr>
+      <w:bookmarkStart w:id="7" w:name="_Toc164758422"/>
+      <w:r>
+        <w:t>Structure</w:t>
+      </w:r>
+      <w:bookmarkEnd w:id="7"/>
+    </w:p>
+    <w:p>
       <w:r>
         <w:t>…</w:t>
       </w:r>
@@ -3188,7 +3314,7 @@
       <w:pPr>
         <w:pStyle w:val="berschrift1"/>
       </w:pPr>
-      <w:bookmarkStart w:id="6" w:name="_Toc164715167"/>
+      <w:bookmarkStart w:id="8" w:name="_Toc164758423"/>
       <w:r>
         <w:rPr>
           <w:rFonts w:ascii="Times" w:hAnsi="Times"/>
@@ -3202,13 +3328,13 @@
         <w:t>Salon</w:t>
       </w:r>
       <w:bookmarkEnd w:id="4"/>
-      <w:bookmarkEnd w:id="6"/>
+      <w:bookmarkEnd w:id="8"/>
     </w:p>
     <w:p>
       <w:pPr>
         <w:pStyle w:val="berschrift2"/>
       </w:pPr>
-      <w:bookmarkStart w:id="7" w:name="_Toc164715168"/>
+      <w:bookmarkStart w:id="9" w:name="_Toc164758424"/>
       <w:r>
         <w:rPr>
           <w:b w:val="0"/>
@@ -3222,7 +3348,7 @@
       <w:r>
         <w:t>Overview</w:t>
       </w:r>
-      <w:bookmarkEnd w:id="7"/>
+      <w:bookmarkEnd w:id="9"/>
     </w:p>
     <w:p/>
     <w:p>
@@ -3454,16 +3580,16 @@
       <w:pPr>
         <w:pStyle w:val="berschrift2"/>
       </w:pPr>
-      <w:bookmarkStart w:id="8" w:name="_Toc164160756"/>
-      <w:bookmarkStart w:id="9" w:name="_Toc164715169"/>
+      <w:bookmarkStart w:id="10" w:name="_Toc164160756"/>
+      <w:bookmarkStart w:id="11" w:name="_Toc164758425"/>
       <w:r>
         <w:t xml:space="preserve">2. </w:t>
       </w:r>
-      <w:bookmarkEnd w:id="8"/>
+      <w:bookmarkEnd w:id="10"/>
       <w:r>
         <w:t>The idea</w:t>
       </w:r>
-      <w:bookmarkEnd w:id="9"/>
+      <w:bookmarkEnd w:id="11"/>
     </w:p>
     <w:p>
       <w:pPr>
@@ -3477,7 +3603,7 @@
       <w:pPr>
         <w:pStyle w:val="berschrift2"/>
       </w:pPr>
-      <w:bookmarkStart w:id="10" w:name="_Toc164715170"/>
+      <w:bookmarkStart w:id="12" w:name="_Toc164758426"/>
       <w:r>
         <w:t>3</w:t>
       </w:r>
@@ -3488,19 +3614,19 @@
         <w:t xml:space="preserve"> </w:t>
       </w:r>
       <w:r>
-        <w:t>Implementation</w:t>
-      </w:r>
-      <w:bookmarkEnd w:id="10"/>
+        <w:t>The Platform</w:t>
+      </w:r>
+      <w:bookmarkEnd w:id="12"/>
     </w:p>
     <w:p>
       <w:pPr>
         <w:pStyle w:val="berschrift3"/>
       </w:pPr>
-      <w:bookmarkStart w:id="11" w:name="_Toc164715171"/>
+      <w:bookmarkStart w:id="13" w:name="_Toc164758427"/>
       <w:r>
         <w:t>3.1 Technology</w:t>
       </w:r>
-      <w:bookmarkEnd w:id="11"/>
+      <w:bookmarkEnd w:id="13"/>
     </w:p>
     <w:p>
       <w:pPr>
@@ -3620,11 +3746,11 @@
       <w:pPr>
         <w:pStyle w:val="berschrift3"/>
       </w:pPr>
-      <w:bookmarkStart w:id="12" w:name="_Toc164715172"/>
+      <w:bookmarkStart w:id="14" w:name="_Toc164758428"/>
       <w:r>
         <w:t>3.2 Data Model</w:t>
       </w:r>
-      <w:bookmarkEnd w:id="12"/>
+      <w:bookmarkEnd w:id="14"/>
     </w:p>
     <w:p>
       <w:pPr>
@@ -3702,28 +3828,7 @@
                                 <w:sz w:val="18"/>
                                 <w:szCs w:val="18"/>
                               </w:rPr>
-                              <w:t xml:space="preserve">Fig. 2: </w:t>
-                            </w:r>
-                            <w:r>
-                              <w:rPr>
-                                <w:sz w:val="18"/>
-                                <w:szCs w:val="18"/>
-                              </w:rPr>
-                              <w:t>The u</w:t>
-                            </w:r>
-                            <w:r>
-                              <w:rPr>
-                                <w:sz w:val="18"/>
-                                <w:szCs w:val="18"/>
-                              </w:rPr>
-                              <w:t>nderlying data model of Salon</w:t>
-                            </w:r>
-                            <w:r>
-                              <w:rPr>
-                                <w:sz w:val="18"/>
-                                <w:szCs w:val="18"/>
-                              </w:rPr>
-                              <w:t>. (In order to save screen space, p</w:t>
+                              <w:t>Fig. 2: The underlying data model of Salon. (In order to save screen space, p</w:t>
                             </w:r>
                             <w:r>
                               <w:rPr>
@@ -3791,28 +3896,7 @@
                           <w:sz w:val="18"/>
                           <w:szCs w:val="18"/>
                         </w:rPr>
-                        <w:t xml:space="preserve">Fig. 2: </w:t>
-                      </w:r>
-                      <w:r>
-                        <w:rPr>
-                          <w:sz w:val="18"/>
-                          <w:szCs w:val="18"/>
-                        </w:rPr>
-                        <w:t>The u</w:t>
-                      </w:r>
-                      <w:r>
-                        <w:rPr>
-                          <w:sz w:val="18"/>
-                          <w:szCs w:val="18"/>
-                        </w:rPr>
-                        <w:t>nderlying data model of Salon</w:t>
-                      </w:r>
-                      <w:r>
-                        <w:rPr>
-                          <w:sz w:val="18"/>
-                          <w:szCs w:val="18"/>
-                        </w:rPr>
-                        <w:t>. (In order to save screen space, p</w:t>
+                        <w:t>Fig. 2: The underlying data model of Salon. (In order to save screen space, p</w:t>
                       </w:r>
                       <w:r>
                         <w:rPr>
@@ -3915,21 +3999,15 @@
         <w:spacing w:line="360" w:lineRule="auto"/>
       </w:pPr>
       <w:r>
-        <w:t xml:space="preserve">The underlying data model of Salon is shown in Fig. 2. There is the User class that is used for authentication and it has properties </w:t>
-      </w:r>
-      <w:r>
-        <w:t>like a username and a password.</w:t>
-      </w:r>
-    </w:p>
-    <w:p>
-      <w:pPr>
-        <w:spacing w:line="360" w:lineRule="auto"/>
-      </w:pPr>
-      <w:r>
-        <w:t>The Page class is associated to the User class in a one-to-many relationship, which means that instances of User can reference many instances of Page and each instance of Page belongs to only one instance of User. Pages have properties like a title, a cover image and a publish state. Each Page has a list of Assets that are also associated in a one-to-many relationship so that each Asset</w:t>
-      </w:r>
-      <w:r>
-        <w:t xml:space="preserve"> can be associated to one Page.</w:t>
+        <w:t>The underlying data model of Salon is shown in Fig. 2. There is the User class that is used for authentication and it has properties like a username and a password.</w:t>
+      </w:r>
+    </w:p>
+    <w:p>
+      <w:pPr>
+        <w:spacing w:line="360" w:lineRule="auto"/>
+      </w:pPr>
+      <w:r>
+        <w:t>The Page class is associated to the User class in a one-to-many relationship, which means that instances of User can reference many instances of Page and each instance of Page belongs to only one instance of User. Pages have properties like a title, a cover image and a publish state. Each Page has a list of Assets that are also associated in a one-to-many relationship so that each Asset can be associated to one Page.</w:t>
       </w:r>
     </w:p>
     <w:p>
@@ -3978,12 +4056,15 @@
       <w:pPr>
         <w:pStyle w:val="berschrift3"/>
       </w:pPr>
-      <w:bookmarkStart w:id="13" w:name="_Toc164715173"/>
+      <w:bookmarkStart w:id="15" w:name="_Toc164758429"/>
       <w:r>
         <w:lastRenderedPageBreak/>
         <w:t>3.3 Navigation</w:t>
       </w:r>
-      <w:bookmarkEnd w:id="13"/>
+      <w:r>
+        <w:t xml:space="preserve"> concept</w:t>
+      </w:r>
+      <w:bookmarkEnd w:id="15"/>
     </w:p>
     <w:p>
       <w:r>
@@ -4251,11 +4332,11 @@
       <w:pPr>
         <w:pStyle w:val="berschrift3"/>
       </w:pPr>
-      <w:bookmarkStart w:id="14" w:name="_Toc164715174"/>
+      <w:bookmarkStart w:id="16" w:name="_Toc164758430"/>
       <w:r>
         <w:t>3.4 Menu</w:t>
       </w:r>
-      <w:bookmarkEnd w:id="14"/>
+      <w:bookmarkEnd w:id="16"/>
     </w:p>
     <w:p>
       <w:pPr>
@@ -4915,7 +4996,7 @@
       <w:pPr>
         <w:pStyle w:val="berschrift3"/>
       </w:pPr>
-      <w:bookmarkStart w:id="15" w:name="_Toc164715175"/>
+      <w:bookmarkStart w:id="17" w:name="_Toc164758431"/>
       <w:r>
         <w:t>3.</w:t>
       </w:r>
@@ -4925,17 +5006,17 @@
       <w:r>
         <w:t xml:space="preserve"> Pages</w:t>
       </w:r>
-      <w:bookmarkEnd w:id="15"/>
+      <w:bookmarkEnd w:id="17"/>
     </w:p>
     <w:p>
       <w:pPr>
         <w:pStyle w:val="berschrift4"/>
       </w:pPr>
-      <w:bookmarkStart w:id="16" w:name="_Toc164715176"/>
+      <w:bookmarkStart w:id="18" w:name="_Toc164758432"/>
       <w:r>
         <w:t>3.5.1 Index</w:t>
       </w:r>
-      <w:bookmarkEnd w:id="16"/>
+      <w:bookmarkEnd w:id="18"/>
     </w:p>
     <w:p>
       <w:pPr>
@@ -4965,7 +5046,7 @@
       <w:pPr>
         <w:pStyle w:val="berschrift4"/>
       </w:pPr>
-      <w:bookmarkStart w:id="17" w:name="_Toc164715177"/>
+      <w:bookmarkStart w:id="19" w:name="_Toc164758433"/>
       <w:r>
         <w:t xml:space="preserve">3.5.2 </w:t>
       </w:r>
@@ -4975,7 +5056,7 @@
       <w:r>
         <w:t>ccount</w:t>
       </w:r>
-      <w:bookmarkEnd w:id="17"/>
+      <w:bookmarkEnd w:id="19"/>
     </w:p>
     <w:p>
       <w:pPr>
@@ -5018,7 +5099,7 @@
       <w:pPr>
         <w:pStyle w:val="berschrift4"/>
       </w:pPr>
-      <w:bookmarkStart w:id="18" w:name="_Toc164715178"/>
+      <w:bookmarkStart w:id="20" w:name="_Toc164758434"/>
       <w:r>
         <w:t>3.5.</w:t>
       </w:r>
@@ -5028,7 +5109,7 @@
       <w:r>
         <w:t xml:space="preserve"> User Overview</w:t>
       </w:r>
-      <w:bookmarkEnd w:id="18"/>
+      <w:bookmarkEnd w:id="20"/>
     </w:p>
     <w:p>
       <w:r>
@@ -5105,7 +5186,7 @@
       <w:pPr>
         <w:pStyle w:val="berschrift4"/>
       </w:pPr>
-      <w:bookmarkStart w:id="19" w:name="_Toc164715179"/>
+      <w:bookmarkStart w:id="21" w:name="_Toc164758435"/>
       <w:r>
         <w:t>3.5.</w:t>
       </w:r>
@@ -5115,7 +5196,7 @@
       <w:r>
         <w:t xml:space="preserve"> Page Overview</w:t>
       </w:r>
-      <w:bookmarkEnd w:id="19"/>
+      <w:bookmarkEnd w:id="21"/>
     </w:p>
     <w:p>
       <w:pPr>
@@ -5181,7 +5262,7 @@
       <w:pPr>
         <w:pStyle w:val="berschrift4"/>
       </w:pPr>
-      <w:bookmarkStart w:id="20" w:name="_Toc164715180"/>
+      <w:bookmarkStart w:id="22" w:name="_Toc164758436"/>
       <w:r>
         <w:t>3.5.</w:t>
       </w:r>
@@ -5197,7 +5278,7 @@
       <w:r>
         <w:t>Form</w:t>
       </w:r>
-      <w:bookmarkEnd w:id="20"/>
+      <w:bookmarkEnd w:id="22"/>
     </w:p>
     <w:p>
       <w:r>
@@ -5248,7 +5329,7 @@
       <w:pPr>
         <w:pStyle w:val="berschrift4"/>
       </w:pPr>
-      <w:bookmarkStart w:id="21" w:name="_Toc164715181"/>
+      <w:bookmarkStart w:id="23" w:name="_Toc164758437"/>
       <w:r>
         <w:t>3.5.</w:t>
       </w:r>
@@ -5258,7 +5339,7 @@
       <w:r>
         <w:t xml:space="preserve"> Image Overview</w:t>
       </w:r>
-      <w:bookmarkEnd w:id="21"/>
+      <w:bookmarkEnd w:id="23"/>
     </w:p>
     <w:p>
       <w:pPr>
@@ -5280,7 +5361,7 @@
       <w:pPr>
         <w:pStyle w:val="berschrift4"/>
       </w:pPr>
-      <w:bookmarkStart w:id="22" w:name="_Toc164715182"/>
+      <w:bookmarkStart w:id="24" w:name="_Toc164758438"/>
       <w:r>
         <w:t>3.5.</w:t>
       </w:r>
@@ -5290,7 +5371,7 @@
       <w:r>
         <w:t xml:space="preserve"> Image Edit Form</w:t>
       </w:r>
-      <w:bookmarkEnd w:id="22"/>
+      <w:bookmarkEnd w:id="24"/>
     </w:p>
     <w:p>
       <w:pPr>
@@ -5379,7 +5460,7 @@
       <w:pPr>
         <w:pStyle w:val="berschrift4"/>
       </w:pPr>
-      <w:bookmarkStart w:id="23" w:name="_Toc164715183"/>
+      <w:bookmarkStart w:id="25" w:name="_Toc164758439"/>
       <w:r>
         <w:t>3.5.</w:t>
       </w:r>
@@ -5392,7 +5473,7 @@
       <w:r>
         <w:t>Page Index</w:t>
       </w:r>
-      <w:bookmarkEnd w:id="23"/>
+      <w:bookmarkEnd w:id="25"/>
     </w:p>
     <w:p>
       <w:pPr>
@@ -5472,7 +5553,7 @@
       <w:pPr>
         <w:pStyle w:val="berschrift4"/>
       </w:pPr>
-      <w:bookmarkStart w:id="24" w:name="_Toc164715184"/>
+      <w:bookmarkStart w:id="26" w:name="_Toc164758440"/>
       <w:r>
         <w:t>3.5.</w:t>
       </w:r>
@@ -5485,7 +5566,7 @@
       <w:r>
         <w:t>Search</w:t>
       </w:r>
-      <w:bookmarkEnd w:id="24"/>
+      <w:bookmarkEnd w:id="26"/>
     </w:p>
     <w:p>
       <w:r>
@@ -5523,7 +5604,7 @@
       <w:pPr>
         <w:pStyle w:val="berschrift3"/>
       </w:pPr>
-      <w:bookmarkStart w:id="25" w:name="_Toc164715185"/>
+      <w:bookmarkStart w:id="27" w:name="_Toc164758441"/>
       <w:r>
         <w:t>3.</w:t>
       </w:r>
@@ -5533,7 +5614,7 @@
       <w:r>
         <w:t xml:space="preserve"> Drag and Drop</w:t>
       </w:r>
-      <w:bookmarkEnd w:id="25"/>
+      <w:bookmarkEnd w:id="27"/>
     </w:p>
     <w:p>
       <w:pPr>
@@ -5745,11 +5826,11 @@
       <w:pPr>
         <w:pStyle w:val="berschrift3"/>
       </w:pPr>
-      <w:bookmarkStart w:id="26" w:name="_Toc164715186"/>
+      <w:bookmarkStart w:id="28" w:name="_Toc164758442"/>
       <w:r>
         <w:t>3.7 Visual Design</w:t>
       </w:r>
-      <w:bookmarkEnd w:id="26"/>
+      <w:bookmarkEnd w:id="28"/>
     </w:p>
     <w:p>
       <w:pPr>
@@ -5796,14 +5877,14 @@
       <w:pPr>
         <w:pStyle w:val="berschrift2"/>
       </w:pPr>
-      <w:bookmarkStart w:id="27" w:name="_Toc164715187"/>
+      <w:bookmarkStart w:id="29" w:name="_Toc164758443"/>
       <w:r>
         <w:t>4</w:t>
       </w:r>
       <w:r>
         <w:t xml:space="preserve"> Quo vadis Salon?</w:t>
       </w:r>
-      <w:bookmarkEnd w:id="27"/>
+      <w:bookmarkEnd w:id="29"/>
     </w:p>
     <w:p>
       <w:pPr>
@@ -6043,14 +6124,14 @@
       <w:pPr>
         <w:pStyle w:val="berschrift2"/>
       </w:pPr>
-      <w:bookmarkStart w:id="28" w:name="_Toc164715188"/>
+      <w:bookmarkStart w:id="30" w:name="_Toc164758444"/>
       <w:r>
         <w:t>5</w:t>
       </w:r>
       <w:r>
         <w:t xml:space="preserve"> Evaluation</w:t>
       </w:r>
-      <w:bookmarkEnd w:id="28"/>
+      <w:bookmarkEnd w:id="30"/>
     </w:p>
     <w:p>
       <w:pPr>
@@ -6119,7 +6200,7 @@
       <w:pPr>
         <w:pStyle w:val="berschrift1"/>
       </w:pPr>
-      <w:bookmarkStart w:id="29" w:name="_Toc164715189"/>
+      <w:bookmarkStart w:id="31" w:name="_Toc164758445"/>
       <w:r>
         <w:rPr>
           <w:rFonts w:ascii="Times" w:hAnsi="Times"/>
@@ -6132,33 +6213,33 @@
       <w:r>
         <w:t>Single Page Web Apps</w:t>
       </w:r>
-      <w:bookmarkEnd w:id="29"/>
+      <w:bookmarkEnd w:id="31"/>
     </w:p>
     <w:p>
       <w:pPr>
         <w:pStyle w:val="berschrift2"/>
       </w:pPr>
-      <w:bookmarkStart w:id="30" w:name="_Toc164715190"/>
+      <w:bookmarkStart w:id="32" w:name="_Toc164758446"/>
       <w:r>
         <w:t>1.</w:t>
       </w:r>
       <w:r>
         <w:t xml:space="preserve"> Introduction</w:t>
       </w:r>
-      <w:bookmarkEnd w:id="30"/>
+      <w:bookmarkEnd w:id="32"/>
     </w:p>
     <w:p>
       <w:pPr>
         <w:pStyle w:val="berschrift3"/>
       </w:pPr>
-      <w:bookmarkStart w:id="31" w:name="_Toc164715191"/>
+      <w:bookmarkStart w:id="33" w:name="_Toc164758447"/>
       <w:r>
         <w:t>1.1 Motivation</w:t>
       </w:r>
       <w:r>
         <w:t xml:space="preserve"> for Salon</w:t>
       </w:r>
-      <w:bookmarkEnd w:id="31"/>
+      <w:bookmarkEnd w:id="33"/>
     </w:p>
     <w:p>
       <w:pPr>
@@ -6226,14 +6307,14 @@
       <w:pPr>
         <w:pStyle w:val="berschrift3"/>
       </w:pPr>
-      <w:bookmarkStart w:id="32" w:name="_Toc164715192"/>
+      <w:bookmarkStart w:id="34" w:name="_Toc164758448"/>
       <w:r>
         <w:t xml:space="preserve">1.2 </w:t>
       </w:r>
       <w:r>
         <w:t>Comparison</w:t>
       </w:r>
-      <w:bookmarkEnd w:id="32"/>
+      <w:bookmarkEnd w:id="34"/>
     </w:p>
     <w:p>
       <w:pPr>
@@ -6293,12 +6374,12 @@
       <w:pPr>
         <w:pStyle w:val="berschrift3"/>
       </w:pPr>
-      <w:bookmarkStart w:id="33" w:name="_Toc164715193"/>
+      <w:bookmarkStart w:id="35" w:name="_Toc164758449"/>
       <w:r>
         <w:lastRenderedPageBreak/>
         <w:t>1.2.1 Traditional</w:t>
       </w:r>
-      <w:bookmarkEnd w:id="33"/>
+      <w:bookmarkEnd w:id="35"/>
     </w:p>
     <w:p>
       <w:pPr>
@@ -6532,11 +6613,11 @@
       <w:pPr>
         <w:pStyle w:val="berschrift3"/>
       </w:pPr>
-      <w:bookmarkStart w:id="34" w:name="_Toc164715194"/>
+      <w:bookmarkStart w:id="36" w:name="_Toc164758450"/>
       <w:r>
         <w:t>1.2.2 Single Page</w:t>
       </w:r>
-      <w:bookmarkEnd w:id="34"/>
+      <w:bookmarkEnd w:id="36"/>
     </w:p>
     <w:p>
       <w:pPr>
@@ -6724,13 +6805,7 @@
         <w:spacing w:line="360" w:lineRule="auto"/>
       </w:pPr>
       <w:r>
-        <w:t xml:space="preserve">The Single Page request-flow is initialized by a "#-change" of the current URL which gets invoked when the user clicks a link just as in the traditional approach. But in this case, since only the "#"-part of the URL gets </w:t>
-      </w:r>
-      <w:r>
-        <w:t>changed</w:t>
-      </w:r>
-      <w:r>
-        <w:t xml:space="preserve"> the browser does </w:t>
+        <w:t xml:space="preserve">The Single Page request-flow is initialized by a "#-change" of the current URL which gets invoked when the user clicks a link just as in the traditional approach. But in this case, since only the "#"-part of the URL gets changed the browser does </w:t>
       </w:r>
       <w:r>
         <w:t xml:space="preserve">not </w:t>
@@ -6789,13 +6864,7 @@
         <w:t>The benefit of the transport format is explained in chapter XX Speed / Efficiency</w:t>
       </w:r>
       <w:r>
-        <w:t xml:space="preserve">). When the data ha arrived in the frontend framework, the model notifies the controller that the data is available. The controller then takes care of rendering the correct view from the data. Now instead of replacing the whole DOM, the generated view replaces only a part of the page (e.g. the content panel). The whole request is executed </w:t>
-      </w:r>
-      <w:r>
-        <w:t>asynchronously,</w:t>
-      </w:r>
-      <w:r>
-        <w:t xml:space="preserve"> which prevents the screen from turning blank when the new content is being loaded.</w:t>
+        <w:t>). When the data ha arrived in the frontend framework, the model notifies the controller that the data is available. The controller then takes care of rendering the correct view from the data. Now instead of replacing the whole DOM, the generated view replaces only a part of the page (e.g. the content panel). The whole request is executed asynchronously, which prevents the screen from turning blank when the new content is being loaded.</w:t>
       </w:r>
     </w:p>
     <w:p>
@@ -6810,14 +6879,14 @@
       <w:pPr>
         <w:pStyle w:val="berschrift2"/>
       </w:pPr>
-      <w:bookmarkStart w:id="35" w:name="_Toc164715195"/>
+      <w:bookmarkStart w:id="37" w:name="_Toc164758451"/>
       <w:r>
         <w:t>2</w:t>
       </w:r>
       <w:r>
         <w:t xml:space="preserve"> Differences</w:t>
       </w:r>
-      <w:bookmarkEnd w:id="35"/>
+      <w:bookmarkEnd w:id="37"/>
     </w:p>
     <w:p>
       <w:pPr>
@@ -6843,16 +6912,16 @@
       <w:pPr>
         <w:pStyle w:val="berschrift3"/>
       </w:pPr>
-      <w:bookmarkStart w:id="36" w:name="_2.1_URLs"/>
-      <w:bookmarkStart w:id="37" w:name="_Toc164715196"/>
-      <w:bookmarkEnd w:id="36"/>
+      <w:bookmarkStart w:id="38" w:name="_2.1_URLs"/>
+      <w:bookmarkStart w:id="39" w:name="_Toc164758452"/>
+      <w:bookmarkEnd w:id="38"/>
       <w:r>
         <w:t>2</w:t>
       </w:r>
       <w:r>
         <w:t>.1 URLs</w:t>
       </w:r>
-      <w:bookmarkEnd w:id="37"/>
+      <w:bookmarkEnd w:id="39"/>
     </w:p>
     <w:p>
       <w:pPr>
@@ -6904,8 +6973,6 @@
       <w:r>
         <w:t xml:space="preserve"> now the "pushState" method can</w:t>
       </w:r>
-      <w:bookmarkStart w:id="38" w:name="_GoBack"/>
-      <w:bookmarkEnd w:id="38"/>
       <w:r>
         <w:t>not be used for SPWA URLs.</w:t>
       </w:r>
@@ -6914,14 +6981,14 @@
       <w:pPr>
         <w:pStyle w:val="berschrift3"/>
       </w:pPr>
-      <w:bookmarkStart w:id="39" w:name="_Toc164715197"/>
+      <w:bookmarkStart w:id="40" w:name="_Toc164758453"/>
       <w:r>
         <w:t>2</w:t>
       </w:r>
       <w:r>
         <w:t>.2 Rendering</w:t>
       </w:r>
-      <w:bookmarkEnd w:id="39"/>
+      <w:bookmarkEnd w:id="40"/>
     </w:p>
     <w:p>
       <w:pPr>
@@ -6976,7 +7043,7 @@
       <w:pPr>
         <w:pStyle w:val="berschrift3"/>
       </w:pPr>
-      <w:bookmarkStart w:id="40" w:name="_Toc164715198"/>
+      <w:bookmarkStart w:id="41" w:name="_Toc164758454"/>
       <w:r>
         <w:t>2</w:t>
       </w:r>
@@ -6986,7 +7053,7 @@
       <w:r>
         <w:t>Authentication</w:t>
       </w:r>
-      <w:bookmarkEnd w:id="40"/>
+      <w:bookmarkEnd w:id="41"/>
     </w:p>
     <w:p>
       <w:pPr>
@@ -7024,14 +7091,14 @@
       <w:pPr>
         <w:pStyle w:val="berschrift3"/>
       </w:pPr>
-      <w:bookmarkStart w:id="41" w:name="_Toc164715199"/>
+      <w:bookmarkStart w:id="42" w:name="_Toc164758455"/>
       <w:r>
         <w:t>2</w:t>
       </w:r>
       <w:r>
         <w:t>.4 Internationalization</w:t>
       </w:r>
-      <w:bookmarkEnd w:id="41"/>
+      <w:bookmarkEnd w:id="42"/>
     </w:p>
     <w:p>
       <w:pPr>
@@ -7061,14 +7128,14 @@
       <w:pPr>
         <w:pStyle w:val="berschrift3"/>
       </w:pPr>
-      <w:bookmarkStart w:id="42" w:name="_Toc164715200"/>
+      <w:bookmarkStart w:id="43" w:name="_Toc164758456"/>
       <w:r>
         <w:t>2</w:t>
       </w:r>
       <w:r>
         <w:t>.5 Notifications</w:t>
       </w:r>
-      <w:bookmarkEnd w:id="42"/>
+      <w:bookmarkEnd w:id="43"/>
     </w:p>
     <w:p>
       <w:pPr>
@@ -7106,7 +7173,7 @@
       <w:pPr>
         <w:pStyle w:val="berschrift3"/>
       </w:pPr>
-      <w:bookmarkStart w:id="43" w:name="_Toc164715201"/>
+      <w:bookmarkStart w:id="44" w:name="_Toc164758457"/>
       <w:r>
         <w:lastRenderedPageBreak/>
         <w:t>2</w:t>
@@ -7114,7 +7181,7 @@
       <w:r>
         <w:t>.6 Forms</w:t>
       </w:r>
-      <w:bookmarkEnd w:id="43"/>
+      <w:bookmarkEnd w:id="44"/>
     </w:p>
     <w:p>
       <w:pPr>
@@ -7154,27 +7221,27 @@
       <w:pPr>
         <w:pStyle w:val="berschrift2"/>
       </w:pPr>
-      <w:bookmarkStart w:id="44" w:name="_Toc164715202"/>
+      <w:bookmarkStart w:id="45" w:name="_Toc164758458"/>
       <w:r>
         <w:t>3</w:t>
       </w:r>
       <w:r>
         <w:t xml:space="preserve"> Benefits</w:t>
       </w:r>
-      <w:bookmarkEnd w:id="44"/>
+      <w:bookmarkEnd w:id="45"/>
     </w:p>
     <w:p>
       <w:pPr>
         <w:pStyle w:val="berschrift3"/>
       </w:pPr>
-      <w:bookmarkStart w:id="45" w:name="_Toc164715203"/>
+      <w:bookmarkStart w:id="46" w:name="_Toc164758459"/>
       <w:r>
         <w:t>3</w:t>
       </w:r>
       <w:r>
         <w:t>.1 Speed / Efficiency</w:t>
       </w:r>
-      <w:bookmarkEnd w:id="45"/>
+      <w:bookmarkEnd w:id="46"/>
     </w:p>
     <w:p>
       <w:pPr>
@@ -7278,11 +7345,11 @@
       <w:pPr>
         <w:pStyle w:val="berschrift3"/>
       </w:pPr>
-      <w:bookmarkStart w:id="46" w:name="_Toc164715204"/>
+      <w:bookmarkStart w:id="47" w:name="_Toc164758460"/>
       <w:r>
         <w:t>3.2 Same Language</w:t>
       </w:r>
-      <w:bookmarkEnd w:id="46"/>
+      <w:bookmarkEnd w:id="47"/>
     </w:p>
     <w:p>
       <w:pPr>
@@ -7304,7 +7371,7 @@
       <w:pPr>
         <w:pStyle w:val="berschrift3"/>
       </w:pPr>
-      <w:bookmarkStart w:id="47" w:name="_Toc164715205"/>
+      <w:bookmarkStart w:id="48" w:name="_Toc164758461"/>
       <w:r>
         <w:t>3</w:t>
       </w:r>
@@ -7314,7 +7381,7 @@
       <w:r>
         <w:t xml:space="preserve"> User Experience</w:t>
       </w:r>
-      <w:bookmarkEnd w:id="47"/>
+      <w:bookmarkEnd w:id="48"/>
     </w:p>
     <w:p>
       <w:pPr>
@@ -7496,27 +7563,27 @@
       <w:pPr>
         <w:pStyle w:val="berschrift2"/>
       </w:pPr>
-      <w:bookmarkStart w:id="48" w:name="_Toc164715206"/>
+      <w:bookmarkStart w:id="49" w:name="_Toc164758462"/>
       <w:r>
         <w:t>4</w:t>
       </w:r>
       <w:r>
         <w:t xml:space="preserve"> Problems</w:t>
       </w:r>
-      <w:bookmarkEnd w:id="48"/>
+      <w:bookmarkEnd w:id="49"/>
     </w:p>
     <w:p>
       <w:pPr>
         <w:pStyle w:val="berschrift3"/>
       </w:pPr>
-      <w:bookmarkStart w:id="49" w:name="_Toc164715207"/>
+      <w:bookmarkStart w:id="50" w:name="_Toc164758463"/>
       <w:r>
         <w:t>4</w:t>
       </w:r>
       <w:r>
         <w:t>.1 Search Engine Optimization</w:t>
       </w:r>
-      <w:bookmarkEnd w:id="49"/>
+      <w:bookmarkEnd w:id="50"/>
     </w:p>
     <w:p>
       <w:pPr>
@@ -7632,7 +7699,7 @@
       <w:pPr>
         <w:pStyle w:val="berschrift3"/>
       </w:pPr>
-      <w:bookmarkStart w:id="50" w:name="_Toc164715208"/>
+      <w:bookmarkStart w:id="51" w:name="_Toc164758464"/>
       <w:r>
         <w:t>4</w:t>
       </w:r>
@@ -7645,7 +7712,7 @@
       <w:r>
         <w:t xml:space="preserve"> New Tools needed</w:t>
       </w:r>
-      <w:bookmarkEnd w:id="50"/>
+      <w:bookmarkEnd w:id="51"/>
     </w:p>
     <w:p>
       <w:pPr>
@@ -7687,14 +7754,14 @@
       <w:pPr>
         <w:pStyle w:val="berschrift3"/>
       </w:pPr>
-      <w:bookmarkStart w:id="51" w:name="_Toc164715209"/>
+      <w:bookmarkStart w:id="52" w:name="_Toc164758465"/>
       <w:r>
         <w:t>4.</w:t>
       </w:r>
       <w:r>
         <w:t>3 Exposure of Business Logic / Sensitive Data</w:t>
       </w:r>
-      <w:bookmarkEnd w:id="51"/>
+      <w:bookmarkEnd w:id="52"/>
     </w:p>
     <w:p>
       <w:pPr>
@@ -7744,7 +7811,7 @@
       <w:pPr>
         <w:pStyle w:val="berschrift3"/>
       </w:pPr>
-      <w:bookmarkStart w:id="52" w:name="_Toc164715210"/>
+      <w:bookmarkStart w:id="53" w:name="_Toc164758466"/>
       <w:r>
         <w:lastRenderedPageBreak/>
         <w:t>4</w:t>
@@ -7752,7 +7819,7 @@
       <w:r>
         <w:t>.4 Accessibility</w:t>
       </w:r>
-      <w:bookmarkEnd w:id="52"/>
+      <w:bookmarkEnd w:id="53"/>
     </w:p>
     <w:p>
       <w:pPr>
@@ -7873,11 +7940,11 @@
       <w:pPr>
         <w:pStyle w:val="berschrift2"/>
       </w:pPr>
-      <w:bookmarkStart w:id="53" w:name="_Toc164715211"/>
+      <w:bookmarkStart w:id="54" w:name="_Toc164758467"/>
       <w:r>
         <w:t>5. Conclusion</w:t>
       </w:r>
-      <w:bookmarkEnd w:id="53"/>
+      <w:bookmarkEnd w:id="54"/>
     </w:p>
     <w:p>
       <w:pPr>
@@ -7917,7 +7984,22 @@
         <w:t>pitfalls#new tools</w:t>
       </w:r>
       <w:r>
-        <w:t>], these new tools don't cover the complete tool chain and several tools have to get connected manually. Especially when developers don't have experience in programming JavaScript the learning process can take a while because of the asynchronous language parts that are not common in most other backend languages.</w:t>
+        <w:t>], these new tools don't cover the complete tool chain and several tools have to get connected manually.</w:t>
+      </w:r>
+      <w:r>
+        <w:rPr>
+          <w:highlight w:val="yellow"/>
+        </w:rPr>
+        <w:t xml:space="preserve"> </w:t>
+      </w:r>
+      <w:r>
+        <w:rPr>
+          <w:highlight w:val="yellow"/>
+        </w:rPr>
+        <w:t>AND THE NEW TECHNOLOGIES ARE NOT THERE YET</w:t>
+      </w:r>
+      <w:r>
+        <w:t xml:space="preserve"> Especially when developers don't have experience in programming JavaScript the learning process can take a while because of the asynchronous language parts that are not common in most other backend languages.</w:t>
       </w:r>
     </w:p>
     <w:p>
@@ -8002,11 +8084,11 @@
       <w:pPr>
         <w:pStyle w:val="berschrift1"/>
       </w:pPr>
-      <w:bookmarkStart w:id="54" w:name="_Toc164715212"/>
+      <w:bookmarkStart w:id="55" w:name="_Toc164758468"/>
       <w:r>
         <w:t>Literature Index</w:t>
       </w:r>
-      <w:bookmarkEnd w:id="54"/>
+      <w:bookmarkEnd w:id="55"/>
     </w:p>
     <w:p>
       <w:pPr>
@@ -8026,7 +8108,7 @@
         <w:spacing w:line="360" w:lineRule="auto"/>
       </w:pPr>
       <w:r>
-        <w:t>[MFGUIA2006] - Martin Fowler (2006) "GUI Architectures", Chapter: "Model View Controller", http://www.martinfowler.com/eaaDev/uiArchs.html (retrieved on 04/15/11)</w:t>
+        <w:t>[MFPATT2002] - Martin Fowler (2002) "Patterns of Enterprise Application Architecture", Addison-Wesley</w:t>
       </w:r>
     </w:p>
     <w:p>
@@ -8044,9 +8126,8 @@
     </w:p>
     <w:sectPr>
       <w:headerReference w:type="even" r:id="rId19"/>
-      <w:headerReference w:type="default" r:id="rId20"/>
-      <w:footerReference w:type="even" r:id="rId21"/>
-      <w:footerReference w:type="default" r:id="rId22"/>
+      <w:footerReference w:type="even" r:id="rId20"/>
+      <w:footerReference w:type="default" r:id="rId21"/>
       <w:pgSz w:w="11900" w:h="16840"/>
       <w:pgMar w:top="1417" w:right="1417" w:bottom="1134" w:left="1417" w:header="708" w:footer="708" w:gutter="0"/>
       <w:cols w:space="708"/>
@@ -8108,7 +8189,7 @@
         <w:rStyle w:val="Seitenzahl"/>
         <w:noProof/>
       </w:rPr>
-      <w:t>22</w:t>
+      <w:t>6</w:t>
     </w:r>
     <w:r>
       <w:rPr>
@@ -8233,7 +8314,13 @@
         <w:t xml:space="preserve"> </w:t>
       </w:r>
       <w:r>
-        <w:t>[MFGUIA2006]</w:t>
+        <w:t>[</w:t>
+      </w:r>
+      <w:r>
+        <w:t>MFPATT2002</w:t>
+      </w:r>
+      <w:r>
+        <w:t>]</w:t>
       </w:r>
     </w:p>
   </w:footnote>
@@ -8491,16 +8578,7 @@
         <w:footnoteRef/>
       </w:r>
       <w:r>
-        <w:t xml:space="preserve"> </w:t>
-      </w:r>
-      <w:r>
-        <w:t>AJAX stands for “</w:t>
-      </w:r>
-      <w:r>
-        <w:t>Asynchronous JavaScript and XML</w:t>
-      </w:r>
-      <w:r>
-        <w:t>”</w:t>
+        <w:t xml:space="preserve"> AJAX stands for “Asynchronous JavaScript and XML”</w:t>
       </w:r>
     </w:p>
   </w:footnote>
@@ -8582,16 +8660,7 @@
         <w:footnoteRef/>
       </w:r>
       <w:r>
-        <w:t xml:space="preserve"> </w:t>
-      </w:r>
-      <w:r>
-        <w:t>http://www.wh</w:t>
-      </w:r>
-      <w:r>
-        <w:t>atwg.org/specs/web-apps/current-</w:t>
-      </w:r>
-      <w:r>
-        <w:t>work/multipage/history.html#event-hashchange</w:t>
+        <w:t xml:space="preserve"> http://www.whatwg.org/specs/web-apps/current-work/multipage/history.html#event-hashchange</w:t>
       </w:r>
     </w:p>
   </w:footnote>
@@ -8904,7 +8973,7 @@
               <w:noProof/>
               <w:lang w:val="de-DE"/>
             </w:rPr>
-            <w:t>22</w:t>
+            <w:t>6</w:t>
           </w:r>
           <w:r>
             <w:rPr>
@@ -8930,114 +8999,7 @@
             <w:rPr>
               <w:rFonts w:ascii="Cambria" w:hAnsi="Cambria"/>
             </w:rPr>
-            <w:t>Table of Contents</w:t>
-          </w:r>
-        </w:p>
-      </w:tc>
-    </w:tr>
-  </w:tbl>
-  <w:p>
-    <w:pPr>
-      <w:pStyle w:val="Kopfzeile"/>
-    </w:pPr>
-  </w:p>
-</w:hdr>
-</file>
-
-<file path=word/header2.xml><?xml version="1.0" encoding="utf-8"?>
-<w:hdr xmlns:wpc="http://schemas.microsoft.com/office/word/2010/wordprocessingCanvas" xmlns:mo="http://schemas.microsoft.com/office/mac/office/2008/main" xmlns:mc="http://schemas.openxmlformats.org/markup-compatibility/2006" xmlns:mv="urn:schemas-microsoft-com:mac:vml" xmlns:o="urn:schemas-microsoft-com:office:office" xmlns:r="http://schemas.openxmlformats.org/officeDocument/2006/relationships" xmlns:m="http://schemas.openxmlformats.org/officeDocument/2006/math" xmlns:v="urn:schemas-microsoft-com:vml" xmlns:wp14="http://schemas.microsoft.com/office/word/2010/wordprocessingDrawing" xmlns:wp="http://schemas.openxmlformats.org/drawingml/2006/wordprocessingDrawing" xmlns:w10="urn:schemas-microsoft-com:office:word" xmlns:w="http://schemas.openxmlformats.org/wordprocessingml/2006/main" xmlns:w14="http://schemas.microsoft.com/office/word/2010/wordml" xmlns:wpg="http://schemas.microsoft.com/office/word/2010/wordprocessingGroup" xmlns:wpi="http://schemas.microsoft.com/office/word/2010/wordprocessingInk" xmlns:wne="http://schemas.microsoft.com/office/word/2006/wordml" xmlns:wps="http://schemas.microsoft.com/office/word/2010/wordprocessingShape" mc:Ignorable="w14 wp14">
-  <w:tbl>
-    <w:tblPr>
-      <w:tblStyle w:val="Tabellenraster"/>
-      <w:tblW w:w="5000" w:type="pct"/>
-      <w:tblInd w:w="1152" w:type="dxa"/>
-      <w:tblBorders>
-        <w:top w:val="none" w:sz="0" w:space="0" w:color="auto"/>
-        <w:left w:val="none" w:sz="0" w:space="0" w:color="auto"/>
-        <w:bottom w:val="none" w:sz="0" w:space="0" w:color="auto"/>
-        <w:right w:val="none" w:sz="0" w:space="0" w:color="auto"/>
-        <w:insideH w:val="none" w:sz="0" w:space="0" w:color="auto"/>
-        <w:insideV w:val="none" w:sz="0" w:space="0" w:color="auto"/>
-      </w:tblBorders>
-      <w:tblLook w:val="01E0" w:firstRow="1" w:lastRow="1" w:firstColumn="1" w:lastColumn="1" w:noHBand="0" w:noVBand="0"/>
-    </w:tblPr>
-    <w:tblGrid>
-      <w:gridCol w:w="8130"/>
-      <w:gridCol w:w="1152"/>
-    </w:tblGrid>
-    <w:tr>
-      <w:tc>
-        <w:tcPr>
-          <w:tcW w:w="0" w:type="auto"/>
-          <w:tcBorders>
-            <w:right w:val="single" w:sz="6" w:space="0" w:color="000000" w:themeColor="text1"/>
-          </w:tcBorders>
-        </w:tcPr>
-        <w:sdt>
-          <w:sdtPr>
-            <w:alias w:val="Firma"/>
-            <w:id w:val="78735422"/>
-            <w:placeholder>
-              <w:docPart w:val="F7E75DCC663B8D47AA94AE68ADD9C1FE"/>
-            </w:placeholder>
-            <w:dataBinding w:prefixMappings="xmlns:ns0='http://schemas.openxmlformats.org/officeDocument/2006/extended-properties'" w:xpath="/ns0:Properties[1]/ns0:Company[1]" w:storeItemID="{6668398D-A668-4E3E-A5EB-62B293D839F1}"/>
-            <w:text/>
-          </w:sdtPr>
-          <w:sdtContent>
-            <w:p>
-              <w:pPr>
-                <w:pStyle w:val="Kopfzeile"/>
-                <w:jc w:val="right"/>
-              </w:pPr>
-              <w:r>
-                <w:rPr>
-                  <w:lang w:val="de-DE"/>
-                </w:rPr>
-                <w:t>Overview</w:t>
-              </w:r>
-            </w:p>
-          </w:sdtContent>
-        </w:sdt>
-      </w:tc>
-      <w:tc>
-        <w:tcPr>
-          <w:tcW w:w="1152" w:type="dxa"/>
-          <w:tcBorders>
-            <w:left w:val="single" w:sz="6" w:space="0" w:color="000000" w:themeColor="text1"/>
-          </w:tcBorders>
-        </w:tcPr>
-        <w:p>
-          <w:pPr>
-            <w:pStyle w:val="Kopfzeile"/>
-            <w:rPr>
-              <w:b/>
-            </w:rPr>
-          </w:pPr>
-          <w:r>
-            <w:fldChar w:fldCharType="begin"/>
-          </w:r>
-          <w:r>
-            <w:instrText>PAGE   \* MERGEFORMAT</w:instrText>
-          </w:r>
-          <w:r>
-            <w:rPr>
-              <w:sz w:val="24"/>
-              <w:szCs w:val="24"/>
-            </w:rPr>
-            <w:fldChar w:fldCharType="separate"/>
-          </w:r>
-          <w:r>
-            <w:rPr>
-              <w:noProof/>
-              <w:lang w:val="de-DE"/>
-            </w:rPr>
-            <w:t>1</w:t>
-          </w:r>
-          <w:r>
-            <w:rPr>
-              <w:noProof/>
-            </w:rPr>
-            <w:fldChar w:fldCharType="end"/>
+            <w:t>Table osdfsdfsdf Contents</w:t>
           </w:r>
         </w:p>
       </w:tc>
@@ -11139,605 +11101,6 @@
 </w:styles>
 </file>
 
-<file path=word/glossary/document.xml><?xml version="1.0" encoding="utf-8"?>
-<w:glossaryDocument xmlns:wpc="http://schemas.microsoft.com/office/word/2010/wordprocessingCanvas" xmlns:mo="http://schemas.microsoft.com/office/mac/office/2008/main" xmlns:mc="http://schemas.openxmlformats.org/markup-compatibility/2006" xmlns:mv="urn:schemas-microsoft-com:mac:vml" xmlns:o="urn:schemas-microsoft-com:office:office" xmlns:r="http://schemas.openxmlformats.org/officeDocument/2006/relationships" xmlns:m="http://schemas.openxmlformats.org/officeDocument/2006/math" xmlns:v="urn:schemas-microsoft-com:vml" xmlns:wp14="http://schemas.microsoft.com/office/word/2010/wordprocessingDrawing" xmlns:wp="http://schemas.openxmlformats.org/drawingml/2006/wordprocessingDrawing" xmlns:w10="urn:schemas-microsoft-com:office:word" xmlns:w="http://schemas.openxmlformats.org/wordprocessingml/2006/main" xmlns:w14="http://schemas.microsoft.com/office/word/2010/wordml" xmlns:wpg="http://schemas.microsoft.com/office/word/2010/wordprocessingGroup" xmlns:wpi="http://schemas.microsoft.com/office/word/2010/wordprocessingInk" xmlns:wne="http://schemas.microsoft.com/office/word/2006/wordml" xmlns:wps="http://schemas.microsoft.com/office/word/2010/wordprocessingShape" mc:Ignorable="w14 wp14">
-  <w:docParts>
-    <w:docPart>
-      <w:docPartPr>
-        <w:name w:val="F7E75DCC663B8D47AA94AE68ADD9C1FE"/>
-        <w:category>
-          <w:name w:val="Allgemein"/>
-          <w:gallery w:val="placeholder"/>
-        </w:category>
-        <w:types>
-          <w:type w:val="bbPlcHdr"/>
-        </w:types>
-        <w:behaviors>
-          <w:behavior w:val="content"/>
-        </w:behaviors>
-        <w:guid w:val="{16B9282A-0E91-1841-B6FE-993A84E9074B}"/>
-      </w:docPartPr>
-      <w:docPartBody>
-        <w:p>
-          <w:pPr>
-            <w:pStyle w:val="F7E75DCC663B8D47AA94AE68ADD9C1FE"/>
-          </w:pPr>
-          <w:r>
-            <w:rPr>
-              <w:lang w:val="de-DE"/>
-            </w:rPr>
-            <w:t>[Geben Sie den Firmennamen ein]</w:t>
-          </w:r>
-        </w:p>
-      </w:docPartBody>
-    </w:docPart>
-  </w:docParts>
-</w:glossaryDocument>
-</file>
-
-<file path=word/glossary/fontTable.xml><?xml version="1.0" encoding="utf-8"?>
-<w:fonts xmlns:mc="http://schemas.openxmlformats.org/markup-compatibility/2006" xmlns:r="http://schemas.openxmlformats.org/officeDocument/2006/relationships" xmlns:w="http://schemas.openxmlformats.org/wordprocessingml/2006/main" xmlns:w14="http://schemas.microsoft.com/office/word/2010/wordml" mc:Ignorable="w14">
-  <w:font w:name="Cambria">
-    <w:panose1 w:val="02040503050406030204"/>
-    <w:charset w:val="00"/>
-    <w:family w:val="auto"/>
-    <w:pitch w:val="variable"/>
-    <w:sig w:usb0="E00002FF" w:usb1="400004FF" w:usb2="00000000" w:usb3="00000000" w:csb0="0000019F" w:csb1="00000000"/>
-  </w:font>
-  <w:font w:name="ＭＳ 明朝">
-    <w:charset w:val="4E"/>
-    <w:family w:val="auto"/>
-    <w:pitch w:val="variable"/>
-    <w:sig w:usb0="E00002FF" w:usb1="6AC7FDFB" w:usb2="00000012" w:usb3="00000000" w:csb0="0002009F" w:csb1="00000000"/>
-  </w:font>
-  <w:font w:name="Times New Roman">
-    <w:panose1 w:val="02020603050405020304"/>
-    <w:charset w:val="00"/>
-    <w:family w:val="auto"/>
-    <w:pitch w:val="variable"/>
-    <w:sig w:usb0="E0002AFF" w:usb1="C0007841" w:usb2="00000009" w:usb3="00000000" w:csb0="000001FF" w:csb1="00000000"/>
-  </w:font>
-  <w:font w:name="Courier New">
-    <w:panose1 w:val="02070309020205020404"/>
-    <w:charset w:val="00"/>
-    <w:family w:val="auto"/>
-    <w:pitch w:val="variable"/>
-    <w:sig w:usb0="E0002AFF" w:usb1="C0007843" w:usb2="00000009" w:usb3="00000000" w:csb0="000001FF" w:csb1="00000000"/>
-  </w:font>
-  <w:font w:name="Wingdings">
-    <w:panose1 w:val="05000000000000000000"/>
-    <w:charset w:val="02"/>
-    <w:family w:val="auto"/>
-    <w:pitch w:val="variable"/>
-    <w:sig w:usb0="00000000" w:usb1="10000000" w:usb2="00000000" w:usb3="00000000" w:csb0="80000000" w:csb1="00000000"/>
-  </w:font>
-  <w:font w:name="Symbol">
-    <w:panose1 w:val="00000000000000000000"/>
-    <w:charset w:val="02"/>
-    <w:family w:val="auto"/>
-    <w:pitch w:val="variable"/>
-    <w:sig w:usb0="00000000" w:usb1="10000000" w:usb2="00000000" w:usb3="00000000" w:csb0="80000000" w:csb1="00000000"/>
-  </w:font>
-  <w:font w:name="Calibri">
-    <w:panose1 w:val="020F0502020204030204"/>
-    <w:charset w:val="00"/>
-    <w:family w:val="auto"/>
-    <w:pitch w:val="variable"/>
-    <w:sig w:usb0="E10002FF" w:usb1="4000ACFF" w:usb2="00000009" w:usb3="00000000" w:csb0="0000019F" w:csb1="00000000"/>
-  </w:font>
-  <w:font w:name="ＭＳ ゴシック">
-    <w:charset w:val="4E"/>
-    <w:family w:val="auto"/>
-    <w:pitch w:val="variable"/>
-    <w:sig w:usb0="E00002FF" w:usb1="6AC7FDFB" w:usb2="00000012" w:usb3="00000000" w:csb0="0002009F" w:csb1="00000000"/>
-  </w:font>
-  <w:font w:name="Lucida Grande">
-    <w:panose1 w:val="020B0600040502020204"/>
-    <w:charset w:val="00"/>
-    <w:family w:val="auto"/>
-    <w:pitch w:val="variable"/>
-    <w:sig w:usb0="E1000AEF" w:usb1="5000A1FF" w:usb2="00000000" w:usb3="00000000" w:csb0="000001BF" w:csb1="00000000"/>
-  </w:font>
-  <w:font w:name="Times">
-    <w:panose1 w:val="02000500000000000000"/>
-    <w:charset w:val="00"/>
-    <w:family w:val="auto"/>
-    <w:pitch w:val="variable"/>
-    <w:sig w:usb0="00000003" w:usb1="00000000" w:usb2="00000000" w:usb3="00000000" w:csb0="00000001" w:csb1="00000000"/>
-  </w:font>
-  <w:font w:name="Arial">
-    <w:panose1 w:val="020B0604020202020204"/>
-    <w:charset w:val="00"/>
-    <w:family w:val="auto"/>
-    <w:pitch w:val="variable"/>
-    <w:sig w:usb0="E0002AFF" w:usb1="C0007843" w:usb2="00000009" w:usb3="00000000" w:csb0="000001FF" w:csb1="00000000"/>
-  </w:font>
-</w:fonts>
-</file>
-
-<file path=word/glossary/settings.xml><?xml version="1.0" encoding="utf-8"?>
-<w:settings xmlns:mc="http://schemas.openxmlformats.org/markup-compatibility/2006" xmlns:o="urn:schemas-microsoft-com:office:office" xmlns:r="http://schemas.openxmlformats.org/officeDocument/2006/relationships" xmlns:m="http://schemas.openxmlformats.org/officeDocument/2006/math" xmlns:v="urn:schemas-microsoft-com:vml" xmlns:w10="urn:schemas-microsoft-com:office:word" xmlns:w="http://schemas.openxmlformats.org/wordprocessingml/2006/main" xmlns:w14="http://schemas.microsoft.com/office/word/2010/wordml" xmlns:sl="http://schemas.openxmlformats.org/schemaLibrary/2006/main" mc:Ignorable="w14">
-  <w:view w:val="normal"/>
-  <w:defaultTabStop w:val="708"/>
-  <w:hyphenationZone w:val="425"/>
-  <w:characterSpacingControl w:val="doNotCompress"/>
-  <w:compat>
-    <w:useFELayout/>
-    <w:compatSetting w:name="compatibilityMode" w:uri="http://schemas.microsoft.com/office/word" w:val="14"/>
-    <w:compatSetting w:name="overrideTableStyleFontSizeAndJustification" w:uri="http://schemas.microsoft.com/office/word" w:val="1"/>
-    <w:compatSetting w:name="enableOpenTypeFeatures" w:uri="http://schemas.microsoft.com/office/word" w:val="1"/>
-    <w:compatSetting w:name="doNotFlipMirrorIndents" w:uri="http://schemas.microsoft.com/office/word" w:val="1"/>
-  </w:compat>
-  <w:rsids>
-    <w:rsidRoot w:val="00C702A1"/>
-    <w:rsid w:val="00506E57"/>
-    <w:rsid w:val="00C702A1"/>
-  </w:rsids>
-  <m:mathPr>
-    <m:mathFont m:val="Cambria Math"/>
-    <m:brkBin m:val="before"/>
-    <m:brkBinSub m:val="--"/>
-    <m:smallFrac m:val="0"/>
-    <m:dispDef/>
-    <m:lMargin m:val="0"/>
-    <m:rMargin m:val="0"/>
-    <m:defJc m:val="centerGroup"/>
-    <m:wrapIndent m:val="1440"/>
-    <m:intLim m:val="subSup"/>
-    <m:naryLim m:val="undOvr"/>
-  </m:mathPr>
-  <w:themeFontLang w:val="en-US" w:eastAsia="ja-JP"/>
-  <w:clrSchemeMapping w:bg1="light1" w:t1="dark1" w:bg2="light2" w:t2="dark2" w:accent1="accent1" w:accent2="accent2" w:accent3="accent3" w:accent4="accent4" w:accent5="accent5" w:accent6="accent6" w:hyperlink="hyperlink" w:followedHyperlink="followedHyperlink"/>
-  <w:doNotAutoCompressPictures/>
-  <w:decimalSymbol w:val="."/>
-  <w:listSeparator w:val=","/>
-  <w14:defaultImageDpi w14:val="300"/>
-</w:settings>
-</file>
-
-<file path=word/glossary/styles.xml><?xml version="1.0" encoding="utf-8"?>
-<w:styles xmlns:mc="http://schemas.openxmlformats.org/markup-compatibility/2006" xmlns:r="http://schemas.openxmlformats.org/officeDocument/2006/relationships" xmlns:w="http://schemas.openxmlformats.org/wordprocessingml/2006/main" xmlns:w14="http://schemas.microsoft.com/office/word/2010/wordml" mc:Ignorable="w14">
-  <w:docDefaults>
-    <w:rPrDefault>
-      <w:rPr>
-        <w:rFonts w:asciiTheme="minorHAnsi" w:eastAsiaTheme="minorEastAsia" w:hAnsiTheme="minorHAnsi" w:cstheme="minorBidi"/>
-        <w:sz w:val="24"/>
-        <w:szCs w:val="24"/>
-        <w:lang w:val="en-US" w:eastAsia="ja-JP" w:bidi="ar-SA"/>
-      </w:rPr>
-    </w:rPrDefault>
-    <w:pPrDefault/>
-  </w:docDefaults>
-  <w:latentStyles w:defLockedState="0" w:defUIPriority="99" w:defSemiHidden="1" w:defUnhideWhenUsed="1" w:defQFormat="0" w:count="276">
-    <w:lsdException w:name="Normal" w:semiHidden="0" w:uiPriority="0" w:unhideWhenUsed="0" w:qFormat="1"/>
-    <w:lsdException w:name="heading 1" w:semiHidden="0" w:uiPriority="9" w:unhideWhenUsed="0" w:qFormat="1"/>
-    <w:lsdException w:name="heading 2" w:uiPriority="9" w:qFormat="1"/>
-    <w:lsdException w:name="heading 3" w:uiPriority="9" w:qFormat="1"/>
-    <w:lsdException w:name="heading 4" w:uiPriority="9" w:qFormat="1"/>
-    <w:lsdException w:name="heading 5" w:uiPriority="9" w:qFormat="1"/>
-    <w:lsdException w:name="heading 6" w:uiPriority="9" w:qFormat="1"/>
-    <w:lsdException w:name="heading 7" w:uiPriority="9" w:qFormat="1"/>
-    <w:lsdException w:name="heading 8" w:uiPriority="9" w:qFormat="1"/>
-    <w:lsdException w:name="heading 9" w:uiPriority="9" w:qFormat="1"/>
-    <w:lsdException w:name="toc 1" w:uiPriority="39"/>
-    <w:lsdException w:name="toc 2" w:uiPriority="39"/>
-    <w:lsdException w:name="toc 3" w:uiPriority="39"/>
-    <w:lsdException w:name="toc 4" w:uiPriority="39"/>
-    <w:lsdException w:name="toc 5" w:uiPriority="39"/>
-    <w:lsdException w:name="toc 6" w:uiPriority="39"/>
-    <w:lsdException w:name="toc 7" w:uiPriority="39"/>
-    <w:lsdException w:name="toc 8" w:uiPriority="39"/>
-    <w:lsdException w:name="toc 9" w:uiPriority="39"/>
-    <w:lsdException w:name="caption" w:uiPriority="35" w:qFormat="1"/>
-    <w:lsdException w:name="Title" w:semiHidden="0" w:uiPriority="10" w:unhideWhenUsed="0" w:qFormat="1"/>
-    <w:lsdException w:name="Default Paragraph Font" w:uiPriority="1"/>
-    <w:lsdException w:name="Subtitle" w:semiHidden="0" w:uiPriority="11" w:unhideWhenUsed="0" w:qFormat="1"/>
-    <w:lsdException w:name="Strong" w:semiHidden="0" w:uiPriority="22" w:unhideWhenUsed="0" w:qFormat="1"/>
-    <w:lsdException w:name="Emphasis" w:semiHidden="0" w:uiPriority="20" w:unhideWhenUsed="0" w:qFormat="1"/>
-    <w:lsdException w:name="Table Grid" w:semiHidden="0" w:uiPriority="59" w:unhideWhenUsed="0"/>
-    <w:lsdException w:name="Placeholder Text" w:unhideWhenUsed="0"/>
-    <w:lsdException w:name="No Spacing" w:semiHidden="0" w:uiPriority="1" w:unhideWhenUsed="0" w:qFormat="1"/>
-    <w:lsdException w:name="Light Shading" w:semiHidden="0" w:uiPriority="60" w:unhideWhenUsed="0"/>
-    <w:lsdException w:name="Light List" w:semiHidden="0" w:uiPriority="61" w:unhideWhenUsed="0"/>
-    <w:lsdException w:name="Light Grid" w:semiHidden="0" w:uiPriority="62" w:unhideWhenUsed="0"/>
-    <w:lsdException w:name="Medium Shading 1" w:semiHidden="0" w:uiPriority="63" w:unhideWhenUsed="0"/>
-    <w:lsdException w:name="Medium Shading 2" w:semiHidden="0" w:uiPriority="64" w:unhideWhenUsed="0"/>
-    <w:lsdException w:name="Medium List 1" w:semiHidden="0" w:uiPriority="65" w:unhideWhenUsed="0"/>
-    <w:lsdException w:name="Medium List 2" w:semiHidden="0" w:uiPriority="66" w:unhideWhenUsed="0"/>
-    <w:lsdException w:name="Medium Grid 1" w:semiHidden="0" w:uiPriority="67" w:unhideWhenUsed="0"/>
-    <w:lsdException w:name="Medium Grid 2" w:semiHidden="0" w:uiPriority="68" w:unhideWhenUsed="0"/>
-    <w:lsdException w:name="Medium Grid 3" w:semiHidden="0" w:uiPriority="69" w:unhideWhenUsed="0"/>
-    <w:lsdException w:name="Dark List" w:semiHidden="0" w:uiPriority="70" w:unhideWhenUsed="0"/>
-    <w:lsdException w:name="Colorful Shading" w:semiHidden="0" w:uiPriority="71" w:unhideWhenUsed="0"/>
-    <w:lsdException w:name="Colorful List" w:semiHidden="0" w:uiPriority="72" w:unhideWhenUsed="0"/>
-    <w:lsdException w:name="Colorful Grid" w:semiHidden="0" w:uiPriority="73" w:unhideWhenUsed="0"/>
-    <w:lsdException w:name="Light Shading Accent 1" w:semiHidden="0" w:uiPriority="60" w:unhideWhenUsed="0"/>
-    <w:lsdException w:name="Light List Accent 1" w:semiHidden="0" w:uiPriority="61" w:unhideWhenUsed="0"/>
-    <w:lsdException w:name="Light Grid Accent 1" w:semiHidden="0" w:uiPriority="62" w:unhideWhenUsed="0"/>
-    <w:lsdException w:name="Medium Shading 1 Accent 1" w:semiHidden="0" w:uiPriority="63" w:unhideWhenUsed="0"/>
-    <w:lsdException w:name="Medium Shading 2 Accent 1" w:semiHidden="0" w:uiPriority="64" w:unhideWhenUsed="0"/>
-    <w:lsdException w:name="Medium List 1 Accent 1" w:semiHidden="0" w:uiPriority="65" w:unhideWhenUsed="0"/>
-    <w:lsdException w:name="Revision" w:unhideWhenUsed="0"/>
-    <w:lsdException w:name="List Paragraph" w:semiHidden="0" w:uiPriority="34" w:unhideWhenUsed="0" w:qFormat="1"/>
-    <w:lsdException w:name="Quote" w:semiHidden="0" w:uiPriority="29" w:unhideWhenUsed="0" w:qFormat="1"/>
-    <w:lsdException w:name="Intense Quote" w:semiHidden="0" w:uiPriority="30" w:unhideWhenUsed="0" w:qFormat="1"/>
-    <w:lsdException w:name="Medium List 2 Accent 1" w:semiHidden="0" w:uiPriority="66" w:unhideWhenUsed="0"/>
-    <w:lsdException w:name="Medium Grid 1 Accent 1" w:semiHidden="0" w:uiPriority="67" w:unhideWhenUsed="0"/>
-    <w:lsdException w:name="Medium Grid 2 Accent 1" w:semiHidden="0" w:uiPriority="68" w:unhideWhenUsed="0"/>
-    <w:lsdException w:name="Medium Grid 3 Accent 1" w:semiHidden="0" w:uiPriority="69" w:unhideWhenUsed="0"/>
-    <w:lsdException w:name="Dark List Accent 1" w:semiHidden="0" w:uiPriority="70" w:unhideWhenUsed="0"/>
-    <w:lsdException w:name="Colorful Shading Accent 1" w:semiHidden="0" w:uiPriority="71" w:unhideWhenUsed="0"/>
-    <w:lsdException w:name="Colorful List Accent 1" w:semiHidden="0" w:uiPriority="72" w:unhideWhenUsed="0"/>
-    <w:lsdException w:name="Colorful Grid Accent 1" w:semiHidden="0" w:uiPriority="73" w:unhideWhenUsed="0"/>
-    <w:lsdException w:name="Light Shading Accent 2" w:semiHidden="0" w:uiPriority="60" w:unhideWhenUsed="0"/>
-    <w:lsdException w:name="Light List Accent 2" w:semiHidden="0" w:uiPriority="61" w:unhideWhenUsed="0"/>
-    <w:lsdException w:name="Light Grid Accent 2" w:semiHidden="0" w:uiPriority="62" w:unhideWhenUsed="0"/>
-    <w:lsdException w:name="Medium Shading 1 Accent 2" w:semiHidden="0" w:uiPriority="63" w:unhideWhenUsed="0"/>
-    <w:lsdException w:name="Medium Shading 2 Accent 2" w:semiHidden="0" w:uiPriority="64" w:unhideWhenUsed="0"/>
-    <w:lsdException w:name="Medium List 1 Accent 2" w:semiHidden="0" w:uiPriority="65" w:unhideWhenUsed="0"/>
-    <w:lsdException w:name="Medium List 2 Accent 2" w:semiHidden="0" w:uiPriority="66" w:unhideWhenUsed="0"/>
-    <w:lsdException w:name="Medium Grid 1 Accent 2" w:semiHidden="0" w:uiPriority="67" w:unhideWhenUsed="0"/>
-    <w:lsdException w:name="Medium Grid 2 Accent 2" w:semiHidden="0" w:uiPriority="68" w:unhideWhenUsed="0"/>
-    <w:lsdException w:name="Medium Grid 3 Accent 2" w:semiHidden="0" w:uiPriority="69" w:unhideWhenUsed="0"/>
-    <w:lsdException w:name="Dark List Accent 2" w:semiHidden="0" w:uiPriority="70" w:unhideWhenUsed="0"/>
-    <w:lsdException w:name="Colorful Shading Accent 2" w:semiHidden="0" w:uiPriority="71" w:unhideWhenUsed="0"/>
-    <w:lsdException w:name="Colorful List Accent 2" w:semiHidden="0" w:uiPriority="72" w:unhideWhenUsed="0"/>
-    <w:lsdException w:name="Colorful Grid Accent 2" w:semiHidden="0" w:uiPriority="73" w:unhideWhenUsed="0"/>
-    <w:lsdException w:name="Light Shading Accent 3" w:semiHidden="0" w:uiPriority="60" w:unhideWhenUsed="0"/>
-    <w:lsdException w:name="Light List Accent 3" w:semiHidden="0" w:uiPriority="61" w:unhideWhenUsed="0"/>
-    <w:lsdException w:name="Light Grid Accent 3" w:semiHidden="0" w:uiPriority="62" w:unhideWhenUsed="0"/>
-    <w:lsdException w:name="Medium Shading 1 Accent 3" w:semiHidden="0" w:uiPriority="63" w:unhideWhenUsed="0"/>
-    <w:lsdException w:name="Medium Shading 2 Accent 3" w:semiHidden="0" w:uiPriority="64" w:unhideWhenUsed="0"/>
-    <w:lsdException w:name="Medium List 1 Accent 3" w:semiHidden="0" w:uiPriority="65" w:unhideWhenUsed="0"/>
-    <w:lsdException w:name="Medium List 2 Accent 3" w:semiHidden="0" w:uiPriority="66" w:unhideWhenUsed="0"/>
-    <w:lsdException w:name="Medium Grid 1 Accent 3" w:semiHidden="0" w:uiPriority="67" w:unhideWhenUsed="0"/>
-    <w:lsdException w:name="Medium Grid 2 Accent 3" w:semiHidden="0" w:uiPriority="68" w:unhideWhenUsed="0"/>
-    <w:lsdException w:name="Medium Grid 3 Accent 3" w:semiHidden="0" w:uiPriority="69" w:unhideWhenUsed="0"/>
-    <w:lsdException w:name="Dark List Accent 3" w:semiHidden="0" w:uiPriority="70" w:unhideWhenUsed="0"/>
-    <w:lsdException w:name="Colorful Shading Accent 3" w:semiHidden="0" w:uiPriority="71" w:unhideWhenUsed="0"/>
-    <w:lsdException w:name="Colorful List Accent 3" w:semiHidden="0" w:uiPriority="72" w:unhideWhenUsed="0"/>
-    <w:lsdException w:name="Colorful Grid Accent 3" w:semiHidden="0" w:uiPriority="73" w:unhideWhenUsed="0"/>
-    <w:lsdException w:name="Light Shading Accent 4" w:semiHidden="0" w:uiPriority="60" w:unhideWhenUsed="0"/>
-    <w:lsdException w:name="Light List Accent 4" w:semiHidden="0" w:uiPriority="61" w:unhideWhenUsed="0"/>
-    <w:lsdException w:name="Light Grid Accent 4" w:semiHidden="0" w:uiPriority="62" w:unhideWhenUsed="0"/>
-    <w:lsdException w:name="Medium Shading 1 Accent 4" w:semiHidden="0" w:uiPriority="63" w:unhideWhenUsed="0"/>
-    <w:lsdException w:name="Medium Shading 2 Accent 4" w:semiHidden="0" w:uiPriority="64" w:unhideWhenUsed="0"/>
-    <w:lsdException w:name="Medium List 1 Accent 4" w:semiHidden="0" w:uiPriority="65" w:unhideWhenUsed="0"/>
-    <w:lsdException w:name="Medium List 2 Accent 4" w:semiHidden="0" w:uiPriority="66" w:unhideWhenUsed="0"/>
-    <w:lsdException w:name="Medium Grid 1 Accent 4" w:semiHidden="0" w:uiPriority="67" w:unhideWhenUsed="0"/>
-    <w:lsdException w:name="Medium Grid 2 Accent 4" w:semiHidden="0" w:uiPriority="68" w:unhideWhenUsed="0"/>
-    <w:lsdException w:name="Medium Grid 3 Accent 4" w:semiHidden="0" w:uiPriority="69" w:unhideWhenUsed="0"/>
-    <w:lsdException w:name="Dark List Accent 4" w:semiHidden="0" w:uiPriority="70" w:unhideWhenUsed="0"/>
-    <w:lsdException w:name="Colorful Shading Accent 4" w:semiHidden="0" w:uiPriority="71" w:unhideWhenUsed="0"/>
-    <w:lsdException w:name="Colorful List Accent 4" w:semiHidden="0" w:uiPriority="72" w:unhideWhenUsed="0"/>
-    <w:lsdException w:name="Colorful Grid Accent 4" w:semiHidden="0" w:uiPriority="73" w:unhideWhenUsed="0"/>
-    <w:lsdException w:name="Light Shading Accent 5" w:semiHidden="0" w:uiPriority="60" w:unhideWhenUsed="0"/>
-    <w:lsdException w:name="Light List Accent 5" w:semiHidden="0" w:uiPriority="61" w:unhideWhenUsed="0"/>
-    <w:lsdException w:name="Light Grid Accent 5" w:semiHidden="0" w:uiPriority="62" w:unhideWhenUsed="0"/>
-    <w:lsdException w:name="Medium Shading 1 Accent 5" w:semiHidden="0" w:uiPriority="63" w:unhideWhenUsed="0"/>
-    <w:lsdException w:name="Medium Shading 2 Accent 5" w:semiHidden="0" w:uiPriority="64" w:unhideWhenUsed="0"/>
-    <w:lsdException w:name="Medium List 1 Accent 5" w:semiHidden="0" w:uiPriority="65" w:unhideWhenUsed="0"/>
-    <w:lsdException w:name="Medium List 2 Accent 5" w:semiHidden="0" w:uiPriority="66" w:unhideWhenUsed="0"/>
-    <w:lsdException w:name="Medium Grid 1 Accent 5" w:semiHidden="0" w:uiPriority="67" w:unhideWhenUsed="0"/>
-    <w:lsdException w:name="Medium Grid 2 Accent 5" w:semiHidden="0" w:uiPriority="68" w:unhideWhenUsed="0"/>
-    <w:lsdException w:name="Medium Grid 3 Accent 5" w:semiHidden="0" w:uiPriority="69" w:unhideWhenUsed="0"/>
-    <w:lsdException w:name="Dark List Accent 5" w:semiHidden="0" w:uiPriority="70" w:unhideWhenUsed="0"/>
-    <w:lsdException w:name="Colorful Shading Accent 5" w:semiHidden="0" w:uiPriority="71" w:unhideWhenUsed="0"/>
-    <w:lsdException w:name="Colorful List Accent 5" w:semiHidden="0" w:uiPriority="72" w:unhideWhenUsed="0"/>
-    <w:lsdException w:name="Colorful Grid Accent 5" w:semiHidden="0" w:uiPriority="73" w:unhideWhenUsed="0"/>
-    <w:lsdException w:name="Light Shading Accent 6" w:semiHidden="0" w:uiPriority="60" w:unhideWhenUsed="0"/>
-    <w:lsdException w:name="Light List Accent 6" w:semiHidden="0" w:uiPriority="61" w:unhideWhenUsed="0"/>
-    <w:lsdException w:name="Light Grid Accent 6" w:semiHidden="0" w:uiPriority="62" w:unhideWhenUsed="0"/>
-    <w:lsdException w:name="Medium Shading 1 Accent 6" w:semiHidden="0" w:uiPriority="63" w:unhideWhenUsed="0"/>
-    <w:lsdException w:name="Medium Shading 2 Accent 6" w:semiHidden="0" w:uiPriority="64" w:unhideWhenUsed="0"/>
-    <w:lsdException w:name="Medium List 1 Accent 6" w:semiHidden="0" w:uiPriority="65" w:unhideWhenUsed="0"/>
-    <w:lsdException w:name="Medium List 2 Accent 6" w:semiHidden="0" w:uiPriority="66" w:unhideWhenUsed="0"/>
-    <w:lsdException w:name="Medium Grid 1 Accent 6" w:semiHidden="0" w:uiPriority="67" w:unhideWhenUsed="0"/>
-    <w:lsdException w:name="Medium Grid 2 Accent 6" w:semiHidden="0" w:uiPriority="68" w:unhideWhenUsed="0"/>
-    <w:lsdException w:name="Medium Grid 3 Accent 6" w:semiHidden="0" w:uiPriority="69" w:unhideWhenUsed="0"/>
-    <w:lsdException w:name="Dark List Accent 6" w:semiHidden="0" w:uiPriority="70" w:unhideWhenUsed="0"/>
-    <w:lsdException w:name="Colorful Shading Accent 6" w:semiHidden="0" w:uiPriority="71" w:unhideWhenUsed="0"/>
-    <w:lsdException w:name="Colorful List Accent 6" w:semiHidden="0" w:uiPriority="72" w:unhideWhenUsed="0"/>
-    <w:lsdException w:name="Colorful Grid Accent 6" w:semiHidden="0" w:uiPriority="73" w:unhideWhenUsed="0"/>
-    <w:lsdException w:name="Subtle Emphasis" w:semiHidden="0" w:uiPriority="19" w:unhideWhenUsed="0" w:qFormat="1"/>
-    <w:lsdException w:name="Intense Emphasis" w:semiHidden="0" w:uiPriority="21" w:unhideWhenUsed="0" w:qFormat="1"/>
-    <w:lsdException w:name="Subtle Reference" w:semiHidden="0" w:uiPriority="31" w:unhideWhenUsed="0" w:qFormat="1"/>
-    <w:lsdException w:name="Intense Reference" w:semiHidden="0" w:uiPriority="32" w:unhideWhenUsed="0" w:qFormat="1"/>
-    <w:lsdException w:name="Book Title" w:semiHidden="0" w:uiPriority="33" w:unhideWhenUsed="0" w:qFormat="1"/>
-    <w:lsdException w:name="Bibliography" w:uiPriority="37"/>
-    <w:lsdException w:name="TOC Heading" w:uiPriority="39" w:qFormat="1"/>
-  </w:latentStyles>
-  <w:style w:type="paragraph" w:default="1" w:styleId="Standard">
-    <w:name w:val="Normal"/>
-    <w:qFormat/>
-  </w:style>
-  <w:style w:type="character" w:default="1" w:styleId="Absatzstandardschriftart">
-    <w:name w:val="Default Paragraph Font"/>
-    <w:uiPriority w:val="1"/>
-    <w:semiHidden/>
-    <w:unhideWhenUsed/>
-  </w:style>
-  <w:style w:type="table" w:default="1" w:styleId="NormaleTabelle">
-    <w:name w:val="Normal Table"/>
-    <w:uiPriority w:val="99"/>
-    <w:semiHidden/>
-    <w:unhideWhenUsed/>
-    <w:tblPr>
-      <w:tblInd w:w="0" w:type="dxa"/>
-      <w:tblCellMar>
-        <w:top w:w="0" w:type="dxa"/>
-        <w:left w:w="108" w:type="dxa"/>
-        <w:bottom w:w="0" w:type="dxa"/>
-        <w:right w:w="108" w:type="dxa"/>
-      </w:tblCellMar>
-    </w:tblPr>
-  </w:style>
-  <w:style w:type="numbering" w:default="1" w:styleId="KeineListe">
-    <w:name w:val="No List"/>
-    <w:uiPriority w:val="99"/>
-    <w:semiHidden/>
-    <w:unhideWhenUsed/>
-  </w:style>
-  <w:style w:type="paragraph" w:customStyle="1" w:styleId="3E1B3077393645448E6769099D618DF7">
-    <w:name w:val="3E1B3077393645448E6769099D618DF7"/>
-    <w:rsid w:val="00C702A1"/>
-  </w:style>
-  <w:style w:type="paragraph" w:customStyle="1" w:styleId="B16381DDEACE8C4592545DE758856637">
-    <w:name w:val="B16381DDEACE8C4592545DE758856637"/>
-    <w:rsid w:val="00C702A1"/>
-  </w:style>
-  <w:style w:type="paragraph" w:customStyle="1" w:styleId="84D5535B1E6C1A42B839FD179EAD671B">
-    <w:name w:val="84D5535B1E6C1A42B839FD179EAD671B"/>
-    <w:rsid w:val="00C702A1"/>
-  </w:style>
-  <w:style w:type="paragraph" w:customStyle="1" w:styleId="17204477A8526B4F861E522717AB43E3">
-    <w:name w:val="17204477A8526B4F861E522717AB43E3"/>
-    <w:rsid w:val="00C702A1"/>
-  </w:style>
-  <w:style w:type="paragraph" w:customStyle="1" w:styleId="F7E75DCC663B8D47AA94AE68ADD9C1FE">
-    <w:name w:val="F7E75DCC663B8D47AA94AE68ADD9C1FE"/>
-    <w:rsid w:val="00C702A1"/>
-  </w:style>
-  <w:style w:type="paragraph" w:customStyle="1" w:styleId="53C64B6E2965084C99005A65026166AF">
-    <w:name w:val="53C64B6E2965084C99005A65026166AF"/>
-    <w:rsid w:val="00C702A1"/>
-  </w:style>
-  <w:style w:type="paragraph" w:customStyle="1" w:styleId="9D3C44369F1C504B842915ED35F82B00">
-    <w:name w:val="9D3C44369F1C504B842915ED35F82B00"/>
-    <w:rsid w:val="00C702A1"/>
-  </w:style>
-  <w:style w:type="paragraph" w:customStyle="1" w:styleId="7840C67101C51B4EBFE2E003716B1993">
-    <w:name w:val="7840C67101C51B4EBFE2E003716B1993"/>
-    <w:rsid w:val="00C702A1"/>
-  </w:style>
-</w:styles>
-</file>
-
-<file path=word/glossary/stylesWithEffects.xml><?xml version="1.0" encoding="utf-8"?>
-<w:styles xmlns:wpc="http://schemas.microsoft.com/office/word/2010/wordprocessingCanvas" xmlns:mo="http://schemas.microsoft.com/office/mac/office/2008/main" xmlns:mc="http://schemas.openxmlformats.org/markup-compatibility/2006" xmlns:mv="urn:schemas-microsoft-com:mac:vml" xmlns:o="urn:schemas-microsoft-com:office:office" xmlns:r="http://schemas.openxmlformats.org/officeDocument/2006/relationships" xmlns:m="http://schemas.openxmlformats.org/officeDocument/2006/math" xmlns:v="urn:schemas-microsoft-com:vml" xmlns:wp14="http://schemas.microsoft.com/office/word/2010/wordprocessingDrawing" xmlns:wp="http://schemas.openxmlformats.org/drawingml/2006/wordprocessingDrawing" xmlns:w10="urn:schemas-microsoft-com:office:word" xmlns:w="http://schemas.openxmlformats.org/wordprocessingml/2006/main" xmlns:w14="http://schemas.microsoft.com/office/word/2010/wordml" xmlns:wpg="http://schemas.microsoft.com/office/word/2010/wordprocessingGroup" xmlns:wpi="http://schemas.microsoft.com/office/word/2010/wordprocessingInk" xmlns:wne="http://schemas.microsoft.com/office/word/2006/wordml" xmlns:wps="http://schemas.microsoft.com/office/word/2010/wordprocessingShape" mc:Ignorable="w14 wp14">
-  <w:docDefaults>
-    <w:rPrDefault>
-      <w:rPr>
-        <w:rFonts w:asciiTheme="minorHAnsi" w:eastAsiaTheme="minorEastAsia" w:hAnsiTheme="minorHAnsi" w:cstheme="minorBidi"/>
-        <w:sz w:val="24"/>
-        <w:szCs w:val="24"/>
-        <w:lang w:val="en-US" w:eastAsia="ja-JP" w:bidi="ar-SA"/>
-      </w:rPr>
-    </w:rPrDefault>
-    <w:pPrDefault/>
-  </w:docDefaults>
-  <w:latentStyles w:defLockedState="0" w:defUIPriority="99" w:defSemiHidden="1" w:defUnhideWhenUsed="1" w:defQFormat="0" w:count="276">
-    <w:lsdException w:name="Normal" w:semiHidden="0" w:uiPriority="0" w:unhideWhenUsed="0" w:qFormat="1"/>
-    <w:lsdException w:name="heading 1" w:semiHidden="0" w:uiPriority="9" w:unhideWhenUsed="0" w:qFormat="1"/>
-    <w:lsdException w:name="heading 2" w:uiPriority="9" w:qFormat="1"/>
-    <w:lsdException w:name="heading 3" w:uiPriority="9" w:qFormat="1"/>
-    <w:lsdException w:name="heading 4" w:uiPriority="9" w:qFormat="1"/>
-    <w:lsdException w:name="heading 5" w:uiPriority="9" w:qFormat="1"/>
-    <w:lsdException w:name="heading 6" w:uiPriority="9" w:qFormat="1"/>
-    <w:lsdException w:name="heading 7" w:uiPriority="9" w:qFormat="1"/>
-    <w:lsdException w:name="heading 8" w:uiPriority="9" w:qFormat="1"/>
-    <w:lsdException w:name="heading 9" w:uiPriority="9" w:qFormat="1"/>
-    <w:lsdException w:name="toc 1" w:uiPriority="39"/>
-    <w:lsdException w:name="toc 2" w:uiPriority="39"/>
-    <w:lsdException w:name="toc 3" w:uiPriority="39"/>
-    <w:lsdException w:name="toc 4" w:uiPriority="39"/>
-    <w:lsdException w:name="toc 5" w:uiPriority="39"/>
-    <w:lsdException w:name="toc 6" w:uiPriority="39"/>
-    <w:lsdException w:name="toc 7" w:uiPriority="39"/>
-    <w:lsdException w:name="toc 8" w:uiPriority="39"/>
-    <w:lsdException w:name="toc 9" w:uiPriority="39"/>
-    <w:lsdException w:name="caption" w:uiPriority="35" w:qFormat="1"/>
-    <w:lsdException w:name="Title" w:semiHidden="0" w:uiPriority="10" w:unhideWhenUsed="0" w:qFormat="1"/>
-    <w:lsdException w:name="Default Paragraph Font" w:uiPriority="1"/>
-    <w:lsdException w:name="Subtitle" w:semiHidden="0" w:uiPriority="11" w:unhideWhenUsed="0" w:qFormat="1"/>
-    <w:lsdException w:name="Strong" w:semiHidden="0" w:uiPriority="22" w:unhideWhenUsed="0" w:qFormat="1"/>
-    <w:lsdException w:name="Emphasis" w:semiHidden="0" w:uiPriority="20" w:unhideWhenUsed="0" w:qFormat="1"/>
-    <w:lsdException w:name="Table Grid" w:semiHidden="0" w:uiPriority="59" w:unhideWhenUsed="0"/>
-    <w:lsdException w:name="Placeholder Text" w:unhideWhenUsed="0"/>
-    <w:lsdException w:name="No Spacing" w:semiHidden="0" w:uiPriority="1" w:unhideWhenUsed="0" w:qFormat="1"/>
-    <w:lsdException w:name="Light Shading" w:semiHidden="0" w:uiPriority="60" w:unhideWhenUsed="0"/>
-    <w:lsdException w:name="Light List" w:semiHidden="0" w:uiPriority="61" w:unhideWhenUsed="0"/>
-    <w:lsdException w:name="Light Grid" w:semiHidden="0" w:uiPriority="62" w:unhideWhenUsed="0"/>
-    <w:lsdException w:name="Medium Shading 1" w:semiHidden="0" w:uiPriority="63" w:unhideWhenUsed="0"/>
-    <w:lsdException w:name="Medium Shading 2" w:semiHidden="0" w:uiPriority="64" w:unhideWhenUsed="0"/>
-    <w:lsdException w:name="Medium List 1" w:semiHidden="0" w:uiPriority="65" w:unhideWhenUsed="0"/>
-    <w:lsdException w:name="Medium List 2" w:semiHidden="0" w:uiPriority="66" w:unhideWhenUsed="0"/>
-    <w:lsdException w:name="Medium Grid 1" w:semiHidden="0" w:uiPriority="67" w:unhideWhenUsed="0"/>
-    <w:lsdException w:name="Medium Grid 2" w:semiHidden="0" w:uiPriority="68" w:unhideWhenUsed="0"/>
-    <w:lsdException w:name="Medium Grid 3" w:semiHidden="0" w:uiPriority="69" w:unhideWhenUsed="0"/>
-    <w:lsdException w:name="Dark List" w:semiHidden="0" w:uiPriority="70" w:unhideWhenUsed="0"/>
-    <w:lsdException w:name="Colorful Shading" w:semiHidden="0" w:uiPriority="71" w:unhideWhenUsed="0"/>
-    <w:lsdException w:name="Colorful List" w:semiHidden="0" w:uiPriority="72" w:unhideWhenUsed="0"/>
-    <w:lsdException w:name="Colorful Grid" w:semiHidden="0" w:uiPriority="73" w:unhideWhenUsed="0"/>
-    <w:lsdException w:name="Light Shading Accent 1" w:semiHidden="0" w:uiPriority="60" w:unhideWhenUsed="0"/>
-    <w:lsdException w:name="Light List Accent 1" w:semiHidden="0" w:uiPriority="61" w:unhideWhenUsed="0"/>
-    <w:lsdException w:name="Light Grid Accent 1" w:semiHidden="0" w:uiPriority="62" w:unhideWhenUsed="0"/>
-    <w:lsdException w:name="Medium Shading 1 Accent 1" w:semiHidden="0" w:uiPriority="63" w:unhideWhenUsed="0"/>
-    <w:lsdException w:name="Medium Shading 2 Accent 1" w:semiHidden="0" w:uiPriority="64" w:unhideWhenUsed="0"/>
-    <w:lsdException w:name="Medium List 1 Accent 1" w:semiHidden="0" w:uiPriority="65" w:unhideWhenUsed="0"/>
-    <w:lsdException w:name="Revision" w:unhideWhenUsed="0"/>
-    <w:lsdException w:name="List Paragraph" w:semiHidden="0" w:uiPriority="34" w:unhideWhenUsed="0" w:qFormat="1"/>
-    <w:lsdException w:name="Quote" w:semiHidden="0" w:uiPriority="29" w:unhideWhenUsed="0" w:qFormat="1"/>
-    <w:lsdException w:name="Intense Quote" w:semiHidden="0" w:uiPriority="30" w:unhideWhenUsed="0" w:qFormat="1"/>
-    <w:lsdException w:name="Medium List 2 Accent 1" w:semiHidden="0" w:uiPriority="66" w:unhideWhenUsed="0"/>
-    <w:lsdException w:name="Medium Grid 1 Accent 1" w:semiHidden="0" w:uiPriority="67" w:unhideWhenUsed="0"/>
-    <w:lsdException w:name="Medium Grid 2 Accent 1" w:semiHidden="0" w:uiPriority="68" w:unhideWhenUsed="0"/>
-    <w:lsdException w:name="Medium Grid 3 Accent 1" w:semiHidden="0" w:uiPriority="69" w:unhideWhenUsed="0"/>
-    <w:lsdException w:name="Dark List Accent 1" w:semiHidden="0" w:uiPriority="70" w:unhideWhenUsed="0"/>
-    <w:lsdException w:name="Colorful Shading Accent 1" w:semiHidden="0" w:uiPriority="71" w:unhideWhenUsed="0"/>
-    <w:lsdException w:name="Colorful List Accent 1" w:semiHidden="0" w:uiPriority="72" w:unhideWhenUsed="0"/>
-    <w:lsdException w:name="Colorful Grid Accent 1" w:semiHidden="0" w:uiPriority="73" w:unhideWhenUsed="0"/>
-    <w:lsdException w:name="Light Shading Accent 2" w:semiHidden="0" w:uiPriority="60" w:unhideWhenUsed="0"/>
-    <w:lsdException w:name="Light List Accent 2" w:semiHidden="0" w:uiPriority="61" w:unhideWhenUsed="0"/>
-    <w:lsdException w:name="Light Grid Accent 2" w:semiHidden="0" w:uiPriority="62" w:unhideWhenUsed="0"/>
-    <w:lsdException w:name="Medium Shading 1 Accent 2" w:semiHidden="0" w:uiPriority="63" w:unhideWhenUsed="0"/>
-    <w:lsdException w:name="Medium Shading 2 Accent 2" w:semiHidden="0" w:uiPriority="64" w:unhideWhenUsed="0"/>
-    <w:lsdException w:name="Medium List 1 Accent 2" w:semiHidden="0" w:uiPriority="65" w:unhideWhenUsed="0"/>
-    <w:lsdException w:name="Medium List 2 Accent 2" w:semiHidden="0" w:uiPriority="66" w:unhideWhenUsed="0"/>
-    <w:lsdException w:name="Medium Grid 1 Accent 2" w:semiHidden="0" w:uiPriority="67" w:unhideWhenUsed="0"/>
-    <w:lsdException w:name="Medium Grid 2 Accent 2" w:semiHidden="0" w:uiPriority="68" w:unhideWhenUsed="0"/>
-    <w:lsdException w:name="Medium Grid 3 Accent 2" w:semiHidden="0" w:uiPriority="69" w:unhideWhenUsed="0"/>
-    <w:lsdException w:name="Dark List Accent 2" w:semiHidden="0" w:uiPriority="70" w:unhideWhenUsed="0"/>
-    <w:lsdException w:name="Colorful Shading Accent 2" w:semiHidden="0" w:uiPriority="71" w:unhideWhenUsed="0"/>
-    <w:lsdException w:name="Colorful List Accent 2" w:semiHidden="0" w:uiPriority="72" w:unhideWhenUsed="0"/>
-    <w:lsdException w:name="Colorful Grid Accent 2" w:semiHidden="0" w:uiPriority="73" w:unhideWhenUsed="0"/>
-    <w:lsdException w:name="Light Shading Accent 3" w:semiHidden="0" w:uiPriority="60" w:unhideWhenUsed="0"/>
-    <w:lsdException w:name="Light List Accent 3" w:semiHidden="0" w:uiPriority="61" w:unhideWhenUsed="0"/>
-    <w:lsdException w:name="Light Grid Accent 3" w:semiHidden="0" w:uiPriority="62" w:unhideWhenUsed="0"/>
-    <w:lsdException w:name="Medium Shading 1 Accent 3" w:semiHidden="0" w:uiPriority="63" w:unhideWhenUsed="0"/>
-    <w:lsdException w:name="Medium Shading 2 Accent 3" w:semiHidden="0" w:uiPriority="64" w:unhideWhenUsed="0"/>
-    <w:lsdException w:name="Medium List 1 Accent 3" w:semiHidden="0" w:uiPriority="65" w:unhideWhenUsed="0"/>
-    <w:lsdException w:name="Medium List 2 Accent 3" w:semiHidden="0" w:uiPriority="66" w:unhideWhenUsed="0"/>
-    <w:lsdException w:name="Medium Grid 1 Accent 3" w:semiHidden="0" w:uiPriority="67" w:unhideWhenUsed="0"/>
-    <w:lsdException w:name="Medium Grid 2 Accent 3" w:semiHidden="0" w:uiPriority="68" w:unhideWhenUsed="0"/>
-    <w:lsdException w:name="Medium Grid 3 Accent 3" w:semiHidden="0" w:uiPriority="69" w:unhideWhenUsed="0"/>
-    <w:lsdException w:name="Dark List Accent 3" w:semiHidden="0" w:uiPriority="70" w:unhideWhenUsed="0"/>
-    <w:lsdException w:name="Colorful Shading Accent 3" w:semiHidden="0" w:uiPriority="71" w:unhideWhenUsed="0"/>
-    <w:lsdException w:name="Colorful List Accent 3" w:semiHidden="0" w:uiPriority="72" w:unhideWhenUsed="0"/>
-    <w:lsdException w:name="Colorful Grid Accent 3" w:semiHidden="0" w:uiPriority="73" w:unhideWhenUsed="0"/>
-    <w:lsdException w:name="Light Shading Accent 4" w:semiHidden="0" w:uiPriority="60" w:unhideWhenUsed="0"/>
-    <w:lsdException w:name="Light List Accent 4" w:semiHidden="0" w:uiPriority="61" w:unhideWhenUsed="0"/>
-    <w:lsdException w:name="Light Grid Accent 4" w:semiHidden="0" w:uiPriority="62" w:unhideWhenUsed="0"/>
-    <w:lsdException w:name="Medium Shading 1 Accent 4" w:semiHidden="0" w:uiPriority="63" w:unhideWhenUsed="0"/>
-    <w:lsdException w:name="Medium Shading 2 Accent 4" w:semiHidden="0" w:uiPriority="64" w:unhideWhenUsed="0"/>
-    <w:lsdException w:name="Medium List 1 Accent 4" w:semiHidden="0" w:uiPriority="65" w:unhideWhenUsed="0"/>
-    <w:lsdException w:name="Medium List 2 Accent 4" w:semiHidden="0" w:uiPriority="66" w:unhideWhenUsed="0"/>
-    <w:lsdException w:name="Medium Grid 1 Accent 4" w:semiHidden="0" w:uiPriority="67" w:unhideWhenUsed="0"/>
-    <w:lsdException w:name="Medium Grid 2 Accent 4" w:semiHidden="0" w:uiPriority="68" w:unhideWhenUsed="0"/>
-    <w:lsdException w:name="Medium Grid 3 Accent 4" w:semiHidden="0" w:uiPriority="69" w:unhideWhenUsed="0"/>
-    <w:lsdException w:name="Dark List Accent 4" w:semiHidden="0" w:uiPriority="70" w:unhideWhenUsed="0"/>
-    <w:lsdException w:name="Colorful Shading Accent 4" w:semiHidden="0" w:uiPriority="71" w:unhideWhenUsed="0"/>
-    <w:lsdException w:name="Colorful List Accent 4" w:semiHidden="0" w:uiPriority="72" w:unhideWhenUsed="0"/>
-    <w:lsdException w:name="Colorful Grid Accent 4" w:semiHidden="0" w:uiPriority="73" w:unhideWhenUsed="0"/>
-    <w:lsdException w:name="Light Shading Accent 5" w:semiHidden="0" w:uiPriority="60" w:unhideWhenUsed="0"/>
-    <w:lsdException w:name="Light List Accent 5" w:semiHidden="0" w:uiPriority="61" w:unhideWhenUsed="0"/>
-    <w:lsdException w:name="Light Grid Accent 5" w:semiHidden="0" w:uiPriority="62" w:unhideWhenUsed="0"/>
-    <w:lsdException w:name="Medium Shading 1 Accent 5" w:semiHidden="0" w:uiPriority="63" w:unhideWhenUsed="0"/>
-    <w:lsdException w:name="Medium Shading 2 Accent 5" w:semiHidden="0" w:uiPriority="64" w:unhideWhenUsed="0"/>
-    <w:lsdException w:name="Medium List 1 Accent 5" w:semiHidden="0" w:uiPriority="65" w:unhideWhenUsed="0"/>
-    <w:lsdException w:name="Medium List 2 Accent 5" w:semiHidden="0" w:uiPriority="66" w:unhideWhenUsed="0"/>
-    <w:lsdException w:name="Medium Grid 1 Accent 5" w:semiHidden="0" w:uiPriority="67" w:unhideWhenUsed="0"/>
-    <w:lsdException w:name="Medium Grid 2 Accent 5" w:semiHidden="0" w:uiPriority="68" w:unhideWhenUsed="0"/>
-    <w:lsdException w:name="Medium Grid 3 Accent 5" w:semiHidden="0" w:uiPriority="69" w:unhideWhenUsed="0"/>
-    <w:lsdException w:name="Dark List Accent 5" w:semiHidden="0" w:uiPriority="70" w:unhideWhenUsed="0"/>
-    <w:lsdException w:name="Colorful Shading Accent 5" w:semiHidden="0" w:uiPriority="71" w:unhideWhenUsed="0"/>
-    <w:lsdException w:name="Colorful List Accent 5" w:semiHidden="0" w:uiPriority="72" w:unhideWhenUsed="0"/>
-    <w:lsdException w:name="Colorful Grid Accent 5" w:semiHidden="0" w:uiPriority="73" w:unhideWhenUsed="0"/>
-    <w:lsdException w:name="Light Shading Accent 6" w:semiHidden="0" w:uiPriority="60" w:unhideWhenUsed="0"/>
-    <w:lsdException w:name="Light List Accent 6" w:semiHidden="0" w:uiPriority="61" w:unhideWhenUsed="0"/>
-    <w:lsdException w:name="Light Grid Accent 6" w:semiHidden="0" w:uiPriority="62" w:unhideWhenUsed="0"/>
-    <w:lsdException w:name="Medium Shading 1 Accent 6" w:semiHidden="0" w:uiPriority="63" w:unhideWhenUsed="0"/>
-    <w:lsdException w:name="Medium Shading 2 Accent 6" w:semiHidden="0" w:uiPriority="64" w:unhideWhenUsed="0"/>
-    <w:lsdException w:name="Medium List 1 Accent 6" w:semiHidden="0" w:uiPriority="65" w:unhideWhenUsed="0"/>
-    <w:lsdException w:name="Medium List 2 Accent 6" w:semiHidden="0" w:uiPriority="66" w:unhideWhenUsed="0"/>
-    <w:lsdException w:name="Medium Grid 1 Accent 6" w:semiHidden="0" w:uiPriority="67" w:unhideWhenUsed="0"/>
-    <w:lsdException w:name="Medium Grid 2 Accent 6" w:semiHidden="0" w:uiPriority="68" w:unhideWhenUsed="0"/>
-    <w:lsdException w:name="Medium Grid 3 Accent 6" w:semiHidden="0" w:uiPriority="69" w:unhideWhenUsed="0"/>
-    <w:lsdException w:name="Dark List Accent 6" w:semiHidden="0" w:uiPriority="70" w:unhideWhenUsed="0"/>
-    <w:lsdException w:name="Colorful Shading Accent 6" w:semiHidden="0" w:uiPriority="71" w:unhideWhenUsed="0"/>
-    <w:lsdException w:name="Colorful List Accent 6" w:semiHidden="0" w:uiPriority="72" w:unhideWhenUsed="0"/>
-    <w:lsdException w:name="Colorful Grid Accent 6" w:semiHidden="0" w:uiPriority="73" w:unhideWhenUsed="0"/>
-    <w:lsdException w:name="Subtle Emphasis" w:semiHidden="0" w:uiPriority="19" w:unhideWhenUsed="0" w:qFormat="1"/>
-    <w:lsdException w:name="Intense Emphasis" w:semiHidden="0" w:uiPriority="21" w:unhideWhenUsed="0" w:qFormat="1"/>
-    <w:lsdException w:name="Subtle Reference" w:semiHidden="0" w:uiPriority="31" w:unhideWhenUsed="0" w:qFormat="1"/>
-    <w:lsdException w:name="Intense Reference" w:semiHidden="0" w:uiPriority="32" w:unhideWhenUsed="0" w:qFormat="1"/>
-    <w:lsdException w:name="Book Title" w:semiHidden="0" w:uiPriority="33" w:unhideWhenUsed="0" w:qFormat="1"/>
-    <w:lsdException w:name="Bibliography" w:uiPriority="37"/>
-    <w:lsdException w:name="TOC Heading" w:uiPriority="39" w:qFormat="1"/>
-  </w:latentStyles>
-  <w:style w:type="paragraph" w:default="1" w:styleId="Standard">
-    <w:name w:val="Normal"/>
-    <w:qFormat/>
-  </w:style>
-  <w:style w:type="character" w:default="1" w:styleId="Absatzstandardschriftart">
-    <w:name w:val="Default Paragraph Font"/>
-    <w:uiPriority w:val="1"/>
-    <w:semiHidden/>
-    <w:unhideWhenUsed/>
-  </w:style>
-  <w:style w:type="table" w:default="1" w:styleId="NormaleTabelle">
-    <w:name w:val="Normal Table"/>
-    <w:uiPriority w:val="99"/>
-    <w:semiHidden/>
-    <w:unhideWhenUsed/>
-    <w:tblPr>
-      <w:tblInd w:w="0" w:type="dxa"/>
-      <w:tblCellMar>
-        <w:top w:w="0" w:type="dxa"/>
-        <w:left w:w="108" w:type="dxa"/>
-        <w:bottom w:w="0" w:type="dxa"/>
-        <w:right w:w="108" w:type="dxa"/>
-      </w:tblCellMar>
-    </w:tblPr>
-  </w:style>
-  <w:style w:type="numbering" w:default="1" w:styleId="KeineListe">
-    <w:name w:val="No List"/>
-    <w:uiPriority w:val="99"/>
-    <w:semiHidden/>
-    <w:unhideWhenUsed/>
-  </w:style>
-  <w:style w:type="paragraph" w:customStyle="1" w:styleId="3E1B3077393645448E6769099D618DF7">
-    <w:name w:val="3E1B3077393645448E6769099D618DF7"/>
-    <w:rsid w:val="00C702A1"/>
-  </w:style>
-  <w:style w:type="paragraph" w:customStyle="1" w:styleId="B16381DDEACE8C4592545DE758856637">
-    <w:name w:val="B16381DDEACE8C4592545DE758856637"/>
-    <w:rsid w:val="00C702A1"/>
-  </w:style>
-  <w:style w:type="paragraph" w:customStyle="1" w:styleId="84D5535B1E6C1A42B839FD179EAD671B">
-    <w:name w:val="84D5535B1E6C1A42B839FD179EAD671B"/>
-    <w:rsid w:val="00C702A1"/>
-  </w:style>
-  <w:style w:type="paragraph" w:customStyle="1" w:styleId="17204477A8526B4F861E522717AB43E3">
-    <w:name w:val="17204477A8526B4F861E522717AB43E3"/>
-    <w:rsid w:val="00C702A1"/>
-  </w:style>
-  <w:style w:type="paragraph" w:customStyle="1" w:styleId="F7E75DCC663B8D47AA94AE68ADD9C1FE">
-    <w:name w:val="F7E75DCC663B8D47AA94AE68ADD9C1FE"/>
-    <w:rsid w:val="00C702A1"/>
-  </w:style>
-  <w:style w:type="paragraph" w:customStyle="1" w:styleId="53C64B6E2965084C99005A65026166AF">
-    <w:name w:val="53C64B6E2965084C99005A65026166AF"/>
-    <w:rsid w:val="00C702A1"/>
-  </w:style>
-  <w:style w:type="paragraph" w:customStyle="1" w:styleId="9D3C44369F1C504B842915ED35F82B00">
-    <w:name w:val="9D3C44369F1C504B842915ED35F82B00"/>
-    <w:rsid w:val="00C702A1"/>
-  </w:style>
-  <w:style w:type="paragraph" w:customStyle="1" w:styleId="7840C67101C51B4EBFE2E003716B1993">
-    <w:name w:val="7840C67101C51B4EBFE2E003716B1993"/>
-    <w:rsid w:val="00C702A1"/>
-  </w:style>
-</w:styles>
-</file>
-
-<file path=word/glossary/webSettings.xml><?xml version="1.0" encoding="utf-8"?>
-<w:webSettings xmlns:mc="http://schemas.openxmlformats.org/markup-compatibility/2006" xmlns:r="http://schemas.openxmlformats.org/officeDocument/2006/relationships" xmlns:w="http://schemas.openxmlformats.org/wordprocessingml/2006/main" xmlns:w14="http://schemas.microsoft.com/office/word/2010/wordml" mc:Ignorable="w14">
-  <w:allowPNG/>
-  <w:doNotSaveAsSingleFile/>
-</w:webSettings>
-</file>
-
 <file path=word/theme/theme1.xml><?xml version="1.0" encoding="utf-8"?>
 <a:theme xmlns:a="http://schemas.openxmlformats.org/drawingml/2006/main" name="Office-Design">
   <a:themeElements>
@@ -12063,7 +11426,7 @@
 </file>
 
 <file path=customXml/itemProps1.xml><?xml version="1.0" encoding="utf-8"?>
-<ds:datastoreItem xmlns:ds="http://schemas.openxmlformats.org/officeDocument/2006/customXml" ds:itemID="{64E2E852-4998-174B-91A2-CCD2F48547EA}">
+<ds:datastoreItem xmlns:ds="http://schemas.openxmlformats.org/officeDocument/2006/customXml" ds:itemID="{62C9C922-D9BB-B744-8616-40776F64E2A4}">
   <ds:schemaRefs>
     <ds:schemaRef ds:uri="http://schemas.openxmlformats.org/officeDocument/2006/bibliography"/>
   </ds:schemaRefs>

</xml_diff>

<commit_message>
abstract & structure improvements
</commit_message>
<xml_diff>
--- a/Design and Implementation of a web-based platform to present designer-portfolios_CP.docx
+++ b/Design and Implementation of a web-based platform to present designer-portfolios_CP.docx
@@ -143,8 +143,6 @@
         </w:rPr>
         <w:fldChar w:fldCharType="separate"/>
       </w:r>
-      <w:bookmarkStart w:id="4" w:name="_GoBack"/>
-      <w:bookmarkEnd w:id="4"/>
       <w:r>
         <w:rPr>
           <w:noProof/>
@@ -3228,45 +3226,51 @@
       <w:r>
         <w:fldChar w:fldCharType="end"/>
       </w:r>
-      <w:bookmarkStart w:id="5" w:name="_Toc164160755"/>
+      <w:bookmarkStart w:id="4" w:name="_Toc164160755"/>
     </w:p>
     <w:p>
       <w:pPr>
         <w:pStyle w:val="berschrift1"/>
       </w:pPr>
-      <w:bookmarkStart w:id="6" w:name="_Toc164778049"/>
+      <w:bookmarkStart w:id="5" w:name="_Toc164778049"/>
       <w:r>
         <w:t>Abstract</w:t>
       </w:r>
-      <w:bookmarkEnd w:id="6"/>
-    </w:p>
-    <w:p>
-      <w:pPr>
-        <w:spacing w:line="360" w:lineRule="auto"/>
-      </w:pPr>
-      <w:r>
-        <w:t xml:space="preserve">The Internet has become a medium that is used by more and more people on a daily basis. In the beginning websites used to be static HTML pages whose only purpose was to provide information to the users. The image of websites has changed a lot recently and websites have become more than just accumulations of information. </w:t>
-      </w:r>
-    </w:p>
-    <w:p>
-      <w:pPr>
-        <w:spacing w:line="360" w:lineRule="auto"/>
-      </w:pPr>
-      <w:r>
-        <w:t>Websites have become a lot more interactive and content is very often not just created by dedicated authors but by the users themselves. Although the usage of websites has changed over the time, the development of websites still is similar to the development in the beginning. Most work is done on servers and clients are mainly needed to display HTML. This architecture complicates the development of highly interactive websites.</w:t>
-      </w:r>
-    </w:p>
-    <w:p>
-      <w:pPr>
-        <w:spacing w:line="360" w:lineRule="auto"/>
-      </w:pPr>
-    </w:p>
-    <w:p>
-      <w:pPr>
-        <w:spacing w:line="360" w:lineRule="auto"/>
-      </w:pPr>
-      <w:r>
-        <w:t>Single Page Web Apps is a novel architectural style for websites, that let's developers write interactive websites in a more integrated and efficient way. Their approach is to assign duties that have been typically placed in the backend in traditional websites to the frontend.</w:t>
+      <w:bookmarkEnd w:id="5"/>
+    </w:p>
+    <w:p>
+      <w:pPr>
+        <w:spacing w:line="360" w:lineRule="auto"/>
+      </w:pPr>
+      <w:r>
+        <w:t xml:space="preserve">The Internet has become a medium that is used by more and more people on a daily basis. In the beginning websites used to be static HTML pages whose only purpose was to provide information to the users. The image of websites has changed a lot recently and websites are now more than just accumulations of information. Websites have become a lot more interactive and content is very often not just created by dedicated authors but by the users themselves. </w:t>
+      </w:r>
+    </w:p>
+    <w:p>
+      <w:pPr>
+        <w:spacing w:line="360" w:lineRule="auto"/>
+      </w:pPr>
+      <w:r>
+        <w:t>Although the usage of websites has changed over the time, the development of websites still is similar to the development in the beginning. Most work is done on servers and clients are mainly needed to display HTML. This architecture complicates the development of highly interactive websites.</w:t>
+      </w:r>
+    </w:p>
+    <w:p>
+      <w:pPr>
+        <w:spacing w:line="360" w:lineRule="auto"/>
+      </w:pPr>
+    </w:p>
+    <w:p>
+      <w:pPr>
+        <w:spacing w:line="360" w:lineRule="auto"/>
+      </w:pPr>
+      <w:r>
+        <w:t xml:space="preserve">Single Page Web Apps is a novel architectural style that let's developers write interactive websites in a more integrated and efficient way. Their approach is to assign more </w:t>
+      </w:r>
+      <w:r>
+        <w:t>duties, which</w:t>
+      </w:r>
+      <w:r>
+        <w:t xml:space="preserve"> have been typically placed in the backend in traditional websites, to the frontend.</w:t>
       </w:r>
     </w:p>
     <w:p>
@@ -3306,51 +3310,53 @@
       <w:pPr>
         <w:pStyle w:val="berschrift1"/>
       </w:pPr>
-      <w:bookmarkStart w:id="7" w:name="_Toc164778050"/>
+      <w:bookmarkStart w:id="6" w:name="_Toc164778050"/>
       <w:r>
         <w:t>Structure</w:t>
       </w:r>
+      <w:bookmarkEnd w:id="6"/>
+    </w:p>
+    <w:p>
+      <w:pPr>
+        <w:spacing w:line="360" w:lineRule="auto"/>
+      </w:pPr>
+      <w:r>
+        <w:t>This thesis is divided into two parts. The first part concentrates on the design and implementation of a concrete website and the second part focuses on the description of Single Page Web Apps in general.</w:t>
+      </w:r>
+    </w:p>
+    <w:p>
+      <w:pPr>
+        <w:spacing w:line="360" w:lineRule="auto"/>
+      </w:pPr>
+    </w:p>
+    <w:p>
+      <w:pPr>
+        <w:spacing w:line="360" w:lineRule="auto"/>
+      </w:pPr>
+      <w:r>
+        <w:t>The first part starts with an overview of the concept of Salon, the website that has been implemented in the course of this thesis. Afterwards, concrete details of the implementation and the platform's stru</w:t>
+      </w:r>
+      <w:r>
+        <w:t xml:space="preserve">cture are described. In the end, </w:t>
+      </w:r>
+      <w:r>
+        <w:t>the platform is evaluated.</w:t>
+      </w:r>
+    </w:p>
+    <w:p>
+      <w:pPr>
+        <w:spacing w:line="360" w:lineRule="auto"/>
+      </w:pPr>
+    </w:p>
+    <w:p>
+      <w:pPr>
+        <w:spacing w:line="360" w:lineRule="auto"/>
+      </w:pPr>
+      <w:r>
+        <w:t>The second part starts with an overview of Single Page Web Apps in general that also includes a comparison with a traditional website architecture. After that, differences in the structure and in the development process of both approaches are compared. Then the benefits and problems with Single Page Web Apps are discussed and commented with best-practice techniques that have been proven to work well during the development of Salon. The second part closes with a conclusion on the usefulness of Single Page Web Apps.</w:t>
+      </w:r>
+      <w:bookmarkStart w:id="7" w:name="_GoBack"/>
       <w:bookmarkEnd w:id="7"/>
-    </w:p>
-    <w:p>
-      <w:pPr>
-        <w:spacing w:line="360" w:lineRule="auto"/>
-      </w:pPr>
-      <w:r>
-        <w:t>This thesis is divided into two parts. The first part concentrates on the design and implementation of a concrete website and the second part focuses on the description of Single Page Web Apps in general.</w:t>
-      </w:r>
-    </w:p>
-    <w:p>
-      <w:pPr>
-        <w:spacing w:line="360" w:lineRule="auto"/>
-      </w:pPr>
-    </w:p>
-    <w:p>
-      <w:pPr>
-        <w:spacing w:line="360" w:lineRule="auto"/>
-      </w:pPr>
-      <w:r>
-        <w:t>The first part starts with an overview of the concept of Salon, the website that has been implemented in the course of this thesis. Afterwards, concrete details of the implementation and the platform's stru</w:t>
-      </w:r>
-      <w:r>
-        <w:t xml:space="preserve">cture are described. In the end, </w:t>
-      </w:r>
-      <w:r>
-        <w:t>the platform is evaluated.</w:t>
-      </w:r>
-    </w:p>
-    <w:p>
-      <w:pPr>
-        <w:spacing w:line="360" w:lineRule="auto"/>
-      </w:pPr>
-    </w:p>
-    <w:p>
-      <w:pPr>
-        <w:spacing w:line="360" w:lineRule="auto"/>
-      </w:pPr>
-      <w:r>
-        <w:t>The second part starts with an overview of Single Page Web Apps in general that also includes a comparison with a traditional website architecture. After that, differences in the structure and development process of both approaches are compared. Then the benefits and problems with Single Page Web Apps are discussed that are commented with best-practice techniques that have been proven to work well during the development of Salon. The second part closes with a conclusion on the usefulness of Single Page Web Apps.</w:t>
-      </w:r>
     </w:p>
     <w:p>
       <w:pPr>
@@ -3419,7 +3425,7 @@
       <w:r>
         <w:t>Salon</w:t>
       </w:r>
-      <w:bookmarkEnd w:id="5"/>
+      <w:bookmarkEnd w:id="4"/>
       <w:bookmarkEnd w:id="8"/>
     </w:p>
     <w:p>
@@ -8183,21 +8189,7 @@
                                 <w:sz w:val="18"/>
                                 <w:szCs w:val="18"/>
                               </w:rPr>
-                              <w:t xml:space="preserve">Fig. </w:t>
-                            </w:r>
-                            <w:r>
-                              <w:rPr>
-                                <w:sz w:val="18"/>
-                                <w:szCs w:val="18"/>
-                              </w:rPr>
-                              <w:t>17</w:t>
-                            </w:r>
-                            <w:r>
-                              <w:rPr>
-                                <w:sz w:val="18"/>
-                                <w:szCs w:val="18"/>
-                              </w:rPr>
-                              <w:t>: Creating a new page from the menu.</w:t>
+                              <w:t>Fig. 17: Creating a new page from the menu.</w:t>
                             </w:r>
                           </w:p>
                         </w:txbxContent>
@@ -8237,21 +8229,7 @@
                           <w:sz w:val="18"/>
                           <w:szCs w:val="18"/>
                         </w:rPr>
-                        <w:t xml:space="preserve">Fig. </w:t>
-                      </w:r>
-                      <w:r>
-                        <w:rPr>
-                          <w:sz w:val="18"/>
-                          <w:szCs w:val="18"/>
-                        </w:rPr>
-                        <w:t>17</w:t>
-                      </w:r>
-                      <w:r>
-                        <w:rPr>
-                          <w:sz w:val="18"/>
-                          <w:szCs w:val="18"/>
-                        </w:rPr>
-                        <w:t>: Creating a new page from the menu.</w:t>
+                        <w:t>Fig. 17: Creating a new page from the menu.</w:t>
                       </w:r>
                     </w:p>
                   </w:txbxContent>
@@ -8660,28 +8638,7 @@
                                 <w:sz w:val="18"/>
                                 <w:szCs w:val="18"/>
                               </w:rPr>
-                              <w:t>Fig. 1</w:t>
-                            </w:r>
-                            <w:r>
-                              <w:rPr>
-                                <w:sz w:val="18"/>
-                                <w:szCs w:val="18"/>
-                              </w:rPr>
-                              <w:t>8</w:t>
-                            </w:r>
-                            <w:r>
-                              <w:rPr>
-                                <w:sz w:val="18"/>
-                                <w:szCs w:val="18"/>
-                              </w:rPr>
-                              <w:t xml:space="preserve">: </w:t>
-                            </w:r>
-                            <w:r>
-                              <w:rPr>
-                                <w:sz w:val="18"/>
-                                <w:szCs w:val="18"/>
-                              </w:rPr>
-                              <w:t>A proposal for a more complex animation for a page change.</w:t>
+                              <w:t>Fig. 18: A proposal for a more complex animation for a page change.</w:t>
                             </w:r>
                           </w:p>
                         </w:txbxContent>
@@ -8721,28 +8678,7 @@
                           <w:sz w:val="18"/>
                           <w:szCs w:val="18"/>
                         </w:rPr>
-                        <w:t>Fig. 1</w:t>
-                      </w:r>
-                      <w:r>
-                        <w:rPr>
-                          <w:sz w:val="18"/>
-                          <w:szCs w:val="18"/>
-                        </w:rPr>
-                        <w:t>8</w:t>
-                      </w:r>
-                      <w:r>
-                        <w:rPr>
-                          <w:sz w:val="18"/>
-                          <w:szCs w:val="18"/>
-                        </w:rPr>
-                        <w:t xml:space="preserve">: </w:t>
-                      </w:r>
-                      <w:r>
-                        <w:rPr>
-                          <w:sz w:val="18"/>
-                          <w:szCs w:val="18"/>
-                        </w:rPr>
-                        <w:t>A proposal for a more complex animation for a page change.</w:t>
+                        <w:t>Fig. 18: A proposal for a more complex animation for a page change.</w:t>
                       </w:r>
                     </w:p>
                   </w:txbxContent>
@@ -9260,21 +9196,7 @@
                                 <w:sz w:val="18"/>
                                 <w:szCs w:val="18"/>
                               </w:rPr>
-                              <w:t xml:space="preserve">Fig. </w:t>
-                            </w:r>
-                            <w:r>
-                              <w:rPr>
-                                <w:sz w:val="18"/>
-                                <w:szCs w:val="18"/>
-                              </w:rPr>
-                              <w:t>19</w:t>
-                            </w:r>
-                            <w:r>
-                              <w:rPr>
-                                <w:sz w:val="18"/>
-                                <w:szCs w:val="18"/>
-                              </w:rPr>
-                              <w:t xml:space="preserve">: </w:t>
+                              <w:t xml:space="preserve">Fig. 19: </w:t>
                             </w:r>
                             <w:r>
                               <w:rPr>
@@ -9321,21 +9243,7 @@
                           <w:sz w:val="18"/>
                           <w:szCs w:val="18"/>
                         </w:rPr>
-                        <w:t xml:space="preserve">Fig. </w:t>
-                      </w:r>
-                      <w:r>
-                        <w:rPr>
-                          <w:sz w:val="18"/>
-                          <w:szCs w:val="18"/>
-                        </w:rPr>
-                        <w:t>19</w:t>
-                      </w:r>
-                      <w:r>
-                        <w:rPr>
-                          <w:sz w:val="18"/>
-                          <w:szCs w:val="18"/>
-                        </w:rPr>
-                        <w:t xml:space="preserve">: </w:t>
+                        <w:t xml:space="preserve">Fig. 19: </w:t>
                       </w:r>
                       <w:r>
                         <w:rPr>
@@ -9526,21 +9434,7 @@
                                 <w:sz w:val="18"/>
                                 <w:szCs w:val="18"/>
                               </w:rPr>
-                              <w:t xml:space="preserve">Fig. </w:t>
-                            </w:r>
-                            <w:r>
-                              <w:rPr>
-                                <w:sz w:val="18"/>
-                                <w:szCs w:val="18"/>
-                              </w:rPr>
-                              <w:t>20</w:t>
-                            </w:r>
-                            <w:r>
-                              <w:rPr>
-                                <w:sz w:val="18"/>
-                                <w:szCs w:val="18"/>
-                              </w:rPr>
-                              <w:t>: Request flow in a Single Page Web App with a MVC backend and a MVC frontend</w:t>
+                              <w:t>Fig. 20: Request flow in a Single Page Web App with a MVC backend and a MVC frontend</w:t>
                             </w:r>
                           </w:p>
                         </w:txbxContent>
@@ -9580,21 +9474,7 @@
                           <w:sz w:val="18"/>
                           <w:szCs w:val="18"/>
                         </w:rPr>
-                        <w:t xml:space="preserve">Fig. </w:t>
-                      </w:r>
-                      <w:r>
-                        <w:rPr>
-                          <w:sz w:val="18"/>
-                          <w:szCs w:val="18"/>
-                        </w:rPr>
-                        <w:t>20</w:t>
-                      </w:r>
-                      <w:r>
-                        <w:rPr>
-                          <w:sz w:val="18"/>
-                          <w:szCs w:val="18"/>
-                        </w:rPr>
-                        <w:t>: Request flow in a Single Page Web App with a MVC backend and a MVC frontend</w:t>
+                        <w:t>Fig. 20: Request flow in a Single Page Web App with a MVC backend and a MVC frontend</w:t>
                       </w:r>
                     </w:p>
                   </w:txbxContent>
@@ -14295,7 +14175,7 @@
 </file>
 
 <file path=customXml/itemProps1.xml><?xml version="1.0" encoding="utf-8"?>
-<ds:datastoreItem xmlns:ds="http://schemas.openxmlformats.org/officeDocument/2006/customXml" ds:itemID="{22EDF7BF-543A-BC49-A900-1D5538374A24}">
+<ds:datastoreItem xmlns:ds="http://schemas.openxmlformats.org/officeDocument/2006/customXml" ds:itemID="{8DEE2631-35B5-BC43-A755-85FA26DD3E6C}">
   <ds:schemaRefs>
     <ds:schemaRef ds:uri="http://schemas.openxmlformats.org/officeDocument/2006/bibliography"/>
   </ds:schemaRefs>

</xml_diff>

<commit_message>
corrections done till pages
</commit_message>
<xml_diff>
--- a/Design and Implementation of a web-based platform to present designer-portfolios_CP.docx
+++ b/Design and Implementation of a web-based platform to present designer-portfolios_CP.docx
@@ -3264,13 +3264,7 @@
         <w:spacing w:line="360" w:lineRule="auto"/>
       </w:pPr>
       <w:r>
-        <w:t xml:space="preserve">Single Page Web Apps is a novel architectural style that let's developers write interactive websites in a more integrated and efficient way. Their approach is to assign more </w:t>
-      </w:r>
-      <w:r>
-        <w:t>duties, which</w:t>
-      </w:r>
-      <w:r>
-        <w:t xml:space="preserve"> have been typically placed in the backend in traditional websites, to the frontend.</w:t>
+        <w:t>Single Page Web Apps is a novel architectural style that let's developers write interactive websites in a more integrated and efficient way. Their approach is to assign more duties, which have been typically placed in the backend in traditional websites, to the frontend.</w:t>
       </w:r>
     </w:p>
     <w:p>
@@ -3355,8 +3349,6 @@
       <w:r>
         <w:t>The second part starts with an overview of Single Page Web Apps in general that also includes a comparison with a traditional website architecture. After that, differences in the structure and in the development process of both approaches are compared. Then the benefits and problems with Single Page Web Apps are discussed and commented with best-practice techniques that have been proven to work well during the development of Salon. The second part closes with a conclusion on the usefulness of Single Page Web Apps.</w:t>
       </w:r>
-      <w:bookmarkStart w:id="7" w:name="_GoBack"/>
-      <w:bookmarkEnd w:id="7"/>
     </w:p>
     <w:p>
       <w:pPr>
@@ -3412,7 +3404,7 @@
       <w:pPr>
         <w:pStyle w:val="berschrift1"/>
       </w:pPr>
-      <w:bookmarkStart w:id="8" w:name="_Toc164778051"/>
+      <w:bookmarkStart w:id="7" w:name="_Toc164778051"/>
       <w:r>
         <w:rPr>
           <w:rFonts w:ascii="Times" w:hAnsi="Times"/>
@@ -3426,20 +3418,20 @@
         <w:t>Salon</w:t>
       </w:r>
       <w:bookmarkEnd w:id="4"/>
+      <w:bookmarkEnd w:id="7"/>
+    </w:p>
+    <w:p>
+      <w:pPr>
+        <w:pStyle w:val="berschrift2"/>
+      </w:pPr>
+      <w:bookmarkStart w:id="8" w:name="_Toc164778052"/>
+      <w:r>
+        <w:t xml:space="preserve">1. </w:t>
+      </w:r>
+      <w:r>
+        <w:t>Overview</w:t>
+      </w:r>
       <w:bookmarkEnd w:id="8"/>
-    </w:p>
-    <w:p>
-      <w:pPr>
-        <w:pStyle w:val="berschrift2"/>
-      </w:pPr>
-      <w:bookmarkStart w:id="9" w:name="_Toc164778052"/>
-      <w:r>
-        <w:t xml:space="preserve">1. </w:t>
-      </w:r>
-      <w:r>
-        <w:t>Overview</w:t>
-      </w:r>
-      <w:bookmarkEnd w:id="9"/>
     </w:p>
     <w:p/>
     <w:p>
@@ -3640,7 +3632,7 @@
         <w:spacing w:line="360" w:lineRule="auto"/>
       </w:pPr>
       <w:r>
-        <w:t>Salon is a web-based system that allows its users to create pages and to upload images onto these pages to create an online portfolio of their work. The main target audience is photographers, illustrators and graphic designers. The platform focuses on a unique way in both presenting and arranging sets of images. The user is able to fully control the way the images are presented to the visitors.</w:t>
+        <w:t>Salon is a web-based platform that allows its users to create pages and to upload images onto these pages to create an online portfolio of their work. The main target audience is photographers, illustrators and graphic designers. The platform focuses on a unique way in both presenting and arranging sets of images. The user is able to fully control the way the images are presented to the visitors.</w:t>
       </w:r>
     </w:p>
     <w:p>
@@ -3664,21 +3656,48 @@
         <w:spacing w:line="360" w:lineRule="auto"/>
       </w:pPr>
       <w:r>
-        <w:t>These features give the user another way to express creativity.</w:t>
+        <w:t>These features give the user another way to express his creativity and make Salon stand out from all competing websites.</w:t>
       </w:r>
     </w:p>
     <w:p>
       <w:pPr>
         <w:pStyle w:val="berschrift2"/>
       </w:pPr>
-      <w:bookmarkStart w:id="10" w:name="_Toc164160756"/>
-      <w:bookmarkStart w:id="11" w:name="_Toc164778053"/>
+      <w:bookmarkStart w:id="9" w:name="_Toc164160756"/>
+      <w:bookmarkStart w:id="10" w:name="_Toc164778053"/>
       <w:r>
         <w:t xml:space="preserve">2. </w:t>
       </w:r>
+      <w:bookmarkEnd w:id="9"/>
+      <w:r>
+        <w:t>The idea</w:t>
+      </w:r>
       <w:bookmarkEnd w:id="10"/>
-      <w:r>
-        <w:t>The idea</w:t>
+    </w:p>
+    <w:p>
+      <w:pPr>
+        <w:spacing w:line="360" w:lineRule="auto"/>
+      </w:pPr>
+      <w:r>
+        <w:t>Dipl. Inf. Sebastian Deutsch and Dipl. Des. Stefan Landrock developed the basic idea behind Salon when they were guest-lecturing courses at the HFG Offenbach. Together with their students they built a working prototype of their idea so they could use it for their courses and especially for their presentations. When other universities heard about Salon they were asked if they could host a system for their students too. But Salon was not built to be deployable for other universities and so they had the idea to rewrite and to extend the features of Salon so that it could easily be set up for other universities.</w:t>
+      </w:r>
+    </w:p>
+    <w:p>
+      <w:pPr>
+        <w:pStyle w:val="berschrift2"/>
+      </w:pPr>
+      <w:bookmarkStart w:id="11" w:name="_Toc164778054"/>
+      <w:r>
+        <w:t>3</w:t>
+      </w:r>
+      <w:r>
+        <w:t>.</w:t>
+      </w:r>
+      <w:r>
+        <w:t xml:space="preserve"> </w:t>
+      </w:r>
+      <w:r>
+        <w:t>The Platform</w:t>
       </w:r>
       <w:bookmarkEnd w:id="11"/>
     </w:p>
@@ -3687,123 +3706,96 @@
         <w:spacing w:line="360" w:lineRule="auto"/>
       </w:pPr>
       <w:r>
-        <w:t>Dipl. Inf. Sebastian Deutsch and Dipl. Des. Stefan Landrock developed the basic idea behind Salon when were guest-lecturing courses at the HFG Offenbach. Together with their students they built a working prototype of their idea so they could use it for their courses and especially for their presentations. When other universities heard about Salon they were asked if they could host a system for their students too. But Salon was not built to be deployable for other universities and so they had the idea to rewrite and to extend the features of Salon so that it could easily be set up for other universities.</w:t>
-      </w:r>
-    </w:p>
-    <w:p>
-      <w:pPr>
-        <w:pStyle w:val="berschrift2"/>
-      </w:pPr>
-      <w:bookmarkStart w:id="12" w:name="_Toc164778054"/>
-      <w:r>
-        <w:t>3</w:t>
+        <w:t>This chapter covers the implementation of Salon and gives an overview of the features of Salon and explains why they are important for the platform.</w:t>
+      </w:r>
+    </w:p>
+    <w:p>
+      <w:pPr>
+        <w:pStyle w:val="berschrift3"/>
+      </w:pPr>
+      <w:bookmarkStart w:id="12" w:name="_Toc164778055"/>
+      <w:r>
+        <w:t>3.1 Technology</w:t>
+      </w:r>
+      <w:bookmarkEnd w:id="12"/>
+    </w:p>
+    <w:p>
+      <w:pPr>
+        <w:spacing w:line="360" w:lineRule="auto"/>
+      </w:pPr>
+      <w:r>
+        <w:t>The backend of Salon is implemented in Ruby on Rails (short Rails), a web framework written in Ruby</w:t>
+      </w:r>
+      <w:r>
+        <w:rPr>
+          <w:rStyle w:val="Funotenzeichen"/>
+        </w:rPr>
+        <w:footnoteReference w:id="1"/>
+      </w:r>
+      <w:r>
+        <w:t xml:space="preserve"> and modeled after the MVC software pattern</w:t>
+      </w:r>
+      <w:r>
+        <w:rPr>
+          <w:rStyle w:val="Funotenzeichen"/>
+        </w:rPr>
+        <w:footnoteReference w:id="2"/>
+      </w:r>
+      <w:r>
+        <w:t xml:space="preserve"> that allows to quickly create solid web applications without having to care about low-level problems like session-handling or database access.</w:t>
+      </w:r>
+      <w:r>
+        <w:t xml:space="preserve"> </w:t>
+      </w:r>
+      <w:r>
+        <w:t>The underlying database is MongoDB</w:t>
+      </w:r>
+      <w:r>
+        <w:rPr>
+          <w:rStyle w:val="Funotenzeichen"/>
+        </w:rPr>
+        <w:footnoteReference w:id="3"/>
+      </w:r>
+      <w:r>
+        <w:t>, a document-oriented database system</w:t>
+      </w:r>
+      <w:r>
+        <w:rPr>
+          <w:rStyle w:val="Funotenzeichen"/>
+        </w:rPr>
+        <w:footnoteReference w:id="4"/>
+      </w:r>
+      <w:r>
+        <w:t xml:space="preserve"> that was chosen because of its flexibility and its very good integration in Rails.</w:t>
+      </w:r>
+    </w:p>
+    <w:p>
+      <w:pPr>
+        <w:spacing w:line="360" w:lineRule="auto"/>
+      </w:pPr>
+      <w:r>
+        <w:t xml:space="preserve">Salon does not make use of the full Rails </w:t>
+      </w:r>
+      <w:r>
+        <w:t>stack</w:t>
+      </w:r>
+      <w:r>
+        <w:t xml:space="preserve"> and</w:t>
+      </w:r>
+      <w:r>
+        <w:t xml:space="preserve"> especially the frontend tool</w:t>
+      </w:r>
+      <w:r>
+        <w:t xml:space="preserve"> </w:t>
+      </w:r>
+      <w:r>
+        <w:t xml:space="preserve">chain is completely ignored because the frontend is designed to work as a Single Page Web App </w:t>
+      </w:r>
+      <w:r>
+        <w:t>(see II 1.1)</w:t>
       </w:r>
       <w:r>
         <w:t>.</w:t>
-      </w:r>
-      <w:r>
-        <w:t xml:space="preserve"> </w:t>
-      </w:r>
-      <w:r>
-        <w:t>The Platform</w:t>
-      </w:r>
-      <w:bookmarkEnd w:id="12"/>
-    </w:p>
-    <w:p>
-      <w:r>
-        <w:rPr>
-          <w:highlight w:val="yellow"/>
-        </w:rPr>
-        <w:t>INTRODUCTION? This chapter shows implementation as well as user view?</w:t>
-      </w:r>
-    </w:p>
-    <w:p>
-      <w:pPr>
-        <w:pStyle w:val="berschrift3"/>
-      </w:pPr>
-      <w:bookmarkStart w:id="13" w:name="_Toc164778055"/>
-      <w:r>
-        <w:t>3.1 Technology</w:t>
-      </w:r>
-      <w:bookmarkEnd w:id="13"/>
-    </w:p>
-    <w:p>
-      <w:pPr>
-        <w:spacing w:line="360" w:lineRule="auto"/>
-      </w:pPr>
-      <w:r>
-        <w:t>The backend of Salon is implemented in Ruby on Rails (short Rails), a web framework written in Ruby</w:t>
-      </w:r>
-      <w:r>
-        <w:rPr>
-          <w:rStyle w:val="Funotenzeichen"/>
-        </w:rPr>
-        <w:footnoteReference w:id="1"/>
-      </w:r>
-      <w:r>
-        <w:t xml:space="preserve"> and modeled after the MVC software pattern</w:t>
-      </w:r>
-      <w:r>
-        <w:rPr>
-          <w:rStyle w:val="Funotenzeichen"/>
-        </w:rPr>
-        <w:footnoteReference w:id="2"/>
-      </w:r>
-      <w:r>
-        <w:t xml:space="preserve"> that allows to quickly create solid web applications without having to care about low-level problems like session-handling or database access.</w:t>
-      </w:r>
-      <w:r>
-        <w:t xml:space="preserve"> </w:t>
-      </w:r>
-      <w:r>
-        <w:t>The underlying database is MongoDB</w:t>
-      </w:r>
-      <w:r>
-        <w:rPr>
-          <w:rStyle w:val="Funotenzeichen"/>
-        </w:rPr>
-        <w:footnoteReference w:id="3"/>
-      </w:r>
-      <w:r>
-        <w:t>, a document-oriented database system</w:t>
-      </w:r>
-      <w:r>
-        <w:rPr>
-          <w:rStyle w:val="Funotenzeichen"/>
-        </w:rPr>
-        <w:footnoteReference w:id="4"/>
-      </w:r>
-      <w:r>
-        <w:t xml:space="preserve"> that was chosen because of its flexibility and its very good integration in Rails.</w:t>
-      </w:r>
-    </w:p>
-    <w:p>
-      <w:pPr>
-        <w:spacing w:line="360" w:lineRule="auto"/>
-      </w:pPr>
-      <w:r>
-        <w:t xml:space="preserve">Salon does not make use of the full Rails </w:t>
-      </w:r>
-      <w:r>
-        <w:t>stack;</w:t>
-      </w:r>
-      <w:r>
-        <w:t xml:space="preserve"> especially the frontend tool</w:t>
-      </w:r>
-      <w:r>
-        <w:t xml:space="preserve"> </w:t>
-      </w:r>
-      <w:r>
-        <w:t>chain is completely ignored because the frontend is designed to work as a Single Page Web App (</w:t>
-      </w:r>
-      <w:r>
-        <w:rPr>
-          <w:highlight w:val="yellow"/>
-        </w:rPr>
-        <w:t>see SPWA#intro</w:t>
-      </w:r>
-      <w:r>
-        <w:t>).</w:t>
       </w:r>
     </w:p>
     <w:p>
@@ -3852,11 +3844,11 @@
       <w:pPr>
         <w:pStyle w:val="berschrift3"/>
       </w:pPr>
-      <w:bookmarkStart w:id="14" w:name="_Toc164778056"/>
+      <w:bookmarkStart w:id="13" w:name="_Toc164778056"/>
       <w:r>
         <w:t>3.2 Data Model</w:t>
       </w:r>
-      <w:bookmarkEnd w:id="14"/>
+      <w:bookmarkEnd w:id="13"/>
     </w:p>
     <w:p>
       <w:pPr>
@@ -4157,40 +4149,37 @@
         <w:spacing w:line="360" w:lineRule="auto"/>
       </w:pPr>
       <w:r>
-        <w:t>The reason for inheriting the Image class from the Asset class is to allow other Assets, like for example texts, in the future (</w:t>
-      </w:r>
-      <w:r>
-        <w:rPr>
-          <w:highlight w:val="yellow"/>
-        </w:rPr>
-        <w:t>see salon#quovadis</w:t>
-      </w:r>
-      <w:r>
-        <w:t>) and to provide all instances of Image with the needed properties that make up a valid Asset. The Image class then only needs to save properties like the image files and its display sizes.</w:t>
-      </w:r>
-    </w:p>
-    <w:p>
-      <w:pPr>
-        <w:spacing w:line="360" w:lineRule="auto"/>
-      </w:pPr>
-      <w:r>
-        <w:t>All Asset instances have a list of Tags that are associated in a many-to-many relationship which means that an instance of Tag can belong to many instances of Asset and each instance of Asset is able to reference many instances of Tag. The Tag class is used in the search (</w:t>
-      </w:r>
-      <w:r>
-        <w:rPr>
-          <w:highlight w:val="yellow"/>
-        </w:rPr>
-        <w:t>see salon#pages#search</w:t>
-      </w:r>
-      <w:r>
-        <w:t>) and only stores a title and the associations.</w:t>
+        <w:t xml:space="preserve">The reason for inheriting the Image class from the Asset class is to allow other Assets, like for example texts, in the future </w:t>
+      </w:r>
+      <w:r>
+        <w:t>(see I 4. "Quo vadis Salon?")</w:t>
+      </w:r>
+      <w:r>
+        <w:t xml:space="preserve"> </w:t>
+      </w:r>
+      <w:r>
+        <w:t>and to provide all instances of Image with the needed properties that make up a valid Asset. The Image class then only needs to save properties like the image files and its display sizes.</w:t>
+      </w:r>
+    </w:p>
+    <w:p>
+      <w:pPr>
+        <w:spacing w:line="360" w:lineRule="auto"/>
+      </w:pPr>
+      <w:r>
+        <w:t xml:space="preserve">All Asset instances have a list of Tags that are associated in a many-to-many relationship which means that an instance of Tag can belong to many instances of Asset and each instance of Asset is able to reference many instances of Tag. The Tag class is used in the search </w:t>
+      </w:r>
+      <w:r>
+        <w:t>(see I 3.3.9 "Search")</w:t>
+      </w:r>
+      <w:r>
+        <w:t xml:space="preserve"> and only stores a title and the associations.</w:t>
       </w:r>
     </w:p>
     <w:p>
       <w:pPr>
         <w:pStyle w:val="berschrift3"/>
       </w:pPr>
-      <w:bookmarkStart w:id="15" w:name="_Toc164778057"/>
+      <w:bookmarkStart w:id="14" w:name="_Toc164778057"/>
       <w:r>
         <w:lastRenderedPageBreak/>
         <w:t>3.</w:t>
@@ -4201,6 +4190,27 @@
       <w:r>
         <w:t xml:space="preserve"> Pages</w:t>
       </w:r>
+      <w:bookmarkEnd w:id="14"/>
+    </w:p>
+    <w:p>
+      <w:pPr>
+        <w:spacing w:line="360" w:lineRule="auto"/>
+      </w:pPr>
+      <w:r>
+        <w:t xml:space="preserve">This chapter describes the most important pages of Salon from a user’s perspective and additionally explains the concepts that formed the basis for the decisions why things have been modeled the way they are now. </w:t>
+      </w:r>
+    </w:p>
+    <w:p>
+      <w:pPr>
+        <w:pStyle w:val="berschrift4"/>
+      </w:pPr>
+      <w:bookmarkStart w:id="15" w:name="_Toc164778058"/>
+      <w:r>
+        <w:t>3.3</w:t>
+      </w:r>
+      <w:r>
+        <w:t>.1 Index</w:t>
+      </w:r>
       <w:bookmarkEnd w:id="15"/>
     </w:p>
     <w:p>
@@ -4208,19 +4218,44 @@
         <w:spacing w:line="360" w:lineRule="auto"/>
       </w:pPr>
       <w:r>
-        <w:t xml:space="preserve">This chapter describes the most important pages of Salon from a user’s perspective and additionally explains the concepts that formed the basis for the decisions why things have been modeled the way they are now. </w:t>
+        <w:t>The index page has, as well as other elements in Salon, two states that depend on the login state of the user. If the user is not logged in the index page displays a text that invites the user to register an account at Salon and a link to the about page so that new users quickly get an idea about what Salon is and how they can use it.</w:t>
+      </w:r>
+    </w:p>
+    <w:p>
+      <w:pPr>
+        <w:spacing w:line="360" w:lineRule="auto"/>
+      </w:pPr>
+      <w:r>
+        <w:t>If the user is logged in, the text on the index page welcomes the user and a list of recently created and edited pages is shown at the bottom of the page.</w:t>
+      </w:r>
+    </w:p>
+    <w:p>
+      <w:pPr>
+        <w:spacing w:line="360" w:lineRule="auto"/>
+      </w:pPr>
+      <w:r>
+        <w:t xml:space="preserve">The index page does not have much functionality since the discovery of pages and images is realized with the search field that is located in the navigation </w:t>
+      </w:r>
+      <w:r>
+        <w:t>(see I 3.3.9 "Search")</w:t>
+      </w:r>
+      <w:r>
+        <w:t>.</w:t>
       </w:r>
     </w:p>
     <w:p>
       <w:pPr>
         <w:pStyle w:val="berschrift4"/>
       </w:pPr>
-      <w:bookmarkStart w:id="16" w:name="_Toc164778058"/>
-      <w:r>
-        <w:t>3.3</w:t>
-      </w:r>
-      <w:r>
-        <w:t>.1 Index</w:t>
+      <w:bookmarkStart w:id="16" w:name="_Toc164778059"/>
+      <w:r>
+        <w:t>3.</w:t>
+      </w:r>
+      <w:r>
+        <w:t>3</w:t>
+      </w:r>
+      <w:r>
+        <w:t>.2 Registration and Account</w:t>
       </w:r>
       <w:bookmarkEnd w:id="16"/>
     </w:p>
@@ -4229,39 +4264,44 @@
         <w:spacing w:line="360" w:lineRule="auto"/>
       </w:pPr>
       <w:r>
-        <w:t>The index page has, as well as other elements in Salon, two states that depend on the login state of the user. If the user is not logged in the index page displays a text that invites the user to register an account at Salon and a link to the about page so that new users quickly get an idea about what Salon is and how they can use it.</w:t>
-      </w:r>
-    </w:p>
-    <w:p>
-      <w:pPr>
-        <w:spacing w:line="360" w:lineRule="auto"/>
-      </w:pPr>
-      <w:r>
-        <w:t>If the user is logged in, the text on the index page welcomes the user and a list of recently created and edited pages is shown at the bottom of the page.</w:t>
-      </w:r>
-    </w:p>
-    <w:p>
-      <w:pPr>
-        <w:spacing w:line="360" w:lineRule="auto"/>
-      </w:pPr>
-      <w:r>
-        <w:t>The index page does not have much functionality since the discovery of pages and images is realized with the search field that is located in the navigation (</w:t>
-      </w:r>
-      <w:r>
-        <w:rPr>
-          <w:highlight w:val="yellow"/>
-        </w:rPr>
-        <w:t>more on search here [x.x]</w:t>
-      </w:r>
-      <w:r>
-        <w:t>).</w:t>
-      </w:r>
+        <w:t>In Salon users have to sign-up with an Username, an E-Mail address and a password. To complete a registration the user is sent an e-mail with a confirmation link. This step is needed to confirm that a user registered with a valid e-mail address. After clicking the link in the mail the system redirects the user to an empty page called "untitled page" and a message is shown that the account now has successfully been confirmed. Since this is the first time the user uses Salon, another message on the page tells him that he now is able to add images to the page by dragging them onto the window. Also a link to the about page is shown so that new users can get a quick ov</w:t>
+      </w:r>
+      <w:r>
+        <w:t>erview on the features of Salon</w:t>
+      </w:r>
+      <w:r>
+        <w:t>.</w:t>
+      </w:r>
+    </w:p>
+    <w:p>
+      <w:pPr>
+        <w:spacing w:line="360" w:lineRule="auto"/>
+      </w:pPr>
+    </w:p>
+    <w:p>
+      <w:pPr>
+        <w:spacing w:line="360" w:lineRule="auto"/>
+      </w:pPr>
+      <w:r>
+        <w:t>T</w:t>
+      </w:r>
+      <w:r>
+        <w:t>o</w:t>
+      </w:r>
+      <w:r>
+        <w:t xml:space="preserve"> edit account details, like the password or the e-mail address, users can use the "Account" page (link in the menu). This page also allows the user to delete the account.</w:t>
+      </w:r>
+    </w:p>
+    <w:p>
+      <w:pPr>
+        <w:spacing w:line="360" w:lineRule="auto"/>
+      </w:pPr>
     </w:p>
     <w:p>
       <w:pPr>
         <w:pStyle w:val="berschrift4"/>
       </w:pPr>
-      <w:bookmarkStart w:id="17" w:name="_Toc164778059"/>
+      <w:bookmarkStart w:id="17" w:name="_Toc164778060"/>
       <w:r>
         <w:t>3.</w:t>
       </w:r>
@@ -4269,69 +4309,9 @@
         <w:t>3</w:t>
       </w:r>
       <w:r>
-        <w:t>.2 Registration and Account</w:t>
+        <w:t>.3 User Overview</w:t>
       </w:r>
       <w:bookmarkEnd w:id="17"/>
-    </w:p>
-    <w:p>
-      <w:pPr>
-        <w:spacing w:line="360" w:lineRule="auto"/>
-      </w:pPr>
-      <w:r>
-        <w:t>In Sal</w:t>
-      </w:r>
-      <w:r>
-        <w:t>on users have to sign-up with a u</w:t>
-      </w:r>
-      <w:r>
-        <w:t xml:space="preserve">sername, an </w:t>
-      </w:r>
-      <w:r>
-        <w:t>e-m</w:t>
-      </w:r>
-      <w:r>
-        <w:t>ail address and a password. To complete a registration the user is sent an e-mail with a confirmation link. This step is needed to confirm that a user registered with a valid address. After clicking the link in the mail the system redirects the user to an empty page called "untitled page" and a message is shown that the account now has successfully been confirmed. Since this is the first time the user uses Salon, a message on the page tells him that he now is able to add images to the page by dragging them onto the window. Also a link to the about page is shown so that new users can get a quick overview on the features of Salon.</w:t>
-      </w:r>
-    </w:p>
-    <w:p>
-      <w:pPr>
-        <w:spacing w:line="360" w:lineRule="auto"/>
-      </w:pPr>
-    </w:p>
-    <w:p>
-      <w:pPr>
-        <w:spacing w:line="360" w:lineRule="auto"/>
-      </w:pPr>
-      <w:r>
-        <w:t>T</w:t>
-      </w:r>
-      <w:r>
-        <w:t>o</w:t>
-      </w:r>
-      <w:r>
-        <w:t xml:space="preserve"> edit account details, like the password or the e-mail address, users can use the "Account" page (link in the menu). This page also allows the user to delete the account.</w:t>
-      </w:r>
-    </w:p>
-    <w:p>
-      <w:pPr>
-        <w:spacing w:line="360" w:lineRule="auto"/>
-      </w:pPr>
-    </w:p>
-    <w:p>
-      <w:pPr>
-        <w:pStyle w:val="berschrift4"/>
-      </w:pPr>
-      <w:bookmarkStart w:id="18" w:name="_Toc164778060"/>
-      <w:r>
-        <w:t>3.</w:t>
-      </w:r>
-      <w:r>
-        <w:t>3</w:t>
-      </w:r>
-      <w:r>
-        <w:t>.3 User Overview</w:t>
-      </w:r>
-      <w:bookmarkEnd w:id="18"/>
     </w:p>
     <w:p>
       <w:r>
@@ -4528,15 +4508,15 @@
         <w:spacing w:line="360" w:lineRule="auto"/>
       </w:pPr>
       <w:r>
-        <w:t>In the user overview all, published and not hidden, pages of a user are displayed on a canvas. Since pages can have a cover image, on this page only the cover images are shown. If a page does not have a cover image, a default picture will get displayed instead. The user is able to arrange all images just by dragging them around (more on DnD here [x.x]). The positions are being saved to the server so that this page will look the same for all visitors and just as the user wants it to look like. Visitors themselves can also drag the images around and create a new layout but the position will not get saved to the server since only the owner has the right to decide how his pages look like.</w:t>
-      </w:r>
-    </w:p>
-    <w:p>
-      <w:pPr>
-        <w:spacing w:line="360" w:lineRule="auto"/>
-      </w:pPr>
-      <w:r>
-        <w:t>When dragging an image the image will get populated to the top of all other images so that users can easily create nice effects with occluding images. All theses changes will all automatically get saved to the server without the need for the user to initiate the save-process.</w:t>
+        <w:t>In the user overview all, published and not hidden, pages of a user are displayed on a canvas. Since pages can have a cover image, on this page only the cover images are shown. If a page does not have a cover image, a default picture will get displayed instead. The user is able to arrange all images simply by dragging them around. The positions are being saved to the server so that this page will look the same for all visitors and just as the user wants it to look like. Visitors themselves can also drag the images around and can create a new layout but the position will not get saved to the server since only the owner has the right to decide how his pages look like.</w:t>
+      </w:r>
+    </w:p>
+    <w:p>
+      <w:pPr>
+        <w:spacing w:line="360" w:lineRule="auto"/>
+      </w:pPr>
+      <w:r>
+        <w:t>When dragging an image, the image will get populated to the top of all other images so that users can easily create nice effects with occluding images. All theses changes will all automatically get saved to the server without the need for the user to initiate the save-process.</w:t>
       </w:r>
     </w:p>
     <w:p>
@@ -4551,13 +4531,135 @@
         <mc:AlternateContent>
           <mc:Choice Requires="wps">
             <w:drawing>
-              <wp:anchor distT="0" distB="0" distL="114300" distR="114300" simplePos="0" relativeHeight="251685888" behindDoc="0" locked="0" layoutInCell="1" allowOverlap="1" wp14:anchorId="3EB02D36" wp14:editId="68D3CABA">
+              <wp:anchor distT="0" distB="0" distL="114300" distR="114300" simplePos="0" relativeHeight="251683840" behindDoc="0" locked="0" layoutInCell="1" allowOverlap="1" wp14:anchorId="5401C38C" wp14:editId="0AE03DB8">
+                <wp:simplePos x="0" y="0"/>
+                <wp:positionH relativeFrom="column">
+                  <wp:posOffset>-3748405</wp:posOffset>
+                </wp:positionH>
+                <wp:positionV relativeFrom="paragraph">
+                  <wp:posOffset>1765300</wp:posOffset>
+                </wp:positionV>
+                <wp:extent cx="1714500" cy="228600"/>
+                <wp:effectExtent l="0" t="0" r="0" b="0"/>
+                <wp:wrapNone/>
+                <wp:docPr id="25" name="Textfeld 25"/>
+                <wp:cNvGraphicFramePr/>
+                <a:graphic xmlns:a="http://schemas.openxmlformats.org/drawingml/2006/main">
+                  <a:graphicData uri="http://schemas.microsoft.com/office/word/2010/wordprocessingShape">
+                    <wps:wsp>
+                      <wps:cNvSpPr txBox="1"/>
+                      <wps:spPr>
+                        <a:xfrm>
+                          <a:off x="0" y="0"/>
+                          <a:ext cx="1714500" cy="228600"/>
+                        </a:xfrm>
+                        <a:prstGeom prst="rect">
+                          <a:avLst/>
+                        </a:prstGeom>
+                        <a:noFill/>
+                        <a:ln>
+                          <a:noFill/>
+                        </a:ln>
+                        <a:effectLst/>
+                        <a:extLst>
+                          <a:ext uri="{C572A759-6A51-4108-AA02-DFA0A04FC94B}">
+                            <ma14:wrappingTextBoxFlag xmlns:ma14="http://schemas.microsoft.com/office/mac/drawingml/2011/main"/>
+                          </a:ext>
+                        </a:extLst>
+                      </wps:spPr>
+                      <wps:style>
+                        <a:lnRef idx="0">
+                          <a:schemeClr val="accent1"/>
+                        </a:lnRef>
+                        <a:fillRef idx="0">
+                          <a:schemeClr val="accent1"/>
+                        </a:fillRef>
+                        <a:effectRef idx="0">
+                          <a:schemeClr val="accent1"/>
+                        </a:effectRef>
+                        <a:fontRef idx="minor">
+                          <a:schemeClr val="dk1"/>
+                        </a:fontRef>
+                      </wps:style>
+                      <wps:txbx>
+                        <w:txbxContent>
+                          <w:p>
+                            <w:pPr>
+                              <w:rPr>
+                                <w:sz w:val="18"/>
+                                <w:szCs w:val="18"/>
+                              </w:rPr>
+                            </w:pPr>
+                            <w:r>
+                              <w:rPr>
+                                <w:sz w:val="18"/>
+                                <w:szCs w:val="18"/>
+                              </w:rPr>
+                              <w:t>Fig. 4: Image (not hovered)</w:t>
+                            </w:r>
+                          </w:p>
+                        </w:txbxContent>
+                      </wps:txbx>
+                      <wps:bodyPr rot="0" spcFirstLastPara="0" vertOverflow="overflow" horzOverflow="overflow" vert="horz" wrap="square" lIns="91440" tIns="0" rIns="91440" bIns="45720" numCol="1" spcCol="0" rtlCol="0" fromWordArt="0" anchor="t" anchorCtr="0" forceAA="0" compatLnSpc="1">
+                        <a:prstTxWarp prst="textNoShape">
+                          <a:avLst/>
+                        </a:prstTxWarp>
+                        <a:noAutofit/>
+                      </wps:bodyPr>
+                    </wps:wsp>
+                  </a:graphicData>
+                </a:graphic>
+                <wp14:sizeRelH relativeFrom="margin">
+                  <wp14:pctWidth>0</wp14:pctWidth>
+                </wp14:sizeRelH>
+                <wp14:sizeRelV relativeFrom="margin">
+                  <wp14:pctHeight>0</wp14:pctHeight>
+                </wp14:sizeRelV>
+              </wp:anchor>
+            </w:drawing>
+          </mc:Choice>
+          <mc:Fallback>
+            <w:pict>
+              <v:shape id="Textfeld 25" o:spid="_x0000_s1029" type="#_x0000_t202" style="position:absolute;margin-left:-295.1pt;margin-top:139pt;width:135pt;height:18pt;z-index:251683840;visibility:visible;mso-wrap-style:square;mso-width-percent:0;mso-height-percent:0;mso-wrap-distance-left:9pt;mso-wrap-distance-top:0;mso-wrap-distance-right:9pt;mso-wrap-distance-bottom:0;mso-position-horizontal:absolute;mso-position-horizontal-relative:text;mso-position-vertical:absolute;mso-position-vertical-relative:text;mso-width-percent:0;mso-height-percent:0;mso-width-relative:margin;mso-height-relative:margin;v-text-anchor:top" o:gfxdata="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" filled="f" stroked="f">
+                <v:textbox inset=",0">
+                  <w:txbxContent>
+                    <w:p>
+                      <w:pPr>
+                        <w:rPr>
+                          <w:sz w:val="18"/>
+                          <w:szCs w:val="18"/>
+                        </w:rPr>
+                      </w:pPr>
+                      <w:r>
+                        <w:rPr>
+                          <w:sz w:val="18"/>
+                          <w:szCs w:val="18"/>
+                        </w:rPr>
+                        <w:t>Fig. 4: Image (not hovered)</w:t>
+                      </w:r>
+                    </w:p>
+                  </w:txbxContent>
+                </v:textbox>
+              </v:shape>
+            </w:pict>
+          </mc:Fallback>
+        </mc:AlternateContent>
+      </w:r>
+      <w:r>
+        <w:rPr>
+          <w:noProof/>
+          <w:lang w:val="de-DE"/>
+        </w:rPr>
+        <mc:AlternateContent>
+          <mc:Choice Requires="wps">
+            <w:drawing>
+              <wp:anchor distT="0" distB="0" distL="114300" distR="114300" simplePos="0" relativeHeight="251685888" behindDoc="0" locked="0" layoutInCell="1" allowOverlap="1" wp14:anchorId="3EB02D36" wp14:editId="1570A32B">
                 <wp:simplePos x="0" y="0"/>
                 <wp:positionH relativeFrom="column">
                   <wp:posOffset>-1919605</wp:posOffset>
                 </wp:positionH>
                 <wp:positionV relativeFrom="paragraph">
-                  <wp:posOffset>1879600</wp:posOffset>
+                  <wp:posOffset>1765300</wp:posOffset>
                 </wp:positionV>
                 <wp:extent cx="2057400" cy="228600"/>
                 <wp:effectExtent l="0" t="0" r="0" b="0"/>
@@ -4640,7 +4742,7 @@
           </mc:Choice>
           <mc:Fallback>
             <w:pict>
-              <v:shape id="Textfeld 26" o:spid="_x0000_s1029" type="#_x0000_t202" style="position:absolute;margin-left:-151.1pt;margin-top:148pt;width:162pt;height:18pt;z-index:251685888;visibility:visible;mso-wrap-style:square;mso-width-percent:0;mso-height-percent:0;mso-wrap-distance-left:9pt;mso-wrap-distance-top:0;mso-wrap-distance-right:9pt;mso-wrap-distance-bottom:0;mso-position-horizontal:absolute;mso-position-horizontal-relative:text;mso-position-vertical:absolute;mso-position-vertical-relative:text;mso-width-percent:0;mso-height-percent:0;mso-width-relative:margin;mso-height-relative:margin;v-text-anchor:top" o:gfxdata="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" filled="f" stroked="f">
+              <v:shape id="Textfeld 26" o:spid="_x0000_s1030" type="#_x0000_t202" style="position:absolute;margin-left:-151.1pt;margin-top:139pt;width:162pt;height:18pt;z-index:251685888;visibility:visible;mso-wrap-style:square;mso-width-percent:0;mso-height-percent:0;mso-wrap-distance-left:9pt;mso-wrap-distance-top:0;mso-wrap-distance-right:9pt;mso-wrap-distance-bottom:0;mso-position-horizontal:absolute;mso-position-horizontal-relative:text;mso-position-vertical:absolute;mso-position-vertical-relative:text;mso-width-percent:0;mso-height-percent:0;mso-width-relative:margin;mso-height-relative:margin;v-text-anchor:top" o:gfxdata="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" filled="f" stroked="f">
                 <v:textbox inset="2mm,0">
                   <w:txbxContent>
                     <w:p>
@@ -4670,141 +4772,19 @@
           <w:noProof/>
           <w:lang w:val="de-DE"/>
         </w:rPr>
-        <mc:AlternateContent>
-          <mc:Choice Requires="wps">
-            <w:drawing>
-              <wp:anchor distT="0" distB="0" distL="114300" distR="114300" simplePos="0" relativeHeight="251683840" behindDoc="0" locked="0" layoutInCell="1" allowOverlap="1" wp14:anchorId="5401C38C" wp14:editId="4987D762">
-                <wp:simplePos x="0" y="0"/>
-                <wp:positionH relativeFrom="column">
-                  <wp:posOffset>-3748405</wp:posOffset>
-                </wp:positionH>
-                <wp:positionV relativeFrom="paragraph">
-                  <wp:posOffset>1879600</wp:posOffset>
-                </wp:positionV>
-                <wp:extent cx="1714500" cy="228600"/>
-                <wp:effectExtent l="0" t="0" r="0" b="0"/>
-                <wp:wrapNone/>
-                <wp:docPr id="25" name="Textfeld 25"/>
-                <wp:cNvGraphicFramePr/>
-                <a:graphic xmlns:a="http://schemas.openxmlformats.org/drawingml/2006/main">
-                  <a:graphicData uri="http://schemas.microsoft.com/office/word/2010/wordprocessingShape">
-                    <wps:wsp>
-                      <wps:cNvSpPr txBox="1"/>
-                      <wps:spPr>
-                        <a:xfrm>
-                          <a:off x="0" y="0"/>
-                          <a:ext cx="1714500" cy="228600"/>
-                        </a:xfrm>
-                        <a:prstGeom prst="rect">
-                          <a:avLst/>
-                        </a:prstGeom>
-                        <a:noFill/>
-                        <a:ln>
-                          <a:noFill/>
-                        </a:ln>
-                        <a:effectLst/>
-                        <a:extLst>
-                          <a:ext uri="{C572A759-6A51-4108-AA02-DFA0A04FC94B}">
-                            <ma14:wrappingTextBoxFlag xmlns:ma14="http://schemas.microsoft.com/office/mac/drawingml/2011/main"/>
-                          </a:ext>
-                        </a:extLst>
-                      </wps:spPr>
-                      <wps:style>
-                        <a:lnRef idx="0">
-                          <a:schemeClr val="accent1"/>
-                        </a:lnRef>
-                        <a:fillRef idx="0">
-                          <a:schemeClr val="accent1"/>
-                        </a:fillRef>
-                        <a:effectRef idx="0">
-                          <a:schemeClr val="accent1"/>
-                        </a:effectRef>
-                        <a:fontRef idx="minor">
-                          <a:schemeClr val="dk1"/>
-                        </a:fontRef>
-                      </wps:style>
-                      <wps:txbx>
-                        <w:txbxContent>
-                          <w:p>
-                            <w:pPr>
-                              <w:rPr>
-                                <w:sz w:val="18"/>
-                                <w:szCs w:val="18"/>
-                              </w:rPr>
-                            </w:pPr>
-                            <w:r>
-                              <w:rPr>
-                                <w:sz w:val="18"/>
-                                <w:szCs w:val="18"/>
-                              </w:rPr>
-                              <w:t>Fig. 4: Image (not hovered)</w:t>
-                            </w:r>
-                          </w:p>
-                        </w:txbxContent>
-                      </wps:txbx>
-                      <wps:bodyPr rot="0" spcFirstLastPara="0" vertOverflow="overflow" horzOverflow="overflow" vert="horz" wrap="square" lIns="91440" tIns="0" rIns="91440" bIns="45720" numCol="1" spcCol="0" rtlCol="0" fromWordArt="0" anchor="t" anchorCtr="0" forceAA="0" compatLnSpc="1">
-                        <a:prstTxWarp prst="textNoShape">
-                          <a:avLst/>
-                        </a:prstTxWarp>
-                        <a:noAutofit/>
-                      </wps:bodyPr>
-                    </wps:wsp>
-                  </a:graphicData>
-                </a:graphic>
-                <wp14:sizeRelH relativeFrom="margin">
-                  <wp14:pctWidth>0</wp14:pctWidth>
-                </wp14:sizeRelH>
-                <wp14:sizeRelV relativeFrom="margin">
-                  <wp14:pctHeight>0</wp14:pctHeight>
-                </wp14:sizeRelV>
-              </wp:anchor>
-            </w:drawing>
-          </mc:Choice>
-          <mc:Fallback>
-            <w:pict>
-              <v:shape id="Textfeld 25" o:spid="_x0000_s1030" type="#_x0000_t202" style="position:absolute;margin-left:-295.1pt;margin-top:148pt;width:135pt;height:18pt;z-index:251683840;visibility:visible;mso-wrap-style:square;mso-width-percent:0;mso-height-percent:0;mso-wrap-distance-left:9pt;mso-wrap-distance-top:0;mso-wrap-distance-right:9pt;mso-wrap-distance-bottom:0;mso-position-horizontal:absolute;mso-position-horizontal-relative:text;mso-position-vertical:absolute;mso-position-vertical-relative:text;mso-width-percent:0;mso-height-percent:0;mso-width-relative:margin;mso-height-relative:margin;v-text-anchor:top" o:gfxdata="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" filled="f" stroked="f">
-                <v:textbox inset=",0">
-                  <w:txbxContent>
-                    <w:p>
-                      <w:pPr>
-                        <w:rPr>
-                          <w:sz w:val="18"/>
-                          <w:szCs w:val="18"/>
-                        </w:rPr>
-                      </w:pPr>
-                      <w:r>
-                        <w:rPr>
-                          <w:sz w:val="18"/>
-                          <w:szCs w:val="18"/>
-                        </w:rPr>
-                        <w:t>Fig. 4: Image (not hovered)</w:t>
-                      </w:r>
-                    </w:p>
-                  </w:txbxContent>
-                </v:textbox>
-              </v:shape>
-            </w:pict>
-          </mc:Fallback>
-        </mc:AlternateContent>
-      </w:r>
-      <w:r>
-        <w:rPr>
-          <w:noProof/>
-          <w:lang w:val="de-DE"/>
-        </w:rPr>
         <w:drawing>
-          <wp:anchor distT="0" distB="0" distL="114300" distR="114300" simplePos="0" relativeHeight="251681792" behindDoc="0" locked="0" layoutInCell="1" allowOverlap="1" wp14:anchorId="7EDB47EC" wp14:editId="47F607F2">
+          <wp:anchor distT="0" distB="0" distL="114300" distR="114300" simplePos="0" relativeHeight="251680768" behindDoc="0" locked="0" layoutInCell="1" allowOverlap="1" wp14:anchorId="312BE452" wp14:editId="27892798">
             <wp:simplePos x="0" y="0"/>
             <wp:positionH relativeFrom="column">
-              <wp:posOffset>0</wp:posOffset>
+              <wp:posOffset>1828800</wp:posOffset>
             </wp:positionH>
             <wp:positionV relativeFrom="paragraph">
-              <wp:posOffset>50800</wp:posOffset>
+              <wp:posOffset>260350</wp:posOffset>
             </wp:positionV>
-            <wp:extent cx="1863725" cy="1799590"/>
-            <wp:effectExtent l="0" t="0" r="0" b="3810"/>
+            <wp:extent cx="1828800" cy="1440180"/>
+            <wp:effectExtent l="0" t="0" r="0" b="7620"/>
             <wp:wrapSquare wrapText="bothSides"/>
-            <wp:docPr id="24" name="Bild 15" descr="jan:Documents:Bachelorthesis:assets:image_asset_normal.png"/>
+            <wp:docPr id="23" name="Bild 14"/>
             <wp:cNvGraphicFramePr>
               <a:graphicFrameLocks xmlns:a="http://schemas.openxmlformats.org/drawingml/2006/main" noChangeAspect="1"/>
             </wp:cNvGraphicFramePr>
@@ -4812,7 +4792,7 @@
               <a:graphicData uri="http://schemas.openxmlformats.org/drawingml/2006/picture">
                 <pic:pic xmlns:pic="http://schemas.openxmlformats.org/drawingml/2006/picture">
                   <pic:nvPicPr>
-                    <pic:cNvPr id="0" name="Picture 15" descr="jan:Documents:Bachelorthesis:assets:image_asset_normal.png"/>
+                    <pic:cNvPr id="0" name="Picture 14" descr="jan:Documents:Bachelorthesis:assets:image_asset_hovered.png"/>
                     <pic:cNvPicPr>
                       <a:picLocks noChangeAspect="1" noChangeArrowheads="1"/>
                     </pic:cNvPicPr>
@@ -4825,7 +4805,6 @@
                         </a:ext>
                       </a:extLst>
                     </a:blip>
-                    <a:srcRect/>
                     <a:stretch>
                       <a:fillRect/>
                     </a:stretch>
@@ -4833,73 +4812,7 @@
                   <pic:spPr bwMode="auto">
                     <a:xfrm>
                       <a:off x="0" y="0"/>
-                      <a:ext cx="1863725" cy="1799590"/>
-                    </a:xfrm>
-                    <a:prstGeom prst="rect">
-                      <a:avLst/>
-                    </a:prstGeom>
-                    <a:noFill/>
-                    <a:ln>
-                      <a:noFill/>
-                    </a:ln>
-                  </pic:spPr>
-                </pic:pic>
-              </a:graphicData>
-            </a:graphic>
-            <wp14:sizeRelH relativeFrom="page">
-              <wp14:pctWidth>0</wp14:pctWidth>
-            </wp14:sizeRelH>
-            <wp14:sizeRelV relativeFrom="page">
-              <wp14:pctHeight>0</wp14:pctHeight>
-            </wp14:sizeRelV>
-          </wp:anchor>
-        </w:drawing>
-      </w:r>
-      <w:r>
-        <w:rPr>
-          <w:noProof/>
-          <w:lang w:val="de-DE"/>
-        </w:rPr>
-        <w:drawing>
-          <wp:anchor distT="0" distB="0" distL="114300" distR="114300" simplePos="0" relativeHeight="251680768" behindDoc="0" locked="0" layoutInCell="1" allowOverlap="1" wp14:anchorId="312BE452" wp14:editId="00708497">
-            <wp:simplePos x="0" y="0"/>
-            <wp:positionH relativeFrom="column">
-              <wp:posOffset>1828800</wp:posOffset>
-            </wp:positionH>
-            <wp:positionV relativeFrom="paragraph">
-              <wp:posOffset>50800</wp:posOffset>
-            </wp:positionV>
-            <wp:extent cx="1805305" cy="1756410"/>
-            <wp:effectExtent l="0" t="0" r="0" b="0"/>
-            <wp:wrapSquare wrapText="bothSides"/>
-            <wp:docPr id="23" name="Bild 14" descr="jan:Documents:Bachelorthesis:assets:image_asset_hovered.png"/>
-            <wp:cNvGraphicFramePr>
-              <a:graphicFrameLocks xmlns:a="http://schemas.openxmlformats.org/drawingml/2006/main" noChangeAspect="1"/>
-            </wp:cNvGraphicFramePr>
-            <a:graphic xmlns:a="http://schemas.openxmlformats.org/drawingml/2006/main">
-              <a:graphicData uri="http://schemas.openxmlformats.org/drawingml/2006/picture">
-                <pic:pic xmlns:pic="http://schemas.openxmlformats.org/drawingml/2006/picture">
-                  <pic:nvPicPr>
-                    <pic:cNvPr id="0" name="Picture 14" descr="jan:Documents:Bachelorthesis:assets:image_asset_hovered.png"/>
-                    <pic:cNvPicPr>
-                      <a:picLocks noChangeAspect="1" noChangeArrowheads="1"/>
-                    </pic:cNvPicPr>
-                  </pic:nvPicPr>
-                  <pic:blipFill rotWithShape="1">
-                    <a:blip r:embed="rId13">
-                      <a:extLst>
-                        <a:ext uri="{28A0092B-C50C-407E-A947-70E740481C1C}">
-                          <a14:useLocalDpi xmlns:a14="http://schemas.microsoft.com/office/drawing/2010/main" val="0"/>
-                        </a:ext>
-                      </a:extLst>
-                    </a:blip>
-                    <a:srcRect t="1882" b="2043"/>
-                    <a:stretch/>
-                  </pic:blipFill>
-                  <pic:spPr bwMode="auto">
-                    <a:xfrm>
-                      <a:off x="0" y="0"/>
-                      <a:ext cx="1805305" cy="1756410"/>
+                      <a:ext cx="1828800" cy="1440180"/>
                     </a:xfrm>
                     <a:prstGeom prst="rect">
                       <a:avLst/>
@@ -4927,6 +4840,73 @@
         </w:drawing>
       </w:r>
       <w:r>
+        <w:rPr>
+          <w:noProof/>
+          <w:lang w:val="de-DE"/>
+        </w:rPr>
+        <w:drawing>
+          <wp:anchor distT="0" distB="0" distL="114300" distR="114300" simplePos="0" relativeHeight="251681792" behindDoc="0" locked="0" layoutInCell="1" allowOverlap="1" wp14:anchorId="7EDB47EC" wp14:editId="5C4CD6FB">
+            <wp:simplePos x="0" y="0"/>
+            <wp:positionH relativeFrom="column">
+              <wp:posOffset>0</wp:posOffset>
+            </wp:positionH>
+            <wp:positionV relativeFrom="paragraph">
+              <wp:posOffset>242570</wp:posOffset>
+            </wp:positionV>
+            <wp:extent cx="1863725" cy="1414780"/>
+            <wp:effectExtent l="0" t="0" r="0" b="7620"/>
+            <wp:wrapSquare wrapText="bothSides"/>
+            <wp:docPr id="24" name="Bild 15"/>
+            <wp:cNvGraphicFramePr>
+              <a:graphicFrameLocks xmlns:a="http://schemas.openxmlformats.org/drawingml/2006/main" noChangeAspect="1"/>
+            </wp:cNvGraphicFramePr>
+            <a:graphic xmlns:a="http://schemas.openxmlformats.org/drawingml/2006/main">
+              <a:graphicData uri="http://schemas.openxmlformats.org/drawingml/2006/picture">
+                <pic:pic xmlns:pic="http://schemas.openxmlformats.org/drawingml/2006/picture">
+                  <pic:nvPicPr>
+                    <pic:cNvPr id="0" name="Picture 15" descr="jan:Documents:Bachelorthesis:assets:image_asset_normal.png"/>
+                    <pic:cNvPicPr>
+                      <a:picLocks noChangeAspect="1" noChangeArrowheads="1"/>
+                    </pic:cNvPicPr>
+                  </pic:nvPicPr>
+                  <pic:blipFill>
+                    <a:blip r:embed="rId13">
+                      <a:extLst>
+                        <a:ext uri="{28A0092B-C50C-407E-A947-70E740481C1C}">
+                          <a14:useLocalDpi xmlns:a14="http://schemas.microsoft.com/office/drawing/2010/main" val="0"/>
+                        </a:ext>
+                      </a:extLst>
+                    </a:blip>
+                    <a:stretch>
+                      <a:fillRect/>
+                    </a:stretch>
+                  </pic:blipFill>
+                  <pic:spPr bwMode="auto">
+                    <a:xfrm>
+                      <a:off x="0" y="0"/>
+                      <a:ext cx="1863725" cy="1414780"/>
+                    </a:xfrm>
+                    <a:prstGeom prst="rect">
+                      <a:avLst/>
+                    </a:prstGeom>
+                    <a:noFill/>
+                    <a:ln>
+                      <a:noFill/>
+                    </a:ln>
+                  </pic:spPr>
+                </pic:pic>
+              </a:graphicData>
+            </a:graphic>
+            <wp14:sizeRelH relativeFrom="page">
+              <wp14:pctWidth>0</wp14:pctWidth>
+            </wp14:sizeRelH>
+            <wp14:sizeRelV relativeFrom="page">
+              <wp14:pctHeight>0</wp14:pctHeight>
+            </wp14:sizeRelV>
+          </wp:anchor>
+        </w:drawing>
+      </w:r>
+      <w:r>
         <w:t>To highlight the importance of the images and especially their arrangement there are no further information displayed on top of each image</w:t>
       </w:r>
       <w:r>
@@ -4949,7 +4929,10 @@
         <w:t>Further information for a page is displayed on top of the images when a user hovers (or taps) over one of t</w:t>
       </w:r>
       <w:r>
-        <w:t>he images. The name of the page</w:t>
+        <w:t>he images. The name</w:t>
+      </w:r>
+      <w:r>
+        <w:t xml:space="preserve"> and the number of included assets</w:t>
       </w:r>
       <w:r>
         <w:t xml:space="preserve"> will then fade in and the image gets a half-lucent overlay to highlight which image currently is being hovered</w:t>
@@ -4958,15 +4941,39 @@
         <w:t xml:space="preserve"> (see Fig. 5)</w:t>
       </w:r>
       <w:r>
-        <w:t>. There is the need for the half-lucent overlay because when many pages are placed in the same page it is hard to find out which of the images just has been hovered. Clicking one of the images or its captions will navigate the user to the overview of the page.</w:t>
-      </w:r>
-    </w:p>
-    <w:p>
-      <w:pPr>
-        <w:spacing w:line="360" w:lineRule="auto"/>
-      </w:pPr>
-      <w:r>
-        <w:t>When the current user is logged in there will also be additional controls displayed on top of each hovered image. First there is the control to set the size of the image that lets the user choose between four different size options. Then there is a link to the edit page of the current page that allows a user to quickly edit the page and there is a link to delete the current page. All delete operations in Salon trigger a prompt before actually deleting an element to prevent accidental deletions.</w:t>
+        <w:t xml:space="preserve">. There is the need for the half-lucent overlay because when many pages are placed in the same </w:t>
+      </w:r>
+      <w:r>
+        <w:t>place</w:t>
+      </w:r>
+      <w:r>
+        <w:t xml:space="preserve"> it is hard to find out which of the images </w:t>
+      </w:r>
+      <w:r>
+        <w:t>has just</w:t>
+      </w:r>
+      <w:r>
+        <w:t xml:space="preserve"> been hovered. Clicking one of the images or its captions will navigate the user to the overview of the page.</w:t>
+      </w:r>
+    </w:p>
+    <w:p>
+      <w:pPr>
+        <w:spacing w:line="360" w:lineRule="auto"/>
+      </w:pPr>
+      <w:r>
+        <w:t>When the current user is logged in there will also be additional controls displayed on top of each hovered image</w:t>
+      </w:r>
+      <w:r>
+        <w:t xml:space="preserve"> (Fig. 5: The orange </w:t>
+      </w:r>
+      <w:r>
+        <w:t>captions</w:t>
+      </w:r>
+      <w:r>
+        <w:t>)</w:t>
+      </w:r>
+      <w:r>
+        <w:t>. First there is the control to set the size of the image that lets the user choose between four different size options. Then there is a link to the edit page of the current page that allows a user to quickly edit the page and there is a link to delete the current page. All delete operations in Salon trigger a prompt before actually deleting an element to prevent accidental deletions.</w:t>
       </w:r>
       <w:r>
         <w:rPr>
@@ -4988,7 +4995,7 @@
       <w:pPr>
         <w:pStyle w:val="berschrift4"/>
       </w:pPr>
-      <w:bookmarkStart w:id="19" w:name="_Toc164778061"/>
+      <w:bookmarkStart w:id="18" w:name="_Toc164778061"/>
       <w:r>
         <w:t>3.</w:t>
       </w:r>
@@ -4998,14 +5005,20 @@
       <w:r>
         <w:t>.4 Page Overview</w:t>
       </w:r>
-      <w:bookmarkEnd w:id="19"/>
-    </w:p>
-    <w:p>
-      <w:pPr>
-        <w:spacing w:line="360" w:lineRule="auto"/>
-      </w:pPr>
-      <w:r>
-        <w:t>At first sight the page overview looks similar to the user overview. The images can freely get dragged around and the title of each image is displayed when the image is hovered. Logged in users also have the ability to directly edit or delete images with the additional captions here. As in the user overview the user is navigated to the image page when he clicks the image or one of the captions on the image.</w:t>
+      <w:bookmarkEnd w:id="18"/>
+    </w:p>
+    <w:p>
+      <w:pPr>
+        <w:spacing w:line="360" w:lineRule="auto"/>
+      </w:pPr>
+      <w:r>
+        <w:t xml:space="preserve">At first sight the page overview looks similar to the user overview. The images can freely get dragged around and the title of each image is displayed when the image is hovered. Logged in users also have the ability to directly edit or delete images with the additional captions here. </w:t>
+      </w:r>
+      <w:r>
+        <w:t>Like</w:t>
+      </w:r>
+      <w:r>
+        <w:t xml:space="preserve"> in the user overview the user is navigated to the image page when he clicks the image or one of the captions on the image.</w:t>
       </w:r>
     </w:p>
     <w:p>
@@ -5212,16 +5225,22 @@
         <w:t xml:space="preserve"> (see Fig. 6)</w:t>
       </w:r>
       <w:r>
-        <w:t>. They have special icons that should indicate that they don't link to the image page but to an external page or to another page of this user. (</w:t>
-      </w:r>
-      <w:r>
-        <w:rPr>
-          <w:highlight w:val="yellow"/>
-        </w:rPr>
-        <w:t>More on cross-references of images in Image#edit[]</w:t>
-      </w:r>
-      <w:r>
-        <w:t>)</w:t>
+        <w:t xml:space="preserve">. They have special icons that should indicate that they don't link to the image page but to an external page or to another page of this user. </w:t>
+      </w:r>
+      <w:r>
+        <w:t>(see I 3.3.</w:t>
+      </w:r>
+      <w:r>
+        <w:t>7</w:t>
+      </w:r>
+      <w:r>
+        <w:t xml:space="preserve"> "</w:t>
+      </w:r>
+      <w:r>
+        <w:t>Image Edit Form</w:t>
+      </w:r>
+      <w:r>
+        <w:t>")</w:t>
       </w:r>
     </w:p>
     <w:p>
@@ -5453,14 +5472,26 @@
         <w:t xml:space="preserve"> (Fig. 7)</w:t>
       </w:r>
       <w:r>
-        <w:t xml:space="preserve"> will open up that shows the user how many files are left to get uploaded and the images will after the upload directly get added to the page so that the user can work with them on the page right away.</w:t>
+        <w:t xml:space="preserve"> will open up that shows the </w:t>
+      </w:r>
+      <w:r>
+        <w:t>user how many files are left for upload. The uploaded images</w:t>
+      </w:r>
+      <w:r>
+        <w:t xml:space="preserve"> will </w:t>
+      </w:r>
+      <w:r>
+        <w:t xml:space="preserve">get </w:t>
+      </w:r>
+      <w:r>
+        <w:t>directly added to the page so that the user can work with them on the page right away.</w:t>
       </w:r>
     </w:p>
     <w:p>
       <w:pPr>
         <w:pStyle w:val="berschrift4"/>
       </w:pPr>
-      <w:bookmarkStart w:id="20" w:name="_Toc164778062"/>
+      <w:bookmarkStart w:id="19" w:name="_Toc164778062"/>
       <w:r>
         <w:t>3.</w:t>
       </w:r>
@@ -5470,7 +5501,7 @@
       <w:r>
         <w:t>.5 Page Edit Form</w:t>
       </w:r>
-      <w:bookmarkEnd w:id="20"/>
+      <w:bookmarkEnd w:id="19"/>
     </w:p>
     <w:p/>
     <w:p>
@@ -5720,7 +5751,7 @@
       <w:pPr>
         <w:pStyle w:val="berschrift4"/>
       </w:pPr>
-      <w:bookmarkStart w:id="21" w:name="_Toc164778063"/>
+      <w:bookmarkStart w:id="20" w:name="_Toc164778063"/>
       <w:r>
         <w:t>3.</w:t>
       </w:r>
@@ -5730,39 +5761,66 @@
       <w:r>
         <w:t>.6 Image Overview</w:t>
       </w:r>
+      <w:bookmarkEnd w:id="20"/>
+    </w:p>
+    <w:p>
+      <w:pPr>
+        <w:spacing w:line="360" w:lineRule="auto"/>
+      </w:pPr>
+      <w:r>
+        <w:t>On this page the current image is shown in the original size as the user uploaded it. The image is centered horizontally an</w:t>
+      </w:r>
+      <w:r>
+        <w:t xml:space="preserve">d vertically so that the </w:t>
+      </w:r>
+      <w:r>
+        <w:t xml:space="preserve">center </w:t>
+      </w:r>
+      <w:r>
+        <w:t>of the image</w:t>
+      </w:r>
+      <w:r>
+        <w:t xml:space="preserve"> lies on top of the </w:t>
+      </w:r>
+      <w:r>
+        <w:t>center of the pages</w:t>
+      </w:r>
+      <w:r>
+        <w:t>. Like on the other pages, the image can also get dragged around</w:t>
+      </w:r>
+      <w:r>
+        <w:t xml:space="preserve"> </w:t>
+      </w:r>
+      <w:r>
+        <w:t>here</w:t>
+      </w:r>
+      <w:r>
+        <w:t xml:space="preserve"> which is handy for images that are bigger than the browser screen so users can see the rest of each image by dragging it around. The position of an image is not saved to the server because the main focus on this page should not lie on a specific arrangement but on the image itself.</w:t>
+      </w:r>
+    </w:p>
+    <w:p>
+      <w:pPr>
+        <w:spacing w:line="360" w:lineRule="auto"/>
+      </w:pPr>
+      <w:r>
+        <w:t>By pressing the right- or left key, the user can navigate through the rest of the images of the current page to quickly get an overview over all images.</w:t>
+      </w:r>
+    </w:p>
+    <w:p>
+      <w:pPr>
+        <w:pStyle w:val="berschrift4"/>
+      </w:pPr>
+      <w:bookmarkStart w:id="21" w:name="_Toc164778064"/>
+      <w:r>
+        <w:t>3.</w:t>
+      </w:r>
+      <w:r>
+        <w:t>3</w:t>
+      </w:r>
+      <w:r>
+        <w:t>.7 Image Edit Form</w:t>
+      </w:r>
       <w:bookmarkEnd w:id="21"/>
-    </w:p>
-    <w:p>
-      <w:pPr>
-        <w:spacing w:line="360" w:lineRule="auto"/>
-      </w:pPr>
-      <w:r>
-        <w:t>On this page the current image is shown in the original size as the user uploaded it. The image is centered horizontally and vertically so that the images' center lies on top of the pages' center. Like on the other pages, the image here can also get dragged around which is handy for images that are bigger than the browser screen so users can see the rest of each image by dragging it around. The position of an image is not saved to the server because the main focus on this page should not lie on a specific arrangement but on the image itself.</w:t>
-      </w:r>
-    </w:p>
-    <w:p>
-      <w:pPr>
-        <w:spacing w:line="360" w:lineRule="auto"/>
-      </w:pPr>
-      <w:r>
-        <w:t>By pressing the right- or left key, the user can navigate through the rest of the images of the current page to quickly get an overview over all images.</w:t>
-      </w:r>
-    </w:p>
-    <w:p>
-      <w:pPr>
-        <w:pStyle w:val="berschrift4"/>
-      </w:pPr>
-      <w:bookmarkStart w:id="22" w:name="_Toc164778064"/>
-      <w:r>
-        <w:t>3.</w:t>
-      </w:r>
-      <w:r>
-        <w:t>3</w:t>
-      </w:r>
-      <w:r>
-        <w:t>.7 Image Edit Form</w:t>
-      </w:r>
-      <w:bookmarkEnd w:id="22"/>
     </w:p>
     <w:p>
       <w:pPr>
@@ -5996,18 +6054,18 @@
       </w:pPr>
       <w:r>
         <w:drawing>
-          <wp:anchor distT="0" distB="0" distL="114300" distR="114300" simplePos="0" relativeHeight="251697152" behindDoc="0" locked="0" layoutInCell="1" allowOverlap="1" wp14:anchorId="618441C6" wp14:editId="73E6AD86">
+          <wp:anchor distT="0" distB="0" distL="114300" distR="114300" simplePos="0" relativeHeight="251696128" behindDoc="0" locked="0" layoutInCell="1" allowOverlap="1" wp14:anchorId="6B3B8789" wp14:editId="09E06C47">
             <wp:simplePos x="0" y="0"/>
             <wp:positionH relativeFrom="column">
-              <wp:posOffset>4079875</wp:posOffset>
+              <wp:posOffset>2022475</wp:posOffset>
             </wp:positionH>
             <wp:positionV relativeFrom="paragraph">
-              <wp:posOffset>832485</wp:posOffset>
+              <wp:posOffset>845185</wp:posOffset>
             </wp:positionV>
-            <wp:extent cx="1863725" cy="831215"/>
-            <wp:effectExtent l="50800" t="25400" r="41275" b="108585"/>
+            <wp:extent cx="1960245" cy="804545"/>
+            <wp:effectExtent l="50800" t="25400" r="46355" b="109855"/>
             <wp:wrapSquare wrapText="bothSides"/>
-            <wp:docPr id="36" name="Bild 22" descr="jan:Documents:Bachelorthesis:assets:image_edit_links_url.png"/>
+            <wp:docPr id="35" name="Bild 21"/>
             <wp:cNvGraphicFramePr>
               <a:graphicFrameLocks xmlns:a="http://schemas.openxmlformats.org/drawingml/2006/main" noChangeAspect="1"/>
             </wp:cNvGraphicFramePr>
@@ -6015,7 +6073,7 @@
               <a:graphicData uri="http://schemas.openxmlformats.org/drawingml/2006/picture">
                 <pic:pic xmlns:pic="http://schemas.openxmlformats.org/drawingml/2006/picture">
                   <pic:nvPicPr>
-                    <pic:cNvPr id="0" name="Picture 22" descr="jan:Documents:Bachelorthesis:assets:image_edit_links_url.png"/>
+                    <pic:cNvPr id="0" name="Picture 21" descr="jan:Documents:Bachelorthesis:assets:image_edit_links_page.png"/>
                     <pic:cNvPicPr>
                       <a:picLocks noChangeAspect="1" noChangeArrowheads="1"/>
                     </pic:cNvPicPr>
@@ -6028,7 +6086,6 @@
                         </a:ext>
                       </a:extLst>
                     </a:blip>
-                    <a:srcRect/>
                     <a:stretch>
                       <a:fillRect/>
                     </a:stretch>
@@ -6036,7 +6093,7 @@
                   <pic:spPr bwMode="auto">
                     <a:xfrm>
                       <a:off x="0" y="0"/>
-                      <a:ext cx="1863725" cy="831215"/>
+                      <a:ext cx="1960245" cy="804545"/>
                     </a:xfrm>
                     <a:prstGeom prst="rect">
                       <a:avLst/>
@@ -6066,159 +6123,6 @@
         </w:drawing>
       </w:r>
       <w:r>
-        <w:drawing>
-          <wp:anchor distT="0" distB="0" distL="114300" distR="114300" simplePos="0" relativeHeight="251696128" behindDoc="0" locked="0" layoutInCell="1" allowOverlap="1" wp14:anchorId="6B3B8789" wp14:editId="6E775AE3">
-            <wp:simplePos x="0" y="0"/>
-            <wp:positionH relativeFrom="column">
-              <wp:posOffset>2022475</wp:posOffset>
-            </wp:positionH>
-            <wp:positionV relativeFrom="paragraph">
-              <wp:posOffset>832485</wp:posOffset>
-            </wp:positionV>
-            <wp:extent cx="1960245" cy="831215"/>
-            <wp:effectExtent l="50800" t="25400" r="46355" b="108585"/>
-            <wp:wrapSquare wrapText="bothSides"/>
-            <wp:docPr id="35" name="Bild 21" descr="jan:Documents:Bachelorthesis:assets:image_edit_links_page.png"/>
-            <wp:cNvGraphicFramePr>
-              <a:graphicFrameLocks xmlns:a="http://schemas.openxmlformats.org/drawingml/2006/main" noChangeAspect="1"/>
-            </wp:cNvGraphicFramePr>
-            <a:graphic xmlns:a="http://schemas.openxmlformats.org/drawingml/2006/main">
-              <a:graphicData uri="http://schemas.openxmlformats.org/drawingml/2006/picture">
-                <pic:pic xmlns:pic="http://schemas.openxmlformats.org/drawingml/2006/picture">
-                  <pic:nvPicPr>
-                    <pic:cNvPr id="0" name="Picture 21" descr="jan:Documents:Bachelorthesis:assets:image_edit_links_page.png"/>
-                    <pic:cNvPicPr>
-                      <a:picLocks noChangeAspect="1" noChangeArrowheads="1"/>
-                    </pic:cNvPicPr>
-                  </pic:nvPicPr>
-                  <pic:blipFill>
-                    <a:blip r:embed="rId19">
-                      <a:extLst>
-                        <a:ext uri="{28A0092B-C50C-407E-A947-70E740481C1C}">
-                          <a14:useLocalDpi xmlns:a14="http://schemas.microsoft.com/office/drawing/2010/main" val="0"/>
-                        </a:ext>
-                      </a:extLst>
-                    </a:blip>
-                    <a:srcRect/>
-                    <a:stretch>
-                      <a:fillRect/>
-                    </a:stretch>
-                  </pic:blipFill>
-                  <pic:spPr bwMode="auto">
-                    <a:xfrm>
-                      <a:off x="0" y="0"/>
-                      <a:ext cx="1960245" cy="831215"/>
-                    </a:xfrm>
-                    <a:prstGeom prst="rect">
-                      <a:avLst/>
-                    </a:prstGeom>
-                    <a:noFill/>
-                    <a:ln>
-                      <a:noFill/>
-                    </a:ln>
-                    <a:effectLst>
-                      <a:outerShdw blurRad="50800" dist="38100" dir="5400000" algn="tl" rotWithShape="0">
-                        <a:srgbClr val="000000">
-                          <a:alpha val="43000"/>
-                        </a:srgbClr>
-                      </a:outerShdw>
-                    </a:effectLst>
-                  </pic:spPr>
-                </pic:pic>
-              </a:graphicData>
-            </a:graphic>
-            <wp14:sizeRelH relativeFrom="page">
-              <wp14:pctWidth>0</wp14:pctWidth>
-            </wp14:sizeRelH>
-            <wp14:sizeRelV relativeFrom="page">
-              <wp14:pctHeight>0</wp14:pctHeight>
-            </wp14:sizeRelV>
-          </wp:anchor>
-        </w:drawing>
-      </w:r>
-      <w:r>
-        <w:drawing>
-          <wp:anchor distT="0" distB="0" distL="114300" distR="114300" simplePos="0" relativeHeight="251695104" behindDoc="0" locked="0" layoutInCell="1" allowOverlap="1" wp14:anchorId="3C53C8CB" wp14:editId="7D778D5E">
-            <wp:simplePos x="0" y="0"/>
-            <wp:positionH relativeFrom="column">
-              <wp:posOffset>-34925</wp:posOffset>
-            </wp:positionH>
-            <wp:positionV relativeFrom="paragraph">
-              <wp:posOffset>832485</wp:posOffset>
-            </wp:positionV>
-            <wp:extent cx="1974850" cy="831215"/>
-            <wp:effectExtent l="50800" t="25400" r="57150" b="108585"/>
-            <wp:wrapSquare wrapText="bothSides"/>
-            <wp:docPr id="34" name="Bild 20" descr="jan:Documents:Bachelorthesis:assets:image_edit_links_detail.png"/>
-            <wp:cNvGraphicFramePr>
-              <a:graphicFrameLocks xmlns:a="http://schemas.openxmlformats.org/drawingml/2006/main" noChangeAspect="1"/>
-            </wp:cNvGraphicFramePr>
-            <a:graphic xmlns:a="http://schemas.openxmlformats.org/drawingml/2006/main">
-              <a:graphicData uri="http://schemas.openxmlformats.org/drawingml/2006/picture">
-                <pic:pic xmlns:pic="http://schemas.openxmlformats.org/drawingml/2006/picture">
-                  <pic:nvPicPr>
-                    <pic:cNvPr id="0" name="Picture 20" descr="jan:Documents:Bachelorthesis:assets:image_edit_links_detail.png"/>
-                    <pic:cNvPicPr>
-                      <a:picLocks noChangeAspect="1" noChangeArrowheads="1"/>
-                    </pic:cNvPicPr>
-                  </pic:nvPicPr>
-                  <pic:blipFill>
-                    <a:blip r:embed="rId20">
-                      <a:extLst>
-                        <a:ext uri="{28A0092B-C50C-407E-A947-70E740481C1C}">
-                          <a14:useLocalDpi xmlns:a14="http://schemas.microsoft.com/office/drawing/2010/main" val="0"/>
-                        </a:ext>
-                      </a:extLst>
-                    </a:blip>
-                    <a:srcRect/>
-                    <a:stretch>
-                      <a:fillRect/>
-                    </a:stretch>
-                  </pic:blipFill>
-                  <pic:spPr bwMode="auto">
-                    <a:xfrm>
-                      <a:off x="0" y="0"/>
-                      <a:ext cx="1974850" cy="831215"/>
-                    </a:xfrm>
-                    <a:prstGeom prst="rect">
-                      <a:avLst/>
-                    </a:prstGeom>
-                    <a:noFill/>
-                    <a:ln>
-                      <a:noFill/>
-                    </a:ln>
-                    <a:effectLst>
-                      <a:outerShdw blurRad="50800" dist="38100" dir="5400000" algn="tl" rotWithShape="0">
-                        <a:srgbClr val="000000">
-                          <a:alpha val="43000"/>
-                        </a:srgbClr>
-                      </a:outerShdw>
-                    </a:effectLst>
-                  </pic:spPr>
-                </pic:pic>
-              </a:graphicData>
-            </a:graphic>
-            <wp14:sizeRelH relativeFrom="page">
-              <wp14:pctWidth>0</wp14:pctWidth>
-            </wp14:sizeRelH>
-            <wp14:sizeRelV relativeFrom="page">
-              <wp14:pctHeight>0</wp14:pctHeight>
-            </wp14:sizeRelV>
-          </wp:anchor>
-        </w:drawing>
-      </w:r>
-      <w:r>
-        <w:t>A special feature of images is that they can link to three different locations and the user is able to choose a different link for each image. The three radio buttons underneath the label "Links to" specify which location an image points to.</w:t>
-      </w:r>
-    </w:p>
-    <w:p>
-      <w:pPr>
-        <w:spacing w:line="360" w:lineRule="auto"/>
-        <w:rPr>
-          <w:highlight w:val="yellow"/>
-        </w:rPr>
-      </w:pPr>
-      <w:r>
         <w:rPr>
           <w:noProof/>
           <w:lang w:val="de-DE"/>
@@ -6226,13 +6130,257 @@
         <mc:AlternateContent>
           <mc:Choice Requires="wps">
             <w:drawing>
-              <wp:anchor distT="0" distB="0" distL="114300" distR="114300" simplePos="0" relativeHeight="251703296" behindDoc="0" locked="0" layoutInCell="1" allowOverlap="1" wp14:anchorId="24EC4F11" wp14:editId="432111CF">
+              <wp:anchor distT="0" distB="0" distL="114300" distR="114300" simplePos="0" relativeHeight="251699200" behindDoc="0" locked="0" layoutInCell="1" allowOverlap="1" wp14:anchorId="098D9854" wp14:editId="0AE2712F">
+                <wp:simplePos x="0" y="0"/>
+                <wp:positionH relativeFrom="column">
+                  <wp:posOffset>-114300</wp:posOffset>
+                </wp:positionH>
+                <wp:positionV relativeFrom="paragraph">
+                  <wp:posOffset>1664335</wp:posOffset>
+                </wp:positionV>
+                <wp:extent cx="1943100" cy="228600"/>
+                <wp:effectExtent l="0" t="0" r="0" b="0"/>
+                <wp:wrapNone/>
+                <wp:docPr id="37" name="Textfeld 37"/>
+                <wp:cNvGraphicFramePr/>
+                <a:graphic xmlns:a="http://schemas.openxmlformats.org/drawingml/2006/main">
+                  <a:graphicData uri="http://schemas.microsoft.com/office/word/2010/wordprocessingShape">
+                    <wps:wsp>
+                      <wps:cNvSpPr txBox="1"/>
+                      <wps:spPr>
+                        <a:xfrm>
+                          <a:off x="0" y="0"/>
+                          <a:ext cx="1943100" cy="228600"/>
+                        </a:xfrm>
+                        <a:prstGeom prst="rect">
+                          <a:avLst/>
+                        </a:prstGeom>
+                        <a:noFill/>
+                        <a:ln>
+                          <a:noFill/>
+                        </a:ln>
+                        <a:effectLst/>
+                        <a:extLst>
+                          <a:ext uri="{C572A759-6A51-4108-AA02-DFA0A04FC94B}">
+                            <ma14:wrappingTextBoxFlag xmlns:ma14="http://schemas.microsoft.com/office/mac/drawingml/2011/main"/>
+                          </a:ext>
+                        </a:extLst>
+                      </wps:spPr>
+                      <wps:style>
+                        <a:lnRef idx="0">
+                          <a:schemeClr val="accent1"/>
+                        </a:lnRef>
+                        <a:fillRef idx="0">
+                          <a:schemeClr val="accent1"/>
+                        </a:fillRef>
+                        <a:effectRef idx="0">
+                          <a:schemeClr val="accent1"/>
+                        </a:effectRef>
+                        <a:fontRef idx="minor">
+                          <a:schemeClr val="dk1"/>
+                        </a:fontRef>
+                      </wps:style>
+                      <wps:txbx>
+                        <w:txbxContent>
+                          <w:p>
+                            <w:pPr>
+                              <w:rPr>
+                                <w:sz w:val="18"/>
+                                <w:szCs w:val="18"/>
+                              </w:rPr>
+                            </w:pPr>
+                            <w:r>
+                              <w:rPr>
+                                <w:sz w:val="18"/>
+                                <w:szCs w:val="18"/>
+                              </w:rPr>
+                              <w:t>Fig. 10: Image links to the detail page</w:t>
+                            </w:r>
+                          </w:p>
+                        </w:txbxContent>
+                      </wps:txbx>
+                      <wps:bodyPr rot="0" spcFirstLastPara="0" vertOverflow="overflow" horzOverflow="overflow" vert="horz" wrap="square" lIns="91440" tIns="0" rIns="91440" bIns="45720" numCol="1" spcCol="0" rtlCol="0" fromWordArt="0" anchor="t" anchorCtr="0" forceAA="0" compatLnSpc="1">
+                        <a:prstTxWarp prst="textNoShape">
+                          <a:avLst/>
+                        </a:prstTxWarp>
+                        <a:noAutofit/>
+                      </wps:bodyPr>
+                    </wps:wsp>
+                  </a:graphicData>
+                </a:graphic>
+                <wp14:sizeRelH relativeFrom="margin">
+                  <wp14:pctWidth>0</wp14:pctWidth>
+                </wp14:sizeRelH>
+                <wp14:sizeRelV relativeFrom="margin">
+                  <wp14:pctHeight>0</wp14:pctHeight>
+                </wp14:sizeRelV>
+              </wp:anchor>
+            </w:drawing>
+          </mc:Choice>
+          <mc:Fallback>
+            <w:pict>
+              <v:shape id="Textfeld 37" o:spid="_x0000_s1035" type="#_x0000_t202" style="position:absolute;margin-left:-8.95pt;margin-top:131.05pt;width:153pt;height:18pt;z-index:251699200;visibility:visible;mso-wrap-style:square;mso-width-percent:0;mso-height-percent:0;mso-wrap-distance-left:9pt;mso-wrap-distance-top:0;mso-wrap-distance-right:9pt;mso-wrap-distance-bottom:0;mso-position-horizontal:absolute;mso-position-horizontal-relative:text;mso-position-vertical:absolute;mso-position-vertical-relative:text;mso-width-percent:0;mso-height-percent:0;mso-width-relative:margin;mso-height-relative:margin;v-text-anchor:top" o:gfxdata="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" filled="f" stroked="f">
+                <v:textbox inset=",0">
+                  <w:txbxContent>
+                    <w:p>
+                      <w:pPr>
+                        <w:rPr>
+                          <w:sz w:val="18"/>
+                          <w:szCs w:val="18"/>
+                        </w:rPr>
+                      </w:pPr>
+                      <w:r>
+                        <w:rPr>
+                          <w:sz w:val="18"/>
+                          <w:szCs w:val="18"/>
+                        </w:rPr>
+                        <w:t>Fig. 10: Image links to the detail page</w:t>
+                      </w:r>
+                    </w:p>
+                  </w:txbxContent>
+                </v:textbox>
+              </v:shape>
+            </w:pict>
+          </mc:Fallback>
+        </mc:AlternateContent>
+      </w:r>
+      <w:r>
+        <w:rPr>
+          <w:noProof/>
+          <w:lang w:val="de-DE"/>
+        </w:rPr>
+        <mc:AlternateContent>
+          <mc:Choice Requires="wps">
+            <w:drawing>
+              <wp:anchor distT="0" distB="0" distL="114300" distR="114300" simplePos="0" relativeHeight="251701248" behindDoc="0" locked="0" layoutInCell="1" allowOverlap="1" wp14:anchorId="6312AA7F" wp14:editId="5D330F65">
+                <wp:simplePos x="0" y="0"/>
+                <wp:positionH relativeFrom="column">
+                  <wp:posOffset>1943100</wp:posOffset>
+                </wp:positionH>
+                <wp:positionV relativeFrom="paragraph">
+                  <wp:posOffset>1664335</wp:posOffset>
+                </wp:positionV>
+                <wp:extent cx="1943100" cy="228600"/>
+                <wp:effectExtent l="0" t="0" r="0" b="0"/>
+                <wp:wrapNone/>
+                <wp:docPr id="38" name="Textfeld 38"/>
+                <wp:cNvGraphicFramePr/>
+                <a:graphic xmlns:a="http://schemas.openxmlformats.org/drawingml/2006/main">
+                  <a:graphicData uri="http://schemas.microsoft.com/office/word/2010/wordprocessingShape">
+                    <wps:wsp>
+                      <wps:cNvSpPr txBox="1"/>
+                      <wps:spPr>
+                        <a:xfrm>
+                          <a:off x="0" y="0"/>
+                          <a:ext cx="1943100" cy="228600"/>
+                        </a:xfrm>
+                        <a:prstGeom prst="rect">
+                          <a:avLst/>
+                        </a:prstGeom>
+                        <a:noFill/>
+                        <a:ln>
+                          <a:noFill/>
+                        </a:ln>
+                        <a:effectLst/>
+                        <a:extLst>
+                          <a:ext uri="{C572A759-6A51-4108-AA02-DFA0A04FC94B}">
+                            <ma14:wrappingTextBoxFlag xmlns:ma14="http://schemas.microsoft.com/office/mac/drawingml/2011/main"/>
+                          </a:ext>
+                        </a:extLst>
+                      </wps:spPr>
+                      <wps:style>
+                        <a:lnRef idx="0">
+                          <a:schemeClr val="accent1"/>
+                        </a:lnRef>
+                        <a:fillRef idx="0">
+                          <a:schemeClr val="accent1"/>
+                        </a:fillRef>
+                        <a:effectRef idx="0">
+                          <a:schemeClr val="accent1"/>
+                        </a:effectRef>
+                        <a:fontRef idx="minor">
+                          <a:schemeClr val="dk1"/>
+                        </a:fontRef>
+                      </wps:style>
+                      <wps:txbx>
+                        <w:txbxContent>
+                          <w:p>
+                            <w:pPr>
+                              <w:rPr>
+                                <w:sz w:val="18"/>
+                                <w:szCs w:val="18"/>
+                              </w:rPr>
+                            </w:pPr>
+                            <w:r>
+                              <w:rPr>
+                                <w:sz w:val="18"/>
+                                <w:szCs w:val="18"/>
+                              </w:rPr>
+                              <w:t>Fig. 11: Image links to a page</w:t>
+                            </w:r>
+                          </w:p>
+                        </w:txbxContent>
+                      </wps:txbx>
+                      <wps:bodyPr rot="0" spcFirstLastPara="0" vertOverflow="overflow" horzOverflow="overflow" vert="horz" wrap="square" lIns="91440" tIns="0" rIns="91440" bIns="45720" numCol="1" spcCol="0" rtlCol="0" fromWordArt="0" anchor="t" anchorCtr="0" forceAA="0" compatLnSpc="1">
+                        <a:prstTxWarp prst="textNoShape">
+                          <a:avLst/>
+                        </a:prstTxWarp>
+                        <a:noAutofit/>
+                      </wps:bodyPr>
+                    </wps:wsp>
+                  </a:graphicData>
+                </a:graphic>
+                <wp14:sizeRelH relativeFrom="margin">
+                  <wp14:pctWidth>0</wp14:pctWidth>
+                </wp14:sizeRelH>
+                <wp14:sizeRelV relativeFrom="margin">
+                  <wp14:pctHeight>0</wp14:pctHeight>
+                </wp14:sizeRelV>
+              </wp:anchor>
+            </w:drawing>
+          </mc:Choice>
+          <mc:Fallback>
+            <w:pict>
+              <v:shape id="Textfeld 38" o:spid="_x0000_s1036" type="#_x0000_t202" style="position:absolute;margin-left:153pt;margin-top:131.05pt;width:153pt;height:18pt;z-index:251701248;visibility:visible;mso-wrap-style:square;mso-width-percent:0;mso-height-percent:0;mso-wrap-distance-left:9pt;mso-wrap-distance-top:0;mso-wrap-distance-right:9pt;mso-wrap-distance-bottom:0;mso-position-horizontal:absolute;mso-position-horizontal-relative:text;mso-position-vertical:absolute;mso-position-vertical-relative:text;mso-width-percent:0;mso-height-percent:0;mso-width-relative:margin;mso-height-relative:margin;v-text-anchor:top" o:gfxdata="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" filled="f" stroked="f">
+                <v:textbox inset=",0">
+                  <w:txbxContent>
+                    <w:p>
+                      <w:pPr>
+                        <w:rPr>
+                          <w:sz w:val="18"/>
+                          <w:szCs w:val="18"/>
+                        </w:rPr>
+                      </w:pPr>
+                      <w:r>
+                        <w:rPr>
+                          <w:sz w:val="18"/>
+                          <w:szCs w:val="18"/>
+                        </w:rPr>
+                        <w:t>Fig. 11: Image links to a page</w:t>
+                      </w:r>
+                    </w:p>
+                  </w:txbxContent>
+                </v:textbox>
+              </v:shape>
+            </w:pict>
+          </mc:Fallback>
+        </mc:AlternateContent>
+      </w:r>
+      <w:r>
+        <w:rPr>
+          <w:noProof/>
+          <w:lang w:val="de-DE"/>
+        </w:rPr>
+        <mc:AlternateContent>
+          <mc:Choice Requires="wps">
+            <w:drawing>
+              <wp:anchor distT="0" distB="0" distL="114300" distR="114300" simplePos="0" relativeHeight="251703296" behindDoc="0" locked="0" layoutInCell="1" allowOverlap="1" wp14:anchorId="24EC4F11" wp14:editId="65112130">
                 <wp:simplePos x="0" y="0"/>
                 <wp:positionH relativeFrom="column">
                   <wp:posOffset>4000500</wp:posOffset>
                 </wp:positionH>
                 <wp:positionV relativeFrom="paragraph">
-                  <wp:posOffset>942975</wp:posOffset>
+                  <wp:posOffset>1664335</wp:posOffset>
                 </wp:positionV>
                 <wp:extent cx="2171700" cy="228600"/>
                 <wp:effectExtent l="0" t="0" r="0" b="0"/>
@@ -6315,7 +6463,7 @@
           </mc:Choice>
           <mc:Fallback>
             <w:pict>
-              <v:shape id="Textfeld 39" o:spid="_x0000_s1035" type="#_x0000_t202" style="position:absolute;margin-left:315pt;margin-top:74.25pt;width:171pt;height:18pt;z-index:251703296;visibility:visible;mso-wrap-style:square;mso-width-percent:0;mso-height-percent:0;mso-wrap-distance-left:9pt;mso-wrap-distance-top:0;mso-wrap-distance-right:9pt;mso-wrap-distance-bottom:0;mso-position-horizontal:absolute;mso-position-horizontal-relative:text;mso-position-vertical:absolute;mso-position-vertical-relative:text;mso-width-percent:0;mso-height-percent:0;mso-width-relative:margin;mso-height-relative:margin;v-text-anchor:top" o:gfxdata="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" filled="f" stroked="f">
+              <v:shape id="Textfeld 39" o:spid="_x0000_s1037" type="#_x0000_t202" style="position:absolute;margin-left:315pt;margin-top:131.05pt;width:171pt;height:18pt;z-index:251703296;visibility:visible;mso-wrap-style:square;mso-width-percent:0;mso-height-percent:0;mso-wrap-distance-left:9pt;mso-wrap-distance-top:0;mso-wrap-distance-right:9pt;mso-wrap-distance-bottom:0;mso-position-horizontal:absolute;mso-position-horizontal-relative:text;mso-position-vertical:absolute;mso-position-vertical-relative:text;mso-width-percent:0;mso-height-percent:0;mso-width-relative:margin;mso-height-relative:margin;v-text-anchor:top" o:gfxdata="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" filled="f" stroked="f">
                 <v:textbox inset=",0">
                   <w:txbxContent>
                     <w:p>
@@ -6341,6 +6489,334 @@
         </mc:AlternateContent>
       </w:r>
       <w:r>
+        <w:drawing>
+          <wp:anchor distT="0" distB="0" distL="114300" distR="114300" simplePos="0" relativeHeight="251697152" behindDoc="0" locked="0" layoutInCell="1" allowOverlap="1" wp14:anchorId="618441C6" wp14:editId="015AC454">
+            <wp:simplePos x="0" y="0"/>
+            <wp:positionH relativeFrom="column">
+              <wp:posOffset>4079875</wp:posOffset>
+            </wp:positionH>
+            <wp:positionV relativeFrom="paragraph">
+              <wp:posOffset>832485</wp:posOffset>
+            </wp:positionV>
+            <wp:extent cx="1863725" cy="831215"/>
+            <wp:effectExtent l="50800" t="25400" r="41275" b="108585"/>
+            <wp:wrapSquare wrapText="bothSides"/>
+            <wp:docPr id="36" name="Bild 22" descr="jan:Documents:Bachelorthesis:assets:image_edit_links_url.png"/>
+            <wp:cNvGraphicFramePr>
+              <a:graphicFrameLocks xmlns:a="http://schemas.openxmlformats.org/drawingml/2006/main" noChangeAspect="1"/>
+            </wp:cNvGraphicFramePr>
+            <a:graphic xmlns:a="http://schemas.openxmlformats.org/drawingml/2006/main">
+              <a:graphicData uri="http://schemas.openxmlformats.org/drawingml/2006/picture">
+                <pic:pic xmlns:pic="http://schemas.openxmlformats.org/drawingml/2006/picture">
+                  <pic:nvPicPr>
+                    <pic:cNvPr id="0" name="Picture 22" descr="jan:Documents:Bachelorthesis:assets:image_edit_links_url.png"/>
+                    <pic:cNvPicPr>
+                      <a:picLocks noChangeAspect="1" noChangeArrowheads="1"/>
+                    </pic:cNvPicPr>
+                  </pic:nvPicPr>
+                  <pic:blipFill>
+                    <a:blip r:embed="rId19">
+                      <a:extLst>
+                        <a:ext uri="{28A0092B-C50C-407E-A947-70E740481C1C}">
+                          <a14:useLocalDpi xmlns:a14="http://schemas.microsoft.com/office/drawing/2010/main" val="0"/>
+                        </a:ext>
+                      </a:extLst>
+                    </a:blip>
+                    <a:srcRect/>
+                    <a:stretch>
+                      <a:fillRect/>
+                    </a:stretch>
+                  </pic:blipFill>
+                  <pic:spPr bwMode="auto">
+                    <a:xfrm>
+                      <a:off x="0" y="0"/>
+                      <a:ext cx="1863725" cy="831215"/>
+                    </a:xfrm>
+                    <a:prstGeom prst="rect">
+                      <a:avLst/>
+                    </a:prstGeom>
+                    <a:noFill/>
+                    <a:ln>
+                      <a:noFill/>
+                    </a:ln>
+                    <a:effectLst>
+                      <a:outerShdw blurRad="50800" dist="38100" dir="5400000" algn="tl" rotWithShape="0">
+                        <a:srgbClr val="000000">
+                          <a:alpha val="43000"/>
+                        </a:srgbClr>
+                      </a:outerShdw>
+                    </a:effectLst>
+                  </pic:spPr>
+                </pic:pic>
+              </a:graphicData>
+            </a:graphic>
+            <wp14:sizeRelH relativeFrom="page">
+              <wp14:pctWidth>0</wp14:pctWidth>
+            </wp14:sizeRelH>
+            <wp14:sizeRelV relativeFrom="page">
+              <wp14:pctHeight>0</wp14:pctHeight>
+            </wp14:sizeRelV>
+          </wp:anchor>
+        </w:drawing>
+      </w:r>
+      <w:r>
+        <w:drawing>
+          <wp:anchor distT="0" distB="0" distL="114300" distR="114300" simplePos="0" relativeHeight="251695104" behindDoc="0" locked="0" layoutInCell="1" allowOverlap="1" wp14:anchorId="3C53C8CB" wp14:editId="7D778D5E">
+            <wp:simplePos x="0" y="0"/>
+            <wp:positionH relativeFrom="column">
+              <wp:posOffset>-34925</wp:posOffset>
+            </wp:positionH>
+            <wp:positionV relativeFrom="paragraph">
+              <wp:posOffset>832485</wp:posOffset>
+            </wp:positionV>
+            <wp:extent cx="1974850" cy="831215"/>
+            <wp:effectExtent l="50800" t="25400" r="57150" b="108585"/>
+            <wp:wrapSquare wrapText="bothSides"/>
+            <wp:docPr id="34" name="Bild 20" descr="jan:Documents:Bachelorthesis:assets:image_edit_links_detail.png"/>
+            <wp:cNvGraphicFramePr>
+              <a:graphicFrameLocks xmlns:a="http://schemas.openxmlformats.org/drawingml/2006/main" noChangeAspect="1"/>
+            </wp:cNvGraphicFramePr>
+            <a:graphic xmlns:a="http://schemas.openxmlformats.org/drawingml/2006/main">
+              <a:graphicData uri="http://schemas.openxmlformats.org/drawingml/2006/picture">
+                <pic:pic xmlns:pic="http://schemas.openxmlformats.org/drawingml/2006/picture">
+                  <pic:nvPicPr>
+                    <pic:cNvPr id="0" name="Picture 20" descr="jan:Documents:Bachelorthesis:assets:image_edit_links_detail.png"/>
+                    <pic:cNvPicPr>
+                      <a:picLocks noChangeAspect="1" noChangeArrowheads="1"/>
+                    </pic:cNvPicPr>
+                  </pic:nvPicPr>
+                  <pic:blipFill>
+                    <a:blip r:embed="rId20">
+                      <a:extLst>
+                        <a:ext uri="{28A0092B-C50C-407E-A947-70E740481C1C}">
+                          <a14:useLocalDpi xmlns:a14="http://schemas.microsoft.com/office/drawing/2010/main" val="0"/>
+                        </a:ext>
+                      </a:extLst>
+                    </a:blip>
+                    <a:srcRect/>
+                    <a:stretch>
+                      <a:fillRect/>
+                    </a:stretch>
+                  </pic:blipFill>
+                  <pic:spPr bwMode="auto">
+                    <a:xfrm>
+                      <a:off x="0" y="0"/>
+                      <a:ext cx="1974850" cy="831215"/>
+                    </a:xfrm>
+                    <a:prstGeom prst="rect">
+                      <a:avLst/>
+                    </a:prstGeom>
+                    <a:noFill/>
+                    <a:ln>
+                      <a:noFill/>
+                    </a:ln>
+                    <a:effectLst>
+                      <a:outerShdw blurRad="50800" dist="38100" dir="5400000" algn="tl" rotWithShape="0">
+                        <a:srgbClr val="000000">
+                          <a:alpha val="43000"/>
+                        </a:srgbClr>
+                      </a:outerShdw>
+                    </a:effectLst>
+                  </pic:spPr>
+                </pic:pic>
+              </a:graphicData>
+            </a:graphic>
+            <wp14:sizeRelH relativeFrom="page">
+              <wp14:pctWidth>0</wp14:pctWidth>
+            </wp14:sizeRelH>
+            <wp14:sizeRelV relativeFrom="page">
+              <wp14:pctHeight>0</wp14:pctHeight>
+            </wp14:sizeRelV>
+          </wp:anchor>
+        </w:drawing>
+      </w:r>
+      <w:r>
+        <w:t>A special feature of images is that they can link to three different locations and the user is able to choose a different link for each image. The three radio buttons underneath the label "Links to" specify which location an image points to.</w:t>
+      </w:r>
+    </w:p>
+    <w:p>
+      <w:pPr>
+        <w:spacing w:line="360" w:lineRule="auto"/>
+        <w:rPr>
+          <w:highlight w:val="yellow"/>
+        </w:rPr>
+      </w:pPr>
+    </w:p>
+    <w:p>
+      <w:pPr>
+        <w:spacing w:line="360" w:lineRule="auto"/>
+      </w:pPr>
+      <w:r>
+        <w:t>"Detail"</w:t>
+      </w:r>
+      <w:r>
+        <w:t xml:space="preserve"> (Fig. </w:t>
+      </w:r>
+      <w:r>
+        <w:t>10</w:t>
+      </w:r>
+      <w:r>
+        <w:t>)</w:t>
+      </w:r>
+      <w:r>
+        <w:t xml:space="preserve"> means that the image links to the detail page of an image where the image is shown in original size which is the default link mode of an image (</w:t>
+      </w:r>
+      <w:r>
+        <w:t>see I 3.3.6 “Image Overview”).</w:t>
+      </w:r>
+    </w:p>
+    <w:p>
+      <w:pPr>
+        <w:spacing w:line="360" w:lineRule="auto"/>
+      </w:pPr>
+      <w:r>
+        <w:t>"Page"</w:t>
+      </w:r>
+      <w:r>
+        <w:t xml:space="preserve"> (Fig. 1</w:t>
+      </w:r>
+      <w:r>
+        <w:t>1</w:t>
+      </w:r>
+      <w:r>
+        <w:t>)</w:t>
+      </w:r>
+      <w:r>
+        <w:t xml:space="preserve"> means that the image points to another page of the current user. A drop-down menu is shown where the user can choose the page. This allows the user to create connections between Pages and gives users another way to experiment with the website and to express their ideas. Users could create linked-lists of pages that are in some way connected to each other or they could link pages to show a development of a task where each page shows one state. </w:t>
+      </w:r>
+    </w:p>
+    <w:p>
+      <w:pPr>
+        <w:spacing w:line="360" w:lineRule="auto"/>
+      </w:pPr>
+      <w:r>
+        <w:t>"URL"</w:t>
+      </w:r>
+      <w:r>
+        <w:t xml:space="preserve"> (Fig. 1</w:t>
+      </w:r>
+      <w:r>
+        <w:t>2</w:t>
+      </w:r>
+      <w:r>
+        <w:t>)</w:t>
+      </w:r>
+      <w:r>
+        <w:t xml:space="preserve"> means that the image points to an HTTP URL which could be an external URL like an entry in the Wikipedia or it could be another URL from within the Salon website. A scenario could be that users form a group and therefore they create another user. This user then has a page called "Team" where there's an image for each user that links to the user's overview.</w:t>
+      </w:r>
+    </w:p>
+    <w:p>
+      <w:pPr>
+        <w:spacing w:line="360" w:lineRule="auto"/>
+      </w:pPr>
+      <w:r>
+        <w:t>Like in the page edit form, all changes that are made in this form need to get confirmed ("Save"-button) and can get discarded ("Cancel"-button).</w:t>
+      </w:r>
+    </w:p>
+    <w:p>
+      <w:pPr>
+        <w:pStyle w:val="berschrift4"/>
+      </w:pPr>
+      <w:bookmarkStart w:id="22" w:name="_Toc164778065"/>
+      <w:r>
+        <w:t>3.</w:t>
+      </w:r>
+      <w:r>
+        <w:t>3</w:t>
+      </w:r>
+      <w:r>
+        <w:t>.8 Page Index</w:t>
+      </w:r>
+      <w:bookmarkEnd w:id="22"/>
+    </w:p>
+    <w:p>
+      <w:pPr>
+        <w:spacing w:line="360" w:lineRule="auto"/>
+      </w:pPr>
+      <w:r>
+        <w:rPr>
+          <w:noProof/>
+          <w:lang w:val="de-DE"/>
+        </w:rPr>
+        <w:drawing>
+          <wp:anchor distT="0" distB="0" distL="114300" distR="114300" simplePos="0" relativeHeight="251707392" behindDoc="0" locked="0" layoutInCell="1" allowOverlap="1" wp14:anchorId="0861D8AD" wp14:editId="45E92AD5">
+            <wp:simplePos x="0" y="0"/>
+            <wp:positionH relativeFrom="column">
+              <wp:posOffset>0</wp:posOffset>
+            </wp:positionH>
+            <wp:positionV relativeFrom="paragraph">
+              <wp:posOffset>388620</wp:posOffset>
+            </wp:positionV>
+            <wp:extent cx="3947160" cy="2057400"/>
+            <wp:effectExtent l="50800" t="25400" r="40640" b="101600"/>
+            <wp:wrapSquare wrapText="bothSides"/>
+            <wp:docPr id="42" name="Bild 24" descr="jan:Documents:Bachelorthesis:assets:page_index.png"/>
+            <wp:cNvGraphicFramePr>
+              <a:graphicFrameLocks xmlns:a="http://schemas.openxmlformats.org/drawingml/2006/main" noChangeAspect="1"/>
+            </wp:cNvGraphicFramePr>
+            <a:graphic xmlns:a="http://schemas.openxmlformats.org/drawingml/2006/main">
+              <a:graphicData uri="http://schemas.openxmlformats.org/drawingml/2006/picture">
+                <pic:pic xmlns:pic="http://schemas.openxmlformats.org/drawingml/2006/picture">
+                  <pic:nvPicPr>
+                    <pic:cNvPr id="0" name="Picture 24" descr="jan:Documents:Bachelorthesis:assets:page_index.png"/>
+                    <pic:cNvPicPr>
+                      <a:picLocks noChangeAspect="1" noChangeArrowheads="1"/>
+                    </pic:cNvPicPr>
+                  </pic:nvPicPr>
+                  <pic:blipFill>
+                    <a:blip r:embed="rId21">
+                      <a:extLst>
+                        <a:ext uri="{28A0092B-C50C-407E-A947-70E740481C1C}">
+                          <a14:useLocalDpi xmlns:a14="http://schemas.microsoft.com/office/drawing/2010/main" val="0"/>
+                        </a:ext>
+                      </a:extLst>
+                    </a:blip>
+                    <a:srcRect/>
+                    <a:stretch>
+                      <a:fillRect/>
+                    </a:stretch>
+                  </pic:blipFill>
+                  <pic:spPr bwMode="auto">
+                    <a:xfrm>
+                      <a:off x="0" y="0"/>
+                      <a:ext cx="3947160" cy="2057400"/>
+                    </a:xfrm>
+                    <a:prstGeom prst="rect">
+                      <a:avLst/>
+                    </a:prstGeom>
+                    <a:noFill/>
+                    <a:ln>
+                      <a:noFill/>
+                    </a:ln>
+                    <a:effectLst>
+                      <a:outerShdw blurRad="50800" dist="38100" dir="5400000" algn="tl" rotWithShape="0">
+                        <a:srgbClr val="000000">
+                          <a:alpha val="43000"/>
+                        </a:srgbClr>
+                      </a:outerShdw>
+                    </a:effectLst>
+                  </pic:spPr>
+                </pic:pic>
+              </a:graphicData>
+            </a:graphic>
+            <wp14:sizeRelH relativeFrom="page">
+              <wp14:pctWidth>0</wp14:pctWidth>
+            </wp14:sizeRelH>
+            <wp14:sizeRelV relativeFrom="page">
+              <wp14:pctHeight>0</wp14:pctHeight>
+            </wp14:sizeRelV>
+          </wp:anchor>
+        </w:drawing>
+      </w:r>
+      <w:r>
+        <w:t>The page index is a list of all the pages the current user owns and it is the page a user is forwarded to after the login.</w:t>
+      </w:r>
+    </w:p>
+    <w:p>
+      <w:pPr>
+        <w:spacing w:line="360" w:lineRule="auto"/>
+      </w:pPr>
+      <w:r>
         <w:rPr>
           <w:noProof/>
           <w:lang w:val="de-DE"/>
@@ -6348,360 +6824,13 @@
         <mc:AlternateContent>
           <mc:Choice Requires="wps">
             <w:drawing>
-              <wp:anchor distT="0" distB="0" distL="114300" distR="114300" simplePos="0" relativeHeight="251701248" behindDoc="0" locked="0" layoutInCell="1" allowOverlap="1" wp14:anchorId="6312AA7F" wp14:editId="606B4379">
-                <wp:simplePos x="0" y="0"/>
-                <wp:positionH relativeFrom="column">
-                  <wp:posOffset>1943100</wp:posOffset>
-                </wp:positionH>
-                <wp:positionV relativeFrom="paragraph">
-                  <wp:posOffset>942975</wp:posOffset>
-                </wp:positionV>
-                <wp:extent cx="1943100" cy="228600"/>
-                <wp:effectExtent l="0" t="0" r="0" b="0"/>
-                <wp:wrapNone/>
-                <wp:docPr id="38" name="Textfeld 38"/>
-                <wp:cNvGraphicFramePr/>
-                <a:graphic xmlns:a="http://schemas.openxmlformats.org/drawingml/2006/main">
-                  <a:graphicData uri="http://schemas.microsoft.com/office/word/2010/wordprocessingShape">
-                    <wps:wsp>
-                      <wps:cNvSpPr txBox="1"/>
-                      <wps:spPr>
-                        <a:xfrm>
-                          <a:off x="0" y="0"/>
-                          <a:ext cx="1943100" cy="228600"/>
-                        </a:xfrm>
-                        <a:prstGeom prst="rect">
-                          <a:avLst/>
-                        </a:prstGeom>
-                        <a:noFill/>
-                        <a:ln>
-                          <a:noFill/>
-                        </a:ln>
-                        <a:effectLst/>
-                        <a:extLst>
-                          <a:ext uri="{C572A759-6A51-4108-AA02-DFA0A04FC94B}">
-                            <ma14:wrappingTextBoxFlag xmlns:ma14="http://schemas.microsoft.com/office/mac/drawingml/2011/main"/>
-                          </a:ext>
-                        </a:extLst>
-                      </wps:spPr>
-                      <wps:style>
-                        <a:lnRef idx="0">
-                          <a:schemeClr val="accent1"/>
-                        </a:lnRef>
-                        <a:fillRef idx="0">
-                          <a:schemeClr val="accent1"/>
-                        </a:fillRef>
-                        <a:effectRef idx="0">
-                          <a:schemeClr val="accent1"/>
-                        </a:effectRef>
-                        <a:fontRef idx="minor">
-                          <a:schemeClr val="dk1"/>
-                        </a:fontRef>
-                      </wps:style>
-                      <wps:txbx>
-                        <w:txbxContent>
-                          <w:p>
-                            <w:pPr>
-                              <w:rPr>
-                                <w:sz w:val="18"/>
-                                <w:szCs w:val="18"/>
-                              </w:rPr>
-                            </w:pPr>
-                            <w:r>
-                              <w:rPr>
-                                <w:sz w:val="18"/>
-                                <w:szCs w:val="18"/>
-                              </w:rPr>
-                              <w:t>Fig. 11: Image links to a page</w:t>
-                            </w:r>
-                          </w:p>
-                        </w:txbxContent>
-                      </wps:txbx>
-                      <wps:bodyPr rot="0" spcFirstLastPara="0" vertOverflow="overflow" horzOverflow="overflow" vert="horz" wrap="square" lIns="91440" tIns="0" rIns="91440" bIns="45720" numCol="1" spcCol="0" rtlCol="0" fromWordArt="0" anchor="t" anchorCtr="0" forceAA="0" compatLnSpc="1">
-                        <a:prstTxWarp prst="textNoShape">
-                          <a:avLst/>
-                        </a:prstTxWarp>
-                        <a:noAutofit/>
-                      </wps:bodyPr>
-                    </wps:wsp>
-                  </a:graphicData>
-                </a:graphic>
-                <wp14:sizeRelH relativeFrom="margin">
-                  <wp14:pctWidth>0</wp14:pctWidth>
-                </wp14:sizeRelH>
-                <wp14:sizeRelV relativeFrom="margin">
-                  <wp14:pctHeight>0</wp14:pctHeight>
-                </wp14:sizeRelV>
-              </wp:anchor>
-            </w:drawing>
-          </mc:Choice>
-          <mc:Fallback>
-            <w:pict>
-              <v:shape id="Textfeld 38" o:spid="_x0000_s1036" type="#_x0000_t202" style="position:absolute;margin-left:153pt;margin-top:74.25pt;width:153pt;height:18pt;z-index:251701248;visibility:visible;mso-wrap-style:square;mso-width-percent:0;mso-height-percent:0;mso-wrap-distance-left:9pt;mso-wrap-distance-top:0;mso-wrap-distance-right:9pt;mso-wrap-distance-bottom:0;mso-position-horizontal:absolute;mso-position-horizontal-relative:text;mso-position-vertical:absolute;mso-position-vertical-relative:text;mso-width-percent:0;mso-height-percent:0;mso-width-relative:margin;mso-height-relative:margin;v-text-anchor:top" o:gfxdata="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" filled="f" stroked="f">
-                <v:textbox inset=",0">
-                  <w:txbxContent>
-                    <w:p>
-                      <w:pPr>
-                        <w:rPr>
-                          <w:sz w:val="18"/>
-                          <w:szCs w:val="18"/>
-                        </w:rPr>
-                      </w:pPr>
-                      <w:r>
-                        <w:rPr>
-                          <w:sz w:val="18"/>
-                          <w:szCs w:val="18"/>
-                        </w:rPr>
-                        <w:t>Fig. 11: Image links to a page</w:t>
-                      </w:r>
-                    </w:p>
-                  </w:txbxContent>
-                </v:textbox>
-              </v:shape>
-            </w:pict>
-          </mc:Fallback>
-        </mc:AlternateContent>
-      </w:r>
-      <w:r>
-        <w:rPr>
-          <w:noProof/>
-          <w:lang w:val="de-DE"/>
-        </w:rPr>
-        <mc:AlternateContent>
-          <mc:Choice Requires="wps">
-            <w:drawing>
-              <wp:anchor distT="0" distB="0" distL="114300" distR="114300" simplePos="0" relativeHeight="251699200" behindDoc="0" locked="0" layoutInCell="1" allowOverlap="1" wp14:anchorId="098D9854" wp14:editId="24FC1A9E">
-                <wp:simplePos x="0" y="0"/>
-                <wp:positionH relativeFrom="column">
-                  <wp:posOffset>-114300</wp:posOffset>
-                </wp:positionH>
-                <wp:positionV relativeFrom="paragraph">
-                  <wp:posOffset>942975</wp:posOffset>
-                </wp:positionV>
-                <wp:extent cx="1943100" cy="228600"/>
-                <wp:effectExtent l="0" t="0" r="0" b="0"/>
-                <wp:wrapNone/>
-                <wp:docPr id="37" name="Textfeld 37"/>
-                <wp:cNvGraphicFramePr/>
-                <a:graphic xmlns:a="http://schemas.openxmlformats.org/drawingml/2006/main">
-                  <a:graphicData uri="http://schemas.microsoft.com/office/word/2010/wordprocessingShape">
-                    <wps:wsp>
-                      <wps:cNvSpPr txBox="1"/>
-                      <wps:spPr>
-                        <a:xfrm>
-                          <a:off x="0" y="0"/>
-                          <a:ext cx="1943100" cy="228600"/>
-                        </a:xfrm>
-                        <a:prstGeom prst="rect">
-                          <a:avLst/>
-                        </a:prstGeom>
-                        <a:noFill/>
-                        <a:ln>
-                          <a:noFill/>
-                        </a:ln>
-                        <a:effectLst/>
-                        <a:extLst>
-                          <a:ext uri="{C572A759-6A51-4108-AA02-DFA0A04FC94B}">
-                            <ma14:wrappingTextBoxFlag xmlns:ma14="http://schemas.microsoft.com/office/mac/drawingml/2011/main"/>
-                          </a:ext>
-                        </a:extLst>
-                      </wps:spPr>
-                      <wps:style>
-                        <a:lnRef idx="0">
-                          <a:schemeClr val="accent1"/>
-                        </a:lnRef>
-                        <a:fillRef idx="0">
-                          <a:schemeClr val="accent1"/>
-                        </a:fillRef>
-                        <a:effectRef idx="0">
-                          <a:schemeClr val="accent1"/>
-                        </a:effectRef>
-                        <a:fontRef idx="minor">
-                          <a:schemeClr val="dk1"/>
-                        </a:fontRef>
-                      </wps:style>
-                      <wps:txbx>
-                        <w:txbxContent>
-                          <w:p>
-                            <w:pPr>
-                              <w:rPr>
-                                <w:sz w:val="18"/>
-                                <w:szCs w:val="18"/>
-                              </w:rPr>
-                            </w:pPr>
-                            <w:r>
-                              <w:rPr>
-                                <w:sz w:val="18"/>
-                                <w:szCs w:val="18"/>
-                              </w:rPr>
-                              <w:t>Fig. 10: Image links to the detail page</w:t>
-                            </w:r>
-                          </w:p>
-                        </w:txbxContent>
-                      </wps:txbx>
-                      <wps:bodyPr rot="0" spcFirstLastPara="0" vertOverflow="overflow" horzOverflow="overflow" vert="horz" wrap="square" lIns="91440" tIns="0" rIns="91440" bIns="45720" numCol="1" spcCol="0" rtlCol="0" fromWordArt="0" anchor="t" anchorCtr="0" forceAA="0" compatLnSpc="1">
-                        <a:prstTxWarp prst="textNoShape">
-                          <a:avLst/>
-                        </a:prstTxWarp>
-                        <a:noAutofit/>
-                      </wps:bodyPr>
-                    </wps:wsp>
-                  </a:graphicData>
-                </a:graphic>
-                <wp14:sizeRelH relativeFrom="margin">
-                  <wp14:pctWidth>0</wp14:pctWidth>
-                </wp14:sizeRelH>
-                <wp14:sizeRelV relativeFrom="margin">
-                  <wp14:pctHeight>0</wp14:pctHeight>
-                </wp14:sizeRelV>
-              </wp:anchor>
-            </w:drawing>
-          </mc:Choice>
-          <mc:Fallback>
-            <w:pict>
-              <v:shape id="Textfeld 37" o:spid="_x0000_s1037" type="#_x0000_t202" style="position:absolute;margin-left:-8.95pt;margin-top:74.25pt;width:153pt;height:18pt;z-index:251699200;visibility:visible;mso-wrap-style:square;mso-width-percent:0;mso-height-percent:0;mso-wrap-distance-left:9pt;mso-wrap-distance-top:0;mso-wrap-distance-right:9pt;mso-wrap-distance-bottom:0;mso-position-horizontal:absolute;mso-position-horizontal-relative:text;mso-position-vertical:absolute;mso-position-vertical-relative:text;mso-width-percent:0;mso-height-percent:0;mso-width-relative:margin;mso-height-relative:margin;v-text-anchor:top" o:gfxdata="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" filled="f" stroked="f">
-                <v:textbox inset=",0">
-                  <w:txbxContent>
-                    <w:p>
-                      <w:pPr>
-                        <w:rPr>
-                          <w:sz w:val="18"/>
-                          <w:szCs w:val="18"/>
-                        </w:rPr>
-                      </w:pPr>
-                      <w:r>
-                        <w:rPr>
-                          <w:sz w:val="18"/>
-                          <w:szCs w:val="18"/>
-                        </w:rPr>
-                        <w:t>Fig. 10: Image links to the detail page</w:t>
-                      </w:r>
-                    </w:p>
-                  </w:txbxContent>
-                </v:textbox>
-              </v:shape>
-            </w:pict>
-          </mc:Fallback>
-        </mc:AlternateContent>
-      </w:r>
-    </w:p>
-    <w:p>
-      <w:pPr>
-        <w:spacing w:line="360" w:lineRule="auto"/>
-      </w:pPr>
-      <w:r>
-        <w:t>"Detail"</w:t>
-      </w:r>
-      <w:r>
-        <w:t xml:space="preserve"> (Fig. </w:t>
-      </w:r>
-      <w:r>
-        <w:t>10</w:t>
-      </w:r>
-      <w:r>
-        <w:t>)</w:t>
-      </w:r>
-      <w:r>
-        <w:t xml:space="preserve"> means that the image links to the detail page of an image where the image is shown in original size which is the default link mode of an image (</w:t>
-      </w:r>
-      <w:r>
-        <w:rPr>
-          <w:highlight w:val="yellow"/>
-        </w:rPr>
-        <w:t>see image#show for more info on that).</w:t>
-      </w:r>
-    </w:p>
-    <w:p>
-      <w:pPr>
-        <w:spacing w:line="360" w:lineRule="auto"/>
-      </w:pPr>
-      <w:r>
-        <w:t>"Page"</w:t>
-      </w:r>
-      <w:r>
-        <w:t xml:space="preserve"> (Fig. 1</w:t>
-      </w:r>
-      <w:r>
-        <w:t>1</w:t>
-      </w:r>
-      <w:r>
-        <w:t>)</w:t>
-      </w:r>
-      <w:r>
-        <w:t xml:space="preserve"> means that the image points to another page of the current user. A drop-down menu is shown where the user can choose the page. This allows the user to create connections between Pages and gives users another way to experiment with the website and to express their ideas. Users could create linked-lists of pages that are in some way connected to each other or they could link pages to show a development of a task where each page shows one state. </w:t>
-      </w:r>
-    </w:p>
-    <w:p>
-      <w:pPr>
-        <w:spacing w:line="360" w:lineRule="auto"/>
-      </w:pPr>
-      <w:r>
-        <w:t>"URL"</w:t>
-      </w:r>
-      <w:r>
-        <w:t xml:space="preserve"> (Fig. 1</w:t>
-      </w:r>
-      <w:r>
-        <w:t>2</w:t>
-      </w:r>
-      <w:r>
-        <w:t>)</w:t>
-      </w:r>
-      <w:r>
-        <w:t xml:space="preserve"> means that the image points to an HTTP URL which could be an external URL like an entry in the Wikipedia or it could be another URL from within the Salon website. A scenario could be that users form a group and therefore they create another user. This user then has a page called "Team" where there's an image for each user that links to the user's overview.</w:t>
-      </w:r>
-    </w:p>
-    <w:p>
-      <w:pPr>
-        <w:spacing w:line="360" w:lineRule="auto"/>
-      </w:pPr>
-      <w:r>
-        <w:t>Like in the page edit form, all changes that are made in this form need to get confirmed ("Save"-button) and can get discarded ("Cancel"-button).</w:t>
-      </w:r>
-    </w:p>
-    <w:p>
-      <w:pPr>
-        <w:pStyle w:val="berschrift4"/>
-      </w:pPr>
-      <w:bookmarkStart w:id="23" w:name="_Toc164778065"/>
-      <w:r>
-        <w:t>3.</w:t>
-      </w:r>
-      <w:r>
-        <w:t>3</w:t>
-      </w:r>
-      <w:r>
-        <w:t>.8 Page Index</w:t>
-      </w:r>
-      <w:bookmarkEnd w:id="23"/>
-    </w:p>
-    <w:p>
-      <w:pPr>
-        <w:spacing w:line="360" w:lineRule="auto"/>
-      </w:pPr>
-      <w:r>
-        <w:t>The page index is a list of all the pages the current user owns and it is the page a user is forwarded to after the login.</w:t>
-      </w:r>
-    </w:p>
-    <w:p>
-      <w:pPr>
-        <w:spacing w:line="360" w:lineRule="auto"/>
-      </w:pPr>
-      <w:r>
-        <w:rPr>
-          <w:noProof/>
-          <w:lang w:val="de-DE"/>
-        </w:rPr>
-        <mc:AlternateContent>
-          <mc:Choice Requires="wps">
-            <w:drawing>
-              <wp:anchor distT="0" distB="0" distL="114300" distR="114300" simplePos="0" relativeHeight="251709440" behindDoc="0" locked="0" layoutInCell="1" allowOverlap="1" wp14:anchorId="7AA46589" wp14:editId="19F00BCF">
+              <wp:anchor distT="0" distB="0" distL="114300" distR="114300" simplePos="0" relativeHeight="251709440" behindDoc="0" locked="0" layoutInCell="1" allowOverlap="1" wp14:anchorId="7AA46589" wp14:editId="3BC07515">
                 <wp:simplePos x="0" y="0"/>
                 <wp:positionH relativeFrom="column">
                   <wp:posOffset>-4175760</wp:posOffset>
                 </wp:positionH>
                 <wp:positionV relativeFrom="paragraph">
-                  <wp:posOffset>1949450</wp:posOffset>
+                  <wp:posOffset>1642110</wp:posOffset>
                 </wp:positionV>
                 <wp:extent cx="2628900" cy="228600"/>
                 <wp:effectExtent l="0" t="0" r="0" b="0"/>
@@ -6784,7 +6913,7 @@
           </mc:Choice>
           <mc:Fallback>
             <w:pict>
-              <v:shape id="Textfeld 43" o:spid="_x0000_s1038" type="#_x0000_t202" style="position:absolute;margin-left:-328.75pt;margin-top:153.5pt;width:207pt;height:18pt;z-index:251709440;visibility:visible;mso-wrap-style:square;mso-width-percent:0;mso-height-percent:0;mso-wrap-distance-left:9pt;mso-wrap-distance-top:0;mso-wrap-distance-right:9pt;mso-wrap-distance-bottom:0;mso-position-horizontal:absolute;mso-position-horizontal-relative:text;mso-position-vertical:absolute;mso-position-vertical-relative:text;mso-width-percent:0;mso-height-percent:0;mso-width-relative:margin;mso-height-relative:margin;v-text-anchor:top" o:gfxdata="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" filled="f" stroked="f">
+              <v:shape id="Textfeld 43" o:spid="_x0000_s1038" type="#_x0000_t202" style="position:absolute;margin-left:-328.75pt;margin-top:129.3pt;width:207pt;height:18pt;z-index:251709440;visibility:visible;mso-wrap-style:square;mso-width-percent:0;mso-height-percent:0;mso-wrap-distance-left:9pt;mso-wrap-distance-top:0;mso-wrap-distance-right:9pt;mso-wrap-distance-bottom:0;mso-position-horizontal:absolute;mso-position-horizontal-relative:text;mso-position-vertical:absolute;mso-position-vertical-relative:text;mso-width-percent:0;mso-height-percent:0;mso-width-relative:margin;mso-height-relative:margin;v-text-anchor:top" o:gfxdata="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" filled="f" stroked="f">
                 <v:textbox inset=",0">
                   <w:txbxContent>
                     <w:p>
@@ -6810,81 +6939,6 @@
         </mc:AlternateContent>
       </w:r>
       <w:r>
-        <w:rPr>
-          <w:noProof/>
-          <w:lang w:val="de-DE"/>
-        </w:rPr>
-        <w:drawing>
-          <wp:anchor distT="0" distB="0" distL="114300" distR="114300" simplePos="0" relativeHeight="251707392" behindDoc="0" locked="0" layoutInCell="1" allowOverlap="1" wp14:anchorId="0861D8AD" wp14:editId="2FB4E11E">
-            <wp:simplePos x="0" y="0"/>
-            <wp:positionH relativeFrom="column">
-              <wp:posOffset>0</wp:posOffset>
-            </wp:positionH>
-            <wp:positionV relativeFrom="paragraph">
-              <wp:posOffset>6350</wp:posOffset>
-            </wp:positionV>
-            <wp:extent cx="3947160" cy="2057400"/>
-            <wp:effectExtent l="50800" t="25400" r="40640" b="101600"/>
-            <wp:wrapSquare wrapText="bothSides"/>
-            <wp:docPr id="42" name="Bild 24" descr="jan:Documents:Bachelorthesis:assets:page_index.png"/>
-            <wp:cNvGraphicFramePr>
-              <a:graphicFrameLocks xmlns:a="http://schemas.openxmlformats.org/drawingml/2006/main" noChangeAspect="1"/>
-            </wp:cNvGraphicFramePr>
-            <a:graphic xmlns:a="http://schemas.openxmlformats.org/drawingml/2006/main">
-              <a:graphicData uri="http://schemas.openxmlformats.org/drawingml/2006/picture">
-                <pic:pic xmlns:pic="http://schemas.openxmlformats.org/drawingml/2006/picture">
-                  <pic:nvPicPr>
-                    <pic:cNvPr id="0" name="Picture 24" descr="jan:Documents:Bachelorthesis:assets:page_index.png"/>
-                    <pic:cNvPicPr>
-                      <a:picLocks noChangeAspect="1" noChangeArrowheads="1"/>
-                    </pic:cNvPicPr>
-                  </pic:nvPicPr>
-                  <pic:blipFill>
-                    <a:blip r:embed="rId21">
-                      <a:extLst>
-                        <a:ext uri="{28A0092B-C50C-407E-A947-70E740481C1C}">
-                          <a14:useLocalDpi xmlns:a14="http://schemas.microsoft.com/office/drawing/2010/main" val="0"/>
-                        </a:ext>
-                      </a:extLst>
-                    </a:blip>
-                    <a:srcRect/>
-                    <a:stretch>
-                      <a:fillRect/>
-                    </a:stretch>
-                  </pic:blipFill>
-                  <pic:spPr bwMode="auto">
-                    <a:xfrm>
-                      <a:off x="0" y="0"/>
-                      <a:ext cx="3947160" cy="2057400"/>
-                    </a:xfrm>
-                    <a:prstGeom prst="rect">
-                      <a:avLst/>
-                    </a:prstGeom>
-                    <a:noFill/>
-                    <a:ln>
-                      <a:noFill/>
-                    </a:ln>
-                    <a:effectLst>
-                      <a:outerShdw blurRad="50800" dist="38100" dir="5400000" algn="tl" rotWithShape="0">
-                        <a:srgbClr val="000000">
-                          <a:alpha val="43000"/>
-                        </a:srgbClr>
-                      </a:outerShdw>
-                    </a:effectLst>
-                  </pic:spPr>
-                </pic:pic>
-              </a:graphicData>
-            </a:graphic>
-            <wp14:sizeRelH relativeFrom="page">
-              <wp14:pctWidth>0</wp14:pctWidth>
-            </wp14:sizeRelH>
-            <wp14:sizeRelV relativeFrom="page">
-              <wp14:pctHeight>0</wp14:pctHeight>
-            </wp14:sizeRelV>
-          </wp:anchor>
-        </w:drawing>
-      </w:r>
-      <w:r>
         <w:t>Each entry in the list stands for one of the user's pages and gives the user an overview on some facts about this page like the current cover image and the number of images stored in it, as well as the name of each page. Furthermore, the page offers the user the ability to quickly delete pages and the ability to directly go to the edit form for each page.</w:t>
       </w:r>
     </w:p>
@@ -6940,7 +6994,7 @@
       <w:pPr>
         <w:pStyle w:val="berschrift4"/>
       </w:pPr>
-      <w:bookmarkStart w:id="24" w:name="_Toc164778066"/>
+      <w:bookmarkStart w:id="23" w:name="_Toc164778066"/>
       <w:r>
         <w:rPr>
           <w:noProof/>
@@ -7025,7 +7079,7 @@
       <w:r>
         <w:t>.9 Search</w:t>
       </w:r>
-      <w:bookmarkEnd w:id="24"/>
+      <w:bookmarkEnd w:id="23"/>
     </w:p>
     <w:p>
       <w:pPr>
@@ -7160,7 +7214,19 @@
         <w:t xml:space="preserve"> (Fig. 13)</w:t>
       </w:r>
       <w:r>
-        <w:t xml:space="preserve"> to allow the user to quickly search for images on any page. When typing into the field, the system automatically starts a search for matching tags and provides the user with drop-down. By hitting the "enter" key or by choosing one of the items from the list the user gets redirected to the search result page.</w:t>
+        <w:t xml:space="preserve"> to allow the user to quickly search for images on any page. When typing into the field, the system automatically starts a search for matching tags and provides the user with </w:t>
+      </w:r>
+      <w:r>
+        <w:t xml:space="preserve">a </w:t>
+      </w:r>
+      <w:r>
+        <w:t>drop-down</w:t>
+      </w:r>
+      <w:r>
+        <w:t xml:space="preserve"> menu</w:t>
+      </w:r>
+      <w:r>
+        <w:t>. By hitting the "enter" key or by choosing one of the items from the list the user gets redirected to the search result page.</w:t>
       </w:r>
     </w:p>
     <w:p>
@@ -7176,7 +7242,18 @@
         <w:spacing w:line="360" w:lineRule="auto"/>
       </w:pPr>
       <w:r>
-        <w:t>A scenario for the search could be that a prof wants to find all images and the associated pages that this students have put online for an exercise. Students could tag their images with a specific tag so that the prof can find them by searching for it. Also a tag search can be used by students to get inspiration by searching for images on a specific topic.</w:t>
+        <w:t xml:space="preserve">A scenario for the search could be that a prof wants to find all images and the associated pages that this students have put online for an exercise. Students could </w:t>
+      </w:r>
+      <w:bookmarkStart w:id="24" w:name="_GoBack"/>
+      <w:bookmarkEnd w:id="24"/>
+      <w:r>
+        <w:t>tag their images with a specific tag so that the prof</w:t>
+      </w:r>
+      <w:r>
+        <w:t>essor</w:t>
+      </w:r>
+      <w:r>
+        <w:t xml:space="preserve"> can find them by searching for it. Also a tag search can be used by students to get inspiration by searching for images on a specific topic.</w:t>
       </w:r>
     </w:p>
     <w:p/>
@@ -8483,6 +8560,9 @@
       <w:bookmarkStart w:id="29" w:name="_Toc164778071"/>
       <w:r>
         <w:t>4</w:t>
+      </w:r>
+      <w:r>
+        <w:t>.</w:t>
       </w:r>
       <w:r>
         <w:t xml:space="preserve"> Quo vadis Salon?</w:t>
@@ -8866,6 +8946,9 @@
       <w:bookmarkStart w:id="30" w:name="_Toc164778072"/>
       <w:r>
         <w:t>5</w:t>
+      </w:r>
+      <w:r>
+        <w:t>.</w:t>
       </w:r>
       <w:r>
         <w:t xml:space="preserve"> Evaluation</w:t>
@@ -11162,7 +11245,7 @@
         <w:t xml:space="preserve"> </w:t>
       </w:r>
       <w:r>
-        <w:t>http://en.wikipedia.org/wiki/JavaScript_Object_Notation</w:t>
+        <w:t>http://en.wikipedia.org/wiki/JavaScript_Object_Notation, retrieved on 04/16/2011</w:t>
       </w:r>
     </w:p>
   </w:footnote>
@@ -11181,7 +11264,16 @@
         <w:footnoteRef/>
       </w:r>
       <w:r>
-        <w:t xml:space="preserve"> http://en.wikipedia.org/wiki/Slug_(web_publishing)</w:t>
+        <w:t xml:space="preserve"> </w:t>
+      </w:r>
+      <w:r>
+        <w:t>A part of a URL that identifies a page and is human-readable http://en.wikipedia.org/wiki/Slug_(web_publishing</w:t>
+      </w:r>
+      <w:r>
+        <w:t>)</w:t>
+      </w:r>
+      <w:r>
+        <w:t>, retrieved on 04/16/2011</w:t>
       </w:r>
     </w:p>
   </w:footnote>
@@ -12440,7 +12532,7 @@
     <w:uiPriority w:val="9"/>
     <w:unhideWhenUsed/>
     <w:qFormat/>
-    <w:rsid w:val="004A09B1"/>
+    <w:rsid w:val="0007115D"/>
     <w:pPr>
       <w:keepNext/>
       <w:keepLines/>
@@ -12449,6 +12541,7 @@
     </w:pPr>
     <w:rPr>
       <w:rFonts w:asciiTheme="majorHAnsi" w:eastAsiaTheme="majorEastAsia" w:hAnsiTheme="majorHAnsi" w:cstheme="majorBidi"/>
+      <w:b/>
       <w:color w:val="000000" w:themeColor="text1"/>
       <w:sz w:val="26"/>
       <w:szCs w:val="26"/>
@@ -12870,9 +12963,10 @@
     <w:basedOn w:val="Absatzstandardschriftart"/>
     <w:link w:val="berschrift2"/>
     <w:uiPriority w:val="9"/>
-    <w:rsid w:val="004A09B1"/>
+    <w:rsid w:val="0007115D"/>
     <w:rPr>
       <w:rFonts w:asciiTheme="majorHAnsi" w:eastAsiaTheme="majorEastAsia" w:hAnsiTheme="majorHAnsi" w:cstheme="majorBidi"/>
+      <w:b/>
       <w:color w:val="000000" w:themeColor="text1"/>
       <w:sz w:val="26"/>
       <w:szCs w:val="26"/>
@@ -13238,7 +13332,7 @@
     <w:uiPriority w:val="9"/>
     <w:unhideWhenUsed/>
     <w:qFormat/>
-    <w:rsid w:val="004A09B1"/>
+    <w:rsid w:val="0007115D"/>
     <w:pPr>
       <w:keepNext/>
       <w:keepLines/>
@@ -13247,6 +13341,7 @@
     </w:pPr>
     <w:rPr>
       <w:rFonts w:asciiTheme="majorHAnsi" w:eastAsiaTheme="majorEastAsia" w:hAnsiTheme="majorHAnsi" w:cstheme="majorBidi"/>
+      <w:b/>
       <w:color w:val="000000" w:themeColor="text1"/>
       <w:sz w:val="26"/>
       <w:szCs w:val="26"/>
@@ -13668,9 +13763,10 @@
     <w:basedOn w:val="Absatzstandardschriftart"/>
     <w:link w:val="berschrift2"/>
     <w:uiPriority w:val="9"/>
-    <w:rsid w:val="004A09B1"/>
+    <w:rsid w:val="0007115D"/>
     <w:rPr>
       <w:rFonts w:asciiTheme="majorHAnsi" w:eastAsiaTheme="majorEastAsia" w:hAnsiTheme="majorHAnsi" w:cstheme="majorBidi"/>
+      <w:b/>
       <w:color w:val="000000" w:themeColor="text1"/>
       <w:sz w:val="26"/>
       <w:szCs w:val="26"/>
@@ -14175,7 +14271,7 @@
 </file>
 
 <file path=customXml/itemProps1.xml><?xml version="1.0" encoding="utf-8"?>
-<ds:datastoreItem xmlns:ds="http://schemas.openxmlformats.org/officeDocument/2006/customXml" ds:itemID="{8DEE2631-35B5-BC43-A755-85FA26DD3E6C}">
+<ds:datastoreItem xmlns:ds="http://schemas.openxmlformats.org/officeDocument/2006/customXml" ds:itemID="{3B85EE61-1FF1-CD49-BFE5-7D5CE58B934F}">
   <ds:schemaRefs>
     <ds:schemaRef ds:uri="http://schemas.openxmlformats.org/officeDocument/2006/bibliography"/>
   </ds:schemaRefs>

</xml_diff>

<commit_message>
added more corrections and sources
</commit_message>
<xml_diff>
--- a/Design and Implementation of a web-based platform to present designer-portfolios_CP.docx
+++ b/Design and Implementation of a web-based platform to present designer-portfolios_CP.docx
@@ -10599,7 +10599,7 @@
       <w:pPr>
         <w:pStyle w:val="berschrift2"/>
       </w:pPr>
-      <w:bookmarkStart w:id="45" w:name="_Toc164778086"/>
+      <w:bookmarkStart w:id="44" w:name="_Toc164778086"/>
       <w:r>
         <w:t>3</w:t>
       </w:r>
@@ -10609,593 +10609,611 @@
       <w:r>
         <w:t xml:space="preserve"> Benefits</w:t>
       </w:r>
+      <w:bookmarkEnd w:id="44"/>
+    </w:p>
+    <w:p>
+      <w:pPr>
+        <w:pStyle w:val="berschrift3"/>
+      </w:pPr>
+      <w:bookmarkStart w:id="45" w:name="_Toc164778087"/>
+      <w:r>
+        <w:t>3</w:t>
+      </w:r>
+      <w:r>
+        <w:t>.1 Speed / Efficiency</w:t>
+      </w:r>
       <w:bookmarkEnd w:id="45"/>
     </w:p>
     <w:p>
       <w:pPr>
+        <w:spacing w:line="360" w:lineRule="auto"/>
+      </w:pPr>
+      <w:r>
+        <w:t xml:space="preserve">The most important benefit of SPWAs is that they'll speed up </w:t>
+      </w:r>
+      <w:r>
+        <w:t>a</w:t>
+      </w:r>
+      <w:r>
+        <w:t xml:space="preserve"> website</w:t>
+      </w:r>
+      <w:r>
+        <w:t>’s</w:t>
+      </w:r>
+      <w:r>
+        <w:t xml:space="preserve"> performance. They will even make the client-server communication more efficient. These benefits are caused by sending less data to the clients (no HTML, just transport format) and by the less amount of time that is needed by the server to render complex views</w:t>
+      </w:r>
+      <w:r>
+        <w:t>, because the rendering has been moved to the client-side</w:t>
+      </w:r>
+      <w:r>
+        <w:t>.</w:t>
+      </w:r>
+    </w:p>
+    <w:p>
+      <w:pPr>
+        <w:spacing w:line="360" w:lineRule="auto"/>
+      </w:pPr>
+      <w:r>
+        <w:t xml:space="preserve">Efficiency is very important for example when a lot of clients connect to a website via slower networks or when a website server will have to handle a lot requests per second. </w:t>
+      </w:r>
+    </w:p>
+    <w:p>
+      <w:pPr>
+        <w:spacing w:line="360" w:lineRule="auto"/>
+      </w:pPr>
+      <w:r>
+        <w:t>The faster a website reacts on user input or the faster it loads, the better is its user experience.</w:t>
+      </w:r>
+    </w:p>
+    <w:p>
+      <w:pPr>
+        <w:spacing w:line="360" w:lineRule="auto"/>
+      </w:pPr>
+      <w:r>
+        <w:t xml:space="preserve">There are a lot of studies that investigated the impact of a website's speed on its user experience and they all support the thesis mentioned above. For example, in 2009, Forrester Consulting conducted a study to investigate the behavior of online </w:t>
+      </w:r>
+      <w:r>
+        <w:t>shoppers</w:t>
+      </w:r>
+      <w:r>
+        <w:rPr>
+          <w:rStyle w:val="Funotenzeichen"/>
+        </w:rPr>
+        <w:footnoteReference w:id="20"/>
+      </w:r>
+      <w:r>
+        <w:t xml:space="preserve">. </w:t>
+      </w:r>
+      <w:r>
+        <w:t xml:space="preserve">They found out that a page should not take longer than 2 seconds to load or otherwise the user becomes unsatisfied and eventually will stop using the online shop or the user may even switch to another competitor. 52% of the interviewees mentioned in the poll that page speed is one of the most important features for a good online shop. </w:t>
+      </w:r>
+    </w:p>
+    <w:p>
+      <w:pPr>
+        <w:spacing w:line="360" w:lineRule="auto"/>
+      </w:pPr>
+      <w:r>
+        <w:t xml:space="preserve">When Google intentionally slowed down their search results in one of their public </w:t>
+      </w:r>
+      <w:r>
+        <w:t>experiments</w:t>
+      </w:r>
+      <w:r>
+        <w:rPr>
+          <w:rStyle w:val="Funotenzeichen"/>
+        </w:rPr>
+        <w:footnoteReference w:id="21"/>
+      </w:r>
+      <w:r>
+        <w:t xml:space="preserve">, </w:t>
+      </w:r>
+      <w:r>
+        <w:t>they observed a decline of the total number of searches by 0.2% to 0.6%.</w:t>
+      </w:r>
+    </w:p>
+    <w:p>
+      <w:pPr>
+        <w:spacing w:line="360" w:lineRule="auto"/>
+      </w:pPr>
+      <w:r>
+        <w:t xml:space="preserve">They found out that the more delay they added to the </w:t>
+      </w:r>
+      <w:r>
+        <w:t>results,</w:t>
+      </w:r>
+      <w:r>
+        <w:t xml:space="preserve"> </w:t>
+      </w:r>
+      <w:r>
+        <w:t>a user would make less searches</w:t>
+      </w:r>
+      <w:r>
+        <w:t>. When considering the shortness of the delays that Google added to the searches (first 100ms, later up to 400ms), this experiment very well shows how important each millisecond delay can be for the overall user experience on a website.</w:t>
+      </w:r>
+    </w:p>
+    <w:p>
+      <w:pPr>
+        <w:spacing w:line="360" w:lineRule="auto"/>
+      </w:pPr>
+      <w:r>
+        <w:t>The simple and efficient design of client-server communication in SPWAs makes them very fast so that the time users have to wait is reduced to a minimum.</w:t>
+      </w:r>
+    </w:p>
+    <w:p>
+      <w:pPr>
         <w:pStyle w:val="berschrift3"/>
       </w:pPr>
-      <w:bookmarkStart w:id="46" w:name="_Toc164778087"/>
+      <w:bookmarkStart w:id="46" w:name="_Toc164778088"/>
+      <w:r>
+        <w:t>3.2 Same Language</w:t>
+      </w:r>
+      <w:bookmarkEnd w:id="46"/>
+    </w:p>
+    <w:p>
+      <w:pPr>
+        <w:spacing w:line="360" w:lineRule="auto"/>
+      </w:pPr>
+      <w:r>
+        <w:t>Server-side JavaScript has become very popular recently with the development of node.js, an event-driven server that allows developers to write all their backend code in JavaScript. Its event-based programming paradigm, I/O operations won't block the server until they're finished, instead an event is fired when data is available, allows the server to handle way more concurrent request than other (blocking) server technologies. This makes this technology very interesting for high-traffic websites.</w:t>
+      </w:r>
+    </w:p>
+    <w:p>
+      <w:pPr>
+        <w:spacing w:line="360" w:lineRule="auto"/>
+      </w:pPr>
+      <w:r>
+        <w:t>Dealing with the same language on both end-points means that developers can share code, for example model-logic, to reduce code duplication and unwanted double-maintenance. This can lead to a faster and more efficient development and developers don't need to change the way they program since it is the same syntax in the frontend and in the backend.</w:t>
+      </w:r>
+    </w:p>
+    <w:p>
+      <w:pPr>
+        <w:pStyle w:val="berschrift3"/>
+      </w:pPr>
+      <w:bookmarkStart w:id="47" w:name="_Toc164778089"/>
       <w:r>
         <w:t>3</w:t>
       </w:r>
       <w:r>
-        <w:t>.1 Speed / Efficiency</w:t>
-      </w:r>
-      <w:bookmarkEnd w:id="46"/>
-    </w:p>
-    <w:p>
-      <w:pPr>
-        <w:spacing w:line="360" w:lineRule="auto"/>
-      </w:pPr>
-      <w:r>
-        <w:t>The most important benefit of SPWAs is that they'll speed up your website performance. They will even make the client-server communication more efficient. These benefits are caused by sending less data to the clients (no HTML, just transport format) and by the less amount of time that is needed by the server to render complex views.</w:t>
-      </w:r>
-    </w:p>
-    <w:p>
-      <w:pPr>
-        <w:spacing w:line="360" w:lineRule="auto"/>
-      </w:pPr>
-      <w:r>
-        <w:t xml:space="preserve">Efficiency is very important for example when a lot of clients connect to a website via slower networks or when a website server will have to handle a lot requests per second. </w:t>
-      </w:r>
-    </w:p>
-    <w:p>
-      <w:pPr>
-        <w:spacing w:line="360" w:lineRule="auto"/>
-      </w:pPr>
-      <w:r>
-        <w:t>The faster a website reacts on user input or the faster it loads, the better is its user experience.</w:t>
-      </w:r>
-    </w:p>
-    <w:p>
-      <w:pPr>
-        <w:spacing w:line="360" w:lineRule="auto"/>
-      </w:pPr>
-      <w:r>
-        <w:t xml:space="preserve">There are a lot of studies that investigated the impact of a website's speed on its user experience and they all support the thesis mentioned above. For example, in 2009, Forrester Consulting conducted a study to investigate the behavior of online </w:t>
-      </w:r>
-      <w:r>
-        <w:t>shoppers</w:t>
+        <w:t>.3</w:t>
+      </w:r>
+      <w:r>
+        <w:t xml:space="preserve"> User Experience</w:t>
+      </w:r>
+      <w:bookmarkEnd w:id="47"/>
+    </w:p>
+    <w:p>
+      <w:pPr>
+        <w:spacing w:line="360" w:lineRule="auto"/>
+      </w:pPr>
+      <w:r>
+        <w:t>Talking about speed in the context of user-experience means more than just performanc</w:t>
+      </w:r>
+      <w:r>
+        <w:t>e of client-server</w:t>
+      </w:r>
+      <w:r>
+        <w:t xml:space="preserve"> communication</w:t>
       </w:r>
       <w:r>
         <w:rPr>
           <w:rStyle w:val="Funotenzeichen"/>
         </w:rPr>
-        <w:footnoteReference w:id="20"/>
+        <w:footnoteReference w:id="22"/>
+      </w:r>
+      <w:r>
+        <w:t>.</w:t>
+      </w:r>
+      <w:r>
+        <w:t xml:space="preserve"> When a website does heavy calculations for the user SPWAs won't perform better in calculating the result on the server-side than normal websites. But one weakness of normal websites is that there is no feedback telling the user that a certain operation may take longer. The screen will stay blank or will not change for a long time.</w:t>
+      </w:r>
+    </w:p>
+    <w:p>
+      <w:pPr>
+        <w:spacing w:line="360" w:lineRule="auto"/>
+      </w:pPr>
+      <w:r>
+        <w:t xml:space="preserve">In SPWAs, loading indicators like labels (e.g. "Loading...") or spinning animations are used to give the user an immediate feedback on an action that may take longer. This won't speed up the calculation but it shows the user that the system has registered the input and that the user has to wait. This also prevents users from clicking the same link </w:t>
+      </w:r>
+      <w:r>
+        <w:t>again, which</w:t>
+      </w:r>
+      <w:r>
+        <w:t xml:space="preserve"> may even lead to longer response times.</w:t>
+      </w:r>
+    </w:p>
+    <w:p>
+      <w:pPr>
+        <w:pStyle w:val="berschrift5"/>
+      </w:pPr>
+      <w:r>
+        <w:t>Transitions</w:t>
+      </w:r>
+    </w:p>
+    <w:p>
+      <w:pPr>
+        <w:spacing w:line="360" w:lineRule="auto"/>
+      </w:pPr>
+      <w:r>
+        <w:t>Another benefit SPWAs have over normal web pages is that it is possible to have transitions / animations between page changes.</w:t>
+      </w:r>
+    </w:p>
+    <w:p>
+      <w:pPr>
+        <w:spacing w:line="360" w:lineRule="auto"/>
+      </w:pPr>
+      <w:r>
+        <w:t>These effects are more and more often used in modern web pages to make them feel more dynamic and to make the user have more fun using the page. But a reload on a normal website will break the dynamic impression because the page will simply turn blank on page change until the new page is loaded.</w:t>
+      </w:r>
+    </w:p>
+    <w:p>
+      <w:pPr>
+        <w:spacing w:line="360" w:lineRule="auto"/>
+      </w:pPr>
+      <w:r>
+        <w:t xml:space="preserve">A good example for this behavior is Apple's website. When visiting the index page only a main focused element, like for example a new iPad, is shown. All other elements like the navigation fade in after a certain delay. But when going to another page, the page turns blank and the new page is being loaded which completely breaks the smooth impression of the index page. </w:t>
+      </w:r>
+    </w:p>
+    <w:p>
+      <w:pPr>
+        <w:spacing w:line="360" w:lineRule="auto"/>
+      </w:pPr>
+      <w:r>
+        <w:t>To make the User Experience on a website consistent, page transitions like they are implemented in the Salon overview pages could get added so that the dynamic and interactive impression will not get lost. On Salon overview pages all images fade-out and fade-in when navigating through the different pages. This makes the navigation feel a lot smoother and it also hides loading times (caused both from the AJAX request and the image loading time).</w:t>
+      </w:r>
+    </w:p>
+    <w:p>
+      <w:pPr>
+        <w:spacing w:line="360" w:lineRule="auto"/>
+      </w:pPr>
+      <w:r>
+        <w:t>Users normally don't actively see the transitions. It is, when it's done right, only a subtle effect. But when transitions are removed from a page, users see that something has changed and that the page does not feel as good as before. Showing users first the transitioning implementation of the overview pages and then an implementation without transitions has proven this. Users thought that the site needed longer to load but they could not tell that the transitions had been removed.</w:t>
+      </w:r>
+    </w:p>
+    <w:p>
+      <w:pPr>
+        <w:spacing w:line="360" w:lineRule="auto"/>
+      </w:pPr>
+      <w:r>
+        <w:t>Transitions should not be used to heavily because otherwise the focus in the important parts of a website will get lost and users tend to get annoyed by too long animations.</w:t>
+      </w:r>
+    </w:p>
+    <w:p>
+      <w:pPr>
+        <w:pStyle w:val="berschrift5"/>
+      </w:pPr>
+      <w:r>
+        <w:t>Sound</w:t>
+      </w:r>
+    </w:p>
+    <w:p>
+      <w:pPr>
+        <w:spacing w:line="360" w:lineRule="auto"/>
+      </w:pPr>
+      <w:r>
+        <w:t>Another neat feature that SPWAs offer is that they allow websites to have music playing permanently in the background without stopping when the page changes.</w:t>
+      </w:r>
+    </w:p>
+    <w:p>
+      <w:pPr>
+        <w:spacing w:line="360" w:lineRule="auto"/>
+      </w:pPr>
+      <w:r>
+        <w:t>Currently most websites that let users play music suffer from the page-reload problem and don't allow the user to simultaneously browse the page and listen to the music (e.g. http://www.last.fm, http://www.soundcloud.com). Users have to keep at least two tabs/windows of these pages open.</w:t>
+      </w:r>
+    </w:p>
+    <w:p>
+      <w:pPr>
+        <w:spacing w:line="360" w:lineRule="auto"/>
+      </w:pPr>
+      <w:r>
+        <w:t>Other websites bypass this problem by opening a dedicated new window only for the music player (e.g. http://www.jamendo.com, http://www.play.fm). Both solutions suffer from the same problem: it is very cumbersome for the user to control the player.</w:t>
+      </w:r>
+    </w:p>
+    <w:p>
+      <w:pPr>
+        <w:spacing w:line="360" w:lineRule="auto"/>
+      </w:pPr>
+      <w:r>
+        <w:t xml:space="preserve">The user has to switch the tab / window or even, when the user has to many tabs / windows open, the user has to search for the player. </w:t>
+      </w:r>
+    </w:p>
+    <w:p>
+      <w:pPr>
+        <w:spacing w:line="360" w:lineRule="auto"/>
+      </w:pPr>
+      <w:r>
+        <w:t>Stopping the player or altering the volume can take quite a while and this delay leads to a bad user experience. In SPWAs the player can simply get embedded into the page and it will always remain on the same position so that users can easily control it. Of course the player won't stop playing when another page is requested since the reload does not affect the player.</w:t>
+      </w:r>
+    </w:p>
+    <w:p>
+      <w:pPr>
+        <w:spacing w:line="360" w:lineRule="auto"/>
+      </w:pPr>
+      <w:r>
+        <w:t>A good example for the use of SPWAs in a music-context is simfy (http://www.simfy.de)</w:t>
+      </w:r>
+      <w:r>
+        <w:rPr>
+          <w:highlight w:val="yellow"/>
+        </w:rPr>
+        <w:t xml:space="preserve"> </w:t>
+      </w:r>
+      <w:r>
+        <w:rPr>
+          <w:highlight w:val="yellow"/>
+        </w:rPr>
+        <w:t>[add screenshot, maybe with comparison to other sites mentioned above]</w:t>
       </w:r>
       <w:r>
         <w:t xml:space="preserve">. </w:t>
       </w:r>
       <w:r>
-        <w:t xml:space="preserve">They found out that a page should not take longer than 2 seconds to load or otherwise the user becomes unsatisfied and eventually will stop using the online shop or the user may even switch to another competitor. 52% of the interviewees mentioned in the poll that page speed is one of the most important features for a good online shop. </w:t>
-      </w:r>
-    </w:p>
-    <w:p>
-      <w:pPr>
-        <w:spacing w:line="360" w:lineRule="auto"/>
-      </w:pPr>
-      <w:r>
-        <w:t xml:space="preserve">When Google intentionally slowed down their search results in one of their public </w:t>
-      </w:r>
-      <w:r>
-        <w:t>experiments</w:t>
+        <w:t>The player is fixed at the bottom of the page and it remains there when the content of the page changes. To n</w:t>
+      </w:r>
+      <w:r>
+        <w:t>ot get in the way while browsing</w:t>
+      </w:r>
+      <w:r>
+        <w:t>, the player's size is adjustable.</w:t>
+      </w:r>
+    </w:p>
+    <w:p>
+      <w:pPr>
+        <w:pStyle w:val="berschrift2"/>
+      </w:pPr>
+      <w:bookmarkStart w:id="48" w:name="_Toc164778090"/>
+      <w:r>
+        <w:t>4</w:t>
+      </w:r>
+      <w:r>
+        <w:t>.</w:t>
+      </w:r>
+      <w:r>
+        <w:t xml:space="preserve"> Problems</w:t>
+      </w:r>
+      <w:bookmarkEnd w:id="48"/>
+    </w:p>
+    <w:p>
+      <w:pPr>
+        <w:pStyle w:val="berschrift3"/>
+      </w:pPr>
+      <w:bookmarkStart w:id="49" w:name="_Toc164778091"/>
+      <w:r>
+        <w:t>4</w:t>
+      </w:r>
+      <w:r>
+        <w:t>.1 Search Engine Optimization</w:t>
+      </w:r>
+      <w:bookmarkEnd w:id="49"/>
+    </w:p>
+    <w:p>
+      <w:pPr>
+        <w:spacing w:line="360" w:lineRule="auto"/>
+      </w:pPr>
+      <w:r>
+        <w:t xml:space="preserve">Search Engine Optimization is very important for modern websites to get a good ranking in search results from Google or any other search engine. Search engines build their indexes with so called Web </w:t>
+      </w:r>
+      <w:r>
+        <w:t>crawlers</w:t>
       </w:r>
       <w:r>
         <w:rPr>
           <w:rStyle w:val="Funotenzeichen"/>
         </w:rPr>
-        <w:footnoteReference w:id="21"/>
-      </w:r>
-      <w:r>
-        <w:t xml:space="preserve">, </w:t>
-      </w:r>
-      <w:r>
-        <w:t>they observed a decline of the total number of searches by 0.2% to 0.6%.</w:t>
-      </w:r>
-    </w:p>
-    <w:p>
-      <w:pPr>
-        <w:spacing w:line="360" w:lineRule="auto"/>
-      </w:pPr>
-      <w:r>
-        <w:t xml:space="preserve">They found out that the more delay they added to the </w:t>
-      </w:r>
-      <w:r>
-        <w:t>results,</w:t>
-      </w:r>
-      <w:r>
-        <w:t xml:space="preserve"> </w:t>
-      </w:r>
-      <w:r>
-        <w:t>a user would make less searches</w:t>
-      </w:r>
-      <w:r>
-        <w:t>. When considering the shortness of the delays that Google added to the searches (first 100ms, later up to 400ms), this experiment very well shows how important each millisecond delay can be for the overall user experience on a website.</w:t>
-      </w:r>
-    </w:p>
-    <w:p>
-      <w:pPr>
-        <w:spacing w:line="360" w:lineRule="auto"/>
-      </w:pPr>
-      <w:r>
-        <w:t>The simple and efficient design of client-server communication in SPWAs makes them very fast so that the time users have to wait is reduced to a minimum.</w:t>
+        <w:footnoteReference w:id="23"/>
+      </w:r>
+      <w:r>
+        <w:t>that process the contents of websites to get an understanding to what topics they are related. Web crawlers automatically follow links on web pages to create relations between websites and to find out the importance of websites by counting the links that link back to a certain page.</w:t>
+      </w:r>
+    </w:p>
+    <w:p>
+      <w:pPr>
+        <w:spacing w:line="360" w:lineRule="auto"/>
+      </w:pPr>
+      <w:r>
+        <w:t>They are built to rapidly crawl through many websites, which means that the basic crawlers neither load images nor CSS-, nor JavaScript files to decrease the loading time. This has a negative impact on SPWAs because the content would not be correctly indexed or even not indexed at all because the client-side JavaScript-based URL-router would not get started when a Web crawler is on the website, since they don't execute JavaScript.</w:t>
+      </w:r>
+    </w:p>
+    <w:p>
+      <w:pPr>
+        <w:spacing w:line="360" w:lineRule="auto"/>
+      </w:pPr>
+      <w:r>
+        <w:t xml:space="preserve">Furthermore, if the start page of a SPWA </w:t>
+      </w:r>
+      <w:r>
+        <w:t>was</w:t>
+      </w:r>
+      <w:r>
+        <w:t xml:space="preserve"> generated by the JavaScript templating system, the page wouldn't even get added to any search engine index because the crawler would just see a blank HTML page. This would make SPWAs for now unusable for projects that need to have a good ranking in search engines.</w:t>
+      </w:r>
+    </w:p>
+    <w:p>
+      <w:pPr>
+        <w:spacing w:line="360" w:lineRule="auto"/>
+      </w:pPr>
+      <w:r>
+        <w:t>But there are several ways to go around this problem.</w:t>
+      </w:r>
+    </w:p>
+    <w:p>
+      <w:pPr>
+        <w:spacing w:line="360" w:lineRule="auto"/>
+      </w:pPr>
+      <w:r>
+        <w:t>Google proposed a technique that let's their crawlers index an SPWA</w:t>
+      </w:r>
+      <w:r>
+        <w:rPr>
+          <w:rStyle w:val="Funotenzeichen"/>
+        </w:rPr>
+        <w:footnoteReference w:id="24"/>
+      </w:r>
+      <w:r>
+        <w:t>.</w:t>
+      </w:r>
+    </w:p>
+    <w:p>
+      <w:pPr>
+        <w:spacing w:line="360" w:lineRule="auto"/>
+      </w:pPr>
+      <w:r>
+        <w:t>When their crawler finds a URL in the SPWA-typical "#!"-style it will request a special URL on the website's server that should return a HTML snapshot of the requested page. This snapshot should represent the content of the page that should get indexed. As an example, a request to the URL "mydomain.tld/#!/test" would create a Web crawler request to "mydomain.tld/?_escaped_fragment_=test" and the server should respond with the HTML snapshot.</w:t>
+      </w:r>
+    </w:p>
+    <w:p>
+      <w:pPr>
+        <w:spacing w:line="360" w:lineRule="auto"/>
+      </w:pPr>
+      <w:r>
+        <w:t>This solution can easily lead to a lot of duplicated code since a router is needed in the backend that has to work exactly the same as  the router in the frontend. Additionally, often view code might get duplicated because templates have to get maintained in the frontend and in the backend.</w:t>
+      </w:r>
+    </w:p>
+    <w:p>
+      <w:pPr>
+        <w:spacing w:line="360" w:lineRule="auto"/>
+      </w:pPr>
+      <w:r>
+        <w:t>One thing to keep in mind with this technique is that currently only the Google Web crawler supports the advanced URL scheme and none of the other competitors such as Bing and Yahoo do.</w:t>
+      </w:r>
+    </w:p>
+    <w:p>
+      <w:pPr>
+        <w:spacing w:line="360" w:lineRule="auto"/>
+      </w:pPr>
+    </w:p>
+    <w:p>
+      <w:pPr>
+        <w:spacing w:line="360" w:lineRule="auto"/>
+      </w:pPr>
+      <w:r>
+        <w:t xml:space="preserve">Another technique works especially well for community pages where there is a difference between the site a user sees when he is logged in and the site he sees when he is not logged in (Web crawlers normally don't log in to communities). In that case all public pages could get served from the backend so that </w:t>
+      </w:r>
+      <w:r>
+        <w:t>Web crawlers easily can index them</w:t>
+      </w:r>
+      <w:r>
+        <w:t>. Internal pages would then get served as SPWA since these pages should not get indexed anyway. The extra effort that is needed for this technique is reasonable since only few pages (e.g. index, about, pricing, contact) need a backend view and most of the client-side code doesn't need to get duplicated.</w:t>
       </w:r>
     </w:p>
     <w:p>
       <w:pPr>
         <w:pStyle w:val="berschrift3"/>
       </w:pPr>
-      <w:bookmarkStart w:id="47" w:name="_Toc164778088"/>
-      <w:r>
-        <w:t>3.2 Same Language</w:t>
-      </w:r>
-      <w:bookmarkEnd w:id="47"/>
-    </w:p>
-    <w:p>
-      <w:pPr>
-        <w:spacing w:line="360" w:lineRule="auto"/>
-      </w:pPr>
-      <w:r>
-        <w:t>Server-side JavaScript has become very popular recently with the development of node.js, an event-driven server that allows developers to write all their backend code in JavaScript. Its event-based programming paradigm, I/O operations won't block the server until they're finished, instead an event is fired when data is available, allows the server to handle way more concurrent request than other (blocking) server technologies. This makes this technology very interesting for high-traffic websites.</w:t>
-      </w:r>
-    </w:p>
-    <w:p>
-      <w:pPr>
-        <w:spacing w:line="360" w:lineRule="auto"/>
-      </w:pPr>
-      <w:r>
-        <w:t>Dealing with the same language on both end-points means that developers can share code, for example model-logic, to reduce code duplication and unwanted double-maintenance. This can lead to a faster and more efficient development and developers don't need to change the way they program since it is the same syntax in the frontend and in the backend.</w:t>
+      <w:bookmarkStart w:id="50" w:name="_Toc164778092"/>
+      <w:r>
+        <w:t>4</w:t>
+      </w:r>
+      <w:r>
+        <w:t>.</w:t>
+      </w:r>
+      <w:r>
+        <w:t>2</w:t>
+      </w:r>
+      <w:r>
+        <w:t xml:space="preserve"> New Tools needed</w:t>
+      </w:r>
+      <w:bookmarkEnd w:id="50"/>
+    </w:p>
+    <w:p>
+      <w:pPr>
+        <w:spacing w:line="360" w:lineRule="auto"/>
+      </w:pPr>
+      <w:r>
+        <w:t>When working on a normal web application there are tons of frameworks and tools that help throughout the whole development-, deployment- and maintenance process. These tools have been optimized over the past years and developers have learnt how to become most productive with these tools.</w:t>
+      </w:r>
+    </w:p>
+    <w:p>
+      <w:pPr>
+        <w:spacing w:line="360" w:lineRule="auto"/>
+      </w:pPr>
+      <w:r>
+        <w:t>Such integrated tools and frameworks don't exist for SPWAs yet. There are tools that fit one specific part of the process like compiling the Views or giving the app a MVC structure, but developers have to connect these tools manually. In the backend the old tools can still get used but they don't support the client-side development that much. New tools have to get developed so that developers don't have to struggle with their development environment on every new project and can clearly focus on working on the project.</w:t>
+      </w:r>
+    </w:p>
+    <w:p>
+      <w:pPr>
+        <w:spacing w:line="360" w:lineRule="auto"/>
+      </w:pPr>
+      <w:r>
+        <w:t>A first step for new t</w:t>
+      </w:r>
+      <w:r>
+        <w:t>ools has been made with brunch</w:t>
+      </w:r>
+      <w:r>
+        <w:rPr>
+          <w:rStyle w:val="Funotenzeichen"/>
+        </w:rPr>
+        <w:footnoteReference w:id="25"/>
+      </w:r>
+      <w:r>
+        <w:t>, a tool-chain that combines all the needed technologies for the client-side development into one command line call. This very much helps to speed up the development on SPWAs but developers still have to develop the back-end with another tool because brunch currently is backend-agnostic and doesn't provide any backend helpers. To ease development even more there is definitely the need for tools that support the development in the frontend as well as in the backend.</w:t>
       </w:r>
     </w:p>
     <w:p>
       <w:pPr>
         <w:pStyle w:val="berschrift3"/>
       </w:pPr>
-      <w:bookmarkStart w:id="48" w:name="_Toc164778089"/>
-      <w:r>
-        <w:t>3</w:t>
-      </w:r>
-      <w:r>
-        <w:t>.3</w:t>
-      </w:r>
-      <w:r>
-        <w:t xml:space="preserve"> User Experience</w:t>
-      </w:r>
-      <w:bookmarkEnd w:id="48"/>
-    </w:p>
-    <w:p>
-      <w:pPr>
-        <w:spacing w:line="360" w:lineRule="auto"/>
-      </w:pPr>
-      <w:r>
-        <w:t>Talking about speed in the context of user-experience means more than just performanc</w:t>
-      </w:r>
-      <w:r>
-        <w:t>e of client-server</w:t>
-      </w:r>
-      <w:r>
-        <w:t xml:space="preserve"> communication</w:t>
-      </w:r>
-      <w:r>
-        <w:rPr>
-          <w:rStyle w:val="Funotenzeichen"/>
-        </w:rPr>
-        <w:footnoteReference w:id="22"/>
-      </w:r>
-      <w:r>
-        <w:t>.</w:t>
-      </w:r>
-      <w:r>
-        <w:t xml:space="preserve"> When a website does heavy calculations for the user SPWAs won't perform better in calculating the result on the server-side than normal websites. But one weakness of normal websites is that there is no feedback telling the user that a certain operation may take longer. The screen will stay blank or will not change for a long time.</w:t>
-      </w:r>
-    </w:p>
-    <w:p>
-      <w:pPr>
-        <w:spacing w:line="360" w:lineRule="auto"/>
-      </w:pPr>
-      <w:r>
-        <w:t xml:space="preserve">In SPWAs, loading indicators like labels (e.g. "Loading...") or spinning animations are used to give the user an immediate feedback on an action that may take longer. This won't speed up the calculation but it shows the user that the system has registered the input and that the user has to wait. This also prevents users from clicking the same link </w:t>
-      </w:r>
-      <w:r>
-        <w:t>again, which</w:t>
-      </w:r>
-      <w:r>
-        <w:t xml:space="preserve"> may even lead to longer response times.</w:t>
-      </w:r>
-    </w:p>
-    <w:p>
-      <w:pPr>
-        <w:pStyle w:val="berschrift5"/>
-      </w:pPr>
-      <w:r>
-        <w:t>Transitions</w:t>
-      </w:r>
-    </w:p>
-    <w:p>
-      <w:pPr>
-        <w:spacing w:line="360" w:lineRule="auto"/>
-      </w:pPr>
-      <w:r>
-        <w:t>Another benefit SPWAs have over normal web pages is that it is possible to have transitions / animations between page changes.</w:t>
-      </w:r>
-    </w:p>
-    <w:p>
-      <w:pPr>
-        <w:spacing w:line="360" w:lineRule="auto"/>
-      </w:pPr>
-      <w:r>
-        <w:t>These effects are more and more often used in modern web pages to make them feel more dynamic and to make the user have more fun using the page. But a reload on a normal website will break the dynamic impression because the page will simply turn blank on page change until the new page is loaded.</w:t>
-      </w:r>
-    </w:p>
-    <w:p>
-      <w:pPr>
-        <w:spacing w:line="360" w:lineRule="auto"/>
-      </w:pPr>
-      <w:r>
-        <w:t xml:space="preserve">A good example for this behavior is Apple's website. When visiting the index page only a main focused element, like for example a new iPad, is shown. All other elements like the navigation fade in after a certain delay. But when going to another page, the page turns blank and the new page is being loaded which completely breaks the smooth impression of the index page. </w:t>
-      </w:r>
-    </w:p>
-    <w:p>
-      <w:pPr>
-        <w:spacing w:line="360" w:lineRule="auto"/>
-      </w:pPr>
-      <w:r>
-        <w:t>To make the User Experience on a website consistent, page transitions like they are implemented in the Salon overview pages could get added so that the dynamic and interactive impression will not get lost. On Salon overview pages all images fade-out and fade-in when navigating through the different pages. This makes the navigation feel a lot smoother and it also hides loading times (caused both from the AJAX request and the image loading time).</w:t>
-      </w:r>
-    </w:p>
-    <w:p>
-      <w:pPr>
-        <w:spacing w:line="360" w:lineRule="auto"/>
-      </w:pPr>
-      <w:r>
-        <w:t>Users normally don't actively see the transitions. It is, when it's done right, only a subtle effect. But when transitions are removed from a page, users see that something has changed and that the page does not feel as good as before. Showing users first the transitioning implementation of the overview pages and then an implementation without transitions has proven this. Users thought that the site needed longer to load but they could not tell that the transitions had been removed.</w:t>
-      </w:r>
-    </w:p>
-    <w:p>
-      <w:pPr>
-        <w:spacing w:line="360" w:lineRule="auto"/>
-      </w:pPr>
-      <w:r>
-        <w:t>Transitions should not be used to heavily because otherwise the focus in the important parts of a website will get lost and users tend to get annoyed by too long animations.</w:t>
-      </w:r>
-    </w:p>
-    <w:p>
-      <w:pPr>
-        <w:pStyle w:val="berschrift5"/>
-      </w:pPr>
-      <w:r>
-        <w:t>Sound</w:t>
-      </w:r>
-    </w:p>
-    <w:p>
-      <w:pPr>
-        <w:spacing w:line="360" w:lineRule="auto"/>
-      </w:pPr>
-      <w:r>
-        <w:t>Another neat feature that SPWAs offer is that they allow websites to have music playing permanently in the background without stopping when the page changes.</w:t>
-      </w:r>
-    </w:p>
-    <w:p>
-      <w:pPr>
-        <w:spacing w:line="360" w:lineRule="auto"/>
-      </w:pPr>
-      <w:r>
-        <w:t>Currently most websites that let users play music suffer from the page-reload problem and don't allow the user to simultaneously browse the page and listen to the music (e.g. http://www.last.fm, http://www.soundcloud.com). Users have to keep at least two tabs/windows of these pages open.</w:t>
-      </w:r>
-    </w:p>
-    <w:p>
-      <w:pPr>
-        <w:spacing w:line="360" w:lineRule="auto"/>
-      </w:pPr>
-      <w:r>
-        <w:t>Other websites bypass this problem by opening a dedicated new window only for the music player (e.g. http://www.jamendo.com, http://www.play.fm). Both solutions suffer from the same problem: it is very cumbersome for the user to control the player.</w:t>
-      </w:r>
-    </w:p>
-    <w:p>
-      <w:pPr>
-        <w:spacing w:line="360" w:lineRule="auto"/>
-      </w:pPr>
-      <w:r>
-        <w:t xml:space="preserve">The user has to switch the tab / window or even, when the user has to many tabs / windows open, the user has to search for the player. </w:t>
-      </w:r>
-    </w:p>
-    <w:p>
-      <w:pPr>
-        <w:spacing w:line="360" w:lineRule="auto"/>
-      </w:pPr>
-      <w:r>
-        <w:t>Stopping the player or altering the volume can take quite a while and this delay leads to a bad user experience. In SPWAs the player can simply get embedded into the page and it will always remain on the same position so that users can easily control it. Of course the player won't stop playing when another page is requested since the reload does not affect the player.</w:t>
-      </w:r>
-    </w:p>
-    <w:p>
-      <w:pPr>
-        <w:spacing w:line="360" w:lineRule="auto"/>
-      </w:pPr>
-      <w:r>
-        <w:t>A good example for the use of SPWAs in a music-context is simfy (http://www.simfy.de)</w:t>
-      </w:r>
-      <w:r>
-        <w:rPr>
-          <w:highlight w:val="yellow"/>
-        </w:rPr>
-        <w:t xml:space="preserve"> </w:t>
-      </w:r>
-      <w:r>
-        <w:rPr>
-          <w:highlight w:val="yellow"/>
-        </w:rPr>
-        <w:t>[add screenshot, maybe with comparison to other sites mentioned above]</w:t>
-      </w:r>
-      <w:r>
-        <w:t xml:space="preserve">. </w:t>
-      </w:r>
-      <w:r>
-        <w:t>The player is fixed at the bottom of the page and it remains there when the content of the page changes. To n</w:t>
-      </w:r>
-      <w:r>
-        <w:t>ot get in the way while browsing</w:t>
-      </w:r>
-      <w:r>
-        <w:t>, the player's size is adjustable.</w:t>
-      </w:r>
-    </w:p>
-    <w:p>
-      <w:pPr>
-        <w:pStyle w:val="berschrift2"/>
-      </w:pPr>
-      <w:bookmarkStart w:id="49" w:name="_Toc164778090"/>
-      <w:r>
-        <w:t>4</w:t>
-      </w:r>
-      <w:r>
-        <w:t>.</w:t>
-      </w:r>
-      <w:r>
-        <w:t xml:space="preserve"> Problems</w:t>
-      </w:r>
-      <w:bookmarkEnd w:id="49"/>
+      <w:bookmarkStart w:id="51" w:name="_Toc164778093"/>
+      <w:r>
+        <w:t>4.</w:t>
+      </w:r>
+      <w:r>
+        <w:t>3 Exposure of Business Logic / Sensitive Data</w:t>
+      </w:r>
+      <w:bookmarkEnd w:id="51"/>
+    </w:p>
+    <w:p>
+      <w:pPr>
+        <w:spacing w:line="360" w:lineRule="auto"/>
+      </w:pPr>
+      <w:r>
+        <w:t>Moving the complete business-logic to the client-side means that every user that knows how to display the source of a website can easily see how a website / a business works. Modern browsers even further have integrated tools that allow users to deeply inspect a website's code and to especially monitor AJAX requests. The problem that users can cheat on a website's code is not a problem that only occurs in SPWAs, generally a problem of every website, but since almost all business-logic resides in the user's browser this problem has a much bigger impact on SPWAs. When a website deals with sensitive data (bank accounts, credit card numbers...) developers need to make sure that none of the code on the front-end exposes security holes that could harm the website's users. Generally all privacy relevant operations should be done on the server-side and to secure the client-server communication HTTPS should be used instead of normal HTTP.</w:t>
+      </w:r>
+    </w:p>
+    <w:p>
+      <w:pPr>
+        <w:spacing w:line="360" w:lineRule="auto"/>
+      </w:pPr>
+      <w:r>
+        <w:t xml:space="preserve">Another important thing is to double-check login-states and admin-rights on the server and don't let only the client-side handle it. Assume the following scenario: An app has a global user object with a </w:t>
+      </w:r>
+      <w:r>
+        <w:t>B</w:t>
+      </w:r>
+      <w:r>
+        <w:t>oolean field called "admin". The app displays editable elements according to the value of the admin field in the user object. A user could now simply open up the JavaScript console of his browser and change the value of the admin field to get access to all editable elements.</w:t>
+      </w:r>
+    </w:p>
+    <w:p>
+      <w:pPr>
+        <w:spacing w:line="360" w:lineRule="auto"/>
+      </w:pPr>
+      <w:r>
+        <w:t>A way to protect websites from this attack is to add a server-side generated field in the responses that adds information on the rights of the current user. The app then switches the editable elements according to the response rather than according to a front-end object that could have been edited by a user. But still the backend should always double-check the user's rights on incoming requests.</w:t>
+      </w:r>
+    </w:p>
+    <w:p>
+      <w:pPr>
+        <w:spacing w:line="360" w:lineRule="auto"/>
+      </w:pPr>
+      <w:r>
+        <w:t>Another method to secure a website's code is to obfuscate it before it gets deployed to the server. In that way the code is not as readable as before and attackers would need to put a lot more effort in understanding the obfuscated code code</w:t>
+      </w:r>
+      <w:r>
+        <w:t xml:space="preserve"> to harm a website. A nice side </w:t>
+      </w:r>
+      <w:r>
+        <w:t>effect that usually comes with code-obfuscation in JavaScript is that the code also gets compressed so not only the website gets secured but also the load time gets reduced.</w:t>
+      </w:r>
     </w:p>
     <w:p>
       <w:pPr>
         <w:pStyle w:val="berschrift3"/>
       </w:pPr>
-      <w:bookmarkStart w:id="50" w:name="_Toc164778091"/>
-      <w:r>
-        <w:t>4</w:t>
-      </w:r>
-      <w:r>
-        <w:t>.1 Search Engine Optimization</w:t>
-      </w:r>
-      <w:bookmarkEnd w:id="50"/>
-    </w:p>
-    <w:p>
-      <w:pPr>
-        <w:spacing w:line="360" w:lineRule="auto"/>
-      </w:pPr>
-      <w:r>
-        <w:t xml:space="preserve">Search Engine Optimization is very important for modern websites to get a good ranking in search results from Google or any other search engine. Search engines build their indexes with so called Web </w:t>
-      </w:r>
-      <w:r>
-        <w:t>crawlers</w:t>
-      </w:r>
-      <w:r>
-        <w:rPr>
-          <w:rStyle w:val="Funotenzeichen"/>
-        </w:rPr>
-        <w:footnoteReference w:id="23"/>
-      </w:r>
-      <w:r>
-        <w:t>that process the contents of websites to get an understanding to what topics they are related. Web crawlers automatically follow links on web pages to create relations between websites and to find out the importance of websites by counting the links that link back to a certain page.</w:t>
-      </w:r>
-    </w:p>
-    <w:p>
-      <w:pPr>
-        <w:spacing w:line="360" w:lineRule="auto"/>
-      </w:pPr>
-      <w:r>
-        <w:t>They are built to rapidly crawl through many websites, which means that the basic crawlers neither load images nor CSS-, nor JavaScript files to decrease the loading time. This has a negative impact on SPWAs because the content would not be correctly indexed or even not indexed at all because the client-side JavaScript-based URL-router would not get started when a Web crawler is on the website, since they don't execute JavaScript.</w:t>
-      </w:r>
-    </w:p>
-    <w:p>
-      <w:pPr>
-        <w:spacing w:line="360" w:lineRule="auto"/>
-      </w:pPr>
-      <w:r>
-        <w:t xml:space="preserve">Furthermore, if the start page of a SPWA </w:t>
-      </w:r>
-      <w:r>
-        <w:t>was</w:t>
-      </w:r>
-      <w:r>
-        <w:t xml:space="preserve"> generated by the JavaScript templating system, the page wouldn't even get added to any search engine index because the crawler would just see a blank HTML page. This would make SPWAs for now unusable for projects that need to have a good ranking in search engines.</w:t>
-      </w:r>
-    </w:p>
-    <w:p>
-      <w:pPr>
-        <w:spacing w:line="360" w:lineRule="auto"/>
-      </w:pPr>
-      <w:r>
-        <w:t>But there are several ways to go around this problem.</w:t>
-      </w:r>
-    </w:p>
-    <w:p>
-      <w:pPr>
-        <w:spacing w:line="360" w:lineRule="auto"/>
-      </w:pPr>
-      <w:r>
-        <w:t>Google proposed a technique that let's their crawlers index an SPWA</w:t>
-      </w:r>
-      <w:r>
-        <w:rPr>
-          <w:rStyle w:val="Funotenzeichen"/>
-        </w:rPr>
-        <w:footnoteReference w:id="24"/>
-      </w:r>
-      <w:r>
-        <w:t>.</w:t>
-      </w:r>
-    </w:p>
-    <w:p>
-      <w:pPr>
-        <w:spacing w:line="360" w:lineRule="auto"/>
-      </w:pPr>
-      <w:r>
-        <w:t>When their crawler finds a URL in the SPWA-typical "#!"-style it will request a special URL on the website's server that should return a HTML snapshot of the requested page. This snapshot should represent the content of the page that should get indexed. As an example, a request to the URL "mydomain.tld/#!/test" would create a Web crawler request to "mydomain.tld/?_escaped_fragment_=test" and the server should respond with the HTML snapshot.</w:t>
-      </w:r>
-    </w:p>
-    <w:p>
-      <w:pPr>
-        <w:spacing w:line="360" w:lineRule="auto"/>
-      </w:pPr>
-      <w:r>
-        <w:t>This solution can easily lead to a lot of duplicated code since a router is needed in the backend that has to work exactly the same as  the router in the frontend. Additionally, often view code might get duplicated because templates have to get maintained in the frontend and in the backend.</w:t>
-      </w:r>
-    </w:p>
-    <w:p>
-      <w:pPr>
-        <w:spacing w:line="360" w:lineRule="auto"/>
-      </w:pPr>
-      <w:r>
-        <w:t>One thing to keep in mind with this technique is that currently only the Google Web crawler supports the advanced URL scheme and none of the other competitors such as Bing and Yahoo do.</w:t>
-      </w:r>
-    </w:p>
-    <w:p>
-      <w:pPr>
-        <w:spacing w:line="360" w:lineRule="auto"/>
-      </w:pPr>
-    </w:p>
-    <w:p>
-      <w:pPr>
-        <w:spacing w:line="360" w:lineRule="auto"/>
-      </w:pPr>
-      <w:r>
-        <w:t xml:space="preserve">Another technique works especially well for community pages where there is a difference between the site a user sees when he is logged in and the site he sees when he is not logged in (Web crawlers normally don't log in to communities). In that case all public pages could get served from the backend so that </w:t>
-      </w:r>
-      <w:r>
-        <w:t>Web crawlers easily can index them</w:t>
-      </w:r>
-      <w:r>
-        <w:t>. Internal pages would then get served as SPWA since these pages should not get indexed anyway. The extra effort that is needed for this technique is reasonable since only few pages (e.g. index, about, pricing, contact) need a backend view and most of the client-side code doesn't need to get duplicated.</w:t>
-      </w:r>
-    </w:p>
-    <w:p>
-      <w:pPr>
-        <w:pStyle w:val="berschrift3"/>
-      </w:pPr>
-      <w:bookmarkStart w:id="51" w:name="_Toc164778092"/>
-      <w:r>
-        <w:t>4</w:t>
-      </w:r>
-      <w:r>
-        <w:t>.</w:t>
-      </w:r>
-      <w:r>
-        <w:t>2</w:t>
-      </w:r>
-      <w:r>
-        <w:t xml:space="preserve"> New Tools needed</w:t>
-      </w:r>
-      <w:bookmarkEnd w:id="51"/>
-    </w:p>
-    <w:p>
-      <w:pPr>
-        <w:spacing w:line="360" w:lineRule="auto"/>
-      </w:pPr>
-      <w:r>
-        <w:t>When working on a normal web application there are tons of frameworks and tools that help throughout the whole development-, deployment- and maintenance process. These tools have been optimized over the past years and developers have learnt how to become most productive with these tools.</w:t>
-      </w:r>
-    </w:p>
-    <w:p>
-      <w:pPr>
-        <w:spacing w:line="360" w:lineRule="auto"/>
-      </w:pPr>
-      <w:r>
-        <w:t>Such integrated tools and frameworks don't exist for SPWAs yet. There are tools that fit one specific part of the process like compiling the Views or giving the app a MVC structure, but developers have to connect these tools manually. In the backend the old tools can still get used but they don't support the client-side development that much. New tools have to get developed so that developers don't have to struggle with their development environment on every new project and can clearly focus on working on the project.</w:t>
-      </w:r>
-    </w:p>
-    <w:p>
-      <w:pPr>
-        <w:spacing w:line="360" w:lineRule="auto"/>
-      </w:pPr>
-      <w:r>
-        <w:t>A first step for new t</w:t>
-      </w:r>
-      <w:r>
-        <w:t>ools has been made with brunch</w:t>
-      </w:r>
-      <w:r>
-        <w:rPr>
-          <w:rStyle w:val="Funotenzeichen"/>
-        </w:rPr>
-        <w:footnoteReference w:id="25"/>
-      </w:r>
-      <w:r>
-        <w:t>, a tool-chain that combines all the needed technologies for the client-side development into one command line call. This very much helps to speed up the development on SPWAs but developers still have to develop the back-end with another tool because brunch currently is backend-agnostic and doesn't provide any backend helpers. To ease development even more there is definitely the need for tools that support the development in the frontend as well as in the backend.</w:t>
-      </w:r>
-    </w:p>
-    <w:p>
-      <w:pPr>
-        <w:pStyle w:val="berschrift3"/>
-      </w:pPr>
-      <w:bookmarkStart w:id="52" w:name="_Toc164778093"/>
-      <w:r>
-        <w:t>4.</w:t>
-      </w:r>
-      <w:r>
-        <w:t>3 Exposure of Business Logic / Sensitive Data</w:t>
-      </w:r>
-      <w:bookmarkEnd w:id="52"/>
-    </w:p>
-    <w:p>
-      <w:pPr>
-        <w:spacing w:line="360" w:lineRule="auto"/>
-      </w:pPr>
-      <w:r>
-        <w:t>Moving the complete business-logic to the client-side means that every user that knows how to display the source of a website can easily see how a website / a business works. Modern browsers even further have integrated tools that allow users to deeply inspect a website's code and to especially monitor AJAX requests. The problem that users can cheat on a website's code is not a problem that only occurs in SPWAs, generally a problem of every website, but since almost all business-logic resides in the user's browser this problem has a much bigger impact on SPWAs. When a website deals with sensitive data (bank accounts, credit card numbers...) developers need to make sure that none of the code on the front-end exposes security holes that could harm the website's users. Generally all privacy relevant operations should be done on the server-side and to secure the client-server communication HTTPS should be used instead of normal HTTP.</w:t>
-      </w:r>
-    </w:p>
-    <w:p>
-      <w:pPr>
-        <w:spacing w:line="360" w:lineRule="auto"/>
-      </w:pPr>
-      <w:r>
-        <w:t xml:space="preserve">Another important thing is to double-check login-states and admin-rights on the server and don't let only the client-side handle it. Assume the following scenario: An app has a global user object with a </w:t>
-      </w:r>
-      <w:r>
-        <w:t>B</w:t>
-      </w:r>
-      <w:r>
-        <w:t>oolean field called "admin". The app displays editable elements according to the value of the admin field in the user object. A user could now simply open up the JavaScript console of his browser and change the value of the admin field to get access to all editable elements.</w:t>
-      </w:r>
-    </w:p>
-    <w:p>
-      <w:pPr>
-        <w:spacing w:line="360" w:lineRule="auto"/>
-      </w:pPr>
-      <w:r>
-        <w:t>A way to protect websites from this attack is to add a server-side generated field in the responses that adds information on the rights of the current user. The app then switches the editable elements according to the response rather than according to a front-end object that could have been edited by a user. But still the backend should always double-check the user's rights on incoming requests.</w:t>
-      </w:r>
-    </w:p>
-    <w:p>
-      <w:pPr>
-        <w:spacing w:line="360" w:lineRule="auto"/>
-      </w:pPr>
-      <w:r>
-        <w:t>Another method to secure a website's code is to obfuscate it before it gets deployed to the server. In that way the code is not as readable as before and attackers would need to put a lot more effort in understanding the obfuscated code code</w:t>
-      </w:r>
-      <w:r>
-        <w:t xml:space="preserve"> to harm a website. A nice side </w:t>
-      </w:r>
-      <w:r>
-        <w:t>effect that usually comes with code-obfuscation in JavaScript is that the code also gets compressed so not only the website gets secured but also the load time gets reduced.</w:t>
-      </w:r>
-    </w:p>
-    <w:p>
-      <w:pPr>
-        <w:pStyle w:val="berschrift3"/>
-      </w:pPr>
-      <w:bookmarkStart w:id="53" w:name="_Toc164778094"/>
+      <w:bookmarkStart w:id="52" w:name="_Toc164778094"/>
       <w:r>
         <w:lastRenderedPageBreak/>
         <w:t>4</w:t>
@@ -11203,132 +11221,132 @@
       <w:r>
         <w:t>.4 Accessibility</w:t>
       </w:r>
+      <w:bookmarkEnd w:id="52"/>
+    </w:p>
+    <w:p>
+      <w:pPr>
+        <w:spacing w:line="360" w:lineRule="auto"/>
+      </w:pPr>
+      <w:r>
+        <w:t>SPWAs only work when clients have JavaScript enabled and this makes them useless for users that either have disabled JavaScript on purpose, e.g. to increase the browser performance, or users that are browsing at work and that are not allowed to have their browsers execute JavaScript.</w:t>
+      </w:r>
+    </w:p>
+    <w:p>
+      <w:pPr>
+        <w:spacing w:line="360" w:lineRule="auto"/>
+      </w:pPr>
+      <w:r>
+        <w:t xml:space="preserve">According to statistics by </w:t>
+      </w:r>
+      <w:r>
+        <w:t>Yahoo</w:t>
+      </w:r>
+      <w:r>
+        <w:rPr>
+          <w:rStyle w:val="Funotenzeichen"/>
+        </w:rPr>
+        <w:footnoteReference w:id="26"/>
+      </w:r>
+      <w:r>
+        <w:t>, the percentage of users that have disabled JavaScript is approximately 1%. That number may seem low at first but it means that if a page has one million page-visits a month, ten thousand of them are not able to use the page.</w:t>
+      </w:r>
+    </w:p>
+    <w:p>
+      <w:pPr>
+        <w:spacing w:line="360" w:lineRule="auto"/>
+      </w:pPr>
+      <w:r>
+        <w:t>There is the possibility to display a message that demands the user to activate JavaScript with the “</w:t>
+      </w:r>
+      <w:r>
+        <w:t>noscript-tag</w:t>
+      </w:r>
+      <w:r>
+        <w:t>” in HTML</w:t>
+      </w:r>
+      <w:r>
+        <w:rPr>
+          <w:rStyle w:val="Funotenzeichen"/>
+        </w:rPr>
+        <w:footnoteReference w:id="27"/>
+      </w:r>
+      <w:r>
+        <w:t>, but users that have actively disabled JavaScript did this for a reason and may simply decide not to use the site. Developers have to be aware of the numbers mentioned above when creating JavaScript-heavy applications.</w:t>
+      </w:r>
+    </w:p>
+    <w:p>
+      <w:pPr>
+        <w:spacing w:line="360" w:lineRule="auto"/>
+      </w:pPr>
+      <w:r>
+        <w:t>Another problem with dynamically generated layouts is that it is hard for screen readers to semantically interpret these layouts. Although 75% of screen reader users have JavaScript</w:t>
+      </w:r>
+      <w:r>
+        <w:t xml:space="preserve"> enabled</w:t>
+      </w:r>
+      <w:r>
+        <w:rPr>
+          <w:rStyle w:val="Funotenzeichen"/>
+        </w:rPr>
+        <w:footnoteReference w:id="28"/>
+      </w:r>
+      <w:r>
+        <w:t xml:space="preserve"> </w:t>
+      </w:r>
+      <w:r>
+        <w:t>, the screen readers are not able to properly interpret dynamic DOM changes that are used to "switch" pages in SPWAs.</w:t>
+      </w:r>
+    </w:p>
+    <w:p>
+      <w:pPr>
+        <w:spacing w:line="360" w:lineRule="auto"/>
+      </w:pPr>
+      <w:r>
+        <w:t>The Web Accessibility Initiative (WAI), an organization that creates recommendations for web developers to make websites more accessible, is aware of the problems described above and created a guideline called</w:t>
+      </w:r>
+      <w:r>
+        <w:t xml:space="preserve"> "WAI-ARIA"</w:t>
+      </w:r>
+      <w:r>
+        <w:rPr>
+          <w:rStyle w:val="Funotenzeichen"/>
+        </w:rPr>
+        <w:footnoteReference w:id="29"/>
+      </w:r>
+      <w:r>
+        <w:t xml:space="preserve"> </w:t>
+      </w:r>
+      <w:r>
+        <w:t>that aims to provide solutions to developers and its publication is expected for the middle of 2011.</w:t>
+      </w:r>
+      <w:r>
+        <w:t xml:space="preserve"> </w:t>
+      </w:r>
+      <w:r>
+        <w:t>The current working draft (http://www.w3.org/TR/wai-aria-implementation) describes a set of additional events that should get fired for example when a when a DOM element's text-content changes or an element is being hidden. These events are</w:t>
+      </w:r>
+      <w:r>
+        <w:t xml:space="preserve"> processed by </w:t>
+      </w:r>
+      <w:r>
+        <w:t>screen reader</w:t>
+      </w:r>
+      <w:r>
+        <w:t>s</w:t>
+      </w:r>
+      <w:r>
+        <w:t xml:space="preserve"> to create a semantically correct feedback for the user.</w:t>
+      </w:r>
+    </w:p>
+    <w:p>
+      <w:pPr>
+        <w:pStyle w:val="berschrift2"/>
+      </w:pPr>
+      <w:bookmarkStart w:id="53" w:name="_Toc164778095"/>
+      <w:r>
+        <w:t>5. Conclusion</w:t>
+      </w:r>
       <w:bookmarkEnd w:id="53"/>
-    </w:p>
-    <w:p>
-      <w:pPr>
-        <w:spacing w:line="360" w:lineRule="auto"/>
-      </w:pPr>
-      <w:r>
-        <w:t>SPWAs only work when clients have JavaScript enabled and this makes them useless for users that either have disabled JavaScript on purpose, e.g. to increase the browser performance, or users that are browsing at work and that are not allowed to have their browsers execute JavaScript.</w:t>
-      </w:r>
-    </w:p>
-    <w:p>
-      <w:pPr>
-        <w:spacing w:line="360" w:lineRule="auto"/>
-      </w:pPr>
-      <w:r>
-        <w:t xml:space="preserve">According to statistics by </w:t>
-      </w:r>
-      <w:r>
-        <w:t>Yahoo</w:t>
-      </w:r>
-      <w:r>
-        <w:rPr>
-          <w:rStyle w:val="Funotenzeichen"/>
-        </w:rPr>
-        <w:footnoteReference w:id="26"/>
-      </w:r>
-      <w:r>
-        <w:t>, the percentage of users that have disabled JavaScript is approximately 1%. That number may seem low at first but it means that if a page has one million page-visits a month, ten thousand of them are not able to use the page.</w:t>
-      </w:r>
-    </w:p>
-    <w:p>
-      <w:pPr>
-        <w:spacing w:line="360" w:lineRule="auto"/>
-      </w:pPr>
-      <w:r>
-        <w:t>There is the possibility to display a message that demands the user to activate JavaScript with the “</w:t>
-      </w:r>
-      <w:r>
-        <w:t>noscript-tag</w:t>
-      </w:r>
-      <w:r>
-        <w:t>” in HTML</w:t>
-      </w:r>
-      <w:r>
-        <w:rPr>
-          <w:rStyle w:val="Funotenzeichen"/>
-        </w:rPr>
-        <w:footnoteReference w:id="27"/>
-      </w:r>
-      <w:r>
-        <w:t>, but users that have actively disabled JavaScript did this for a reason and may simply decide not to use the site. Developers have to be aware of the numbers mentioned above when creating JavaScript-heavy applications.</w:t>
-      </w:r>
-    </w:p>
-    <w:p>
-      <w:pPr>
-        <w:spacing w:line="360" w:lineRule="auto"/>
-      </w:pPr>
-      <w:r>
-        <w:t>Another problem with dynamically generated layouts is that it is hard for screen readers to semantically interpret these layouts. Although 75% of screen reader users have JavaScript</w:t>
-      </w:r>
-      <w:r>
-        <w:t xml:space="preserve"> enabled</w:t>
-      </w:r>
-      <w:r>
-        <w:rPr>
-          <w:rStyle w:val="Funotenzeichen"/>
-        </w:rPr>
-        <w:footnoteReference w:id="28"/>
-      </w:r>
-      <w:r>
-        <w:t xml:space="preserve"> </w:t>
-      </w:r>
-      <w:r>
-        <w:t>, the screen readers are not able to properly interpret dynamic DOM changes that are used to "switch" pages in SPWAs.</w:t>
-      </w:r>
-    </w:p>
-    <w:p>
-      <w:pPr>
-        <w:spacing w:line="360" w:lineRule="auto"/>
-      </w:pPr>
-      <w:r>
-        <w:t>The Web Accessibility Initiative (WAI), an organization that creates recommendations for web developers to make websites more accessible, is aware of the problems described above and created a guideline called</w:t>
-      </w:r>
-      <w:r>
-        <w:t xml:space="preserve"> "WAI-ARIA"</w:t>
-      </w:r>
-      <w:r>
-        <w:rPr>
-          <w:rStyle w:val="Funotenzeichen"/>
-        </w:rPr>
-        <w:footnoteReference w:id="29"/>
-      </w:r>
-      <w:r>
-        <w:t xml:space="preserve"> </w:t>
-      </w:r>
-      <w:r>
-        <w:t>that aims to provide solutions to developers and its publication is expected for the middle of 2011.</w:t>
-      </w:r>
-      <w:r>
-        <w:t xml:space="preserve"> </w:t>
-      </w:r>
-      <w:r>
-        <w:t>The current working draft (http://www.w3.org/TR/wai-aria-implementation) describes a set of additional events that should get fired for example when a when a DOM element's text-content changes or an element is being hidden. These events are</w:t>
-      </w:r>
-      <w:r>
-        <w:t xml:space="preserve"> processed by </w:t>
-      </w:r>
-      <w:r>
-        <w:t>screen reader</w:t>
-      </w:r>
-      <w:r>
-        <w:t>s</w:t>
-      </w:r>
-      <w:r>
-        <w:t xml:space="preserve"> to create a semantically correct feedback for the user.</w:t>
-      </w:r>
-    </w:p>
-    <w:p>
-      <w:pPr>
-        <w:pStyle w:val="berschrift2"/>
-      </w:pPr>
-      <w:bookmarkStart w:id="54" w:name="_Toc164778095"/>
-      <w:r>
-        <w:t>5. Conclusion</w:t>
-      </w:r>
-      <w:bookmarkEnd w:id="54"/>
     </w:p>
     <w:p>
       <w:pPr>
@@ -11480,18 +11498,76 @@
       <w:pPr>
         <w:pStyle w:val="berschrift1"/>
       </w:pPr>
-      <w:bookmarkStart w:id="55" w:name="_Toc164778096"/>
+      <w:bookmarkStart w:id="54" w:name="_Toc164778096"/>
       <w:r>
         <w:t>Literature Index</w:t>
       </w:r>
+      <w:bookmarkEnd w:id="54"/>
+    </w:p>
+    <w:p>
+      <w:pPr>
+        <w:spacing w:line="360" w:lineRule="auto"/>
+      </w:pPr>
+      <w:r>
+        <w:t>[</w:t>
+      </w:r>
+      <w:r>
+        <w:t>AKTWOS2009</w:t>
+      </w:r>
+      <w:r>
+        <w:t xml:space="preserve">] - </w:t>
+      </w:r>
+      <w:r>
+        <w:t>Akamai Technologies, Inc</w:t>
+      </w:r>
+      <w:r>
+        <w:t xml:space="preserve"> (2009) - http://www.akamai.com/html/about/press/releases/2009/press_091409.html, </w:t>
+      </w:r>
+      <w:r>
+        <w:t>retrieved on 04/16/2011</w:t>
+      </w:r>
+      <w:r>
+        <w:t xml:space="preserve"> </w:t>
+      </w:r>
+      <w:bookmarkStart w:id="55" w:name="_GoBack"/>
       <w:bookmarkEnd w:id="55"/>
     </w:p>
     <w:p>
       <w:pPr>
         <w:spacing w:line="360" w:lineRule="auto"/>
       </w:pPr>
+    </w:p>
+    <w:p>
+      <w:pPr>
+        <w:spacing w:line="360" w:lineRule="auto"/>
+      </w:pPr>
       <w:r>
         <w:t>[EHCASS2011] - Eben Hewitt (2011) "Cassandra - The Definitive Guide" (first edition), Chapter: "Appendix: The Nonrelational Landscape", O'Reilly Media, Inc.</w:t>
+      </w:r>
+    </w:p>
+    <w:p>
+      <w:pPr>
+        <w:spacing w:line="360" w:lineRule="auto"/>
+      </w:pPr>
+    </w:p>
+    <w:p>
+      <w:pPr>
+        <w:spacing w:line="360" w:lineRule="auto"/>
+      </w:pPr>
+      <w:r>
+        <w:t>[GOSPEE2009] – Jake Brutlag of Google, Inc (2009) “</w:t>
+      </w:r>
+      <w:r>
+        <w:t>Speed Matters for Google Web Search</w:t>
+      </w:r>
+      <w:r>
+        <w:t xml:space="preserve">” - </w:t>
+      </w:r>
+      <w:r>
+        <w:t xml:space="preserve">http://code.google.com/intl/de/speed/files/delayexp.pdf, </w:t>
+      </w:r>
+      <w:r>
+        <w:t>retrieved on 04/16/2011</w:t>
       </w:r>
     </w:p>
     <w:p>
@@ -12082,8 +12158,6 @@
       <w:r>
         <w:t xml:space="preserve"> CRUD stands for Create, Retrieve, Update, and Delete and describes basic operations on Model instances</w:t>
       </w:r>
-      <w:bookmarkStart w:id="44" w:name="_GoBack"/>
-      <w:bookmarkEnd w:id="44"/>
     </w:p>
   </w:footnote>
   <w:footnote w:id="20">
@@ -12101,7 +12175,7 @@
         <w:footnoteRef/>
       </w:r>
       <w:r>
-        <w:t xml:space="preserve"> http://www.akamai.com/html/about/press/releases/2009/press_091409.html</w:t>
+        <w:t xml:space="preserve"> [AKTWOS2009]</w:t>
       </w:r>
     </w:p>
   </w:footnote>
@@ -12120,7 +12194,7 @@
         <w:footnoteRef/>
       </w:r>
       <w:r>
-        <w:t xml:space="preserve"> http://googleresearch.blogspot.com/2009/06/speed-matters.html</w:t>
+        <w:t xml:space="preserve"> [GOSPEE2009]</w:t>
       </w:r>
     </w:p>
   </w:footnote>
@@ -14920,7 +14994,7 @@
 </file>
 
 <file path=customXml/itemProps1.xml><?xml version="1.0" encoding="utf-8"?>
-<ds:datastoreItem xmlns:ds="http://schemas.openxmlformats.org/officeDocument/2006/customXml" ds:itemID="{47BA918C-21BF-D148-B23E-0E738316E70E}">
+<ds:datastoreItem xmlns:ds="http://schemas.openxmlformats.org/officeDocument/2006/customXml" ds:itemID="{7505ED0F-2529-D849-A96F-86BF01860206}">
   <ds:schemaRefs>
     <ds:schemaRef ds:uri="http://schemas.openxmlformats.org/officeDocument/2006/bibliography"/>
   </ds:schemaRefs>

</xml_diff>

<commit_message>
finished benefits and added simfy screenshot
</commit_message>
<xml_diff>
--- a/Design and Implementation of a web-based platform to present designer-portfolios_CP.docx
+++ b/Design and Implementation of a web-based platform to present designer-portfolios_CP.docx
@@ -10823,7 +10823,13 @@
         <w:t>.</w:t>
       </w:r>
       <w:r>
-        <w:t xml:space="preserve"> When a website does heavy calculations for the user SPWAs won't perform better in calculating the result on the server-side than normal websites. But one weakness of normal websites is that there is no feedback telling the user that a certain operation may take longer. The screen will stay blank or will not change for a long time.</w:t>
+        <w:t xml:space="preserve"> When a website does heavy calculations for the user</w:t>
+      </w:r>
+      <w:r>
+        <w:t>,</w:t>
+      </w:r>
+      <w:r>
+        <w:t xml:space="preserve"> SPWAs won't perform better in calculating the result on the server-side than normal websites. But one weakness of normal websites is that there is no feedback telling the user that a certain operation may take longer. The screen will stay blank or will not change for a long time.</w:t>
       </w:r>
     </w:p>
     <w:p>
@@ -10861,7 +10867,10 @@
         <w:spacing w:line="360" w:lineRule="auto"/>
       </w:pPr>
       <w:r>
-        <w:t>These effects are more and more often used in modern web pages to make them feel more dynamic and to make the user have more fun using the page. But a reload on a normal website will break the dynamic impression because the page will simply turn blank on page change until the new page is loaded.</w:t>
+        <w:t>Transitions and animations</w:t>
+      </w:r>
+      <w:r>
+        <w:t xml:space="preserve"> are more and more often used in modern web pages to make them feel more dynamic and to make the user have more fun using the page. But a reload on a normal website will break the dynamic impression because the page will simply turn blank on page change until the new page is loaded.</w:t>
       </w:r>
     </w:p>
     <w:p>
@@ -10933,7 +10942,13 @@
         <w:spacing w:line="360" w:lineRule="auto"/>
       </w:pPr>
       <w:r>
-        <w:t xml:space="preserve">The user has to switch the tab / window or even, when the user has to many tabs / windows open, the user has to search for the player. </w:t>
+        <w:t>The user has to switch the tab / window or even, when the user has to many tabs / windows open, the user has to search for the player</w:t>
+      </w:r>
+      <w:r>
+        <w:t xml:space="preserve"> in the browser</w:t>
+      </w:r>
+      <w:r>
+        <w:t xml:space="preserve">. </w:t>
       </w:r>
     </w:p>
     <w:p>
@@ -10949,25 +10964,265 @@
         <w:spacing w:line="360" w:lineRule="auto"/>
       </w:pPr>
       <w:r>
-        <w:t>A good example for the use of SPWAs in a music-context is simfy (http://www.simfy.de)</w:t>
-      </w:r>
-      <w:r>
-        <w:rPr>
-          <w:highlight w:val="yellow"/>
-        </w:rPr>
+        <w:rPr>
+          <w:noProof/>
+          <w:lang w:val="de-DE"/>
+        </w:rPr>
+        <mc:AlternateContent>
+          <mc:Choice Requires="wps">
+            <w:drawing>
+              <wp:anchor distT="0" distB="0" distL="114300" distR="114300" simplePos="0" relativeHeight="251720704" behindDoc="0" locked="0" layoutInCell="1" allowOverlap="1" wp14:anchorId="12D45B9D" wp14:editId="5B04D09E">
+                <wp:simplePos x="0" y="0"/>
+                <wp:positionH relativeFrom="column">
+                  <wp:posOffset>0</wp:posOffset>
+                </wp:positionH>
+                <wp:positionV relativeFrom="paragraph">
+                  <wp:posOffset>3007360</wp:posOffset>
+                </wp:positionV>
+                <wp:extent cx="3086100" cy="228600"/>
+                <wp:effectExtent l="0" t="0" r="0" b="0"/>
+                <wp:wrapNone/>
+                <wp:docPr id="50" name="Textfeld 50"/>
+                <wp:cNvGraphicFramePr/>
+                <a:graphic xmlns:a="http://schemas.openxmlformats.org/drawingml/2006/main">
+                  <a:graphicData uri="http://schemas.microsoft.com/office/word/2010/wordprocessingShape">
+                    <wps:wsp>
+                      <wps:cNvSpPr txBox="1"/>
+                      <wps:spPr>
+                        <a:xfrm>
+                          <a:off x="0" y="0"/>
+                          <a:ext cx="3086100" cy="228600"/>
+                        </a:xfrm>
+                        <a:prstGeom prst="rect">
+                          <a:avLst/>
+                        </a:prstGeom>
+                        <a:noFill/>
+                        <a:ln>
+                          <a:noFill/>
+                        </a:ln>
+                        <a:effectLst/>
+                        <a:extLst>
+                          <a:ext uri="{C572A759-6A51-4108-AA02-DFA0A04FC94B}">
+                            <ma14:wrappingTextBoxFlag xmlns:ma14="http://schemas.microsoft.com/office/mac/drawingml/2011/main"/>
+                          </a:ext>
+                        </a:extLst>
+                      </wps:spPr>
+                      <wps:style>
+                        <a:lnRef idx="0">
+                          <a:schemeClr val="accent1"/>
+                        </a:lnRef>
+                        <a:fillRef idx="0">
+                          <a:schemeClr val="accent1"/>
+                        </a:fillRef>
+                        <a:effectRef idx="0">
+                          <a:schemeClr val="accent1"/>
+                        </a:effectRef>
+                        <a:fontRef idx="minor">
+                          <a:schemeClr val="dk1"/>
+                        </a:fontRef>
+                      </wps:style>
+                      <wps:txbx>
+                        <w:txbxContent>
+                          <w:p>
+                            <w:pPr>
+                              <w:rPr>
+                                <w:sz w:val="18"/>
+                                <w:szCs w:val="18"/>
+                              </w:rPr>
+                            </w:pPr>
+                            <w:r>
+                              <w:rPr>
+                                <w:sz w:val="18"/>
+                                <w:szCs w:val="18"/>
+                              </w:rPr>
+                              <w:t xml:space="preserve">Fig. </w:t>
+                            </w:r>
+                            <w:r>
+                              <w:rPr>
+                                <w:sz w:val="18"/>
+                                <w:szCs w:val="18"/>
+                              </w:rPr>
+                              <w:t>22</w:t>
+                            </w:r>
+                            <w:r>
+                              <w:rPr>
+                                <w:sz w:val="18"/>
+                                <w:szCs w:val="18"/>
+                              </w:rPr>
+                              <w:t xml:space="preserve">: </w:t>
+                            </w:r>
+                            <w:r>
+                              <w:rPr>
+                                <w:sz w:val="18"/>
+                                <w:szCs w:val="18"/>
+                              </w:rPr>
+                              <w:t>The music player of www.simfy.de</w:t>
+                            </w:r>
+                          </w:p>
+                        </w:txbxContent>
+                      </wps:txbx>
+                      <wps:bodyPr rot="0" spcFirstLastPara="0" vertOverflow="overflow" horzOverflow="overflow" vert="horz" wrap="square" lIns="91440" tIns="45720" rIns="91440" bIns="45720" numCol="1" spcCol="0" rtlCol="0" fromWordArt="0" anchor="t" anchorCtr="0" forceAA="0" compatLnSpc="1">
+                        <a:prstTxWarp prst="textNoShape">
+                          <a:avLst/>
+                        </a:prstTxWarp>
+                        <a:noAutofit/>
+                      </wps:bodyPr>
+                    </wps:wsp>
+                  </a:graphicData>
+                </a:graphic>
+                <wp14:sizeRelH relativeFrom="margin">
+                  <wp14:pctWidth>0</wp14:pctWidth>
+                </wp14:sizeRelH>
+                <wp14:sizeRelV relativeFrom="margin">
+                  <wp14:pctHeight>0</wp14:pctHeight>
+                </wp14:sizeRelV>
+              </wp:anchor>
+            </w:drawing>
+          </mc:Choice>
+          <mc:Fallback>
+            <w:pict>
+              <v:shape id="Textfeld 50" o:spid="_x0000_s1048" type="#_x0000_t202" style="position:absolute;margin-left:0;margin-top:236.8pt;width:243pt;height:18pt;z-index:251720704;visibility:visible;mso-wrap-style:square;mso-width-percent:0;mso-height-percent:0;mso-wrap-distance-left:9pt;mso-wrap-distance-top:0;mso-wrap-distance-right:9pt;mso-wrap-distance-bottom:0;mso-position-horizontal:absolute;mso-position-horizontal-relative:text;mso-position-vertical:absolute;mso-position-vertical-relative:text;mso-width-percent:0;mso-height-percent:0;mso-width-relative:margin;mso-height-relative:margin;v-text-anchor:top" o:gfxdata="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" filled="f" stroked="f">
+                <v:textbox>
+                  <w:txbxContent>
+                    <w:p>
+                      <w:pPr>
+                        <w:rPr>
+                          <w:sz w:val="18"/>
+                          <w:szCs w:val="18"/>
+                        </w:rPr>
+                      </w:pPr>
+                      <w:r>
+                        <w:rPr>
+                          <w:sz w:val="18"/>
+                          <w:szCs w:val="18"/>
+                        </w:rPr>
+                        <w:t xml:space="preserve">Fig. </w:t>
+                      </w:r>
+                      <w:r>
+                        <w:rPr>
+                          <w:sz w:val="18"/>
+                          <w:szCs w:val="18"/>
+                        </w:rPr>
+                        <w:t>22</w:t>
+                      </w:r>
+                      <w:r>
+                        <w:rPr>
+                          <w:sz w:val="18"/>
+                          <w:szCs w:val="18"/>
+                        </w:rPr>
+                        <w:t xml:space="preserve">: </w:t>
+                      </w:r>
+                      <w:r>
+                        <w:rPr>
+                          <w:sz w:val="18"/>
+                          <w:szCs w:val="18"/>
+                        </w:rPr>
+                        <w:t>The music player of www.simfy.de</w:t>
+                      </w:r>
+                    </w:p>
+                  </w:txbxContent>
+                </v:textbox>
+              </v:shape>
+            </w:pict>
+          </mc:Fallback>
+        </mc:AlternateContent>
+      </w:r>
+      <w:r>
+        <w:rPr>
+          <w:noProof/>
+          <w:lang w:val="de-DE"/>
+        </w:rPr>
+        <w:drawing>
+          <wp:inline distT="0" distB="0" distL="0" distR="0" wp14:anchorId="1B40B785" wp14:editId="1D5BFC63">
+            <wp:extent cx="5750560" cy="2844800"/>
+            <wp:effectExtent l="50800" t="25400" r="40640" b="101600"/>
+            <wp:docPr id="49" name="Bild 27" descr="jan:Documents:Bachelorthesis:assets:user_experience_sound_simfy_screenshot.png"/>
+            <wp:cNvGraphicFramePr>
+              <a:graphicFrameLocks xmlns:a="http://schemas.openxmlformats.org/drawingml/2006/main" noChangeAspect="1"/>
+            </wp:cNvGraphicFramePr>
+            <a:graphic xmlns:a="http://schemas.openxmlformats.org/drawingml/2006/main">
+              <a:graphicData uri="http://schemas.openxmlformats.org/drawingml/2006/picture">
+                <pic:pic xmlns:pic="http://schemas.openxmlformats.org/drawingml/2006/picture">
+                  <pic:nvPicPr>
+                    <pic:cNvPr id="0" name="Picture 27" descr="jan:Documents:Bachelorthesis:assets:user_experience_sound_simfy_screenshot.png"/>
+                    <pic:cNvPicPr>
+                      <a:picLocks noChangeAspect="1" noChangeArrowheads="1"/>
+                    </pic:cNvPicPr>
+                  </pic:nvPicPr>
+                  <pic:blipFill>
+                    <a:blip r:embed="rId32">
+                      <a:extLst>
+                        <a:ext uri="{28A0092B-C50C-407E-A947-70E740481C1C}">
+                          <a14:useLocalDpi xmlns:a14="http://schemas.microsoft.com/office/drawing/2010/main" val="0"/>
+                        </a:ext>
+                      </a:extLst>
+                    </a:blip>
+                    <a:srcRect/>
+                    <a:stretch>
+                      <a:fillRect/>
+                    </a:stretch>
+                  </pic:blipFill>
+                  <pic:spPr bwMode="auto">
+                    <a:xfrm>
+                      <a:off x="0" y="0"/>
+                      <a:ext cx="5750560" cy="2844800"/>
+                    </a:xfrm>
+                    <a:prstGeom prst="rect">
+                      <a:avLst/>
+                    </a:prstGeom>
+                    <a:noFill/>
+                    <a:ln>
+                      <a:noFill/>
+                    </a:ln>
+                    <a:effectLst>
+                      <a:outerShdw blurRad="50800" dist="38100" dir="5400000" algn="tl" rotWithShape="0">
+                        <a:srgbClr val="000000">
+                          <a:alpha val="43000"/>
+                        </a:srgbClr>
+                      </a:outerShdw>
+                    </a:effectLst>
+                  </pic:spPr>
+                </pic:pic>
+              </a:graphicData>
+            </a:graphic>
+          </wp:inline>
+        </w:drawing>
+      </w:r>
+    </w:p>
+    <w:p>
+      <w:pPr>
+        <w:spacing w:line="360" w:lineRule="auto"/>
+      </w:pPr>
+    </w:p>
+    <w:p>
+      <w:pPr>
+        <w:spacing w:line="360" w:lineRule="auto"/>
+      </w:pPr>
+      <w:r>
+        <w:t>A good example for the use of SPWAs in a music-context is simfy (</w:t>
+      </w:r>
+      <w:r>
+        <w:t>see Fig. 22</w:t>
+      </w:r>
+      <w:r>
+        <w:t>)</w:t>
+      </w:r>
+      <w:r>
+        <w:t>.</w:t>
+      </w:r>
+      <w:r>
         <w:t xml:space="preserve"> </w:t>
       </w:r>
       <w:r>
-        <w:rPr>
-          <w:highlight w:val="yellow"/>
-        </w:rPr>
-        <w:t>[add screenshot, maybe with comparison to other sites mentioned above]</w:t>
-      </w:r>
-      <w:r>
-        <w:t xml:space="preserve">. </w:t>
-      </w:r>
-      <w:r>
-        <w:t>The player is fixed at the bottom of the page and it remains there when the content of the page changes. To n</w:t>
+        <w:t>The player is fixed at the bottom of the page and it remains there when the content of the page changes</w:t>
+      </w:r>
+      <w:r>
+        <w:t xml:space="preserve"> and the music plays without stopping</w:t>
+      </w:r>
+      <w:bookmarkStart w:id="48" w:name="_GoBack"/>
+      <w:bookmarkEnd w:id="48"/>
+      <w:r>
+        <w:t>. To n</w:t>
       </w:r>
       <w:r>
         <w:t>ot get in the way while browsing</w:t>
@@ -10980,7 +11235,7 @@
       <w:pPr>
         <w:pStyle w:val="berschrift2"/>
       </w:pPr>
-      <w:bookmarkStart w:id="48" w:name="_Toc164778090"/>
+      <w:bookmarkStart w:id="49" w:name="_Toc164778090"/>
       <w:r>
         <w:t>4</w:t>
       </w:r>
@@ -10990,20 +11245,20 @@
       <w:r>
         <w:t xml:space="preserve"> Problems</w:t>
       </w:r>
-      <w:bookmarkEnd w:id="48"/>
+      <w:bookmarkEnd w:id="49"/>
     </w:p>
     <w:p>
       <w:pPr>
         <w:pStyle w:val="berschrift3"/>
       </w:pPr>
-      <w:bookmarkStart w:id="49" w:name="_Toc164778091"/>
+      <w:bookmarkStart w:id="50" w:name="_Toc164778091"/>
       <w:r>
         <w:t>4</w:t>
       </w:r>
       <w:r>
         <w:t>.1 Search Engine Optimization</w:t>
       </w:r>
-      <w:bookmarkEnd w:id="49"/>
+      <w:bookmarkEnd w:id="50"/>
     </w:p>
     <w:p>
       <w:pPr>
@@ -11119,7 +11374,7 @@
       <w:pPr>
         <w:pStyle w:val="berschrift3"/>
       </w:pPr>
-      <w:bookmarkStart w:id="50" w:name="_Toc164778092"/>
+      <w:bookmarkStart w:id="51" w:name="_Toc164778092"/>
       <w:r>
         <w:t>4</w:t>
       </w:r>
@@ -11132,7 +11387,7 @@
       <w:r>
         <w:t xml:space="preserve"> New Tools needed</w:t>
       </w:r>
-      <w:bookmarkEnd w:id="50"/>
+      <w:bookmarkEnd w:id="51"/>
     </w:p>
     <w:p>
       <w:pPr>
@@ -11174,14 +11429,14 @@
       <w:pPr>
         <w:pStyle w:val="berschrift3"/>
       </w:pPr>
-      <w:bookmarkStart w:id="51" w:name="_Toc164778093"/>
+      <w:bookmarkStart w:id="52" w:name="_Toc164778093"/>
       <w:r>
         <w:t>4.</w:t>
       </w:r>
       <w:r>
         <w:t>3 Exposure of Business Logic / Sensitive Data</w:t>
       </w:r>
-      <w:bookmarkEnd w:id="51"/>
+      <w:bookmarkEnd w:id="52"/>
     </w:p>
     <w:p>
       <w:pPr>
@@ -11231,7 +11486,7 @@
       <w:pPr>
         <w:pStyle w:val="berschrift3"/>
       </w:pPr>
-      <w:bookmarkStart w:id="52" w:name="_Toc164778094"/>
+      <w:bookmarkStart w:id="53" w:name="_Toc164778094"/>
       <w:r>
         <w:lastRenderedPageBreak/>
         <w:t>4</w:t>
@@ -11239,7 +11494,7 @@
       <w:r>
         <w:t>.4 Accessibility</w:t>
       </w:r>
-      <w:bookmarkEnd w:id="52"/>
+      <w:bookmarkEnd w:id="53"/>
     </w:p>
     <w:p>
       <w:pPr>
@@ -11360,11 +11615,11 @@
       <w:pPr>
         <w:pStyle w:val="berschrift2"/>
       </w:pPr>
-      <w:bookmarkStart w:id="53" w:name="_Toc164778095"/>
+      <w:bookmarkStart w:id="54" w:name="_Toc164778095"/>
       <w:r>
         <w:t>5. Conclusion</w:t>
       </w:r>
-      <w:bookmarkEnd w:id="53"/>
+      <w:bookmarkEnd w:id="54"/>
     </w:p>
     <w:p>
       <w:pPr>
@@ -11516,16 +11771,13 @@
       <w:pPr>
         <w:pStyle w:val="berschrift1"/>
       </w:pPr>
-      <w:bookmarkStart w:id="54" w:name="_Toc164778096"/>
+      <w:bookmarkStart w:id="55" w:name="_Toc164778096"/>
       <w:r>
         <w:t>Literature Index</w:t>
       </w:r>
-      <w:bookmarkEnd w:id="54"/>
-    </w:p>
-    <w:p>
-      <w:bookmarkStart w:id="55" w:name="_GoBack"/>
       <w:bookmarkEnd w:id="55"/>
     </w:p>
+    <w:p/>
     <w:p>
       <w:pPr>
         <w:spacing w:line="360" w:lineRule="auto"/>
@@ -11642,9 +11894,9 @@
       </w:r>
     </w:p>
     <w:sectPr>
-      <w:headerReference w:type="even" r:id="rId32"/>
-      <w:footerReference w:type="even" r:id="rId33"/>
-      <w:footerReference w:type="default" r:id="rId34"/>
+      <w:headerReference w:type="even" r:id="rId33"/>
+      <w:footerReference w:type="even" r:id="rId34"/>
+      <w:footerReference w:type="default" r:id="rId35"/>
       <w:pgSz w:w="11900" w:h="16840"/>
       <w:pgMar w:top="1417" w:right="1417" w:bottom="1134" w:left="1417" w:header="708" w:footer="708" w:gutter="0"/>
       <w:cols w:space="708"/>
@@ -15042,7 +15294,7 @@
 </file>
 
 <file path=customXml/itemProps1.xml><?xml version="1.0" encoding="utf-8"?>
-<ds:datastoreItem xmlns:ds="http://schemas.openxmlformats.org/officeDocument/2006/customXml" ds:itemID="{7DFB42EE-3CAD-B34A-92ED-7874B63C77AB}">
+<ds:datastoreItem xmlns:ds="http://schemas.openxmlformats.org/officeDocument/2006/customXml" ds:itemID="{CBEFC24B-77B8-034F-93A8-FF3D8088B6F7}">
   <ds:schemaRefs>
     <ds:schemaRef ds:uri="http://schemas.openxmlformats.org/officeDocument/2006/bibliography"/>
   </ds:schemaRefs>

</xml_diff>

<commit_message>
more sources, more corrections
</commit_message>
<xml_diff>
--- a/Design and Implementation of a web-based platform to present designer-portfolios_CP.docx
+++ b/Design and Implementation of a web-based platform to present designer-portfolios_CP.docx
@@ -6,7 +6,7 @@
       <w:pPr>
         <w:pStyle w:val="berschrift1"/>
       </w:pPr>
-      <w:bookmarkStart w:id="0" w:name="_Toc164778047"/>
+      <w:bookmarkStart w:id="0" w:name="_Toc164799095"/>
       <w:r>
         <w:t>Affidavit</w:t>
       </w:r>
@@ -87,7 +87,7 @@
       <w:pPr>
         <w:pStyle w:val="berschrift1"/>
       </w:pPr>
-      <w:bookmarkStart w:id="3" w:name="_Toc164778048"/>
+      <w:bookmarkStart w:id="3" w:name="_Toc164799096"/>
       <w:r>
         <w:lastRenderedPageBreak/>
         <w:t>Table of Contents</w:t>
@@ -165,7 +165,7 @@
         <w:rPr>
           <w:noProof/>
         </w:rPr>
-        <w:instrText xml:space="preserve"> PAGEREF _Toc164778047 \h </w:instrText>
+        <w:instrText xml:space="preserve"> PAGEREF _Toc164799095 \h </w:instrText>
       </w:r>
       <w:r>
         <w:rPr>
@@ -225,7 +225,7 @@
         <w:rPr>
           <w:noProof/>
         </w:rPr>
-        <w:instrText xml:space="preserve"> PAGEREF _Toc164778048 \h </w:instrText>
+        <w:instrText xml:space="preserve"> PAGEREF _Toc164799096 \h </w:instrText>
       </w:r>
       <w:r>
         <w:rPr>
@@ -285,7 +285,7 @@
         <w:rPr>
           <w:noProof/>
         </w:rPr>
-        <w:instrText xml:space="preserve"> PAGEREF _Toc164778049 \h </w:instrText>
+        <w:instrText xml:space="preserve"> PAGEREF _Toc164799097 \h </w:instrText>
       </w:r>
       <w:r>
         <w:rPr>
@@ -345,7 +345,7 @@
         <w:rPr>
           <w:noProof/>
         </w:rPr>
-        <w:instrText xml:space="preserve"> PAGEREF _Toc164778050 \h </w:instrText>
+        <w:instrText xml:space="preserve"> PAGEREF _Toc164799098 \h </w:instrText>
       </w:r>
       <w:r>
         <w:rPr>
@@ -412,7 +412,7 @@
         <w:rPr>
           <w:noProof/>
         </w:rPr>
-        <w:instrText xml:space="preserve"> PAGEREF _Toc164778051 \h </w:instrText>
+        <w:instrText xml:space="preserve"> PAGEREF _Toc164799099 \h </w:instrText>
       </w:r>
       <w:r>
         <w:rPr>
@@ -474,7 +474,7 @@
         <w:rPr>
           <w:noProof/>
         </w:rPr>
-        <w:instrText xml:space="preserve"> PAGEREF _Toc164778052 \h </w:instrText>
+        <w:instrText xml:space="preserve"> PAGEREF _Toc164799100 \h </w:instrText>
       </w:r>
       <w:r>
         <w:rPr>
@@ -536,7 +536,7 @@
         <w:rPr>
           <w:noProof/>
         </w:rPr>
-        <w:instrText xml:space="preserve"> PAGEREF _Toc164778053 \h </w:instrText>
+        <w:instrText xml:space="preserve"> PAGEREF _Toc164799101 \h </w:instrText>
       </w:r>
       <w:r>
         <w:rPr>
@@ -598,7 +598,7 @@
         <w:rPr>
           <w:noProof/>
         </w:rPr>
-        <w:instrText xml:space="preserve"> PAGEREF _Toc164778054 \h </w:instrText>
+        <w:instrText xml:space="preserve"> PAGEREF _Toc164799102 \h </w:instrText>
       </w:r>
       <w:r>
         <w:rPr>
@@ -660,7 +660,7 @@
         <w:rPr>
           <w:noProof/>
         </w:rPr>
-        <w:instrText xml:space="preserve"> PAGEREF _Toc164778055 \h </w:instrText>
+        <w:instrText xml:space="preserve"> PAGEREF _Toc164799103 \h </w:instrText>
       </w:r>
       <w:r>
         <w:rPr>
@@ -722,7 +722,7 @@
         <w:rPr>
           <w:noProof/>
         </w:rPr>
-        <w:instrText xml:space="preserve"> PAGEREF _Toc164778056 \h </w:instrText>
+        <w:instrText xml:space="preserve"> PAGEREF _Toc164799104 \h </w:instrText>
       </w:r>
       <w:r>
         <w:rPr>
@@ -784,7 +784,7 @@
         <w:rPr>
           <w:noProof/>
         </w:rPr>
-        <w:instrText xml:space="preserve"> PAGEREF _Toc164778057 \h </w:instrText>
+        <w:instrText xml:space="preserve"> PAGEREF _Toc164799105 \h </w:instrText>
       </w:r>
       <w:r>
         <w:rPr>
@@ -845,7 +845,7 @@
         <w:rPr>
           <w:noProof/>
         </w:rPr>
-        <w:instrText xml:space="preserve"> PAGEREF _Toc164778058 \h </w:instrText>
+        <w:instrText xml:space="preserve"> PAGEREF _Toc164799106 \h </w:instrText>
       </w:r>
       <w:r>
         <w:rPr>
@@ -906,7 +906,7 @@
         <w:rPr>
           <w:noProof/>
         </w:rPr>
-        <w:instrText xml:space="preserve"> PAGEREF _Toc164778059 \h </w:instrText>
+        <w:instrText xml:space="preserve"> PAGEREF _Toc164799107 \h </w:instrText>
       </w:r>
       <w:r>
         <w:rPr>
@@ -967,7 +967,7 @@
         <w:rPr>
           <w:noProof/>
         </w:rPr>
-        <w:instrText xml:space="preserve"> PAGEREF _Toc164778060 \h </w:instrText>
+        <w:instrText xml:space="preserve"> PAGEREF _Toc164799108 \h </w:instrText>
       </w:r>
       <w:r>
         <w:rPr>
@@ -1028,7 +1028,7 @@
         <w:rPr>
           <w:noProof/>
         </w:rPr>
-        <w:instrText xml:space="preserve"> PAGEREF _Toc164778061 \h </w:instrText>
+        <w:instrText xml:space="preserve"> PAGEREF _Toc164799109 \h </w:instrText>
       </w:r>
       <w:r>
         <w:rPr>
@@ -1089,7 +1089,7 @@
         <w:rPr>
           <w:noProof/>
         </w:rPr>
-        <w:instrText xml:space="preserve"> PAGEREF _Toc164778062 \h </w:instrText>
+        <w:instrText xml:space="preserve"> PAGEREF _Toc164799110 \h </w:instrText>
       </w:r>
       <w:r>
         <w:rPr>
@@ -1150,7 +1150,7 @@
         <w:rPr>
           <w:noProof/>
         </w:rPr>
-        <w:instrText xml:space="preserve"> PAGEREF _Toc164778063 \h </w:instrText>
+        <w:instrText xml:space="preserve"> PAGEREF _Toc164799111 \h </w:instrText>
       </w:r>
       <w:r>
         <w:rPr>
@@ -1211,7 +1211,7 @@
         <w:rPr>
           <w:noProof/>
         </w:rPr>
-        <w:instrText xml:space="preserve"> PAGEREF _Toc164778064 \h </w:instrText>
+        <w:instrText xml:space="preserve"> PAGEREF _Toc164799112 \h </w:instrText>
       </w:r>
       <w:r>
         <w:rPr>
@@ -1272,7 +1272,7 @@
         <w:rPr>
           <w:noProof/>
         </w:rPr>
-        <w:instrText xml:space="preserve"> PAGEREF _Toc164778065 \h </w:instrText>
+        <w:instrText xml:space="preserve"> PAGEREF _Toc164799113 \h </w:instrText>
       </w:r>
       <w:r>
         <w:rPr>
@@ -1333,7 +1333,7 @@
         <w:rPr>
           <w:noProof/>
         </w:rPr>
-        <w:instrText xml:space="preserve"> PAGEREF _Toc164778066 \h </w:instrText>
+        <w:instrText xml:space="preserve"> PAGEREF _Toc164799114 \h </w:instrText>
       </w:r>
       <w:r>
         <w:rPr>
@@ -1395,7 +1395,7 @@
         <w:rPr>
           <w:noProof/>
         </w:rPr>
-        <w:instrText xml:space="preserve"> PAGEREF _Toc164778067 \h </w:instrText>
+        <w:instrText xml:space="preserve"> PAGEREF _Toc164799115 \h </w:instrText>
       </w:r>
       <w:r>
         <w:rPr>
@@ -1457,7 +1457,7 @@
         <w:rPr>
           <w:noProof/>
         </w:rPr>
-        <w:instrText xml:space="preserve"> PAGEREF _Toc164778068 \h </w:instrText>
+        <w:instrText xml:space="preserve"> PAGEREF _Toc164799116 \h </w:instrText>
       </w:r>
       <w:r>
         <w:rPr>
@@ -1519,7 +1519,7 @@
         <w:rPr>
           <w:noProof/>
         </w:rPr>
-        <w:instrText xml:space="preserve"> PAGEREF _Toc164778069 \h </w:instrText>
+        <w:instrText xml:space="preserve"> PAGEREF _Toc164799117 \h </w:instrText>
       </w:r>
       <w:r>
         <w:rPr>
@@ -1581,7 +1581,7 @@
         <w:rPr>
           <w:noProof/>
         </w:rPr>
-        <w:instrText xml:space="preserve"> PAGEREF _Toc164778070 \h </w:instrText>
+        <w:instrText xml:space="preserve"> PAGEREF _Toc164799118 \h </w:instrText>
       </w:r>
       <w:r>
         <w:rPr>
@@ -1625,7 +1625,7 @@
         <w:rPr>
           <w:noProof/>
         </w:rPr>
-        <w:t>4 Quo vadis Salon?</w:t>
+        <w:t>4. Quo vadis Salon?</w:t>
       </w:r>
       <w:r>
         <w:rPr>
@@ -1643,7 +1643,7 @@
         <w:rPr>
           <w:noProof/>
         </w:rPr>
-        <w:instrText xml:space="preserve"> PAGEREF _Toc164778071 \h </w:instrText>
+        <w:instrText xml:space="preserve"> PAGEREF _Toc164799119 \h </w:instrText>
       </w:r>
       <w:r>
         <w:rPr>
@@ -1687,7 +1687,7 @@
         <w:rPr>
           <w:noProof/>
         </w:rPr>
-        <w:t>5 Evaluation</w:t>
+        <w:t>5. Evaluation</w:t>
       </w:r>
       <w:r>
         <w:rPr>
@@ -1705,7 +1705,7 @@
         <w:rPr>
           <w:noProof/>
         </w:rPr>
-        <w:instrText xml:space="preserve"> PAGEREF _Toc164778072 \h </w:instrText>
+        <w:instrText xml:space="preserve"> PAGEREF _Toc164799120 \h </w:instrText>
       </w:r>
       <w:r>
         <w:rPr>
@@ -1722,7 +1722,7 @@
         <w:rPr>
           <w:noProof/>
         </w:rPr>
-        <w:t>21</w:t>
+        <w:t>22</w:t>
       </w:r>
       <w:r>
         <w:rPr>
@@ -1772,7 +1772,7 @@
         <w:rPr>
           <w:noProof/>
         </w:rPr>
-        <w:instrText xml:space="preserve"> PAGEREF _Toc164778073 \h </w:instrText>
+        <w:instrText xml:space="preserve"> PAGEREF _Toc164799121 \h </w:instrText>
       </w:r>
       <w:r>
         <w:rPr>
@@ -1789,7 +1789,7 @@
         <w:rPr>
           <w:noProof/>
         </w:rPr>
-        <w:t>22</w:t>
+        <w:t>23</w:t>
       </w:r>
       <w:r>
         <w:rPr>
@@ -1834,7 +1834,7 @@
         <w:rPr>
           <w:noProof/>
         </w:rPr>
-        <w:instrText xml:space="preserve"> PAGEREF _Toc164778074 \h </w:instrText>
+        <w:instrText xml:space="preserve"> PAGEREF _Toc164799122 \h </w:instrText>
       </w:r>
       <w:r>
         <w:rPr>
@@ -1851,7 +1851,7 @@
         <w:rPr>
           <w:noProof/>
         </w:rPr>
-        <w:t>22</w:t>
+        <w:t>23</w:t>
       </w:r>
       <w:r>
         <w:rPr>
@@ -1896,7 +1896,7 @@
         <w:rPr>
           <w:noProof/>
         </w:rPr>
-        <w:instrText xml:space="preserve"> PAGEREF _Toc164778075 \h </w:instrText>
+        <w:instrText xml:space="preserve"> PAGEREF _Toc164799123 \h </w:instrText>
       </w:r>
       <w:r>
         <w:rPr>
@@ -1913,7 +1913,7 @@
         <w:rPr>
           <w:noProof/>
         </w:rPr>
-        <w:t>22</w:t>
+        <w:t>23</w:t>
       </w:r>
       <w:r>
         <w:rPr>
@@ -1958,7 +1958,7 @@
         <w:rPr>
           <w:noProof/>
         </w:rPr>
-        <w:instrText xml:space="preserve"> PAGEREF _Toc164778076 \h </w:instrText>
+        <w:instrText xml:space="preserve"> PAGEREF _Toc164799124 \h </w:instrText>
       </w:r>
       <w:r>
         <w:rPr>
@@ -1975,7 +1975,7 @@
         <w:rPr>
           <w:noProof/>
         </w:rPr>
-        <w:t>23</w:t>
+        <w:t>24</w:t>
       </w:r>
       <w:r>
         <w:rPr>
@@ -2020,7 +2020,7 @@
         <w:rPr>
           <w:noProof/>
         </w:rPr>
-        <w:instrText xml:space="preserve"> PAGEREF _Toc164778077 \h </w:instrText>
+        <w:instrText xml:space="preserve"> PAGEREF _Toc164799125 \h </w:instrText>
       </w:r>
       <w:r>
         <w:rPr>
@@ -2082,7 +2082,7 @@
         <w:rPr>
           <w:noProof/>
         </w:rPr>
-        <w:instrText xml:space="preserve"> PAGEREF _Toc164778078 \h </w:instrText>
+        <w:instrText xml:space="preserve"> PAGEREF _Toc164799126 \h </w:instrText>
       </w:r>
       <w:r>
         <w:rPr>
@@ -2099,7 +2099,7 @@
         <w:rPr>
           <w:noProof/>
         </w:rPr>
-        <w:t>24</w:t>
+        <w:t>25</w:t>
       </w:r>
       <w:r>
         <w:rPr>
@@ -2126,7 +2126,7 @@
         <w:rPr>
           <w:noProof/>
         </w:rPr>
-        <w:t>2 Differences</w:t>
+        <w:t>2. Differences</w:t>
       </w:r>
       <w:r>
         <w:rPr>
@@ -2144,7 +2144,7 @@
         <w:rPr>
           <w:noProof/>
         </w:rPr>
-        <w:instrText xml:space="preserve"> PAGEREF _Toc164778079 \h </w:instrText>
+        <w:instrText xml:space="preserve"> PAGEREF _Toc164799127 \h </w:instrText>
       </w:r>
       <w:r>
         <w:rPr>
@@ -2161,7 +2161,7 @@
         <w:rPr>
           <w:noProof/>
         </w:rPr>
-        <w:t>25</w:t>
+        <w:t>26</w:t>
       </w:r>
       <w:r>
         <w:rPr>
@@ -2206,7 +2206,7 @@
         <w:rPr>
           <w:noProof/>
         </w:rPr>
-        <w:instrText xml:space="preserve"> PAGEREF _Toc164778080 \h </w:instrText>
+        <w:instrText xml:space="preserve"> PAGEREF _Toc164799128 \h </w:instrText>
       </w:r>
       <w:r>
         <w:rPr>
@@ -2223,7 +2223,7 @@
         <w:rPr>
           <w:noProof/>
         </w:rPr>
-        <w:t>25</w:t>
+        <w:t>26</w:t>
       </w:r>
       <w:r>
         <w:rPr>
@@ -2268,7 +2268,7 @@
         <w:rPr>
           <w:noProof/>
         </w:rPr>
-        <w:instrText xml:space="preserve"> PAGEREF _Toc164778081 \h </w:instrText>
+        <w:instrText xml:space="preserve"> PAGEREF _Toc164799129 \h </w:instrText>
       </w:r>
       <w:r>
         <w:rPr>
@@ -2285,7 +2285,7 @@
         <w:rPr>
           <w:noProof/>
         </w:rPr>
-        <w:t>26</w:t>
+        <w:t>27</w:t>
       </w:r>
       <w:r>
         <w:rPr>
@@ -2330,7 +2330,7 @@
         <w:rPr>
           <w:noProof/>
         </w:rPr>
-        <w:instrText xml:space="preserve"> PAGEREF _Toc164778082 \h </w:instrText>
+        <w:instrText xml:space="preserve"> PAGEREF _Toc164799130 \h </w:instrText>
       </w:r>
       <w:r>
         <w:rPr>
@@ -2347,7 +2347,7 @@
         <w:rPr>
           <w:noProof/>
         </w:rPr>
-        <w:t>27</w:t>
+        <w:t>28</w:t>
       </w:r>
       <w:r>
         <w:rPr>
@@ -2392,7 +2392,7 @@
         <w:rPr>
           <w:noProof/>
         </w:rPr>
-        <w:instrText xml:space="preserve"> PAGEREF _Toc164778083 \h </w:instrText>
+        <w:instrText xml:space="preserve"> PAGEREF _Toc164799131 \h </w:instrText>
       </w:r>
       <w:r>
         <w:rPr>
@@ -2409,7 +2409,7 @@
         <w:rPr>
           <w:noProof/>
         </w:rPr>
-        <w:t>27</w:t>
+        <w:t>28</w:t>
       </w:r>
       <w:r>
         <w:rPr>
@@ -2454,7 +2454,7 @@
         <w:rPr>
           <w:noProof/>
         </w:rPr>
-        <w:instrText xml:space="preserve"> PAGEREF _Toc164778084 \h </w:instrText>
+        <w:instrText xml:space="preserve"> PAGEREF _Toc164799132 \h </w:instrText>
       </w:r>
       <w:r>
         <w:rPr>
@@ -2471,7 +2471,7 @@
         <w:rPr>
           <w:noProof/>
         </w:rPr>
-        <w:t>28</w:t>
+        <w:t>29</w:t>
       </w:r>
       <w:r>
         <w:rPr>
@@ -2516,7 +2516,7 @@
         <w:rPr>
           <w:noProof/>
         </w:rPr>
-        <w:instrText xml:space="preserve"> PAGEREF _Toc164778085 \h </w:instrText>
+        <w:instrText xml:space="preserve"> PAGEREF _Toc164799133 \h </w:instrText>
       </w:r>
       <w:r>
         <w:rPr>
@@ -2560,7 +2560,7 @@
         <w:rPr>
           <w:noProof/>
         </w:rPr>
-        <w:t>3 Benefits</w:t>
+        <w:t>3. Benefits</w:t>
       </w:r>
       <w:r>
         <w:rPr>
@@ -2578,7 +2578,7 @@
         <w:rPr>
           <w:noProof/>
         </w:rPr>
-        <w:instrText xml:space="preserve"> PAGEREF _Toc164778086 \h </w:instrText>
+        <w:instrText xml:space="preserve"> PAGEREF _Toc164799134 \h </w:instrText>
       </w:r>
       <w:r>
         <w:rPr>
@@ -2595,7 +2595,7 @@
         <w:rPr>
           <w:noProof/>
         </w:rPr>
-        <w:t>29</w:t>
+        <w:t>30</w:t>
       </w:r>
       <w:r>
         <w:rPr>
@@ -2640,7 +2640,7 @@
         <w:rPr>
           <w:noProof/>
         </w:rPr>
-        <w:instrText xml:space="preserve"> PAGEREF _Toc164778087 \h </w:instrText>
+        <w:instrText xml:space="preserve"> PAGEREF _Toc164799135 \h </w:instrText>
       </w:r>
       <w:r>
         <w:rPr>
@@ -2657,7 +2657,7 @@
         <w:rPr>
           <w:noProof/>
         </w:rPr>
-        <w:t>29</w:t>
+        <w:t>30</w:t>
       </w:r>
       <w:r>
         <w:rPr>
@@ -2702,7 +2702,7 @@
         <w:rPr>
           <w:noProof/>
         </w:rPr>
-        <w:instrText xml:space="preserve"> PAGEREF _Toc164778088 \h </w:instrText>
+        <w:instrText xml:space="preserve"> PAGEREF _Toc164799136 \h </w:instrText>
       </w:r>
       <w:r>
         <w:rPr>
@@ -2719,7 +2719,7 @@
         <w:rPr>
           <w:noProof/>
         </w:rPr>
-        <w:t>30</w:t>
+        <w:t>31</w:t>
       </w:r>
       <w:r>
         <w:rPr>
@@ -2764,7 +2764,7 @@
         <w:rPr>
           <w:noProof/>
         </w:rPr>
-        <w:instrText xml:space="preserve"> PAGEREF _Toc164778089 \h </w:instrText>
+        <w:instrText xml:space="preserve"> PAGEREF _Toc164799137 \h </w:instrText>
       </w:r>
       <w:r>
         <w:rPr>
@@ -2781,7 +2781,7 @@
         <w:rPr>
           <w:noProof/>
         </w:rPr>
-        <w:t>30</w:t>
+        <w:t>31</w:t>
       </w:r>
       <w:r>
         <w:rPr>
@@ -2808,7 +2808,7 @@
         <w:rPr>
           <w:noProof/>
         </w:rPr>
-        <w:t>4 Problems</w:t>
+        <w:t>4. Problems</w:t>
       </w:r>
       <w:r>
         <w:rPr>
@@ -2826,7 +2826,7 @@
         <w:rPr>
           <w:noProof/>
         </w:rPr>
-        <w:instrText xml:space="preserve"> PAGEREF _Toc164778090 \h </w:instrText>
+        <w:instrText xml:space="preserve"> PAGEREF _Toc164799138 \h </w:instrText>
       </w:r>
       <w:r>
         <w:rPr>
@@ -2843,7 +2843,7 @@
         <w:rPr>
           <w:noProof/>
         </w:rPr>
-        <w:t>32</w:t>
+        <w:t>33</w:t>
       </w:r>
       <w:r>
         <w:rPr>
@@ -2888,7 +2888,7 @@
         <w:rPr>
           <w:noProof/>
         </w:rPr>
-        <w:instrText xml:space="preserve"> PAGEREF _Toc164778091 \h </w:instrText>
+        <w:instrText xml:space="preserve"> PAGEREF _Toc164799139 \h </w:instrText>
       </w:r>
       <w:r>
         <w:rPr>
@@ -2905,7 +2905,7 @@
         <w:rPr>
           <w:noProof/>
         </w:rPr>
-        <w:t>32</w:t>
+        <w:t>33</w:t>
       </w:r>
       <w:r>
         <w:rPr>
@@ -2950,7 +2950,7 @@
         <w:rPr>
           <w:noProof/>
         </w:rPr>
-        <w:instrText xml:space="preserve"> PAGEREF _Toc164778092 \h </w:instrText>
+        <w:instrText xml:space="preserve"> PAGEREF _Toc164799140 \h </w:instrText>
       </w:r>
       <w:r>
         <w:rPr>
@@ -2967,7 +2967,7 @@
         <w:rPr>
           <w:noProof/>
         </w:rPr>
-        <w:t>33</w:t>
+        <w:t>35</w:t>
       </w:r>
       <w:r>
         <w:rPr>
@@ -3012,7 +3012,7 @@
         <w:rPr>
           <w:noProof/>
         </w:rPr>
-        <w:instrText xml:space="preserve"> PAGEREF _Toc164778093 \h </w:instrText>
+        <w:instrText xml:space="preserve"> PAGEREF _Toc164799141 \h </w:instrText>
       </w:r>
       <w:r>
         <w:rPr>
@@ -3029,7 +3029,7 @@
         <w:rPr>
           <w:noProof/>
         </w:rPr>
-        <w:t>34</w:t>
+        <w:t>35</w:t>
       </w:r>
       <w:r>
         <w:rPr>
@@ -3074,7 +3074,7 @@
         <w:rPr>
           <w:noProof/>
         </w:rPr>
-        <w:instrText xml:space="preserve"> PAGEREF _Toc164778094 \h </w:instrText>
+        <w:instrText xml:space="preserve"> PAGEREF _Toc164799142 \h </w:instrText>
       </w:r>
       <w:r>
         <w:rPr>
@@ -3091,7 +3091,7 @@
         <w:rPr>
           <w:noProof/>
         </w:rPr>
-        <w:t>35</w:t>
+        <w:t>36</w:t>
       </w:r>
       <w:r>
         <w:rPr>
@@ -3136,7 +3136,7 @@
         <w:rPr>
           <w:noProof/>
         </w:rPr>
-        <w:instrText xml:space="preserve"> PAGEREF _Toc164778095 \h </w:instrText>
+        <w:instrText xml:space="preserve"> PAGEREF _Toc164799143 \h </w:instrText>
       </w:r>
       <w:r>
         <w:rPr>
@@ -3153,7 +3153,7 @@
         <w:rPr>
           <w:noProof/>
         </w:rPr>
-        <w:t>36</w:t>
+        <w:t>38</w:t>
       </w:r>
       <w:r>
         <w:rPr>
@@ -3196,7 +3196,7 @@
         <w:rPr>
           <w:noProof/>
         </w:rPr>
-        <w:instrText xml:space="preserve"> PAGEREF _Toc164778096 \h </w:instrText>
+        <w:instrText xml:space="preserve"> PAGEREF _Toc164799144 \h </w:instrText>
       </w:r>
       <w:r>
         <w:rPr>
@@ -3213,7 +3213,7 @@
         <w:rPr>
           <w:noProof/>
         </w:rPr>
-        <w:t>38</w:t>
+        <w:t>40</w:t>
       </w:r>
       <w:r>
         <w:rPr>
@@ -3232,7 +3232,7 @@
       <w:pPr>
         <w:pStyle w:val="berschrift1"/>
       </w:pPr>
-      <w:bookmarkStart w:id="5" w:name="_Toc164778049"/>
+      <w:bookmarkStart w:id="5" w:name="_Toc164799097"/>
       <w:r>
         <w:t>Abstract</w:t>
       </w:r>
@@ -3243,41 +3243,65 @@
         <w:spacing w:line="360" w:lineRule="auto"/>
       </w:pPr>
       <w:r>
-        <w:t xml:space="preserve">The Internet has become a medium that is used by more and more people on a daily basis. In the beginning websites used to be static HTML pages whose only purpose was to provide information to the users. The image of websites has changed a lot recently and websites are now more than just accumulations of information. Websites have become a lot more interactive and content is very often not just created by dedicated authors but by the users themselves. </w:t>
-      </w:r>
-    </w:p>
-    <w:p>
-      <w:pPr>
-        <w:spacing w:line="360" w:lineRule="auto"/>
-      </w:pPr>
-      <w:r>
-        <w:t>Although the usage of websites has changed over the time, the development of websites still is similar to the development in the beginning. Most work is done on servers and clients are mainly needed to display HTML. This architecture complicates the development of highly interactive websites.</w:t>
-      </w:r>
-    </w:p>
-    <w:p>
-      <w:pPr>
-        <w:spacing w:line="360" w:lineRule="auto"/>
-      </w:pPr>
-    </w:p>
-    <w:p>
-      <w:pPr>
-        <w:spacing w:line="360" w:lineRule="auto"/>
-      </w:pPr>
-      <w:r>
-        <w:t>Single Page Web Apps is a novel architectural style that let's developers write interactive websites in a more integrated and efficient way. Their approach is to assign more duties, which have been typically placed in the backend in traditional websites, to the frontend.</w:t>
-      </w:r>
-    </w:p>
-    <w:p>
-      <w:pPr>
-        <w:spacing w:line="360" w:lineRule="auto"/>
-      </w:pPr>
-    </w:p>
-    <w:p>
-      <w:pPr>
-        <w:spacing w:line="360" w:lineRule="auto"/>
-      </w:pPr>
-      <w:r>
-        <w:t>This work will describe an implementation of a website that has been developed as a Single Page Web App to create a unique interactive User Experience and it will furthermore give an in-depth description and discussion of Single Page Web Apps in general.</w:t>
+        <w:t xml:space="preserve">The Internet has become a medium that is used by more and more people on a daily basis. In the </w:t>
+      </w:r>
+      <w:r>
+        <w:t>past,</w:t>
+      </w:r>
+      <w:r>
+        <w:t xml:space="preserve"> websites used to be static HTML pages whose only purpose was to provide information to the users. The image of websites has changed a lot recently and websites are now more than just accumulations of information. Websites have become a lot more interactive and content is very often not just created by dedicated authors but by the users themselves. </w:t>
+      </w:r>
+    </w:p>
+    <w:p>
+      <w:pPr>
+        <w:spacing w:line="360" w:lineRule="auto"/>
+      </w:pPr>
+      <w:r>
+        <w:t xml:space="preserve">Although the usage of websites has changed over the time, the development of websites </w:t>
+      </w:r>
+      <w:r>
+        <w:t>is still</w:t>
+      </w:r>
+      <w:r>
+        <w:t xml:space="preserve"> similar to the development in the beginning. Most work is done on servers and clients are mainly needed to display HTML. This architecture complicates the development of highly interactive websites.</w:t>
+      </w:r>
+    </w:p>
+    <w:p>
+      <w:pPr>
+        <w:spacing w:line="360" w:lineRule="auto"/>
+      </w:pPr>
+    </w:p>
+    <w:p>
+      <w:pPr>
+        <w:spacing w:line="360" w:lineRule="auto"/>
+      </w:pPr>
+      <w:r>
+        <w:t>Single Page Web Apps is a nov</w:t>
+      </w:r>
+      <w:r>
+        <w:t>el architectural style that let</w:t>
+      </w:r>
+      <w:r>
+        <w:t>s developers write interactive websites in a more integrated and efficient way. Their approach is to assign more duties, which have been typically placed in the backend in traditional websites, to the frontend.</w:t>
+      </w:r>
+    </w:p>
+    <w:p>
+      <w:pPr>
+        <w:spacing w:line="360" w:lineRule="auto"/>
+      </w:pPr>
+    </w:p>
+    <w:p>
+      <w:pPr>
+        <w:spacing w:line="360" w:lineRule="auto"/>
+      </w:pPr>
+      <w:r>
+        <w:t xml:space="preserve">This work will describe an implementation of a website that has been developed as a Single Page Web App to create a unique interactive User Experience and </w:t>
+      </w:r>
+      <w:r>
+        <w:t xml:space="preserve">furthermore, </w:t>
+      </w:r>
+      <w:r>
+        <w:t>it will give an in-depth description and discussion of Single Page Web Apps in general.</w:t>
       </w:r>
     </w:p>
     <w:p>
@@ -3294,6 +3318,11 @@
       <w:pPr>
         <w:pStyle w:val="berschrift1"/>
       </w:pPr>
+    </w:p>
+    <w:p/>
+    <w:p>
+      <w:bookmarkStart w:id="6" w:name="_GoBack"/>
+      <w:bookmarkEnd w:id="6"/>
     </w:p>
     <w:p/>
     <w:p/>
@@ -3304,11 +3333,11 @@
       <w:pPr>
         <w:pStyle w:val="berschrift1"/>
       </w:pPr>
-      <w:bookmarkStart w:id="6" w:name="_Toc164778050"/>
+      <w:bookmarkStart w:id="7" w:name="_Toc164799098"/>
       <w:r>
         <w:t>Structure</w:t>
       </w:r>
-      <w:bookmarkEnd w:id="6"/>
+      <w:bookmarkEnd w:id="7"/>
     </w:p>
     <w:p>
       <w:pPr>
@@ -3404,7 +3433,7 @@
       <w:pPr>
         <w:pStyle w:val="berschrift1"/>
       </w:pPr>
-      <w:bookmarkStart w:id="7" w:name="_Toc164778051"/>
+      <w:bookmarkStart w:id="8" w:name="_Toc164799099"/>
       <w:r>
         <w:rPr>
           <w:rFonts w:ascii="Times" w:hAnsi="Times"/>
@@ -3418,20 +3447,20 @@
         <w:t>Salon</w:t>
       </w:r>
       <w:bookmarkEnd w:id="4"/>
-      <w:bookmarkEnd w:id="7"/>
+      <w:bookmarkEnd w:id="8"/>
     </w:p>
     <w:p>
       <w:pPr>
         <w:pStyle w:val="berschrift2"/>
       </w:pPr>
-      <w:bookmarkStart w:id="8" w:name="_Toc164778052"/>
+      <w:bookmarkStart w:id="9" w:name="_Toc164799100"/>
       <w:r>
         <w:t xml:space="preserve">1. </w:t>
       </w:r>
       <w:r>
         <w:t>Overview</w:t>
       </w:r>
-      <w:bookmarkEnd w:id="8"/>
+      <w:bookmarkEnd w:id="9"/>
     </w:p>
     <w:p/>
     <w:p>
@@ -3663,16 +3692,16 @@
       <w:pPr>
         <w:pStyle w:val="berschrift2"/>
       </w:pPr>
-      <w:bookmarkStart w:id="9" w:name="_Toc164160756"/>
-      <w:bookmarkStart w:id="10" w:name="_Toc164778053"/>
+      <w:bookmarkStart w:id="10" w:name="_Toc164160756"/>
+      <w:bookmarkStart w:id="11" w:name="_Toc164799101"/>
       <w:r>
         <w:t xml:space="preserve">2. </w:t>
       </w:r>
-      <w:bookmarkEnd w:id="9"/>
+      <w:bookmarkEnd w:id="10"/>
       <w:r>
         <w:t>The idea</w:t>
       </w:r>
-      <w:bookmarkEnd w:id="10"/>
+      <w:bookmarkEnd w:id="11"/>
     </w:p>
     <w:p>
       <w:pPr>
@@ -3686,7 +3715,7 @@
       <w:pPr>
         <w:pStyle w:val="berschrift2"/>
       </w:pPr>
-      <w:bookmarkStart w:id="11" w:name="_Toc164778054"/>
+      <w:bookmarkStart w:id="12" w:name="_Toc164799102"/>
       <w:r>
         <w:t>3</w:t>
       </w:r>
@@ -3699,7 +3728,7 @@
       <w:r>
         <w:t>The Platform</w:t>
       </w:r>
-      <w:bookmarkEnd w:id="11"/>
+      <w:bookmarkEnd w:id="12"/>
     </w:p>
     <w:p>
       <w:pPr>
@@ -3713,11 +3742,11 @@
       <w:pPr>
         <w:pStyle w:val="berschrift3"/>
       </w:pPr>
-      <w:bookmarkStart w:id="12" w:name="_Toc164778055"/>
+      <w:bookmarkStart w:id="13" w:name="_Toc164799103"/>
       <w:r>
         <w:t>3.1 Technology</w:t>
       </w:r>
-      <w:bookmarkEnd w:id="12"/>
+      <w:bookmarkEnd w:id="13"/>
     </w:p>
     <w:p>
       <w:pPr>
@@ -3844,11 +3873,11 @@
       <w:pPr>
         <w:pStyle w:val="berschrift3"/>
       </w:pPr>
-      <w:bookmarkStart w:id="13" w:name="_Toc164778056"/>
+      <w:bookmarkStart w:id="14" w:name="_Toc164799104"/>
       <w:r>
         <w:t>3.2 Data Model</w:t>
       </w:r>
-      <w:bookmarkEnd w:id="13"/>
+      <w:bookmarkEnd w:id="14"/>
     </w:p>
     <w:p>
       <w:pPr>
@@ -4179,7 +4208,7 @@
       <w:pPr>
         <w:pStyle w:val="berschrift3"/>
       </w:pPr>
-      <w:bookmarkStart w:id="14" w:name="_Toc164778057"/>
+      <w:bookmarkStart w:id="15" w:name="_Toc164799105"/>
       <w:r>
         <w:lastRenderedPageBreak/>
         <w:t>3.</w:t>
@@ -4190,7 +4219,7 @@
       <w:r>
         <w:t xml:space="preserve"> Pages</w:t>
       </w:r>
-      <w:bookmarkEnd w:id="14"/>
+      <w:bookmarkEnd w:id="15"/>
     </w:p>
     <w:p>
       <w:pPr>
@@ -4204,14 +4233,14 @@
       <w:pPr>
         <w:pStyle w:val="berschrift4"/>
       </w:pPr>
-      <w:bookmarkStart w:id="15" w:name="_Toc164778058"/>
+      <w:bookmarkStart w:id="16" w:name="_Toc164799106"/>
       <w:r>
         <w:t>3.3</w:t>
       </w:r>
       <w:r>
         <w:t>.1 Index</w:t>
       </w:r>
-      <w:bookmarkEnd w:id="15"/>
+      <w:bookmarkEnd w:id="16"/>
     </w:p>
     <w:p>
       <w:pPr>
@@ -4247,7 +4276,7 @@
       <w:pPr>
         <w:pStyle w:val="berschrift4"/>
       </w:pPr>
-      <w:bookmarkStart w:id="16" w:name="_Toc164778059"/>
+      <w:bookmarkStart w:id="17" w:name="_Toc164799107"/>
       <w:r>
         <w:t>3.</w:t>
       </w:r>
@@ -4257,7 +4286,7 @@
       <w:r>
         <w:t>.2 Registration and Account</w:t>
       </w:r>
-      <w:bookmarkEnd w:id="16"/>
+      <w:bookmarkEnd w:id="17"/>
     </w:p>
     <w:p>
       <w:pPr>
@@ -4301,7 +4330,7 @@
       <w:pPr>
         <w:pStyle w:val="berschrift4"/>
       </w:pPr>
-      <w:bookmarkStart w:id="17" w:name="_Toc164778060"/>
+      <w:bookmarkStart w:id="18" w:name="_Toc164799108"/>
       <w:r>
         <w:t>3.</w:t>
       </w:r>
@@ -4311,7 +4340,7 @@
       <w:r>
         <w:t>.3 User Overview</w:t>
       </w:r>
-      <w:bookmarkEnd w:id="17"/>
+      <w:bookmarkEnd w:id="18"/>
     </w:p>
     <w:p>
       <w:r>
@@ -4995,7 +5024,7 @@
       <w:pPr>
         <w:pStyle w:val="berschrift4"/>
       </w:pPr>
-      <w:bookmarkStart w:id="18" w:name="_Toc164778061"/>
+      <w:bookmarkStart w:id="19" w:name="_Toc164799109"/>
       <w:r>
         <w:t>3.</w:t>
       </w:r>
@@ -5005,7 +5034,7 @@
       <w:r>
         <w:t>.4 Page Overview</w:t>
       </w:r>
-      <w:bookmarkEnd w:id="18"/>
+      <w:bookmarkEnd w:id="19"/>
     </w:p>
     <w:p>
       <w:pPr>
@@ -5491,7 +5520,7 @@
       <w:pPr>
         <w:pStyle w:val="berschrift4"/>
       </w:pPr>
-      <w:bookmarkStart w:id="19" w:name="_Toc164778062"/>
+      <w:bookmarkStart w:id="20" w:name="_Toc164799110"/>
       <w:r>
         <w:t>3.</w:t>
       </w:r>
@@ -5501,7 +5530,7 @@
       <w:r>
         <w:t>.5 Page Edit Form</w:t>
       </w:r>
-      <w:bookmarkEnd w:id="19"/>
+      <w:bookmarkEnd w:id="20"/>
     </w:p>
     <w:p/>
     <w:p>
@@ -5751,7 +5780,7 @@
       <w:pPr>
         <w:pStyle w:val="berschrift4"/>
       </w:pPr>
-      <w:bookmarkStart w:id="20" w:name="_Toc164778063"/>
+      <w:bookmarkStart w:id="21" w:name="_Toc164799111"/>
       <w:r>
         <w:t>3.</w:t>
       </w:r>
@@ -5761,7 +5790,7 @@
       <w:r>
         <w:t>.6 Image Overview</w:t>
       </w:r>
-      <w:bookmarkEnd w:id="20"/>
+      <w:bookmarkEnd w:id="21"/>
     </w:p>
     <w:p>
       <w:pPr>
@@ -5801,7 +5830,7 @@
       <w:pPr>
         <w:pStyle w:val="berschrift4"/>
       </w:pPr>
-      <w:bookmarkStart w:id="21" w:name="_Toc164778064"/>
+      <w:bookmarkStart w:id="22" w:name="_Toc164799112"/>
       <w:r>
         <w:t>3.</w:t>
       </w:r>
@@ -5811,7 +5840,7 @@
       <w:r>
         <w:t>.7 Image Edit Form</w:t>
       </w:r>
-      <w:bookmarkEnd w:id="21"/>
+      <w:bookmarkEnd w:id="22"/>
     </w:p>
     <w:p>
       <w:pPr>
@@ -6030,28 +6059,14 @@
         <w:spacing w:line="360" w:lineRule="auto"/>
       </w:pPr>
       <w:r>
-        <w:t>Tags can simply get added to the image</w:t>
-      </w:r>
-      <w:r>
-        <w:t xml:space="preserve"> (Fig. 9)</w:t>
-      </w:r>
-      <w:r>
-        <w:t xml:space="preserve"> by typing a tag into the tag field and pressing the return-, the space- or the comma-key. To delete a tag the user simply needs to press the "X"-symbol next to each tag.</w:t>
-      </w:r>
-    </w:p>
-    <w:p>
-      <w:pPr>
-        <w:spacing w:line="360" w:lineRule="auto"/>
-      </w:pPr>
-      <w:r>
         <w:drawing>
-          <wp:anchor distT="0" distB="0" distL="114300" distR="114300" simplePos="0" relativeHeight="251696128" behindDoc="0" locked="0" layoutInCell="1" allowOverlap="1" wp14:anchorId="6B3B8789" wp14:editId="09E06C47">
+          <wp:anchor distT="0" distB="0" distL="114300" distR="114300" simplePos="0" relativeHeight="251696128" behindDoc="0" locked="0" layoutInCell="1" allowOverlap="1" wp14:anchorId="6B3B8789" wp14:editId="79A36063">
             <wp:simplePos x="0" y="0"/>
             <wp:positionH relativeFrom="column">
-              <wp:posOffset>2022475</wp:posOffset>
+              <wp:posOffset>1943100</wp:posOffset>
             </wp:positionH>
             <wp:positionV relativeFrom="paragraph">
-              <wp:posOffset>845185</wp:posOffset>
+              <wp:posOffset>1148715</wp:posOffset>
             </wp:positionV>
             <wp:extent cx="1960245" cy="804545"/>
             <wp:effectExtent l="50800" t="25400" r="46355" b="109855"/>
@@ -6114,6 +6129,162 @@
         </w:drawing>
       </w:r>
       <w:r>
+        <w:drawing>
+          <wp:anchor distT="0" distB="0" distL="114300" distR="114300" simplePos="0" relativeHeight="251697152" behindDoc="0" locked="0" layoutInCell="1" allowOverlap="1" wp14:anchorId="618441C6" wp14:editId="200891A0">
+            <wp:simplePos x="0" y="0"/>
+            <wp:positionH relativeFrom="column">
+              <wp:posOffset>4000500</wp:posOffset>
+            </wp:positionH>
+            <wp:positionV relativeFrom="paragraph">
+              <wp:posOffset>1136015</wp:posOffset>
+            </wp:positionV>
+            <wp:extent cx="1863725" cy="831215"/>
+            <wp:effectExtent l="50800" t="25400" r="41275" b="108585"/>
+            <wp:wrapSquare wrapText="bothSides"/>
+            <wp:docPr id="36" name="Bild 22" descr="jan:Documents:Bachelorthesis:assets:image_edit_links_url.png"/>
+            <wp:cNvGraphicFramePr>
+              <a:graphicFrameLocks xmlns:a="http://schemas.openxmlformats.org/drawingml/2006/main" noChangeAspect="1"/>
+            </wp:cNvGraphicFramePr>
+            <a:graphic xmlns:a="http://schemas.openxmlformats.org/drawingml/2006/main">
+              <a:graphicData uri="http://schemas.openxmlformats.org/drawingml/2006/picture">
+                <pic:pic xmlns:pic="http://schemas.openxmlformats.org/drawingml/2006/picture">
+                  <pic:nvPicPr>
+                    <pic:cNvPr id="0" name="Picture 22" descr="jan:Documents:Bachelorthesis:assets:image_edit_links_url.png"/>
+                    <pic:cNvPicPr>
+                      <a:picLocks noChangeAspect="1" noChangeArrowheads="1"/>
+                    </pic:cNvPicPr>
+                  </pic:nvPicPr>
+                  <pic:blipFill>
+                    <a:blip r:embed="rId19">
+                      <a:extLst>
+                        <a:ext uri="{28A0092B-C50C-407E-A947-70E740481C1C}">
+                          <a14:useLocalDpi xmlns:a14="http://schemas.microsoft.com/office/drawing/2010/main" val="0"/>
+                        </a:ext>
+                      </a:extLst>
+                    </a:blip>
+                    <a:srcRect/>
+                    <a:stretch>
+                      <a:fillRect/>
+                    </a:stretch>
+                  </pic:blipFill>
+                  <pic:spPr bwMode="auto">
+                    <a:xfrm>
+                      <a:off x="0" y="0"/>
+                      <a:ext cx="1863725" cy="831215"/>
+                    </a:xfrm>
+                    <a:prstGeom prst="rect">
+                      <a:avLst/>
+                    </a:prstGeom>
+                    <a:noFill/>
+                    <a:ln>
+                      <a:noFill/>
+                    </a:ln>
+                    <a:effectLst>
+                      <a:outerShdw blurRad="50800" dist="38100" dir="5400000" algn="tl" rotWithShape="0">
+                        <a:srgbClr val="000000">
+                          <a:alpha val="43000"/>
+                        </a:srgbClr>
+                      </a:outerShdw>
+                    </a:effectLst>
+                  </pic:spPr>
+                </pic:pic>
+              </a:graphicData>
+            </a:graphic>
+            <wp14:sizeRelH relativeFrom="page">
+              <wp14:pctWidth>0</wp14:pctWidth>
+            </wp14:sizeRelH>
+            <wp14:sizeRelV relativeFrom="page">
+              <wp14:pctHeight>0</wp14:pctHeight>
+            </wp14:sizeRelV>
+          </wp:anchor>
+        </w:drawing>
+      </w:r>
+      <w:r>
+        <w:drawing>
+          <wp:anchor distT="0" distB="0" distL="114300" distR="114300" simplePos="0" relativeHeight="251695104" behindDoc="0" locked="0" layoutInCell="1" allowOverlap="1" wp14:anchorId="3C53C8CB" wp14:editId="5426D368">
+            <wp:simplePos x="0" y="0"/>
+            <wp:positionH relativeFrom="column">
+              <wp:posOffset>-114300</wp:posOffset>
+            </wp:positionH>
+            <wp:positionV relativeFrom="paragraph">
+              <wp:posOffset>1136015</wp:posOffset>
+            </wp:positionV>
+            <wp:extent cx="1974850" cy="831215"/>
+            <wp:effectExtent l="50800" t="25400" r="57150" b="108585"/>
+            <wp:wrapSquare wrapText="bothSides"/>
+            <wp:docPr id="34" name="Bild 20" descr="jan:Documents:Bachelorthesis:assets:image_edit_links_detail.png"/>
+            <wp:cNvGraphicFramePr>
+              <a:graphicFrameLocks xmlns:a="http://schemas.openxmlformats.org/drawingml/2006/main" noChangeAspect="1"/>
+            </wp:cNvGraphicFramePr>
+            <a:graphic xmlns:a="http://schemas.openxmlformats.org/drawingml/2006/main">
+              <a:graphicData uri="http://schemas.openxmlformats.org/drawingml/2006/picture">
+                <pic:pic xmlns:pic="http://schemas.openxmlformats.org/drawingml/2006/picture">
+                  <pic:nvPicPr>
+                    <pic:cNvPr id="0" name="Picture 20" descr="jan:Documents:Bachelorthesis:assets:image_edit_links_detail.png"/>
+                    <pic:cNvPicPr>
+                      <a:picLocks noChangeAspect="1" noChangeArrowheads="1"/>
+                    </pic:cNvPicPr>
+                  </pic:nvPicPr>
+                  <pic:blipFill>
+                    <a:blip r:embed="rId20">
+                      <a:extLst>
+                        <a:ext uri="{28A0092B-C50C-407E-A947-70E740481C1C}">
+                          <a14:useLocalDpi xmlns:a14="http://schemas.microsoft.com/office/drawing/2010/main" val="0"/>
+                        </a:ext>
+                      </a:extLst>
+                    </a:blip>
+                    <a:srcRect/>
+                    <a:stretch>
+                      <a:fillRect/>
+                    </a:stretch>
+                  </pic:blipFill>
+                  <pic:spPr bwMode="auto">
+                    <a:xfrm>
+                      <a:off x="0" y="0"/>
+                      <a:ext cx="1974850" cy="831215"/>
+                    </a:xfrm>
+                    <a:prstGeom prst="rect">
+                      <a:avLst/>
+                    </a:prstGeom>
+                    <a:noFill/>
+                    <a:ln>
+                      <a:noFill/>
+                    </a:ln>
+                    <a:effectLst>
+                      <a:outerShdw blurRad="50800" dist="38100" dir="5400000" algn="tl" rotWithShape="0">
+                        <a:srgbClr val="000000">
+                          <a:alpha val="43000"/>
+                        </a:srgbClr>
+                      </a:outerShdw>
+                    </a:effectLst>
+                  </pic:spPr>
+                </pic:pic>
+              </a:graphicData>
+            </a:graphic>
+            <wp14:sizeRelH relativeFrom="page">
+              <wp14:pctWidth>0</wp14:pctWidth>
+            </wp14:sizeRelH>
+            <wp14:sizeRelV relativeFrom="page">
+              <wp14:pctHeight>0</wp14:pctHeight>
+            </wp14:sizeRelV>
+          </wp:anchor>
+        </w:drawing>
+      </w:r>
+      <w:r>
+        <w:t>Tags can simply get added to the image</w:t>
+      </w:r>
+      <w:r>
+        <w:t xml:space="preserve"> (Fig. 9)</w:t>
+      </w:r>
+      <w:r>
+        <w:t xml:space="preserve"> by typing a tag into the tag field and pressing the return-, the space- or the comma-key. To delete a tag the user simply needs to press the "X"-symbol next to each tag.</w:t>
+      </w:r>
+    </w:p>
+    <w:p>
+      <w:pPr>
+        <w:spacing w:line="360" w:lineRule="auto"/>
+      </w:pPr>
+      <w:r>
         <w:rPr>
           <w:noProof/>
           <w:lang w:val="de-DE"/>
@@ -6121,13 +6292,135 @@
         <mc:AlternateContent>
           <mc:Choice Requires="wps">
             <w:drawing>
-              <wp:anchor distT="0" distB="0" distL="114300" distR="114300" simplePos="0" relativeHeight="251699200" behindDoc="0" locked="0" layoutInCell="1" allowOverlap="1" wp14:anchorId="098D9854" wp14:editId="0AE2712F">
+              <wp:anchor distT="0" distB="0" distL="114300" distR="114300" simplePos="0" relativeHeight="251701248" behindDoc="0" locked="0" layoutInCell="1" allowOverlap="1" wp14:anchorId="6312AA7F" wp14:editId="01DA3EE5">
                 <wp:simplePos x="0" y="0"/>
                 <wp:positionH relativeFrom="column">
-                  <wp:posOffset>-114300</wp:posOffset>
+                  <wp:posOffset>-88900</wp:posOffset>
                 </wp:positionH>
                 <wp:positionV relativeFrom="paragraph">
-                  <wp:posOffset>1664335</wp:posOffset>
+                  <wp:posOffset>978535</wp:posOffset>
+                </wp:positionV>
+                <wp:extent cx="1943100" cy="228600"/>
+                <wp:effectExtent l="0" t="0" r="0" b="0"/>
+                <wp:wrapNone/>
+                <wp:docPr id="38" name="Textfeld 38"/>
+                <wp:cNvGraphicFramePr/>
+                <a:graphic xmlns:a="http://schemas.openxmlformats.org/drawingml/2006/main">
+                  <a:graphicData uri="http://schemas.microsoft.com/office/word/2010/wordprocessingShape">
+                    <wps:wsp>
+                      <wps:cNvSpPr txBox="1"/>
+                      <wps:spPr>
+                        <a:xfrm>
+                          <a:off x="0" y="0"/>
+                          <a:ext cx="1943100" cy="228600"/>
+                        </a:xfrm>
+                        <a:prstGeom prst="rect">
+                          <a:avLst/>
+                        </a:prstGeom>
+                        <a:noFill/>
+                        <a:ln>
+                          <a:noFill/>
+                        </a:ln>
+                        <a:effectLst/>
+                        <a:extLst>
+                          <a:ext uri="{C572A759-6A51-4108-AA02-DFA0A04FC94B}">
+                            <ma14:wrappingTextBoxFlag xmlns:ma14="http://schemas.microsoft.com/office/mac/drawingml/2011/main"/>
+                          </a:ext>
+                        </a:extLst>
+                      </wps:spPr>
+                      <wps:style>
+                        <a:lnRef idx="0">
+                          <a:schemeClr val="accent1"/>
+                        </a:lnRef>
+                        <a:fillRef idx="0">
+                          <a:schemeClr val="accent1"/>
+                        </a:fillRef>
+                        <a:effectRef idx="0">
+                          <a:schemeClr val="accent1"/>
+                        </a:effectRef>
+                        <a:fontRef idx="minor">
+                          <a:schemeClr val="dk1"/>
+                        </a:fontRef>
+                      </wps:style>
+                      <wps:txbx>
+                        <w:txbxContent>
+                          <w:p>
+                            <w:pPr>
+                              <w:rPr>
+                                <w:sz w:val="18"/>
+                                <w:szCs w:val="18"/>
+                              </w:rPr>
+                            </w:pPr>
+                            <w:r>
+                              <w:rPr>
+                                <w:sz w:val="18"/>
+                                <w:szCs w:val="18"/>
+                              </w:rPr>
+                              <w:t>Fig. 11: Image links to a page</w:t>
+                            </w:r>
+                          </w:p>
+                        </w:txbxContent>
+                      </wps:txbx>
+                      <wps:bodyPr rot="0" spcFirstLastPara="0" vertOverflow="overflow" horzOverflow="overflow" vert="horz" wrap="square" lIns="91440" tIns="0" rIns="91440" bIns="45720" numCol="1" spcCol="0" rtlCol="0" fromWordArt="0" anchor="t" anchorCtr="0" forceAA="0" compatLnSpc="1">
+                        <a:prstTxWarp prst="textNoShape">
+                          <a:avLst/>
+                        </a:prstTxWarp>
+                        <a:noAutofit/>
+                      </wps:bodyPr>
+                    </wps:wsp>
+                  </a:graphicData>
+                </a:graphic>
+                <wp14:sizeRelH relativeFrom="margin">
+                  <wp14:pctWidth>0</wp14:pctWidth>
+                </wp14:sizeRelH>
+                <wp14:sizeRelV relativeFrom="margin">
+                  <wp14:pctHeight>0</wp14:pctHeight>
+                </wp14:sizeRelV>
+              </wp:anchor>
+            </w:drawing>
+          </mc:Choice>
+          <mc:Fallback>
+            <w:pict>
+              <v:shape id="Textfeld 38" o:spid="_x0000_s1035" type="#_x0000_t202" style="position:absolute;margin-left:-6.95pt;margin-top:77.05pt;width:153pt;height:18pt;z-index:251701248;visibility:visible;mso-wrap-style:square;mso-width-percent:0;mso-height-percent:0;mso-wrap-distance-left:9pt;mso-wrap-distance-top:0;mso-wrap-distance-right:9pt;mso-wrap-distance-bottom:0;mso-position-horizontal:absolute;mso-position-horizontal-relative:text;mso-position-vertical:absolute;mso-position-vertical-relative:text;mso-width-percent:0;mso-height-percent:0;mso-width-relative:margin;mso-height-relative:margin;v-text-anchor:top" o:gfxdata="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" filled="f" stroked="f">
+                <v:textbox inset=",0">
+                  <w:txbxContent>
+                    <w:p>
+                      <w:pPr>
+                        <w:rPr>
+                          <w:sz w:val="18"/>
+                          <w:szCs w:val="18"/>
+                        </w:rPr>
+                      </w:pPr>
+                      <w:r>
+                        <w:rPr>
+                          <w:sz w:val="18"/>
+                          <w:szCs w:val="18"/>
+                        </w:rPr>
+                        <w:t>Fig. 11: Image links to a page</w:t>
+                      </w:r>
+                    </w:p>
+                  </w:txbxContent>
+                </v:textbox>
+              </v:shape>
+            </w:pict>
+          </mc:Fallback>
+        </mc:AlternateContent>
+      </w:r>
+      <w:r>
+        <w:rPr>
+          <w:noProof/>
+          <w:lang w:val="de-DE"/>
+        </w:rPr>
+        <mc:AlternateContent>
+          <mc:Choice Requires="wps">
+            <w:drawing>
+              <wp:anchor distT="0" distB="0" distL="114300" distR="114300" simplePos="0" relativeHeight="251699200" behindDoc="0" locked="0" layoutInCell="1" allowOverlap="1" wp14:anchorId="098D9854" wp14:editId="22751CB0">
+                <wp:simplePos x="0" y="0"/>
+                <wp:positionH relativeFrom="column">
+                  <wp:posOffset>-2146300</wp:posOffset>
+                </wp:positionH>
+                <wp:positionV relativeFrom="paragraph">
+                  <wp:posOffset>978535</wp:posOffset>
                 </wp:positionV>
                 <wp:extent cx="1943100" cy="228600"/>
                 <wp:effectExtent l="0" t="0" r="0" b="0"/>
@@ -6210,7 +6503,7 @@
           </mc:Choice>
           <mc:Fallback>
             <w:pict>
-              <v:shape id="Textfeld 37" o:spid="_x0000_s1035" type="#_x0000_t202" style="position:absolute;margin-left:-8.95pt;margin-top:131.05pt;width:153pt;height:18pt;z-index:251699200;visibility:visible;mso-wrap-style:square;mso-width-percent:0;mso-height-percent:0;mso-wrap-distance-left:9pt;mso-wrap-distance-top:0;mso-wrap-distance-right:9pt;mso-wrap-distance-bottom:0;mso-position-horizontal:absolute;mso-position-horizontal-relative:text;mso-position-vertical:absolute;mso-position-vertical-relative:text;mso-width-percent:0;mso-height-percent:0;mso-width-relative:margin;mso-height-relative:margin;v-text-anchor:top" o:gfxdata="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" filled="f" stroked="f">
+              <v:shape id="Textfeld 37" o:spid="_x0000_s1036" type="#_x0000_t202" style="position:absolute;margin-left:-168.95pt;margin-top:77.05pt;width:153pt;height:18pt;z-index:251699200;visibility:visible;mso-wrap-style:square;mso-width-percent:0;mso-height-percent:0;mso-wrap-distance-left:9pt;mso-wrap-distance-top:0;mso-wrap-distance-right:9pt;mso-wrap-distance-bottom:0;mso-position-horizontal:absolute;mso-position-horizontal-relative:text;mso-position-vertical:absolute;mso-position-vertical-relative:text;mso-width-percent:0;mso-height-percent:0;mso-width-relative:margin;mso-height-relative:margin;v-text-anchor:top" o:gfxdata="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" filled="f" stroked="f">
                 <v:textbox inset=",0">
                   <w:txbxContent>
                     <w:p>
@@ -6243,135 +6536,13 @@
         <mc:AlternateContent>
           <mc:Choice Requires="wps">
             <w:drawing>
-              <wp:anchor distT="0" distB="0" distL="114300" distR="114300" simplePos="0" relativeHeight="251701248" behindDoc="0" locked="0" layoutInCell="1" allowOverlap="1" wp14:anchorId="6312AA7F" wp14:editId="5D330F65">
+              <wp:anchor distT="0" distB="0" distL="114300" distR="114300" simplePos="0" relativeHeight="251703296" behindDoc="0" locked="0" layoutInCell="1" allowOverlap="1" wp14:anchorId="24EC4F11" wp14:editId="13A472C6">
                 <wp:simplePos x="0" y="0"/>
                 <wp:positionH relativeFrom="column">
-                  <wp:posOffset>1943100</wp:posOffset>
+                  <wp:posOffset>1968500</wp:posOffset>
                 </wp:positionH>
                 <wp:positionV relativeFrom="paragraph">
-                  <wp:posOffset>1664335</wp:posOffset>
-                </wp:positionV>
-                <wp:extent cx="1943100" cy="228600"/>
-                <wp:effectExtent l="0" t="0" r="0" b="0"/>
-                <wp:wrapNone/>
-                <wp:docPr id="38" name="Textfeld 38"/>
-                <wp:cNvGraphicFramePr/>
-                <a:graphic xmlns:a="http://schemas.openxmlformats.org/drawingml/2006/main">
-                  <a:graphicData uri="http://schemas.microsoft.com/office/word/2010/wordprocessingShape">
-                    <wps:wsp>
-                      <wps:cNvSpPr txBox="1"/>
-                      <wps:spPr>
-                        <a:xfrm>
-                          <a:off x="0" y="0"/>
-                          <a:ext cx="1943100" cy="228600"/>
-                        </a:xfrm>
-                        <a:prstGeom prst="rect">
-                          <a:avLst/>
-                        </a:prstGeom>
-                        <a:noFill/>
-                        <a:ln>
-                          <a:noFill/>
-                        </a:ln>
-                        <a:effectLst/>
-                        <a:extLst>
-                          <a:ext uri="{C572A759-6A51-4108-AA02-DFA0A04FC94B}">
-                            <ma14:wrappingTextBoxFlag xmlns:ma14="http://schemas.microsoft.com/office/mac/drawingml/2011/main"/>
-                          </a:ext>
-                        </a:extLst>
-                      </wps:spPr>
-                      <wps:style>
-                        <a:lnRef idx="0">
-                          <a:schemeClr val="accent1"/>
-                        </a:lnRef>
-                        <a:fillRef idx="0">
-                          <a:schemeClr val="accent1"/>
-                        </a:fillRef>
-                        <a:effectRef idx="0">
-                          <a:schemeClr val="accent1"/>
-                        </a:effectRef>
-                        <a:fontRef idx="minor">
-                          <a:schemeClr val="dk1"/>
-                        </a:fontRef>
-                      </wps:style>
-                      <wps:txbx>
-                        <w:txbxContent>
-                          <w:p>
-                            <w:pPr>
-                              <w:rPr>
-                                <w:sz w:val="18"/>
-                                <w:szCs w:val="18"/>
-                              </w:rPr>
-                            </w:pPr>
-                            <w:r>
-                              <w:rPr>
-                                <w:sz w:val="18"/>
-                                <w:szCs w:val="18"/>
-                              </w:rPr>
-                              <w:t>Fig. 11: Image links to a page</w:t>
-                            </w:r>
-                          </w:p>
-                        </w:txbxContent>
-                      </wps:txbx>
-                      <wps:bodyPr rot="0" spcFirstLastPara="0" vertOverflow="overflow" horzOverflow="overflow" vert="horz" wrap="square" lIns="91440" tIns="0" rIns="91440" bIns="45720" numCol="1" spcCol="0" rtlCol="0" fromWordArt="0" anchor="t" anchorCtr="0" forceAA="0" compatLnSpc="1">
-                        <a:prstTxWarp prst="textNoShape">
-                          <a:avLst/>
-                        </a:prstTxWarp>
-                        <a:noAutofit/>
-                      </wps:bodyPr>
-                    </wps:wsp>
-                  </a:graphicData>
-                </a:graphic>
-                <wp14:sizeRelH relativeFrom="margin">
-                  <wp14:pctWidth>0</wp14:pctWidth>
-                </wp14:sizeRelH>
-                <wp14:sizeRelV relativeFrom="margin">
-                  <wp14:pctHeight>0</wp14:pctHeight>
-                </wp14:sizeRelV>
-              </wp:anchor>
-            </w:drawing>
-          </mc:Choice>
-          <mc:Fallback>
-            <w:pict>
-              <v:shape id="Textfeld 38" o:spid="_x0000_s1036" type="#_x0000_t202" style="position:absolute;margin-left:153pt;margin-top:131.05pt;width:153pt;height:18pt;z-index:251701248;visibility:visible;mso-wrap-style:square;mso-width-percent:0;mso-height-percent:0;mso-wrap-distance-left:9pt;mso-wrap-distance-top:0;mso-wrap-distance-right:9pt;mso-wrap-distance-bottom:0;mso-position-horizontal:absolute;mso-position-horizontal-relative:text;mso-position-vertical:absolute;mso-position-vertical-relative:text;mso-width-percent:0;mso-height-percent:0;mso-width-relative:margin;mso-height-relative:margin;v-text-anchor:top" o:gfxdata="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" filled="f" stroked="f">
-                <v:textbox inset=",0">
-                  <w:txbxContent>
-                    <w:p>
-                      <w:pPr>
-                        <w:rPr>
-                          <w:sz w:val="18"/>
-                          <w:szCs w:val="18"/>
-                        </w:rPr>
-                      </w:pPr>
-                      <w:r>
-                        <w:rPr>
-                          <w:sz w:val="18"/>
-                          <w:szCs w:val="18"/>
-                        </w:rPr>
-                        <w:t>Fig. 11: Image links to a page</w:t>
-                      </w:r>
-                    </w:p>
-                  </w:txbxContent>
-                </v:textbox>
-              </v:shape>
-            </w:pict>
-          </mc:Fallback>
-        </mc:AlternateContent>
-      </w:r>
-      <w:r>
-        <w:rPr>
-          <w:noProof/>
-          <w:lang w:val="de-DE"/>
-        </w:rPr>
-        <mc:AlternateContent>
-          <mc:Choice Requires="wps">
-            <w:drawing>
-              <wp:anchor distT="0" distB="0" distL="114300" distR="114300" simplePos="0" relativeHeight="251703296" behindDoc="0" locked="0" layoutInCell="1" allowOverlap="1" wp14:anchorId="24EC4F11" wp14:editId="65112130">
-                <wp:simplePos x="0" y="0"/>
-                <wp:positionH relativeFrom="column">
-                  <wp:posOffset>4000500</wp:posOffset>
-                </wp:positionH>
-                <wp:positionV relativeFrom="paragraph">
-                  <wp:posOffset>1664335</wp:posOffset>
+                  <wp:posOffset>978535</wp:posOffset>
                 </wp:positionV>
                 <wp:extent cx="2171700" cy="228600"/>
                 <wp:effectExtent l="0" t="0" r="0" b="0"/>
@@ -6454,7 +6625,7 @@
           </mc:Choice>
           <mc:Fallback>
             <w:pict>
-              <v:shape id="Textfeld 39" o:spid="_x0000_s1037" type="#_x0000_t202" style="position:absolute;margin-left:315pt;margin-top:131.05pt;width:171pt;height:18pt;z-index:251703296;visibility:visible;mso-wrap-style:square;mso-width-percent:0;mso-height-percent:0;mso-wrap-distance-left:9pt;mso-wrap-distance-top:0;mso-wrap-distance-right:9pt;mso-wrap-distance-bottom:0;mso-position-horizontal:absolute;mso-position-horizontal-relative:text;mso-position-vertical:absolute;mso-position-vertical-relative:text;mso-width-percent:0;mso-height-percent:0;mso-width-relative:margin;mso-height-relative:margin;v-text-anchor:top" o:gfxdata="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" filled="f" stroked="f">
+              <v:shape id="Textfeld 39" o:spid="_x0000_s1037" type="#_x0000_t202" style="position:absolute;margin-left:155pt;margin-top:77.05pt;width:171pt;height:18pt;z-index:251703296;visibility:visible;mso-wrap-style:square;mso-width-percent:0;mso-height-percent:0;mso-wrap-distance-left:9pt;mso-wrap-distance-top:0;mso-wrap-distance-right:9pt;mso-wrap-distance-bottom:0;mso-position-horizontal:absolute;mso-position-horizontal-relative:text;mso-position-vertical:absolute;mso-position-vertical-relative:text;mso-width-percent:0;mso-height-percent:0;mso-width-relative:margin;mso-height-relative:margin;v-text-anchor:top" o:gfxdata="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" filled="f" stroked="f">
                 <v:textbox inset=",0">
                   <w:txbxContent>
                     <w:p>
@@ -6479,159 +6650,20 @@
           </mc:Fallback>
         </mc:AlternateContent>
       </w:r>
-      <w:r>
-        <w:drawing>
-          <wp:anchor distT="0" distB="0" distL="114300" distR="114300" simplePos="0" relativeHeight="251697152" behindDoc="0" locked="0" layoutInCell="1" allowOverlap="1" wp14:anchorId="618441C6" wp14:editId="015AC454">
-            <wp:simplePos x="0" y="0"/>
-            <wp:positionH relativeFrom="column">
-              <wp:posOffset>4079875</wp:posOffset>
-            </wp:positionH>
-            <wp:positionV relativeFrom="paragraph">
-              <wp:posOffset>832485</wp:posOffset>
-            </wp:positionV>
-            <wp:extent cx="1863725" cy="831215"/>
-            <wp:effectExtent l="50800" t="25400" r="41275" b="108585"/>
-            <wp:wrapSquare wrapText="bothSides"/>
-            <wp:docPr id="36" name="Bild 22" descr="jan:Documents:Bachelorthesis:assets:image_edit_links_url.png"/>
-            <wp:cNvGraphicFramePr>
-              <a:graphicFrameLocks xmlns:a="http://schemas.openxmlformats.org/drawingml/2006/main" noChangeAspect="1"/>
-            </wp:cNvGraphicFramePr>
-            <a:graphic xmlns:a="http://schemas.openxmlformats.org/drawingml/2006/main">
-              <a:graphicData uri="http://schemas.openxmlformats.org/drawingml/2006/picture">
-                <pic:pic xmlns:pic="http://schemas.openxmlformats.org/drawingml/2006/picture">
-                  <pic:nvPicPr>
-                    <pic:cNvPr id="0" name="Picture 22" descr="jan:Documents:Bachelorthesis:assets:image_edit_links_url.png"/>
-                    <pic:cNvPicPr>
-                      <a:picLocks noChangeAspect="1" noChangeArrowheads="1"/>
-                    </pic:cNvPicPr>
-                  </pic:nvPicPr>
-                  <pic:blipFill>
-                    <a:blip r:embed="rId19">
-                      <a:extLst>
-                        <a:ext uri="{28A0092B-C50C-407E-A947-70E740481C1C}">
-                          <a14:useLocalDpi xmlns:a14="http://schemas.microsoft.com/office/drawing/2010/main" val="0"/>
-                        </a:ext>
-                      </a:extLst>
-                    </a:blip>
-                    <a:srcRect/>
-                    <a:stretch>
-                      <a:fillRect/>
-                    </a:stretch>
-                  </pic:blipFill>
-                  <pic:spPr bwMode="auto">
-                    <a:xfrm>
-                      <a:off x="0" y="0"/>
-                      <a:ext cx="1863725" cy="831215"/>
-                    </a:xfrm>
-                    <a:prstGeom prst="rect">
-                      <a:avLst/>
-                    </a:prstGeom>
-                    <a:noFill/>
-                    <a:ln>
-                      <a:noFill/>
-                    </a:ln>
-                    <a:effectLst>
-                      <a:outerShdw blurRad="50800" dist="38100" dir="5400000" algn="tl" rotWithShape="0">
-                        <a:srgbClr val="000000">
-                          <a:alpha val="43000"/>
-                        </a:srgbClr>
-                      </a:outerShdw>
-                    </a:effectLst>
-                  </pic:spPr>
-                </pic:pic>
-              </a:graphicData>
-            </a:graphic>
-            <wp14:sizeRelH relativeFrom="page">
-              <wp14:pctWidth>0</wp14:pctWidth>
-            </wp14:sizeRelH>
-            <wp14:sizeRelV relativeFrom="page">
-              <wp14:pctHeight>0</wp14:pctHeight>
-            </wp14:sizeRelV>
-          </wp:anchor>
-        </w:drawing>
-      </w:r>
-      <w:r>
-        <w:drawing>
-          <wp:anchor distT="0" distB="0" distL="114300" distR="114300" simplePos="0" relativeHeight="251695104" behindDoc="0" locked="0" layoutInCell="1" allowOverlap="1" wp14:anchorId="3C53C8CB" wp14:editId="7D778D5E">
-            <wp:simplePos x="0" y="0"/>
-            <wp:positionH relativeFrom="column">
-              <wp:posOffset>-34925</wp:posOffset>
-            </wp:positionH>
-            <wp:positionV relativeFrom="paragraph">
-              <wp:posOffset>832485</wp:posOffset>
-            </wp:positionV>
-            <wp:extent cx="1974850" cy="831215"/>
-            <wp:effectExtent l="50800" t="25400" r="57150" b="108585"/>
-            <wp:wrapSquare wrapText="bothSides"/>
-            <wp:docPr id="34" name="Bild 20" descr="jan:Documents:Bachelorthesis:assets:image_edit_links_detail.png"/>
-            <wp:cNvGraphicFramePr>
-              <a:graphicFrameLocks xmlns:a="http://schemas.openxmlformats.org/drawingml/2006/main" noChangeAspect="1"/>
-            </wp:cNvGraphicFramePr>
-            <a:graphic xmlns:a="http://schemas.openxmlformats.org/drawingml/2006/main">
-              <a:graphicData uri="http://schemas.openxmlformats.org/drawingml/2006/picture">
-                <pic:pic xmlns:pic="http://schemas.openxmlformats.org/drawingml/2006/picture">
-                  <pic:nvPicPr>
-                    <pic:cNvPr id="0" name="Picture 20" descr="jan:Documents:Bachelorthesis:assets:image_edit_links_detail.png"/>
-                    <pic:cNvPicPr>
-                      <a:picLocks noChangeAspect="1" noChangeArrowheads="1"/>
-                    </pic:cNvPicPr>
-                  </pic:nvPicPr>
-                  <pic:blipFill>
-                    <a:blip r:embed="rId20">
-                      <a:extLst>
-                        <a:ext uri="{28A0092B-C50C-407E-A947-70E740481C1C}">
-                          <a14:useLocalDpi xmlns:a14="http://schemas.microsoft.com/office/drawing/2010/main" val="0"/>
-                        </a:ext>
-                      </a:extLst>
-                    </a:blip>
-                    <a:srcRect/>
-                    <a:stretch>
-                      <a:fillRect/>
-                    </a:stretch>
-                  </pic:blipFill>
-                  <pic:spPr bwMode="auto">
-                    <a:xfrm>
-                      <a:off x="0" y="0"/>
-                      <a:ext cx="1974850" cy="831215"/>
-                    </a:xfrm>
-                    <a:prstGeom prst="rect">
-                      <a:avLst/>
-                    </a:prstGeom>
-                    <a:noFill/>
-                    <a:ln>
-                      <a:noFill/>
-                    </a:ln>
-                    <a:effectLst>
-                      <a:outerShdw blurRad="50800" dist="38100" dir="5400000" algn="tl" rotWithShape="0">
-                        <a:srgbClr val="000000">
-                          <a:alpha val="43000"/>
-                        </a:srgbClr>
-                      </a:outerShdw>
-                    </a:effectLst>
-                  </pic:spPr>
-                </pic:pic>
-              </a:graphicData>
-            </a:graphic>
-            <wp14:sizeRelH relativeFrom="page">
-              <wp14:pctWidth>0</wp14:pctWidth>
-            </wp14:sizeRelH>
-            <wp14:sizeRelV relativeFrom="page">
-              <wp14:pctHeight>0</wp14:pctHeight>
-            </wp14:sizeRelV>
-          </wp:anchor>
-        </w:drawing>
-      </w:r>
-      <w:r>
-        <w:t>A special feature of images is that they can link to three different locations and the user is able to choose a different link for each image. The three radio buttons underneath the label "Links to" specify which location an image points to.</w:t>
-      </w:r>
-    </w:p>
-    <w:p>
-      <w:pPr>
-        <w:spacing w:line="360" w:lineRule="auto"/>
-        <w:rPr>
-          <w:highlight w:val="yellow"/>
-        </w:rPr>
-      </w:pPr>
+    </w:p>
+    <w:p>
+      <w:pPr>
+        <w:spacing w:line="360" w:lineRule="auto"/>
+      </w:pPr>
+      <w:r>
+        <w:t>A special</w:t>
+      </w:r>
+      <w:r>
+        <w:t xml:space="preserve"> feature of images </w:t>
+      </w:r>
+      <w:r>
+        <w:t>is that they can link to three different locations and the user is able to choose a different link for each image. The three radio buttons underneath the label "Links to" specify which location an image points to.</w:t>
+      </w:r>
     </w:p>
     <w:p>
       <w:pPr>
@@ -6708,7 +6740,7 @@
       <w:pPr>
         <w:pStyle w:val="berschrift4"/>
       </w:pPr>
-      <w:bookmarkStart w:id="22" w:name="_Toc164778065"/>
+      <w:bookmarkStart w:id="23" w:name="_Toc164799113"/>
       <w:r>
         <w:t>3.</w:t>
       </w:r>
@@ -6718,7 +6750,7 @@
       <w:r>
         <w:t>.8 Page Index</w:t>
       </w:r>
-      <w:bookmarkEnd w:id="22"/>
+      <w:bookmarkEnd w:id="23"/>
     </w:p>
     <w:p>
       <w:pPr>
@@ -6985,7 +7017,7 @@
       <w:pPr>
         <w:pStyle w:val="berschrift4"/>
       </w:pPr>
-      <w:bookmarkStart w:id="23" w:name="_Toc164778066"/>
+      <w:bookmarkStart w:id="24" w:name="_Toc164799114"/>
       <w:r>
         <w:rPr>
           <w:noProof/>
@@ -7070,7 +7102,7 @@
       <w:r>
         <w:t>.9 Search</w:t>
       </w:r>
-      <w:bookmarkEnd w:id="23"/>
+      <w:bookmarkEnd w:id="24"/>
     </w:p>
     <w:p>
       <w:pPr>
@@ -7247,7 +7279,7 @@
       <w:pPr>
         <w:pStyle w:val="berschrift3"/>
       </w:pPr>
-      <w:bookmarkStart w:id="24" w:name="_Toc164778067"/>
+      <w:bookmarkStart w:id="25" w:name="_Toc164799115"/>
       <w:r>
         <w:t>3.</w:t>
       </w:r>
@@ -7257,7 +7289,7 @@
       <w:r>
         <w:t xml:space="preserve"> Visual Design</w:t>
       </w:r>
-      <w:bookmarkEnd w:id="24"/>
+      <w:bookmarkEnd w:id="25"/>
     </w:p>
     <w:p>
       <w:pPr>
@@ -7340,7 +7372,7 @@
       <w:pPr>
         <w:pStyle w:val="berschrift3"/>
       </w:pPr>
-      <w:bookmarkStart w:id="25" w:name="_Toc164778068"/>
+      <w:bookmarkStart w:id="26" w:name="_Toc164799116"/>
       <w:r>
         <w:t>3.5</w:t>
       </w:r>
@@ -7350,7 +7382,7 @@
       <w:r>
         <w:t xml:space="preserve"> concept</w:t>
       </w:r>
-      <w:bookmarkEnd w:id="25"/>
+      <w:bookmarkEnd w:id="26"/>
     </w:p>
     <w:p>
       <w:r>
@@ -7666,7 +7698,7 @@
       <w:pPr>
         <w:pStyle w:val="berschrift3"/>
       </w:pPr>
-      <w:bookmarkStart w:id="26" w:name="_Toc164778069"/>
+      <w:bookmarkStart w:id="27" w:name="_Toc164799117"/>
       <w:r>
         <w:t>3.</w:t>
       </w:r>
@@ -7676,7 +7708,7 @@
       <w:r>
         <w:t xml:space="preserve"> Menu</w:t>
       </w:r>
-      <w:bookmarkEnd w:id="26"/>
+      <w:bookmarkEnd w:id="27"/>
     </w:p>
     <w:p>
       <w:pPr>
@@ -8361,12 +8393,12 @@
       <w:pPr>
         <w:pStyle w:val="berschrift3"/>
       </w:pPr>
-      <w:bookmarkStart w:id="27" w:name="_Toc164778070"/>
     </w:p>
     <w:p>
       <w:pPr>
         <w:pStyle w:val="berschrift3"/>
       </w:pPr>
+      <w:bookmarkStart w:id="28" w:name="_Toc164799118"/>
       <w:r>
         <w:t>3.</w:t>
       </w:r>
@@ -8376,7 +8408,7 @@
       <w:r>
         <w:t xml:space="preserve"> Drag and Drop</w:t>
       </w:r>
-      <w:bookmarkEnd w:id="27"/>
+      <w:bookmarkEnd w:id="28"/>
     </w:p>
     <w:p>
       <w:pPr>
@@ -8697,7 +8729,7 @@
       <w:pPr>
         <w:pStyle w:val="berschrift2"/>
       </w:pPr>
-      <w:bookmarkStart w:id="28" w:name="_Toc164778071"/>
+      <w:bookmarkStart w:id="29" w:name="_Toc164799119"/>
       <w:r>
         <w:t>4</w:t>
       </w:r>
@@ -8707,7 +8739,7 @@
       <w:r>
         <w:t xml:space="preserve"> Quo vadis Salon?</w:t>
       </w:r>
-      <w:bookmarkEnd w:id="28"/>
+      <w:bookmarkEnd w:id="29"/>
     </w:p>
     <w:p>
       <w:pPr>
@@ -9140,7 +9172,7 @@
       <w:pPr>
         <w:pStyle w:val="berschrift2"/>
       </w:pPr>
-      <w:bookmarkStart w:id="29" w:name="_Toc164778072"/>
+      <w:bookmarkStart w:id="30" w:name="_Toc164799120"/>
       <w:r>
         <w:t>5</w:t>
       </w:r>
@@ -9150,7 +9182,7 @@
       <w:r>
         <w:t xml:space="preserve"> Evaluation</w:t>
       </w:r>
-      <w:bookmarkEnd w:id="29"/>
+      <w:bookmarkEnd w:id="30"/>
     </w:p>
     <w:p>
       <w:pPr>
@@ -9240,7 +9272,6 @@
           <w:rFonts w:ascii="Times" w:hAnsi="Times"/>
         </w:rPr>
       </w:pPr>
-      <w:bookmarkStart w:id="30" w:name="_Toc164778073"/>
     </w:p>
     <w:p>
       <w:pPr>
@@ -9257,6 +9288,7 @@
       <w:pPr>
         <w:pStyle w:val="berschrift1"/>
       </w:pPr>
+      <w:bookmarkStart w:id="31" w:name="_Toc164799121"/>
       <w:r>
         <w:rPr>
           <w:rFonts w:ascii="Times" w:hAnsi="Times"/>
@@ -9269,20 +9301,20 @@
       <w:r>
         <w:t>Single Page Web Apps</w:t>
       </w:r>
-      <w:bookmarkEnd w:id="30"/>
+      <w:bookmarkEnd w:id="31"/>
     </w:p>
     <w:p>
       <w:pPr>
         <w:pStyle w:val="berschrift2"/>
       </w:pPr>
-      <w:bookmarkStart w:id="31" w:name="_Toc164778074"/>
+      <w:bookmarkStart w:id="32" w:name="_Toc164799122"/>
       <w:r>
         <w:t xml:space="preserve">1. </w:t>
       </w:r>
       <w:r>
         <w:t>Introduction</w:t>
       </w:r>
-      <w:bookmarkEnd w:id="31"/>
+      <w:bookmarkEnd w:id="32"/>
     </w:p>
     <w:p>
       <w:pPr>
@@ -9337,14 +9369,14 @@
       <w:pPr>
         <w:pStyle w:val="berschrift3"/>
       </w:pPr>
-      <w:bookmarkStart w:id="32" w:name="_Toc164778075"/>
+      <w:bookmarkStart w:id="33" w:name="_Toc164799123"/>
       <w:r>
         <w:t>1.1 Motivation</w:t>
       </w:r>
       <w:r>
         <w:t xml:space="preserve"> for Salon</w:t>
       </w:r>
-      <w:bookmarkEnd w:id="32"/>
+      <w:bookmarkEnd w:id="33"/>
     </w:p>
     <w:p>
       <w:pPr>
@@ -9415,14 +9447,14 @@
       <w:pPr>
         <w:pStyle w:val="berschrift3"/>
       </w:pPr>
-      <w:bookmarkStart w:id="33" w:name="_Toc164778076"/>
+      <w:bookmarkStart w:id="34" w:name="_Toc164799124"/>
       <w:r>
         <w:t xml:space="preserve">1.2 </w:t>
       </w:r>
       <w:r>
         <w:t>Comparison</w:t>
       </w:r>
-      <w:bookmarkEnd w:id="33"/>
+      <w:bookmarkEnd w:id="34"/>
     </w:p>
     <w:p>
       <w:pPr>
@@ -9436,12 +9468,12 @@
       <w:pPr>
         <w:pStyle w:val="berschrift3"/>
       </w:pPr>
-      <w:bookmarkStart w:id="34" w:name="_Toc164778077"/>
+      <w:bookmarkStart w:id="35" w:name="_Toc164799125"/>
       <w:r>
         <w:lastRenderedPageBreak/>
         <w:t>1.2.1 Traditional</w:t>
       </w:r>
-      <w:bookmarkEnd w:id="34"/>
+      <w:bookmarkEnd w:id="35"/>
     </w:p>
     <w:p>
       <w:pPr>
@@ -9675,11 +9707,11 @@
       <w:pPr>
         <w:pStyle w:val="berschrift3"/>
       </w:pPr>
-      <w:bookmarkStart w:id="35" w:name="_Toc164778078"/>
+      <w:bookmarkStart w:id="36" w:name="_Toc164799126"/>
       <w:r>
         <w:t>1.2.2 Single Page</w:t>
       </w:r>
-      <w:bookmarkEnd w:id="35"/>
+      <w:bookmarkEnd w:id="36"/>
     </w:p>
     <w:p>
       <w:pPr>
@@ -9974,7 +10006,7 @@
       <w:pPr>
         <w:pStyle w:val="berschrift2"/>
       </w:pPr>
-      <w:bookmarkStart w:id="36" w:name="_Toc164778079"/>
+      <w:bookmarkStart w:id="37" w:name="_Toc164799127"/>
       <w:r>
         <w:t>2</w:t>
       </w:r>
@@ -9984,7 +10016,7 @@
       <w:r>
         <w:t xml:space="preserve"> Differences</w:t>
       </w:r>
-      <w:bookmarkEnd w:id="36"/>
+      <w:bookmarkEnd w:id="37"/>
     </w:p>
     <w:p>
       <w:pPr>
@@ -10010,16 +10042,16 @@
       <w:pPr>
         <w:pStyle w:val="berschrift3"/>
       </w:pPr>
-      <w:bookmarkStart w:id="37" w:name="_2.1_URLs"/>
-      <w:bookmarkStart w:id="38" w:name="_Toc164778080"/>
-      <w:bookmarkEnd w:id="37"/>
+      <w:bookmarkStart w:id="38" w:name="_2.1_URLs"/>
+      <w:bookmarkStart w:id="39" w:name="_Toc164799128"/>
+      <w:bookmarkEnd w:id="38"/>
       <w:r>
         <w:t>2</w:t>
       </w:r>
       <w:r>
         <w:t>.1 URLs</w:t>
       </w:r>
-      <w:bookmarkEnd w:id="38"/>
+      <w:bookmarkEnd w:id="39"/>
     </w:p>
     <w:p>
       <w:pPr>
@@ -10115,14 +10147,14 @@
       <w:pPr>
         <w:pStyle w:val="berschrift3"/>
       </w:pPr>
-      <w:bookmarkStart w:id="39" w:name="_Toc164778081"/>
+      <w:bookmarkStart w:id="40" w:name="_Toc164799129"/>
       <w:r>
         <w:t>2</w:t>
       </w:r>
       <w:r>
         <w:t>.2 Rendering</w:t>
       </w:r>
-      <w:bookmarkEnd w:id="39"/>
+      <w:bookmarkEnd w:id="40"/>
     </w:p>
     <w:p>
       <w:pPr>
@@ -10183,7 +10215,7 @@
       <w:pPr>
         <w:pStyle w:val="berschrift3"/>
       </w:pPr>
-      <w:bookmarkStart w:id="40" w:name="_Toc164778082"/>
+      <w:bookmarkStart w:id="41" w:name="_Toc164799130"/>
       <w:r>
         <w:t>2</w:t>
       </w:r>
@@ -10193,7 +10225,7 @@
       <w:r>
         <w:t>Authentication</w:t>
       </w:r>
-      <w:bookmarkEnd w:id="40"/>
+      <w:bookmarkEnd w:id="41"/>
     </w:p>
     <w:p>
       <w:pPr>
@@ -10231,14 +10263,14 @@
       <w:pPr>
         <w:pStyle w:val="berschrift3"/>
       </w:pPr>
-      <w:bookmarkStart w:id="41" w:name="_Toc164778083"/>
+      <w:bookmarkStart w:id="42" w:name="_Toc164799131"/>
       <w:r>
         <w:t>2</w:t>
       </w:r>
       <w:r>
         <w:t>.4 Internationalization</w:t>
       </w:r>
-      <w:bookmarkEnd w:id="41"/>
+      <w:bookmarkEnd w:id="42"/>
     </w:p>
     <w:p>
       <w:pPr>
@@ -10289,14 +10321,14 @@
       <w:pPr>
         <w:pStyle w:val="berschrift3"/>
       </w:pPr>
-      <w:bookmarkStart w:id="42" w:name="_Toc164778084"/>
+      <w:bookmarkStart w:id="43" w:name="_Toc164799132"/>
       <w:r>
         <w:t>2</w:t>
       </w:r>
       <w:r>
         <w:t>.5 Notifications</w:t>
       </w:r>
-      <w:bookmarkEnd w:id="42"/>
+      <w:bookmarkEnd w:id="43"/>
     </w:p>
     <w:p>
       <w:pPr>
@@ -10563,7 +10595,7 @@
       <w:pPr>
         <w:pStyle w:val="berschrift3"/>
       </w:pPr>
-      <w:bookmarkStart w:id="43" w:name="_Toc164778085"/>
+      <w:bookmarkStart w:id="44" w:name="_Toc164799133"/>
       <w:r>
         <w:lastRenderedPageBreak/>
         <w:t>2</w:t>
@@ -10571,7 +10603,7 @@
       <w:r>
         <w:t>.6 Forms</w:t>
       </w:r>
-      <w:bookmarkEnd w:id="43"/>
+      <w:bookmarkEnd w:id="44"/>
     </w:p>
     <w:p>
       <w:pPr>
@@ -10608,7 +10640,7 @@
       <w:pPr>
         <w:pStyle w:val="berschrift2"/>
       </w:pPr>
-      <w:bookmarkStart w:id="44" w:name="_Toc164778086"/>
+      <w:bookmarkStart w:id="45" w:name="_Toc164799134"/>
       <w:r>
         <w:t>3</w:t>
       </w:r>
@@ -10618,20 +10650,20 @@
       <w:r>
         <w:t xml:space="preserve"> Benefits</w:t>
       </w:r>
-      <w:bookmarkEnd w:id="44"/>
+      <w:bookmarkEnd w:id="45"/>
     </w:p>
     <w:p>
       <w:pPr>
         <w:pStyle w:val="berschrift3"/>
       </w:pPr>
-      <w:bookmarkStart w:id="45" w:name="_Toc164778087"/>
+      <w:bookmarkStart w:id="46" w:name="_Toc164799135"/>
       <w:r>
         <w:t>3</w:t>
       </w:r>
       <w:r>
         <w:t>.1 Speed / Efficiency</w:t>
       </w:r>
-      <w:bookmarkEnd w:id="45"/>
+      <w:bookmarkEnd w:id="46"/>
     </w:p>
     <w:p>
       <w:pPr>
@@ -10759,18 +10791,27 @@
       <w:pPr>
         <w:pStyle w:val="berschrift3"/>
       </w:pPr>
-      <w:bookmarkStart w:id="46" w:name="_Toc164778088"/>
+      <w:bookmarkStart w:id="47" w:name="_Toc164799136"/>
       <w:r>
         <w:t>3.2 Same Language</w:t>
       </w:r>
-      <w:bookmarkEnd w:id="46"/>
-    </w:p>
-    <w:p>
-      <w:pPr>
-        <w:spacing w:line="360" w:lineRule="auto"/>
-      </w:pPr>
-      <w:r>
-        <w:t>Server-side JavaScript has become very popular recently with the development of node.js, an event-driven server that allows developers to write all their backend code in JavaScript. Its event-based programming paradigm, I/O operations won't block the server until they're finished</w:t>
+      <w:bookmarkEnd w:id="47"/>
+    </w:p>
+    <w:p>
+      <w:pPr>
+        <w:spacing w:line="360" w:lineRule="auto"/>
+      </w:pPr>
+      <w:r>
+        <w:t>Server-side JavaScript has become very popular recently with the development of node.js</w:t>
+      </w:r>
+      <w:r>
+        <w:rPr>
+          <w:rStyle w:val="Funotenzeichen"/>
+        </w:rPr>
+        <w:footnoteReference w:id="23"/>
+      </w:r>
+      <w:r>
+        <w:t>, an event-driven server that allows developers to write all their backend code in JavaScript. Its event-based programming paradigm, I/O operations won't block the server until they're finished</w:t>
       </w:r>
       <w:r>
         <w:t xml:space="preserve"> and</w:t>
@@ -10797,7 +10838,7 @@
       <w:pPr>
         <w:pStyle w:val="berschrift3"/>
       </w:pPr>
-      <w:bookmarkStart w:id="47" w:name="_Toc164778089"/>
+      <w:bookmarkStart w:id="48" w:name="_Toc164799137"/>
       <w:r>
         <w:t>3</w:t>
       </w:r>
@@ -10807,7 +10848,7 @@
       <w:r>
         <w:t xml:space="preserve"> User Experience</w:t>
       </w:r>
-      <w:bookmarkEnd w:id="47"/>
+      <w:bookmarkEnd w:id="48"/>
     </w:p>
     <w:p>
       <w:pPr>
@@ -10826,7 +10867,7 @@
         <w:rPr>
           <w:rStyle w:val="Funotenzeichen"/>
         </w:rPr>
-        <w:footnoteReference w:id="23"/>
+        <w:footnoteReference w:id="24"/>
       </w:r>
       <w:r>
         <w:t>.</w:t>
@@ -11044,28 +11085,7 @@
                                 <w:sz w:val="18"/>
                                 <w:szCs w:val="18"/>
                               </w:rPr>
-                              <w:t xml:space="preserve">Fig. </w:t>
-                            </w:r>
-                            <w:r>
-                              <w:rPr>
-                                <w:sz w:val="18"/>
-                                <w:szCs w:val="18"/>
-                              </w:rPr>
-                              <w:t>22</w:t>
-                            </w:r>
-                            <w:r>
-                              <w:rPr>
-                                <w:sz w:val="18"/>
-                                <w:szCs w:val="18"/>
-                              </w:rPr>
-                              <w:t xml:space="preserve">: </w:t>
-                            </w:r>
-                            <w:r>
-                              <w:rPr>
-                                <w:sz w:val="18"/>
-                                <w:szCs w:val="18"/>
-                              </w:rPr>
-                              <w:t>The music player of www.simfy.de</w:t>
+                              <w:t>Fig. 22: The music player of www.simfy.de</w:t>
                             </w:r>
                           </w:p>
                         </w:txbxContent>
@@ -11105,28 +11125,7 @@
                           <w:sz w:val="18"/>
                           <w:szCs w:val="18"/>
                         </w:rPr>
-                        <w:t xml:space="preserve">Fig. </w:t>
-                      </w:r>
-                      <w:r>
-                        <w:rPr>
-                          <w:sz w:val="18"/>
-                          <w:szCs w:val="18"/>
-                        </w:rPr>
-                        <w:t>22</w:t>
-                      </w:r>
-                      <w:r>
-                        <w:rPr>
-                          <w:sz w:val="18"/>
-                          <w:szCs w:val="18"/>
-                        </w:rPr>
-                        <w:t xml:space="preserve">: </w:t>
-                      </w:r>
-                      <w:r>
-                        <w:rPr>
-                          <w:sz w:val="18"/>
-                          <w:szCs w:val="18"/>
-                        </w:rPr>
-                        <w:t>The music player of www.simfy.de</w:t>
+                        <w:t>Fig. 22: The music player of www.simfy.de</w:t>
                       </w:r>
                     </w:p>
                   </w:txbxContent>
@@ -11242,7 +11241,7 @@
       <w:pPr>
         <w:pStyle w:val="berschrift2"/>
       </w:pPr>
-      <w:bookmarkStart w:id="48" w:name="_Toc164778090"/>
+      <w:bookmarkStart w:id="49" w:name="_Toc164799138"/>
       <w:r>
         <w:t>4</w:t>
       </w:r>
@@ -11252,20 +11251,20 @@
       <w:r>
         <w:t xml:space="preserve"> Problems</w:t>
       </w:r>
-      <w:bookmarkEnd w:id="48"/>
+      <w:bookmarkEnd w:id="49"/>
     </w:p>
     <w:p>
       <w:pPr>
         <w:pStyle w:val="berschrift3"/>
       </w:pPr>
-      <w:bookmarkStart w:id="49" w:name="_Toc164778091"/>
+      <w:bookmarkStart w:id="50" w:name="_Toc164799139"/>
       <w:r>
         <w:t>4</w:t>
       </w:r>
       <w:r>
         <w:t>.1 Search Engine Optimization</w:t>
       </w:r>
-      <w:bookmarkEnd w:id="49"/>
+      <w:bookmarkEnd w:id="50"/>
     </w:p>
     <w:p>
       <w:pPr>
@@ -11298,7 +11297,7 @@
         <w:rPr>
           <w:rStyle w:val="Funotenzeichen"/>
         </w:rPr>
-        <w:footnoteReference w:id="24"/>
+        <w:footnoteReference w:id="25"/>
       </w:r>
       <w:r>
         <w:t xml:space="preserve"> </w:t>
@@ -11372,7 +11371,7 @@
         <w:rPr>
           <w:rStyle w:val="Funotenzeichen"/>
         </w:rPr>
-        <w:footnoteReference w:id="25"/>
+        <w:footnoteReference w:id="26"/>
       </w:r>
       <w:r>
         <w:t>.</w:t>
@@ -11391,7 +11390,13 @@
         <w:spacing w:line="360" w:lineRule="auto"/>
       </w:pPr>
       <w:r>
-        <w:t>This solution can easily lead to a lot of duplicated code since a router is needed in the backend that has to work exactly the same as  the router in the frontend. Additionally, often view code might get duplicated because templates have to get maintained in the frontend and in the backend.</w:t>
+        <w:t>This solution can easily lead to a lot of duplicated code since a router is needed in the backend that h</w:t>
+      </w:r>
+      <w:r>
+        <w:t xml:space="preserve">as to work exactly the same as </w:t>
+      </w:r>
+      <w:r>
+        <w:t>the router in the frontend. Additionally, often view code might get duplicated because templates have to get maintained in the frontend and in the backend.</w:t>
       </w:r>
     </w:p>
     <w:p>
@@ -11425,7 +11430,7 @@
       <w:pPr>
         <w:pStyle w:val="berschrift3"/>
       </w:pPr>
-      <w:bookmarkStart w:id="51" w:name="_Toc164778092"/>
+      <w:bookmarkStart w:id="51" w:name="_Toc164799140"/>
       <w:r>
         <w:t>4</w:t>
       </w:r>
@@ -11470,17 +11475,26 @@
         <w:rPr>
           <w:rStyle w:val="Funotenzeichen"/>
         </w:rPr>
-        <w:footnoteReference w:id="26"/>
-      </w:r>
-      <w:r>
-        <w:t>, a tool-chain that combines all the needed technologies for the client-side development into one command line call. This very much helps to speed up the development on SPWAs but developers still have to develop the back-end with another tool because brunch currently is backend-agnostic and doesn't provide any backend helpers. To ease development even more there is definitely the need for tools that support the development in the frontend as well as in the backend.</w:t>
+        <w:footnoteReference w:id="27"/>
+      </w:r>
+      <w:r>
+        <w:t xml:space="preserve">, a tool </w:t>
+      </w:r>
+      <w:r>
+        <w:t>chain that combines all the needed technologies for the client-side development into one command line call. This very much helps to speed up the development on SPWAs but developers still have to develop the back-end with another tool because brunch currently is backend-agnostic and doesn't provide any backend helpers. To ease development even more there is definitely the need for tools that support the development in the frontend as well as in the backend</w:t>
+      </w:r>
+      <w:r>
+        <w:t xml:space="preserve"> at the same time</w:t>
+      </w:r>
+      <w:r>
+        <w:t>.</w:t>
       </w:r>
     </w:p>
     <w:p>
       <w:pPr>
         <w:pStyle w:val="berschrift3"/>
       </w:pPr>
-      <w:bookmarkStart w:id="52" w:name="_Toc164778093"/>
+      <w:bookmarkStart w:id="52" w:name="_Toc164799141"/>
       <w:r>
         <w:t>4.</w:t>
       </w:r>
@@ -11494,7 +11508,33 @@
         <w:spacing w:line="360" w:lineRule="auto"/>
       </w:pPr>
       <w:r>
-        <w:t>Moving the complete business-logic to the client-side means that every user that knows how to display the source of a website can easily see how a website / a business works. Modern browsers even further have integrated tools that allow users to deeply inspect a website's code and to especially monitor AJAX requests. The problem that users can cheat on a website's code is not a problem that only occurs in SPWAs, generally a problem of every website, but since almost all business-logic resides in the user's browser this problem has a much bigger impact on SPWAs. When a website deals with sensitive data (bank accounts, credit card numbers...) developers need to make sure that none of the code on the front-end exposes security holes that could harm the website's users. Generally all privacy relevant operations should be done on the server-side and to secure the client-server communication HTTPS should be used instead of normal HTTP.</w:t>
+        <w:t xml:space="preserve">Moving the complete business-logic to the client-side means that every user that knows how to display the source of a website can easily see how a website / a business works. Modern browsers even further have integrated tools that allow users to deeply inspect a website's code and to especially monitor AJAX requests. The problem that users can cheat on a website's code is not a problem that only occurs in SPWAs, </w:t>
+      </w:r>
+      <w:r>
+        <w:t xml:space="preserve">it’s </w:t>
+      </w:r>
+      <w:r>
+        <w:t xml:space="preserve">generally a problem of every website, but since almost all business-logic resides in the user's browser </w:t>
+      </w:r>
+      <w:r>
+        <w:t xml:space="preserve">in SPWAs </w:t>
+      </w:r>
+      <w:r>
+        <w:t xml:space="preserve">this problem has a much bigger impact on </w:t>
+      </w:r>
+      <w:r>
+        <w:t>them</w:t>
+      </w:r>
+      <w:r>
+        <w:t>.</w:t>
+      </w:r>
+    </w:p>
+    <w:p>
+      <w:pPr>
+        <w:spacing w:line="360" w:lineRule="auto"/>
+      </w:pPr>
+      <w:r>
+        <w:t>When a website deals with sensitive data (bank accounts, credit card numbers...) developers need to make sure that none of the code on the front-end exposes security holes that could harm the website's users. Generally all privacy relevant operations should be done on the server-side and to secure the client-server communication HTTPS should be used instead of normal HTTP.</w:t>
       </w:r>
     </w:p>
     <w:p>
@@ -11524,10 +11564,10 @@
         <w:spacing w:line="360" w:lineRule="auto"/>
       </w:pPr>
       <w:r>
-        <w:t>Another method to secure a website's code is to obfuscate it before it gets deployed to the server. In that way the code is not as readable as before and attackers would need to put a lot more effort in understanding the obfuscated code code</w:t>
-      </w:r>
-      <w:r>
-        <w:t xml:space="preserve"> to harm a website. A nice side </w:t>
+        <w:t xml:space="preserve">Another method to secure a website's code is to obfuscate it before it gets deployed to the server. In that way the code is not as readable as before and attackers would need to put a lot more effort in understanding the obfuscated code </w:t>
+      </w:r>
+      <w:r>
+        <w:t xml:space="preserve">to harm a website. A nice side </w:t>
       </w:r>
       <w:r>
         <w:t>effect that usually comes with code-obfuscation in JavaScript is that the code also gets compressed so not only the website gets secured but also the load time gets reduced.</w:t>
@@ -11537,7 +11577,7 @@
       <w:pPr>
         <w:pStyle w:val="berschrift3"/>
       </w:pPr>
-      <w:bookmarkStart w:id="53" w:name="_Toc164778094"/>
+      <w:bookmarkStart w:id="53" w:name="_Toc164799142"/>
       <w:r>
         <w:lastRenderedPageBreak/>
         <w:t>4</w:t>
@@ -11569,10 +11609,22 @@
         <w:rPr>
           <w:rStyle w:val="Funotenzeichen"/>
         </w:rPr>
-        <w:footnoteReference w:id="27"/>
-      </w:r>
-      <w:r>
-        <w:t>, the percentage of users that have disabled JavaScript is approximately 1%. That number may seem low at first but it means that if a page has one million page-visits a month, ten thousand of them are not able to use the page.</w:t>
+        <w:footnoteReference w:id="28"/>
+      </w:r>
+      <w:r>
+        <w:t xml:space="preserve">, the percentage of users that have disabled JavaScript is approximately 1%. </w:t>
+      </w:r>
+      <w:r>
+        <w:t>This</w:t>
+      </w:r>
+      <w:r>
+        <w:t xml:space="preserve"> number may seem low at first but it means that </w:t>
+      </w:r>
+      <w:r>
+        <w:t>when</w:t>
+      </w:r>
+      <w:r>
+        <w:t xml:space="preserve"> a page has one million page-visits a month, ten thousand of them are not able to use the page.</w:t>
       </w:r>
     </w:p>
     <w:p>
@@ -11592,7 +11644,7 @@
         <w:rPr>
           <w:rStyle w:val="Funotenzeichen"/>
         </w:rPr>
-        <w:footnoteReference w:id="28"/>
+        <w:footnoteReference w:id="29"/>
       </w:r>
       <w:r>
         <w:t>, but users that have actively disabled JavaScript did this for a reason and may simply decide not to use the site. Developers have to be aware of the numbers mentioned above when creating JavaScript-heavy applications.</w:t>
@@ -11603,7 +11655,13 @@
         <w:spacing w:line="360" w:lineRule="auto"/>
       </w:pPr>
       <w:r>
-        <w:t>Another problem with dynamically generated layouts is that it is hard for screen readers to semantically interpret these layouts. Although 75% of screen reader users have JavaScript</w:t>
+        <w:t xml:space="preserve">Another problem with dynamically generated layouts is that it is hard for screen readers to semantically interpret these layouts. Although </w:t>
+      </w:r>
+      <w:r>
+        <w:t>98</w:t>
+      </w:r>
+      <w:r>
+        <w:t>% of screen reader users have JavaScript</w:t>
       </w:r>
       <w:r>
         <w:t xml:space="preserve"> enabled</w:t>
@@ -11612,42 +11670,48 @@
         <w:rPr>
           <w:rStyle w:val="Funotenzeichen"/>
         </w:rPr>
-        <w:footnoteReference w:id="29"/>
+        <w:footnoteReference w:id="30"/>
+      </w:r>
+      <w:r>
+        <w:t>, the screen readers are not able to properly interpret dynamic DOM changes that are used to "switch" pages in SPWAs.</w:t>
+      </w:r>
+    </w:p>
+    <w:p>
+      <w:pPr>
+        <w:spacing w:line="360" w:lineRule="auto"/>
+      </w:pPr>
+      <w:r>
+        <w:t>The Web Accessibility Initiative (WAI), an organization that creates recommendations for web developers to make websites more accessible, is aware of the problems described above and created a guideline called</w:t>
+      </w:r>
+      <w:r>
+        <w:t xml:space="preserve"> "WAI-ARIA"</w:t>
+      </w:r>
+      <w:r>
+        <w:rPr>
+          <w:rStyle w:val="Funotenzeichen"/>
+        </w:rPr>
+        <w:footnoteReference w:id="31"/>
       </w:r>
       <w:r>
         <w:t xml:space="preserve"> </w:t>
       </w:r>
       <w:r>
-        <w:t>, the screen readers are not able to properly interpret dynamic DOM changes that are used to "switch" pages in SPWAs.</w:t>
-      </w:r>
-    </w:p>
-    <w:p>
-      <w:pPr>
-        <w:spacing w:line="360" w:lineRule="auto"/>
-      </w:pPr>
-      <w:r>
-        <w:t>The Web Accessibility Initiative (WAI), an organization that creates recommendations for web developers to make websites more accessible, is aware of the problems described above and created a guideline called</w:t>
-      </w:r>
-      <w:r>
-        <w:t xml:space="preserve"> "WAI-ARIA"</w:t>
+        <w:t>that aims to provide solutions to developers and its publication is expected for the middle of 2011.</w:t>
+      </w:r>
+      <w:r>
+        <w:t xml:space="preserve"> </w:t>
+      </w:r>
+      <w:r>
+        <w:t>The current working draft</w:t>
       </w:r>
       <w:r>
         <w:rPr>
           <w:rStyle w:val="Funotenzeichen"/>
         </w:rPr>
-        <w:footnoteReference w:id="30"/>
-      </w:r>
-      <w:r>
-        <w:t xml:space="preserve"> </w:t>
-      </w:r>
-      <w:r>
-        <w:t>that aims to provide solutions to developers and its publication is expected for the middle of 2011.</w:t>
-      </w:r>
-      <w:r>
-        <w:t xml:space="preserve"> </w:t>
-      </w:r>
-      <w:r>
-        <w:t>The current working draft (http://www.w3.org/TR/wai-aria-implementation) describes a set of additional events that should get fired for example when a when a DOM element's text-content changes or an element is being hidden. These events are</w:t>
+        <w:footnoteReference w:id="32"/>
+      </w:r>
+      <w:r>
+        <w:t xml:space="preserve"> describes a set of additional events that should get fired for example when a when a DOM element's text-content changes or an element is being hidden. These events are</w:t>
       </w:r>
       <w:r>
         <w:t xml:space="preserve"> processed by </w:t>
@@ -11661,168 +11725,219 @@
       <w:r>
         <w:t xml:space="preserve"> to create a semantically correct feedback for the user.</w:t>
       </w:r>
+      <w:r>
+        <w:t xml:space="preserve"> Maybe with the introduction of these new events SPWAs will become more accessible.</w:t>
+      </w:r>
     </w:p>
     <w:p>
       <w:pPr>
         <w:pStyle w:val="berschrift2"/>
       </w:pPr>
-      <w:bookmarkStart w:id="54" w:name="_Toc164778095"/>
-      <w:r>
-        <w:t>5. Conclusion</w:t>
-      </w:r>
-      <w:bookmarkEnd w:id="54"/>
-    </w:p>
-    <w:p>
-      <w:pPr>
-        <w:spacing w:line="360" w:lineRule="auto"/>
-      </w:pPr>
-      <w:r>
-        <w:t>SPWAs really can help to make a website feel better and to give users a better experience. They allow a lot of new interaction concepts and more dynamic sites than we have today. AJAX was a first step to make websites feel more fluid but SPWAs bring the whole concept to a next level by giving the ability to get a completely fluid navigation and transition system. There now is the possibility to create websites that don't look and feel like normal websites and actually are fun to interact with.</w:t>
-      </w:r>
-    </w:p>
-    <w:p>
-      <w:pPr>
-        <w:spacing w:line="360" w:lineRule="auto"/>
-      </w:pPr>
-      <w:r>
-        <w:t xml:space="preserve">The concept has already been taken over by big companies like Google (Google Mail Chat / Client-side routing), Facebook (Facebook Chat / Facebook Messages / Content is replaced inline, no full page reload) and others to make parts of their website more dynamic and I think that there will be more and more pages that take over the technique. </w:t>
-      </w:r>
-    </w:p>
-    <w:p>
-      <w:pPr>
-        <w:spacing w:line="360" w:lineRule="auto"/>
-      </w:pPr>
-      <w:r>
-        <w:t>In my opinion the rise in the interest for Node.js will also result in more companies switching to the SPWA-idiom. Not just because of its positive impact on the User Experience but also because of the ability to share code between the client and the server. And since there are (currently) no big web frameworks, like Rails, for Node.js it may be easier and faster for developers to use tools like brunch to program websites with a simple REST-based Node.js backend.</w:t>
-      </w:r>
-    </w:p>
-    <w:p>
-      <w:pPr>
-        <w:spacing w:line="360" w:lineRule="auto"/>
-      </w:pPr>
-      <w:r>
-        <w:t>But since SPWAs use a lot of very new technologies it takes time for developers to learn and adopt all needed tools before they can start developing. Also, as mentioned in [</w:t>
-      </w:r>
-      <w:r>
-        <w:rPr>
-          <w:highlight w:val="yellow"/>
-        </w:rPr>
-        <w:t>pitfalls#new tools</w:t>
-      </w:r>
-      <w:r>
-        <w:t>], these new tools don't cover the complete tool chain and several tools have to get connected manually.</w:t>
-      </w:r>
-      <w:r>
-        <w:rPr>
-          <w:highlight w:val="yellow"/>
-        </w:rPr>
-        <w:t xml:space="preserve"> </w:t>
-      </w:r>
-      <w:r>
-        <w:rPr>
-          <w:highlight w:val="yellow"/>
-        </w:rPr>
-        <w:t>AND THE NEW TECHNOLOGIES ARE NOT THERE YET</w:t>
-      </w:r>
-      <w:r>
-        <w:t xml:space="preserve"> Especially when developers don't have experience in programming JavaScript the learning process can take a while because of the asynchronous language parts that are not common in most other backend languages.</w:t>
-      </w:r>
-    </w:p>
-    <w:p>
-      <w:pPr>
-        <w:spacing w:line="360" w:lineRule="auto"/>
-      </w:pPr>
-      <w:r>
-        <w:t>Before deciding to develop a website as a SPWA, developers should take account of the negative points mentioned in [</w:t>
-      </w:r>
-      <w:r>
-        <w:rPr>
-          <w:highlight w:val="yellow"/>
-        </w:rPr>
-        <w:t>Pitfalls</w:t>
-      </w:r>
-      <w:r>
-        <w:t>] and decide whether it's okay to not get ranked high in search engines (without extra effort) or whether it's okay to expose the business logic to the user. Only if developers don't think that these negative impacts will harm the success of the website they should decide for a SPWA.</w:t>
-      </w:r>
-    </w:p>
-    <w:p>
-      <w:pPr>
-        <w:spacing w:line="360" w:lineRule="auto"/>
-      </w:pPr>
-      <w:r>
-        <w:t>Furthermore, if developers decide to port an already running and established website they should think twice about switching, because the page may already be well-indexed in the major search engines and all links may lead to a dead-end after the rewrite of the page. This is exactly what happened to gawker.com, a well established "media news and gossip"</w:t>
-      </w:r>
-      <w:r>
-        <w:t xml:space="preserve"> blog</w:t>
-      </w:r>
-      <w:r>
-        <w:rPr>
-          <w:rStyle w:val="Funotenzeichen"/>
-        </w:rPr>
-        <w:footnoteReference w:id="31"/>
-      </w:r>
-      <w:r>
-        <w:t xml:space="preserve">. The developers of gawker.com rewrote the whole blog as a SPWA in February 2011 and after they had published the new version all indexed links were broken so that the number of unique visitors dropped by </w:t>
-      </w:r>
-      <w:r>
-        <w:t>50%</w:t>
-      </w:r>
-      <w:r>
-        <w:rPr>
-          <w:rStyle w:val="Funotenzeichen"/>
-        </w:rPr>
-        <w:footnoteReference w:id="32"/>
-      </w:r>
-      <w:r>
-        <w:t xml:space="preserve"> </w:t>
-      </w:r>
-      <w:r>
-        <w:t>and a lot of users wrote bad reviews about the website.</w:t>
-      </w:r>
-    </w:p>
-    <w:p>
-      <w:pPr>
-        <w:spacing w:line="360" w:lineRule="auto"/>
-      </w:pPr>
-      <w:r>
-        <w:t xml:space="preserve">In conclusion there is no single answer whether a website should be implemented as a SPWA or as a normal website. It always depends on the website's focus. If the website has to for example meet the requirements of the WCAG </w:t>
-      </w:r>
-      <w:r>
-        <w:rPr>
-          <w:highlight w:val="yellow"/>
-        </w:rPr>
-        <w:t>[add explanations BITV, Section 508]</w:t>
-      </w:r>
-      <w:r>
-        <w:t xml:space="preserve"> it would be easier to realize the website as a normal website because it is hard to make SPWAs accessible as shown in [</w:t>
-      </w:r>
-      <w:r>
-        <w:rPr>
-          <w:highlight w:val="yellow"/>
-        </w:rPr>
-        <w:t>Accessibility</w:t>
-      </w:r>
-      <w:r>
-        <w:t>]. But when it is important for a website to have a good User Experience and the User Experience is more important than a good ranking in several search engines, the implementation of the website as a SPWA is the right decision.</w:t>
-      </w:r>
-    </w:p>
-    <w:p>
-      <w:pPr>
-        <w:pStyle w:val="berschrift1"/>
-      </w:pPr>
-    </w:p>
-    <w:p>
-      <w:pPr>
-        <w:pStyle w:val="berschrift1"/>
+    </w:p>
+    <w:p>
+      <w:pPr>
+        <w:pStyle w:val="berschrift2"/>
+      </w:pPr>
+    </w:p>
+    <w:p>
+      <w:pPr>
+        <w:pStyle w:val="berschrift2"/>
+      </w:pPr>
+    </w:p>
+    <w:p>
+      <w:pPr>
+        <w:pStyle w:val="berschrift2"/>
+      </w:pPr>
+    </w:p>
+    <w:p>
+      <w:pPr>
+        <w:pStyle w:val="berschrift2"/>
+      </w:pPr>
+    </w:p>
+    <w:p>
+      <w:pPr>
+        <w:pStyle w:val="berschrift2"/>
       </w:pPr>
     </w:p>
     <w:p/>
     <w:p/>
+    <w:p/>
+    <w:p/>
+    <w:p/>
+    <w:p>
+      <w:pPr>
+        <w:pStyle w:val="berschrift2"/>
+      </w:pPr>
+      <w:bookmarkStart w:id="54" w:name="_Toc164799143"/>
+      <w:r>
+        <w:t>5. Conclusion</w:t>
+      </w:r>
+      <w:bookmarkEnd w:id="54"/>
+    </w:p>
+    <w:p>
+      <w:pPr>
+        <w:spacing w:line="360" w:lineRule="auto"/>
+      </w:pPr>
+      <w:r>
+        <w:t>SPWAs really can help to make a website feel better and to give users a better experience. They allow a lot of new interaction concepts and more dynamic sites than we have today. AJAX was a first step to make websites feel more fluid but SPWAs bring the whole concept to a next level by giving the ability to get a completely fluid navigation and transition system. There now is the possibility to create websites that don't look and feel like normal websites and actually are fun to interact with.</w:t>
+      </w:r>
+    </w:p>
+    <w:p>
+      <w:pPr>
+        <w:spacing w:line="360" w:lineRule="auto"/>
+      </w:pPr>
+      <w:r>
+        <w:t xml:space="preserve">The concept has already been taken over by big companies like Google (Google Mail Chat / Client-side routing), Facebook (Facebook Chat / Facebook Messages / Content is replaced inline, no full page reload) and others to make parts of their website more dynamic and I think that there will be more and more pages that take over the technique. </w:t>
+      </w:r>
+    </w:p>
+    <w:p>
+      <w:pPr>
+        <w:spacing w:line="360" w:lineRule="auto"/>
+      </w:pPr>
+      <w:r>
+        <w:t>In my opinion the rise in the interest for Node.js will also result in more companies switching to the SPWA-idiom. Not just because of its positive impact on the User Experience but also because of the ability to share code between the client and the server. And since there are (currently) no big web frameworks, like Rails, for Node.js it may be easier and faster for developers to use tools like brunch to program websites with a simple REST-based Node.js backend.</w:t>
+      </w:r>
+    </w:p>
+    <w:p>
+      <w:pPr>
+        <w:spacing w:line="360" w:lineRule="auto"/>
+      </w:pPr>
+      <w:r>
+        <w:t xml:space="preserve">But since SPWAs use a lot of very new technologies it takes time for developers to learn and adopt all needed tools before they can start developing. Also, as mentioned in </w:t>
+      </w:r>
+      <w:r>
+        <w:t>II 4.2 “New Tools needed”</w:t>
+      </w:r>
+      <w:r>
+        <w:t xml:space="preserve">, </w:t>
+      </w:r>
+      <w:r>
+        <w:t>there are no</w:t>
+      </w:r>
+      <w:r>
+        <w:t xml:space="preserve"> tools </w:t>
+      </w:r>
+      <w:r>
+        <w:t xml:space="preserve">that </w:t>
+      </w:r>
+      <w:r>
+        <w:t>cover the complete tool chain and several tools have to get connected manually</w:t>
+      </w:r>
+      <w:r>
+        <w:t xml:space="preserve"> which slows down development enormously</w:t>
+      </w:r>
+      <w:r>
+        <w:t>. Especially when developers don't have experience in programming JavaScript the learning process can take a while because of the asynchronous language parts that are not common in most other backend languages.</w:t>
+      </w:r>
+    </w:p>
+    <w:p>
+      <w:pPr>
+        <w:spacing w:line="360" w:lineRule="auto"/>
+      </w:pPr>
+      <w:r>
+        <w:t xml:space="preserve">Before deciding to develop a website as a SPWA, developers should take account of the negative points mentioned in </w:t>
+      </w:r>
+      <w:r>
+        <w:t>II 4. Problems</w:t>
+      </w:r>
+      <w:r>
+        <w:t xml:space="preserve"> and decide whether it's okay to not get ranked high in search engines (without extra effort) or whether it's okay to expose the business logic to the user. Only if developers don't think that these negative impacts will harm the success of the website they should decide for a SPWA.</w:t>
+      </w:r>
+    </w:p>
+    <w:p>
+      <w:pPr>
+        <w:spacing w:line="360" w:lineRule="auto"/>
+      </w:pPr>
+      <w:r>
+        <w:t>Furthermore, if developers decide to port an already running and established website they should think twice about switching, because the page may already be well-indexed in the major search engines and all links may lead to a dead-end after the rewrite of the page. This is exactly what happened to gawker.com, a well established "media news and gossip"</w:t>
+      </w:r>
+      <w:r>
+        <w:t xml:space="preserve"> blog</w:t>
+      </w:r>
+      <w:r>
+        <w:rPr>
+          <w:rStyle w:val="Funotenzeichen"/>
+        </w:rPr>
+        <w:footnoteReference w:id="33"/>
+      </w:r>
+      <w:r>
+        <w:t xml:space="preserve">. The developers of gawker.com rewrote the whole blog as a SPWA in February 2011 and after they had published the new version all indexed links were broken so that the number of unique visitors dropped by </w:t>
+      </w:r>
+      <w:r>
+        <w:t>50%</w:t>
+      </w:r>
+      <w:r>
+        <w:rPr>
+          <w:rStyle w:val="Funotenzeichen"/>
+        </w:rPr>
+        <w:footnoteReference w:id="34"/>
+      </w:r>
+      <w:r>
+        <w:t xml:space="preserve"> </w:t>
+      </w:r>
+      <w:r>
+        <w:t>and a lot of users wrote bad reviews about the website.</w:t>
+      </w:r>
+    </w:p>
+    <w:p>
+      <w:pPr>
+        <w:spacing w:line="360" w:lineRule="auto"/>
+      </w:pPr>
+    </w:p>
+    <w:p>
+      <w:pPr>
+        <w:spacing w:line="360" w:lineRule="auto"/>
+      </w:pPr>
+      <w:r>
+        <w:t xml:space="preserve">In conclusion there is no single answer whether a website should be implemented as a SPWA or as a normal website. It always depends on the website's focus. If the website has to for example meet the </w:t>
+      </w:r>
+      <w:r>
+        <w:t xml:space="preserve">special accessibility </w:t>
+      </w:r>
+      <w:r>
+        <w:t xml:space="preserve">requirements it would be easier to realize the website as a normal website because it is hard to make SPWAs accessible as shown in </w:t>
+      </w:r>
+      <w:r>
+        <w:t>II 4.4 “Accessibility”</w:t>
+      </w:r>
+      <w:r>
+        <w:t>. But when it is important for a website to have a good User Experience and the User Experience is more important than a good ranking in several search engines, the implementation of the website as a SPWA is the right decision.</w:t>
+      </w:r>
+    </w:p>
     <w:p>
       <w:pPr>
         <w:pStyle w:val="berschrift1"/>
       </w:pPr>
-      <w:bookmarkStart w:id="55" w:name="_Toc164778096"/>
+    </w:p>
+    <w:p>
+      <w:pPr>
+        <w:pStyle w:val="berschrift1"/>
+      </w:pPr>
+    </w:p>
+    <w:p/>
+    <w:p/>
+    <w:p/>
+    <w:p/>
+    <w:p/>
+    <w:p/>
+    <w:p/>
+    <w:p/>
+    <w:p/>
+    <w:p/>
+    <w:p/>
+    <w:p/>
+    <w:p/>
+    <w:p/>
+    <w:p/>
+    <w:p/>
+    <w:p/>
+    <w:p/>
+    <w:p/>
+    <w:p>
+      <w:pPr>
+        <w:pStyle w:val="berschrift1"/>
+      </w:pPr>
+      <w:bookmarkStart w:id="55" w:name="_Toc164799144"/>
       <w:r>
         <w:t>Literature Index</w:t>
       </w:r>
@@ -11966,7 +12081,72 @@
         <w:spacing w:line="360" w:lineRule="auto"/>
       </w:pPr>
       <w:r>
-        <w:t>[RFARCH2000] - Roy Fielding (2000) "Architectural Styles and the Design of Network-based Software Architectures", Chapter: Representational State Transfer (REST), http://www.ics.uci.edu/~fielding/pubs/dissertation/rest_arch_style.htm (retrieved on 04/15/11)</w:t>
+        <w:t xml:space="preserve">[RFARCH2000] - Roy Fielding (2000) "Architectural Styles and the Design of Network-based Software Architectures", Chapter: Representational State Transfer (REST), </w:t>
+      </w:r>
+      <w:r>
+        <w:t>http://www.ics.uci.edu/~fielding/pubs/dissertation/rest_arch_style.htm, retrieved on 04/15/2011</w:t>
+      </w:r>
+    </w:p>
+    <w:p>
+      <w:pPr>
+        <w:spacing w:line="360" w:lineRule="auto"/>
+      </w:pPr>
+    </w:p>
+    <w:p>
+      <w:pPr>
+        <w:spacing w:line="360" w:lineRule="auto"/>
+      </w:pPr>
+      <w:r>
+        <w:t>[WESCRE2010] – WebAIM (2010) “</w:t>
+      </w:r>
+      <w:r>
+        <w:t>Screen Reader User Survey #3 Results</w:t>
+      </w:r>
+      <w:r>
+        <w:t xml:space="preserve">” - </w:t>
+      </w:r>
+      <w:r>
+        <w:t>http://webaim.org/projects/screenreadersurvey3/#javascript</w:t>
+      </w:r>
+      <w:r>
+        <w:t>,</w:t>
+      </w:r>
+      <w:r>
+        <w:t xml:space="preserve"> </w:t>
+      </w:r>
+      <w:r>
+        <w:t>retrieved on 04/15/2011</w:t>
+      </w:r>
+    </w:p>
+    <w:p>
+      <w:pPr>
+        <w:spacing w:line="360" w:lineRule="auto"/>
+      </w:pPr>
+    </w:p>
+    <w:p>
+      <w:pPr>
+        <w:spacing w:line="360" w:lineRule="auto"/>
+      </w:pPr>
+      <w:r>
+        <w:t>[YAHOWM2010] – Nicholas C. Zakas of Yahoo! Inc. (2010) “</w:t>
+      </w:r>
+      <w:r>
+        <w:t>How many users have JavaScript disabled?</w:t>
+      </w:r>
+      <w:r>
+        <w:t xml:space="preserve">” - </w:t>
+      </w:r>
+      <w:r>
+        <w:t>http://developer.yahoo.com/blogs/ydn/posts/2010/10/how-many-users-have-javascript-disabled</w:t>
+      </w:r>
+      <w:r>
+        <w:t>,</w:t>
+      </w:r>
+      <w:r>
+        <w:t xml:space="preserve"> </w:t>
+      </w:r>
+      <w:r>
+        <w:t>retrieved on 04/15/2011</w:t>
       </w:r>
     </w:p>
     <w:sectPr>
@@ -12535,31 +12715,7 @@
         <w:rPr>
           <w:lang w:val="de-DE"/>
         </w:rPr>
-        <w:t>Internationalization</w:t>
-      </w:r>
-      <w:r>
-        <w:rPr>
-          <w:lang w:val="de-DE"/>
-        </w:rPr>
-        <w:t xml:space="preserve"> means to provide</w:t>
-      </w:r>
-      <w:r>
-        <w:rPr>
-          <w:lang w:val="de-DE"/>
-        </w:rPr>
-        <w:t xml:space="preserve"> a website in more than one language and </w:t>
-      </w:r>
-      <w:r>
-        <w:rPr>
-          <w:lang w:val="de-DE"/>
-        </w:rPr>
-        <w:t>let users decide</w:t>
-      </w:r>
-      <w:r>
-        <w:rPr>
-          <w:lang w:val="de-DE"/>
-        </w:rPr>
-        <w:t xml:space="preserve"> which language they prefer. </w:t>
+        <w:t xml:space="preserve">Internationalization means to provide a website in more than one language and let users decide which language they prefer. </w:t>
       </w:r>
     </w:p>
   </w:footnote>
@@ -12635,13 +12791,10 @@
         <w:footnoteRef/>
       </w:r>
       <w:r>
-        <w:t xml:space="preserve"> [</w:t>
-      </w:r>
-      <w:r>
-        <w:t>GOUIME2011</w:t>
-      </w:r>
-      <w:r>
-        <w:t>]</w:t>
+        <w:t xml:space="preserve"> </w:t>
+      </w:r>
+      <w:r>
+        <w:t>http://nodejs.org/</w:t>
       </w:r>
     </w:p>
   </w:footnote>
@@ -12660,16 +12813,7 @@
         <w:footnoteRef/>
       </w:r>
       <w:r>
-        <w:t xml:space="preserve"> http://en.wikipedia.org/wiki/Web_crawler</w:t>
-      </w:r>
-      <w:r>
-        <w:t>,</w:t>
-      </w:r>
-      <w:r>
-        <w:t xml:space="preserve"> </w:t>
-      </w:r>
-      <w:r>
-        <w:t>retrieved on 04/16/2011</w:t>
+        <w:t xml:space="preserve"> [GOUIME2011]</w:t>
       </w:r>
     </w:p>
   </w:footnote>
@@ -12688,19 +12832,14 @@
         <w:footnoteRef/>
       </w:r>
       <w:r>
+        <w:t xml:space="preserve"> http://en.wikipedia.org/wiki/Web_crawler,</w:t>
+      </w:r>
+      <w:r>
         <w:t xml:space="preserve"> </w:t>
       </w:r>
       <w:r>
-        <w:t>[</w:t>
-      </w:r>
-      <w:r>
-        <w:t>GOMAKE2011</w:t>
-      </w:r>
-      <w:r>
-        <w:t>]</w:t>
-      </w:r>
-      <w:bookmarkStart w:id="50" w:name="_GoBack"/>
-      <w:bookmarkEnd w:id="50"/>
+        <w:t>retrieved on 04/16/2011</w:t>
+      </w:r>
     </w:p>
   </w:footnote>
   <w:footnote w:id="26">
@@ -12718,7 +12857,7 @@
         <w:footnoteRef/>
       </w:r>
       <w:r>
-        <w:t xml:space="preserve"> https://github.com/brunch/brunch</w:t>
+        <w:t xml:space="preserve"> [GOMAKE2011]</w:t>
       </w:r>
     </w:p>
   </w:footnote>
@@ -12737,7 +12876,7 @@
         <w:footnoteRef/>
       </w:r>
       <w:r>
-        <w:t xml:space="preserve"> http://developer.yahoo.com/blogs/ydn/posts/2010/10/how-many-users-have-javascript-disabled</w:t>
+        <w:t xml:space="preserve"> https://github.com/brunch/brunch</w:t>
       </w:r>
     </w:p>
   </w:footnote>
@@ -12756,7 +12895,7 @@
         <w:footnoteRef/>
       </w:r>
       <w:r>
-        <w:t xml:space="preserve"> http://www.w3.org/TR/html4/interact/scripts.html#h-18.3.1</w:t>
+        <w:t xml:space="preserve"> [YAHOWM2010]</w:t>
       </w:r>
     </w:p>
   </w:footnote>
@@ -12775,7 +12914,7 @@
         <w:footnoteRef/>
       </w:r>
       <w:r>
-        <w:t xml:space="preserve"> http://webaim.org/projects/screenreadersurvey2/#javascript</w:t>
+        <w:t xml:space="preserve"> http://www.w3.org/TR/html4/interact/scripts.html#h-18.3.1</w:t>
       </w:r>
     </w:p>
   </w:footnote>
@@ -12794,7 +12933,7 @@
         <w:footnoteRef/>
       </w:r>
       <w:r>
-        <w:t xml:space="preserve"> http://www.w3.org/WAI/intro/aria.php</w:t>
+        <w:t xml:space="preserve"> [WESCRE2010]</w:t>
       </w:r>
     </w:p>
   </w:footnote>
@@ -12813,7 +12952,7 @@
         <w:footnoteRef/>
       </w:r>
       <w:r>
-        <w:t xml:space="preserve"> http://en.wikipedia.org/wiki/Gawker</w:t>
+        <w:t xml:space="preserve"> http://www.w3.org/WAI/intro/aria.php</w:t>
       </w:r>
     </w:p>
   </w:footnote>
@@ -12832,7 +12971,48 @@
         <w:footnoteRef/>
       </w:r>
       <w:r>
-        <w:t xml:space="preserve"> http://techcrunch.com/2011/02/17/gawker-redesign/</w:t>
+        <w:t xml:space="preserve"> </w:t>
+      </w:r>
+      <w:r>
+        <w:t>http://www.w3.org/TR/wai-aria-implementation</w:t>
+      </w:r>
+    </w:p>
+  </w:footnote>
+  <w:footnote w:id="33">
+    <w:p>
+      <w:pPr>
+        <w:pStyle w:val="Funotentext"/>
+        <w:rPr>
+          <w:lang w:val="de-DE"/>
+        </w:rPr>
+      </w:pPr>
+      <w:r>
+        <w:rPr>
+          <w:rStyle w:val="Funotenzeichen"/>
+        </w:rPr>
+        <w:footnoteRef/>
+      </w:r>
+      <w:r>
+        <w:t xml:space="preserve"> http://en.wikipedia.org/wiki/Gawker, retrieved on 04/16/2011</w:t>
+      </w:r>
+    </w:p>
+  </w:footnote>
+  <w:footnote w:id="34">
+    <w:p>
+      <w:pPr>
+        <w:pStyle w:val="Funotentext"/>
+        <w:rPr>
+          <w:lang w:val="de-DE"/>
+        </w:rPr>
+      </w:pPr>
+      <w:r>
+        <w:rPr>
+          <w:rStyle w:val="Funotenzeichen"/>
+        </w:rPr>
+        <w:footnoteRef/>
+      </w:r>
+      <w:r>
+        <w:t xml:space="preserve"> http://techcrunch.com/2011/02/17/gawker-redesign, retrieved on 04/16/2011</w:t>
       </w:r>
     </w:p>
   </w:footnote>
@@ -15439,7 +15619,7 @@
 </file>
 
 <file path=customXml/itemProps1.xml><?xml version="1.0" encoding="utf-8"?>
-<ds:datastoreItem xmlns:ds="http://schemas.openxmlformats.org/officeDocument/2006/customXml" ds:itemID="{C9608E61-EB36-264B-B743-ADDE0223AD6E}">
+<ds:datastoreItem xmlns:ds="http://schemas.openxmlformats.org/officeDocument/2006/customXml" ds:itemID="{B98B0311-472C-4046-8BB4-28E381D10E29}">
   <ds:schemaRefs>
     <ds:schemaRef ds:uri="http://schemas.openxmlformats.org/officeDocument/2006/bibliography"/>
   </ds:schemaRefs>

</xml_diff>

<commit_message>
corrections++ backing up a bit
</commit_message>
<xml_diff>
--- a/Design and Implementation of a web-based platform to present designer-portfolios_CP.docx
+++ b/Design and Implementation of a web-based platform to present designer-portfolios_CP.docx
@@ -6,7 +6,7 @@
       <w:pPr>
         <w:pStyle w:val="berschrift1"/>
       </w:pPr>
-      <w:bookmarkStart w:id="0" w:name="_Toc164799095"/>
+      <w:bookmarkStart w:id="0" w:name="_Toc164800434"/>
       <w:r>
         <w:t>Affidavit</w:t>
       </w:r>
@@ -87,7 +87,7 @@
       <w:pPr>
         <w:pStyle w:val="berschrift1"/>
       </w:pPr>
-      <w:bookmarkStart w:id="3" w:name="_Toc164799096"/>
+      <w:bookmarkStart w:id="3" w:name="_Toc164800435"/>
       <w:r>
         <w:lastRenderedPageBreak/>
         <w:t>Table of Contents</w:t>
@@ -165,7 +165,7 @@
         <w:rPr>
           <w:noProof/>
         </w:rPr>
-        <w:instrText xml:space="preserve"> PAGEREF _Toc164799095 \h </w:instrText>
+        <w:instrText xml:space="preserve"> PAGEREF _Toc164800434 \h </w:instrText>
       </w:r>
       <w:r>
         <w:rPr>
@@ -225,7 +225,7 @@
         <w:rPr>
           <w:noProof/>
         </w:rPr>
-        <w:instrText xml:space="preserve"> PAGEREF _Toc164799096 \h </w:instrText>
+        <w:instrText xml:space="preserve"> PAGEREF _Toc164800435 \h </w:instrText>
       </w:r>
       <w:r>
         <w:rPr>
@@ -285,7 +285,7 @@
         <w:rPr>
           <w:noProof/>
         </w:rPr>
-        <w:instrText xml:space="preserve"> PAGEREF _Toc164799097 \h </w:instrText>
+        <w:instrText xml:space="preserve"> PAGEREF _Toc164800436 \h </w:instrText>
       </w:r>
       <w:r>
         <w:rPr>
@@ -345,7 +345,7 @@
         <w:rPr>
           <w:noProof/>
         </w:rPr>
-        <w:instrText xml:space="preserve"> PAGEREF _Toc164799098 \h </w:instrText>
+        <w:instrText xml:space="preserve"> PAGEREF _Toc164800437 \h </w:instrText>
       </w:r>
       <w:r>
         <w:rPr>
@@ -412,7 +412,7 @@
         <w:rPr>
           <w:noProof/>
         </w:rPr>
-        <w:instrText xml:space="preserve"> PAGEREF _Toc164799099 \h </w:instrText>
+        <w:instrText xml:space="preserve"> PAGEREF _Toc164800438 \h </w:instrText>
       </w:r>
       <w:r>
         <w:rPr>
@@ -474,7 +474,7 @@
         <w:rPr>
           <w:noProof/>
         </w:rPr>
-        <w:instrText xml:space="preserve"> PAGEREF _Toc164799100 \h </w:instrText>
+        <w:instrText xml:space="preserve"> PAGEREF _Toc164800439 \h </w:instrText>
       </w:r>
       <w:r>
         <w:rPr>
@@ -536,7 +536,7 @@
         <w:rPr>
           <w:noProof/>
         </w:rPr>
-        <w:instrText xml:space="preserve"> PAGEREF _Toc164799101 \h </w:instrText>
+        <w:instrText xml:space="preserve"> PAGEREF _Toc164800440 \h </w:instrText>
       </w:r>
       <w:r>
         <w:rPr>
@@ -598,7 +598,7 @@
         <w:rPr>
           <w:noProof/>
         </w:rPr>
-        <w:instrText xml:space="preserve"> PAGEREF _Toc164799102 \h </w:instrText>
+        <w:instrText xml:space="preserve"> PAGEREF _Toc164800441 \h </w:instrText>
       </w:r>
       <w:r>
         <w:rPr>
@@ -660,7 +660,7 @@
         <w:rPr>
           <w:noProof/>
         </w:rPr>
-        <w:instrText xml:space="preserve"> PAGEREF _Toc164799103 \h </w:instrText>
+        <w:instrText xml:space="preserve"> PAGEREF _Toc164800442 \h </w:instrText>
       </w:r>
       <w:r>
         <w:rPr>
@@ -722,7 +722,7 @@
         <w:rPr>
           <w:noProof/>
         </w:rPr>
-        <w:instrText xml:space="preserve"> PAGEREF _Toc164799104 \h </w:instrText>
+        <w:instrText xml:space="preserve"> PAGEREF _Toc164800443 \h </w:instrText>
       </w:r>
       <w:r>
         <w:rPr>
@@ -784,7 +784,7 @@
         <w:rPr>
           <w:noProof/>
         </w:rPr>
-        <w:instrText xml:space="preserve"> PAGEREF _Toc164799105 \h </w:instrText>
+        <w:instrText xml:space="preserve"> PAGEREF _Toc164800444 \h </w:instrText>
       </w:r>
       <w:r>
         <w:rPr>
@@ -845,7 +845,7 @@
         <w:rPr>
           <w:noProof/>
         </w:rPr>
-        <w:instrText xml:space="preserve"> PAGEREF _Toc164799106 \h </w:instrText>
+        <w:instrText xml:space="preserve"> PAGEREF _Toc164800445 \h </w:instrText>
       </w:r>
       <w:r>
         <w:rPr>
@@ -906,7 +906,7 @@
         <w:rPr>
           <w:noProof/>
         </w:rPr>
-        <w:instrText xml:space="preserve"> PAGEREF _Toc164799107 \h </w:instrText>
+        <w:instrText xml:space="preserve"> PAGEREF _Toc164800446 \h </w:instrText>
       </w:r>
       <w:r>
         <w:rPr>
@@ -967,7 +967,7 @@
         <w:rPr>
           <w:noProof/>
         </w:rPr>
-        <w:instrText xml:space="preserve"> PAGEREF _Toc164799108 \h </w:instrText>
+        <w:instrText xml:space="preserve"> PAGEREF _Toc164800447 \h </w:instrText>
       </w:r>
       <w:r>
         <w:rPr>
@@ -1028,7 +1028,7 @@
         <w:rPr>
           <w:noProof/>
         </w:rPr>
-        <w:instrText xml:space="preserve"> PAGEREF _Toc164799109 \h </w:instrText>
+        <w:instrText xml:space="preserve"> PAGEREF _Toc164800448 \h </w:instrText>
       </w:r>
       <w:r>
         <w:rPr>
@@ -1089,7 +1089,7 @@
         <w:rPr>
           <w:noProof/>
         </w:rPr>
-        <w:instrText xml:space="preserve"> PAGEREF _Toc164799110 \h </w:instrText>
+        <w:instrText xml:space="preserve"> PAGEREF _Toc164800449 \h </w:instrText>
       </w:r>
       <w:r>
         <w:rPr>
@@ -1150,7 +1150,7 @@
         <w:rPr>
           <w:noProof/>
         </w:rPr>
-        <w:instrText xml:space="preserve"> PAGEREF _Toc164799111 \h </w:instrText>
+        <w:instrText xml:space="preserve"> PAGEREF _Toc164800450 \h </w:instrText>
       </w:r>
       <w:r>
         <w:rPr>
@@ -1211,7 +1211,7 @@
         <w:rPr>
           <w:noProof/>
         </w:rPr>
-        <w:instrText xml:space="preserve"> PAGEREF _Toc164799112 \h </w:instrText>
+        <w:instrText xml:space="preserve"> PAGEREF _Toc164800451 \h </w:instrText>
       </w:r>
       <w:r>
         <w:rPr>
@@ -1272,7 +1272,7 @@
         <w:rPr>
           <w:noProof/>
         </w:rPr>
-        <w:instrText xml:space="preserve"> PAGEREF _Toc164799113 \h </w:instrText>
+        <w:instrText xml:space="preserve"> PAGEREF _Toc164800452 \h </w:instrText>
       </w:r>
       <w:r>
         <w:rPr>
@@ -1333,7 +1333,7 @@
         <w:rPr>
           <w:noProof/>
         </w:rPr>
-        <w:instrText xml:space="preserve"> PAGEREF _Toc164799114 \h </w:instrText>
+        <w:instrText xml:space="preserve"> PAGEREF _Toc164800453 \h </w:instrText>
       </w:r>
       <w:r>
         <w:rPr>
@@ -1395,7 +1395,7 @@
         <w:rPr>
           <w:noProof/>
         </w:rPr>
-        <w:instrText xml:space="preserve"> PAGEREF _Toc164799115 \h </w:instrText>
+        <w:instrText xml:space="preserve"> PAGEREF _Toc164800454 \h </w:instrText>
       </w:r>
       <w:r>
         <w:rPr>
@@ -1457,7 +1457,7 @@
         <w:rPr>
           <w:noProof/>
         </w:rPr>
-        <w:instrText xml:space="preserve"> PAGEREF _Toc164799116 \h </w:instrText>
+        <w:instrText xml:space="preserve"> PAGEREF _Toc164800455 \h </w:instrText>
       </w:r>
       <w:r>
         <w:rPr>
@@ -1519,7 +1519,7 @@
         <w:rPr>
           <w:noProof/>
         </w:rPr>
-        <w:instrText xml:space="preserve"> PAGEREF _Toc164799117 \h </w:instrText>
+        <w:instrText xml:space="preserve"> PAGEREF _Toc164800456 \h </w:instrText>
       </w:r>
       <w:r>
         <w:rPr>
@@ -1581,7 +1581,7 @@
         <w:rPr>
           <w:noProof/>
         </w:rPr>
-        <w:instrText xml:space="preserve"> PAGEREF _Toc164799118 \h </w:instrText>
+        <w:instrText xml:space="preserve"> PAGEREF _Toc164800457 \h </w:instrText>
       </w:r>
       <w:r>
         <w:rPr>
@@ -1643,7 +1643,7 @@
         <w:rPr>
           <w:noProof/>
         </w:rPr>
-        <w:instrText xml:space="preserve"> PAGEREF _Toc164799119 \h </w:instrText>
+        <w:instrText xml:space="preserve"> PAGEREF _Toc164800458 \h </w:instrText>
       </w:r>
       <w:r>
         <w:rPr>
@@ -1705,7 +1705,7 @@
         <w:rPr>
           <w:noProof/>
         </w:rPr>
-        <w:instrText xml:space="preserve"> PAGEREF _Toc164799120 \h </w:instrText>
+        <w:instrText xml:space="preserve"> PAGEREF _Toc164800459 \h </w:instrText>
       </w:r>
       <w:r>
         <w:rPr>
@@ -1772,7 +1772,7 @@
         <w:rPr>
           <w:noProof/>
         </w:rPr>
-        <w:instrText xml:space="preserve"> PAGEREF _Toc164799121 \h </w:instrText>
+        <w:instrText xml:space="preserve"> PAGEREF _Toc164800460 \h </w:instrText>
       </w:r>
       <w:r>
         <w:rPr>
@@ -1834,7 +1834,7 @@
         <w:rPr>
           <w:noProof/>
         </w:rPr>
-        <w:instrText xml:space="preserve"> PAGEREF _Toc164799122 \h </w:instrText>
+        <w:instrText xml:space="preserve"> PAGEREF _Toc164800461 \h </w:instrText>
       </w:r>
       <w:r>
         <w:rPr>
@@ -1896,7 +1896,7 @@
         <w:rPr>
           <w:noProof/>
         </w:rPr>
-        <w:instrText xml:space="preserve"> PAGEREF _Toc164799123 \h </w:instrText>
+        <w:instrText xml:space="preserve"> PAGEREF _Toc164800462 \h </w:instrText>
       </w:r>
       <w:r>
         <w:rPr>
@@ -1958,7 +1958,7 @@
         <w:rPr>
           <w:noProof/>
         </w:rPr>
-        <w:instrText xml:space="preserve"> PAGEREF _Toc164799124 \h </w:instrText>
+        <w:instrText xml:space="preserve"> PAGEREF _Toc164800463 \h </w:instrText>
       </w:r>
       <w:r>
         <w:rPr>
@@ -2020,7 +2020,7 @@
         <w:rPr>
           <w:noProof/>
         </w:rPr>
-        <w:instrText xml:space="preserve"> PAGEREF _Toc164799125 \h </w:instrText>
+        <w:instrText xml:space="preserve"> PAGEREF _Toc164800464 \h </w:instrText>
       </w:r>
       <w:r>
         <w:rPr>
@@ -2082,7 +2082,7 @@
         <w:rPr>
           <w:noProof/>
         </w:rPr>
-        <w:instrText xml:space="preserve"> PAGEREF _Toc164799126 \h </w:instrText>
+        <w:instrText xml:space="preserve"> PAGEREF _Toc164800465 \h </w:instrText>
       </w:r>
       <w:r>
         <w:rPr>
@@ -2144,7 +2144,7 @@
         <w:rPr>
           <w:noProof/>
         </w:rPr>
-        <w:instrText xml:space="preserve"> PAGEREF _Toc164799127 \h </w:instrText>
+        <w:instrText xml:space="preserve"> PAGEREF _Toc164800466 \h </w:instrText>
       </w:r>
       <w:r>
         <w:rPr>
@@ -2206,7 +2206,7 @@
         <w:rPr>
           <w:noProof/>
         </w:rPr>
-        <w:instrText xml:space="preserve"> PAGEREF _Toc164799128 \h </w:instrText>
+        <w:instrText xml:space="preserve"> PAGEREF _Toc164800467 \h </w:instrText>
       </w:r>
       <w:r>
         <w:rPr>
@@ -2268,7 +2268,7 @@
         <w:rPr>
           <w:noProof/>
         </w:rPr>
-        <w:instrText xml:space="preserve"> PAGEREF _Toc164799129 \h </w:instrText>
+        <w:instrText xml:space="preserve"> PAGEREF _Toc164800468 \h </w:instrText>
       </w:r>
       <w:r>
         <w:rPr>
@@ -2330,7 +2330,7 @@
         <w:rPr>
           <w:noProof/>
         </w:rPr>
-        <w:instrText xml:space="preserve"> PAGEREF _Toc164799130 \h </w:instrText>
+        <w:instrText xml:space="preserve"> PAGEREF _Toc164800469 \h </w:instrText>
       </w:r>
       <w:r>
         <w:rPr>
@@ -2392,7 +2392,7 @@
         <w:rPr>
           <w:noProof/>
         </w:rPr>
-        <w:instrText xml:space="preserve"> PAGEREF _Toc164799131 \h </w:instrText>
+        <w:instrText xml:space="preserve"> PAGEREF _Toc164800470 \h </w:instrText>
       </w:r>
       <w:r>
         <w:rPr>
@@ -2454,7 +2454,7 @@
         <w:rPr>
           <w:noProof/>
         </w:rPr>
-        <w:instrText xml:space="preserve"> PAGEREF _Toc164799132 \h </w:instrText>
+        <w:instrText xml:space="preserve"> PAGEREF _Toc164800471 \h </w:instrText>
       </w:r>
       <w:r>
         <w:rPr>
@@ -2516,7 +2516,7 @@
         <w:rPr>
           <w:noProof/>
         </w:rPr>
-        <w:instrText xml:space="preserve"> PAGEREF _Toc164799133 \h </w:instrText>
+        <w:instrText xml:space="preserve"> PAGEREF _Toc164800472 \h </w:instrText>
       </w:r>
       <w:r>
         <w:rPr>
@@ -2578,7 +2578,7 @@
         <w:rPr>
           <w:noProof/>
         </w:rPr>
-        <w:instrText xml:space="preserve"> PAGEREF _Toc164799134 \h </w:instrText>
+        <w:instrText xml:space="preserve"> PAGEREF _Toc164800473 \h </w:instrText>
       </w:r>
       <w:r>
         <w:rPr>
@@ -2640,7 +2640,7 @@
         <w:rPr>
           <w:noProof/>
         </w:rPr>
-        <w:instrText xml:space="preserve"> PAGEREF _Toc164799135 \h </w:instrText>
+        <w:instrText xml:space="preserve"> PAGEREF _Toc164800474 \h </w:instrText>
       </w:r>
       <w:r>
         <w:rPr>
@@ -2702,7 +2702,7 @@
         <w:rPr>
           <w:noProof/>
         </w:rPr>
-        <w:instrText xml:space="preserve"> PAGEREF _Toc164799136 \h </w:instrText>
+        <w:instrText xml:space="preserve"> PAGEREF _Toc164800475 \h </w:instrText>
       </w:r>
       <w:r>
         <w:rPr>
@@ -2764,7 +2764,7 @@
         <w:rPr>
           <w:noProof/>
         </w:rPr>
-        <w:instrText xml:space="preserve"> PAGEREF _Toc164799137 \h </w:instrText>
+        <w:instrText xml:space="preserve"> PAGEREF _Toc164800476 \h </w:instrText>
       </w:r>
       <w:r>
         <w:rPr>
@@ -2826,7 +2826,7 @@
         <w:rPr>
           <w:noProof/>
         </w:rPr>
-        <w:instrText xml:space="preserve"> PAGEREF _Toc164799138 \h </w:instrText>
+        <w:instrText xml:space="preserve"> PAGEREF _Toc164800477 \h </w:instrText>
       </w:r>
       <w:r>
         <w:rPr>
@@ -2888,7 +2888,7 @@
         <w:rPr>
           <w:noProof/>
         </w:rPr>
-        <w:instrText xml:space="preserve"> PAGEREF _Toc164799139 \h </w:instrText>
+        <w:instrText xml:space="preserve"> PAGEREF _Toc164800478 \h </w:instrText>
       </w:r>
       <w:r>
         <w:rPr>
@@ -2950,7 +2950,7 @@
         <w:rPr>
           <w:noProof/>
         </w:rPr>
-        <w:instrText xml:space="preserve"> PAGEREF _Toc164799140 \h </w:instrText>
+        <w:instrText xml:space="preserve"> PAGEREF _Toc164800479 \h </w:instrText>
       </w:r>
       <w:r>
         <w:rPr>
@@ -3012,7 +3012,7 @@
         <w:rPr>
           <w:noProof/>
         </w:rPr>
-        <w:instrText xml:space="preserve"> PAGEREF _Toc164799141 \h </w:instrText>
+        <w:instrText xml:space="preserve"> PAGEREF _Toc164800480 \h </w:instrText>
       </w:r>
       <w:r>
         <w:rPr>
@@ -3074,7 +3074,7 @@
         <w:rPr>
           <w:noProof/>
         </w:rPr>
-        <w:instrText xml:space="preserve"> PAGEREF _Toc164799142 \h </w:instrText>
+        <w:instrText xml:space="preserve"> PAGEREF _Toc164800481 \h </w:instrText>
       </w:r>
       <w:r>
         <w:rPr>
@@ -3136,7 +3136,7 @@
         <w:rPr>
           <w:noProof/>
         </w:rPr>
-        <w:instrText xml:space="preserve"> PAGEREF _Toc164799143 \h </w:instrText>
+        <w:instrText xml:space="preserve"> PAGEREF _Toc164800482 \h </w:instrText>
       </w:r>
       <w:r>
         <w:rPr>
@@ -3196,7 +3196,7 @@
         <w:rPr>
           <w:noProof/>
         </w:rPr>
-        <w:instrText xml:space="preserve"> PAGEREF _Toc164799144 \h </w:instrText>
+        <w:instrText xml:space="preserve"> PAGEREF _Toc164800483 \h </w:instrText>
       </w:r>
       <w:r>
         <w:rPr>
@@ -3232,7 +3232,7 @@
       <w:pPr>
         <w:pStyle w:val="berschrift1"/>
       </w:pPr>
-      <w:bookmarkStart w:id="5" w:name="_Toc164799097"/>
+      <w:bookmarkStart w:id="5" w:name="_Toc164800436"/>
       <w:r>
         <w:t>Abstract</w:t>
       </w:r>
@@ -3318,126 +3318,123 @@
       <w:pPr>
         <w:pStyle w:val="berschrift1"/>
       </w:pPr>
-    </w:p>
-    <w:p/>
-    <w:p>
-      <w:bookmarkStart w:id="6" w:name="_GoBack"/>
-      <w:bookmarkEnd w:id="6"/>
     </w:p>
     <w:p/>
     <w:p/>
     <w:p/>
     <w:p/>
     <w:p/>
-    <w:p>
-      <w:pPr>
-        <w:pStyle w:val="berschrift1"/>
-      </w:pPr>
-      <w:bookmarkStart w:id="7" w:name="_Toc164799098"/>
-      <w:r>
-        <w:t>Structure</w:t>
-      </w:r>
-      <w:bookmarkEnd w:id="7"/>
-    </w:p>
-    <w:p>
-      <w:pPr>
-        <w:spacing w:line="360" w:lineRule="auto"/>
-      </w:pPr>
-      <w:r>
-        <w:t>This thesis is divided into two parts. The first part concentrates on the design and implementation of a concrete website and the second part focuses on the description of Single Page Web Apps in general.</w:t>
-      </w:r>
-    </w:p>
-    <w:p>
-      <w:pPr>
-        <w:spacing w:line="360" w:lineRule="auto"/>
-      </w:pPr>
-    </w:p>
-    <w:p>
-      <w:pPr>
-        <w:spacing w:line="360" w:lineRule="auto"/>
-      </w:pPr>
-      <w:r>
-        <w:t>The first part starts with an overview of the concept of Salon, the website that has been implemented in the course of this thesis. Afterwards, concrete details of the implementation and the platform's stru</w:t>
-      </w:r>
-      <w:r>
-        <w:t xml:space="preserve">cture are described. In the end, </w:t>
-      </w:r>
-      <w:r>
-        <w:t>the platform is evaluated.</w:t>
-      </w:r>
-    </w:p>
-    <w:p>
-      <w:pPr>
-        <w:spacing w:line="360" w:lineRule="auto"/>
-      </w:pPr>
-    </w:p>
-    <w:p>
-      <w:pPr>
-        <w:spacing w:line="360" w:lineRule="auto"/>
-      </w:pPr>
-      <w:r>
-        <w:t>The second part starts with an overview of Single Page Web Apps in general that also includes a comparison with a traditional website architecture. After that, differences in the structure and in the development process of both approaches are compared. Then the benefits and problems with Single Page Web Apps are discussed and commented with best-practice techniques that have been proven to work well during the development of Salon. The second part closes with a conclusion on the usefulness of Single Page Web Apps.</w:t>
-      </w:r>
-    </w:p>
-    <w:p>
-      <w:pPr>
-        <w:pStyle w:val="berschrift1"/>
-        <w:rPr>
-          <w:rFonts w:ascii="Times" w:hAnsi="Times"/>
-        </w:rPr>
-      </w:pPr>
-    </w:p>
-    <w:p>
-      <w:pPr>
-        <w:pStyle w:val="berschrift1"/>
-        <w:rPr>
-          <w:rFonts w:ascii="Times" w:hAnsi="Times"/>
-        </w:rPr>
-      </w:pPr>
-    </w:p>
-    <w:p>
-      <w:pPr>
-        <w:pStyle w:val="berschrift1"/>
-        <w:rPr>
-          <w:rFonts w:ascii="Times" w:hAnsi="Times"/>
-        </w:rPr>
-      </w:pPr>
-    </w:p>
-    <w:p>
-      <w:pPr>
-        <w:pStyle w:val="berschrift1"/>
-        <w:rPr>
-          <w:rFonts w:ascii="Times" w:hAnsi="Times"/>
-        </w:rPr>
-      </w:pPr>
-    </w:p>
-    <w:p>
-      <w:pPr>
-        <w:pStyle w:val="berschrift1"/>
-        <w:rPr>
-          <w:rFonts w:ascii="Times" w:hAnsi="Times"/>
-        </w:rPr>
-      </w:pPr>
-    </w:p>
-    <w:p>
-      <w:pPr>
-        <w:pStyle w:val="berschrift1"/>
-        <w:rPr>
-          <w:rFonts w:ascii="Times" w:hAnsi="Times"/>
-        </w:rPr>
-      </w:pPr>
-    </w:p>
     <w:p/>
     <w:p/>
     <w:p>
       <w:pPr>
         <w:pStyle w:val="berschrift1"/>
       </w:pPr>
-      <w:bookmarkStart w:id="8" w:name="_Toc164799099"/>
-      <w:r>
+      <w:bookmarkStart w:id="6" w:name="_Toc164800437"/>
+      <w:r>
+        <w:t>Structure</w:t>
+      </w:r>
+      <w:bookmarkEnd w:id="6"/>
+    </w:p>
+    <w:p>
+      <w:pPr>
+        <w:spacing w:line="360" w:lineRule="auto"/>
+      </w:pPr>
+      <w:r>
+        <w:t>This thesis is divided into two parts. The first part concentrates on the design and implementation of a concrete website and the second part focuses on the description of Single Page Web Apps in general.</w:t>
+      </w:r>
+    </w:p>
+    <w:p>
+      <w:pPr>
+        <w:spacing w:line="360" w:lineRule="auto"/>
+      </w:pPr>
+    </w:p>
+    <w:p>
+      <w:pPr>
+        <w:spacing w:line="360" w:lineRule="auto"/>
+      </w:pPr>
+      <w:r>
+        <w:t>The first part starts with an overview of the concept of Salon, the website that has been implemented in the course of this thesis. Afterwards, concrete details of the implementation and the platform's stru</w:t>
+      </w:r>
+      <w:r>
+        <w:t xml:space="preserve">cture are described. In the end, </w:t>
+      </w:r>
+      <w:r>
+        <w:t>the platform is evaluated.</w:t>
+      </w:r>
+    </w:p>
+    <w:p>
+      <w:pPr>
+        <w:spacing w:line="360" w:lineRule="auto"/>
+      </w:pPr>
+    </w:p>
+    <w:p>
+      <w:pPr>
+        <w:spacing w:line="360" w:lineRule="auto"/>
+      </w:pPr>
+      <w:r>
+        <w:t>The second part starts with an overview of Single Page Web Apps in general that also includes a comparison with a traditional website architecture. After that, differences in the structure and in the development process of both approaches are compared. Then the benefits and problems with Single Page Web Apps are discussed and commented with best-practice techniques that have been proven to work well during the development of Salon. The second part closes with a conclusion on the usefulness of Single Page Web Apps.</w:t>
+      </w:r>
+    </w:p>
+    <w:p>
+      <w:pPr>
+        <w:pStyle w:val="berschrift1"/>
         <w:rPr>
           <w:rFonts w:ascii="Times" w:hAnsi="Times"/>
         </w:rPr>
+      </w:pPr>
+    </w:p>
+    <w:p>
+      <w:pPr>
+        <w:pStyle w:val="berschrift1"/>
+        <w:rPr>
+          <w:rFonts w:ascii="Times" w:hAnsi="Times"/>
+        </w:rPr>
+      </w:pPr>
+    </w:p>
+    <w:p>
+      <w:pPr>
+        <w:pStyle w:val="berschrift1"/>
+        <w:rPr>
+          <w:rFonts w:ascii="Times" w:hAnsi="Times"/>
+        </w:rPr>
+      </w:pPr>
+    </w:p>
+    <w:p>
+      <w:pPr>
+        <w:pStyle w:val="berschrift1"/>
+        <w:rPr>
+          <w:rFonts w:ascii="Times" w:hAnsi="Times"/>
+        </w:rPr>
+      </w:pPr>
+    </w:p>
+    <w:p>
+      <w:pPr>
+        <w:pStyle w:val="berschrift1"/>
+        <w:rPr>
+          <w:rFonts w:ascii="Times" w:hAnsi="Times"/>
+        </w:rPr>
+      </w:pPr>
+    </w:p>
+    <w:p>
+      <w:pPr>
+        <w:pStyle w:val="berschrift1"/>
+        <w:rPr>
+          <w:rFonts w:ascii="Times" w:hAnsi="Times"/>
+        </w:rPr>
+      </w:pPr>
+    </w:p>
+    <w:p/>
+    <w:p/>
+    <w:p>
+      <w:pPr>
+        <w:pStyle w:val="berschrift1"/>
+      </w:pPr>
+      <w:bookmarkStart w:id="7" w:name="_Toc164800438"/>
+      <w:r>
+        <w:rPr>
+          <w:rFonts w:ascii="Times" w:hAnsi="Times"/>
+        </w:rPr>
         <w:t>I</w:t>
       </w:r>
       <w:r>
@@ -3447,20 +3444,20 @@
         <w:t>Salon</w:t>
       </w:r>
       <w:bookmarkEnd w:id="4"/>
+      <w:bookmarkEnd w:id="7"/>
+    </w:p>
+    <w:p>
+      <w:pPr>
+        <w:pStyle w:val="berschrift2"/>
+      </w:pPr>
+      <w:bookmarkStart w:id="8" w:name="_Toc164800439"/>
+      <w:r>
+        <w:t xml:space="preserve">1. </w:t>
+      </w:r>
+      <w:r>
+        <w:t>Overview</w:t>
+      </w:r>
       <w:bookmarkEnd w:id="8"/>
-    </w:p>
-    <w:p>
-      <w:pPr>
-        <w:pStyle w:val="berschrift2"/>
-      </w:pPr>
-      <w:bookmarkStart w:id="9" w:name="_Toc164799100"/>
-      <w:r>
-        <w:t xml:space="preserve">1. </w:t>
-      </w:r>
-      <w:r>
-        <w:t>Overview</w:t>
-      </w:r>
-      <w:bookmarkEnd w:id="9"/>
     </w:p>
     <w:p/>
     <w:p>
@@ -3661,7 +3658,19 @@
         <w:spacing w:line="360" w:lineRule="auto"/>
       </w:pPr>
       <w:r>
-        <w:t>Salon is a web-based platform that allows its users to create pages and to upload images onto these pages to create an online portfolio of their work. The main target audience is photographers, illustrators and graphic designers. The platform focuses on a unique way in both presenting and arranging sets of images. The user is able to fully control the way the images are presented to the visitors.</w:t>
+        <w:t xml:space="preserve">Salon is a web-based platform that allows its users to create pages and to upload images onto these pages </w:t>
+      </w:r>
+      <w:r>
+        <w:t>for</w:t>
+      </w:r>
+      <w:r>
+        <w:t xml:space="preserve"> creat</w:t>
+      </w:r>
+      <w:r>
+        <w:t xml:space="preserve">ing </w:t>
+      </w:r>
+      <w:r>
+        <w:t>an online portfolio of their work. The main target audience is photographers, illustrators and graphic designers. The platform focuses on a unique way in both presenting and arranging sets of images. The user is able to fully control the way the images are presented to the visitors.</w:t>
       </w:r>
     </w:p>
     <w:p>
@@ -3677,7 +3686,13 @@
         <w:spacing w:line="360" w:lineRule="auto"/>
       </w:pPr>
       <w:r>
-        <w:t>In Salon all images are placed on a canvas and can freely get dragged around by the user to create innovative and unique arrangements. Also the canvas itself can be moved to focus a certain point of a page. Another feature is that images can link to other pages so that users can create associations between pages or even associations between users.</w:t>
+        <w:t>In Salon</w:t>
+      </w:r>
+      <w:r>
+        <w:t>,</w:t>
+      </w:r>
+      <w:r>
+        <w:t xml:space="preserve"> all images are placed on a canvas and can freely get dragged around by the user to create innovative and unique arrangements. Also the canvas itself can be moved to focus a certain point of a page. Another feature is that images can link to other pages so that users can create associations between pages or even associations between users.</w:t>
       </w:r>
     </w:p>
     <w:p>
@@ -3692,14 +3707,53 @@
       <w:pPr>
         <w:pStyle w:val="berschrift2"/>
       </w:pPr>
-      <w:bookmarkStart w:id="10" w:name="_Toc164160756"/>
-      <w:bookmarkStart w:id="11" w:name="_Toc164799101"/>
+      <w:bookmarkStart w:id="9" w:name="_Toc164160756"/>
+      <w:bookmarkStart w:id="10" w:name="_Toc164800440"/>
       <w:r>
         <w:t xml:space="preserve">2. </w:t>
       </w:r>
+      <w:bookmarkEnd w:id="9"/>
+      <w:r>
+        <w:t>The idea</w:t>
+      </w:r>
       <w:bookmarkEnd w:id="10"/>
-      <w:r>
-        <w:t>The idea</w:t>
+    </w:p>
+    <w:p>
+      <w:pPr>
+        <w:spacing w:line="360" w:lineRule="auto"/>
+      </w:pPr>
+      <w:r>
+        <w:t>Dipl. Inf. Sebastian Deutsch and Dipl. Des. Stefan Landrock developed the basic idea behind Salon when they were guest-lecturing courses at the HFG Offenbach. Together with their students</w:t>
+      </w:r>
+      <w:r>
+        <w:t>,</w:t>
+      </w:r>
+      <w:r>
+        <w:t xml:space="preserve"> they built a working prototype of their idea so they could use it for their courses and especially for their presentations. When other universities heard about Salon they were asked if they could host a system for their students</w:t>
+      </w:r>
+      <w:r>
+        <w:t>,</w:t>
+      </w:r>
+      <w:r>
+        <w:t xml:space="preserve"> too. But Salon was not built to be deployable for other universities and so they had the idea to rewrite and to extend the features of Salon so that it could easily be set up for other universities.</w:t>
+      </w:r>
+    </w:p>
+    <w:p>
+      <w:pPr>
+        <w:pStyle w:val="berschrift2"/>
+      </w:pPr>
+      <w:bookmarkStart w:id="11" w:name="_Toc164800441"/>
+      <w:r>
+        <w:t>3</w:t>
+      </w:r>
+      <w:r>
+        <w:t>.</w:t>
+      </w:r>
+      <w:r>
+        <w:t xml:space="preserve"> </w:t>
+      </w:r>
+      <w:r>
+        <w:t>The Platform</w:t>
       </w:r>
       <w:bookmarkEnd w:id="11"/>
     </w:p>
@@ -3708,120 +3762,96 @@
         <w:spacing w:line="360" w:lineRule="auto"/>
       </w:pPr>
       <w:r>
-        <w:t>Dipl. Inf. Sebastian Deutsch and Dipl. Des. Stefan Landrock developed the basic idea behind Salon when they were guest-lecturing courses at the HFG Offenbach. Together with their students they built a working prototype of their idea so they could use it for their courses and especially for their presentations. When other universities heard about Salon they were asked if they could host a system for their students too. But Salon was not built to be deployable for other universities and so they had the idea to rewrite and to extend the features of Salon so that it could easily be set up for other universities.</w:t>
-      </w:r>
-    </w:p>
-    <w:p>
-      <w:pPr>
-        <w:pStyle w:val="berschrift2"/>
-      </w:pPr>
-      <w:bookmarkStart w:id="12" w:name="_Toc164799102"/>
-      <w:r>
-        <w:t>3</w:t>
-      </w:r>
-      <w:r>
-        <w:t>.</w:t>
+        <w:t>This chapter covers the implementation of Salon and gives an overview of the features of Salon and explains why they are important for the platform.</w:t>
+      </w:r>
+    </w:p>
+    <w:p>
+      <w:pPr>
+        <w:pStyle w:val="berschrift3"/>
+      </w:pPr>
+      <w:bookmarkStart w:id="12" w:name="_Toc164800442"/>
+      <w:r>
+        <w:t>3.1 Technology</w:t>
+      </w:r>
+      <w:bookmarkEnd w:id="12"/>
+    </w:p>
+    <w:p>
+      <w:pPr>
+        <w:spacing w:line="360" w:lineRule="auto"/>
+      </w:pPr>
+      <w:r>
+        <w:t>The backend of Salon is implemented in Ruby on Rails (short Rails), a web framework written in Ruby</w:t>
+      </w:r>
+      <w:r>
+        <w:rPr>
+          <w:rStyle w:val="Funotenzeichen"/>
+        </w:rPr>
+        <w:footnoteReference w:id="1"/>
+      </w:r>
+      <w:r>
+        <w:t xml:space="preserve"> and modeled after the MVC software pattern</w:t>
+      </w:r>
+      <w:r>
+        <w:rPr>
+          <w:rStyle w:val="Funotenzeichen"/>
+        </w:rPr>
+        <w:footnoteReference w:id="2"/>
+      </w:r>
+      <w:r>
+        <w:t xml:space="preserve"> that allows to quickly create solid web applications without having to care about low-level problems like session-handling or database access.</w:t>
       </w:r>
       <w:r>
         <w:t xml:space="preserve"> </w:t>
       </w:r>
       <w:r>
-        <w:t>The Platform</w:t>
-      </w:r>
-      <w:bookmarkEnd w:id="12"/>
-    </w:p>
-    <w:p>
-      <w:pPr>
-        <w:spacing w:line="360" w:lineRule="auto"/>
-      </w:pPr>
-      <w:r>
-        <w:t>This chapter covers the implementation of Salon and gives an overview of the features of Salon and explains why they are important for the platform.</w:t>
-      </w:r>
-    </w:p>
-    <w:p>
-      <w:pPr>
-        <w:pStyle w:val="berschrift3"/>
-      </w:pPr>
-      <w:bookmarkStart w:id="13" w:name="_Toc164799103"/>
-      <w:r>
-        <w:t>3.1 Technology</w:t>
-      </w:r>
-      <w:bookmarkEnd w:id="13"/>
-    </w:p>
-    <w:p>
-      <w:pPr>
-        <w:spacing w:line="360" w:lineRule="auto"/>
-      </w:pPr>
-      <w:r>
-        <w:t>The backend of Salon is implemented in Ruby on Rails (short Rails), a web framework written in Ruby</w:t>
+        <w:t>The underlying database is MongoDB</w:t>
       </w:r>
       <w:r>
         <w:rPr>
           <w:rStyle w:val="Funotenzeichen"/>
         </w:rPr>
-        <w:footnoteReference w:id="1"/>
-      </w:r>
-      <w:r>
-        <w:t xml:space="preserve"> and modeled after the MVC software pattern</w:t>
+        <w:footnoteReference w:id="3"/>
+      </w:r>
+      <w:r>
+        <w:t>, a document-oriented database system</w:t>
       </w:r>
       <w:r>
         <w:rPr>
           <w:rStyle w:val="Funotenzeichen"/>
         </w:rPr>
-        <w:footnoteReference w:id="2"/>
-      </w:r>
-      <w:r>
-        <w:t xml:space="preserve"> that allows to quickly create solid web applications without having to care about low-level problems like session-handling or database access.</w:t>
+        <w:footnoteReference w:id="4"/>
+      </w:r>
+      <w:r>
+        <w:t xml:space="preserve"> that was chosen because of its flexibility and its very good integration in Rails.</w:t>
+      </w:r>
+    </w:p>
+    <w:p>
+      <w:pPr>
+        <w:spacing w:line="360" w:lineRule="auto"/>
+      </w:pPr>
+      <w:r>
+        <w:t xml:space="preserve">Salon does not make use of the full Rails </w:t>
+      </w:r>
+      <w:r>
+        <w:t>stack</w:t>
+      </w:r>
+      <w:r>
+        <w:t xml:space="preserve"> and</w:t>
+      </w:r>
+      <w:r>
+        <w:t xml:space="preserve"> especially the frontend tool</w:t>
       </w:r>
       <w:r>
         <w:t xml:space="preserve"> </w:t>
       </w:r>
       <w:r>
-        <w:t>The underlying database is MongoDB</w:t>
-      </w:r>
-      <w:r>
-        <w:rPr>
-          <w:rStyle w:val="Funotenzeichen"/>
-        </w:rPr>
-        <w:footnoteReference w:id="3"/>
-      </w:r>
-      <w:r>
-        <w:t>, a document-oriented database system</w:t>
-      </w:r>
-      <w:r>
-        <w:rPr>
-          <w:rStyle w:val="Funotenzeichen"/>
-        </w:rPr>
-        <w:footnoteReference w:id="4"/>
-      </w:r>
-      <w:r>
-        <w:t xml:space="preserve"> that was chosen because of its flexibility and its very good integration in Rails.</w:t>
-      </w:r>
-    </w:p>
-    <w:p>
-      <w:pPr>
-        <w:spacing w:line="360" w:lineRule="auto"/>
-      </w:pPr>
-      <w:r>
-        <w:t xml:space="preserve">Salon does not make use of the full Rails </w:t>
-      </w:r>
-      <w:r>
-        <w:t>stack</w:t>
-      </w:r>
-      <w:r>
-        <w:t xml:space="preserve"> and</w:t>
-      </w:r>
-      <w:r>
-        <w:t xml:space="preserve"> especially the frontend tool</w:t>
-      </w:r>
-      <w:r>
-        <w:t xml:space="preserve"> </w:t>
-      </w:r>
-      <w:r>
         <w:t xml:space="preserve">chain is completely ignored because the frontend is designed to work as a Single Page Web App </w:t>
       </w:r>
       <w:r>
-        <w:t>(see II 1.1)</w:t>
+        <w:t>(see II 1.1 “Motivation for Salon”</w:t>
+      </w:r>
+      <w:r>
+        <w:t>)</w:t>
       </w:r>
       <w:r>
         <w:t>.</w:t>
@@ -3873,11 +3903,11 @@
       <w:pPr>
         <w:pStyle w:val="berschrift3"/>
       </w:pPr>
-      <w:bookmarkStart w:id="14" w:name="_Toc164799104"/>
+      <w:bookmarkStart w:id="13" w:name="_Toc164800443"/>
       <w:r>
         <w:t>3.2 Data Model</w:t>
       </w:r>
-      <w:bookmarkEnd w:id="14"/>
+      <w:bookmarkEnd w:id="13"/>
     </w:p>
     <w:p>
       <w:pPr>
@@ -4208,7 +4238,7 @@
       <w:pPr>
         <w:pStyle w:val="berschrift3"/>
       </w:pPr>
-      <w:bookmarkStart w:id="15" w:name="_Toc164799105"/>
+      <w:bookmarkStart w:id="14" w:name="_Toc164800444"/>
       <w:r>
         <w:lastRenderedPageBreak/>
         <w:t>3.</w:t>
@@ -4219,6 +4249,27 @@
       <w:r>
         <w:t xml:space="preserve"> Pages</w:t>
       </w:r>
+      <w:bookmarkEnd w:id="14"/>
+    </w:p>
+    <w:p>
+      <w:pPr>
+        <w:spacing w:line="360" w:lineRule="auto"/>
+      </w:pPr>
+      <w:r>
+        <w:t xml:space="preserve">This chapter describes the most important pages of Salon from a user’s perspective and additionally explains the concepts that formed the basis for the decisions why things have been modeled the way they are now. </w:t>
+      </w:r>
+    </w:p>
+    <w:p>
+      <w:pPr>
+        <w:pStyle w:val="berschrift4"/>
+      </w:pPr>
+      <w:bookmarkStart w:id="15" w:name="_Toc164800445"/>
+      <w:r>
+        <w:t>3.3</w:t>
+      </w:r>
+      <w:r>
+        <w:t>.1 Index</w:t>
+      </w:r>
       <w:bookmarkEnd w:id="15"/>
     </w:p>
     <w:p>
@@ -4226,19 +4277,62 @@
         <w:spacing w:line="360" w:lineRule="auto"/>
       </w:pPr>
       <w:r>
-        <w:t xml:space="preserve">This chapter describes the most important pages of Salon from a user’s perspective and additionally explains the concepts that formed the basis for the decisions why things have been modeled the way they are now. </w:t>
+        <w:t>The index page has, as well as other elements in Salon, two states that depend on the login state of the user. If the user is not logged</w:t>
+      </w:r>
+      <w:r>
+        <w:t>,</w:t>
+      </w:r>
+      <w:r>
+        <w:t xml:space="preserve"> in the index page displays a text that invites the user to register an account at Salon and a link to the </w:t>
+      </w:r>
+      <w:r>
+        <w:t>“</w:t>
+      </w:r>
+      <w:r>
+        <w:t>about</w:t>
+      </w:r>
+      <w:r>
+        <w:t>”-</w:t>
+      </w:r>
+      <w:r>
+        <w:t>page so that new users quickly get an idea about what Salon is and how they can use it.</w:t>
+      </w:r>
+    </w:p>
+    <w:p>
+      <w:pPr>
+        <w:spacing w:line="360" w:lineRule="auto"/>
+      </w:pPr>
+      <w:r>
+        <w:t>If the user is logged in, the text on the index page welcomes the user and a list of recently created and edited pages is shown at the bottom of the page.</w:t>
+      </w:r>
+    </w:p>
+    <w:p>
+      <w:pPr>
+        <w:spacing w:line="360" w:lineRule="auto"/>
+      </w:pPr>
+      <w:r>
+        <w:t xml:space="preserve">The index page does not have much functionality since the discovery of pages and images is realized with the search field that is located in the navigation </w:t>
+      </w:r>
+      <w:r>
+        <w:t>(see I 3.3.9 "Search")</w:t>
+      </w:r>
+      <w:r>
+        <w:t>.</w:t>
       </w:r>
     </w:p>
     <w:p>
       <w:pPr>
         <w:pStyle w:val="berschrift4"/>
       </w:pPr>
-      <w:bookmarkStart w:id="16" w:name="_Toc164799106"/>
-      <w:r>
-        <w:t>3.3</w:t>
-      </w:r>
-      <w:r>
-        <w:t>.1 Index</w:t>
+      <w:bookmarkStart w:id="16" w:name="_Toc164800446"/>
+      <w:r>
+        <w:t>3.</w:t>
+      </w:r>
+      <w:r>
+        <w:t>3</w:t>
+      </w:r>
+      <w:r>
+        <w:t>.2 Registration and Account</w:t>
       </w:r>
       <w:bookmarkEnd w:id="16"/>
     </w:p>
@@ -4247,26 +4341,46 @@
         <w:spacing w:line="360" w:lineRule="auto"/>
       </w:pPr>
       <w:r>
-        <w:t>The index page has, as well as other elements in Salon, two states that depend on the login state of the user. If the user is not logged in the index page displays a text that invites the user to register an account at Salon and a link to the about page so that new users quickly get an idea about what Salon is and how they can use it.</w:t>
-      </w:r>
-    </w:p>
-    <w:p>
-      <w:pPr>
-        <w:spacing w:line="360" w:lineRule="auto"/>
-      </w:pPr>
-      <w:r>
-        <w:t>If the user is logged in, the text on the index page welcomes the user and a list of recently created and edited pages is shown at the bottom of the page.</w:t>
-      </w:r>
-    </w:p>
-    <w:p>
-      <w:pPr>
-        <w:spacing w:line="360" w:lineRule="auto"/>
-      </w:pPr>
-      <w:r>
-        <w:t xml:space="preserve">The index page does not have much functionality since the discovery of pages and images is realized with the search field that is located in the navigation </w:t>
-      </w:r>
-      <w:r>
-        <w:t>(see I 3.3.9 "Search")</w:t>
+        <w:t>In Sal</w:t>
+      </w:r>
+      <w:r>
+        <w:t>on users have to sign-up with a</w:t>
+      </w:r>
+      <w:r>
+        <w:t xml:space="preserve"> Username, an E-Mail address and a password. To complete a registration</w:t>
+      </w:r>
+      <w:r>
+        <w:t>,</w:t>
+      </w:r>
+      <w:r>
+        <w:t xml:space="preserve"> the user </w:t>
+      </w:r>
+      <w:r>
+        <w:t>receives an</w:t>
+      </w:r>
+      <w:r>
+        <w:t xml:space="preserve"> e-mail with a confirmation link. This step is needed to confirm that a user registered with a valid e-mail address. After clicking the link in the mail</w:t>
+      </w:r>
+      <w:r>
+        <w:t>,</w:t>
+      </w:r>
+      <w:r>
+        <w:t xml:space="preserve"> the system redirects the user to an empty page called "untitled page" and a message is shown that the account now has successfully been confirmed. Since this is the first time the user uses Salon, another message on the page tells him that he now is able to add images to the page by dragging them onto the window. Also a link to the </w:t>
+      </w:r>
+      <w:r>
+        <w:t>“</w:t>
+      </w:r>
+      <w:r>
+        <w:t>about</w:t>
+      </w:r>
+      <w:r>
+        <w:t>”-</w:t>
+      </w:r>
+      <w:r>
+        <w:t>page is shown so that new users can get a quick ov</w:t>
+      </w:r>
+      <w:r>
+        <w:t>erview on the features of Salon</w:t>
       </w:r>
       <w:r>
         <w:t>.</w:t>
@@ -4274,9 +4388,33 @@
     </w:p>
     <w:p>
       <w:pPr>
+        <w:spacing w:line="360" w:lineRule="auto"/>
+      </w:pPr>
+    </w:p>
+    <w:p>
+      <w:pPr>
+        <w:spacing w:line="360" w:lineRule="auto"/>
+      </w:pPr>
+      <w:r>
+        <w:t>T</w:t>
+      </w:r>
+      <w:r>
+        <w:t>o</w:t>
+      </w:r>
+      <w:r>
+        <w:t xml:space="preserve"> edit account details, like the password or the e-mail address, users can use the "Account" page (link in the menu). This page also allows the user to delete the account.</w:t>
+      </w:r>
+    </w:p>
+    <w:p>
+      <w:pPr>
+        <w:spacing w:line="360" w:lineRule="auto"/>
+      </w:pPr>
+    </w:p>
+    <w:p>
+      <w:pPr>
         <w:pStyle w:val="berschrift4"/>
       </w:pPr>
-      <w:bookmarkStart w:id="17" w:name="_Toc164799107"/>
+      <w:bookmarkStart w:id="17" w:name="_Toc164800447"/>
       <w:r>
         <w:t>3.</w:t>
       </w:r>
@@ -4284,63 +4422,9 @@
         <w:t>3</w:t>
       </w:r>
       <w:r>
-        <w:t>.2 Registration and Account</w:t>
+        <w:t>.3 User Overview</w:t>
       </w:r>
       <w:bookmarkEnd w:id="17"/>
-    </w:p>
-    <w:p>
-      <w:pPr>
-        <w:spacing w:line="360" w:lineRule="auto"/>
-      </w:pPr>
-      <w:r>
-        <w:t>In Salon users have to sign-up with an Username, an E-Mail address and a password. To complete a registration the user is sent an e-mail with a confirmation link. This step is needed to confirm that a user registered with a valid e-mail address. After clicking the link in the mail the system redirects the user to an empty page called "untitled page" and a message is shown that the account now has successfully been confirmed. Since this is the first time the user uses Salon, another message on the page tells him that he now is able to add images to the page by dragging them onto the window. Also a link to the about page is shown so that new users can get a quick ov</w:t>
-      </w:r>
-      <w:r>
-        <w:t>erview on the features of Salon</w:t>
-      </w:r>
-      <w:r>
-        <w:t>.</w:t>
-      </w:r>
-    </w:p>
-    <w:p>
-      <w:pPr>
-        <w:spacing w:line="360" w:lineRule="auto"/>
-      </w:pPr>
-    </w:p>
-    <w:p>
-      <w:pPr>
-        <w:spacing w:line="360" w:lineRule="auto"/>
-      </w:pPr>
-      <w:r>
-        <w:t>T</w:t>
-      </w:r>
-      <w:r>
-        <w:t>o</w:t>
-      </w:r>
-      <w:r>
-        <w:t xml:space="preserve"> edit account details, like the password or the e-mail address, users can use the "Account" page (link in the menu). This page also allows the user to delete the account.</w:t>
-      </w:r>
-    </w:p>
-    <w:p>
-      <w:pPr>
-        <w:spacing w:line="360" w:lineRule="auto"/>
-      </w:pPr>
-    </w:p>
-    <w:p>
-      <w:pPr>
-        <w:pStyle w:val="berschrift4"/>
-      </w:pPr>
-      <w:bookmarkStart w:id="18" w:name="_Toc164799108"/>
-      <w:r>
-        <w:t>3.</w:t>
-      </w:r>
-      <w:r>
-        <w:t>3</w:t>
-      </w:r>
-      <w:r>
-        <w:t>.3 User Overview</w:t>
-      </w:r>
-      <w:bookmarkEnd w:id="18"/>
     </w:p>
     <w:p>
       <w:r>
@@ -4537,15 +4621,30 @@
         <w:spacing w:line="360" w:lineRule="auto"/>
       </w:pPr>
       <w:r>
-        <w:t>In the user overview all, published and not hidden, pages of a user are displayed on a canvas. Since pages can have a cover image, on this page only the cover images are shown. If a page does not have a cover image, a default picture will get displayed instead. The user is able to arrange all images simply by dragging them around. The positions are being saved to the server so that this page will look the same for all visitors and just as the user wants it to look like. Visitors themselves can also drag the images around and can create a new layout but the position will not get saved to the server since only the owner has the right to decide how his pages look like.</w:t>
-      </w:r>
-    </w:p>
-    <w:p>
-      <w:pPr>
-        <w:spacing w:line="360" w:lineRule="auto"/>
-      </w:pPr>
-      <w:r>
-        <w:t>When dragging an image, the image will get populated to the top of all other images so that users can easily create nice effects with occluding images. All theses changes will all automatically get saved to the server without the need for the user to initiate the save-process.</w:t>
+        <w:t>In the user overview all (published and not hidden)</w:t>
+      </w:r>
+      <w:r>
+        <w:t xml:space="preserve"> pages of a user are displayed on a canvas. Since pages can have a cover image, on this page only the cover images are shown. If a page does not have a cover image, a default picture will get displayed instead. The user is able to arrange all images simply by dragging them around. The positions are being saved to the server so that this page will look the same for all visitors and just </w:t>
+      </w:r>
+      <w:r>
+        <w:t>as</w:t>
+      </w:r>
+      <w:r>
+        <w:t xml:space="preserve"> the user wants it to look like. Visitors themselves can also drag the images around and can create a new layout but the position will not get saved to the server since only the owner has the right to decide how his pages look like.</w:t>
+      </w:r>
+    </w:p>
+    <w:p>
+      <w:pPr>
+        <w:spacing w:line="360" w:lineRule="auto"/>
+      </w:pPr>
+      <w:r>
+        <w:t xml:space="preserve">When dragging an image, the image will get populated to the top of all other images so that users can easily create nice effects with occluding </w:t>
+      </w:r>
+      <w:r>
+        <w:t xml:space="preserve">images. All these changes will </w:t>
+      </w:r>
+      <w:r>
+        <w:t>automatically get saved to the server without the need for the user to initiate the save-process.</w:t>
       </w:r>
     </w:p>
     <w:p>
@@ -4936,13 +5035,22 @@
         </w:drawing>
       </w:r>
       <w:r>
-        <w:t>To highlight the importance of the images and especially their arrangement there are no further information displayed on top of each image</w:t>
+        <w:t>To highlight the importance of the images and especially their arrangement</w:t>
+      </w:r>
+      <w:r>
+        <w:t>,</w:t>
+      </w:r>
+      <w:r>
+        <w:t xml:space="preserve"> there are no further information displayed on top of each image</w:t>
       </w:r>
       <w:r>
         <w:t xml:space="preserve"> (see Fig.4)</w:t>
       </w:r>
       <w:r>
-        <w:t>. This is also done so that text elements don't clutter or disturb arrangements that contain a lot of images.</w:t>
+        <w:t xml:space="preserve">. This </w:t>
+      </w:r>
+      <w:r>
+        <w:t>also helps to make pages with a lot of images look not too cluttered.</w:t>
       </w:r>
     </w:p>
     <w:p>
@@ -4976,6 +5084,9 @@
         <w:t>place</w:t>
       </w:r>
       <w:r>
+        <w:t>,</w:t>
+      </w:r>
+      <w:r>
         <w:t xml:space="preserve"> it is hard to find out which of the images </w:t>
       </w:r>
       <w:r>
@@ -4990,7 +5101,13 @@
         <w:spacing w:line="360" w:lineRule="auto"/>
       </w:pPr>
       <w:r>
-        <w:t>When the current user is logged in there will also be additional controls displayed on top of each hovered image</w:t>
+        <w:t>When the current user is logged in</w:t>
+      </w:r>
+      <w:r>
+        <w:t>,</w:t>
+      </w:r>
+      <w:r>
+        <w:t xml:space="preserve"> there will also be additional controls displayed on top of each hovered image</w:t>
       </w:r>
       <w:r>
         <w:t xml:space="preserve"> (Fig. 5: The orange </w:t>
@@ -5017,14 +5134,32 @@
         <w:spacing w:line="360" w:lineRule="auto"/>
       </w:pPr>
       <w:r>
-        <w:t>Furthermore the user is not only able to drag each image around but also the whole page which allows to choose a special "starting" point of the canvas that the visitor sees when he first comes to the page. To drag the whole page the user simply needs to drag the background and all other images will get moved accordingly.</w:t>
+        <w:t>Furthermore</w:t>
+      </w:r>
+      <w:r>
+        <w:t>,</w:t>
+      </w:r>
+      <w:r>
+        <w:t xml:space="preserve"> the user is not only able to drag each image around but also the whole page which allows to choose a special "starting" point of the canvas that the visitor sees when he first comes to the page.</w:t>
+      </w:r>
+      <w:r>
+        <w:t xml:space="preserve"> If the user wants t</w:t>
+      </w:r>
+      <w:r>
+        <w:t xml:space="preserve">o drag the whole page </w:t>
+      </w:r>
+      <w:r>
+        <w:t xml:space="preserve">he </w:t>
+      </w:r>
+      <w:r>
+        <w:t>simply needs to drag the background and all other images will get moved accordingly.</w:t>
       </w:r>
     </w:p>
     <w:p>
       <w:pPr>
         <w:pStyle w:val="berschrift4"/>
       </w:pPr>
-      <w:bookmarkStart w:id="19" w:name="_Toc164799109"/>
+      <w:bookmarkStart w:id="18" w:name="_Toc164800448"/>
       <w:r>
         <w:t>3.</w:t>
       </w:r>
@@ -5034,7 +5169,7 @@
       <w:r>
         <w:t>.4 Page Overview</w:t>
       </w:r>
-      <w:bookmarkEnd w:id="19"/>
+      <w:bookmarkEnd w:id="18"/>
     </w:p>
     <w:p>
       <w:pPr>
@@ -5047,7 +5182,13 @@
         <w:t>Like</w:t>
       </w:r>
       <w:r>
-        <w:t xml:space="preserve"> in the user overview the user is navigated to the image page when he clicks the image or one of the captions on the image.</w:t>
+        <w:t xml:space="preserve"> in the user overview</w:t>
+      </w:r>
+      <w:r>
+        <w:t>,</w:t>
+      </w:r>
+      <w:r>
+        <w:t xml:space="preserve"> the user is navigated to the image page when he clicks the image or one of the captions on the image.</w:t>
       </w:r>
     </w:p>
     <w:p>
@@ -5277,7 +5418,13 @@
         <w:spacing w:line="360" w:lineRule="auto"/>
       </w:pPr>
       <w:r>
-        <w:t>Also there is another caption right underneath the navigation that allows the user to quickly jump to edit form of this page.</w:t>
+        <w:t>Also there is another caption right underneath the navigation that allows the user to quickly jump to</w:t>
+      </w:r>
+      <w:r>
+        <w:t xml:space="preserve"> the</w:t>
+      </w:r>
+      <w:r>
+        <w:t xml:space="preserve"> edit form of this page.</w:t>
       </w:r>
     </w:p>
     <w:p>
@@ -5520,7 +5667,7 @@
       <w:pPr>
         <w:pStyle w:val="berschrift4"/>
       </w:pPr>
-      <w:bookmarkStart w:id="20" w:name="_Toc164799110"/>
+      <w:bookmarkStart w:id="19" w:name="_Toc164800449"/>
       <w:r>
         <w:t>3.</w:t>
       </w:r>
@@ -5530,7 +5677,7 @@
       <w:r>
         <w:t>.5 Page Edit Form</w:t>
       </w:r>
-      <w:bookmarkEnd w:id="20"/>
+      <w:bookmarkEnd w:id="19"/>
     </w:p>
     <w:p/>
     <w:p>
@@ -5545,17 +5692,17 @@
         <mc:AlternateContent>
           <mc:Choice Requires="wps">
             <w:drawing>
-              <wp:anchor distT="0" distB="0" distL="114300" distR="114300" simplePos="0" relativeHeight="251694080" behindDoc="0" locked="0" layoutInCell="1" allowOverlap="1" wp14:anchorId="080A74E8" wp14:editId="2DB4A4A6">
+              <wp:anchor distT="0" distB="0" distL="114300" distR="114300" simplePos="0" relativeHeight="251694080" behindDoc="0" locked="0" layoutInCell="1" allowOverlap="1" wp14:anchorId="080A74E8" wp14:editId="3F6C4981">
                 <wp:simplePos x="0" y="0"/>
                 <wp:positionH relativeFrom="column">
-                  <wp:posOffset>-3200400</wp:posOffset>
+                  <wp:posOffset>-114300</wp:posOffset>
                 </wp:positionH>
                 <wp:positionV relativeFrom="paragraph">
-                  <wp:posOffset>3836035</wp:posOffset>
+                  <wp:posOffset>3796665</wp:posOffset>
                 </wp:positionV>
                 <wp:extent cx="3086100" cy="228600"/>
                 <wp:effectExtent l="0" t="0" r="0" b="0"/>
-                <wp:wrapNone/>
+                <wp:wrapSquare wrapText="bothSides"/>
                 <wp:docPr id="33" name="Textfeld 33"/>
                 <wp:cNvGraphicFramePr/>
                 <a:graphic xmlns:a="http://schemas.openxmlformats.org/drawingml/2006/main">
@@ -5634,7 +5781,7 @@
           </mc:Choice>
           <mc:Fallback>
             <w:pict>
-              <v:shape id="Textfeld 33" o:spid="_x0000_s1033" type="#_x0000_t202" style="position:absolute;margin-left:-251.95pt;margin-top:302.05pt;width:243pt;height:18pt;z-index:251694080;visibility:visible;mso-wrap-style:square;mso-width-percent:0;mso-height-percent:0;mso-wrap-distance-left:9pt;mso-wrap-distance-top:0;mso-wrap-distance-right:9pt;mso-wrap-distance-bottom:0;mso-position-horizontal:absolute;mso-position-horizontal-relative:text;mso-position-vertical:absolute;mso-position-vertical-relative:text;mso-width-percent:0;mso-height-percent:0;mso-width-relative:margin;mso-height-relative:margin;v-text-anchor:top" o:gfxdata="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" filled="f" stroked="f">
+              <v:shape id="Textfeld 33" o:spid="_x0000_s1033" type="#_x0000_t202" style="position:absolute;margin-left:-8.95pt;margin-top:298.95pt;width:243pt;height:18pt;z-index:251694080;visibility:visible;mso-wrap-style:square;mso-width-percent:0;mso-height-percent:0;mso-wrap-distance-left:9pt;mso-wrap-distance-top:0;mso-wrap-distance-right:9pt;mso-wrap-distance-bottom:0;mso-position-horizontal:absolute;mso-position-horizontal-relative:text;mso-position-vertical:absolute;mso-position-vertical-relative:text;mso-width-percent:0;mso-height-percent:0;mso-width-relative:margin;mso-height-relative:margin;v-text-anchor:top" o:gfxdata="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" filled="f" stroked="f">
                 <v:textbox inset=",0">
                   <w:txbxContent>
                     <w:p>
@@ -5654,6 +5801,7 @@
                     </w:p>
                   </w:txbxContent>
                 </v:textbox>
+                <w10:wrap type="square"/>
               </v:shape>
             </w:pict>
           </mc:Fallback>
@@ -5750,7 +5898,46 @@
         <w:t>URL</w:t>
       </w:r>
       <w:r>
-        <w:t xml:space="preserve"> and the title of a page always correspond. Underneath the normal form there is a listing of all assets that are associated to this page. When hovering one of these images, new controls to edit and delete the image fade in. Also another option fades in that lets the user set this image as the cover image. When this one gets clicked the image in the normal form automatically changes.</w:t>
+        <w:t xml:space="preserve"> and the title of a page always correspond. Underneath the normal form</w:t>
+      </w:r>
+      <w:r>
+        <w:t>,</w:t>
+      </w:r>
+      <w:r>
+        <w:t xml:space="preserve"> there is a listing of all assets that are associated to this page. When hovering one of these images, new controls </w:t>
+      </w:r>
+      <w:r>
+        <w:t>for</w:t>
+      </w:r>
+      <w:r>
+        <w:t xml:space="preserve"> edit</w:t>
+      </w:r>
+      <w:r>
+        <w:t>ing</w:t>
+      </w:r>
+      <w:r>
+        <w:t xml:space="preserve"> and delet</w:t>
+      </w:r>
+      <w:r>
+        <w:t>ing</w:t>
+      </w:r>
+      <w:r>
+        <w:t xml:space="preserve"> the image fade in. Also another option fades in that lets the user set this image as the cover image. When this one gets clicked</w:t>
+      </w:r>
+      <w:r>
+        <w:t>,</w:t>
+      </w:r>
+      <w:r>
+        <w:t xml:space="preserve"> the image in the normal form changes</w:t>
+      </w:r>
+      <w:r>
+        <w:t xml:space="preserve"> </w:t>
+      </w:r>
+      <w:r>
+        <w:t>automatically</w:t>
+      </w:r>
+      <w:r>
+        <w:t>.</w:t>
       </w:r>
       <w:r>
         <w:rPr>
@@ -5773,14 +5960,34 @@
         <w:spacing w:line="360" w:lineRule="auto"/>
       </w:pPr>
       <w:r>
-        <w:t>Other than on the overview pages the user here has to manually save changes with the buttons that are placed directly under the navigation. There also is a button to cancel the edit form that will remove all changes the user has made and will redirect the user to the page. The third button deletes the page.</w:t>
+        <w:t>In contrast to</w:t>
+      </w:r>
+      <w:r>
+        <w:t xml:space="preserve"> the overview pag</w:t>
+      </w:r>
+      <w:bookmarkStart w:id="20" w:name="_GoBack"/>
+      <w:bookmarkEnd w:id="20"/>
+      <w:r>
+        <w:t xml:space="preserve">es the user here has to </w:t>
+      </w:r>
+      <w:r>
+        <w:t xml:space="preserve">save changes </w:t>
+      </w:r>
+      <w:r>
+        <w:t>manually with the buttons that are placed directly under the navigation. There is</w:t>
+      </w:r>
+      <w:r>
+        <w:t xml:space="preserve"> also</w:t>
+      </w:r>
+      <w:r>
+        <w:t xml:space="preserve"> a button to cancel the edit form that will remove all changes the user has made and will redirect the user to the page. The third button deletes the page.</w:t>
       </w:r>
     </w:p>
     <w:p>
       <w:pPr>
         <w:pStyle w:val="berschrift4"/>
       </w:pPr>
-      <w:bookmarkStart w:id="21" w:name="_Toc164799111"/>
+      <w:bookmarkStart w:id="21" w:name="_Toc164800450"/>
       <w:r>
         <w:t>3.</w:t>
       </w:r>
@@ -5830,7 +6037,7 @@
       <w:pPr>
         <w:pStyle w:val="berschrift4"/>
       </w:pPr>
-      <w:bookmarkStart w:id="22" w:name="_Toc164799112"/>
+      <w:bookmarkStart w:id="22" w:name="_Toc164800451"/>
       <w:r>
         <w:t>3.</w:t>
       </w:r>
@@ -6740,7 +6947,7 @@
       <w:pPr>
         <w:pStyle w:val="berschrift4"/>
       </w:pPr>
-      <w:bookmarkStart w:id="23" w:name="_Toc164799113"/>
+      <w:bookmarkStart w:id="23" w:name="_Toc164800452"/>
       <w:r>
         <w:t>3.</w:t>
       </w:r>
@@ -7017,7 +7224,7 @@
       <w:pPr>
         <w:pStyle w:val="berschrift4"/>
       </w:pPr>
-      <w:bookmarkStart w:id="24" w:name="_Toc164799114"/>
+      <w:bookmarkStart w:id="24" w:name="_Toc164800453"/>
       <w:r>
         <w:rPr>
           <w:noProof/>
@@ -7279,7 +7486,7 @@
       <w:pPr>
         <w:pStyle w:val="berschrift3"/>
       </w:pPr>
-      <w:bookmarkStart w:id="25" w:name="_Toc164799115"/>
+      <w:bookmarkStart w:id="25" w:name="_Toc164800454"/>
       <w:r>
         <w:t>3.</w:t>
       </w:r>
@@ -7372,7 +7579,7 @@
       <w:pPr>
         <w:pStyle w:val="berschrift3"/>
       </w:pPr>
-      <w:bookmarkStart w:id="26" w:name="_Toc164799116"/>
+      <w:bookmarkStart w:id="26" w:name="_Toc164800455"/>
       <w:r>
         <w:t>3.5</w:t>
       </w:r>
@@ -7698,7 +7905,7 @@
       <w:pPr>
         <w:pStyle w:val="berschrift3"/>
       </w:pPr>
-      <w:bookmarkStart w:id="27" w:name="_Toc164799117"/>
+      <w:bookmarkStart w:id="27" w:name="_Toc164800456"/>
       <w:r>
         <w:t>3.</w:t>
       </w:r>
@@ -8398,7 +8605,7 @@
       <w:pPr>
         <w:pStyle w:val="berschrift3"/>
       </w:pPr>
-      <w:bookmarkStart w:id="28" w:name="_Toc164799118"/>
+      <w:bookmarkStart w:id="28" w:name="_Toc164800457"/>
       <w:r>
         <w:t>3.</w:t>
       </w:r>
@@ -8729,7 +8936,7 @@
       <w:pPr>
         <w:pStyle w:val="berschrift2"/>
       </w:pPr>
-      <w:bookmarkStart w:id="29" w:name="_Toc164799119"/>
+      <w:bookmarkStart w:id="29" w:name="_Toc164800458"/>
       <w:r>
         <w:t>4</w:t>
       </w:r>
@@ -9172,7 +9379,7 @@
       <w:pPr>
         <w:pStyle w:val="berschrift2"/>
       </w:pPr>
-      <w:bookmarkStart w:id="30" w:name="_Toc164799120"/>
+      <w:bookmarkStart w:id="30" w:name="_Toc164800459"/>
       <w:r>
         <w:t>5</w:t>
       </w:r>
@@ -9288,7 +9495,7 @@
       <w:pPr>
         <w:pStyle w:val="berschrift1"/>
       </w:pPr>
-      <w:bookmarkStart w:id="31" w:name="_Toc164799121"/>
+      <w:bookmarkStart w:id="31" w:name="_Toc164800460"/>
       <w:r>
         <w:rPr>
           <w:rFonts w:ascii="Times" w:hAnsi="Times"/>
@@ -9307,7 +9514,7 @@
       <w:pPr>
         <w:pStyle w:val="berschrift2"/>
       </w:pPr>
-      <w:bookmarkStart w:id="32" w:name="_Toc164799122"/>
+      <w:bookmarkStart w:id="32" w:name="_Toc164800461"/>
       <w:r>
         <w:t xml:space="preserve">1. </w:t>
       </w:r>
@@ -9369,7 +9576,7 @@
       <w:pPr>
         <w:pStyle w:val="berschrift3"/>
       </w:pPr>
-      <w:bookmarkStart w:id="33" w:name="_Toc164799123"/>
+      <w:bookmarkStart w:id="33" w:name="_Toc164800462"/>
       <w:r>
         <w:t>1.1 Motivation</w:t>
       </w:r>
@@ -9447,7 +9654,7 @@
       <w:pPr>
         <w:pStyle w:val="berschrift3"/>
       </w:pPr>
-      <w:bookmarkStart w:id="34" w:name="_Toc164799124"/>
+      <w:bookmarkStart w:id="34" w:name="_Toc164800463"/>
       <w:r>
         <w:t xml:space="preserve">1.2 </w:t>
       </w:r>
@@ -9468,7 +9675,7 @@
       <w:pPr>
         <w:pStyle w:val="berschrift3"/>
       </w:pPr>
-      <w:bookmarkStart w:id="35" w:name="_Toc164799125"/>
+      <w:bookmarkStart w:id="35" w:name="_Toc164800464"/>
       <w:r>
         <w:lastRenderedPageBreak/>
         <w:t>1.2.1 Traditional</w:t>
@@ -9707,7 +9914,7 @@
       <w:pPr>
         <w:pStyle w:val="berschrift3"/>
       </w:pPr>
-      <w:bookmarkStart w:id="36" w:name="_Toc164799126"/>
+      <w:bookmarkStart w:id="36" w:name="_Toc164800465"/>
       <w:r>
         <w:t>1.2.2 Single Page</w:t>
       </w:r>
@@ -10006,7 +10213,7 @@
       <w:pPr>
         <w:pStyle w:val="berschrift2"/>
       </w:pPr>
-      <w:bookmarkStart w:id="37" w:name="_Toc164799127"/>
+      <w:bookmarkStart w:id="37" w:name="_Toc164800466"/>
       <w:r>
         <w:t>2</w:t>
       </w:r>
@@ -10043,7 +10250,7 @@
         <w:pStyle w:val="berschrift3"/>
       </w:pPr>
       <w:bookmarkStart w:id="38" w:name="_2.1_URLs"/>
-      <w:bookmarkStart w:id="39" w:name="_Toc164799128"/>
+      <w:bookmarkStart w:id="39" w:name="_Toc164800467"/>
       <w:bookmarkEnd w:id="38"/>
       <w:r>
         <w:t>2</w:t>
@@ -10147,7 +10354,7 @@
       <w:pPr>
         <w:pStyle w:val="berschrift3"/>
       </w:pPr>
-      <w:bookmarkStart w:id="40" w:name="_Toc164799129"/>
+      <w:bookmarkStart w:id="40" w:name="_Toc164800468"/>
       <w:r>
         <w:t>2</w:t>
       </w:r>
@@ -10215,7 +10422,7 @@
       <w:pPr>
         <w:pStyle w:val="berschrift3"/>
       </w:pPr>
-      <w:bookmarkStart w:id="41" w:name="_Toc164799130"/>
+      <w:bookmarkStart w:id="41" w:name="_Toc164800469"/>
       <w:r>
         <w:t>2</w:t>
       </w:r>
@@ -10263,7 +10470,7 @@
       <w:pPr>
         <w:pStyle w:val="berschrift3"/>
       </w:pPr>
-      <w:bookmarkStart w:id="42" w:name="_Toc164799131"/>
+      <w:bookmarkStart w:id="42" w:name="_Toc164800470"/>
       <w:r>
         <w:t>2</w:t>
       </w:r>
@@ -10321,7 +10528,7 @@
       <w:pPr>
         <w:pStyle w:val="berschrift3"/>
       </w:pPr>
-      <w:bookmarkStart w:id="43" w:name="_Toc164799132"/>
+      <w:bookmarkStart w:id="43" w:name="_Toc164800471"/>
       <w:r>
         <w:t>2</w:t>
       </w:r>
@@ -10595,7 +10802,7 @@
       <w:pPr>
         <w:pStyle w:val="berschrift3"/>
       </w:pPr>
-      <w:bookmarkStart w:id="44" w:name="_Toc164799133"/>
+      <w:bookmarkStart w:id="44" w:name="_Toc164800472"/>
       <w:r>
         <w:lastRenderedPageBreak/>
         <w:t>2</w:t>
@@ -10640,7 +10847,7 @@
       <w:pPr>
         <w:pStyle w:val="berschrift2"/>
       </w:pPr>
-      <w:bookmarkStart w:id="45" w:name="_Toc164799134"/>
+      <w:bookmarkStart w:id="45" w:name="_Toc164800473"/>
       <w:r>
         <w:t>3</w:t>
       </w:r>
@@ -10656,7 +10863,7 @@
       <w:pPr>
         <w:pStyle w:val="berschrift3"/>
       </w:pPr>
-      <w:bookmarkStart w:id="46" w:name="_Toc164799135"/>
+      <w:bookmarkStart w:id="46" w:name="_Toc164800474"/>
       <w:r>
         <w:t>3</w:t>
       </w:r>
@@ -10791,7 +10998,7 @@
       <w:pPr>
         <w:pStyle w:val="berschrift3"/>
       </w:pPr>
-      <w:bookmarkStart w:id="47" w:name="_Toc164799136"/>
+      <w:bookmarkStart w:id="47" w:name="_Toc164800475"/>
       <w:r>
         <w:t>3.2 Same Language</w:t>
       </w:r>
@@ -10838,7 +11045,7 @@
       <w:pPr>
         <w:pStyle w:val="berschrift3"/>
       </w:pPr>
-      <w:bookmarkStart w:id="48" w:name="_Toc164799137"/>
+      <w:bookmarkStart w:id="48" w:name="_Toc164800476"/>
       <w:r>
         <w:t>3</w:t>
       </w:r>
@@ -11241,7 +11448,7 @@
       <w:pPr>
         <w:pStyle w:val="berschrift2"/>
       </w:pPr>
-      <w:bookmarkStart w:id="49" w:name="_Toc164799138"/>
+      <w:bookmarkStart w:id="49" w:name="_Toc164800477"/>
       <w:r>
         <w:t>4</w:t>
       </w:r>
@@ -11257,7 +11464,7 @@
       <w:pPr>
         <w:pStyle w:val="berschrift3"/>
       </w:pPr>
-      <w:bookmarkStart w:id="50" w:name="_Toc164799139"/>
+      <w:bookmarkStart w:id="50" w:name="_Toc164800478"/>
       <w:r>
         <w:t>4</w:t>
       </w:r>
@@ -11430,7 +11637,7 @@
       <w:pPr>
         <w:pStyle w:val="berschrift3"/>
       </w:pPr>
-      <w:bookmarkStart w:id="51" w:name="_Toc164799140"/>
+      <w:bookmarkStart w:id="51" w:name="_Toc164800479"/>
       <w:r>
         <w:t>4</w:t>
       </w:r>
@@ -11494,7 +11701,7 @@
       <w:pPr>
         <w:pStyle w:val="berschrift3"/>
       </w:pPr>
-      <w:bookmarkStart w:id="52" w:name="_Toc164799141"/>
+      <w:bookmarkStart w:id="52" w:name="_Toc164800480"/>
       <w:r>
         <w:t>4.</w:t>
       </w:r>
@@ -11577,7 +11784,7 @@
       <w:pPr>
         <w:pStyle w:val="berschrift3"/>
       </w:pPr>
-      <w:bookmarkStart w:id="53" w:name="_Toc164799142"/>
+      <w:bookmarkStart w:id="53" w:name="_Toc164800481"/>
       <w:r>
         <w:lastRenderedPageBreak/>
         <w:t>4</w:t>
@@ -11768,7 +11975,7 @@
       <w:pPr>
         <w:pStyle w:val="berschrift2"/>
       </w:pPr>
-      <w:bookmarkStart w:id="54" w:name="_Toc164799143"/>
+      <w:bookmarkStart w:id="54" w:name="_Toc164800482"/>
       <w:r>
         <w:t>5. Conclusion</w:t>
       </w:r>
@@ -11937,7 +12144,7 @@
       <w:pPr>
         <w:pStyle w:val="berschrift1"/>
       </w:pPr>
-      <w:bookmarkStart w:id="55" w:name="_Toc164799144"/>
+      <w:bookmarkStart w:id="55" w:name="_Toc164800483"/>
       <w:r>
         <w:t>Literature Index</w:t>
       </w:r>
@@ -15619,7 +15826,7 @@
 </file>
 
 <file path=customXml/itemProps1.xml><?xml version="1.0" encoding="utf-8"?>
-<ds:datastoreItem xmlns:ds="http://schemas.openxmlformats.org/officeDocument/2006/customXml" ds:itemID="{B98B0311-472C-4046-8BB4-28E381D10E29}">
+<ds:datastoreItem xmlns:ds="http://schemas.openxmlformats.org/officeDocument/2006/customXml" ds:itemID="{9742CFBE-EBA0-624D-9BD1-C52BD1B0BED8}">
   <ds:schemaRefs>
     <ds:schemaRef ds:uri="http://schemas.openxmlformats.org/officeDocument/2006/bibliography"/>
   </ds:schemaRefs>

</xml_diff>

<commit_message>
progress in final corrections
</commit_message>
<xml_diff>
--- a/Design and Implementation of a web-based platform to present designer-portfolios_CP.docx
+++ b/Design and Implementation of a web-based platform to present designer-portfolios_CP.docx
@@ -5931,63 +5931,135 @@
         <w:t xml:space="preserve"> the image in the normal form changes</w:t>
       </w:r>
       <w:r>
+        <w:t xml:space="preserve"> automatically</w:t>
+      </w:r>
+      <w:r>
+        <w:t>.</w:t>
+      </w:r>
+      <w:r>
+        <w:rPr>
+          <w:noProof/>
+          <w:lang w:val="de-DE"/>
+        </w:rPr>
         <w:t xml:space="preserve"> </w:t>
       </w:r>
-      <w:r>
-        <w:t>automatically</w:t>
-      </w:r>
-      <w:r>
-        <w:t>.</w:t>
-      </w:r>
-      <w:r>
-        <w:rPr>
-          <w:noProof/>
-          <w:lang w:val="de-DE"/>
-        </w:rPr>
+    </w:p>
+    <w:p>
+      <w:pPr>
+        <w:spacing w:line="360" w:lineRule="auto"/>
+      </w:pPr>
+      <w:r>
+        <w:t>The user is furthermore able to add new images on this page directly by dragging them somewhere onto the page or by opening up the file dialog with the "Add asset" button. The uploaded images will then automatically appear in the asset list.</w:t>
+      </w:r>
+    </w:p>
+    <w:p>
+      <w:pPr>
+        <w:spacing w:line="360" w:lineRule="auto"/>
+      </w:pPr>
+      <w:r>
+        <w:t>In contrast to</w:t>
+      </w:r>
+      <w:r>
+        <w:t xml:space="preserve"> the overview pages the user here has to </w:t>
+      </w:r>
+      <w:r>
+        <w:t xml:space="preserve">save changes </w:t>
+      </w:r>
+      <w:r>
+        <w:t>manually with the buttons that are placed directly under the navigation. There is</w:t>
+      </w:r>
+      <w:r>
+        <w:t xml:space="preserve"> also</w:t>
+      </w:r>
+      <w:r>
+        <w:t xml:space="preserve"> a button to cancel the edit form that will remove all changes the user has made and will redirect the user to the page. The third button deletes the page.</w:t>
+      </w:r>
+    </w:p>
+    <w:p>
+      <w:pPr>
+        <w:pStyle w:val="berschrift4"/>
+      </w:pPr>
+      <w:bookmarkStart w:id="20" w:name="_Toc164800450"/>
+      <w:r>
+        <w:t>3.</w:t>
+      </w:r>
+      <w:r>
+        <w:t>3</w:t>
+      </w:r>
+      <w:r>
+        <w:t>.6 Image Overview</w:t>
+      </w:r>
+      <w:bookmarkEnd w:id="20"/>
+    </w:p>
+    <w:p>
+      <w:pPr>
+        <w:spacing w:line="360" w:lineRule="auto"/>
+      </w:pPr>
+      <w:r>
+        <w:t>On this page</w:t>
+      </w:r>
+      <w:r>
+        <w:t>,</w:t>
+      </w:r>
+      <w:r>
+        <w:t xml:space="preserve"> the current image is shown in the original size as the user uploaded it. The image is centered horizontally an</w:t>
+      </w:r>
+      <w:r>
+        <w:t>d vertically so that the center of the image</w:t>
+      </w:r>
+      <w:r>
+        <w:t xml:space="preserve"> lies on top of the </w:t>
+      </w:r>
+      <w:r>
+        <w:t>center of the pages</w:t>
+      </w:r>
+      <w:r>
+        <w:t>. Like on the other pages, the image can also get dragged around</w:t>
+      </w:r>
+      <w:r>
         <w:t xml:space="preserve"> </w:t>
       </w:r>
-    </w:p>
-    <w:p>
-      <w:pPr>
-        <w:spacing w:line="360" w:lineRule="auto"/>
-      </w:pPr>
-      <w:r>
-        <w:t>The user is furthermore able to add new images on this page directly by dragging them somewhere onto the page or by opening up the file dialog with the "Add asset" button. The uploaded images will then automatically appear in the asset list.</w:t>
-      </w:r>
-    </w:p>
-    <w:p>
-      <w:pPr>
-        <w:spacing w:line="360" w:lineRule="auto"/>
-      </w:pPr>
-      <w:r>
-        <w:t>In contrast to</w:t>
-      </w:r>
-      <w:r>
-        <w:t xml:space="preserve"> the overview pag</w:t>
-      </w:r>
-      <w:bookmarkStart w:id="20" w:name="_GoBack"/>
-      <w:bookmarkEnd w:id="20"/>
-      <w:r>
-        <w:t xml:space="preserve">es the user here has to </w:t>
-      </w:r>
-      <w:r>
-        <w:t xml:space="preserve">save changes </w:t>
-      </w:r>
-      <w:r>
-        <w:t>manually with the buttons that are placed directly under the navigation. There is</w:t>
-      </w:r>
-      <w:r>
-        <w:t xml:space="preserve"> also</w:t>
-      </w:r>
-      <w:r>
-        <w:t xml:space="preserve"> a button to cancel the edit form that will remove all changes the user has made and will redirect the user to the page. The third button deletes the page.</w:t>
+      <w:r>
+        <w:t>which is handy for images that are bigger than the browser screen so</w:t>
+      </w:r>
+      <w:r>
+        <w:t xml:space="preserve"> that</w:t>
+      </w:r>
+      <w:r>
+        <w:t xml:space="preserve"> users can see the rest of each image by dragging it around. The position of an image is not saved to the server because the main focus on this page </w:t>
+      </w:r>
+      <w:r>
+        <w:t xml:space="preserve">is not a </w:t>
+      </w:r>
+      <w:r>
+        <w:t>specific arrangement but the image itself.</w:t>
+      </w:r>
+    </w:p>
+    <w:p>
+      <w:pPr>
+        <w:spacing w:line="360" w:lineRule="auto"/>
+      </w:pPr>
+      <w:r>
+        <w:t xml:space="preserve">By pressing the right- or left key, the user can navigate through the rest of the images of the current page to </w:t>
+      </w:r>
+      <w:r>
+        <w:t>get a quick</w:t>
+      </w:r>
+      <w:r>
+        <w:t xml:space="preserve"> overview </w:t>
+      </w:r>
+      <w:r>
+        <w:t>on</w:t>
+      </w:r>
+      <w:r>
+        <w:t xml:space="preserve"> all images.</w:t>
       </w:r>
     </w:p>
     <w:p>
       <w:pPr>
         <w:pStyle w:val="berschrift4"/>
       </w:pPr>
-      <w:bookmarkStart w:id="21" w:name="_Toc164800450"/>
+      <w:bookmarkStart w:id="21" w:name="_Toc164800451"/>
       <w:r>
         <w:t>3.</w:t>
       </w:r>
@@ -5995,59 +6067,9 @@
         <w:t>3</w:t>
       </w:r>
       <w:r>
-        <w:t>.6 Image Overview</w:t>
+        <w:t>.7 Image Edit Form</w:t>
       </w:r>
       <w:bookmarkEnd w:id="21"/>
-    </w:p>
-    <w:p>
-      <w:pPr>
-        <w:spacing w:line="360" w:lineRule="auto"/>
-      </w:pPr>
-      <w:r>
-        <w:t>On this page the current image is shown in the original size as the user uploaded it. The image is centered horizontally an</w:t>
-      </w:r>
-      <w:r>
-        <w:t>d vertically so that the center of the image</w:t>
-      </w:r>
-      <w:r>
-        <w:t xml:space="preserve"> lies on top of the </w:t>
-      </w:r>
-      <w:r>
-        <w:t>center of the pages</w:t>
-      </w:r>
-      <w:r>
-        <w:t>. Like on the other pages, the image can also get dragged around</w:t>
-      </w:r>
-      <w:r>
-        <w:t xml:space="preserve"> here</w:t>
-      </w:r>
-      <w:r>
-        <w:t xml:space="preserve"> which is handy for images that are bigger than the browser screen so users can see the rest of each image by dragging it around. The position of an image is not saved to the server because the main focus on this page should not lie on a specific arrangement but on the image itself.</w:t>
-      </w:r>
-    </w:p>
-    <w:p>
-      <w:pPr>
-        <w:spacing w:line="360" w:lineRule="auto"/>
-      </w:pPr>
-      <w:r>
-        <w:t>By pressing the right- or left key, the user can navigate through the rest of the images of the current page to quickly get an overview over all images.</w:t>
-      </w:r>
-    </w:p>
-    <w:p>
-      <w:pPr>
-        <w:pStyle w:val="berschrift4"/>
-      </w:pPr>
-      <w:bookmarkStart w:id="22" w:name="_Toc164800451"/>
-      <w:r>
-        <w:t>3.</w:t>
-      </w:r>
-      <w:r>
-        <w:t>3</w:t>
-      </w:r>
-      <w:r>
-        <w:t>.7 Image Edit Form</w:t>
-      </w:r>
-      <w:bookmarkEnd w:id="22"/>
     </w:p>
     <w:p>
       <w:pPr>
@@ -6258,7 +6280,31 @@
         <w:t xml:space="preserve"> (Fig. 8)</w:t>
       </w:r>
       <w:r>
-        <w:t>, the image edit form first shows the image to make it clear to the user which one of the images he is currently editing. There are basic input fields to change the title (which will also change the URL), the description and there are fields to add Copyright and source information to the image that are important if the user adds an image that has been taken from another website.</w:t>
+        <w:t xml:space="preserve">, the image edit form first shows the image </w:t>
+      </w:r>
+      <w:r>
+        <w:t>in order to</w:t>
+      </w:r>
+      <w:r>
+        <w:t xml:space="preserve"> make it clear to the user which one of the images he is currently editing. There are basic input fields </w:t>
+      </w:r>
+      <w:r>
+        <w:t>for</w:t>
+      </w:r>
+      <w:r>
+        <w:t xml:space="preserve"> chang</w:t>
+      </w:r>
+      <w:r>
+        <w:t>ing</w:t>
+      </w:r>
+      <w:r>
+        <w:t xml:space="preserve"> the title (which will also change the URL), the description and there are fields to add Copyright and source information to the image </w:t>
+      </w:r>
+      <w:r>
+        <w:t>which</w:t>
+      </w:r>
+      <w:r>
+        <w:t xml:space="preserve"> are important if the user adds an image that has been taken from another website.</w:t>
       </w:r>
     </w:p>
     <w:p>
@@ -6484,7 +6530,13 @@
         <w:t xml:space="preserve"> (Fig. 9)</w:t>
       </w:r>
       <w:r>
-        <w:t xml:space="preserve"> by typing a tag into the tag field and pressing the return-, the space- or the comma-key. To delete a tag the user simply needs to press the "X"-symbol next to each tag.</w:t>
+        <w:t xml:space="preserve"> by typing a tag into the tag field and pressing the return-, the space- or</w:t>
+      </w:r>
+      <w:r>
+        <w:t xml:space="preserve"> the comma-key. To delete a tag, </w:t>
+      </w:r>
+      <w:r>
+        <w:t>the user simply needs to press the "X"-symbol next to each tag.</w:t>
       </w:r>
     </w:p>
     <w:p>
@@ -6889,7 +6941,13 @@
         <w:t>)</w:t>
       </w:r>
       <w:r>
-        <w:t xml:space="preserve"> means that the image links to the detail page of an image where the image is shown in original size which is the default link mode of an image (</w:t>
+        <w:t xml:space="preserve"> means that the image links to the detail page of an image where the image is shown in original size</w:t>
+      </w:r>
+      <w:r>
+        <w:t>,</w:t>
+      </w:r>
+      <w:r>
+        <w:t xml:space="preserve"> which is the default link mode of an image (</w:t>
       </w:r>
       <w:r>
         <w:t>see I 3.3.6 “Image Overview”).</w:t>
@@ -6912,7 +6970,19 @@
         <w:t>)</w:t>
       </w:r>
       <w:r>
-        <w:t xml:space="preserve"> means that the image points to another page of the current user. A drop-down menu is shown where the user can choose the page. This allows the user to create connections between Pages and gives users another way to experiment with the website and to express their ideas. Users could create linked-lists of pages that are in some way connected to each other or they could link pages to show a development of a task where each page shows one state. </w:t>
+        <w:t xml:space="preserve"> means that the image points to another page of the current user. A drop-down menu is shown where the user can choose the page. This allows the user to create connections between Pages and gives users another way to experiment with the website and to express their ideas. Users could create linked-lists of pages that are in some way connected to each other or they could link pages </w:t>
+      </w:r>
+      <w:r>
+        <w:t>for showing</w:t>
+      </w:r>
+      <w:r>
+        <w:t xml:space="preserve"> a development of a task where each page shows one state</w:t>
+      </w:r>
+      <w:r>
+        <w:t xml:space="preserve"> in the process</w:t>
+      </w:r>
+      <w:r>
+        <w:t xml:space="preserve">. </w:t>
       </w:r>
     </w:p>
     <w:p>
@@ -6932,7 +7002,19 @@
         <w:t>)</w:t>
       </w:r>
       <w:r>
-        <w:t xml:space="preserve"> means that the image points to an HTTP URL which could be an external URL like an entry in the Wikipedia or it could be another URL from within the Salon website. A scenario could be that users form a group and therefore they create another user. This user then has a page called "Team" where there's an image for each user that links to the user's overview.</w:t>
+        <w:t xml:space="preserve"> means that the image points to an HTTP URL which could be an external URL</w:t>
+      </w:r>
+      <w:r>
+        <w:t>,</w:t>
+      </w:r>
+      <w:r>
+        <w:t xml:space="preserve"> like an entry in the Wikipedia</w:t>
+      </w:r>
+      <w:r>
+        <w:t>,</w:t>
+      </w:r>
+      <w:r>
+        <w:t xml:space="preserve"> or it could be another URL from within the Salon website. A scenario could be that users form a group and therefore they create another user. This user then has a page called "Team" where there's an image for each user that links to the user's overview.</w:t>
       </w:r>
     </w:p>
     <w:p>
@@ -6947,7 +7029,7 @@
       <w:pPr>
         <w:pStyle w:val="berschrift4"/>
       </w:pPr>
-      <w:bookmarkStart w:id="23" w:name="_Toc164800452"/>
+      <w:bookmarkStart w:id="22" w:name="_Toc164800452"/>
       <w:r>
         <w:t>3.</w:t>
       </w:r>
@@ -6957,7 +7039,7 @@
       <w:r>
         <w:t>.8 Page Index</w:t>
       </w:r>
-      <w:bookmarkEnd w:id="23"/>
+      <w:bookmarkEnd w:id="22"/>
     </w:p>
     <w:p>
       <w:pPr>
@@ -7039,7 +7121,19 @@
         </w:drawing>
       </w:r>
       <w:r>
-        <w:t>The page index is a list of all the pages the current user owns and it is the page a user is forwarded to after the login.</w:t>
+        <w:t>The page index is a list of all the pages the current user owns</w:t>
+      </w:r>
+      <w:r>
+        <w:t xml:space="preserve">. Users will get forwarded to this page after </w:t>
+      </w:r>
+      <w:r>
+        <w:t>the</w:t>
+      </w:r>
+      <w:r>
+        <w:t xml:space="preserve"> </w:t>
+      </w:r>
+      <w:r>
+        <w:t>log in.</w:t>
       </w:r>
     </w:p>
     <w:p>
@@ -7169,15 +7263,39 @@
         </mc:AlternateContent>
       </w:r>
       <w:r>
-        <w:t>Each entry in the list stands for one of the user's pages and gives the user an overview on some facts about this page like the current cover image and the number of images stored in it, as well as the name of each page. Furthermore, the page offers the user the ability to quickly delete pages and the ability to directly go to the edit form for each page.</w:t>
-      </w:r>
-    </w:p>
-    <w:p>
-      <w:pPr>
-        <w:spacing w:line="360" w:lineRule="auto"/>
-      </w:pPr>
-      <w:r>
-        <w:t>In comparison to the user overview where the user also is able to delete and edit pages, this page also shows all pages that have a status of "hidden" or "not published".</w:t>
+        <w:t>Each entry in the list stands for one of the user's pages and gives the user an overview on some facts about this page</w:t>
+      </w:r>
+      <w:r>
+        <w:t>,</w:t>
+      </w:r>
+      <w:r>
+        <w:t xml:space="preserve"> like the current cover image and the number of images stored in it, as well as the name of each page. Furthermore, the page offers the user the ability to quickly delete pages and the ability to go</w:t>
+      </w:r>
+      <w:r>
+        <w:t xml:space="preserve"> </w:t>
+      </w:r>
+      <w:r>
+        <w:t>directly</w:t>
+      </w:r>
+      <w:r>
+        <w:t xml:space="preserve"> to the edit form for each page.</w:t>
+      </w:r>
+    </w:p>
+    <w:p>
+      <w:pPr>
+        <w:spacing w:line="360" w:lineRule="auto"/>
+      </w:pPr>
+      <w:r>
+        <w:t xml:space="preserve">In </w:t>
+      </w:r>
+      <w:r>
+        <w:t>contrast</w:t>
+      </w:r>
+      <w:r>
+        <w:t xml:space="preserve"> to the user overview, this page also shows all pages that have a status</w:t>
+      </w:r>
+      <w:r>
+        <w:t xml:space="preserve"> of "hidden" or "not published". </w:t>
       </w:r>
     </w:p>
     <w:p>
@@ -7217,14 +7335,20 @@
         <w:spacing w:line="360" w:lineRule="auto"/>
       </w:pPr>
       <w:r>
-        <w:t>The "not published"-state is useful when a user is currently working on a page but he wants to show the page to others to get a feedback but he does not want to have this page appear in his public overview. To change the publish state, a user simply has to choose the new state from the drop-down list and the page automatically gets updated.</w:t>
+        <w:t xml:space="preserve">The "not published"-state is useful when a user is currently working on a page </w:t>
+      </w:r>
+      <w:r>
+        <w:t>and</w:t>
+      </w:r>
+      <w:r>
+        <w:t xml:space="preserve"> he wants to show the page to others to get a feedback but he does not want to have this page appear in his public overview. To change the publish state, a user simply has to choose the new state from the drop-down list and the page automatically gets updated.</w:t>
       </w:r>
     </w:p>
     <w:p>
       <w:pPr>
         <w:pStyle w:val="berschrift4"/>
       </w:pPr>
-      <w:bookmarkStart w:id="24" w:name="_Toc164800453"/>
+      <w:bookmarkStart w:id="23" w:name="_Toc164800453"/>
       <w:r>
         <w:rPr>
           <w:noProof/>
@@ -7309,7 +7433,7 @@
       <w:r>
         <w:t>.9 Search</w:t>
       </w:r>
-      <w:bookmarkEnd w:id="24"/>
+      <w:bookmarkEnd w:id="23"/>
     </w:p>
     <w:p>
       <w:pPr>
@@ -7456,23 +7580,44 @@
         <w:t xml:space="preserve"> menu</w:t>
       </w:r>
       <w:r>
-        <w:t>. By hitting the "enter" key or by choosing one of the items from the list the user gets redirected to the search result page.</w:t>
-      </w:r>
-    </w:p>
-    <w:p>
-      <w:pPr>
-        <w:spacing w:line="360" w:lineRule="auto"/>
-      </w:pPr>
-      <w:r>
-        <w:t>Here all images that match the search term will get displayed and a click on them will navigate the user to the corresponding page.</w:t>
-      </w:r>
-    </w:p>
-    <w:p>
-      <w:pPr>
-        <w:spacing w:line="360" w:lineRule="auto"/>
-      </w:pPr>
-      <w:r>
-        <w:t>A scenario for the search could be that a prof wants to find all images and the associated pages that this students have put online for an exercise. Students could tag their images with a specific tag so that the prof</w:t>
+        <w:t>. By hitting the "enter" key or by choosing one of the items from the list</w:t>
+      </w:r>
+      <w:r>
+        <w:t>,</w:t>
+      </w:r>
+      <w:r>
+        <w:t xml:space="preserve"> the user gets redirected to the search result page.</w:t>
+      </w:r>
+    </w:p>
+    <w:p>
+      <w:pPr>
+        <w:spacing w:line="360" w:lineRule="auto"/>
+      </w:pPr>
+      <w:r>
+        <w:t>There,</w:t>
+      </w:r>
+      <w:r>
+        <w:t xml:space="preserve"> all images that match the search term will get displayed and a click on them will navigate the user to the corresponding page.</w:t>
+      </w:r>
+    </w:p>
+    <w:p>
+      <w:pPr>
+        <w:spacing w:line="360" w:lineRule="auto"/>
+      </w:pPr>
+      <w:r>
+        <w:t xml:space="preserve">A scenario for the search could be that a </w:t>
+      </w:r>
+      <w:r>
+        <w:t>Professor</w:t>
+      </w:r>
+      <w:r>
+        <w:t xml:space="preserve"> wants to find all images and </w:t>
+      </w:r>
+      <w:r>
+        <w:t xml:space="preserve">the associated pages that </w:t>
+      </w:r>
+      <w:r>
+        <w:t>his students have put online for an exercise. Students could tag their images with a specific tag so that the prof</w:t>
       </w:r>
       <w:r>
         <w:t>essor</w:t>
@@ -7486,7 +7631,7 @@
       <w:pPr>
         <w:pStyle w:val="berschrift3"/>
       </w:pPr>
-      <w:bookmarkStart w:id="25" w:name="_Toc164800454"/>
+      <w:bookmarkStart w:id="24" w:name="_Toc164800454"/>
       <w:r>
         <w:t>3.</w:t>
       </w:r>
@@ -7496,100 +7641,157 @@
       <w:r>
         <w:t xml:space="preserve"> Visual Design</w:t>
       </w:r>
+      <w:bookmarkEnd w:id="24"/>
+    </w:p>
+    <w:p>
+      <w:pPr>
+        <w:spacing w:line="360" w:lineRule="auto"/>
+      </w:pPr>
+      <w:r>
+        <w:t>The visual design has been developed together with Dipl.-Des. Stefan Landrock, Mathias Baer and Dipl.-Inf. Sebastian Deutsch and mainly adopts the style of the Salon prototype.</w:t>
+      </w:r>
+    </w:p>
+    <w:p>
+      <w:pPr>
+        <w:spacing w:line="360" w:lineRule="auto"/>
+      </w:pPr>
+      <w:r>
+        <w:t>The main requirement for the visual design was to use as less screen space as possible to not distract the user from the custom design of the pages. Therefore</w:t>
+      </w:r>
+      <w:r>
+        <w:t>,</w:t>
+      </w:r>
+      <w:r>
+        <w:t xml:space="preserve"> only the navigation, including the search field, and the menu caption are permanently visible.</w:t>
+      </w:r>
+    </w:p>
+    <w:p>
+      <w:pPr>
+        <w:spacing w:line="360" w:lineRule="auto"/>
+      </w:pPr>
+      <w:r>
+        <w:t xml:space="preserve">For the same reason the design itself is </w:t>
+      </w:r>
+      <w:r>
+        <w:t xml:space="preserve">also </w:t>
+      </w:r>
+      <w:r>
+        <w:t xml:space="preserve">very minimalistic and does not use images </w:t>
+      </w:r>
+      <w:r>
+        <w:t>and</w:t>
+      </w:r>
+      <w:r>
+        <w:t xml:space="preserve"> is designed with CSS only. To highlight </w:t>
+      </w:r>
+      <w:r>
+        <w:t>the elements that belong to the Salon platform</w:t>
+      </w:r>
+      <w:r>
+        <w:t xml:space="preserve"> (because users could loose track of that on pages with many images), all elements have been decorated with a drop shadow and are always on top of all other elements </w:t>
+      </w:r>
+      <w:r>
+        <w:t>on</w:t>
+      </w:r>
+      <w:r>
+        <w:t xml:space="preserve"> a page. In this way</w:t>
+      </w:r>
+      <w:r>
+        <w:t>,</w:t>
+      </w:r>
+      <w:r>
+        <w:t xml:space="preserve"> they also remain accessible at any time.</w:t>
+      </w:r>
+    </w:p>
+    <w:p>
+      <w:pPr>
+        <w:spacing w:line="360" w:lineRule="auto"/>
+      </w:pPr>
+      <w:r>
+        <w:t>To make it clear to users</w:t>
+      </w:r>
+      <w:r>
+        <w:t>,</w:t>
+      </w:r>
+      <w:r>
+        <w:t xml:space="preserve"> which elements on the page can only be seen by users that have the right to edit parts of the page, these elements are highlighted in a red-orange color. This also </w:t>
+      </w:r>
+      <w:r>
+        <w:t>facilitate</w:t>
+      </w:r>
+      <w:r>
+        <w:t>s to distinguish which visual el</w:t>
+      </w:r>
+      <w:r>
+        <w:t>ements serve to modify the pages</w:t>
+      </w:r>
+      <w:r>
+        <w:t>.</w:t>
+      </w:r>
+      <w:r>
+        <w:t xml:space="preserve"> The highlight-color is </w:t>
+      </w:r>
+      <w:r>
+        <w:t xml:space="preserve">for example </w:t>
+      </w:r>
+      <w:r>
+        <w:t>applied to elements like the "edit"-buttons or the "image-size"-widget.</w:t>
+      </w:r>
+    </w:p>
+    <w:p>
+      <w:pPr>
+        <w:spacing w:line="360" w:lineRule="auto"/>
+      </w:pPr>
+      <w:r>
+        <w:t>Page owners would normally always see these elements and they would never be able to see their pages as they appear to normal users. For that reason</w:t>
+      </w:r>
+      <w:r>
+        <w:t>,</w:t>
+      </w:r>
+      <w:r>
+        <w:t xml:space="preserve"> </w:t>
+      </w:r>
+      <w:r>
+        <w:t>a</w:t>
+      </w:r>
+      <w:r>
+        <w:t xml:space="preserve"> "</w:t>
+      </w:r>
+      <w:r>
+        <w:t>Hide admin</w:t>
+      </w:r>
+      <w:r>
+        <w:t>"-button has been introduced</w:t>
+      </w:r>
+      <w:r>
+        <w:t xml:space="preserve"> and is placed next to the menu caption on overview pages</w:t>
+      </w:r>
+      <w:r>
+        <w:t xml:space="preserve">. When </w:t>
+      </w:r>
+      <w:r>
+        <w:t>the user clicks this button</w:t>
+      </w:r>
+      <w:r>
+        <w:t xml:space="preserve"> it will hide all admin elements so that page owners can get an impression of what their page looks like to normal users.</w:t>
+      </w:r>
+    </w:p>
+    <w:p/>
+    <w:p>
+      <w:pPr>
+        <w:pStyle w:val="berschrift3"/>
+      </w:pPr>
+      <w:bookmarkStart w:id="25" w:name="_Toc164800455"/>
+      <w:r>
+        <w:t>3.5</w:t>
+      </w:r>
+      <w:r>
+        <w:t xml:space="preserve"> Navigation</w:t>
+      </w:r>
+      <w:r>
+        <w:t xml:space="preserve"> concept</w:t>
+      </w:r>
       <w:bookmarkEnd w:id="25"/>
-    </w:p>
-    <w:p>
-      <w:pPr>
-        <w:spacing w:line="360" w:lineRule="auto"/>
-      </w:pPr>
-      <w:r>
-        <w:t>Disclaimer: The visual design has been developed together with Dipl.-Des. Stefan Landrock, Mathias Baer and Dipl.-Inf. Sebastian Deutsch and mainly adopts the style of the Salon prototype.</w:t>
-      </w:r>
-    </w:p>
-    <w:p>
-      <w:pPr>
-        <w:spacing w:line="360" w:lineRule="auto"/>
-      </w:pPr>
-      <w:r>
-        <w:t>The main requirement for the visual design was to use as less screen space as possible to not distract the user from the custom design of the pages. Therefore only the navigation, including the search field, and the menu caption are permanently visible.</w:t>
-      </w:r>
-    </w:p>
-    <w:p>
-      <w:pPr>
-        <w:spacing w:line="360" w:lineRule="auto"/>
-      </w:pPr>
-      <w:r>
-        <w:t xml:space="preserve">For the same reason the design itself is very minimalistic and does not use images </w:t>
-      </w:r>
-      <w:r>
-        <w:t>and</w:t>
-      </w:r>
-      <w:r>
-        <w:t xml:space="preserve"> is designed with CSS only. To highlight which elements of the page belong to Salon (because users could loose track of that on pages with many images), all elements have been decorated with a drop shadow and are always on top of all other elements </w:t>
-      </w:r>
-      <w:r>
-        <w:t>on</w:t>
-      </w:r>
-      <w:r>
-        <w:t xml:space="preserve"> a page. In this way they also remain accessible at any time.</w:t>
-      </w:r>
-    </w:p>
-    <w:p>
-      <w:pPr>
-        <w:spacing w:line="360" w:lineRule="auto"/>
-      </w:pPr>
-      <w:r>
-        <w:t>To make it clear to users which elements on the page can only be seen by users that have the right to edit parts of the page, these elements are highlighted in a red-orange color. This also makes it clear to the owner with which of the visual elements he is able to make changes to his pages. The highlight-color is applied to elements like the "edit"-buttons or the "image-size"-widget.</w:t>
-      </w:r>
-    </w:p>
-    <w:p>
-      <w:pPr>
-        <w:spacing w:line="360" w:lineRule="auto"/>
-      </w:pPr>
-      <w:r>
-        <w:t xml:space="preserve">Page owners would normally always see these elements and they would never be able to see their pages as they appear to normal users. For that reason </w:t>
-      </w:r>
-      <w:r>
-        <w:t>a</w:t>
-      </w:r>
-      <w:r>
-        <w:t xml:space="preserve"> "</w:t>
-      </w:r>
-      <w:r>
-        <w:t>Hide admin</w:t>
-      </w:r>
-      <w:r>
-        <w:t>"-button has been introduced</w:t>
-      </w:r>
-      <w:r>
-        <w:t xml:space="preserve"> and is placed next to the menu caption on overview pages</w:t>
-      </w:r>
-      <w:r>
-        <w:t xml:space="preserve">. When </w:t>
-      </w:r>
-      <w:r>
-        <w:t>the user clicks this button</w:t>
-      </w:r>
-      <w:r>
-        <w:t xml:space="preserve"> it will hide all admin elements so that page owners can get an impression of what their page looks like to normal users.</w:t>
-      </w:r>
-    </w:p>
-    <w:p/>
-    <w:p>
-      <w:pPr>
-        <w:pStyle w:val="berschrift3"/>
-      </w:pPr>
-      <w:bookmarkStart w:id="26" w:name="_Toc164800455"/>
-      <w:r>
-        <w:t>3.5</w:t>
-      </w:r>
-      <w:r>
-        <w:t xml:space="preserve"> Navigation</w:t>
-      </w:r>
-      <w:r>
-        <w:t xml:space="preserve"> concept</w:t>
-      </w:r>
-      <w:bookmarkEnd w:id="26"/>
     </w:p>
     <w:p>
       <w:r>
@@ -7848,7 +8050,31 @@
         <w:footnoteReference w:id="8"/>
       </w:r>
       <w:r>
-        <w:t>. When first visiting the website, the user only sees a caption saying "Salon" which should tell him that he is currently in the most top level of the website. The second element in the navigation is the search bar. Then when the user goes to the overview of a user, the caption "Salon" is replaced by the name of the user that this page belongs to. Removing the "Salon"-caption should emphasize that Salon is about the users and about the work they want to present and that it is not about the platform itself. Normally the first element in a breadcrumb navigation brings the user back to the index page but this is not a scenario that applies to Salon because the index page, intentionally, does</w:t>
+        <w:t xml:space="preserve">. </w:t>
+      </w:r>
+      <w:r>
+        <w:t>On the index page</w:t>
+      </w:r>
+      <w:r>
+        <w:t>, the user only sees a caption saying "Salon" which should tell him that he is currently in the most top level of the website. The second element in the navigation is the search bar. Then</w:t>
+      </w:r>
+      <w:r>
+        <w:t>,</w:t>
+      </w:r>
+      <w:r>
+        <w:t xml:space="preserve"> when the user goes to the overview of a user, the caption "Salon" is replaced by the name of the user that this page belongs to. Removing the "Salon"-caption should emphasize that Salon is about the users and about the work</w:t>
+      </w:r>
+      <w:r>
+        <w:t xml:space="preserve"> that</w:t>
+      </w:r>
+      <w:r>
+        <w:t xml:space="preserve"> they want to present and that it is not about the platform itself. Normally the first element in a breadcrumb navigation brings </w:t>
+      </w:r>
+      <w:r>
+        <w:t xml:space="preserve">the user back to the index page, </w:t>
+      </w:r>
+      <w:r>
+        <w:t>but this is not a scenario that applies to Salon because the index page, intentionally, does</w:t>
       </w:r>
       <w:r>
         <w:t xml:space="preserve"> </w:t>
@@ -7898,14 +8124,65 @@
         <w:spacing w:line="360" w:lineRule="auto"/>
       </w:pPr>
       <w:r>
-        <w:t>Another element, the name of the current page, is added to the navigation when the user navigates to a page of a user, and another one, the position of the current image in this set of images, is added when the user navigates to a specific image of a page. The breadcrumb navigation helps the user to keep track of certain information like the owner of the current page and the page an image belongs to. In that way these relations don't need to be displayed on every image or every page, which leads to a cleaner and lighter interface. Also the navigation helps a user to quickly jump back to a user's overview without having to manually navigate there with the back button.</w:t>
+        <w:t>Another element (</w:t>
+      </w:r>
+      <w:r>
+        <w:t>the name of the current page</w:t>
+      </w:r>
+      <w:r>
+        <w:t>)</w:t>
+      </w:r>
+      <w:r>
+        <w:t xml:space="preserve"> </w:t>
+      </w:r>
+      <w:r>
+        <w:t>gets</w:t>
+      </w:r>
+      <w:r>
+        <w:t xml:space="preserve"> added to the navigation when the user navigates to a </w:t>
+      </w:r>
+      <w:r>
+        <w:t>page of a user, and another one</w:t>
+      </w:r>
+      <w:r>
+        <w:t xml:space="preserve"> </w:t>
+      </w:r>
+      <w:r>
+        <w:t>(</w:t>
+      </w:r>
+      <w:r>
+        <w:t>the position of the curre</w:t>
+      </w:r>
+      <w:r>
+        <w:t>nt image in this set of images) gets</w:t>
+      </w:r>
+      <w:r>
+        <w:t xml:space="preserve"> added when the us</w:t>
+      </w:r>
+      <w:r>
+        <w:t>er navigates to a specific image</w:t>
+      </w:r>
+      <w:r>
+        <w:t>. The breadcrumb navigation helps the user to keep track of certain information like the owner of the current page and the page an image belongs to. In that way</w:t>
+      </w:r>
+      <w:r>
+        <w:t>,</w:t>
+      </w:r>
+      <w:r>
+        <w:t xml:space="preserve"> these relations don't need to be displayed on every image or every page, which leads to a cleaner and lighter interface. Also the navigation helps a user to quickly jump back to a user's overview without having to navigate there </w:t>
+      </w:r>
+      <w:r>
+        <w:t xml:space="preserve">manually </w:t>
+      </w:r>
+      <w:r>
+        <w:t>with the back button.</w:t>
       </w:r>
     </w:p>
     <w:p>
       <w:pPr>
         <w:pStyle w:val="berschrift3"/>
       </w:pPr>
-      <w:bookmarkStart w:id="27" w:name="_Toc164800456"/>
+      <w:bookmarkStart w:id="26" w:name="_Toc164800456"/>
       <w:r>
         <w:t>3.</w:t>
       </w:r>
@@ -7915,14 +8192,20 @@
       <w:r>
         <w:t xml:space="preserve"> Menu</w:t>
       </w:r>
-      <w:bookmarkEnd w:id="27"/>
-    </w:p>
-    <w:p>
-      <w:pPr>
-        <w:spacing w:line="360" w:lineRule="auto"/>
-      </w:pPr>
-      <w:r>
-        <w:t>The menu is consistently placed in the top right corner of each page and is by default not expanded so that it doesn't unnecessarily take away screen space. To expand the menu the user simply needs to hover over it with the mouse or tap it on the screen (on touch-based devices).</w:t>
+      <w:bookmarkEnd w:id="26"/>
+    </w:p>
+    <w:p>
+      <w:pPr>
+        <w:spacing w:line="360" w:lineRule="auto"/>
+      </w:pPr>
+      <w:r>
+        <w:t>The menu is consistently placed in the top right corner of each page and is by default not expanded so that it doesn't take away screen space.</w:t>
+      </w:r>
+      <w:r>
+        <w:t xml:space="preserve"> For expanding the menu, </w:t>
+      </w:r>
+      <w:r>
+        <w:t>the user simply needs to hover over it with the mouse or tap it on the screen (on touch-based devices).</w:t>
       </w:r>
     </w:p>
     <w:p>
@@ -8139,7 +8422,13 @@
         </mc:AlternateContent>
       </w:r>
       <w:r>
-        <w:t xml:space="preserve">When the user is not logged in the menu will have the caption "Sign in/up" which stands for the two most important options that are displayed in the expanded menu. The first point in the menu (Fig. </w:t>
+        <w:t>When the user is not logged in</w:t>
+      </w:r>
+      <w:r>
+        <w:t>,</w:t>
+      </w:r>
+      <w:r>
+        <w:t xml:space="preserve"> the menu will have the caption "Sign in/up" which stands for the two most important options that are displayed in the expanded menu. The first point in the menu (Fig. </w:t>
       </w:r>
       <w:r>
         <w:t>15</w:t>
@@ -8149,107 +8438,25 @@
       </w:r>
       <w:r>
         <w:lastRenderedPageBreak/>
-        <w:t>point to the sign-up form. The third point will lead to the about page, that explains the concept of Salon, and the fourth point will lead the user back to the index page.</w:t>
-      </w:r>
-    </w:p>
-    <w:p>
-      <w:pPr>
-        <w:spacing w:line="360" w:lineRule="auto"/>
-      </w:pPr>
-    </w:p>
-    <w:p>
-      <w:pPr>
-        <w:spacing w:line="360" w:lineRule="auto"/>
-      </w:pPr>
-      <w:r>
-        <w:rPr>
-          <w:noProof/>
-          <w:lang w:val="de-DE"/>
-        </w:rPr>
-        <w:drawing>
-          <wp:anchor distT="0" distB="0" distL="114300" distR="114300" simplePos="0" relativeHeight="251674624" behindDoc="0" locked="0" layoutInCell="1" allowOverlap="1" wp14:anchorId="341FBEC4" wp14:editId="771AC359">
-            <wp:simplePos x="0" y="0"/>
-            <wp:positionH relativeFrom="column">
-              <wp:posOffset>0</wp:posOffset>
-            </wp:positionH>
-            <wp:positionV relativeFrom="paragraph">
-              <wp:posOffset>299720</wp:posOffset>
-            </wp:positionV>
-            <wp:extent cx="1762125" cy="1816735"/>
-            <wp:effectExtent l="0" t="0" r="0" b="12065"/>
-            <wp:wrapSquare wrapText="bothSides"/>
-            <wp:docPr id="18" name="Bild 11" descr="jan:Documents:Bachelorthesis:assets:menu_loggedin.png"/>
-            <wp:cNvGraphicFramePr>
-              <a:graphicFrameLocks xmlns:a="http://schemas.openxmlformats.org/drawingml/2006/main" noChangeAspect="1"/>
-            </wp:cNvGraphicFramePr>
-            <a:graphic xmlns:a="http://schemas.openxmlformats.org/drawingml/2006/main">
-              <a:graphicData uri="http://schemas.openxmlformats.org/drawingml/2006/picture">
-                <pic:pic xmlns:pic="http://schemas.openxmlformats.org/drawingml/2006/picture">
-                  <pic:nvPicPr>
-                    <pic:cNvPr id="0" name="Picture 11" descr="jan:Documents:Bachelorthesis:assets:menu_loggedin.png"/>
-                    <pic:cNvPicPr>
-                      <a:picLocks noChangeAspect="1" noChangeArrowheads="1"/>
-                    </pic:cNvPicPr>
-                  </pic:nvPicPr>
-                  <pic:blipFill>
-                    <a:blip r:embed="rId26">
-                      <a:extLst>
-                        <a:ext uri="{28A0092B-C50C-407E-A947-70E740481C1C}">
-                          <a14:useLocalDpi xmlns:a14="http://schemas.microsoft.com/office/drawing/2010/main" val="0"/>
-                        </a:ext>
-                      </a:extLst>
-                    </a:blip>
-                    <a:srcRect/>
-                    <a:stretch>
-                      <a:fillRect/>
-                    </a:stretch>
-                  </pic:blipFill>
-                  <pic:spPr bwMode="auto">
-                    <a:xfrm>
-                      <a:off x="0" y="0"/>
-                      <a:ext cx="1762125" cy="1816735"/>
-                    </a:xfrm>
-                    <a:prstGeom prst="rect">
-                      <a:avLst/>
-                    </a:prstGeom>
-                    <a:noFill/>
-                    <a:ln>
-                      <a:noFill/>
-                    </a:ln>
-                  </pic:spPr>
-                </pic:pic>
-              </a:graphicData>
-            </a:graphic>
-            <wp14:sizeRelH relativeFrom="page">
-              <wp14:pctWidth>0</wp14:pctWidth>
-            </wp14:sizeRelH>
-            <wp14:sizeRelV relativeFrom="page">
-              <wp14:pctHeight>0</wp14:pctHeight>
-            </wp14:sizeRelV>
-          </wp:anchor>
-        </w:drawing>
-      </w:r>
-      <w:r>
-        <w:t xml:space="preserve">The caption for the menu when a user is logged is </w:t>
-      </w:r>
-      <w:r>
-        <w:t>the user’s</w:t>
-      </w:r>
-      <w:r>
-        <w:t xml:space="preserve"> username. The first entry in the expanded menu</w:t>
-      </w:r>
-      <w:r>
-        <w:t xml:space="preserve"> (Fig. 16)</w:t>
-      </w:r>
-      <w:r>
-        <w:t xml:space="preserve"> now leads the user to his own overview page, which allows the user to quickly jump there from any other page. The second entry will </w:t>
-      </w:r>
-      <w:r>
-        <w:t>lead the user to the page index</w:t>
-      </w:r>
-      <w:r>
-        <w:t xml:space="preserve"> and the third one will lead the user to the account page where he can edit details of his account.</w:t>
-      </w:r>
+        <w:t xml:space="preserve">point to the sign-up form. The third point will lead to the </w:t>
+      </w:r>
+      <w:r>
+        <w:t>“</w:t>
+      </w:r>
+      <w:r>
+        <w:t>about</w:t>
+      </w:r>
+      <w:r>
+        <w:t>”-</w:t>
+      </w:r>
+      <w:r>
+        <w:t>page, that explains the concept of Salon, and the fourth point will lead the user back to the index page.</w:t>
+      </w:r>
+    </w:p>
+    <w:p>
+      <w:pPr>
+        <w:spacing w:line="360" w:lineRule="auto"/>
+      </w:pPr>
     </w:p>
     <w:p>
       <w:pPr>
@@ -8263,15 +8470,15 @@
         <mc:AlternateContent>
           <mc:Choice Requires="wps">
             <w:drawing>
-              <wp:anchor distT="0" distB="0" distL="114300" distR="114300" simplePos="0" relativeHeight="251715584" behindDoc="0" locked="0" layoutInCell="1" allowOverlap="1" wp14:anchorId="5ED1149D" wp14:editId="7046C18A">
+              <wp:anchor distT="0" distB="0" distL="114300" distR="114300" simplePos="0" relativeHeight="251715584" behindDoc="0" locked="0" layoutInCell="1" allowOverlap="1" wp14:anchorId="5ED1149D" wp14:editId="232894D1">
                 <wp:simplePos x="0" y="0"/>
                 <wp:positionH relativeFrom="column">
-                  <wp:posOffset>-1762125</wp:posOffset>
+                  <wp:posOffset>0</wp:posOffset>
                 </wp:positionH>
                 <wp:positionV relativeFrom="paragraph">
-                  <wp:posOffset>448310</wp:posOffset>
+                  <wp:posOffset>1748790</wp:posOffset>
                 </wp:positionV>
-                <wp:extent cx="1600200" cy="348615"/>
+                <wp:extent cx="1714500" cy="348615"/>
                 <wp:effectExtent l="0" t="0" r="0" b="6985"/>
                 <wp:wrapSquare wrapText="bothSides"/>
                 <wp:docPr id="17" name="Textfeld 17"/>
@@ -8283,7 +8490,7 @@
                       <wps:spPr>
                         <a:xfrm>
                           <a:off x="0" y="0"/>
-                          <a:ext cx="1600200" cy="348615"/>
+                          <a:ext cx="1714500" cy="348615"/>
                         </a:xfrm>
                         <a:prstGeom prst="rect">
                           <a:avLst/>
@@ -8352,7 +8559,7 @@
           </mc:Choice>
           <mc:Fallback>
             <w:pict>
-              <v:shape id="Textfeld 17" o:spid="_x0000_s1042" type="#_x0000_t202" style="position:absolute;margin-left:-138.7pt;margin-top:35.3pt;width:126pt;height:27.45pt;z-index:251715584;visibility:visible;mso-wrap-style:square;mso-width-percent:0;mso-height-percent:0;mso-wrap-distance-left:9pt;mso-wrap-distance-top:0;mso-wrap-distance-right:9pt;mso-wrap-distance-bottom:0;mso-position-horizontal:absolute;mso-position-horizontal-relative:text;mso-position-vertical:absolute;mso-position-vertical-relative:text;mso-width-percent:0;mso-height-percent:0;mso-width-relative:margin;mso-height-relative:margin;v-text-anchor:top" o:gfxdata="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" filled="f" stroked="f">
+              <v:shape id="Textfeld 17" o:spid="_x0000_s1042" type="#_x0000_t202" style="position:absolute;margin-left:0;margin-top:137.7pt;width:135pt;height:27.45pt;z-index:251715584;visibility:visible;mso-wrap-style:square;mso-width-percent:0;mso-height-percent:0;mso-wrap-distance-left:9pt;mso-wrap-distance-top:0;mso-wrap-distance-right:9pt;mso-wrap-distance-bottom:0;mso-position-horizontal:absolute;mso-position-horizontal-relative:text;mso-position-vertical:absolute;mso-position-vertical-relative:text;mso-width-percent:0;mso-height-percent:0;mso-width-relative:margin;mso-height-relative:margin;v-text-anchor:top" o:gfxdata="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" filled="f" stroked="f">
                 <v:textbox inset=",0">
                   <w:txbxContent>
                     <w:p>
@@ -8379,13 +8586,134 @@
         </mc:AlternateContent>
       </w:r>
       <w:r>
+        <w:rPr>
+          <w:noProof/>
+          <w:lang w:val="de-DE"/>
+        </w:rPr>
+        <w:drawing>
+          <wp:anchor distT="0" distB="0" distL="114300" distR="114300" simplePos="0" relativeHeight="251674624" behindDoc="0" locked="0" layoutInCell="1" allowOverlap="1" wp14:anchorId="341FBEC4" wp14:editId="219C58B7">
+            <wp:simplePos x="0" y="0"/>
+            <wp:positionH relativeFrom="column">
+              <wp:posOffset>0</wp:posOffset>
+            </wp:positionH>
+            <wp:positionV relativeFrom="paragraph">
+              <wp:posOffset>34290</wp:posOffset>
+            </wp:positionV>
+            <wp:extent cx="1762125" cy="1816735"/>
+            <wp:effectExtent l="0" t="0" r="0" b="12065"/>
+            <wp:wrapSquare wrapText="bothSides"/>
+            <wp:docPr id="18" name="Bild 11" descr="jan:Documents:Bachelorthesis:assets:menu_loggedin.png"/>
+            <wp:cNvGraphicFramePr>
+              <a:graphicFrameLocks xmlns:a="http://schemas.openxmlformats.org/drawingml/2006/main" noChangeAspect="1"/>
+            </wp:cNvGraphicFramePr>
+            <a:graphic xmlns:a="http://schemas.openxmlformats.org/drawingml/2006/main">
+              <a:graphicData uri="http://schemas.openxmlformats.org/drawingml/2006/picture">
+                <pic:pic xmlns:pic="http://schemas.openxmlformats.org/drawingml/2006/picture">
+                  <pic:nvPicPr>
+                    <pic:cNvPr id="0" name="Picture 11" descr="jan:Documents:Bachelorthesis:assets:menu_loggedin.png"/>
+                    <pic:cNvPicPr>
+                      <a:picLocks noChangeAspect="1" noChangeArrowheads="1"/>
+                    </pic:cNvPicPr>
+                  </pic:nvPicPr>
+                  <pic:blipFill>
+                    <a:blip r:embed="rId26">
+                      <a:extLst>
+                        <a:ext uri="{28A0092B-C50C-407E-A947-70E740481C1C}">
+                          <a14:useLocalDpi xmlns:a14="http://schemas.microsoft.com/office/drawing/2010/main" val="0"/>
+                        </a:ext>
+                      </a:extLst>
+                    </a:blip>
+                    <a:srcRect/>
+                    <a:stretch>
+                      <a:fillRect/>
+                    </a:stretch>
+                  </pic:blipFill>
+                  <pic:spPr bwMode="auto">
+                    <a:xfrm>
+                      <a:off x="0" y="0"/>
+                      <a:ext cx="1762125" cy="1816735"/>
+                    </a:xfrm>
+                    <a:prstGeom prst="rect">
+                      <a:avLst/>
+                    </a:prstGeom>
+                    <a:noFill/>
+                    <a:ln>
+                      <a:noFill/>
+                    </a:ln>
+                  </pic:spPr>
+                </pic:pic>
+              </a:graphicData>
+            </a:graphic>
+            <wp14:sizeRelH relativeFrom="page">
+              <wp14:pctWidth>0</wp14:pctWidth>
+            </wp14:sizeRelH>
+            <wp14:sizeRelV relativeFrom="page">
+              <wp14:pctHeight>0</wp14:pctHeight>
+            </wp14:sizeRelV>
+          </wp:anchor>
+        </w:drawing>
+      </w:r>
+      <w:r>
+        <w:t>The caption for the menu when a user is logged i</w:t>
+      </w:r>
+      <w:r>
+        <w:t>n, is</w:t>
+      </w:r>
+      <w:r>
+        <w:t xml:space="preserve"> </w:t>
+      </w:r>
+      <w:r>
+        <w:t>the user’s</w:t>
+      </w:r>
+      <w:r>
+        <w:t xml:space="preserve"> username. The first entry in the expanded menu</w:t>
+      </w:r>
+      <w:r>
+        <w:t xml:space="preserve"> (Fig. 16)</w:t>
+      </w:r>
+      <w:r>
+        <w:t xml:space="preserve"> now leads the user to his own overview page, which allows the user to quickly jump there from any other page. The second entry will </w:t>
+      </w:r>
+      <w:r>
+        <w:t>lead the user to the page index</w:t>
+      </w:r>
+      <w:r>
+        <w:t xml:space="preserve"> and the third one will lead </w:t>
+      </w:r>
+      <w:r>
+        <w:t>him</w:t>
+      </w:r>
+      <w:r>
+        <w:t xml:space="preserve"> to the account page where he can edit details of his account.</w:t>
+      </w:r>
+    </w:p>
+    <w:p>
+      <w:pPr>
+        <w:spacing w:line="360" w:lineRule="auto"/>
+      </w:pPr>
+      <w:r>
         <w:t>The fourth entry is highlighted and it is an interactive entry because when this entry gets clicked</w:t>
       </w:r>
       <w:r>
         <w:t xml:space="preserve"> (Fig. 17)</w:t>
       </w:r>
       <w:r>
-        <w:t xml:space="preserve"> it will reveal a simple form that lets the user create a new page right from the menu. After submitting the form the user will get forwarded to the newly created page. By placing the form inside the menu there is no need to create an own page just for adding a new page and the user is able to create pages no matter on what page he is currently on. He only needs to be logged in.</w:t>
+        <w:t>,</w:t>
+      </w:r>
+      <w:r>
+        <w:t xml:space="preserve"> it will reveal a simple form that lets the user create a new page right from the menu. After submitting the form</w:t>
+      </w:r>
+      <w:r>
+        <w:t>,</w:t>
+      </w:r>
+      <w:r>
+        <w:t xml:space="preserve"> the user will get forwarded to the newly created page. By placing the form inside the menu</w:t>
+      </w:r>
+      <w:r>
+        <w:t>,</w:t>
+      </w:r>
+      <w:r>
+        <w:t xml:space="preserve"> there is no need to create an own page just for adding a new page and the user is able to create pages no matter on what page he is currently on. He only needs to be logged in.</w:t>
       </w:r>
     </w:p>
     <w:p>
@@ -8394,7 +8722,7 @@
       </w:pPr>
       <w:r>
         <w:drawing>
-          <wp:anchor distT="0" distB="0" distL="114300" distR="114300" simplePos="0" relativeHeight="251675648" behindDoc="0" locked="0" layoutInCell="1" allowOverlap="1" wp14:anchorId="0B6A710C" wp14:editId="78B76388">
+          <wp:anchor distT="0" distB="0" distL="114300" distR="114300" simplePos="0" relativeHeight="251675648" behindDoc="0" locked="0" layoutInCell="1" allowOverlap="1" wp14:anchorId="0B6A710C" wp14:editId="36716B59">
             <wp:simplePos x="0" y="0"/>
             <wp:positionH relativeFrom="column">
               <wp:posOffset>0</wp:posOffset>
@@ -8460,7 +8788,13 @@
         <w:t xml:space="preserve">The fifth entry triggers a log-out and a redirect back to the index where also the last entry </w:t>
       </w:r>
       <w:r>
-        <w:t>is leading.</w:t>
+        <w:t>is leading</w:t>
+      </w:r>
+      <w:r>
+        <w:t xml:space="preserve"> to</w:t>
+      </w:r>
+      <w:r>
+        <w:t>.</w:t>
       </w:r>
     </w:p>
     <w:p>
@@ -8475,13 +8809,13 @@
         <mc:AlternateContent>
           <mc:Choice Requires="wps">
             <w:drawing>
-              <wp:anchor distT="0" distB="0" distL="114300" distR="114300" simplePos="0" relativeHeight="251677696" behindDoc="0" locked="0" layoutInCell="1" allowOverlap="1" wp14:anchorId="2A0D10DE" wp14:editId="184DC976">
+              <wp:anchor distT="0" distB="0" distL="114300" distR="114300" simplePos="0" relativeHeight="251677696" behindDoc="0" locked="0" layoutInCell="1" allowOverlap="1" wp14:anchorId="2A0D10DE" wp14:editId="382FFD0A">
                 <wp:simplePos x="0" y="0"/>
                 <wp:positionH relativeFrom="column">
-                  <wp:posOffset>-1874520</wp:posOffset>
+                  <wp:posOffset>0</wp:posOffset>
                 </wp:positionH>
                 <wp:positionV relativeFrom="paragraph">
-                  <wp:posOffset>256540</wp:posOffset>
+                  <wp:posOffset>17780</wp:posOffset>
                 </wp:positionV>
                 <wp:extent cx="1600200" cy="348615"/>
                 <wp:effectExtent l="0" t="0" r="0" b="6985"/>
@@ -8564,7 +8898,7 @@
           </mc:Choice>
           <mc:Fallback>
             <w:pict>
-              <v:shape id="Textfeld 20" o:spid="_x0000_s1043" type="#_x0000_t202" style="position:absolute;margin-left:-147.55pt;margin-top:20.2pt;width:126pt;height:27.45pt;z-index:251677696;visibility:visible;mso-wrap-style:square;mso-width-percent:0;mso-height-percent:0;mso-wrap-distance-left:9pt;mso-wrap-distance-top:0;mso-wrap-distance-right:9pt;mso-wrap-distance-bottom:0;mso-position-horizontal:absolute;mso-position-horizontal-relative:text;mso-position-vertical:absolute;mso-position-vertical-relative:text;mso-width-percent:0;mso-height-percent:0;mso-width-relative:margin;mso-height-relative:margin;v-text-anchor:top" o:gfxdata="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" filled="f" stroked="f">
+              <v:shape id="Textfeld 20" o:spid="_x0000_s1043" type="#_x0000_t202" style="position:absolute;margin-left:0;margin-top:1.4pt;width:126pt;height:27.45pt;z-index:251677696;visibility:visible;mso-wrap-style:square;mso-width-percent:0;mso-height-percent:0;mso-wrap-distance-left:9pt;mso-wrap-distance-top:0;mso-wrap-distance-right:9pt;mso-wrap-distance-bottom:0;mso-position-horizontal:absolute;mso-position-horizontal-relative:text;mso-position-vertical:absolute;mso-position-vertical-relative:text;mso-width-percent:0;mso-height-percent:0;mso-width-relative:margin;mso-height-relative:margin;v-text-anchor:top" o:gfxdata="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" filled="f" stroked="f">
                 <v:textbox inset=",0">
                   <w:txbxContent>
                     <w:p>
@@ -8593,11 +8927,6 @@
     </w:p>
     <w:p>
       <w:pPr>
-        <w:spacing w:line="360" w:lineRule="auto"/>
-      </w:pPr>
-    </w:p>
-    <w:p>
-      <w:pPr>
         <w:pStyle w:val="berschrift3"/>
       </w:pPr>
     </w:p>
@@ -8605,7 +8934,7 @@
       <w:pPr>
         <w:pStyle w:val="berschrift3"/>
       </w:pPr>
-      <w:bookmarkStart w:id="28" w:name="_Toc164800457"/>
+      <w:bookmarkStart w:id="27" w:name="_Toc164800457"/>
       <w:r>
         <w:t>3.</w:t>
       </w:r>
@@ -8615,6 +8944,452 @@
       <w:r>
         <w:t xml:space="preserve"> Drag and Drop</w:t>
       </w:r>
+      <w:bookmarkEnd w:id="27"/>
+    </w:p>
+    <w:p>
+      <w:pPr>
+        <w:spacing w:line="360" w:lineRule="auto"/>
+      </w:pPr>
+      <w:r>
+        <w:t>As described before, the Drag&amp;Drop-Feature is one of the most important distinguishing features of Salon. Therefore</w:t>
+      </w:r>
+      <w:r>
+        <w:t>,</w:t>
+      </w:r>
+      <w:r>
+        <w:t xml:space="preserve"> there wa</w:t>
+      </w:r>
+      <w:r>
+        <w:t>s the need of a good Drag&amp;Drop-i</w:t>
+      </w:r>
+      <w:r>
+        <w:t>mplementation in JavaScript. Most major JavaScript libraries offer Drag&amp;Drop-plugins today and in the beginning of development the most prominent libraries have been tried out (namely jQueryUI</w:t>
+      </w:r>
+      <w:r>
+        <w:rPr>
+          <w:rStyle w:val="Funotenzeichen"/>
+        </w:rPr>
+        <w:footnoteReference w:id="9"/>
+      </w:r>
+      <w:r>
+        <w:t>, mootools</w:t>
+      </w:r>
+      <w:r>
+        <w:rPr>
+          <w:rStyle w:val="Funotenzeichen"/>
+        </w:rPr>
+        <w:footnoteReference w:id="10"/>
+      </w:r>
+      <w:r>
+        <w:t xml:space="preserve"> and script.acoul.us</w:t>
+      </w:r>
+      <w:r>
+        <w:rPr>
+          <w:rStyle w:val="Funotenzeichen"/>
+        </w:rPr>
+        <w:footnoteReference w:id="11"/>
+      </w:r>
+      <w:r>
+        <w:t>). They all worked great and were very feature-rich including UI-Widgets and many abstractions like automatically sortable tables, but they all lacked support for mobile browsers which is an essential feature-requirement for Salon because it should be usable on all iOs devices, especially on the iPad. Also</w:t>
+      </w:r>
+      <w:r>
+        <w:t>,</w:t>
+      </w:r>
+      <w:r>
+        <w:t xml:space="preserve"> when using one of the libraries mentioned above</w:t>
+      </w:r>
+      <w:r>
+        <w:t>,</w:t>
+      </w:r>
+      <w:r>
+        <w:t xml:space="preserve"> </w:t>
+      </w:r>
+      <w:r>
+        <w:t>the whole library</w:t>
+      </w:r>
+      <w:r>
+        <w:t xml:space="preserve"> had to</w:t>
+      </w:r>
+      <w:r>
+        <w:t xml:space="preserve"> be</w:t>
+      </w:r>
+      <w:r>
+        <w:t xml:space="preserve"> include</w:t>
+      </w:r>
+      <w:r>
+        <w:t>d</w:t>
+      </w:r>
+      <w:r>
+        <w:t xml:space="preserve"> into the project although only the Drag&amp;Drop functionality was needed. This would </w:t>
+      </w:r>
+      <w:r>
+        <w:t xml:space="preserve">have added </w:t>
+      </w:r>
+      <w:r>
+        <w:t>an enormous extra load time</w:t>
+      </w:r>
+      <w:r>
+        <w:t>,</w:t>
+      </w:r>
+      <w:r>
+        <w:t xml:space="preserve"> especially for users on mobile devices.</w:t>
+      </w:r>
+    </w:p>
+    <w:p>
+      <w:pPr>
+        <w:spacing w:line="360" w:lineRule="auto"/>
+      </w:pPr>
+      <w:r>
+        <w:t>Because of these facts I decided to write my own Drag&amp;Drop implementation that supported webkit-mobile browse</w:t>
+      </w:r>
+      <w:r>
+        <w:t>rs as well as desktop browsers.</w:t>
+      </w:r>
+    </w:p>
+    <w:p>
+      <w:pPr>
+        <w:spacing w:line="360" w:lineRule="auto"/>
+      </w:pPr>
+      <w:r>
+        <w:t xml:space="preserve">There are basically two ways </w:t>
+      </w:r>
+      <w:r>
+        <w:t xml:space="preserve">to </w:t>
+      </w:r>
+      <w:r>
+        <w:t>implement a Drag&amp;Drop System with the given DOM</w:t>
+      </w:r>
+      <w:r>
+        <w:rPr>
+          <w:rStyle w:val="Funotenzeichen"/>
+        </w:rPr>
+        <w:footnoteReference w:id="12"/>
+      </w:r>
+      <w:r>
+        <w:t>-Events in JavaScript:</w:t>
+      </w:r>
+    </w:p>
+    <w:p>
+      <w:pPr>
+        <w:pStyle w:val="berschrift5"/>
+      </w:pPr>
+      <w:r>
+        <w:t>Global</w:t>
+      </w:r>
+      <w:r>
+        <w:t xml:space="preserve"> System</w:t>
+      </w:r>
+    </w:p>
+    <w:p>
+      <w:pPr>
+        <w:spacing w:line="360" w:lineRule="auto"/>
+      </w:pPr>
+      <w:r>
+        <w:t xml:space="preserve">This implementation is called the global </w:t>
+      </w:r>
+      <w:r>
+        <w:t>system</w:t>
+      </w:r>
+      <w:r>
+        <w:t xml:space="preserve"> because the drag-handler, a component that receives all </w:t>
+      </w:r>
+      <w:r>
+        <w:t>DOM-</w:t>
+      </w:r>
+      <w:r>
+        <w:t>ev</w:t>
+      </w:r>
+      <w:r>
+        <w:t>ents and then maps them to drag-</w:t>
+      </w:r>
+      <w:r>
+        <w:t>events, stores only one DOM element at a time and associates all "global" DOM events with this element. The drag-handler starts when the mousedown-event or the touchstart-event (on touch devices) is fired on an element with the css class "draggable". This element is then saved as the global drag-target together with its current position. All mousemove-/touchmove events that are then fired on the document initiate a movement-delta calculation and a custom drag-event that is fired on the current drag-target.</w:t>
+      </w:r>
+    </w:p>
+    <w:p>
+      <w:pPr>
+        <w:spacing w:line="360" w:lineRule="auto"/>
+      </w:pPr>
+      <w:r>
+        <w:t>Drag-events will get fired until a mouseup-event or touchend-event has been fired, which means that the user has stopped dragging an element. This invokes a dragend-event being fired on the drag-target.</w:t>
+      </w:r>
+    </w:p>
+    <w:p>
+      <w:pPr>
+        <w:spacing w:line="360" w:lineRule="auto"/>
+      </w:pPr>
+      <w:r>
+        <w:t>Although this me</w:t>
+      </w:r>
+      <w:r>
+        <w:t xml:space="preserve">thod works perfectly on desktop- </w:t>
+      </w:r>
+      <w:r>
+        <w:t>and also on mobile browsers</w:t>
+      </w:r>
+      <w:r>
+        <w:t>,</w:t>
+      </w:r>
+      <w:r>
+        <w:t xml:space="preserve"> it has some </w:t>
+      </w:r>
+      <w:r>
+        <w:t>disadvantages</w:t>
+      </w:r>
+      <w:r>
+        <w:t xml:space="preserve"> when it comes to touch-device users. When letting iPad users drag elements around</w:t>
+      </w:r>
+      <w:r>
+        <w:t xml:space="preserve"> on</w:t>
+      </w:r>
+      <w:r>
+        <w:t xml:space="preserve"> a test page</w:t>
+      </w:r>
+      <w:r>
+        <w:t>,</w:t>
+      </w:r>
+      <w:r>
+        <w:t xml:space="preserve"> they were all confused that they could only drag one element at a t</w:t>
+      </w:r>
+      <w:r>
+        <w:t>ime. Also the drag-handler did no</w:t>
+      </w:r>
+      <w:r>
+        <w:t>t work well when multiple touchstart-events were fired. The fact that element-movement is detected by move-events that are fired on the document only allows to track one finger at the same time. Also the iPad users were not only confused but they also thought that the app was not working properly.</w:t>
+      </w:r>
+    </w:p>
+    <w:p>
+      <w:pPr>
+        <w:spacing w:line="360" w:lineRule="auto"/>
+      </w:pPr>
+    </w:p>
+    <w:p>
+      <w:pPr>
+        <w:pStyle w:val="berschrift5"/>
+      </w:pPr>
+      <w:r>
+        <w:t>Local</w:t>
+      </w:r>
+      <w:r>
+        <w:t xml:space="preserve"> System</w:t>
+      </w:r>
+    </w:p>
+    <w:p>
+      <w:pPr>
+        <w:spacing w:line="360" w:lineRule="auto"/>
+      </w:pPr>
+      <w:r>
+        <w:t>To allow multiple elements to get dragged at the same time</w:t>
+      </w:r>
+      <w:r>
+        <w:t>,</w:t>
+      </w:r>
+      <w:r>
+        <w:t xml:space="preserve"> there was the need to not only associate DOM-events to one single element. Each draggable element now needed its own drag-handler and the global mousemove-events could not be used anymore. Instead of the global events in this system</w:t>
+      </w:r>
+      <w:r>
+        <w:t>,</w:t>
+      </w:r>
+      <w:r>
+        <w:t xml:space="preserve"> the local move-events</w:t>
+      </w:r>
+      <w:r>
+        <w:t xml:space="preserve"> of an element</w:t>
+      </w:r>
+      <w:r>
+        <w:t xml:space="preserve"> are taken to fire drag events, which is why this implementation is called the local system. This means that the drag-handler detects drag events from mousemove/touchmove-events that have been fired on this element. The movement delta is </w:t>
+      </w:r>
+      <w:r>
+        <w:t xml:space="preserve">not </w:t>
+      </w:r>
+      <w:r>
+        <w:t xml:space="preserve">calculated with one global last-position </w:t>
+      </w:r>
+      <w:r>
+        <w:t xml:space="preserve">object </w:t>
+      </w:r>
+      <w:r>
+        <w:t>but with a last-position object that is stored for each drag-target.</w:t>
+      </w:r>
+    </w:p>
+    <w:p>
+      <w:pPr>
+        <w:spacing w:line="360" w:lineRule="auto"/>
+      </w:pPr>
+      <w:r>
+        <w:t>A problem with this technique is that it does not work well on desktop browsers. When moving the mouse very fast</w:t>
+      </w:r>
+      <w:r>
+        <w:t>,</w:t>
+      </w:r>
+      <w:r>
+        <w:t xml:space="preserve"> the drag-target </w:t>
+      </w:r>
+      <w:r>
+        <w:t>looses</w:t>
+      </w:r>
+      <w:r>
+        <w:t xml:space="preserve"> track of the mousemove-event and the element would stop moving although the mouse </w:t>
+      </w:r>
+      <w:r>
+        <w:t>is</w:t>
+      </w:r>
+      <w:r>
+        <w:t xml:space="preserve"> still in movement. Somehow this problem did not appear on touch-devices so that this technique could still be used on touch devices.</w:t>
+      </w:r>
+    </w:p>
+    <w:p>
+      <w:pPr>
+        <w:spacing w:line="360" w:lineRule="auto"/>
+      </w:pPr>
+    </w:p>
+    <w:p>
+      <w:pPr>
+        <w:spacing w:line="360" w:lineRule="auto"/>
+      </w:pPr>
+      <w:r>
+        <w:t xml:space="preserve">The final </w:t>
+      </w:r>
+      <w:r>
+        <w:t xml:space="preserve">implementation of </w:t>
+      </w:r>
+      <w:r>
+        <w:t>the</w:t>
+      </w:r>
+      <w:r>
+        <w:t xml:space="preserve"> Drag&amp;Drop-system for Salon</w:t>
+      </w:r>
+      <w:r>
+        <w:t xml:space="preserve"> uses both techniques and switches to the global system on desktop browsers and to the local system on touch-devices.</w:t>
+      </w:r>
+    </w:p>
+    <w:p>
+      <w:pPr>
+        <w:spacing w:line="360" w:lineRule="auto"/>
+      </w:pPr>
+      <w:r>
+        <w:lastRenderedPageBreak/>
+        <w:t>By design</w:t>
+      </w:r>
+      <w:r>
+        <w:t>,</w:t>
+      </w:r>
+      <w:r>
+        <w:t xml:space="preserve"> the system itself does not alter the positions of the images itself. To make the system as decoupled as possible</w:t>
+      </w:r>
+      <w:r>
+        <w:t>,</w:t>
+      </w:r>
+      <w:r>
+        <w:t xml:space="preserve"> this functionality has been delegated to event receivers that then can decide on their own in what way they want to move the elements on the screen (e.g. top/left </w:t>
+      </w:r>
+      <w:r>
+        <w:t>CSS-</w:t>
+      </w:r>
+      <w:r>
+        <w:t>attributes or negative margins). This makes it possible to create elements that can only get dragged on one axis (horizontal / vertical) or only in a certain range on the screen.</w:t>
+      </w:r>
+    </w:p>
+    <w:p>
+      <w:pPr>
+        <w:pStyle w:val="berschrift5"/>
+      </w:pPr>
+      <w:r>
+        <w:t>Drop</w:t>
+      </w:r>
+    </w:p>
+    <w:p>
+      <w:pPr>
+        <w:spacing w:line="360" w:lineRule="auto"/>
+      </w:pPr>
+      <w:r>
+        <w:t>Although this functionality is not (yet)</w:t>
+      </w:r>
+      <w:r>
+        <w:t xml:space="preserve"> </w:t>
+      </w:r>
+      <w:r>
+        <w:t>used in Salon, the Drag&amp;Drop-system also supports the events "drop" and "drag-over". To let an element receive these events</w:t>
+      </w:r>
+      <w:r>
+        <w:t>,</w:t>
+      </w:r>
+      <w:r>
+        <w:t xml:space="preserve"> it only needs to have the CSS class "droppable" assigned. When a drag event is fired, the system looks for el</w:t>
+      </w:r>
+      <w:r>
+        <w:t>ements that can receive a "drag-</w:t>
+      </w:r>
+      <w:r>
+        <w:t>over" event by matching the current position with the posit</w:t>
+      </w:r>
+      <w:r>
+        <w:t>ions of all droppable elements.</w:t>
+      </w:r>
+    </w:p>
+    <w:p>
+      <w:pPr>
+        <w:spacing w:line="360" w:lineRule="auto"/>
+      </w:pPr>
+      <w:r>
+        <w:t xml:space="preserve">This event is useful to give users </w:t>
+      </w:r>
+      <w:r>
+        <w:t>the</w:t>
+      </w:r>
+      <w:r>
+        <w:t xml:space="preserve"> feedback that they can drop elements on </w:t>
+      </w:r>
+      <w:r>
+        <w:t>a specific</w:t>
+      </w:r>
+      <w:r>
+        <w:t xml:space="preserve"> element e.g. by increasing its size or by changing its color</w:t>
+      </w:r>
+      <w:r>
+        <w:t xml:space="preserve"> when the user drags over it</w:t>
+      </w:r>
+      <w:r>
+        <w:t xml:space="preserve">. </w:t>
+      </w:r>
+      <w:r>
+        <w:t>When</w:t>
+      </w:r>
+      <w:r>
+        <w:t xml:space="preserve"> the user drops an element</w:t>
+      </w:r>
+      <w:r>
+        <w:t>,</w:t>
+      </w:r>
+      <w:r>
+        <w:t xml:space="preserve"> the underlying "droppable"-element will receive </w:t>
+      </w:r>
+      <w:r>
+        <w:t>a</w:t>
+      </w:r>
+      <w:r>
+        <w:t xml:space="preserve"> drop event that includes the current drag-target.</w:t>
+      </w:r>
+    </w:p>
+    <w:p>
+      <w:pPr>
+        <w:spacing w:line="360" w:lineRule="auto"/>
+      </w:pPr>
+    </w:p>
+    <w:p>
+      <w:pPr>
+        <w:pStyle w:val="berschrift2"/>
+      </w:pPr>
+      <w:bookmarkStart w:id="28" w:name="_Toc164800458"/>
+      <w:r>
+        <w:t>4</w:t>
+      </w:r>
+      <w:r>
+        <w:t>.</w:t>
+      </w:r>
+      <w:r>
+        <w:t xml:space="preserve"> Quo vadis Salon?</w:t>
+      </w:r>
       <w:bookmarkEnd w:id="28"/>
     </w:p>
     <w:p>
@@ -8622,225 +9397,98 @@
         <w:spacing w:line="360" w:lineRule="auto"/>
       </w:pPr>
       <w:r>
-        <w:t>As described before, the Drag&amp;Drop-Feature is one of the most important distinguishing features of Salon. Therefore there was the need of a good Drag&amp;Drop-Implementation in JavaScript. Most major JavaScript libraries offer Drag&amp;Drop-plugins today and in the beginning of development the most prominent libraries have been tried out (namely jQueryUI</w:t>
-      </w:r>
-      <w:r>
-        <w:rPr>
-          <w:rStyle w:val="Funotenzeichen"/>
-        </w:rPr>
-        <w:footnoteReference w:id="9"/>
-      </w:r>
-      <w:r>
-        <w:t>, mootools</w:t>
-      </w:r>
-      <w:r>
-        <w:rPr>
-          <w:rStyle w:val="Funotenzeichen"/>
-        </w:rPr>
-        <w:footnoteReference w:id="10"/>
-      </w:r>
-      <w:r>
-        <w:t xml:space="preserve"> and script.acoul.us</w:t>
-      </w:r>
-      <w:r>
-        <w:rPr>
-          <w:rStyle w:val="Funotenzeichen"/>
-        </w:rPr>
-        <w:footnoteReference w:id="11"/>
-      </w:r>
-      <w:r>
-        <w:t xml:space="preserve">). They all worked great and were very feature-rich including UI-Widgets and many abstractions like automatically sortable tables, but they all lacked support for mobile browsers which is an essential feature-requirement for Salon because it should be usable on all iOs devices, especially on the iPad. Also when using one of the libraries mentioned above </w:t>
-      </w:r>
-      <w:r>
-        <w:t>the whole library</w:t>
-      </w:r>
-      <w:r>
-        <w:t xml:space="preserve"> had to</w:t>
-      </w:r>
-      <w:r>
-        <w:t xml:space="preserve"> be</w:t>
-      </w:r>
-      <w:r>
-        <w:t xml:space="preserve"> include</w:t>
-      </w:r>
-      <w:r>
-        <w:t>d</w:t>
-      </w:r>
-      <w:r>
-        <w:t xml:space="preserve"> into the project although only the Drag&amp;Drop functionality was needed. This would </w:t>
-      </w:r>
-      <w:r>
-        <w:t xml:space="preserve">have added </w:t>
-      </w:r>
-      <w:r>
-        <w:t>an enormous extra load time especially for users on mobile devices.</w:t>
-      </w:r>
-    </w:p>
-    <w:p>
-      <w:pPr>
-        <w:spacing w:line="360" w:lineRule="auto"/>
-      </w:pPr>
-      <w:r>
-        <w:t>Because of these facts I decided to write my own Drag&amp;Drop implementation that supported webkit-mobile browse</w:t>
-      </w:r>
-      <w:r>
-        <w:t>rs as well as desktop browsers.</w:t>
-      </w:r>
-    </w:p>
-    <w:p>
-      <w:pPr>
-        <w:spacing w:line="360" w:lineRule="auto"/>
-      </w:pPr>
-      <w:r>
-        <w:t>There are basically two ways implement a Drag&amp;Drop System with the given DOM</w:t>
-      </w:r>
-      <w:r>
-        <w:rPr>
-          <w:rStyle w:val="Funotenzeichen"/>
-        </w:rPr>
-        <w:footnoteReference w:id="12"/>
-      </w:r>
-      <w:r>
-        <w:t>-Events in JavaScript:</w:t>
-      </w:r>
-    </w:p>
-    <w:p>
-      <w:pPr>
-        <w:spacing w:line="360" w:lineRule="auto"/>
-      </w:pPr>
+        <w:t>The development of Salon should not stop after this thesis and there are various additional features planned for the future:</w:t>
+      </w:r>
     </w:p>
     <w:p>
       <w:pPr>
         <w:pStyle w:val="berschrift5"/>
       </w:pPr>
       <w:r>
-        <w:t>Global</w:t>
-      </w:r>
-      <w:r>
-        <w:t xml:space="preserve"> System</w:t>
-      </w:r>
-    </w:p>
-    <w:p>
-      <w:pPr>
-        <w:spacing w:line="360" w:lineRule="auto"/>
-      </w:pPr>
-      <w:r>
-        <w:t xml:space="preserve">This implementation is called the global </w:t>
-      </w:r>
-      <w:r>
-        <w:t>system</w:t>
-      </w:r>
-      <w:r>
-        <w:t xml:space="preserve"> because the drag-handler, a component that receives all events and then maps them to drag events, stores only one DOM element at a time and associates all "global" DOM events with this element. The drag-handler starts when the mousedown-event or the touchstart-event (on touch devices) is fired on an element with the css class "draggable". This element is then saved as the global drag-target together with its current position. All mousemove-/touchmove events that are then fired on the document initiate a movement-delta calculation and a custom drag-event that is fired on the current drag-target.</w:t>
-      </w:r>
-    </w:p>
-    <w:p>
-      <w:pPr>
-        <w:spacing w:line="360" w:lineRule="auto"/>
-      </w:pPr>
-      <w:r>
-        <w:t>Drag-events will get fired until a mouseup-event or touchend-event has been fired, which means that the user has stopped dragging an element. This invokes a dragend-event being fired on the drag-target.</w:t>
-      </w:r>
-    </w:p>
-    <w:p>
-      <w:pPr>
-        <w:spacing w:line="360" w:lineRule="auto"/>
-      </w:pPr>
-      <w:r>
-        <w:t>Although this me</w:t>
-      </w:r>
-      <w:r>
-        <w:t xml:space="preserve">thod works perfectly on desktop- </w:t>
-      </w:r>
-      <w:r>
-        <w:t>and also on mobile browsers it has some downsides when it comes to touch-device users. When letting iPad users drag elements around</w:t>
-      </w:r>
-      <w:r>
-        <w:t xml:space="preserve"> on</w:t>
-      </w:r>
-      <w:r>
-        <w:t xml:space="preserve"> a test page they were all confused that they could only drag one element at a time. Also the drag-handler didn't work well when multiple touchstart-events were fired. The fact that element-movement is detected by move-events that are fired on the document only allows to track one finger at the same time. Also the iPad users were not only confused but they also thought that the app was not working properly.</w:t>
-      </w:r>
-    </w:p>
-    <w:p>
-      <w:pPr>
-        <w:spacing w:line="360" w:lineRule="auto"/>
-      </w:pPr>
+        <w:t>Remix-me</w:t>
+      </w:r>
+    </w:p>
+    <w:p>
+      <w:pPr>
+        <w:spacing w:line="360" w:lineRule="auto"/>
+      </w:pPr>
+      <w:r>
+        <w:t>The "Remix-me" feature would allow a user to clone an existing page from another user to then edit it as if it was one of his pages. These remixes would then get listed on the original page and a caption would get added to pages that are remixes so that the original authors would always be mentioned. This feature should be an optional feature for pages and should need to get activated in the page edit form for each page to preserve copyrights of the original content.</w:t>
+      </w:r>
+    </w:p>
+    <w:p>
+      <w:pPr>
+        <w:spacing w:line="360" w:lineRule="auto"/>
+      </w:pPr>
+      <w:r>
+        <w:t>A scenario could be that Professors create pages to specific topics and then make an exercise in class that students should remix the current page and add their own ideas to the page. This raises the question how ownership shall be regulated within the remix-system. Should remixers be allowed to delete images from the original page in their remix or should the</w:t>
+      </w:r>
+      <w:r>
+        <w:t>y only be allowed to add images?</w:t>
+      </w:r>
+    </w:p>
+    <w:p>
+      <w:pPr>
+        <w:spacing w:line="360" w:lineRule="auto"/>
+      </w:pPr>
+      <w:r>
+        <w:t xml:space="preserve">Overall this feature could easily boost interaction between users and the virality of the </w:t>
+      </w:r>
+      <w:r>
+        <w:t>platform</w:t>
+      </w:r>
+      <w:r>
+        <w:t>.</w:t>
+      </w:r>
     </w:p>
     <w:p>
       <w:pPr>
         <w:pStyle w:val="berschrift5"/>
       </w:pPr>
       <w:r>
-        <w:t>Local</w:t>
-      </w:r>
-      <w:r>
-        <w:t xml:space="preserve"> System</w:t>
-      </w:r>
-    </w:p>
-    <w:p>
-      <w:pPr>
-        <w:spacing w:line="360" w:lineRule="auto"/>
-      </w:pPr>
-      <w:r>
-        <w:t>To allow multiple elements to get dragged at the same time there was the need to not only associate DOM-events to one single element. Each draggable element now needed its own drag-handler and the global mousemove-events could not be used anymore. Instead of the global events in this system the local move-events</w:t>
-      </w:r>
-      <w:r>
-        <w:t xml:space="preserve"> of an element</w:t>
-      </w:r>
-      <w:r>
-        <w:t xml:space="preserve"> are taken to fire drag events, which is why this implementation is called the local system. This means that the drag-handler detects drag events from mousemove/touchmove-events that have been fired on this element. The movement delta is calculated not with one global last-position </w:t>
-      </w:r>
-      <w:r>
-        <w:t xml:space="preserve">object </w:t>
-      </w:r>
-      <w:r>
-        <w:t>but with a last-position object that is stored for each drag-target.</w:t>
-      </w:r>
-    </w:p>
-    <w:p>
-      <w:pPr>
-        <w:spacing w:line="360" w:lineRule="auto"/>
-      </w:pPr>
-      <w:r>
-        <w:t xml:space="preserve">A problem with this technique is that it does not work well on desktop browsers. When moving the mouse very fast the drag-target </w:t>
-      </w:r>
-      <w:r>
-        <w:t>looses</w:t>
-      </w:r>
-      <w:r>
-        <w:t xml:space="preserve"> track of the mousemove-event and the element would stop moving although the mouse </w:t>
-      </w:r>
-      <w:r>
-        <w:t>is</w:t>
-      </w:r>
-      <w:r>
-        <w:t xml:space="preserve"> still in movement. Somehow this problem did not appear on touch-devices so that this technique could still be used on touch devices.</w:t>
-      </w:r>
-    </w:p>
-    <w:p>
-      <w:pPr>
-        <w:spacing w:line="360" w:lineRule="auto"/>
-      </w:pPr>
-    </w:p>
-    <w:p>
-      <w:pPr>
-        <w:spacing w:line="360" w:lineRule="auto"/>
-      </w:pPr>
-      <w:r>
-        <w:t xml:space="preserve">The final </w:t>
-      </w:r>
-      <w:r>
-        <w:t xml:space="preserve">implementation of </w:t>
-      </w:r>
-      <w:r>
-        <w:t>the</w:t>
-      </w:r>
-      <w:r>
-        <w:t xml:space="preserve"> Drag&amp;Drop-system for Salon</w:t>
-      </w:r>
-      <w:r>
-        <w:t xml:space="preserve"> uses both techniques and switches to the global system on desktop browsers and to the local system on touch-devices.</w:t>
+        <w:t>More Assets</w:t>
+      </w:r>
+    </w:p>
+    <w:p>
+      <w:pPr>
+        <w:spacing w:line="360" w:lineRule="auto"/>
+      </w:pPr>
+      <w:r>
+        <w:t>Currently there is only one asset type that can get added to pages: the image. But the backend architecture allows to easily add other sorts of assets</w:t>
+      </w:r>
+      <w:r>
+        <w:t xml:space="preserve"> like</w:t>
+      </w:r>
+      <w:r>
+        <w:t xml:space="preserve"> for example texts or sounds. Especially the combination of text assets and image assets could lead to a lot of interesting pages. Texts could link to other pages or they could serve as a description for images.</w:t>
+      </w:r>
+    </w:p>
+    <w:p>
+      <w:pPr>
+        <w:pStyle w:val="berschrift5"/>
+      </w:pPr>
+      <w:r>
+        <w:t>Animations</w:t>
+      </w:r>
+    </w:p>
+    <w:p>
+      <w:pPr>
+        <w:spacing w:line="360" w:lineRule="auto"/>
+      </w:pPr>
+      <w:r>
+        <w:t>To improve the user experience, more animations could get added to Sa</w:t>
+      </w:r>
+      <w:r>
+        <w:t>lon. For example</w:t>
+      </w:r>
+      <w:r>
+        <w:t>,</w:t>
+      </w:r>
+      <w:r>
+        <w:t xml:space="preserve"> when navigating</w:t>
+      </w:r>
+      <w:r>
+        <w:t xml:space="preserve"> through the images of a page with the keys, the images could slide-in from the side instead of just suddenly appearing after a key has been pressed.</w:t>
       </w:r>
     </w:p>
     <w:p>
@@ -8849,208 +9497,67 @@
       </w:pPr>
       <w:r>
         <w:lastRenderedPageBreak/>
-        <w:t xml:space="preserve">By design the system itself does not alter the positions of the images itself. To make the system as decoupled as possible this functionality has been delegated to event receivers that then can decide on their own in what way they want to move the elements on the screen (e.g. top/left </w:t>
-      </w:r>
-      <w:r>
-        <w:t>CSS-</w:t>
-      </w:r>
-      <w:r>
-        <w:t>attributes or negative margins). This makes it possible to create elements that can only get dragged on one axis (horizontal / vertical) or only in a certain range on the screen.</w:t>
-      </w:r>
-    </w:p>
-    <w:p>
-      <w:pPr>
-        <w:pStyle w:val="berschrift5"/>
-      </w:pPr>
-      <w:r>
-        <w:t>Drop</w:t>
-      </w:r>
-    </w:p>
-    <w:p>
-      <w:pPr>
-        <w:spacing w:line="360" w:lineRule="auto"/>
-      </w:pPr>
-      <w:r>
-        <w:t>Although this functionality is not (yet)</w:t>
-      </w:r>
-      <w:r>
-        <w:t xml:space="preserve"> </w:t>
-      </w:r>
-      <w:r>
-        <w:t>used in Salon, the Drag&amp;Drop-system also supports the events "drop" and "drag-over". To let an element receive these events it only needs to have the CSS class "droppable" assigned. When a drag event is fired, the system looks for el</w:t>
-      </w:r>
-      <w:r>
-        <w:t>ements that can receive a "drag-</w:t>
-      </w:r>
-      <w:r>
-        <w:t>over" event by matching the current position with the posit</w:t>
-      </w:r>
-      <w:r>
-        <w:t>ions of all droppable elements.</w:t>
-      </w:r>
-    </w:p>
-    <w:p>
-      <w:pPr>
-        <w:spacing w:line="360" w:lineRule="auto"/>
-      </w:pPr>
-      <w:r>
-        <w:t xml:space="preserve">This event is useful to give users </w:t>
-      </w:r>
-      <w:r>
-        <w:t>the</w:t>
-      </w:r>
-      <w:r>
-        <w:t xml:space="preserve"> feedback that they can drop elements on </w:t>
-      </w:r>
-      <w:r>
-        <w:t>a specific</w:t>
-      </w:r>
-      <w:r>
-        <w:t xml:space="preserve"> element e.g. by increasing its size or by changing its color</w:t>
-      </w:r>
-      <w:r>
-        <w:t xml:space="preserve"> when the user drags over it</w:t>
-      </w:r>
-      <w:r>
-        <w:t xml:space="preserve">. </w:t>
-      </w:r>
-      <w:r>
-        <w:t>When</w:t>
-      </w:r>
-      <w:r>
-        <w:t xml:space="preserve"> the user drops an element the underlying "droppable"-element will receive </w:t>
-      </w:r>
-      <w:r>
-        <w:t>a</w:t>
-      </w:r>
-      <w:r>
-        <w:t xml:space="preserve"> drop event that includes the current drag-target.</w:t>
-      </w:r>
-    </w:p>
-    <w:p>
-      <w:pPr>
-        <w:spacing w:line="360" w:lineRule="auto"/>
-      </w:pPr>
-    </w:p>
-    <w:p>
-      <w:pPr>
-        <w:pStyle w:val="berschrift2"/>
-      </w:pPr>
-      <w:bookmarkStart w:id="29" w:name="_Toc164800458"/>
-      <w:r>
-        <w:t>4</w:t>
-      </w:r>
-      <w:r>
-        <w:t>.</w:t>
-      </w:r>
-      <w:r>
-        <w:t xml:space="preserve"> Quo vadis Salon?</w:t>
-      </w:r>
-      <w:bookmarkEnd w:id="29"/>
-    </w:p>
-    <w:p>
-      <w:pPr>
-        <w:spacing w:line="360" w:lineRule="auto"/>
-      </w:pPr>
-      <w:r>
-        <w:t>The development of Salon should not stop after this thesis and there are various additional features planned for the future:</w:t>
-      </w:r>
-    </w:p>
-    <w:p>
-      <w:pPr>
-        <w:pStyle w:val="berschrift5"/>
-      </w:pPr>
-      <w:r>
-        <w:t>Remix-me</w:t>
-      </w:r>
-    </w:p>
-    <w:p>
-      <w:pPr>
-        <w:spacing w:line="360" w:lineRule="auto"/>
-      </w:pPr>
-      <w:r>
-        <w:t>The "Remix-me" feature would allow a user to clone an existing page from another user to then edit it as if it was one of his pages. These remixes would then get listed on the original page and a caption would get added to pages that are remixes so that the original authors would always be mentioned. This feature should be an optional feature for pages and should need to get activated in the page edit form for each page to preserve copyrights of the original content.</w:t>
-      </w:r>
-    </w:p>
-    <w:p>
-      <w:pPr>
-        <w:spacing w:line="360" w:lineRule="auto"/>
-      </w:pPr>
-      <w:r>
-        <w:t>A scenario could be that Professors create pages to specific topics and then make an exercise in class that students should remix the current page and add their own ideas to the page. This raises the question how ownership shall be regulated within the remix-system. Should remixers be allowed to delete images from the original page in their remix or should the</w:t>
-      </w:r>
-      <w:r>
-        <w:t>y only be allowed to add images?</w:t>
-      </w:r>
-    </w:p>
-    <w:p>
-      <w:pPr>
-        <w:spacing w:line="360" w:lineRule="auto"/>
-      </w:pPr>
-      <w:r>
-        <w:t xml:space="preserve">Overall this feature could easily boost interaction between users and the virality of the </w:t>
-      </w:r>
-      <w:r>
-        <w:t>platform</w:t>
-      </w:r>
-      <w:r>
-        <w:t>.</w:t>
-      </w:r>
-    </w:p>
-    <w:p>
-      <w:pPr>
-        <w:pStyle w:val="berschrift5"/>
-      </w:pPr>
-      <w:r>
-        <w:t>More Assets</w:t>
-      </w:r>
-    </w:p>
-    <w:p>
-      <w:pPr>
-        <w:spacing w:line="360" w:lineRule="auto"/>
-      </w:pPr>
-      <w:r>
-        <w:t>Currently there is only one asset type that can get added to pages: the image. But the backend architecture allows to easily add other sorts of assets</w:t>
-      </w:r>
-      <w:r>
-        <w:t xml:space="preserve"> like</w:t>
-      </w:r>
-      <w:r>
-        <w:t xml:space="preserve"> for example texts or sounds. Especially the combination of text assets and image assets could lead to a lot of interesting pages. Texts could link to other pages or they could serve as a description for images.</w:t>
-      </w:r>
-    </w:p>
-    <w:p>
-      <w:pPr>
-        <w:pStyle w:val="berschrift5"/>
-      </w:pPr>
-      <w:r>
-        <w:t>Animations</w:t>
-      </w:r>
-    </w:p>
-    <w:p>
-      <w:pPr>
-        <w:spacing w:line="360" w:lineRule="auto"/>
-      </w:pPr>
-      <w:r>
-        <w:t>To improve the user experience, more animations could get added to Sa</w:t>
-      </w:r>
-      <w:r>
-        <w:t>lon. For example when navigating</w:t>
-      </w:r>
-      <w:r>
-        <w:t xml:space="preserve"> through the images of a page with the keys, the images could slide-in from the side instead of just suddenly appearing after a key has been pressed.</w:t>
-      </w:r>
-    </w:p>
-    <w:p>
-      <w:pPr>
-        <w:spacing w:line="360" w:lineRule="auto"/>
-      </w:pPr>
+        <w:drawing>
+          <wp:inline distT="0" distB="0" distL="0" distR="0" wp14:anchorId="0315ED4E" wp14:editId="7B3D71A5">
+            <wp:extent cx="5740400" cy="1168400"/>
+            <wp:effectExtent l="0" t="0" r="0" b="0"/>
+            <wp:docPr id="3" name="Bild 3" descr="jan:Documents:Bachelorthesis:assets:overviewTOpagealternatetransition.png"/>
+            <wp:cNvGraphicFramePr>
+              <a:graphicFrameLocks xmlns:a="http://schemas.openxmlformats.org/drawingml/2006/main" noChangeAspect="1"/>
+            </wp:cNvGraphicFramePr>
+            <a:graphic xmlns:a="http://schemas.openxmlformats.org/drawingml/2006/main">
+              <a:graphicData uri="http://schemas.openxmlformats.org/drawingml/2006/picture">
+                <pic:pic xmlns:pic="http://schemas.openxmlformats.org/drawingml/2006/picture">
+                  <pic:nvPicPr>
+                    <pic:cNvPr id="0" name="Picture 3" descr="jan:Documents:Bachelorthesis:assets:overviewTOpagealternatetransition.png"/>
+                    <pic:cNvPicPr>
+                      <a:picLocks noChangeAspect="1" noChangeArrowheads="1"/>
+                    </pic:cNvPicPr>
+                  </pic:nvPicPr>
+                  <pic:blipFill>
+                    <a:blip r:embed="rId28">
+                      <a:extLst>
+                        <a:ext uri="{28A0092B-C50C-407E-A947-70E740481C1C}">
+                          <a14:useLocalDpi xmlns:a14="http://schemas.microsoft.com/office/drawing/2010/main" val="0"/>
+                        </a:ext>
+                      </a:extLst>
+                    </a:blip>
+                    <a:srcRect/>
+                    <a:stretch>
+                      <a:fillRect/>
+                    </a:stretch>
+                  </pic:blipFill>
+                  <pic:spPr bwMode="auto">
+                    <a:xfrm>
+                      <a:off x="0" y="0"/>
+                      <a:ext cx="5740400" cy="1168400"/>
+                    </a:xfrm>
+                    <a:prstGeom prst="rect">
+                      <a:avLst/>
+                    </a:prstGeom>
+                    <a:noFill/>
+                    <a:ln>
+                      <a:noFill/>
+                    </a:ln>
+                    <a:effectLst>
+                      <a:outerShdw blurRad="50800" dist="38100" dir="5400000" algn="tl" rotWithShape="0">
+                        <a:srgbClr val="000000">
+                          <a:alpha val="43000"/>
+                        </a:srgbClr>
+                      </a:outerShdw>
+                    </a:effectLst>
+                  </pic:spPr>
+                </pic:pic>
+              </a:graphicData>
+            </a:graphic>
+          </wp:inline>
+        </w:drawing>
+      </w:r>
       <w:r>
         <w:rPr>
           <w:noProof/>
           <w:lang w:val="de-DE"/>
         </w:rPr>
-        <w:lastRenderedPageBreak/>
         <mc:AlternateContent>
           <mc:Choice Requires="wps">
             <w:drawing>
@@ -9169,67 +9676,6 @@
           </mc:Fallback>
         </mc:AlternateContent>
       </w:r>
-      <w:r>
-        <w:rPr>
-          <w:noProof/>
-          <w:lang w:val="de-DE"/>
-        </w:rPr>
-        <w:drawing>
-          <wp:inline distT="0" distB="0" distL="0" distR="0" wp14:anchorId="14C3AFB7" wp14:editId="4A63B020">
-            <wp:extent cx="5740400" cy="1168400"/>
-            <wp:effectExtent l="0" t="0" r="0" b="0"/>
-            <wp:docPr id="3" name="Bild 3" descr="jan:Documents:Bachelorthesis:assets:overviewTOpagealternatetransition.png"/>
-            <wp:cNvGraphicFramePr>
-              <a:graphicFrameLocks xmlns:a="http://schemas.openxmlformats.org/drawingml/2006/main" noChangeAspect="1"/>
-            </wp:cNvGraphicFramePr>
-            <a:graphic xmlns:a="http://schemas.openxmlformats.org/drawingml/2006/main">
-              <a:graphicData uri="http://schemas.openxmlformats.org/drawingml/2006/picture">
-                <pic:pic xmlns:pic="http://schemas.openxmlformats.org/drawingml/2006/picture">
-                  <pic:nvPicPr>
-                    <pic:cNvPr id="0" name="Picture 3" descr="jan:Documents:Bachelorthesis:assets:overviewTOpagealternatetransition.png"/>
-                    <pic:cNvPicPr>
-                      <a:picLocks noChangeAspect="1" noChangeArrowheads="1"/>
-                    </pic:cNvPicPr>
-                  </pic:nvPicPr>
-                  <pic:blipFill>
-                    <a:blip r:embed="rId28">
-                      <a:extLst>
-                        <a:ext uri="{28A0092B-C50C-407E-A947-70E740481C1C}">
-                          <a14:useLocalDpi xmlns:a14="http://schemas.microsoft.com/office/drawing/2010/main" val="0"/>
-                        </a:ext>
-                      </a:extLst>
-                    </a:blip>
-                    <a:srcRect/>
-                    <a:stretch>
-                      <a:fillRect/>
-                    </a:stretch>
-                  </pic:blipFill>
-                  <pic:spPr bwMode="auto">
-                    <a:xfrm>
-                      <a:off x="0" y="0"/>
-                      <a:ext cx="5740400" cy="1168400"/>
-                    </a:xfrm>
-                    <a:prstGeom prst="rect">
-                      <a:avLst/>
-                    </a:prstGeom>
-                    <a:noFill/>
-                    <a:ln>
-                      <a:noFill/>
-                    </a:ln>
-                    <a:effectLst>
-                      <a:outerShdw blurRad="50800" dist="38100" dir="5400000" algn="tl" rotWithShape="0">
-                        <a:srgbClr val="000000">
-                          <a:alpha val="43000"/>
-                        </a:srgbClr>
-                      </a:outerShdw>
-                    </a:effectLst>
-                  </pic:spPr>
-                </pic:pic>
-              </a:graphicData>
-            </a:graphic>
-          </wp:inline>
-        </w:drawing>
-      </w:r>
     </w:p>
     <w:p>
       <w:pPr>
@@ -9278,7 +9724,13 @@
         <w:t>ing</w:t>
       </w:r>
       <w:r>
-        <w:t xml:space="preserve"> hidden by accident so that users will not notice that there are more images on the page. A zoom feature that lets users zoom in and out of overview pages would help to give users an overview of pages with a lot of content and could also be another element for users to experiment with (e.g. by hiding images that can only be seen when a user completely zooms out of the page).</w:t>
+        <w:t xml:space="preserve"> hidden by accident so that users will not notice that there are more images on the page. A zoom feature that lets users zoom in and out of overview pages would help to give users an overview of pages with a lot of content and</w:t>
+      </w:r>
+      <w:r>
+        <w:t xml:space="preserve"> it</w:t>
+      </w:r>
+      <w:r>
+        <w:t xml:space="preserve"> could also be another element for users to experiment with (e.g. by hiding images that can only be seen when a user completely zooms out of the page).</w:t>
       </w:r>
     </w:p>
     <w:p>
@@ -9297,7 +9749,19 @@
         <w:spacing w:line="360" w:lineRule="auto"/>
       </w:pPr>
       <w:r>
-        <w:t>Sometimes it is not necessary to align images on a page in very creative way when a user only wants to upload images and show them to someone else. Currently to align them properly in a grid</w:t>
+        <w:t>Sometimes it is not necessary to align images on a page in very creative way when a user only wants to</w:t>
+      </w:r>
+      <w:r>
+        <w:t xml:space="preserve"> simply</w:t>
+      </w:r>
+      <w:r>
+        <w:t xml:space="preserve"> upload images and </w:t>
+      </w:r>
+      <w:r>
+        <w:t xml:space="preserve">to </w:t>
+      </w:r>
+      <w:r>
+        <w:t>show them to someone else. Currently to align them properly in a grid</w:t>
       </w:r>
       <w:r>
         <w:t>,</w:t>
@@ -9332,7 +9796,13 @@
         <w:spacing w:line="360" w:lineRule="auto"/>
       </w:pPr>
       <w:r>
-        <w:t xml:space="preserve">The search currently only works for tags but this is a functionality that is likely to get extended in the future to also support the search </w:t>
+        <w:t>The search currently only works for tags</w:t>
+      </w:r>
+      <w:r>
+        <w:t>,</w:t>
+      </w:r>
+      <w:r>
+        <w:t xml:space="preserve"> but this is a functionality that is likely to get extended in the future to also support the search </w:t>
       </w:r>
       <w:r>
         <w:t xml:space="preserve">for page- </w:t>
@@ -9372,14 +9842,26 @@
         <w:t>,</w:t>
       </w:r>
       <w:r>
-        <w:t xml:space="preserve"> more possibilities to customize pages could get added to Salon. This especially means to allow users to insert custom CSS snippets to each page. In this way users could change colors, hide certain elements or remove all elements that are created by Salon (e.g. the navigation or the menu) to create a completely unique design. Additionally users may be allowed to insert custom JavaScript code so that for example all templates could get overwritten or custom animations could get added to a page. Allowing users to add JavaScript to their pages has many security implications that should get examined in detail before this feature gets added to Salon.</w:t>
+        <w:t xml:space="preserve"> more possibilities to customize pages could get added to Salon. This especially means to allow users to insert custom CSS snippets to each page. In this way users could change colors, hide certain elements or remove all elements that are created by Salon (e.g. the navigation or the menu) to create a completely unique design. Additionally</w:t>
+      </w:r>
+      <w:r>
+        <w:t>,</w:t>
+      </w:r>
+      <w:r>
+        <w:t xml:space="preserve"> users may be allowed to insert custom JavaScript code so that for example all templates could get overwritten or custom animations could get added to a page. Allowing users to add JavaScript to their pages has many security implications that should get examined in detail before this feature </w:t>
+      </w:r>
+      <w:r>
+        <w:t xml:space="preserve">will be added </w:t>
+      </w:r>
+      <w:r>
+        <w:t>to Salon.</w:t>
       </w:r>
     </w:p>
     <w:p>
       <w:pPr>
         <w:pStyle w:val="berschrift2"/>
       </w:pPr>
-      <w:bookmarkStart w:id="30" w:name="_Toc164800459"/>
+      <w:bookmarkStart w:id="29" w:name="_Toc164800459"/>
       <w:r>
         <w:t>5</w:t>
       </w:r>
@@ -9389,7 +9871,7 @@
       <w:r>
         <w:t xml:space="preserve"> Evaluation</w:t>
       </w:r>
-      <w:bookmarkEnd w:id="30"/>
+      <w:bookmarkEnd w:id="29"/>
     </w:p>
     <w:p>
       <w:pPr>
@@ -9409,7 +9891,13 @@
         <w:spacing w:line="360" w:lineRule="auto"/>
       </w:pPr>
       <w:r>
-        <w:t>This implementation even contains more features than the prototype.</w:t>
+        <w:t xml:space="preserve">This implementation contains </w:t>
+      </w:r>
+      <w:r>
+        <w:t xml:space="preserve">even </w:t>
+      </w:r>
+      <w:r>
+        <w:t>more features than the prototype.</w:t>
       </w:r>
     </w:p>
     <w:p>
@@ -9495,7 +9983,7 @@
       <w:pPr>
         <w:pStyle w:val="berschrift1"/>
       </w:pPr>
-      <w:bookmarkStart w:id="31" w:name="_Toc164800460"/>
+      <w:bookmarkStart w:id="30" w:name="_Toc164800460"/>
       <w:r>
         <w:rPr>
           <w:rFonts w:ascii="Times" w:hAnsi="Times"/>
@@ -9508,18 +9996,80 @@
       <w:r>
         <w:t>Single Page Web Apps</w:t>
       </w:r>
+      <w:bookmarkEnd w:id="30"/>
+    </w:p>
+    <w:p>
+      <w:pPr>
+        <w:pStyle w:val="berschrift2"/>
+      </w:pPr>
+      <w:bookmarkStart w:id="31" w:name="_Toc164800461"/>
+      <w:r>
+        <w:t xml:space="preserve">1. </w:t>
+      </w:r>
+      <w:r>
+        <w:t>Introduction</w:t>
+      </w:r>
       <w:bookmarkEnd w:id="31"/>
     </w:p>
     <w:p>
       <w:pPr>
-        <w:pStyle w:val="berschrift2"/>
-      </w:pPr>
-      <w:bookmarkStart w:id="32" w:name="_Toc164800461"/>
-      <w:r>
-        <w:t xml:space="preserve">1. </w:t>
-      </w:r>
-      <w:r>
-        <w:t>Introduction</w:t>
+        <w:spacing w:line="360" w:lineRule="auto"/>
+      </w:pPr>
+      <w:r>
+        <w:t>Single Page Web Apps gained a lot of attention with JavaScript becoming more and more important in the web development tool chain. One of the main reasons for this development is AJAX</w:t>
+      </w:r>
+      <w:r>
+        <w:rPr>
+          <w:rStyle w:val="Funotenzeichen"/>
+        </w:rPr>
+        <w:footnoteReference w:id="13"/>
+      </w:r>
+      <w:r>
+        <w:t>, a technology to asynchronously load content from the server in JavaScript. Most modern web pages use this technology to make their pages more interactive. But by using AJAX as an addition to the normal backend framework a lot of duplicated code is created and the whole website becomes inconsistent because sometimes the page is rendered in the backend and sometimes parts of the page are rendered in the frontend.</w:t>
+      </w:r>
+    </w:p>
+    <w:p>
+      <w:pPr>
+        <w:spacing w:line="360" w:lineRule="auto"/>
+      </w:pPr>
+      <w:r>
+        <w:t xml:space="preserve">Single Page Web Apps are the consistent refinement of the AJAX approach because they shift a lot of traditional backend functions to the frontend so that the rendering is consequently done in the frontend and no duplicate code </w:t>
+      </w:r>
+      <w:r>
+        <w:t>is being</w:t>
+      </w:r>
+      <w:r>
+        <w:t xml:space="preserve"> created. This leads to browsers becoming fat clients</w:t>
+      </w:r>
+      <w:r>
+        <w:rPr>
+          <w:rStyle w:val="Funotenzeichen"/>
+        </w:rPr>
+        <w:footnoteReference w:id="14"/>
+      </w:r>
+      <w:r>
+        <w:t xml:space="preserve"> in contrast to the traditional thin client</w:t>
+      </w:r>
+      <w:r>
+        <w:rPr>
+          <w:rStyle w:val="Funotenzeichen"/>
+        </w:rPr>
+        <w:footnoteReference w:id="15"/>
+      </w:r>
+      <w:r>
+        <w:t xml:space="preserve"> design in traditional websites. The backend is only used as a web service that serves data in special transport formats which makes the communication a lot more lightweight because the transport format is much more efficient than the transport of complete HTML pages.</w:t>
+      </w:r>
+    </w:p>
+    <w:p>
+      <w:pPr>
+        <w:pStyle w:val="berschrift3"/>
+      </w:pPr>
+      <w:bookmarkStart w:id="32" w:name="_Toc164800462"/>
+      <w:r>
+        <w:t>1.1 Motivation</w:t>
+      </w:r>
+      <w:r>
+        <w:t xml:space="preserve"> for Salon</w:t>
       </w:r>
       <w:bookmarkEnd w:id="32"/>
     </w:p>
@@ -9528,60 +10078,100 @@
         <w:spacing w:line="360" w:lineRule="auto"/>
       </w:pPr>
       <w:r>
-        <w:t>Single Page Web Apps gained a lot of attention with JavaScript becoming more and more important in the web development tool chain. One of the main reasons for this development is AJAX</w:t>
+        <w:t>In the beginning</w:t>
+      </w:r>
+      <w:r>
+        <w:t>,</w:t>
+      </w:r>
+      <w:r>
+        <w:t xml:space="preserve"> Salon was a standard Ruby on Rails (Rails) application. All views were rendered on the server and a lot of JavaScript code was needed to make the UI as flexible as it is now. The JavaScript code was structured with the help of Backbone.js</w:t>
       </w:r>
       <w:r>
         <w:rPr>
           <w:rStyle w:val="Funotenzeichen"/>
         </w:rPr>
-        <w:footnoteReference w:id="13"/>
-      </w:r>
-      <w:r>
-        <w:t>, a technology to asynchronously load content from the server in JavaScript. Most modern web pages use this technology to make their pages more interactive. But by using AJAX as an addition to the normal backend framework a lot of duplicated code is created and the whole website becomes inconsistent because sometimes the page is rendered in the backend and sometimes parts of the page are rendered in the frontend.</w:t>
-      </w:r>
-    </w:p>
-    <w:p>
-      <w:pPr>
-        <w:spacing w:line="360" w:lineRule="auto"/>
-      </w:pPr>
-      <w:r>
-        <w:t xml:space="preserve">Single Page Web Apps are the consistent refinement of the AJAX approach because they shift a lot of traditional backend functions to the frontend so that the rendering is consequently done in the frontend and no duplicate code </w:t>
-      </w:r>
-      <w:r>
-        <w:t>is being</w:t>
-      </w:r>
-      <w:r>
-        <w:t xml:space="preserve"> created. This leads to browsers becoming fat clients</w:t>
-      </w:r>
-      <w:r>
-        <w:rPr>
-          <w:rStyle w:val="Funotenzeichen"/>
-        </w:rPr>
-        <w:footnoteReference w:id="14"/>
-      </w:r>
-      <w:r>
-        <w:t xml:space="preserve"> in contrast to the traditional thin client</w:t>
-      </w:r>
-      <w:r>
-        <w:rPr>
-          <w:rStyle w:val="Funotenzeichen"/>
-        </w:rPr>
-        <w:footnoteReference w:id="15"/>
-      </w:r>
-      <w:r>
-        <w:t xml:space="preserve"> design in traditional websites. The backend is only used as a web service that serves data in special transport formats which makes the communication a lot more lightweight because the transport format is much more efficient than the transport of complete HTML pages.</w:t>
+        <w:footnoteReference w:id="16"/>
+      </w:r>
+      <w:r>
+        <w:t xml:space="preserve">, a </w:t>
+      </w:r>
+      <w:r>
+        <w:lastRenderedPageBreak/>
+        <w:t xml:space="preserve">JavaScript library that provides frontend developers with Models, Views and Controllers and makes frontend code event-driven. </w:t>
+      </w:r>
+      <w:r>
+        <w:t xml:space="preserve">From time to time the frontend code became more important and </w:t>
+      </w:r>
+      <w:r>
+        <w:t xml:space="preserve">that </w:t>
+      </w:r>
+      <w:r>
+        <w:t xml:space="preserve">quickly </w:t>
+      </w:r>
+      <w:r>
+        <w:t>led</w:t>
+      </w:r>
+      <w:r>
+        <w:t xml:space="preserve"> to duplicated code that needed to get implemented in the backend language and in the frontend language. An example: In order to dynamically create images in the page overview, a JavaScript template was used that looked the same as the ruby template and needed to get maintained in both places. Also parts of the model-logic have been rewritten to enable an easier communication with the backend. More and more of the application-logic moved to the client-side and the code became disordered and it was unclear which parts of the application-logic were implemented in the frontend and which parts in the backend. </w:t>
+      </w:r>
+    </w:p>
+    <w:p>
+      <w:pPr>
+        <w:spacing w:line="360" w:lineRule="auto"/>
+      </w:pPr>
+      <w:r>
+        <w:t xml:space="preserve">To restructure and to </w:t>
+      </w:r>
+      <w:r>
+        <w:t>cleanup</w:t>
+      </w:r>
+      <w:r>
+        <w:t xml:space="preserve"> the code-base</w:t>
+      </w:r>
+      <w:r>
+        <w:t>,</w:t>
+      </w:r>
+      <w:r>
+        <w:t xml:space="preserve"> Salon has then been rewritten as a Single Page Web App (SPWA). </w:t>
+      </w:r>
+      <w:r>
+        <w:t>In addition to</w:t>
+      </w:r>
+      <w:r>
+        <w:t xml:space="preserve"> the code </w:t>
+      </w:r>
+      <w:r>
+        <w:t>cleanup</w:t>
+      </w:r>
+      <w:r>
+        <w:t>,</w:t>
+      </w:r>
+      <w:r>
+        <w:t xml:space="preserve"> this also had some </w:t>
+      </w:r>
+      <w:r>
+        <w:t xml:space="preserve">other </w:t>
+      </w:r>
+      <w:r>
+        <w:t xml:space="preserve">positive affects on Salon, which are described in </w:t>
+      </w:r>
+      <w:r>
+        <w:t xml:space="preserve">II </w:t>
+      </w:r>
+      <w:r>
+        <w:t>3. “Benefits”.</w:t>
       </w:r>
     </w:p>
     <w:p>
       <w:pPr>
         <w:pStyle w:val="berschrift3"/>
       </w:pPr>
-      <w:bookmarkStart w:id="33" w:name="_Toc164800462"/>
-      <w:r>
-        <w:t>1.1 Motivation</w:t>
-      </w:r>
-      <w:r>
-        <w:t xml:space="preserve"> for Salon</w:t>
+      <w:bookmarkStart w:id="33" w:name="_Toc164800463"/>
+      <w:r>
+        <w:t xml:space="preserve">1.2 </w:t>
+      </w:r>
+      <w:r>
+        <w:t>Comparison</w:t>
       </w:r>
       <w:bookmarkEnd w:id="33"/>
     </w:p>
@@ -9590,97 +10180,31 @@
         <w:spacing w:line="360" w:lineRule="auto"/>
       </w:pPr>
       <w:r>
-        <w:t>In the beginning Salon was a standard Ruby on Rails (Rails) application. All views were rendered on the server and a lot of JavaScript code was needed to make the UI as flexible as it is now. The JavaScript code was structured with the help of Backbone.js</w:t>
-      </w:r>
-      <w:r>
-        <w:rPr>
-          <w:rStyle w:val="Funotenzeichen"/>
-        </w:rPr>
-        <w:footnoteReference w:id="16"/>
-      </w:r>
-      <w:r>
-        <w:t xml:space="preserve">, a </w:t>
-      </w:r>
-      <w:r>
-        <w:lastRenderedPageBreak/>
-        <w:t xml:space="preserve">JavaScript library that provides frontend developers with Models, Views and Controllers and makes frontend code event-driven. Quickly that </w:t>
-      </w:r>
-      <w:r>
-        <w:t>led</w:t>
-      </w:r>
-      <w:r>
-        <w:t xml:space="preserve"> to duplicated code that needed to get implemented in the backend language and in the frontend language. An example: In order to dynamically create images in the page overview, a JavaScript template was used that looked the same as the ruby template and needed to get maintained in both places. Also parts of the model-logic have been rewritten to enable an easier communication with the backend. More and more of the application-logic moved to the client-side and the code became disordered and it was unclear which parts of the application-logic were implemented in the frontend and which parts in the backend. </w:t>
-      </w:r>
-    </w:p>
-    <w:p>
-      <w:pPr>
-        <w:spacing w:line="360" w:lineRule="auto"/>
-      </w:pPr>
-      <w:r>
-        <w:t xml:space="preserve">To restructure and to </w:t>
-      </w:r>
-      <w:r>
-        <w:t>cleanup</w:t>
-      </w:r>
-      <w:r>
-        <w:t xml:space="preserve"> the code-base</w:t>
+        <w:t>In the following</w:t>
       </w:r>
       <w:r>
         <w:t>,</w:t>
       </w:r>
       <w:r>
-        <w:t xml:space="preserve"> Salon has then been rewritten as a Single Page Web App (SPWA). Besides the code </w:t>
-      </w:r>
-      <w:r>
-        <w:t>cleanup</w:t>
-      </w:r>
-      <w:r>
-        <w:t xml:space="preserve"> this also had some </w:t>
-      </w:r>
-      <w:r>
-        <w:t xml:space="preserve">other </w:t>
-      </w:r>
-      <w:r>
-        <w:t xml:space="preserve">positive affects on Salon, which are described in </w:t>
-      </w:r>
-      <w:r>
-        <w:t xml:space="preserve">II </w:t>
-      </w:r>
-      <w:r>
-        <w:t>3. “Benefits”.</w:t>
+        <w:t xml:space="preserve"> the main differences between the traditional (MVC-based) Web App system and the Single Page Web App system will be pointed out by looking in detail at the typical request flow in both system</w:t>
+      </w:r>
+      <w:r>
+        <w:t>s</w:t>
+      </w:r>
+      <w:r>
+        <w:t>.</w:t>
       </w:r>
     </w:p>
     <w:p>
       <w:pPr>
         <w:pStyle w:val="berschrift3"/>
       </w:pPr>
-      <w:bookmarkStart w:id="34" w:name="_Toc164800463"/>
-      <w:r>
-        <w:t xml:space="preserve">1.2 </w:t>
-      </w:r>
-      <w:r>
-        <w:t>Comparison</w:t>
-      </w:r>
-      <w:bookmarkEnd w:id="34"/>
-    </w:p>
-    <w:p>
-      <w:pPr>
-        <w:spacing w:line="360" w:lineRule="auto"/>
-      </w:pPr>
-      <w:r>
-        <w:t>In the following the main differences between the traditional (MVC-based) Web App system and the Single Page Web App system will be pointed out by looking in detail at the typical request flow in both system.</w:t>
-      </w:r>
-    </w:p>
-    <w:p>
-      <w:pPr>
-        <w:pStyle w:val="berschrift3"/>
-      </w:pPr>
-      <w:bookmarkStart w:id="35" w:name="_Toc164800464"/>
+      <w:bookmarkStart w:id="34" w:name="_Toc164800464"/>
       <w:r>
         <w:lastRenderedPageBreak/>
         <w:t>1.2.1 Traditional</w:t>
       </w:r>
-      <w:bookmarkEnd w:id="35"/>
+      <w:bookmarkEnd w:id="34"/>
     </w:p>
     <w:p>
       <w:pPr>
@@ -9914,11 +10438,11 @@
       <w:pPr>
         <w:pStyle w:val="berschrift3"/>
       </w:pPr>
-      <w:bookmarkStart w:id="36" w:name="_Toc164800465"/>
+      <w:bookmarkStart w:id="35" w:name="_Toc164800465"/>
       <w:r>
         <w:t>1.2.2 Single Page</w:t>
       </w:r>
-      <w:bookmarkEnd w:id="36"/>
+      <w:bookmarkEnd w:id="35"/>
     </w:p>
     <w:p>
       <w:pPr>
@@ -10183,13 +10707,21 @@
         <w:t>see II 3.1 “Speed / Efficiency”)</w:t>
       </w:r>
       <w:r>
-        <w:t>. When the data ha</w:t>
-      </w:r>
-      <w:r>
-        <w:t>s</w:t>
-      </w:r>
-      <w:r>
-        <w:t xml:space="preserve"> arrived in the frontend framework, the model notifies the controller that the data is available. The controller then takes care of rendering the correct view from the data. Now instead of replacing the whole DOM, the generated view replaces only a part of the page (e.g. the content panel). The whole request is executed asynchronously, which prevents the screen from turning blank when the new content is being loaded</w:t>
+        <w:t xml:space="preserve">. When the data </w:t>
+      </w:r>
+      <w:r>
+        <w:t>arrives</w:t>
+      </w:r>
+      <w:r>
+        <w:t xml:space="preserve"> in the frontend framework, the model notifies the controller that the data is available. The controller then takes care of rendering the correct view from the data. Now</w:t>
+      </w:r>
+      <w:r>
+        <w:t>,</w:t>
+      </w:r>
+      <w:bookmarkStart w:id="36" w:name="_GoBack"/>
+      <w:bookmarkEnd w:id="36"/>
+      <w:r>
+        <w:t xml:space="preserve"> instead of replacing the whole DOM, the generated view replaces only a part of the page (e.g. the content panel). The whole request is executed asynchronously, which prevents the screen from turning blank when the new content is being loaded</w:t>
       </w:r>
       <w:r>
         <w:t xml:space="preserve"> and makes the page reload a lot smoother</w:t>
@@ -14172,7 +14704,6 @@
   <w:style w:type="character" w:default="1" w:styleId="Absatzstandardschriftart">
     <w:name w:val="Default Paragraph Font"/>
     <w:uiPriority w:val="1"/>
-    <w:semiHidden/>
     <w:unhideWhenUsed/>
   </w:style>
   <w:style w:type="table" w:default="1" w:styleId="NormaleTabelle">
@@ -14972,7 +15503,6 @@
   <w:style w:type="character" w:default="1" w:styleId="Absatzstandardschriftart">
     <w:name w:val="Default Paragraph Font"/>
     <w:uiPriority w:val="1"/>
-    <w:semiHidden/>
     <w:unhideWhenUsed/>
   </w:style>
   <w:style w:type="table" w:default="1" w:styleId="NormaleTabelle">
@@ -15826,7 +16356,7 @@
 </file>
 
 <file path=customXml/itemProps1.xml><?xml version="1.0" encoding="utf-8"?>
-<ds:datastoreItem xmlns:ds="http://schemas.openxmlformats.org/officeDocument/2006/customXml" ds:itemID="{9742CFBE-EBA0-624D-9BD1-C52BD1B0BED8}">
+<ds:datastoreItem xmlns:ds="http://schemas.openxmlformats.org/officeDocument/2006/customXml" ds:itemID="{1685DA7A-1124-8D47-8CA0-E0C4267CEDCD}">
   <ds:schemaRefs>
     <ds:schemaRef ds:uri="http://schemas.openxmlformats.org/officeDocument/2006/bibliography"/>
   </ds:schemaRefs>

</xml_diff>

<commit_message>
no rest for the dipl. :P we got a cover image
</commit_message>
<xml_diff>
--- a/Design and Implementation of a web-based platform to present designer-portfolios_CP.docx
+++ b/Design and Implementation of a web-based platform to present designer-portfolios_CP.docx
@@ -5,9 +5,327 @@
     <w:p>
       <w:pPr>
         <w:pStyle w:val="berschrift1"/>
-      </w:pPr>
-      <w:bookmarkStart w:id="0" w:name="_Toc164812700"/>
-      <w:r>
+        <w:jc w:val="center"/>
+        <w:rPr>
+          <w:sz w:val="52"/>
+          <w:szCs w:val="52"/>
+        </w:rPr>
+      </w:pPr>
+    </w:p>
+    <w:p/>
+    <w:p>
+      <w:pPr>
+        <w:pStyle w:val="berschrift1"/>
+        <w:jc w:val="center"/>
+        <w:rPr>
+          <w:sz w:val="52"/>
+          <w:szCs w:val="52"/>
+        </w:rPr>
+      </w:pPr>
+      <w:r>
+        <w:rPr>
+          <w:sz w:val="52"/>
+          <w:szCs w:val="52"/>
+        </w:rPr>
+        <w:t>Design and implementation of a web-based platform to present designer-portfolios</w:t>
+      </w:r>
+    </w:p>
+    <w:p/>
+    <w:p/>
+    <w:p/>
+    <w:p>
+      <w:pPr>
+        <w:jc w:val="center"/>
+        <w:rPr>
+          <w:sz w:val="40"/>
+          <w:szCs w:val="40"/>
+        </w:rPr>
+      </w:pPr>
+      <w:r>
+        <w:rPr>
+          <w:sz w:val="40"/>
+          <w:szCs w:val="40"/>
+        </w:rPr>
+        <w:t>Bachelor Thesis</w:t>
+      </w:r>
+    </w:p>
+    <w:p>
+      <w:pPr>
+        <w:jc w:val="center"/>
+        <w:rPr>
+          <w:sz w:val="36"/>
+          <w:szCs w:val="36"/>
+        </w:rPr>
+      </w:pPr>
+    </w:p>
+    <w:p>
+      <w:pPr>
+        <w:jc w:val="center"/>
+        <w:rPr>
+          <w:sz w:val="36"/>
+          <w:szCs w:val="36"/>
+        </w:rPr>
+      </w:pPr>
+    </w:p>
+    <w:p>
+      <w:pPr>
+        <w:jc w:val="center"/>
+        <w:rPr>
+          <w:sz w:val="36"/>
+          <w:szCs w:val="36"/>
+        </w:rPr>
+      </w:pPr>
+    </w:p>
+    <w:p>
+      <w:pPr>
+        <w:jc w:val="center"/>
+        <w:rPr>
+          <w:sz w:val="36"/>
+          <w:szCs w:val="36"/>
+        </w:rPr>
+      </w:pPr>
+      <w:r>
+        <w:rPr>
+          <w:sz w:val="36"/>
+          <w:szCs w:val="36"/>
+        </w:rPr>
+        <w:t>University of Applied Sciences Düsseldorf</w:t>
+      </w:r>
+    </w:p>
+    <w:p>
+      <w:pPr>
+        <w:jc w:val="center"/>
+        <w:rPr>
+          <w:sz w:val="36"/>
+          <w:szCs w:val="36"/>
+        </w:rPr>
+      </w:pPr>
+      <w:r>
+        <w:rPr>
+          <w:sz w:val="36"/>
+          <w:szCs w:val="36"/>
+        </w:rPr>
+        <w:t>Department of Media</w:t>
+      </w:r>
+    </w:p>
+    <w:p>
+      <w:pPr>
+        <w:jc w:val="center"/>
+        <w:rPr>
+          <w:sz w:val="36"/>
+          <w:szCs w:val="36"/>
+        </w:rPr>
+      </w:pPr>
+    </w:p>
+    <w:p>
+      <w:pPr>
+        <w:jc w:val="center"/>
+        <w:rPr>
+          <w:sz w:val="36"/>
+          <w:szCs w:val="36"/>
+        </w:rPr>
+      </w:pPr>
+      <w:r>
+        <w:rPr>
+          <w:sz w:val="36"/>
+          <w:szCs w:val="36"/>
+        </w:rPr>
+        <w:t>Degree</w:t>
+      </w:r>
+      <w:r>
+        <w:rPr>
+          <w:sz w:val="36"/>
+          <w:szCs w:val="36"/>
+        </w:rPr>
+        <w:t xml:space="preserve"> Program: Media Informatics (B.</w:t>
+      </w:r>
+      <w:r>
+        <w:rPr>
+          <w:sz w:val="36"/>
+          <w:szCs w:val="36"/>
+        </w:rPr>
+        <w:t>Sc.)</w:t>
+      </w:r>
+    </w:p>
+    <w:p>
+      <w:pPr>
+        <w:jc w:val="center"/>
+        <w:rPr>
+          <w:sz w:val="36"/>
+          <w:szCs w:val="36"/>
+        </w:rPr>
+      </w:pPr>
+    </w:p>
+    <w:p>
+      <w:pPr>
+        <w:jc w:val="right"/>
+        <w:rPr>
+          <w:sz w:val="36"/>
+          <w:szCs w:val="36"/>
+        </w:rPr>
+      </w:pPr>
+    </w:p>
+    <w:p>
+      <w:pPr>
+        <w:jc w:val="right"/>
+        <w:rPr>
+          <w:sz w:val="36"/>
+          <w:szCs w:val="36"/>
+        </w:rPr>
+      </w:pPr>
+    </w:p>
+    <w:p>
+      <w:pPr>
+        <w:jc w:val="right"/>
+        <w:rPr>
+          <w:sz w:val="36"/>
+          <w:szCs w:val="36"/>
+        </w:rPr>
+      </w:pPr>
+    </w:p>
+    <w:p>
+      <w:pPr>
+        <w:rPr>
+          <w:sz w:val="32"/>
+          <w:szCs w:val="32"/>
+        </w:rPr>
+      </w:pPr>
+    </w:p>
+    <w:p>
+      <w:pPr>
+        <w:rPr>
+          <w:sz w:val="32"/>
+          <w:szCs w:val="32"/>
+        </w:rPr>
+      </w:pPr>
+    </w:p>
+    <w:p>
+      <w:pPr>
+        <w:rPr>
+          <w:sz w:val="32"/>
+          <w:szCs w:val="32"/>
+        </w:rPr>
+      </w:pPr>
+    </w:p>
+    <w:p>
+      <w:pPr>
+        <w:rPr>
+          <w:sz w:val="32"/>
+          <w:szCs w:val="32"/>
+        </w:rPr>
+      </w:pPr>
+    </w:p>
+    <w:p>
+      <w:pPr>
+        <w:rPr>
+          <w:sz w:val="32"/>
+          <w:szCs w:val="32"/>
+        </w:rPr>
+      </w:pPr>
+    </w:p>
+    <w:p>
+      <w:pPr>
+        <w:rPr>
+          <w:sz w:val="32"/>
+          <w:szCs w:val="32"/>
+        </w:rPr>
+      </w:pPr>
+    </w:p>
+    <w:p>
+      <w:pPr>
+        <w:rPr>
+          <w:sz w:val="32"/>
+          <w:szCs w:val="32"/>
+        </w:rPr>
+      </w:pPr>
+      <w:r>
+        <w:rPr>
+          <w:sz w:val="32"/>
+          <w:szCs w:val="32"/>
+        </w:rPr>
+        <w:t>Author: Jan Monschke (507653)</w:t>
+      </w:r>
+    </w:p>
+    <w:p>
+      <w:pPr>
+        <w:rPr>
+          <w:sz w:val="32"/>
+          <w:szCs w:val="32"/>
+        </w:rPr>
+      </w:pPr>
+    </w:p>
+    <w:p>
+      <w:pPr>
+        <w:rPr>
+          <w:sz w:val="32"/>
+          <w:szCs w:val="32"/>
+        </w:rPr>
+      </w:pPr>
+      <w:r>
+        <w:rPr>
+          <w:sz w:val="32"/>
+          <w:szCs w:val="32"/>
+        </w:rPr>
+        <w:t xml:space="preserve">First Examiner: </w:t>
+      </w:r>
+      <w:r>
+        <w:rPr>
+          <w:sz w:val="32"/>
+          <w:szCs w:val="32"/>
+        </w:rPr>
+        <w:t>Prof. Dr.-Ing. MSc Markus Dahm</w:t>
+      </w:r>
+    </w:p>
+    <w:p>
+      <w:pPr>
+        <w:rPr>
+          <w:sz w:val="32"/>
+          <w:szCs w:val="32"/>
+        </w:rPr>
+      </w:pPr>
+      <w:r>
+        <w:rPr>
+          <w:sz w:val="32"/>
+          <w:szCs w:val="32"/>
+        </w:rPr>
+        <w:t>Second Examiner: Dipl.</w:t>
+      </w:r>
+      <w:r>
+        <w:rPr>
+          <w:sz w:val="32"/>
+          <w:szCs w:val="32"/>
+        </w:rPr>
+        <w:t>-</w:t>
+      </w:r>
+      <w:r>
+        <w:rPr>
+          <w:sz w:val="32"/>
+          <w:szCs w:val="32"/>
+        </w:rPr>
+        <w:t>Inf. Sebastian Deutsch</w:t>
+      </w:r>
+    </w:p>
+    <w:p>
+      <w:pPr>
+        <w:rPr>
+          <w:rFonts w:asciiTheme="majorHAnsi" w:eastAsiaTheme="majorEastAsia" w:hAnsiTheme="majorHAnsi" w:cstheme="majorBidi"/>
+          <w:b/>
+          <w:bCs/>
+          <w:sz w:val="36"/>
+          <w:szCs w:val="36"/>
+        </w:rPr>
+      </w:pPr>
+      <w:r>
+        <w:br w:type="page"/>
+      </w:r>
+    </w:p>
+    <w:p>
+      <w:pPr>
+        <w:pStyle w:val="berschrift1"/>
+      </w:pPr>
+      <w:bookmarkStart w:id="0" w:name="_Toc164813637"/>
+      <w:r>
+        <w:lastRenderedPageBreak/>
         <w:t>Affidavit</w:t>
       </w:r>
       <w:bookmarkStart w:id="1" w:name="_Toc164160753"/>
@@ -83,13 +401,14 @@
       <w:bookmarkStart w:id="2" w:name="_Toc164160754"/>
     </w:p>
     <w:p/>
+    <w:p/>
+    <w:p/>
     <w:p>
       <w:pPr>
         <w:pStyle w:val="berschrift1"/>
       </w:pPr>
-      <w:bookmarkStart w:id="3" w:name="_Toc164812701"/>
-      <w:r>
-        <w:lastRenderedPageBreak/>
+      <w:bookmarkStart w:id="3" w:name="_Toc164813638"/>
+      <w:r>
         <w:t>Table of Contents</w:t>
       </w:r>
       <w:bookmarkEnd w:id="2"/>
@@ -165,7 +484,7 @@
         <w:rPr>
           <w:noProof/>
         </w:rPr>
-        <w:instrText xml:space="preserve"> PAGEREF _Toc164812700 \h </w:instrText>
+        <w:instrText xml:space="preserve"> PAGEREF _Toc164813637 \h </w:instrText>
       </w:r>
       <w:r>
         <w:rPr>
@@ -182,7 +501,7 @@
         <w:rPr>
           <w:noProof/>
         </w:rPr>
-        <w:t>1</w:t>
+        <w:t>2</w:t>
       </w:r>
       <w:r>
         <w:rPr>
@@ -225,7 +544,7 @@
         <w:rPr>
           <w:noProof/>
         </w:rPr>
-        <w:instrText xml:space="preserve"> PAGEREF _Toc164812701 \h </w:instrText>
+        <w:instrText xml:space="preserve"> PAGEREF _Toc164813638 \h </w:instrText>
       </w:r>
       <w:r>
         <w:rPr>
@@ -242,7 +561,7 @@
         <w:rPr>
           <w:noProof/>
         </w:rPr>
-        <w:t>2</w:t>
+        <w:t>3</w:t>
       </w:r>
       <w:r>
         <w:rPr>
@@ -285,7 +604,7 @@
         <w:rPr>
           <w:noProof/>
         </w:rPr>
-        <w:instrText xml:space="preserve"> PAGEREF _Toc164812702 \h </w:instrText>
+        <w:instrText xml:space="preserve"> PAGEREF _Toc164813639 \h </w:instrText>
       </w:r>
       <w:r>
         <w:rPr>
@@ -302,7 +621,7 @@
         <w:rPr>
           <w:noProof/>
         </w:rPr>
-        <w:t>3</w:t>
+        <w:t>4</w:t>
       </w:r>
       <w:r>
         <w:rPr>
@@ -345,7 +664,7 @@
         <w:rPr>
           <w:noProof/>
         </w:rPr>
-        <w:instrText xml:space="preserve"> PAGEREF _Toc164812703 \h </w:instrText>
+        <w:instrText xml:space="preserve"> PAGEREF _Toc164813640 \h </w:instrText>
       </w:r>
       <w:r>
         <w:rPr>
@@ -362,7 +681,7 @@
         <w:rPr>
           <w:noProof/>
         </w:rPr>
-        <w:t>4</w:t>
+        <w:t>5</w:t>
       </w:r>
       <w:r>
         <w:rPr>
@@ -412,7 +731,7 @@
         <w:rPr>
           <w:noProof/>
         </w:rPr>
-        <w:instrText xml:space="preserve"> PAGEREF _Toc164812704 \h </w:instrText>
+        <w:instrText xml:space="preserve"> PAGEREF _Toc164813641 \h </w:instrText>
       </w:r>
       <w:r>
         <w:rPr>
@@ -429,7 +748,7 @@
         <w:rPr>
           <w:noProof/>
         </w:rPr>
-        <w:t>5</w:t>
+        <w:t>6</w:t>
       </w:r>
       <w:r>
         <w:rPr>
@@ -474,7 +793,7 @@
         <w:rPr>
           <w:noProof/>
         </w:rPr>
-        <w:instrText xml:space="preserve"> PAGEREF _Toc164812705 \h </w:instrText>
+        <w:instrText xml:space="preserve"> PAGEREF _Toc164813642 \h </w:instrText>
       </w:r>
       <w:r>
         <w:rPr>
@@ -491,7 +810,7 @@
         <w:rPr>
           <w:noProof/>
         </w:rPr>
-        <w:t>5</w:t>
+        <w:t>6</w:t>
       </w:r>
       <w:r>
         <w:rPr>
@@ -536,7 +855,7 @@
         <w:rPr>
           <w:noProof/>
         </w:rPr>
-        <w:instrText xml:space="preserve"> PAGEREF _Toc164812706 \h </w:instrText>
+        <w:instrText xml:space="preserve"> PAGEREF _Toc164813643 \h </w:instrText>
       </w:r>
       <w:r>
         <w:rPr>
@@ -553,7 +872,7 @@
         <w:rPr>
           <w:noProof/>
         </w:rPr>
-        <w:t>5</w:t>
+        <w:t>6</w:t>
       </w:r>
       <w:r>
         <w:rPr>
@@ -598,7 +917,7 @@
         <w:rPr>
           <w:noProof/>
         </w:rPr>
-        <w:instrText xml:space="preserve"> PAGEREF _Toc164812707 \h </w:instrText>
+        <w:instrText xml:space="preserve"> PAGEREF _Toc164813644 \h </w:instrText>
       </w:r>
       <w:r>
         <w:rPr>
@@ -615,7 +934,7 @@
         <w:rPr>
           <w:noProof/>
         </w:rPr>
-        <w:t>6</w:t>
+        <w:t>7</w:t>
       </w:r>
       <w:r>
         <w:rPr>
@@ -660,7 +979,7 @@
         <w:rPr>
           <w:noProof/>
         </w:rPr>
-        <w:instrText xml:space="preserve"> PAGEREF _Toc164812708 \h </w:instrText>
+        <w:instrText xml:space="preserve"> PAGEREF _Toc164813645 \h </w:instrText>
       </w:r>
       <w:r>
         <w:rPr>
@@ -677,7 +996,7 @@
         <w:rPr>
           <w:noProof/>
         </w:rPr>
-        <w:t>6</w:t>
+        <w:t>7</w:t>
       </w:r>
       <w:r>
         <w:rPr>
@@ -722,7 +1041,7 @@
         <w:rPr>
           <w:noProof/>
         </w:rPr>
-        <w:instrText xml:space="preserve"> PAGEREF _Toc164812709 \h </w:instrText>
+        <w:instrText xml:space="preserve"> PAGEREF _Toc164813646 \h </w:instrText>
       </w:r>
       <w:r>
         <w:rPr>
@@ -739,7 +1058,7 @@
         <w:rPr>
           <w:noProof/>
         </w:rPr>
-        <w:t>7</w:t>
+        <w:t>8</w:t>
       </w:r>
       <w:r>
         <w:rPr>
@@ -784,7 +1103,7 @@
         <w:rPr>
           <w:noProof/>
         </w:rPr>
-        <w:instrText xml:space="preserve"> PAGEREF _Toc164812710 \h </w:instrText>
+        <w:instrText xml:space="preserve"> PAGEREF _Toc164813647 \h </w:instrText>
       </w:r>
       <w:r>
         <w:rPr>
@@ -801,7 +1120,7 @@
         <w:rPr>
           <w:noProof/>
         </w:rPr>
-        <w:t>7</w:t>
+        <w:t>8</w:t>
       </w:r>
       <w:r>
         <w:rPr>
@@ -845,7 +1164,7 @@
         <w:rPr>
           <w:noProof/>
         </w:rPr>
-        <w:instrText xml:space="preserve"> PAGEREF _Toc164812711 \h </w:instrText>
+        <w:instrText xml:space="preserve"> PAGEREF _Toc164813648 \h </w:instrText>
       </w:r>
       <w:r>
         <w:rPr>
@@ -862,7 +1181,7 @@
         <w:rPr>
           <w:noProof/>
         </w:rPr>
-        <w:t>7</w:t>
+        <w:t>8</w:t>
       </w:r>
       <w:r>
         <w:rPr>
@@ -906,7 +1225,7 @@
         <w:rPr>
           <w:noProof/>
         </w:rPr>
-        <w:instrText xml:space="preserve"> PAGEREF _Toc164812712 \h </w:instrText>
+        <w:instrText xml:space="preserve"> PAGEREF _Toc164813649 \h </w:instrText>
       </w:r>
       <w:r>
         <w:rPr>
@@ -923,7 +1242,7 @@
         <w:rPr>
           <w:noProof/>
         </w:rPr>
-        <w:t>8</w:t>
+        <w:t>9</w:t>
       </w:r>
       <w:r>
         <w:rPr>
@@ -967,7 +1286,7 @@
         <w:rPr>
           <w:noProof/>
         </w:rPr>
-        <w:instrText xml:space="preserve"> PAGEREF _Toc164812713 \h </w:instrText>
+        <w:instrText xml:space="preserve"> PAGEREF _Toc164813650 \h </w:instrText>
       </w:r>
       <w:r>
         <w:rPr>
@@ -984,7 +1303,7 @@
         <w:rPr>
           <w:noProof/>
         </w:rPr>
-        <w:t>9</w:t>
+        <w:t>10</w:t>
       </w:r>
       <w:r>
         <w:rPr>
@@ -1028,7 +1347,7 @@
         <w:rPr>
           <w:noProof/>
         </w:rPr>
-        <w:instrText xml:space="preserve"> PAGEREF _Toc164812714 \h </w:instrText>
+        <w:instrText xml:space="preserve"> PAGEREF _Toc164813651 \h </w:instrText>
       </w:r>
       <w:r>
         <w:rPr>
@@ -1045,7 +1364,7 @@
         <w:rPr>
           <w:noProof/>
         </w:rPr>
-        <w:t>10</w:t>
+        <w:t>11</w:t>
       </w:r>
       <w:r>
         <w:rPr>
@@ -1089,7 +1408,7 @@
         <w:rPr>
           <w:noProof/>
         </w:rPr>
-        <w:instrText xml:space="preserve"> PAGEREF _Toc164812715 \h </w:instrText>
+        <w:instrText xml:space="preserve"> PAGEREF _Toc164813652 \h </w:instrText>
       </w:r>
       <w:r>
         <w:rPr>
@@ -1106,7 +1425,7 @@
         <w:rPr>
           <w:noProof/>
         </w:rPr>
-        <w:t>11</w:t>
+        <w:t>12</w:t>
       </w:r>
       <w:r>
         <w:rPr>
@@ -1150,7 +1469,7 @@
         <w:rPr>
           <w:noProof/>
         </w:rPr>
-        <w:instrText xml:space="preserve"> PAGEREF _Toc164812716 \h </w:instrText>
+        <w:instrText xml:space="preserve"> PAGEREF _Toc164813653 \h </w:instrText>
       </w:r>
       <w:r>
         <w:rPr>
@@ -1167,7 +1486,7 @@
         <w:rPr>
           <w:noProof/>
         </w:rPr>
-        <w:t>12</w:t>
+        <w:t>13</w:t>
       </w:r>
       <w:r>
         <w:rPr>
@@ -1211,7 +1530,7 @@
         <w:rPr>
           <w:noProof/>
         </w:rPr>
-        <w:instrText xml:space="preserve"> PAGEREF _Toc164812717 \h </w:instrText>
+        <w:instrText xml:space="preserve"> PAGEREF _Toc164813654 \h </w:instrText>
       </w:r>
       <w:r>
         <w:rPr>
@@ -1228,7 +1547,7 @@
         <w:rPr>
           <w:noProof/>
         </w:rPr>
-        <w:t>12</w:t>
+        <w:t>13</w:t>
       </w:r>
       <w:r>
         <w:rPr>
@@ -1272,7 +1591,7 @@
         <w:rPr>
           <w:noProof/>
         </w:rPr>
-        <w:instrText xml:space="preserve"> PAGEREF _Toc164812718 \h </w:instrText>
+        <w:instrText xml:space="preserve"> PAGEREF _Toc164813655 \h </w:instrText>
       </w:r>
       <w:r>
         <w:rPr>
@@ -1289,7 +1608,7 @@
         <w:rPr>
           <w:noProof/>
         </w:rPr>
-        <w:t>13</w:t>
+        <w:t>14</w:t>
       </w:r>
       <w:r>
         <w:rPr>
@@ -1333,7 +1652,7 @@
         <w:rPr>
           <w:noProof/>
         </w:rPr>
-        <w:instrText xml:space="preserve"> PAGEREF _Toc164812719 \h </w:instrText>
+        <w:instrText xml:space="preserve"> PAGEREF _Toc164813656 \h </w:instrText>
       </w:r>
       <w:r>
         <w:rPr>
@@ -1350,7 +1669,7 @@
         <w:rPr>
           <w:noProof/>
         </w:rPr>
-        <w:t>14</w:t>
+        <w:t>15</w:t>
       </w:r>
       <w:r>
         <w:rPr>
@@ -1395,7 +1714,7 @@
         <w:rPr>
           <w:noProof/>
         </w:rPr>
-        <w:instrText xml:space="preserve"> PAGEREF _Toc164812720 \h </w:instrText>
+        <w:instrText xml:space="preserve"> PAGEREF _Toc164813657 \h </w:instrText>
       </w:r>
       <w:r>
         <w:rPr>
@@ -1412,7 +1731,7 @@
         <w:rPr>
           <w:noProof/>
         </w:rPr>
-        <w:t>14</w:t>
+        <w:t>15</w:t>
       </w:r>
       <w:r>
         <w:rPr>
@@ -1457,7 +1776,7 @@
         <w:rPr>
           <w:noProof/>
         </w:rPr>
-        <w:instrText xml:space="preserve"> PAGEREF _Toc164812721 \h </w:instrText>
+        <w:instrText xml:space="preserve"> PAGEREF _Toc164813658 \h </w:instrText>
       </w:r>
       <w:r>
         <w:rPr>
@@ -1474,7 +1793,7 @@
         <w:rPr>
           <w:noProof/>
         </w:rPr>
-        <w:t>15</w:t>
+        <w:t>16</w:t>
       </w:r>
       <w:r>
         <w:rPr>
@@ -1519,7 +1838,7 @@
         <w:rPr>
           <w:noProof/>
         </w:rPr>
-        <w:instrText xml:space="preserve"> PAGEREF _Toc164812722 \h </w:instrText>
+        <w:instrText xml:space="preserve"> PAGEREF _Toc164813659 \h </w:instrText>
       </w:r>
       <w:r>
         <w:rPr>
@@ -1536,7 +1855,7 @@
         <w:rPr>
           <w:noProof/>
         </w:rPr>
-        <w:t>16</w:t>
+        <w:t>17</w:t>
       </w:r>
       <w:r>
         <w:rPr>
@@ -1581,7 +1900,7 @@
         <w:rPr>
           <w:noProof/>
         </w:rPr>
-        <w:instrText xml:space="preserve"> PAGEREF _Toc164812723 \h </w:instrText>
+        <w:instrText xml:space="preserve"> PAGEREF _Toc164813660 \h </w:instrText>
       </w:r>
       <w:r>
         <w:rPr>
@@ -1598,7 +1917,7 @@
         <w:rPr>
           <w:noProof/>
         </w:rPr>
-        <w:t>17</w:t>
+        <w:t>18</w:t>
       </w:r>
       <w:r>
         <w:rPr>
@@ -1643,7 +1962,7 @@
         <w:rPr>
           <w:noProof/>
         </w:rPr>
-        <w:instrText xml:space="preserve"> PAGEREF _Toc164812724 \h </w:instrText>
+        <w:instrText xml:space="preserve"> PAGEREF _Toc164813661 \h </w:instrText>
       </w:r>
       <w:r>
         <w:rPr>
@@ -1660,7 +1979,7 @@
         <w:rPr>
           <w:noProof/>
         </w:rPr>
-        <w:t>19</w:t>
+        <w:t>20</w:t>
       </w:r>
       <w:r>
         <w:rPr>
@@ -1705,7 +2024,7 @@
         <w:rPr>
           <w:noProof/>
         </w:rPr>
-        <w:instrText xml:space="preserve"> PAGEREF _Toc164812725 \h </w:instrText>
+        <w:instrText xml:space="preserve"> PAGEREF _Toc164813662 \h </w:instrText>
       </w:r>
       <w:r>
         <w:rPr>
@@ -1722,7 +2041,7 @@
         <w:rPr>
           <w:noProof/>
         </w:rPr>
-        <w:t>22</w:t>
+        <w:t>23</w:t>
       </w:r>
       <w:r>
         <w:rPr>
@@ -1772,7 +2091,7 @@
         <w:rPr>
           <w:noProof/>
         </w:rPr>
-        <w:instrText xml:space="preserve"> PAGEREF _Toc164812726 \h </w:instrText>
+        <w:instrText xml:space="preserve"> PAGEREF _Toc164813663 \h </w:instrText>
       </w:r>
       <w:r>
         <w:rPr>
@@ -1789,7 +2108,7 @@
         <w:rPr>
           <w:noProof/>
         </w:rPr>
-        <w:t>23</w:t>
+        <w:t>24</w:t>
       </w:r>
       <w:r>
         <w:rPr>
@@ -1834,7 +2153,7 @@
         <w:rPr>
           <w:noProof/>
         </w:rPr>
-        <w:instrText xml:space="preserve"> PAGEREF _Toc164812727 \h </w:instrText>
+        <w:instrText xml:space="preserve"> PAGEREF _Toc164813664 \h </w:instrText>
       </w:r>
       <w:r>
         <w:rPr>
@@ -1851,7 +2170,7 @@
         <w:rPr>
           <w:noProof/>
         </w:rPr>
-        <w:t>23</w:t>
+        <w:t>24</w:t>
       </w:r>
       <w:r>
         <w:rPr>
@@ -1896,7 +2215,7 @@
         <w:rPr>
           <w:noProof/>
         </w:rPr>
-        <w:instrText xml:space="preserve"> PAGEREF _Toc164812728 \h </w:instrText>
+        <w:instrText xml:space="preserve"> PAGEREF _Toc164813665 \h </w:instrText>
       </w:r>
       <w:r>
         <w:rPr>
@@ -1913,7 +2232,7 @@
         <w:rPr>
           <w:noProof/>
         </w:rPr>
-        <w:t>23</w:t>
+        <w:t>24</w:t>
       </w:r>
       <w:r>
         <w:rPr>
@@ -1958,7 +2277,7 @@
         <w:rPr>
           <w:noProof/>
         </w:rPr>
-        <w:instrText xml:space="preserve"> PAGEREF _Toc164812729 \h </w:instrText>
+        <w:instrText xml:space="preserve"> PAGEREF _Toc164813666 \h </w:instrText>
       </w:r>
       <w:r>
         <w:rPr>
@@ -1975,7 +2294,7 @@
         <w:rPr>
           <w:noProof/>
         </w:rPr>
-        <w:t>24</w:t>
+        <w:t>25</w:t>
       </w:r>
       <w:r>
         <w:rPr>
@@ -2020,7 +2339,7 @@
         <w:rPr>
           <w:noProof/>
         </w:rPr>
-        <w:instrText xml:space="preserve"> PAGEREF _Toc164812730 \h </w:instrText>
+        <w:instrText xml:space="preserve"> PAGEREF _Toc164813667 \h </w:instrText>
       </w:r>
       <w:r>
         <w:rPr>
@@ -2037,7 +2356,7 @@
         <w:rPr>
           <w:noProof/>
         </w:rPr>
-        <w:t>24</w:t>
+        <w:t>25</w:t>
       </w:r>
       <w:r>
         <w:rPr>
@@ -2082,7 +2401,7 @@
         <w:rPr>
           <w:noProof/>
         </w:rPr>
-        <w:instrText xml:space="preserve"> PAGEREF _Toc164812731 \h </w:instrText>
+        <w:instrText xml:space="preserve"> PAGEREF _Toc164813668 \h </w:instrText>
       </w:r>
       <w:r>
         <w:rPr>
@@ -2099,7 +2418,7 @@
         <w:rPr>
           <w:noProof/>
         </w:rPr>
-        <w:t>25</w:t>
+        <w:t>26</w:t>
       </w:r>
       <w:r>
         <w:rPr>
@@ -2144,7 +2463,7 @@
         <w:rPr>
           <w:noProof/>
         </w:rPr>
-        <w:instrText xml:space="preserve"> PAGEREF _Toc164812732 \h </w:instrText>
+        <w:instrText xml:space="preserve"> PAGEREF _Toc164813669 \h </w:instrText>
       </w:r>
       <w:r>
         <w:rPr>
@@ -2161,7 +2480,7 @@
         <w:rPr>
           <w:noProof/>
         </w:rPr>
-        <w:t>26</w:t>
+        <w:t>27</w:t>
       </w:r>
       <w:r>
         <w:rPr>
@@ -2206,7 +2525,7 @@
         <w:rPr>
           <w:noProof/>
         </w:rPr>
-        <w:instrText xml:space="preserve"> PAGEREF _Toc164812733 \h </w:instrText>
+        <w:instrText xml:space="preserve"> PAGEREF _Toc164813670 \h </w:instrText>
       </w:r>
       <w:r>
         <w:rPr>
@@ -2223,7 +2542,7 @@
         <w:rPr>
           <w:noProof/>
         </w:rPr>
-        <w:t>26</w:t>
+        <w:t>27</w:t>
       </w:r>
       <w:r>
         <w:rPr>
@@ -2268,7 +2587,7 @@
         <w:rPr>
           <w:noProof/>
         </w:rPr>
-        <w:instrText xml:space="preserve"> PAGEREF _Toc164812734 \h </w:instrText>
+        <w:instrText xml:space="preserve"> PAGEREF _Toc164813671 \h </w:instrText>
       </w:r>
       <w:r>
         <w:rPr>
@@ -2285,7 +2604,7 @@
         <w:rPr>
           <w:noProof/>
         </w:rPr>
-        <w:t>27</w:t>
+        <w:t>28</w:t>
       </w:r>
       <w:r>
         <w:rPr>
@@ -2330,7 +2649,7 @@
         <w:rPr>
           <w:noProof/>
         </w:rPr>
-        <w:instrText xml:space="preserve"> PAGEREF _Toc164812735 \h </w:instrText>
+        <w:instrText xml:space="preserve"> PAGEREF _Toc164813672 \h </w:instrText>
       </w:r>
       <w:r>
         <w:rPr>
@@ -2347,7 +2666,7 @@
         <w:rPr>
           <w:noProof/>
         </w:rPr>
-        <w:t>27</w:t>
+        <w:t>28</w:t>
       </w:r>
       <w:r>
         <w:rPr>
@@ -2392,7 +2711,7 @@
         <w:rPr>
           <w:noProof/>
         </w:rPr>
-        <w:instrText xml:space="preserve"> PAGEREF _Toc164812736 \h </w:instrText>
+        <w:instrText xml:space="preserve"> PAGEREF _Toc164813673 \h </w:instrText>
       </w:r>
       <w:r>
         <w:rPr>
@@ -2409,7 +2728,7 @@
         <w:rPr>
           <w:noProof/>
         </w:rPr>
-        <w:t>28</w:t>
+        <w:t>29</w:t>
       </w:r>
       <w:r>
         <w:rPr>
@@ -2454,7 +2773,7 @@
         <w:rPr>
           <w:noProof/>
         </w:rPr>
-        <w:instrText xml:space="preserve"> PAGEREF _Toc164812737 \h </w:instrText>
+        <w:instrText xml:space="preserve"> PAGEREF _Toc164813674 \h </w:instrText>
       </w:r>
       <w:r>
         <w:rPr>
@@ -2471,7 +2790,7 @@
         <w:rPr>
           <w:noProof/>
         </w:rPr>
-        <w:t>28</w:t>
+        <w:t>29</w:t>
       </w:r>
       <w:r>
         <w:rPr>
@@ -2516,7 +2835,7 @@
         <w:rPr>
           <w:noProof/>
         </w:rPr>
-        <w:instrText xml:space="preserve"> PAGEREF _Toc164812738 \h </w:instrText>
+        <w:instrText xml:space="preserve"> PAGEREF _Toc164813675 \h </w:instrText>
       </w:r>
       <w:r>
         <w:rPr>
@@ -2533,7 +2852,7 @@
         <w:rPr>
           <w:noProof/>
         </w:rPr>
-        <w:t>29</w:t>
+        <w:t>30</w:t>
       </w:r>
       <w:r>
         <w:rPr>
@@ -2578,7 +2897,7 @@
         <w:rPr>
           <w:noProof/>
         </w:rPr>
-        <w:instrText xml:space="preserve"> PAGEREF _Toc164812739 \h </w:instrText>
+        <w:instrText xml:space="preserve"> PAGEREF _Toc164813676 \h </w:instrText>
       </w:r>
       <w:r>
         <w:rPr>
@@ -2595,7 +2914,7 @@
         <w:rPr>
           <w:noProof/>
         </w:rPr>
-        <w:t>30</w:t>
+        <w:t>31</w:t>
       </w:r>
       <w:r>
         <w:rPr>
@@ -2640,7 +2959,7 @@
         <w:rPr>
           <w:noProof/>
         </w:rPr>
-        <w:instrText xml:space="preserve"> PAGEREF _Toc164812740 \h </w:instrText>
+        <w:instrText xml:space="preserve"> PAGEREF _Toc164813677 \h </w:instrText>
       </w:r>
       <w:r>
         <w:rPr>
@@ -2657,7 +2976,7 @@
         <w:rPr>
           <w:noProof/>
         </w:rPr>
-        <w:t>30</w:t>
+        <w:t>31</w:t>
       </w:r>
       <w:r>
         <w:rPr>
@@ -2702,7 +3021,7 @@
         <w:rPr>
           <w:noProof/>
         </w:rPr>
-        <w:instrText xml:space="preserve"> PAGEREF _Toc164812741 \h </w:instrText>
+        <w:instrText xml:space="preserve"> PAGEREF _Toc164813678 \h </w:instrText>
       </w:r>
       <w:r>
         <w:rPr>
@@ -2719,7 +3038,7 @@
         <w:rPr>
           <w:noProof/>
         </w:rPr>
-        <w:t>31</w:t>
+        <w:t>32</w:t>
       </w:r>
       <w:r>
         <w:rPr>
@@ -2764,7 +3083,7 @@
         <w:rPr>
           <w:noProof/>
         </w:rPr>
-        <w:instrText xml:space="preserve"> PAGEREF _Toc164812742 \h </w:instrText>
+        <w:instrText xml:space="preserve"> PAGEREF _Toc164813679 \h </w:instrText>
       </w:r>
       <w:r>
         <w:rPr>
@@ -2781,7 +3100,7 @@
         <w:rPr>
           <w:noProof/>
         </w:rPr>
-        <w:t>31</w:t>
+        <w:t>32</w:t>
       </w:r>
       <w:r>
         <w:rPr>
@@ -2826,7 +3145,7 @@
         <w:rPr>
           <w:noProof/>
         </w:rPr>
-        <w:instrText xml:space="preserve"> PAGEREF _Toc164812743 \h </w:instrText>
+        <w:instrText xml:space="preserve"> PAGEREF _Toc164813680 \h </w:instrText>
       </w:r>
       <w:r>
         <w:rPr>
@@ -2843,7 +3162,7 @@
         <w:rPr>
           <w:noProof/>
         </w:rPr>
-        <w:t>33</w:t>
+        <w:t>34</w:t>
       </w:r>
       <w:r>
         <w:rPr>
@@ -2888,7 +3207,7 @@
         <w:rPr>
           <w:noProof/>
         </w:rPr>
-        <w:instrText xml:space="preserve"> PAGEREF _Toc164812744 \h </w:instrText>
+        <w:instrText xml:space="preserve"> PAGEREF _Toc164813681 \h </w:instrText>
       </w:r>
       <w:r>
         <w:rPr>
@@ -2905,7 +3224,7 @@
         <w:rPr>
           <w:noProof/>
         </w:rPr>
-        <w:t>33</w:t>
+        <w:t>34</w:t>
       </w:r>
       <w:r>
         <w:rPr>
@@ -2950,7 +3269,7 @@
         <w:rPr>
           <w:noProof/>
         </w:rPr>
-        <w:instrText xml:space="preserve"> PAGEREF _Toc164812745 \h </w:instrText>
+        <w:instrText xml:space="preserve"> PAGEREF _Toc164813682 \h </w:instrText>
       </w:r>
       <w:r>
         <w:rPr>
@@ -2967,7 +3286,7 @@
         <w:rPr>
           <w:noProof/>
         </w:rPr>
-        <w:t>35</w:t>
+        <w:t>36</w:t>
       </w:r>
       <w:r>
         <w:rPr>
@@ -3012,7 +3331,7 @@
         <w:rPr>
           <w:noProof/>
         </w:rPr>
-        <w:instrText xml:space="preserve"> PAGEREF _Toc164812746 \h </w:instrText>
+        <w:instrText xml:space="preserve"> PAGEREF _Toc164813683 \h </w:instrText>
       </w:r>
       <w:r>
         <w:rPr>
@@ -3029,7 +3348,7 @@
         <w:rPr>
           <w:noProof/>
         </w:rPr>
-        <w:t>35</w:t>
+        <w:t>36</w:t>
       </w:r>
       <w:r>
         <w:rPr>
@@ -3074,7 +3393,7 @@
         <w:rPr>
           <w:noProof/>
         </w:rPr>
-        <w:instrText xml:space="preserve"> PAGEREF _Toc164812747 \h </w:instrText>
+        <w:instrText xml:space="preserve"> PAGEREF _Toc164813684 \h </w:instrText>
       </w:r>
       <w:r>
         <w:rPr>
@@ -3091,7 +3410,7 @@
         <w:rPr>
           <w:noProof/>
         </w:rPr>
-        <w:t>36</w:t>
+        <w:t>37</w:t>
       </w:r>
       <w:r>
         <w:rPr>
@@ -3136,7 +3455,7 @@
         <w:rPr>
           <w:noProof/>
         </w:rPr>
-        <w:instrText xml:space="preserve"> PAGEREF _Toc164812748 \h </w:instrText>
+        <w:instrText xml:space="preserve"> PAGEREF _Toc164813685 \h </w:instrText>
       </w:r>
       <w:r>
         <w:rPr>
@@ -3153,7 +3472,7 @@
         <w:rPr>
           <w:noProof/>
         </w:rPr>
-        <w:t>38</w:t>
+        <w:t>39</w:t>
       </w:r>
       <w:r>
         <w:rPr>
@@ -3196,7 +3515,7 @@
         <w:rPr>
           <w:noProof/>
         </w:rPr>
-        <w:instrText xml:space="preserve"> PAGEREF _Toc164812749 \h </w:instrText>
+        <w:instrText xml:space="preserve"> PAGEREF _Toc164813686 \h </w:instrText>
       </w:r>
       <w:r>
         <w:rPr>
@@ -3213,7 +3532,7 @@
         <w:rPr>
           <w:noProof/>
         </w:rPr>
-        <w:t>40</w:t>
+        <w:t>41</w:t>
       </w:r>
       <w:r>
         <w:rPr>
@@ -3232,7 +3551,7 @@
       <w:pPr>
         <w:pStyle w:val="berschrift1"/>
       </w:pPr>
-      <w:bookmarkStart w:id="5" w:name="_Toc164812702"/>
+      <w:bookmarkStart w:id="5" w:name="_Toc164813639"/>
       <w:r>
         <w:t>Abstract</w:t>
       </w:r>
@@ -3330,7 +3649,7 @@
       <w:pPr>
         <w:pStyle w:val="berschrift1"/>
       </w:pPr>
-      <w:bookmarkStart w:id="6" w:name="_Toc164812703"/>
+      <w:bookmarkStart w:id="6" w:name="_Toc164813640"/>
       <w:r>
         <w:t>Structure</w:t>
       </w:r>
@@ -3430,7 +3749,7 @@
       <w:pPr>
         <w:pStyle w:val="berschrift1"/>
       </w:pPr>
-      <w:bookmarkStart w:id="7" w:name="_Toc164812704"/>
+      <w:bookmarkStart w:id="7" w:name="_Toc164813641"/>
       <w:r>
         <w:rPr>
           <w:rFonts w:ascii="Times" w:hAnsi="Times"/>
@@ -3450,7 +3769,7 @@
       <w:pPr>
         <w:pStyle w:val="berschrift2"/>
       </w:pPr>
-      <w:bookmarkStart w:id="8" w:name="_Toc164812705"/>
+      <w:bookmarkStart w:id="8" w:name="_Toc164813642"/>
       <w:r>
         <w:t xml:space="preserve">1. </w:t>
       </w:r>
@@ -3565,7 +3884,7 @@
                 <v:stroke joinstyle="miter"/>
                 <v:path gradientshapeok="t" o:connecttype="rect"/>
               </v:shapetype>
-              <v:shape id="Textfeld 10" o:spid="_x0000_s1026" type="#_x0000_t202" style="position:absolute;margin-left:-8.95pt;margin-top:251.95pt;width:369pt;height:27pt;z-index:251665408;visibility:visible;mso-wrap-style:square;mso-width-percent:0;mso-height-percent:0;mso-wrap-distance-left:9pt;mso-wrap-distance-top:0;mso-wrap-distance-right:9pt;mso-wrap-distance-bottom:0;mso-position-horizontal:absolute;mso-position-horizontal-relative:text;mso-position-vertical:absolute;mso-position-vertical-relative:text;mso-width-percent:0;mso-height-percent:0;mso-width-relative:margin;mso-height-relative:margin;v-text-anchor:top" o:gfxdata="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" filled="f" stroked="f">
+              <v:shape id="Textfeld 10" o:spid="_x0000_s1026" type="#_x0000_t202" style="position:absolute;margin-left:-8.95pt;margin-top:251.95pt;width:369pt;height:27pt;z-index:251665408;visibility:visible;mso-wrap-style:square;mso-width-percent:0;mso-height-percent:0;mso-wrap-distance-left:9pt;mso-wrap-distance-top:0;mso-wrap-distance-right:9pt;mso-wrap-distance-bottom:0;mso-position-horizontal:absolute;mso-position-horizontal-relative:text;mso-position-vertical:absolute;mso-position-vertical-relative:text;mso-width-percent:0;mso-height-percent:0;mso-width-relative:margin;mso-height-relative:margin;v-text-anchor:top" o:gfxdata="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" filled="f" stroked="f">
                 <v:textbox>
                   <w:txbxContent>
                     <w:p>
@@ -3591,6 +3910,10 @@
         </mc:AlternateContent>
       </w:r>
       <w:r>
+        <w:rPr>
+          <w:noProof/>
+          <w:lang w:val="de-DE"/>
+        </w:rPr>
         <w:drawing>
           <wp:inline distT="0" distB="0" distL="0" distR="0" wp14:anchorId="0403B1EA" wp14:editId="0390FCE8">
             <wp:extent cx="5750560" cy="3129280"/>
@@ -3720,7 +4043,7 @@
         <w:pStyle w:val="berschrift2"/>
       </w:pPr>
       <w:bookmarkStart w:id="9" w:name="_Toc164160756"/>
-      <w:bookmarkStart w:id="10" w:name="_Toc164812706"/>
+      <w:bookmarkStart w:id="10" w:name="_Toc164813643"/>
       <w:r>
         <w:t xml:space="preserve">2. </w:t>
       </w:r>
@@ -3735,7 +4058,18 @@
         <w:spacing w:line="360" w:lineRule="auto"/>
       </w:pPr>
       <w:r>
-        <w:t>Dipl. Inf. Sebastian Deutsch and Dipl. Des. Stefan Landrock developed the basic idea behind Salon when they were guest-lecturing courses at the HFG Offenbach. Together with their students</w:t>
+        <w:t>Dipl.-</w:t>
+      </w:r>
+      <w:r>
+        <w:t>Inf. Sebastian Deutsc</w:t>
+      </w:r>
+      <w:r>
+        <w:t>h and Dipl.-</w:t>
+      </w:r>
+      <w:bookmarkStart w:id="11" w:name="_GoBack"/>
+      <w:bookmarkEnd w:id="11"/>
+      <w:r>
+        <w:t>Des. Stefan Landrock developed the basic idea behind Salon when they were guest-lecturing courses at the HFG Offenbach. Together with their students</w:t>
       </w:r>
       <w:r>
         <w:t>,</w:t>
@@ -3754,7 +4088,7 @@
       <w:pPr>
         <w:pStyle w:val="berschrift2"/>
       </w:pPr>
-      <w:bookmarkStart w:id="11" w:name="_Toc164812707"/>
+      <w:bookmarkStart w:id="12" w:name="_Toc164813644"/>
       <w:r>
         <w:t>3</w:t>
       </w:r>
@@ -3767,7 +4101,7 @@
       <w:r>
         <w:t>The Platform</w:t>
       </w:r>
-      <w:bookmarkEnd w:id="11"/>
+      <w:bookmarkEnd w:id="12"/>
     </w:p>
     <w:p>
       <w:pPr>
@@ -3781,11 +4115,11 @@
       <w:pPr>
         <w:pStyle w:val="berschrift3"/>
       </w:pPr>
-      <w:bookmarkStart w:id="12" w:name="_Toc164812708"/>
+      <w:bookmarkStart w:id="13" w:name="_Toc164813645"/>
       <w:r>
         <w:t>3.1 Technology</w:t>
       </w:r>
-      <w:bookmarkEnd w:id="12"/>
+      <w:bookmarkEnd w:id="13"/>
     </w:p>
     <w:p>
       <w:pPr>
@@ -3810,7 +4144,15 @@
         <w:footnoteReference w:id="2"/>
       </w:r>
       <w:r>
-        <w:t xml:space="preserve"> that allows to quickly create solid web applications without having to care about low-level problems like session-handling or database access.</w:t>
+        <w:t xml:space="preserve"> that allows to quickly </w:t>
+      </w:r>
+      <w:proofErr w:type="gramStart"/>
+      <w:r>
+        <w:t>create</w:t>
+      </w:r>
+      <w:proofErr w:type="gramEnd"/>
+      <w:r>
+        <w:t xml:space="preserve"> solid web applications without having to care about low-level problems like session-handling or database access.</w:t>
       </w:r>
       <w:r>
         <w:t xml:space="preserve"> </w:t>
@@ -3915,11 +4257,11 @@
       <w:pPr>
         <w:pStyle w:val="berschrift3"/>
       </w:pPr>
-      <w:bookmarkStart w:id="13" w:name="_Toc164812709"/>
+      <w:bookmarkStart w:id="14" w:name="_Toc164813646"/>
       <w:r>
         <w:t>3.2 Data Model</w:t>
       </w:r>
-      <w:bookmarkEnd w:id="13"/>
+      <w:bookmarkEnd w:id="14"/>
     </w:p>
     <w:p>
       <w:pPr>
@@ -4064,7 +4406,7 @@
           </mc:Choice>
           <mc:Fallback>
             <w:pict>
-              <v:shape id="Textfeld 7" o:spid="_x0000_s1027" type="#_x0000_t202" style="position:absolute;margin-left:-8.95pt;margin-top:127.45pt;width:441pt;height:28.9pt;z-index:251663360;visibility:visible;mso-wrap-style:square;mso-width-percent:0;mso-height-percent:0;mso-wrap-distance-left:9pt;mso-wrap-distance-top:0;mso-wrap-distance-right:9pt;mso-wrap-distance-bottom:0;mso-position-horizontal:absolute;mso-position-horizontal-relative:text;mso-position-vertical:absolute;mso-position-vertical-relative:text;mso-width-percent:0;mso-height-percent:0;mso-width-relative:margin;mso-height-relative:margin;v-text-anchor:top" o:gfxdata="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" filled="f" stroked="f">
+              <v:shape id="Textfeld 7" o:spid="_x0000_s1027" type="#_x0000_t202" style="position:absolute;margin-left:-8.95pt;margin-top:127.45pt;width:441pt;height:28.9pt;z-index:251663360;visibility:visible;mso-wrap-style:square;mso-width-percent:0;mso-height-percent:0;mso-wrap-distance-left:9pt;mso-wrap-distance-top:0;mso-wrap-distance-right:9pt;mso-wrap-distance-bottom:0;mso-position-horizontal:absolute;mso-position-horizontal-relative:text;mso-position-vertical:absolute;mso-position-vertical-relative:text;mso-width-percent:0;mso-height-percent:0;mso-width-relative:margin;mso-height-relative:margin;v-text-anchor:top" o:gfxdata="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" filled="f" stroked="f">
                 <v:textbox>
                   <w:txbxContent>
                     <w:p>
@@ -4228,8 +4570,13 @@
       <w:r>
         <w:t xml:space="preserve"> </w:t>
       </w:r>
-      <w:r>
-        <w:t>and to provide all instances of Image with the needed properties that make up a valid Asset. The Image class then only needs to save properties like the image files and its display sizes.</w:t>
+      <w:proofErr w:type="gramStart"/>
+      <w:r>
+        <w:t>and</w:t>
+      </w:r>
+      <w:proofErr w:type="gramEnd"/>
+      <w:r>
+        <w:t xml:space="preserve"> to provide all instances of Image with the needed properties that make up a valid Asset. The Image class then only needs to save properties like the image files and its display sizes.</w:t>
       </w:r>
     </w:p>
     <w:p>
@@ -4250,9 +4597,8 @@
       <w:pPr>
         <w:pStyle w:val="berschrift3"/>
       </w:pPr>
-      <w:bookmarkStart w:id="14" w:name="_Toc164812710"/>
-      <w:r>
-        <w:lastRenderedPageBreak/>
+      <w:bookmarkStart w:id="15" w:name="_Toc164813647"/>
+      <w:r>
         <w:t>3.</w:t>
       </w:r>
       <w:r>
@@ -4261,7 +4607,7 @@
       <w:r>
         <w:t xml:space="preserve"> Pages</w:t>
       </w:r>
-      <w:bookmarkEnd w:id="14"/>
+      <w:bookmarkEnd w:id="15"/>
     </w:p>
     <w:p>
       <w:pPr>
@@ -4275,14 +4621,14 @@
       <w:pPr>
         <w:pStyle w:val="berschrift4"/>
       </w:pPr>
-      <w:bookmarkStart w:id="15" w:name="_Toc164812711"/>
+      <w:bookmarkStart w:id="16" w:name="_Toc164813648"/>
       <w:r>
         <w:t>3.3</w:t>
       </w:r>
       <w:r>
         <w:t>.1 Index</w:t>
       </w:r>
-      <w:bookmarkEnd w:id="15"/>
+      <w:bookmarkEnd w:id="16"/>
     </w:p>
     <w:p>
       <w:pPr>
@@ -4336,7 +4682,7 @@
       <w:pPr>
         <w:pStyle w:val="berschrift4"/>
       </w:pPr>
-      <w:bookmarkStart w:id="16" w:name="_Toc164812712"/>
+      <w:bookmarkStart w:id="17" w:name="_Toc164813649"/>
       <w:r>
         <w:t>3.</w:t>
       </w:r>
@@ -4346,7 +4692,7 @@
       <w:r>
         <w:t>.2 Registration and Account</w:t>
       </w:r>
-      <w:bookmarkEnd w:id="16"/>
+      <w:bookmarkEnd w:id="17"/>
     </w:p>
     <w:p>
       <w:pPr>
@@ -4368,10 +4714,18 @@
         <w:t xml:space="preserve"> the user </w:t>
       </w:r>
       <w:r>
-        <w:t>receives an</w:t>
-      </w:r>
-      <w:r>
-        <w:t xml:space="preserve"> e-mail with a confirmation link. This step is needed to confirm that a user registered with a valid e-mail address. After clicking the link in the mail</w:t>
+        <w:t xml:space="preserve">receives </w:t>
+      </w:r>
+      <w:proofErr w:type="gramStart"/>
+      <w:r>
+        <w:t>an</w:t>
+      </w:r>
+      <w:r>
+        <w:t xml:space="preserve"> e</w:t>
+      </w:r>
+      <w:proofErr w:type="gramEnd"/>
+      <w:r>
+        <w:t>-mail with a confirmation link. This step is needed to confirm that a user registered with a valid e-mail address. After clicking the link in the mail</w:t>
       </w:r>
       <w:r>
         <w:t>,</w:t>
@@ -4426,7 +4780,7 @@
       <w:pPr>
         <w:pStyle w:val="berschrift4"/>
       </w:pPr>
-      <w:bookmarkStart w:id="17" w:name="_Toc164812713"/>
+      <w:bookmarkStart w:id="18" w:name="_Toc164813650"/>
       <w:r>
         <w:t>3.</w:t>
       </w:r>
@@ -4436,7 +4790,7 @@
       <w:r>
         <w:t>.3 User Overview</w:t>
       </w:r>
-      <w:bookmarkEnd w:id="17"/>
+      <w:bookmarkEnd w:id="18"/>
     </w:p>
     <w:p>
       <w:r>
@@ -4602,7 +4956,7 @@
           </mc:Choice>
           <mc:Fallback>
             <w:pict>
-              <v:shape id="Textfeld 22" o:spid="_x0000_s1028" type="#_x0000_t202" style="position:absolute;margin-left:-8.95pt;margin-top:-.6pt;width:459pt;height:18pt;z-index:251679744;visibility:visible;mso-wrap-style:square;mso-width-percent:0;mso-height-percent:0;mso-wrap-distance-left:9pt;mso-wrap-distance-top:0;mso-wrap-distance-right:9pt;mso-wrap-distance-bottom:0;mso-position-horizontal:absolute;mso-position-horizontal-relative:text;mso-position-vertical:absolute;mso-position-vertical-relative:text;mso-width-percent:0;mso-height-percent:0;mso-width-relative:margin;mso-height-relative:margin;v-text-anchor:top" o:gfxdata="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" filled="f" stroked="f">
+              <v:shape id="Textfeld 22" o:spid="_x0000_s1028" type="#_x0000_t202" style="position:absolute;margin-left:-8.95pt;margin-top:-.6pt;width:459pt;height:18pt;z-index:251679744;visibility:visible;mso-wrap-style:square;mso-width-percent:0;mso-height-percent:0;mso-wrap-distance-left:9pt;mso-wrap-distance-top:0;mso-wrap-distance-right:9pt;mso-wrap-distance-bottom:0;mso-position-horizontal:absolute;mso-position-horizontal-relative:text;mso-position-vertical:absolute;mso-position-vertical-relative:text;mso-width-percent:0;mso-height-percent:0;mso-width-relative:margin;mso-height-relative:margin;v-text-anchor:top" o:gfxdata="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" filled="f" stroked="f">
                 <v:textbox inset=",0">
                   <w:txbxContent>
                     <w:p>
@@ -4760,7 +5114,7 @@
           </mc:Choice>
           <mc:Fallback>
             <w:pict>
-              <v:shape id="Textfeld 25" o:spid="_x0000_s1029" type="#_x0000_t202" style="position:absolute;margin-left:-295.1pt;margin-top:139pt;width:135pt;height:18pt;z-index:251683840;visibility:visible;mso-wrap-style:square;mso-width-percent:0;mso-height-percent:0;mso-wrap-distance-left:9pt;mso-wrap-distance-top:0;mso-wrap-distance-right:9pt;mso-wrap-distance-bottom:0;mso-position-horizontal:absolute;mso-position-horizontal-relative:text;mso-position-vertical:absolute;mso-position-vertical-relative:text;mso-width-percent:0;mso-height-percent:0;mso-width-relative:margin;mso-height-relative:margin;v-text-anchor:top" o:gfxdata="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" filled="f" stroked="f">
+              <v:shape id="Textfeld 25" o:spid="_x0000_s1029" type="#_x0000_t202" style="position:absolute;margin-left:-295.1pt;margin-top:139pt;width:135pt;height:18pt;z-index:251683840;visibility:visible;mso-wrap-style:square;mso-width-percent:0;mso-height-percent:0;mso-wrap-distance-left:9pt;mso-wrap-distance-top:0;mso-wrap-distance-right:9pt;mso-wrap-distance-bottom:0;mso-position-horizontal:absolute;mso-position-horizontal-relative:text;mso-position-vertical:absolute;mso-position-vertical-relative:text;mso-width-percent:0;mso-height-percent:0;mso-width-relative:margin;mso-height-relative:margin;v-text-anchor:top" o:gfxdata="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" filled="f" stroked="f">
                 <v:textbox inset=",0">
                   <w:txbxContent>
                     <w:p>
@@ -4882,7 +5236,7 @@
           </mc:Choice>
           <mc:Fallback>
             <w:pict>
-              <v:shape id="Textfeld 26" o:spid="_x0000_s1030" type="#_x0000_t202" style="position:absolute;margin-left:-151.1pt;margin-top:139pt;width:162pt;height:18pt;z-index:251685888;visibility:visible;mso-wrap-style:square;mso-width-percent:0;mso-height-percent:0;mso-wrap-distance-left:9pt;mso-wrap-distance-top:0;mso-wrap-distance-right:9pt;mso-wrap-distance-bottom:0;mso-position-horizontal:absolute;mso-position-horizontal-relative:text;mso-position-vertical:absolute;mso-position-vertical-relative:text;mso-width-percent:0;mso-height-percent:0;mso-width-relative:margin;mso-height-relative:margin;v-text-anchor:top" o:gfxdata="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" filled="f" stroked="f">
+              <v:shape id="Textfeld 26" o:spid="_x0000_s1030" type="#_x0000_t202" style="position:absolute;margin-left:-151.1pt;margin-top:139pt;width:162pt;height:18pt;z-index:251685888;visibility:visible;mso-wrap-style:square;mso-width-percent:0;mso-height-percent:0;mso-wrap-distance-left:9pt;mso-wrap-distance-top:0;mso-wrap-distance-right:9pt;mso-wrap-distance-bottom:0;mso-position-horizontal:absolute;mso-position-horizontal-relative:text;mso-position-vertical:absolute;mso-position-vertical-relative:text;mso-width-percent:0;mso-height-percent:0;mso-width-relative:margin;mso-height-relative:margin;v-text-anchor:top" o:gfxdata="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" filled="f" stroked="f">
                 <v:textbox inset="2mm,0">
                   <w:txbxContent>
                     <w:p>
@@ -5053,7 +5407,15 @@
         <w:t>,</w:t>
       </w:r>
       <w:r>
-        <w:t xml:space="preserve"> there are no further information displayed on top of each image</w:t>
+        <w:t xml:space="preserve"> there </w:t>
+      </w:r>
+      <w:proofErr w:type="gramStart"/>
+      <w:r>
+        <w:t>are</w:t>
+      </w:r>
+      <w:proofErr w:type="gramEnd"/>
+      <w:r>
+        <w:t xml:space="preserve"> no further information displayed on top of each image</w:t>
       </w:r>
       <w:r>
         <w:t xml:space="preserve"> (see Fig.4)</w:t>
@@ -5171,7 +5533,7 @@
       <w:pPr>
         <w:pStyle w:val="berschrift4"/>
       </w:pPr>
-      <w:bookmarkStart w:id="18" w:name="_Toc164812714"/>
+      <w:bookmarkStart w:id="19" w:name="_Toc164813651"/>
       <w:r>
         <w:t>3.</w:t>
       </w:r>
@@ -5181,7 +5543,7 @@
       <w:r>
         <w:t>.4 Page Overview</w:t>
       </w:r>
-      <w:bookmarkEnd w:id="18"/>
+      <w:bookmarkEnd w:id="19"/>
     </w:p>
     <w:p>
       <w:pPr>
@@ -5304,7 +5666,7 @@
           </mc:Choice>
           <mc:Fallback>
             <w:pict>
-              <v:shape id="Textfeld 28" o:spid="_x0000_s1031" type="#_x0000_t202" style="position:absolute;margin-left:0;margin-top:120pt;width:459pt;height:18pt;z-index:251687936;visibility:visible;mso-wrap-style:square;mso-width-percent:0;mso-height-percent:0;mso-wrap-distance-left:9pt;mso-wrap-distance-top:0;mso-wrap-distance-right:9pt;mso-wrap-distance-bottom:0;mso-position-horizontal:absolute;mso-position-horizontal-relative:text;mso-position-vertical:absolute;mso-position-vertical-relative:text;mso-width-percent:0;mso-height-percent:0;mso-width-relative:margin;mso-height-relative:margin;v-text-anchor:top" o:gfxdata="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" filled="f" stroked="f">
+              <v:shape id="Textfeld 28" o:spid="_x0000_s1031" type="#_x0000_t202" style="position:absolute;margin-left:0;margin-top:120pt;width:459pt;height:18pt;z-index:251687936;visibility:visible;mso-wrap-style:square;mso-width-percent:0;mso-height-percent:0;mso-wrap-distance-left:9pt;mso-wrap-distance-top:0;mso-wrap-distance-right:9pt;mso-wrap-distance-bottom:0;mso-position-horizontal:absolute;mso-position-horizontal-relative:text;mso-position-vertical:absolute;mso-position-vertical-relative:text;mso-width-percent:0;mso-height-percent:0;mso-width-relative:margin;mso-height-relative:margin;v-text-anchor:top" o:gfxdata="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" filled="f" stroked="f">
                 <v:textbox inset=",0">
                   <w:txbxContent>
                     <w:p>
@@ -5416,7 +5778,15 @@
         <w:t xml:space="preserve"> link to the image page but to an external page or to another page of this user. </w:t>
       </w:r>
       <w:r>
-        <w:t>(see I 3.3.</w:t>
+        <w:t>(</w:t>
+      </w:r>
+      <w:proofErr w:type="gramStart"/>
+      <w:r>
+        <w:t>see</w:t>
+      </w:r>
+      <w:proofErr w:type="gramEnd"/>
+      <w:r>
+        <w:t xml:space="preserve"> I 3.3.</w:t>
       </w:r>
       <w:r>
         <w:t>7</w:t>
@@ -5634,7 +6004,7 @@
           </mc:Choice>
           <mc:Fallback>
             <w:pict>
-              <v:shape id="Textfeld 30" o:spid="_x0000_s1032" type="#_x0000_t202" style="position:absolute;margin-left:-237.9pt;margin-top:65.5pt;width:243pt;height:18pt;z-index:251691008;visibility:visible;mso-wrap-style:square;mso-width-percent:0;mso-height-percent:0;mso-wrap-distance-left:9pt;mso-wrap-distance-top:0;mso-wrap-distance-right:9pt;mso-wrap-distance-bottom:0;mso-position-horizontal:absolute;mso-position-horizontal-relative:text;mso-position-vertical:absolute;mso-position-vertical-relative:text;mso-width-percent:0;mso-height-percent:0;mso-width-relative:margin;mso-height-relative:margin;v-text-anchor:top" o:gfxdata="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" filled="f" stroked="f">
+              <v:shape id="Textfeld 30" o:spid="_x0000_s1032" type="#_x0000_t202" style="position:absolute;margin-left:-237.9pt;margin-top:65.5pt;width:243pt;height:18pt;z-index:251691008;visibility:visible;mso-wrap-style:square;mso-width-percent:0;mso-height-percent:0;mso-wrap-distance-left:9pt;mso-wrap-distance-top:0;mso-wrap-distance-right:9pt;mso-wrap-distance-bottom:0;mso-position-horizontal:absolute;mso-position-horizontal-relative:text;mso-position-vertical:absolute;mso-position-vertical-relative:text;mso-width-percent:0;mso-height-percent:0;mso-width-relative:margin;mso-height-relative:margin;v-text-anchor:top" o:gfxdata="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" filled="f" stroked="f">
                 <v:textbox inset=",0">
                   <w:txbxContent>
                     <w:p>
@@ -5685,7 +6055,7 @@
       <w:pPr>
         <w:pStyle w:val="berschrift4"/>
       </w:pPr>
-      <w:bookmarkStart w:id="19" w:name="_Toc164812715"/>
+      <w:bookmarkStart w:id="20" w:name="_Toc164813652"/>
       <w:r>
         <w:t>3.</w:t>
       </w:r>
@@ -5695,7 +6065,7 @@
       <w:r>
         <w:t>.5 Page Edit Form</w:t>
       </w:r>
-      <w:bookmarkEnd w:id="19"/>
+      <w:bookmarkEnd w:id="20"/>
     </w:p>
     <w:p/>
     <w:p>
@@ -5774,7 +6144,23 @@
                                 <w:sz w:val="18"/>
                                 <w:szCs w:val="18"/>
                               </w:rPr>
-                              <w:t>Fig. 8: The page edit form</w:t>
+                              <w:t xml:space="preserve">Fig. 8: The </w:t>
+                            </w:r>
+                            <w:proofErr w:type="gramStart"/>
+                            <w:r>
+                              <w:rPr>
+                                <w:sz w:val="18"/>
+                                <w:szCs w:val="18"/>
+                              </w:rPr>
+                              <w:t>page edit</w:t>
+                            </w:r>
+                            <w:proofErr w:type="gramEnd"/>
+                            <w:r>
+                              <w:rPr>
+                                <w:sz w:val="18"/>
+                                <w:szCs w:val="18"/>
+                              </w:rPr>
+                              <w:t xml:space="preserve"> form</w:t>
                             </w:r>
                           </w:p>
                         </w:txbxContent>
@@ -5799,7 +6185,7 @@
           </mc:Choice>
           <mc:Fallback>
             <w:pict>
-              <v:shape id="Textfeld 33" o:spid="_x0000_s1033" type="#_x0000_t202" style="position:absolute;margin-left:-8.95pt;margin-top:298.95pt;width:243pt;height:18pt;z-index:251694080;visibility:visible;mso-wrap-style:square;mso-width-percent:0;mso-height-percent:0;mso-wrap-distance-left:9pt;mso-wrap-distance-top:0;mso-wrap-distance-right:9pt;mso-wrap-distance-bottom:0;mso-position-horizontal:absolute;mso-position-horizontal-relative:text;mso-position-vertical:absolute;mso-position-vertical-relative:text;mso-width-percent:0;mso-height-percent:0;mso-width-relative:margin;mso-height-relative:margin;v-text-anchor:top" o:gfxdata="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" filled="f" stroked="f">
+              <v:shape id="Textfeld 33" o:spid="_x0000_s1033" type="#_x0000_t202" style="position:absolute;margin-left:-8.95pt;margin-top:298.95pt;width:243pt;height:18pt;z-index:251694080;visibility:visible;mso-wrap-style:square;mso-width-percent:0;mso-height-percent:0;mso-wrap-distance-left:9pt;mso-wrap-distance-top:0;mso-wrap-distance-right:9pt;mso-wrap-distance-bottom:0;mso-position-horizontal:absolute;mso-position-horizontal-relative:text;mso-position-vertical:absolute;mso-position-vertical-relative:text;mso-width-percent:0;mso-height-percent:0;mso-width-relative:margin;mso-height-relative:margin;v-text-anchor:top" o:gfxdata="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" filled="f" stroked="f">
                 <v:textbox inset=",0">
                   <w:txbxContent>
                     <w:p>
@@ -5814,7 +6200,23 @@
                           <w:sz w:val="18"/>
                           <w:szCs w:val="18"/>
                         </w:rPr>
-                        <w:t>Fig. 8: The page edit form</w:t>
+                        <w:t xml:space="preserve">Fig. 8: The </w:t>
+                      </w:r>
+                      <w:proofErr w:type="gramStart"/>
+                      <w:r>
+                        <w:rPr>
+                          <w:sz w:val="18"/>
+                          <w:szCs w:val="18"/>
+                        </w:rPr>
+                        <w:t>page edit</w:t>
+                      </w:r>
+                      <w:proofErr w:type="gramEnd"/>
+                      <w:r>
+                        <w:rPr>
+                          <w:sz w:val="18"/>
+                          <w:szCs w:val="18"/>
+                        </w:rPr>
+                        <w:t xml:space="preserve"> form</w:t>
                       </w:r>
                     </w:p>
                   </w:txbxContent>
@@ -5997,7 +6399,7 @@
       <w:pPr>
         <w:pStyle w:val="berschrift4"/>
       </w:pPr>
-      <w:bookmarkStart w:id="20" w:name="_Toc164812716"/>
+      <w:bookmarkStart w:id="21" w:name="_Toc164813653"/>
       <w:r>
         <w:t>3.</w:t>
       </w:r>
@@ -6007,7 +6409,7 @@
       <w:r>
         <w:t>.6 Image Overview</w:t>
       </w:r>
-      <w:bookmarkEnd w:id="20"/>
+      <w:bookmarkEnd w:id="21"/>
     </w:p>
     <w:p>
       <w:pPr>
@@ -6077,7 +6479,7 @@
       <w:pPr>
         <w:pStyle w:val="berschrift4"/>
       </w:pPr>
-      <w:bookmarkStart w:id="21" w:name="_Toc164812717"/>
+      <w:bookmarkStart w:id="22" w:name="_Toc164813654"/>
       <w:r>
         <w:t>3.</w:t>
       </w:r>
@@ -6087,7 +6489,7 @@
       <w:r>
         <w:t>.7 Image Edit Form</w:t>
       </w:r>
-      <w:bookmarkEnd w:id="21"/>
+      <w:bookmarkEnd w:id="22"/>
     </w:p>
     <w:p>
       <w:pPr>
@@ -6265,7 +6667,7 @@
           </mc:Choice>
           <mc:Fallback>
             <w:pict>
-              <v:shape id="Textfeld 41" o:spid="_x0000_s1034" type="#_x0000_t202" style="position:absolute;margin-left:324pt;margin-top:171.35pt;width:153pt;height:18pt;z-index:251706368;visibility:visible;mso-wrap-style:square;mso-width-percent:0;mso-height-percent:0;mso-wrap-distance-left:9pt;mso-wrap-distance-top:0;mso-wrap-distance-right:9pt;mso-wrap-distance-bottom:0;mso-position-horizontal:absolute;mso-position-horizontal-relative:text;mso-position-vertical:absolute;mso-position-vertical-relative:text;mso-width-percent:0;mso-height-percent:0;mso-width-relative:margin;mso-height-relative:margin;v-text-anchor:top" o:gfxdata="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" filled="f" stroked="f">
+              <v:shape id="Textfeld 41" o:spid="_x0000_s1034" type="#_x0000_t202" style="position:absolute;margin-left:324pt;margin-top:171.35pt;width:153pt;height:18pt;z-index:251706368;visibility:visible;mso-wrap-style:square;mso-width-percent:0;mso-height-percent:0;mso-wrap-distance-left:9pt;mso-wrap-distance-top:0;mso-wrap-distance-right:9pt;mso-wrap-distance-bottom:0;mso-position-horizontal:absolute;mso-position-horizontal-relative:text;mso-position-vertical:absolute;mso-position-vertical-relative:text;mso-width-percent:0;mso-height-percent:0;mso-width-relative:margin;mso-height-relative:margin;v-text-anchor:top" o:gfxdata="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" filled="f" stroked="f">
                 <v:textbox inset=",0">
                   <w:txbxContent>
                     <w:p>
@@ -6330,6 +6732,10 @@
         <w:spacing w:line="360" w:lineRule="auto"/>
       </w:pPr>
       <w:r>
+        <w:rPr>
+          <w:noProof/>
+          <w:lang w:val="de-DE"/>
+        </w:rPr>
         <w:drawing>
           <wp:anchor distT="0" distB="0" distL="114300" distR="114300" simplePos="0" relativeHeight="251696128" behindDoc="0" locked="0" layoutInCell="1" allowOverlap="1" wp14:anchorId="6B3B8789" wp14:editId="79A36063">
             <wp:simplePos x="0" y="0"/>
@@ -6400,6 +6806,10 @@
         </w:drawing>
       </w:r>
       <w:r>
+        <w:rPr>
+          <w:noProof/>
+          <w:lang w:val="de-DE"/>
+        </w:rPr>
         <w:drawing>
           <wp:anchor distT="0" distB="0" distL="114300" distR="114300" simplePos="0" relativeHeight="251697152" behindDoc="0" locked="0" layoutInCell="1" allowOverlap="1" wp14:anchorId="618441C6" wp14:editId="200891A0">
             <wp:simplePos x="0" y="0"/>
@@ -6471,6 +6881,10 @@
         </w:drawing>
       </w:r>
       <w:r>
+        <w:rPr>
+          <w:noProof/>
+          <w:lang w:val="de-DE"/>
+        </w:rPr>
         <w:drawing>
           <wp:anchor distT="0" distB="0" distL="114300" distR="114300" simplePos="0" relativeHeight="251695104" behindDoc="0" locked="0" layoutInCell="1" allowOverlap="1" wp14:anchorId="3C53C8CB" wp14:editId="5426D368">
             <wp:simplePos x="0" y="0"/>
@@ -6658,7 +7072,7 @@
           </mc:Choice>
           <mc:Fallback>
             <w:pict>
-              <v:shape id="Textfeld 38" o:spid="_x0000_s1035" type="#_x0000_t202" style="position:absolute;margin-left:-6.95pt;margin-top:77.05pt;width:153pt;height:18pt;z-index:251701248;visibility:visible;mso-wrap-style:square;mso-width-percent:0;mso-height-percent:0;mso-wrap-distance-left:9pt;mso-wrap-distance-top:0;mso-wrap-distance-right:9pt;mso-wrap-distance-bottom:0;mso-position-horizontal:absolute;mso-position-horizontal-relative:text;mso-position-vertical:absolute;mso-position-vertical-relative:text;mso-width-percent:0;mso-height-percent:0;mso-width-relative:margin;mso-height-relative:margin;v-text-anchor:top" o:gfxdata="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" filled="f" stroked="f">
+              <v:shape id="Textfeld 38" o:spid="_x0000_s1035" type="#_x0000_t202" style="position:absolute;margin-left:-6.95pt;margin-top:77.05pt;width:153pt;height:18pt;z-index:251701248;visibility:visible;mso-wrap-style:square;mso-width-percent:0;mso-height-percent:0;mso-wrap-distance-left:9pt;mso-wrap-distance-top:0;mso-wrap-distance-right:9pt;mso-wrap-distance-bottom:0;mso-position-horizontal:absolute;mso-position-horizontal-relative:text;mso-position-vertical:absolute;mso-position-vertical-relative:text;mso-width-percent:0;mso-height-percent:0;mso-width-relative:margin;mso-height-relative:margin;v-text-anchor:top" o:gfxdata="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" filled="f" stroked="f">
                 <v:textbox inset=",0">
                   <w:txbxContent>
                     <w:p>
@@ -6780,7 +7194,7 @@
           </mc:Choice>
           <mc:Fallback>
             <w:pict>
-              <v:shape id="Textfeld 37" o:spid="_x0000_s1036" type="#_x0000_t202" style="position:absolute;margin-left:-168.95pt;margin-top:77.05pt;width:153pt;height:18pt;z-index:251699200;visibility:visible;mso-wrap-style:square;mso-width-percent:0;mso-height-percent:0;mso-wrap-distance-left:9pt;mso-wrap-distance-top:0;mso-wrap-distance-right:9pt;mso-wrap-distance-bottom:0;mso-position-horizontal:absolute;mso-position-horizontal-relative:text;mso-position-vertical:absolute;mso-position-vertical-relative:text;mso-width-percent:0;mso-height-percent:0;mso-width-relative:margin;mso-height-relative:margin;v-text-anchor:top" o:gfxdata="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" filled="f" stroked="f">
+              <v:shape id="Textfeld 37" o:spid="_x0000_s1036" type="#_x0000_t202" style="position:absolute;margin-left:-168.95pt;margin-top:77.05pt;width:153pt;height:18pt;z-index:251699200;visibility:visible;mso-wrap-style:square;mso-width-percent:0;mso-height-percent:0;mso-wrap-distance-left:9pt;mso-wrap-distance-top:0;mso-wrap-distance-right:9pt;mso-wrap-distance-bottom:0;mso-position-horizontal:absolute;mso-position-horizontal-relative:text;mso-position-vertical:absolute;mso-position-vertical-relative:text;mso-width-percent:0;mso-height-percent:0;mso-width-relative:margin;mso-height-relative:margin;v-text-anchor:top" o:gfxdata="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" filled="f" stroked="f">
                 <v:textbox inset=",0">
                   <w:txbxContent>
                     <w:p>
@@ -6902,7 +7316,7 @@
           </mc:Choice>
           <mc:Fallback>
             <w:pict>
-              <v:shape id="Textfeld 39" o:spid="_x0000_s1037" type="#_x0000_t202" style="position:absolute;margin-left:155pt;margin-top:77.05pt;width:171pt;height:18pt;z-index:251703296;visibility:visible;mso-wrap-style:square;mso-width-percent:0;mso-height-percent:0;mso-wrap-distance-left:9pt;mso-wrap-distance-top:0;mso-wrap-distance-right:9pt;mso-wrap-distance-bottom:0;mso-position-horizontal:absolute;mso-position-horizontal-relative:text;mso-position-vertical:absolute;mso-position-vertical-relative:text;mso-width-percent:0;mso-height-percent:0;mso-width-relative:margin;mso-height-relative:margin;v-text-anchor:top" o:gfxdata="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" filled="f" stroked="f">
+              <v:shape id="Textfeld 39" o:spid="_x0000_s1037" type="#_x0000_t202" style="position:absolute;margin-left:155pt;margin-top:77.05pt;width:171pt;height:18pt;z-index:251703296;visibility:visible;mso-wrap-style:square;mso-width-percent:0;mso-height-percent:0;mso-wrap-distance-left:9pt;mso-wrap-distance-top:0;mso-wrap-distance-right:9pt;mso-wrap-distance-bottom:0;mso-position-horizontal:absolute;mso-position-horizontal-relative:text;mso-position-vertical:absolute;mso-position-vertical-relative:text;mso-width-percent:0;mso-height-percent:0;mso-width-relative:margin;mso-height-relative:margin;v-text-anchor:top" o:gfxdata="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" filled="f" stroked="f">
                 <v:textbox inset=",0">
                   <w:txbxContent>
                     <w:p>
@@ -7047,7 +7461,7 @@
       <w:pPr>
         <w:pStyle w:val="berschrift4"/>
       </w:pPr>
-      <w:bookmarkStart w:id="22" w:name="_Toc164812718"/>
+      <w:bookmarkStart w:id="23" w:name="_Toc164813655"/>
       <w:r>
         <w:t>3.</w:t>
       </w:r>
@@ -7057,7 +7471,7 @@
       <w:r>
         <w:t>.8 Page Index</w:t>
       </w:r>
-      <w:bookmarkEnd w:id="22"/>
+      <w:bookmarkEnd w:id="23"/>
     </w:p>
     <w:p>
       <w:pPr>
@@ -7230,21 +7644,23 @@
                                 <w:sz w:val="18"/>
                                 <w:szCs w:val="18"/>
                               </w:rPr>
-                              <w:t>Fig. 1</w:t>
+                              <w:t xml:space="preserve">Fig. 13: </w:t>
                             </w:r>
+                            <w:proofErr w:type="gramStart"/>
                             <w:r>
                               <w:rPr>
                                 <w:sz w:val="18"/>
                                 <w:szCs w:val="18"/>
                               </w:rPr>
-                              <w:t>3</w:t>
+                              <w:t>A page index</w:t>
                             </w:r>
+                            <w:proofErr w:type="gramEnd"/>
                             <w:r>
                               <w:rPr>
                                 <w:sz w:val="18"/>
                                 <w:szCs w:val="18"/>
                               </w:rPr>
-                              <w:t>: A page index containing two pages</w:t>
+                              <w:t xml:space="preserve"> containing two pages</w:t>
                             </w:r>
                           </w:p>
                         </w:txbxContent>
@@ -7269,7 +7685,7 @@
           </mc:Choice>
           <mc:Fallback>
             <w:pict>
-              <v:shape id="Textfeld 43" o:spid="_x0000_s1038" type="#_x0000_t202" style="position:absolute;margin-left:-328.75pt;margin-top:129.3pt;width:207pt;height:18pt;z-index:251709440;visibility:visible;mso-wrap-style:square;mso-width-percent:0;mso-height-percent:0;mso-wrap-distance-left:9pt;mso-wrap-distance-top:0;mso-wrap-distance-right:9pt;mso-wrap-distance-bottom:0;mso-position-horizontal:absolute;mso-position-horizontal-relative:text;mso-position-vertical:absolute;mso-position-vertical-relative:text;mso-width-percent:0;mso-height-percent:0;mso-width-relative:margin;mso-height-relative:margin;v-text-anchor:top" o:gfxdata="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" filled="f" stroked="f">
+              <v:shape id="Textfeld 43" o:spid="_x0000_s1038" type="#_x0000_t202" style="position:absolute;margin-left:-328.75pt;margin-top:129.3pt;width:207pt;height:18pt;z-index:251709440;visibility:visible;mso-wrap-style:square;mso-width-percent:0;mso-height-percent:0;mso-wrap-distance-left:9pt;mso-wrap-distance-top:0;mso-wrap-distance-right:9pt;mso-wrap-distance-bottom:0;mso-position-horizontal:absolute;mso-position-horizontal-relative:text;mso-position-vertical:absolute;mso-position-vertical-relative:text;mso-width-percent:0;mso-height-percent:0;mso-width-relative:margin;mso-height-relative:margin;v-text-anchor:top" o:gfxdata="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" filled="f" stroked="f">
                 <v:textbox inset=",0">
                   <w:txbxContent>
                     <w:p>
@@ -7284,21 +7700,23 @@
                           <w:sz w:val="18"/>
                           <w:szCs w:val="18"/>
                         </w:rPr>
-                        <w:t>Fig. 1</w:t>
+                        <w:t xml:space="preserve">Fig. 13: </w:t>
                       </w:r>
+                      <w:proofErr w:type="gramStart"/>
                       <w:r>
                         <w:rPr>
                           <w:sz w:val="18"/>
                           <w:szCs w:val="18"/>
                         </w:rPr>
-                        <w:t>3</w:t>
+                        <w:t>A page index</w:t>
                       </w:r>
+                      <w:proofErr w:type="gramEnd"/>
                       <w:r>
                         <w:rPr>
                           <w:sz w:val="18"/>
                           <w:szCs w:val="18"/>
                         </w:rPr>
-                        <w:t>: A page index containing two pages</w:t>
+                        <w:t xml:space="preserve"> containing two pages</w:t>
                       </w:r>
                     </w:p>
                   </w:txbxContent>
@@ -7357,23 +7775,47 @@
         <w:spacing w:line="360" w:lineRule="auto"/>
       </w:pPr>
       <w:r>
-        <w:t xml:space="preserve">1) "published": This page is shown in the user's page overview. </w:t>
-      </w:r>
-    </w:p>
-    <w:p>
-      <w:pPr>
-        <w:spacing w:line="360" w:lineRule="auto"/>
-      </w:pPr>
-      <w:r>
-        <w:t>2) "hidden": This page is invisible and not accessible for other users.</w:t>
-      </w:r>
-    </w:p>
-    <w:p>
-      <w:pPr>
-        <w:spacing w:line="360" w:lineRule="auto"/>
-      </w:pPr>
-      <w:r>
-        <w:t>3) "not published": This page will not be shown in the user's overview but it is accessible for other users that know the URL.</w:t>
+        <w:t>1) "</w:t>
+      </w:r>
+      <w:proofErr w:type="gramStart"/>
+      <w:r>
+        <w:t>published</w:t>
+      </w:r>
+      <w:proofErr w:type="gramEnd"/>
+      <w:r>
+        <w:t xml:space="preserve">": This page is shown in the user's page overview. </w:t>
+      </w:r>
+    </w:p>
+    <w:p>
+      <w:pPr>
+        <w:spacing w:line="360" w:lineRule="auto"/>
+      </w:pPr>
+      <w:r>
+        <w:t>2) "</w:t>
+      </w:r>
+      <w:proofErr w:type="gramStart"/>
+      <w:r>
+        <w:t>hidden</w:t>
+      </w:r>
+      <w:proofErr w:type="gramEnd"/>
+      <w:r>
+        <w:t>": This page is invisible and not accessible for other users.</w:t>
+      </w:r>
+    </w:p>
+    <w:p>
+      <w:pPr>
+        <w:spacing w:line="360" w:lineRule="auto"/>
+      </w:pPr>
+      <w:r>
+        <w:t>3) "</w:t>
+      </w:r>
+      <w:proofErr w:type="gramStart"/>
+      <w:r>
+        <w:t>not</w:t>
+      </w:r>
+      <w:proofErr w:type="gramEnd"/>
+      <w:r>
+        <w:t xml:space="preserve"> published": This page will not be shown in the user's overview but it is accessible for other users that know the URL.</w:t>
       </w:r>
     </w:p>
     <w:p>
@@ -7394,7 +7836,7 @@
       <w:pPr>
         <w:pStyle w:val="berschrift4"/>
       </w:pPr>
-      <w:bookmarkStart w:id="23" w:name="_Toc164812719"/>
+      <w:bookmarkStart w:id="24" w:name="_Toc164813656"/>
       <w:r>
         <w:rPr>
           <w:noProof/>
@@ -7479,7 +7921,7 @@
       <w:r>
         <w:t>.9 Search</w:t>
       </w:r>
-      <w:bookmarkEnd w:id="23"/>
+      <w:bookmarkEnd w:id="24"/>
     </w:p>
     <w:p>
       <w:pPr>
@@ -7557,21 +7999,7 @@
                                 <w:sz w:val="18"/>
                                 <w:szCs w:val="18"/>
                               </w:rPr>
-                              <w:t>Fig. 1</w:t>
-                            </w:r>
-                            <w:r>
-                              <w:rPr>
-                                <w:sz w:val="18"/>
-                                <w:szCs w:val="18"/>
-                              </w:rPr>
-                              <w:t>4</w:t>
-                            </w:r>
-                            <w:r>
-                              <w:rPr>
-                                <w:sz w:val="18"/>
-                                <w:szCs w:val="18"/>
-                              </w:rPr>
-                              <w:t>: The auto-complete search field</w:t>
+                              <w:t>Fig. 14: The auto-complete search field</w:t>
                             </w:r>
                           </w:p>
                         </w:txbxContent>
@@ -7596,7 +8024,7 @@
           </mc:Choice>
           <mc:Fallback>
             <w:pict>
-              <v:shape id="Textfeld 45" o:spid="_x0000_s1039" type="#_x0000_t202" style="position:absolute;margin-left:-220.3pt;margin-top:70.65pt;width:207pt;height:18pt;z-index:251712512;visibility:visible;mso-wrap-style:square;mso-width-percent:0;mso-height-percent:0;mso-wrap-distance-left:9pt;mso-wrap-distance-top:0;mso-wrap-distance-right:9pt;mso-wrap-distance-bottom:0;mso-position-horizontal:absolute;mso-position-horizontal-relative:text;mso-position-vertical:absolute;mso-position-vertical-relative:text;mso-width-percent:0;mso-height-percent:0;mso-width-relative:margin;mso-height-relative:margin;v-text-anchor:top" o:gfxdata="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" filled="f" stroked="f">
+              <v:shape id="Textfeld 45" o:spid="_x0000_s1039" type="#_x0000_t202" style="position:absolute;margin-left:-220.3pt;margin-top:70.65pt;width:207pt;height:18pt;z-index:251712512;visibility:visible;mso-wrap-style:square;mso-width-percent:0;mso-height-percent:0;mso-wrap-distance-left:9pt;mso-wrap-distance-top:0;mso-wrap-distance-right:9pt;mso-wrap-distance-bottom:0;mso-position-horizontal:absolute;mso-position-horizontal-relative:text;mso-position-vertical:absolute;mso-position-vertical-relative:text;mso-width-percent:0;mso-height-percent:0;mso-width-relative:margin;mso-height-relative:margin;v-text-anchor:top" o:gfxdata="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" filled="f" stroked="f">
                 <v:textbox inset=",1.3mm">
                   <w:txbxContent>
                     <w:p>
@@ -7611,21 +8039,7 @@
                           <w:sz w:val="18"/>
                           <w:szCs w:val="18"/>
                         </w:rPr>
-                        <w:t>Fig. 1</w:t>
-                      </w:r>
-                      <w:r>
-                        <w:rPr>
-                          <w:sz w:val="18"/>
-                          <w:szCs w:val="18"/>
-                        </w:rPr>
-                        <w:t>4</w:t>
-                      </w:r>
-                      <w:r>
-                        <w:rPr>
-                          <w:sz w:val="18"/>
-                          <w:szCs w:val="18"/>
-                        </w:rPr>
-                        <w:t>: The auto-complete search field</w:t>
+                        <w:t>Fig. 14: The auto-complete search field</w:t>
                       </w:r>
                     </w:p>
                   </w:txbxContent>
@@ -7708,7 +8122,7 @@
       <w:pPr>
         <w:pStyle w:val="berschrift3"/>
       </w:pPr>
-      <w:bookmarkStart w:id="24" w:name="_Toc164812720"/>
+      <w:bookmarkStart w:id="25" w:name="_Toc164813657"/>
       <w:r>
         <w:t>3.</w:t>
       </w:r>
@@ -7718,7 +8132,7 @@
       <w:r>
         <w:t xml:space="preserve"> Visual Design</w:t>
       </w:r>
-      <w:bookmarkEnd w:id="24"/>
+      <w:bookmarkEnd w:id="25"/>
     </w:p>
     <w:p>
       <w:pPr>
@@ -7858,7 +8272,7 @@
       <w:pPr>
         <w:pStyle w:val="berschrift3"/>
       </w:pPr>
-      <w:bookmarkStart w:id="25" w:name="_Toc164812721"/>
+      <w:bookmarkStart w:id="26" w:name="_Toc164813658"/>
       <w:r>
         <w:t>3.5</w:t>
       </w:r>
@@ -7868,7 +8282,7 @@
       <w:r>
         <w:t xml:space="preserve"> concept</w:t>
       </w:r>
-      <w:bookmarkEnd w:id="25"/>
+      <w:bookmarkEnd w:id="26"/>
     </w:p>
     <w:p>
       <w:r>
@@ -7943,22 +8357,17 @@
                                 <w:sz w:val="18"/>
                                 <w:szCs w:val="18"/>
                               </w:rPr>
-                              <w:t>Fig. 1</w:t>
+                              <w:t xml:space="preserve">Fig. 15: The navigation of Salon. </w:t>
                             </w:r>
+                            <w:proofErr w:type="gramStart"/>
                             <w:r>
                               <w:rPr>
                                 <w:sz w:val="18"/>
                                 <w:szCs w:val="18"/>
                               </w:rPr>
-                              <w:t>5</w:t>
+                              <w:t>Above on the index page, underneath on an image page.</w:t>
                             </w:r>
-                            <w:r>
-                              <w:rPr>
-                                <w:sz w:val="18"/>
-                                <w:szCs w:val="18"/>
-                              </w:rPr>
-                              <w:t>: The navigation of Salon. Above on the index page, underneath on an image page.</w:t>
-                            </w:r>
+                            <w:proofErr w:type="gramEnd"/>
                           </w:p>
                         </w:txbxContent>
                       </wps:txbx>
@@ -7982,7 +8391,7 @@
           </mc:Choice>
           <mc:Fallback>
             <w:pict>
-              <v:shape id="Textfeld 13" o:spid="_x0000_s1040" type="#_x0000_t202" style="position:absolute;margin-left:-8.95pt;margin-top:104.25pt;width:369pt;height:27pt;z-index:251667456;visibility:visible;mso-wrap-style:square;mso-width-percent:0;mso-height-percent:0;mso-wrap-distance-left:9pt;mso-wrap-distance-top:0;mso-wrap-distance-right:9pt;mso-wrap-distance-bottom:0;mso-position-horizontal:absolute;mso-position-horizontal-relative:text;mso-position-vertical:absolute;mso-position-vertical-relative:text;mso-width-percent:0;mso-height-percent:0;mso-width-relative:margin;mso-height-relative:margin;v-text-anchor:top" o:gfxdata="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" filled="f" stroked="f">
+              <v:shape id="Textfeld 13" o:spid="_x0000_s1040" type="#_x0000_t202" style="position:absolute;margin-left:-8.95pt;margin-top:104.25pt;width:369pt;height:27pt;z-index:251667456;visibility:visible;mso-wrap-style:square;mso-width-percent:0;mso-height-percent:0;mso-wrap-distance-left:9pt;mso-wrap-distance-top:0;mso-wrap-distance-right:9pt;mso-wrap-distance-bottom:0;mso-position-horizontal:absolute;mso-position-horizontal-relative:text;mso-position-vertical:absolute;mso-position-vertical-relative:text;mso-width-percent:0;mso-height-percent:0;mso-width-relative:margin;mso-height-relative:margin;v-text-anchor:top" o:gfxdata="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" filled="f" stroked="f">
                 <v:textbox>
                   <w:txbxContent>
                     <w:p>
@@ -7997,22 +8406,17 @@
                           <w:sz w:val="18"/>
                           <w:szCs w:val="18"/>
                         </w:rPr>
-                        <w:t>Fig. 1</w:t>
+                        <w:t xml:space="preserve">Fig. 15: The navigation of Salon. </w:t>
                       </w:r>
+                      <w:proofErr w:type="gramStart"/>
                       <w:r>
                         <w:rPr>
                           <w:sz w:val="18"/>
                           <w:szCs w:val="18"/>
                         </w:rPr>
-                        <w:t>5</w:t>
+                        <w:t>Above on the index page, underneath on an image page.</w:t>
                       </w:r>
-                      <w:r>
-                        <w:rPr>
-                          <w:sz w:val="18"/>
-                          <w:szCs w:val="18"/>
-                        </w:rPr>
-                        <w:t>: The navigation of Salon. Above on the index page, underneath on an image page.</w:t>
-                      </w:r>
+                      <w:proofErr w:type="gramEnd"/>
                     </w:p>
                   </w:txbxContent>
                 </v:textbox>
@@ -8299,7 +8703,7 @@
       <w:pPr>
         <w:pStyle w:val="berschrift3"/>
       </w:pPr>
-      <w:bookmarkStart w:id="26" w:name="_Toc164812722"/>
+      <w:bookmarkStart w:id="27" w:name="_Toc164813659"/>
       <w:r>
         <w:t>3.</w:t>
       </w:r>
@@ -8309,7 +8713,7 @@
       <w:r>
         <w:t xml:space="preserve"> Menu</w:t>
       </w:r>
-      <w:bookmarkEnd w:id="26"/>
+      <w:bookmarkEnd w:id="27"/>
     </w:p>
     <w:p>
       <w:pPr>
@@ -8494,21 +8898,7 @@
                                 <w:sz w:val="18"/>
                                 <w:szCs w:val="18"/>
                               </w:rPr>
-                              <w:t>Fig. 1</w:t>
-                            </w:r>
-                            <w:r>
-                              <w:rPr>
-                                <w:sz w:val="18"/>
-                                <w:szCs w:val="18"/>
-                              </w:rPr>
-                              <w:t>6</w:t>
-                            </w:r>
-                            <w:r>
-                              <w:rPr>
-                                <w:sz w:val="18"/>
-                                <w:szCs w:val="18"/>
-                              </w:rPr>
-                              <w:t>: Expanded menu when the user is not logged in.</w:t>
+                              <w:t>Fig. 16: Expanded menu when the user is not logged in.</w:t>
                             </w:r>
                           </w:p>
                         </w:txbxContent>
@@ -8533,7 +8923,7 @@
           </mc:Choice>
           <mc:Fallback>
             <w:pict>
-              <v:shape id="Textfeld 15" o:spid="_x0000_s1041" type="#_x0000_t202" style="position:absolute;margin-left:306pt;margin-top:80.6pt;width:135pt;height:36pt;z-index:251670528;visibility:visible;mso-wrap-style:square;mso-width-percent:0;mso-height-percent:0;mso-wrap-distance-left:9pt;mso-wrap-distance-top:0;mso-wrap-distance-right:9pt;mso-wrap-distance-bottom:0;mso-position-horizontal:absolute;mso-position-horizontal-relative:text;mso-position-vertical:absolute;mso-position-vertical-relative:text;mso-width-percent:0;mso-height-percent:0;mso-width-relative:margin;mso-height-relative:margin;v-text-anchor:top" o:gfxdata="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" filled="f" stroked="f">
+              <v:shape id="Textfeld 15" o:spid="_x0000_s1041" type="#_x0000_t202" style="position:absolute;margin-left:306pt;margin-top:80.6pt;width:135pt;height:36pt;z-index:251670528;visibility:visible;mso-wrap-style:square;mso-width-percent:0;mso-height-percent:0;mso-wrap-distance-left:9pt;mso-wrap-distance-top:0;mso-wrap-distance-right:9pt;mso-wrap-distance-bottom:0;mso-position-horizontal:absolute;mso-position-horizontal-relative:text;mso-position-vertical:absolute;mso-position-vertical-relative:text;mso-width-percent:0;mso-height-percent:0;mso-width-relative:margin;mso-height-relative:margin;v-text-anchor:top" o:gfxdata="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" filled="f" stroked="f">
                 <v:textbox>
                   <w:txbxContent>
                     <w:p>
@@ -8548,21 +8938,7 @@
                           <w:sz w:val="18"/>
                           <w:szCs w:val="18"/>
                         </w:rPr>
-                        <w:t>Fig. 1</w:t>
-                      </w:r>
-                      <w:r>
-                        <w:rPr>
-                          <w:sz w:val="18"/>
-                          <w:szCs w:val="18"/>
-                        </w:rPr>
-                        <w:t>6</w:t>
-                      </w:r>
-                      <w:r>
-                        <w:rPr>
-                          <w:sz w:val="18"/>
-                          <w:szCs w:val="18"/>
-                        </w:rPr>
-                        <w:t>: Expanded menu when the user is not logged in.</w:t>
+                        <w:t>Fig. 16: Expanded menu when the user is not logged in.</w:t>
                       </w:r>
                     </w:p>
                   </w:txbxContent>
@@ -8588,11 +8964,7 @@
         <w:t>6</w:t>
       </w:r>
       <w:r>
-        <w:t xml:space="preserve">) will lead the user to the sign-in form and the second </w:t>
-      </w:r>
-      <w:r>
-        <w:lastRenderedPageBreak/>
-        <w:t xml:space="preserve">point to the sign-up form. The third point will lead to the </w:t>
+        <w:t xml:space="preserve">) will lead the user to the sign-in form and the second point to the sign-up form. The third point will lead to the </w:t>
       </w:r>
       <w:r>
         <w:t>“</w:t>
@@ -8688,21 +9060,7 @@
                                 <w:sz w:val="18"/>
                                 <w:szCs w:val="18"/>
                               </w:rPr>
-                              <w:t xml:space="preserve">Fig. </w:t>
-                            </w:r>
-                            <w:r>
-                              <w:rPr>
-                                <w:sz w:val="18"/>
-                                <w:szCs w:val="18"/>
-                              </w:rPr>
-                              <w:t>17</w:t>
-                            </w:r>
-                            <w:r>
-                              <w:rPr>
-                                <w:sz w:val="18"/>
-                                <w:szCs w:val="18"/>
-                              </w:rPr>
-                              <w:t>: Expanded menu when the user logged in.</w:t>
+                              <w:t>Fig. 17: Expanded menu when the user logged in.</w:t>
                             </w:r>
                           </w:p>
                         </w:txbxContent>
@@ -8727,7 +9085,7 @@
           </mc:Choice>
           <mc:Fallback>
             <w:pict>
-              <v:shape id="Textfeld 17" o:spid="_x0000_s1042" type="#_x0000_t202" style="position:absolute;margin-left:0;margin-top:137.7pt;width:135pt;height:27.45pt;z-index:251715584;visibility:visible;mso-wrap-style:square;mso-width-percent:0;mso-height-percent:0;mso-wrap-distance-left:9pt;mso-wrap-distance-top:0;mso-wrap-distance-right:9pt;mso-wrap-distance-bottom:0;mso-position-horizontal:absolute;mso-position-horizontal-relative:text;mso-position-vertical:absolute;mso-position-vertical-relative:text;mso-width-percent:0;mso-height-percent:0;mso-width-relative:margin;mso-height-relative:margin;v-text-anchor:top" o:gfxdata="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" filled="f" stroked="f">
+              <v:shape id="Textfeld 17" o:spid="_x0000_s1042" type="#_x0000_t202" style="position:absolute;margin-left:0;margin-top:137.7pt;width:135pt;height:27.45pt;z-index:251715584;visibility:visible;mso-wrap-style:square;mso-width-percent:0;mso-height-percent:0;mso-wrap-distance-left:9pt;mso-wrap-distance-top:0;mso-wrap-distance-right:9pt;mso-wrap-distance-bottom:0;mso-position-horizontal:absolute;mso-position-horizontal-relative:text;mso-position-vertical:absolute;mso-position-vertical-relative:text;mso-width-percent:0;mso-height-percent:0;mso-width-relative:margin;mso-height-relative:margin;v-text-anchor:top" o:gfxdata="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" filled="f" stroked="f">
                 <v:textbox inset=",0">
                   <w:txbxContent>
                     <w:p>
@@ -8742,21 +9100,7 @@
                           <w:sz w:val="18"/>
                           <w:szCs w:val="18"/>
                         </w:rPr>
-                        <w:t xml:space="preserve">Fig. </w:t>
-                      </w:r>
-                      <w:r>
-                        <w:rPr>
-                          <w:sz w:val="18"/>
-                          <w:szCs w:val="18"/>
-                        </w:rPr>
-                        <w:t>17</w:t>
-                      </w:r>
-                      <w:r>
-                        <w:rPr>
-                          <w:sz w:val="18"/>
-                          <w:szCs w:val="18"/>
-                        </w:rPr>
-                        <w:t>: Expanded menu when the user logged in.</w:t>
+                        <w:t>Fig. 17: Expanded menu when the user logged in.</w:t>
                       </w:r>
                     </w:p>
                   </w:txbxContent>
@@ -8836,10 +9180,18 @@
         </w:drawing>
       </w:r>
       <w:r>
-        <w:t>The caption for the menu when a user is logged i</w:t>
-      </w:r>
-      <w:r>
-        <w:t>n, is</w:t>
+        <w:t xml:space="preserve">The caption for the menu when a user is logged </w:t>
+      </w:r>
+      <w:proofErr w:type="gramStart"/>
+      <w:r>
+        <w:t>i</w:t>
+      </w:r>
+      <w:r>
+        <w:t>n,</w:t>
+      </w:r>
+      <w:proofErr w:type="gramEnd"/>
+      <w:r>
+        <w:t xml:space="preserve"> is</w:t>
       </w:r>
       <w:r>
         <w:t xml:space="preserve"> </w:t>
@@ -8860,7 +9212,15 @@
         <w:t>)</w:t>
       </w:r>
       <w:r>
-        <w:t xml:space="preserve"> now leads the user to his own overview page, which allows the user to quickly jump there from any other page. The second entry will </w:t>
+        <w:t xml:space="preserve"> now leads the user to </w:t>
+      </w:r>
+      <w:proofErr w:type="gramStart"/>
+      <w:r>
+        <w:t>his own</w:t>
+      </w:r>
+      <w:proofErr w:type="gramEnd"/>
+      <w:r>
+        <w:t xml:space="preserve"> overview page, which allows the user to quickly jump there from any other page. The second entry will </w:t>
       </w:r>
       <w:r>
         <w:t>lead the user to the page index</w:t>
@@ -8915,6 +9275,10 @@
         <w:spacing w:line="360" w:lineRule="auto"/>
       </w:pPr>
       <w:r>
+        <w:rPr>
+          <w:noProof/>
+          <w:lang w:val="de-DE"/>
+        </w:rPr>
         <w:drawing>
           <wp:anchor distT="0" distB="0" distL="114300" distR="114300" simplePos="0" relativeHeight="251675648" behindDoc="0" locked="0" layoutInCell="1" allowOverlap="1" wp14:anchorId="0B6A710C" wp14:editId="36716B59">
             <wp:simplePos x="0" y="0"/>
@@ -8982,7 +9346,11 @@
         <w:t xml:space="preserve">The fifth entry triggers a log-out and a redirect back to the index where also the last entry </w:t>
       </w:r>
       <w:r>
-        <w:t>is leading</w:t>
+        <w:t xml:space="preserve">is </w:t>
+      </w:r>
+      <w:proofErr w:type="gramStart"/>
+      <w:r>
+        <w:t>leading</w:t>
       </w:r>
       <w:r>
         <w:t xml:space="preserve"> to</w:t>
@@ -8990,6 +9358,7 @@
       <w:r>
         <w:t>.</w:t>
       </w:r>
+      <w:proofErr w:type="gramEnd"/>
     </w:p>
     <w:p>
       <w:pPr>
@@ -9067,21 +9436,7 @@
                                 <w:sz w:val="18"/>
                                 <w:szCs w:val="18"/>
                               </w:rPr>
-                              <w:t xml:space="preserve">Fig. </w:t>
-                            </w:r>
-                            <w:r>
-                              <w:rPr>
-                                <w:sz w:val="18"/>
-                                <w:szCs w:val="18"/>
-                              </w:rPr>
-                              <w:t>18</w:t>
-                            </w:r>
-                            <w:r>
-                              <w:rPr>
-                                <w:sz w:val="18"/>
-                                <w:szCs w:val="18"/>
-                              </w:rPr>
-                              <w:t>: Creating a new page from the menu.</w:t>
+                              <w:t>Fig. 18: Creating a new page from the menu.</w:t>
                             </w:r>
                           </w:p>
                         </w:txbxContent>
@@ -9106,7 +9461,7 @@
           </mc:Choice>
           <mc:Fallback>
             <w:pict>
-              <v:shape id="Textfeld 20" o:spid="_x0000_s1043" type="#_x0000_t202" style="position:absolute;margin-left:0;margin-top:1.4pt;width:126pt;height:27.45pt;z-index:251677696;visibility:visible;mso-wrap-style:square;mso-width-percent:0;mso-height-percent:0;mso-wrap-distance-left:9pt;mso-wrap-distance-top:0;mso-wrap-distance-right:9pt;mso-wrap-distance-bottom:0;mso-position-horizontal:absolute;mso-position-horizontal-relative:text;mso-position-vertical:absolute;mso-position-vertical-relative:text;mso-width-percent:0;mso-height-percent:0;mso-width-relative:margin;mso-height-relative:margin;v-text-anchor:top" o:gfxdata="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" filled="f" stroked="f">
+              <v:shape id="Textfeld 20" o:spid="_x0000_s1043" type="#_x0000_t202" style="position:absolute;margin-left:0;margin-top:1.4pt;width:126pt;height:27.45pt;z-index:251677696;visibility:visible;mso-wrap-style:square;mso-width-percent:0;mso-height-percent:0;mso-wrap-distance-left:9pt;mso-wrap-distance-top:0;mso-wrap-distance-right:9pt;mso-wrap-distance-bottom:0;mso-position-horizontal:absolute;mso-position-horizontal-relative:text;mso-position-vertical:absolute;mso-position-vertical-relative:text;mso-width-percent:0;mso-height-percent:0;mso-width-relative:margin;mso-height-relative:margin;v-text-anchor:top" o:gfxdata="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" filled="f" stroked="f">
                 <v:textbox inset=",0">
                   <w:txbxContent>
                     <w:p>
@@ -9121,21 +9476,7 @@
                           <w:sz w:val="18"/>
                           <w:szCs w:val="18"/>
                         </w:rPr>
-                        <w:t xml:space="preserve">Fig. </w:t>
-                      </w:r>
-                      <w:r>
-                        <w:rPr>
-                          <w:sz w:val="18"/>
-                          <w:szCs w:val="18"/>
-                        </w:rPr>
-                        <w:t>18</w:t>
-                      </w:r>
-                      <w:r>
-                        <w:rPr>
-                          <w:sz w:val="18"/>
-                          <w:szCs w:val="18"/>
-                        </w:rPr>
-                        <w:t>: Creating a new page from the menu.</w:t>
+                        <w:t>Fig. 18: Creating a new page from the menu.</w:t>
                       </w:r>
                     </w:p>
                   </w:txbxContent>
@@ -9156,7 +9497,7 @@
       <w:pPr>
         <w:pStyle w:val="berschrift3"/>
       </w:pPr>
-      <w:bookmarkStart w:id="27" w:name="_Toc164812723"/>
+      <w:bookmarkStart w:id="28" w:name="_Toc164813660"/>
       <w:r>
         <w:t>3.</w:t>
       </w:r>
@@ -9166,7 +9507,7 @@
       <w:r>
         <w:t xml:space="preserve"> Drag and Drop</w:t>
       </w:r>
-      <w:bookmarkEnd w:id="27"/>
+      <w:bookmarkEnd w:id="28"/>
     </w:p>
     <w:p>
       <w:pPr>
@@ -9490,7 +9831,6 @@
         <w:spacing w:line="360" w:lineRule="auto"/>
       </w:pPr>
       <w:r>
-        <w:lastRenderedPageBreak/>
         <w:t>By design</w:t>
       </w:r>
       <w:r>
@@ -9602,7 +9942,7 @@
       <w:pPr>
         <w:pStyle w:val="berschrift2"/>
       </w:pPr>
-      <w:bookmarkStart w:id="28" w:name="_Toc164812724"/>
+      <w:bookmarkStart w:id="29" w:name="_Toc164813661"/>
       <w:r>
         <w:t>4</w:t>
       </w:r>
@@ -9612,7 +9952,7 @@
       <w:r>
         <w:t xml:space="preserve"> Quo vadis Salon?</w:t>
       </w:r>
-      <w:bookmarkEnd w:id="28"/>
+      <w:bookmarkEnd w:id="29"/>
     </w:p>
     <w:p>
       <w:pPr>
@@ -9676,7 +10016,15 @@
         <w:spacing w:line="360" w:lineRule="auto"/>
       </w:pPr>
       <w:r>
-        <w:t>Currently there is only one asset type that can get added to pages: the image. But the backend architecture allows to easily add other sorts of assets</w:t>
+        <w:t xml:space="preserve">Currently there is only one asset type that can get added to pages: the image. But the backend architecture allows to easily </w:t>
+      </w:r>
+      <w:proofErr w:type="gramStart"/>
+      <w:r>
+        <w:t>add</w:t>
+      </w:r>
+      <w:proofErr w:type="gramEnd"/>
+      <w:r>
+        <w:t xml:space="preserve"> other sorts of assets</w:t>
       </w:r>
       <w:r>
         <w:t xml:space="preserve"> like</w:t>
@@ -9718,7 +10066,10 @@
         <w:spacing w:line="360" w:lineRule="auto"/>
       </w:pPr>
       <w:r>
-        <w:lastRenderedPageBreak/>
+        <w:rPr>
+          <w:noProof/>
+          <w:lang w:val="de-DE"/>
+        </w:rPr>
         <w:drawing>
           <wp:inline distT="0" distB="0" distL="0" distR="0" wp14:anchorId="0315ED4E" wp14:editId="7B3D71A5">
             <wp:extent cx="5740400" cy="1168400"/>
@@ -9847,21 +10198,7 @@
                                 <w:sz w:val="18"/>
                                 <w:szCs w:val="18"/>
                               </w:rPr>
-                              <w:t>Fig. 1</w:t>
-                            </w:r>
-                            <w:r>
-                              <w:rPr>
-                                <w:sz w:val="18"/>
-                                <w:szCs w:val="18"/>
-                              </w:rPr>
-                              <w:t>9</w:t>
-                            </w:r>
-                            <w:r>
-                              <w:rPr>
-                                <w:sz w:val="18"/>
-                                <w:szCs w:val="18"/>
-                              </w:rPr>
-                              <w:t>: A proposal for a more complex animation for a page change.</w:t>
+                              <w:t>Fig. 19: A proposal for a more complex animation for a page change.</w:t>
                             </w:r>
                           </w:p>
                         </w:txbxContent>
@@ -9886,7 +10223,7 @@
           </mc:Choice>
           <mc:Fallback>
             <w:pict>
-              <v:shape id="Textfeld 46" o:spid="_x0000_s1044" type="#_x0000_t202" style="position:absolute;margin-left:0;margin-top:99.25pt;width:450pt;height:18.45pt;z-index:251714560;visibility:visible;mso-wrap-style:square;mso-width-percent:0;mso-height-percent:0;mso-wrap-distance-left:9pt;mso-wrap-distance-top:0;mso-wrap-distance-right:9pt;mso-wrap-distance-bottom:0;mso-position-horizontal:absolute;mso-position-horizontal-relative:text;mso-position-vertical:absolute;mso-position-vertical-relative:text;mso-width-percent:0;mso-height-percent:0;mso-width-relative:margin;mso-height-relative:margin;v-text-anchor:top" o:gfxdata="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" filled="f" stroked="f">
+              <v:shape id="Textfeld 46" o:spid="_x0000_s1044" type="#_x0000_t202" style="position:absolute;margin-left:0;margin-top:99.25pt;width:450pt;height:18.45pt;z-index:251714560;visibility:visible;mso-wrap-style:square;mso-width-percent:0;mso-height-percent:0;mso-wrap-distance-left:9pt;mso-wrap-distance-top:0;mso-wrap-distance-right:9pt;mso-wrap-distance-bottom:0;mso-position-horizontal:absolute;mso-position-horizontal-relative:text;mso-position-vertical:absolute;mso-position-vertical-relative:text;mso-width-percent:0;mso-height-percent:0;mso-width-relative:margin;mso-height-relative:margin;v-text-anchor:top" o:gfxdata="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" filled="f" stroked="f">
                 <v:textbox inset=",0">
                   <w:txbxContent>
                     <w:p>
@@ -9901,21 +10238,7 @@
                           <w:sz w:val="18"/>
                           <w:szCs w:val="18"/>
                         </w:rPr>
-                        <w:t>Fig. 1</w:t>
-                      </w:r>
-                      <w:r>
-                        <w:rPr>
-                          <w:sz w:val="18"/>
-                          <w:szCs w:val="18"/>
-                        </w:rPr>
-                        <w:t>9</w:t>
-                      </w:r>
-                      <w:r>
-                        <w:rPr>
-                          <w:sz w:val="18"/>
-                          <w:szCs w:val="18"/>
-                        </w:rPr>
-                        <w:t>: A proposal for a more complex animation for a page change.</w:t>
+                        <w:t>Fig. 19: A proposal for a more complex animation for a page change.</w:t>
                       </w:r>
                     </w:p>
                   </w:txbxContent>
@@ -10028,11 +10351,16 @@
       <w:r>
         <w:t xml:space="preserve"> amount of columns and </w:t>
       </w:r>
+      <w:proofErr w:type="gramStart"/>
       <w:r>
         <w:t>a</w:t>
       </w:r>
       <w:r>
-        <w:t xml:space="preserve"> padding and the generator would then align the images automatically.</w:t>
+        <w:t xml:space="preserve"> padding</w:t>
+      </w:r>
+      <w:proofErr w:type="gramEnd"/>
+      <w:r>
+        <w:t xml:space="preserve"> and the generator would then align the images automatically.</w:t>
       </w:r>
     </w:p>
     <w:p>
@@ -10040,7 +10368,6 @@
         <w:pStyle w:val="berschrift5"/>
       </w:pPr>
       <w:r>
-        <w:lastRenderedPageBreak/>
         <w:t>Search for page titles</w:t>
       </w:r>
     </w:p>
@@ -10114,7 +10441,7 @@
       <w:pPr>
         <w:pStyle w:val="berschrift2"/>
       </w:pPr>
-      <w:bookmarkStart w:id="29" w:name="_Toc164812725"/>
+      <w:bookmarkStart w:id="30" w:name="_Toc164813662"/>
       <w:r>
         <w:t>5</w:t>
       </w:r>
@@ -10124,7 +10451,7 @@
       <w:r>
         <w:t xml:space="preserve"> Evaluation</w:t>
       </w:r>
-      <w:bookmarkEnd w:id="29"/>
+      <w:bookmarkEnd w:id="30"/>
     </w:p>
     <w:p>
       <w:pPr>
@@ -10236,7 +10563,7 @@
       <w:pPr>
         <w:pStyle w:val="berschrift1"/>
       </w:pPr>
-      <w:bookmarkStart w:id="30" w:name="_Toc164812726"/>
+      <w:bookmarkStart w:id="31" w:name="_Toc164813663"/>
       <w:r>
         <w:rPr>
           <w:rFonts w:ascii="Times" w:hAnsi="Times"/>
@@ -10249,20 +10576,20 @@
       <w:r>
         <w:t>Single Page Web Apps</w:t>
       </w:r>
-      <w:bookmarkEnd w:id="30"/>
+      <w:bookmarkEnd w:id="31"/>
     </w:p>
     <w:p>
       <w:pPr>
         <w:pStyle w:val="berschrift2"/>
       </w:pPr>
-      <w:bookmarkStart w:id="31" w:name="_Toc164812727"/>
+      <w:bookmarkStart w:id="32" w:name="_Toc164813664"/>
       <w:r>
         <w:t xml:space="preserve">1. </w:t>
       </w:r>
       <w:r>
         <w:t>Introduction</w:t>
       </w:r>
-      <w:bookmarkEnd w:id="31"/>
+      <w:bookmarkEnd w:id="32"/>
     </w:p>
     <w:p>
       <w:pPr>
@@ -10317,14 +10644,14 @@
       <w:pPr>
         <w:pStyle w:val="berschrift3"/>
       </w:pPr>
-      <w:bookmarkStart w:id="32" w:name="_Toc164812728"/>
+      <w:bookmarkStart w:id="33" w:name="_Toc164813665"/>
       <w:r>
         <w:t>1.1 Motivation</w:t>
       </w:r>
       <w:r>
         <w:t xml:space="preserve"> for Salon</w:t>
       </w:r>
-      <w:bookmarkEnd w:id="32"/>
+      <w:bookmarkEnd w:id="33"/>
     </w:p>
     <w:p>
       <w:pPr>
@@ -10346,11 +10673,7 @@
         <w:footnoteReference w:id="16"/>
       </w:r>
       <w:r>
-        <w:t xml:space="preserve">, a </w:t>
-      </w:r>
-      <w:r>
-        <w:lastRenderedPageBreak/>
-        <w:t xml:space="preserve">JavaScript library that provides frontend developers with Models, Views and Controllers and makes frontend code event-driven. </w:t>
+        <w:t xml:space="preserve">, a JavaScript library that provides frontend developers with Models, Views and Controllers and makes frontend code event-driven. </w:t>
       </w:r>
       <w:r>
         <w:t xml:space="preserve">From time to time the frontend code became more important and </w:t>
@@ -10419,14 +10742,14 @@
       <w:pPr>
         <w:pStyle w:val="berschrift3"/>
       </w:pPr>
-      <w:bookmarkStart w:id="33" w:name="_Toc164812729"/>
+      <w:bookmarkStart w:id="34" w:name="_Toc164813666"/>
       <w:r>
         <w:t xml:space="preserve">1.2 </w:t>
       </w:r>
       <w:r>
         <w:t>Comparison</w:t>
       </w:r>
-      <w:bookmarkEnd w:id="33"/>
+      <w:bookmarkEnd w:id="34"/>
     </w:p>
     <w:p>
       <w:pPr>
@@ -10452,12 +10775,11 @@
       <w:pPr>
         <w:pStyle w:val="berschrift3"/>
       </w:pPr>
-      <w:bookmarkStart w:id="34" w:name="_Toc164812730"/>
-      <w:r>
-        <w:lastRenderedPageBreak/>
+      <w:bookmarkStart w:id="35" w:name="_Toc164813667"/>
+      <w:r>
         <w:t>1.2.1 Traditional</w:t>
       </w:r>
-      <w:bookmarkEnd w:id="34"/>
+      <w:bookmarkEnd w:id="35"/>
     </w:p>
     <w:p>
       <w:pPr>
@@ -10535,21 +10857,7 @@
                                 <w:sz w:val="18"/>
                                 <w:szCs w:val="18"/>
                               </w:rPr>
-                              <w:t xml:space="preserve">Fig. </w:t>
-                            </w:r>
-                            <w:r>
-                              <w:rPr>
-                                <w:sz w:val="18"/>
-                                <w:szCs w:val="18"/>
-                              </w:rPr>
-                              <w:t>20</w:t>
-                            </w:r>
-                            <w:r>
-                              <w:rPr>
-                                <w:sz w:val="18"/>
-                                <w:szCs w:val="18"/>
-                              </w:rPr>
-                              <w:t xml:space="preserve">: </w:t>
+                              <w:t xml:space="preserve">Fig. 20: </w:t>
                             </w:r>
                             <w:r>
                               <w:rPr>
@@ -10581,7 +10889,7 @@
           </mc:Choice>
           <mc:Fallback>
             <w:pict>
-              <v:shape id="Textfeld 4" o:spid="_x0000_s1045" type="#_x0000_t202" style="position:absolute;margin-left:-8.95pt;margin-top:174.35pt;width:315pt;height:27pt;z-index:251659264;visibility:visible;mso-wrap-style:square;mso-width-percent:0;mso-height-percent:0;mso-wrap-distance-left:9pt;mso-wrap-distance-top:0;mso-wrap-distance-right:9pt;mso-wrap-distance-bottom:0;mso-position-horizontal:absolute;mso-position-horizontal-relative:text;mso-position-vertical:absolute;mso-position-vertical-relative:text;mso-width-percent:0;mso-height-percent:0;mso-width-relative:margin;mso-height-relative:margin;v-text-anchor:top" o:gfxdata="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" filled="f" stroked="f">
+              <v:shape id="Textfeld 4" o:spid="_x0000_s1045" type="#_x0000_t202" style="position:absolute;margin-left:-8.95pt;margin-top:174.35pt;width:315pt;height:27pt;z-index:251659264;visibility:visible;mso-wrap-style:square;mso-width-percent:0;mso-height-percent:0;mso-wrap-distance-left:9pt;mso-wrap-distance-top:0;mso-wrap-distance-right:9pt;mso-wrap-distance-bottom:0;mso-position-horizontal:absolute;mso-position-horizontal-relative:text;mso-position-vertical:absolute;mso-position-vertical-relative:text;mso-width-percent:0;mso-height-percent:0;mso-width-relative:margin;mso-height-relative:margin;v-text-anchor:top" o:gfxdata="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" filled="f" stroked="f">
                 <v:textbox>
                   <w:txbxContent>
                     <w:p>
@@ -10596,21 +10904,7 @@
                           <w:sz w:val="18"/>
                           <w:szCs w:val="18"/>
                         </w:rPr>
-                        <w:t xml:space="preserve">Fig. </w:t>
-                      </w:r>
-                      <w:r>
-                        <w:rPr>
-                          <w:sz w:val="18"/>
-                          <w:szCs w:val="18"/>
-                        </w:rPr>
-                        <w:t>20</w:t>
-                      </w:r>
-                      <w:r>
-                        <w:rPr>
-                          <w:sz w:val="18"/>
-                          <w:szCs w:val="18"/>
-                        </w:rPr>
-                        <w:t xml:space="preserve">: </w:t>
+                        <w:t xml:space="preserve">Fig. 20: </w:t>
                       </w:r>
                       <w:r>
                         <w:rPr>
@@ -10719,11 +11013,11 @@
       <w:pPr>
         <w:pStyle w:val="berschrift3"/>
       </w:pPr>
-      <w:bookmarkStart w:id="35" w:name="_Toc164812731"/>
+      <w:bookmarkStart w:id="36" w:name="_Toc164813668"/>
       <w:r>
         <w:t>1.2.2 Single Page</w:t>
       </w:r>
-      <w:bookmarkEnd w:id="35"/>
+      <w:bookmarkEnd w:id="36"/>
     </w:p>
     <w:p>
       <w:pPr>
@@ -10801,21 +11095,7 @@
                                 <w:sz w:val="18"/>
                                 <w:szCs w:val="18"/>
                               </w:rPr>
-                              <w:t xml:space="preserve">Fig. </w:t>
-                            </w:r>
-                            <w:r>
-                              <w:rPr>
-                                <w:sz w:val="18"/>
-                                <w:szCs w:val="18"/>
-                              </w:rPr>
-                              <w:t>21</w:t>
-                            </w:r>
-                            <w:r>
-                              <w:rPr>
-                                <w:sz w:val="18"/>
-                                <w:szCs w:val="18"/>
-                              </w:rPr>
-                              <w:t>: Request flow in a Single Page Web App with a MVC backend and a MVC frontend</w:t>
+                              <w:t>Fig. 21: Request flow in a Single Page Web App with a MVC backend and a MVC frontend</w:t>
                             </w:r>
                           </w:p>
                         </w:txbxContent>
@@ -10840,7 +11120,7 @@
           </mc:Choice>
           <mc:Fallback>
             <w:pict>
-              <v:shape id="Textfeld 5" o:spid="_x0000_s1046" type="#_x0000_t202" style="position:absolute;margin-left:-8.95pt;margin-top:195.15pt;width:369pt;height:27pt;z-index:251661312;visibility:visible;mso-wrap-style:square;mso-width-percent:0;mso-height-percent:0;mso-wrap-distance-left:9pt;mso-wrap-distance-top:0;mso-wrap-distance-right:9pt;mso-wrap-distance-bottom:0;mso-position-horizontal:absolute;mso-position-horizontal-relative:text;mso-position-vertical:absolute;mso-position-vertical-relative:text;mso-width-percent:0;mso-height-percent:0;mso-width-relative:margin;mso-height-relative:margin;v-text-anchor:top" o:gfxdata="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" filled="f" stroked="f">
+              <v:shape id="Textfeld 5" o:spid="_x0000_s1046" type="#_x0000_t202" style="position:absolute;margin-left:-8.95pt;margin-top:195.15pt;width:369pt;height:27pt;z-index:251661312;visibility:visible;mso-wrap-style:square;mso-width-percent:0;mso-height-percent:0;mso-wrap-distance-left:9pt;mso-wrap-distance-top:0;mso-wrap-distance-right:9pt;mso-wrap-distance-bottom:0;mso-position-horizontal:absolute;mso-position-horizontal-relative:text;mso-position-vertical:absolute;mso-position-vertical-relative:text;mso-width-percent:0;mso-height-percent:0;mso-width-relative:margin;mso-height-relative:margin;v-text-anchor:top" o:gfxdata="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" filled="f" stroked="f">
                 <v:textbox>
                   <w:txbxContent>
                     <w:p>
@@ -10855,21 +11135,7 @@
                           <w:sz w:val="18"/>
                           <w:szCs w:val="18"/>
                         </w:rPr>
-                        <w:t xml:space="preserve">Fig. </w:t>
-                      </w:r>
-                      <w:r>
-                        <w:rPr>
-                          <w:sz w:val="18"/>
-                          <w:szCs w:val="18"/>
-                        </w:rPr>
-                        <w:t>21</w:t>
-                      </w:r>
-                      <w:r>
-                        <w:rPr>
-                          <w:sz w:val="18"/>
-                          <w:szCs w:val="18"/>
-                        </w:rPr>
-                        <w:t>: Request flow in a Single Page Web App with a MVC backend and a MVC frontend</w:t>
+                        <w:t>Fig. 21: Request flow in a Single Page Web App with a MVC backend and a MVC frontend</w:t>
                       </w:r>
                     </w:p>
                   </w:txbxContent>
@@ -10880,6 +11146,10 @@
         </mc:AlternateContent>
       </w:r>
       <w:r>
+        <w:rPr>
+          <w:noProof/>
+          <w:lang w:val="de-DE"/>
+        </w:rPr>
         <w:drawing>
           <wp:inline distT="0" distB="0" distL="0" distR="0" wp14:anchorId="1413411D" wp14:editId="736798F6">
             <wp:extent cx="5750560" cy="2432929"/>
@@ -10948,7 +11218,15 @@
         <w:t xml:space="preserve"> just as in the traditional approach. But in this case, since only the "</w:t>
       </w:r>
       <w:r>
-        <w:t xml:space="preserve">#"-part of the URL gets changed, </w:t>
+        <w:t xml:space="preserve">#"-part of the URL gets </w:t>
+      </w:r>
+      <w:proofErr w:type="gramStart"/>
+      <w:r>
+        <w:t>changed,</w:t>
+      </w:r>
+      <w:proofErr w:type="gramEnd"/>
+      <w:r>
+        <w:t xml:space="preserve"> </w:t>
       </w:r>
       <w:r>
         <w:t xml:space="preserve">the browser does </w:t>
@@ -11052,7 +11330,7 @@
       <w:pPr>
         <w:pStyle w:val="berschrift2"/>
       </w:pPr>
-      <w:bookmarkStart w:id="36" w:name="_Toc164812732"/>
+      <w:bookmarkStart w:id="37" w:name="_Toc164813669"/>
       <w:r>
         <w:t>2</w:t>
       </w:r>
@@ -11062,7 +11340,7 @@
       <w:r>
         <w:t xml:space="preserve"> Differences</w:t>
       </w:r>
-      <w:bookmarkEnd w:id="36"/>
+      <w:bookmarkEnd w:id="37"/>
     </w:p>
     <w:p>
       <w:pPr>
@@ -11094,16 +11372,16 @@
       <w:pPr>
         <w:pStyle w:val="berschrift3"/>
       </w:pPr>
-      <w:bookmarkStart w:id="37" w:name="_2.1_URLs"/>
-      <w:bookmarkStart w:id="38" w:name="_Toc164812733"/>
-      <w:bookmarkEnd w:id="37"/>
+      <w:bookmarkStart w:id="38" w:name="_2.1_URLs"/>
+      <w:bookmarkStart w:id="39" w:name="_Toc164813670"/>
+      <w:bookmarkEnd w:id="38"/>
       <w:r>
         <w:t>2</w:t>
       </w:r>
       <w:r>
         <w:t>.1 URLs</w:t>
       </w:r>
-      <w:bookmarkEnd w:id="38"/>
+      <w:bookmarkEnd w:id="39"/>
     </w:p>
     <w:p>
       <w:pPr>
@@ -11238,14 +11516,14 @@
       <w:pPr>
         <w:pStyle w:val="berschrift3"/>
       </w:pPr>
-      <w:bookmarkStart w:id="39" w:name="_Toc164812734"/>
+      <w:bookmarkStart w:id="40" w:name="_Toc164813671"/>
       <w:r>
         <w:t>2</w:t>
       </w:r>
       <w:r>
         <w:t>.2 Rendering</w:t>
       </w:r>
-      <w:bookmarkEnd w:id="39"/>
+      <w:bookmarkEnd w:id="40"/>
     </w:p>
     <w:p>
       <w:pPr>
@@ -11255,8 +11533,13 @@
         <w:t>A common technique to render views in the backend is to use an abstraction layer called "templating-engine". These engines allow</w:t>
       </w:r>
       <w:r>
-        <w:t xml:space="preserve"> to write</w:t>
-      </w:r>
+        <w:t xml:space="preserve"> </w:t>
+      </w:r>
+      <w:proofErr w:type="gramStart"/>
+      <w:r>
+        <w:t>to write</w:t>
+      </w:r>
+      <w:proofErr w:type="gramEnd"/>
       <w:r>
         <w:t xml:space="preserve"> views in a mostly HTML-like syntax to improve readability and maintainability over manual string-concatenations in the backend language. Also the syntax makes it easy for designers to create and edit templates on their own, rather than having a backend developer who always needs to implement all changes.</w:t>
       </w:r>
@@ -11297,8 +11580,6 @@
       <w:r>
         <w:t>1</w:t>
       </w:r>
-      <w:bookmarkStart w:id="40" w:name="_GoBack"/>
-      <w:bookmarkEnd w:id="40"/>
       <w:r>
         <w:t>).</w:t>
       </w:r>
@@ -11341,7 +11622,7 @@
       <w:pPr>
         <w:pStyle w:val="berschrift3"/>
       </w:pPr>
-      <w:bookmarkStart w:id="41" w:name="_Toc164812735"/>
+      <w:bookmarkStart w:id="41" w:name="_Toc164813672"/>
       <w:r>
         <w:t>2</w:t>
       </w:r>
@@ -11395,7 +11676,7 @@
       <w:pPr>
         <w:pStyle w:val="berschrift3"/>
       </w:pPr>
-      <w:bookmarkStart w:id="42" w:name="_Toc164812736"/>
+      <w:bookmarkStart w:id="42" w:name="_Toc164813673"/>
       <w:r>
         <w:t>2</w:t>
       </w:r>
@@ -11474,7 +11755,7 @@
       <w:pPr>
         <w:pStyle w:val="berschrift3"/>
       </w:pPr>
-      <w:bookmarkStart w:id="43" w:name="_Toc164812737"/>
+      <w:bookmarkStart w:id="43" w:name="_Toc164813674"/>
       <w:r>
         <w:t>2</w:t>
       </w:r>
@@ -11587,21 +11868,7 @@
                                 <w:sz w:val="18"/>
                                 <w:szCs w:val="18"/>
                               </w:rPr>
-                              <w:t xml:space="preserve">Fig. </w:t>
-                            </w:r>
-                            <w:r>
-                              <w:rPr>
-                                <w:sz w:val="18"/>
-                                <w:szCs w:val="18"/>
-                              </w:rPr>
-                              <w:t>22</w:t>
-                            </w:r>
-                            <w:r>
-                              <w:rPr>
-                                <w:sz w:val="18"/>
-                                <w:szCs w:val="18"/>
-                              </w:rPr>
-                              <w:t>: A notification by the Salon notification system</w:t>
+                              <w:t>Fig. 22: A notification by the Salon notification system</w:t>
                             </w:r>
                           </w:p>
                         </w:txbxContent>
@@ -11641,21 +11908,7 @@
                           <w:sz w:val="18"/>
                           <w:szCs w:val="18"/>
                         </w:rPr>
-                        <w:t xml:space="preserve">Fig. </w:t>
-                      </w:r>
-                      <w:r>
-                        <w:rPr>
-                          <w:sz w:val="18"/>
-                          <w:szCs w:val="18"/>
-                        </w:rPr>
-                        <w:t>22</w:t>
-                      </w:r>
-                      <w:r>
-                        <w:rPr>
-                          <w:sz w:val="18"/>
-                          <w:szCs w:val="18"/>
-                        </w:rPr>
-                        <w:t>: A notification by the Salon notification system</w:t>
+                        <w:t>Fig. 22: A notification by the Salon notification system</w:t>
                       </w:r>
                     </w:p>
                   </w:txbxContent>
@@ -11818,9 +12071,8 @@
       <w:pPr>
         <w:pStyle w:val="berschrift3"/>
       </w:pPr>
-      <w:bookmarkStart w:id="44" w:name="_Toc164812738"/>
-      <w:r>
-        <w:lastRenderedPageBreak/>
+      <w:bookmarkStart w:id="44" w:name="_Toc164813675"/>
+      <w:r>
         <w:t>2</w:t>
       </w:r>
       <w:r>
@@ -11833,7 +12085,15 @@
         <w:spacing w:line="360" w:lineRule="auto"/>
       </w:pPr>
       <w:r>
-        <w:t>One of the things that enormously speed up the development when working with a backend framework are form-helpers. They allow developers t</w:t>
+        <w:t xml:space="preserve">One of the things that enormously speed up the development when working with a backend framework </w:t>
+      </w:r>
+      <w:proofErr w:type="gramStart"/>
+      <w:r>
+        <w:t>are</w:t>
+      </w:r>
+      <w:proofErr w:type="gramEnd"/>
+      <w:r>
+        <w:t xml:space="preserve"> form-helpers. They allow developers t</w:t>
       </w:r>
       <w:r>
         <w:t>o rapidly create forms for CRUD-</w:t>
@@ -11881,7 +12141,7 @@
       <w:pPr>
         <w:pStyle w:val="berschrift2"/>
       </w:pPr>
-      <w:bookmarkStart w:id="45" w:name="_Toc164812739"/>
+      <w:bookmarkStart w:id="45" w:name="_Toc164813676"/>
       <w:r>
         <w:t>3</w:t>
       </w:r>
@@ -11897,7 +12157,7 @@
       <w:pPr>
         <w:pStyle w:val="berschrift3"/>
       </w:pPr>
-      <w:bookmarkStart w:id="46" w:name="_Toc164812740"/>
+      <w:bookmarkStart w:id="46" w:name="_Toc164813677"/>
       <w:r>
         <w:t>3</w:t>
       </w:r>
@@ -12059,7 +12319,7 @@
       <w:pPr>
         <w:pStyle w:val="berschrift3"/>
       </w:pPr>
-      <w:bookmarkStart w:id="47" w:name="_Toc164812741"/>
+      <w:bookmarkStart w:id="47" w:name="_Toc164813678"/>
       <w:r>
         <w:t>3.2 Same Language</w:t>
       </w:r>
@@ -12118,7 +12378,7 @@
       <w:pPr>
         <w:pStyle w:val="berschrift3"/>
       </w:pPr>
-      <w:bookmarkStart w:id="48" w:name="_Toc164812742"/>
+      <w:bookmarkStart w:id="48" w:name="_Toc164813679"/>
       <w:r>
         <w:t>3</w:t>
       </w:r>
@@ -12425,21 +12685,7 @@
                                 <w:sz w:val="18"/>
                                 <w:szCs w:val="18"/>
                               </w:rPr>
-                              <w:t>Fig. 2</w:t>
-                            </w:r>
-                            <w:r>
-                              <w:rPr>
-                                <w:sz w:val="18"/>
-                                <w:szCs w:val="18"/>
-                              </w:rPr>
-                              <w:t>3</w:t>
-                            </w:r>
-                            <w:r>
-                              <w:rPr>
-                                <w:sz w:val="18"/>
-                                <w:szCs w:val="18"/>
-                              </w:rPr>
-                              <w:t>: The music player of www.simfy.de</w:t>
+                              <w:t>Fig. 23: The music player of www.simfy.de</w:t>
                             </w:r>
                           </w:p>
                         </w:txbxContent>
@@ -12479,21 +12725,7 @@
                           <w:sz w:val="18"/>
                           <w:szCs w:val="18"/>
                         </w:rPr>
-                        <w:t>Fig. 2</w:t>
-                      </w:r>
-                      <w:r>
-                        <w:rPr>
-                          <w:sz w:val="18"/>
-                          <w:szCs w:val="18"/>
-                        </w:rPr>
-                        <w:t>3</w:t>
-                      </w:r>
-                      <w:r>
-                        <w:rPr>
-                          <w:sz w:val="18"/>
-                          <w:szCs w:val="18"/>
-                        </w:rPr>
-                        <w:t>: The music player of www.simfy.de</w:t>
+                        <w:t>Fig. 23: The music player of www.simfy.de</w:t>
                       </w:r>
                     </w:p>
                   </w:txbxContent>
@@ -12609,7 +12841,7 @@
       <w:pPr>
         <w:pStyle w:val="berschrift2"/>
       </w:pPr>
-      <w:bookmarkStart w:id="49" w:name="_Toc164812743"/>
+      <w:bookmarkStart w:id="49" w:name="_Toc164813680"/>
       <w:r>
         <w:t>4</w:t>
       </w:r>
@@ -12625,7 +12857,7 @@
       <w:pPr>
         <w:pStyle w:val="berschrift3"/>
       </w:pPr>
-      <w:bookmarkStart w:id="50" w:name="_Toc164812744"/>
+      <w:bookmarkStart w:id="50" w:name="_Toc164813681"/>
       <w:r>
         <w:t>4</w:t>
       </w:r>
@@ -12728,9 +12960,11 @@
       <w:r>
         <w:t xml:space="preserve">Furthermore, if the start page of a SPWA </w:t>
       </w:r>
+      <w:proofErr w:type="gramStart"/>
       <w:r>
         <w:t>was</w:t>
       </w:r>
+      <w:proofErr w:type="gramEnd"/>
       <w:r>
         <w:t xml:space="preserve"> generated by the JavaScript templating system, the page wouldn't even get added to any search engine index because the crawler would just see a blank HTML page. This would make SPWAs unusable for projects that need to have a good ranking in search engines.</w:t>
       </w:r>
@@ -12777,7 +13011,23 @@
         <w:spacing w:line="360" w:lineRule="auto"/>
       </w:pPr>
       <w:r>
-        <w:t>When their crawler finds a URL in the SPWA-typical "#!"-style it will request a special URL on the website's server that should return a HTML snapshot of the requested page. This snapshot should represent the content of the page that should get indexed. As an example, a request to the URL "mydomain.tld/#!/test" would create a Web crawler request to "mydomain.tld/?_escaped_fragment_=test" and the server should respond with the HTML snapshot.</w:t>
+        <w:t>When their crawler finds a URL in the SPWA-typical "#!"-</w:t>
+      </w:r>
+      <w:proofErr w:type="gramStart"/>
+      <w:r>
+        <w:t>style</w:t>
+      </w:r>
+      <w:proofErr w:type="gramEnd"/>
+      <w:r>
+        <w:t xml:space="preserve"> it will request a special URL on the website's server that should return a HTML snapshot of the requested page. This snapshot should represent the content of the page that should get indexed. As an example, a request to the URL "mydomain.tld/#</w:t>
+      </w:r>
+      <w:proofErr w:type="gramStart"/>
+      <w:r>
+        <w:t>!/</w:t>
+      </w:r>
+      <w:proofErr w:type="gramEnd"/>
+      <w:r>
+        <w:t>test" would create a Web crawler request to "mydomain.tld/?_escaped_fragment_=test" and the server should respond with the HTML snapshot.</w:t>
       </w:r>
     </w:p>
     <w:p>
@@ -12858,7 +13108,7 @@
       <w:pPr>
         <w:pStyle w:val="berschrift3"/>
       </w:pPr>
-      <w:bookmarkStart w:id="51" w:name="_Toc164812745"/>
+      <w:bookmarkStart w:id="51" w:name="_Toc164813682"/>
       <w:r>
         <w:t>4</w:t>
       </w:r>
@@ -12973,7 +13223,7 @@
       <w:pPr>
         <w:pStyle w:val="berschrift3"/>
       </w:pPr>
-      <w:bookmarkStart w:id="52" w:name="_Toc164812746"/>
+      <w:bookmarkStart w:id="52" w:name="_Toc164813683"/>
       <w:r>
         <w:t>4.</w:t>
       </w:r>
@@ -13116,9 +13366,8 @@
       <w:pPr>
         <w:pStyle w:val="berschrift3"/>
       </w:pPr>
-      <w:bookmarkStart w:id="53" w:name="_Toc164812747"/>
-      <w:r>
-        <w:lastRenderedPageBreak/>
+      <w:bookmarkStart w:id="53" w:name="_Toc164813684"/>
+      <w:r>
         <w:t>4</w:t>
       </w:r>
       <w:r>
@@ -13262,7 +13511,11 @@
         <w:footnoteReference w:id="32"/>
       </w:r>
       <w:r>
-        <w:t xml:space="preserve"> describes a set of additional events that should get fired for example when a DOM element's text-content changes or an element is being hidden. These events are</w:t>
+        <w:t xml:space="preserve"> describes a set of additional events that should get fired for example when a DOM element's text-content changes or an element is being hidden. </w:t>
+      </w:r>
+      <w:proofErr w:type="gramStart"/>
+      <w:r>
+        <w:t>These events are</w:t>
       </w:r>
       <w:r>
         <w:t xml:space="preserve"> processed by </w:t>
@@ -13274,7 +13527,11 @@
         <w:t>s</w:t>
       </w:r>
       <w:r>
-        <w:t xml:space="preserve"> to create a semantically correct feedback for the user.</w:t>
+        <w:t xml:space="preserve"> to create a semantically correct feedback for the user</w:t>
+      </w:r>
+      <w:proofErr w:type="gramEnd"/>
+      <w:r>
+        <w:t>.</w:t>
       </w:r>
       <w:r>
         <w:t xml:space="preserve"> Maybe</w:t>
@@ -13332,7 +13589,7 @@
       <w:pPr>
         <w:pStyle w:val="berschrift2"/>
       </w:pPr>
-      <w:bookmarkStart w:id="54" w:name="_Toc164812748"/>
+      <w:bookmarkStart w:id="54" w:name="_Toc164813685"/>
       <w:r>
         <w:t>5. Conclusion</w:t>
       </w:r>
@@ -13598,7 +13855,7 @@
       <w:pPr>
         <w:pStyle w:val="berschrift1"/>
       </w:pPr>
-      <w:bookmarkStart w:id="55" w:name="_Toc164812749"/>
+      <w:bookmarkStart w:id="55" w:name="_Toc164813686"/>
       <w:r>
         <w:t>Literature Index</w:t>
       </w:r>
@@ -13817,6 +14074,7 @@
       <w:pgSz w:w="11900" w:h="16840"/>
       <w:pgMar w:top="1417" w:right="1417" w:bottom="1134" w:left="1417" w:header="708" w:footer="708" w:gutter="0"/>
       <w:cols w:space="708"/>
+      <w:titlePg/>
       <w:docGrid w:linePitch="360"/>
     </w:sectPr>
   </w:body>
@@ -13913,7 +14171,7 @@
       <w:rPr>
         <w:rStyle w:val="Seitenzahl"/>
       </w:rPr>
-      <w:instrText xml:space="preserve">PAGE  </w:instrText>
+      <w:instrText xml:space="preserve">PAGE </w:instrText>
     </w:r>
     <w:r>
       <w:rPr>
@@ -13926,7 +14184,7 @@
         <w:rStyle w:val="Seitenzahl"/>
         <w:noProof/>
       </w:rPr>
-      <w:t>1</w:t>
+      <w:t>2</w:t>
     </w:r>
     <w:r>
       <w:rPr>
@@ -15629,6 +15887,7 @@
   <w:style w:type="character" w:default="1" w:styleId="Absatzstandardschriftart">
     <w:name w:val="Default Paragraph Font"/>
     <w:uiPriority w:val="1"/>
+    <w:semiHidden/>
     <w:unhideWhenUsed/>
   </w:style>
   <w:style w:type="table" w:default="1" w:styleId="NormaleTabelle">
@@ -16428,6 +16687,7 @@
   <w:style w:type="character" w:default="1" w:styleId="Absatzstandardschriftart">
     <w:name w:val="Default Paragraph Font"/>
     <w:uiPriority w:val="1"/>
+    <w:semiHidden/>
     <w:unhideWhenUsed/>
   </w:style>
   <w:style w:type="table" w:default="1" w:styleId="NormaleTabelle">
@@ -17281,7 +17541,7 @@
 </file>
 
 <file path=customXml/itemProps1.xml><?xml version="1.0" encoding="utf-8"?>
-<ds:datastoreItem xmlns:ds="http://schemas.openxmlformats.org/officeDocument/2006/customXml" ds:itemID="{55F7F0CA-752B-964B-A120-63D4F17799FB}">
+<ds:datastoreItem xmlns:ds="http://schemas.openxmlformats.org/officeDocument/2006/customXml" ds:itemID="{C047BD1A-1E2D-0944-A7C5-05E507B3938F}">
   <ds:schemaRefs>
     <ds:schemaRef ds:uri="http://schemas.openxmlformats.org/officeDocument/2006/bibliography"/>
   </ds:schemaRefs>

</xml_diff>